<commit_message>
Fix ReportModel Added kap 3, 3.1, 3.1.1
</commit_message>
<xml_diff>
--- a/out/production/bachelorinnlandet/Dokumentmal_fylkesarkivet_Noark5_testrapport.docx
+++ b/out/production/bachelorinnlandet/Dokumentmal_fylkesarkivet_Noark5_testrapport.docx
@@ -1,6 +1,6 @@
 
 <file path=word/document.xml><?xml version="1.0" encoding="utf-8"?>
-<w:document xmlns:wpc="http://schemas.microsoft.com/office/word/2010/wordprocessingCanvas" xmlns:cx="http://schemas.microsoft.com/office/drawing/2014/chartex" xmlns:cx1="http://schemas.microsoft.com/office/drawing/2015/9/8/chartex" xmlns:cx2="http://schemas.microsoft.com/office/drawing/2015/10/21/chartex" xmlns:cx3="http://schemas.microsoft.com/office/drawing/2016/5/9/chartex" xmlns:cx4="http://schemas.microsoft.com/office/drawing/2016/5/10/chartex" xmlns:cx5="http://schemas.microsoft.com/office/drawing/2016/5/11/chartex" xmlns:cx6="http://schemas.microsoft.com/office/drawing/2016/5/12/chartex" xmlns:cx7="http://schemas.microsoft.com/office/drawing/2016/5/13/chartex" xmlns:cx8="http://schemas.microsoft.com/office/drawing/2016/5/14/chartex" xmlns:mc="http://schemas.openxmlformats.org/markup-compatibility/2006" xmlns:aink="http://schemas.microsoft.com/office/drawing/2016/ink" xmlns:am3d="http://schemas.microsoft.com/office/drawing/2017/model3d" xmlns:o="urn:schemas-microsoft-com:office:office" xmlns:r="http://schemas.openxmlformats.org/officeDocument/2006/relationships" xmlns:m="http://schemas.openxmlformats.org/officeDocument/2006/math" xmlns:v="urn:schemas-microsoft-com:vml" xmlns:wp14="http://schemas.microsoft.com/office/word/2010/wordprocessingDrawing" xmlns:wp="http://schemas.openxmlformats.org/drawingml/2006/wordprocessingDrawing" xmlns:w10="urn:schemas-microsoft-com:office:word" xmlns:w="http://schemas.openxmlformats.org/wordprocessingml/2006/main" xmlns:w14="http://schemas.microsoft.com/office/word/2010/wordml" xmlns:w15="http://schemas.microsoft.com/office/word/2012/wordml" xmlns:w16cid="http://schemas.microsoft.com/office/word/2016/wordml/cid" xmlns:w16se="http://schemas.microsoft.com/office/word/2015/wordml/symex" xmlns:wpg="http://schemas.microsoft.com/office/word/2010/wordprocessingGroup" xmlns:wpi="http://schemas.microsoft.com/office/word/2010/wordprocessingInk" xmlns:wne="http://schemas.microsoft.com/office/word/2006/wordml" xmlns:wps="http://schemas.microsoft.com/office/word/2010/wordprocessingShape" mc:Ignorable="w14 w15 w16se w16cid wp14">
+<w:document xmlns:wpc="http://schemas.microsoft.com/office/word/2010/wordprocessingCanvas" xmlns:cx="http://schemas.microsoft.com/office/drawing/2014/chartex" xmlns:cx1="http://schemas.microsoft.com/office/drawing/2015/9/8/chartex" xmlns:cx2="http://schemas.microsoft.com/office/drawing/2015/10/21/chartex" xmlns:cx3="http://schemas.microsoft.com/office/drawing/2016/5/9/chartex" xmlns:cx4="http://schemas.microsoft.com/office/drawing/2016/5/10/chartex" xmlns:cx5="http://schemas.microsoft.com/office/drawing/2016/5/11/chartex" xmlns:cx6="http://schemas.microsoft.com/office/drawing/2016/5/12/chartex" xmlns:cx7="http://schemas.microsoft.com/office/drawing/2016/5/13/chartex" xmlns:cx8="http://schemas.microsoft.com/office/drawing/2016/5/14/chartex" xmlns:mc="http://schemas.openxmlformats.org/markup-compatibility/2006" xmlns:aink="http://schemas.microsoft.com/office/drawing/2016/ink" xmlns:am3d="http://schemas.microsoft.com/office/drawing/2017/model3d" xmlns:o="urn:schemas-microsoft-com:office:office" xmlns:r="http://schemas.openxmlformats.org/officeDocument/2006/relationships" xmlns:m="http://schemas.openxmlformats.org/officeDocument/2006/math" xmlns:v="urn:schemas-microsoft-com:vml" xmlns:wp14="http://schemas.microsoft.com/office/word/2010/wordprocessingDrawing" xmlns:wp="http://schemas.openxmlformats.org/drawingml/2006/wordprocessingDrawing" xmlns:w10="urn:schemas-microsoft-com:office:word" xmlns:w="http://schemas.openxmlformats.org/wordprocessingml/2006/main" xmlns:w14="http://schemas.microsoft.com/office/word/2010/wordml" xmlns:w15="http://schemas.microsoft.com/office/word/2012/wordml" xmlns:w16cex="http://schemas.microsoft.com/office/word/2018/wordml/cex" xmlns:w16cid="http://schemas.microsoft.com/office/word/2016/wordml/cid" xmlns:w16="http://schemas.microsoft.com/office/word/2018/wordml" xmlns:w16se="http://schemas.microsoft.com/office/word/2015/wordml/symex" xmlns:wpg="http://schemas.microsoft.com/office/word/2010/wordprocessingGroup" xmlns:wpi="http://schemas.microsoft.com/office/word/2010/wordprocessingInk" xmlns:wne="http://schemas.microsoft.com/office/word/2006/wordml" xmlns:wps="http://schemas.microsoft.com/office/word/2010/wordprocessingShape" mc:Ignorable="w14 w15 w16se w16cid w16 w16cex wp14">
   <w:body>
     <w:sdt>
       <w:sdtPr>
@@ -53,7 +53,7 @@
                             <pic:cNvPicPr/>
                           </pic:nvPicPr>
                           <pic:blipFill>
-                            <a:blip r:embed="rId9" cstate="print">
+                            <a:blip r:embed="rId12" cstate="print">
                               <a:extLst>
                                 <a:ext uri="{28A0092B-C50C-407E-A947-70E740481C1C}">
                                   <a14:useLocalDpi xmlns:a14="http://schemas.microsoft.com/office/drawing/2010/main" val="0"/>
@@ -93,7 +93,7 @@
     <w:p/>
     <w:tbl>
       <w:tblPr>
-        <w:tblStyle w:val="Tabellrutenett"/>
+        <w:tblStyle w:val="TableGrid"/>
         <w:tblpPr w:leftFromText="142" w:rightFromText="142" w:vertAnchor="page" w:horzAnchor="page" w:tblpX="1135" w:tblpY="1827"/>
         <w:tblW w:w="0" w:type="auto"/>
         <w:tblBorders>
@@ -125,7 +125,7 @@
           </w:tcPr>
           <w:p>
             <w:pPr>
-              <w:pStyle w:val="Tittel"/>
+              <w:pStyle w:val="Title"/>
             </w:pPr>
             <w:sdt>
               <w:sdtPr>
@@ -138,15 +138,10 @@
                 <w:dataBinding w:xpath="/root[1]/tittel[1]" w:storeItemID="{0F9B369B-CCEA-4D8F-9E4F-1534FE2AD680}"/>
                 <w:text w:multiLine="1"/>
               </w:sdtPr>
+              <w:sdtEndPr/>
               <w:sdtContent>
                 <w:r>
-                  <w:t xml:space="preserve"> </w:t>
-                </w:r>
-                <w:r>
-                  <w:t>Testrapport – deponering av elektronisk arkivmateriale</w:t>
-                </w:r>
-                <w:r>
-                  <w:t xml:space="preserve"> </w:t>
+                  <w:t xml:space="preserve"> Testrapport – deponering av elektronisk arkivmateriale </w:t>
                 </w:r>
               </w:sdtContent>
             </w:sdt>
@@ -160,7 +155,7 @@
           </w:tcPr>
           <w:p>
             <w:pPr>
-              <w:pStyle w:val="Undertittel"/>
+              <w:pStyle w:val="Subtitle"/>
             </w:pPr>
           </w:p>
         </w:tc>
@@ -389,7 +384,7 @@
       <w:sdtContent>
         <w:p>
           <w:pPr>
-            <w:pStyle w:val="Overskriftforinnholdsfortegnelse"/>
+            <w:pStyle w:val="TOCHeading"/>
           </w:pPr>
           <w:r>
             <w:t>Innhold</w:t>
@@ -397,7 +392,7 @@
         </w:p>
         <w:p>
           <w:pPr>
-            <w:pStyle w:val="INNH1"/>
+            <w:pStyle w:val="TOC1"/>
             <w:tabs>
               <w:tab w:val="left" w:pos="993"/>
             </w:tabs>
@@ -436,7 +431,7 @@
         </w:p>
         <w:p>
           <w:pPr>
-            <w:pStyle w:val="INNH1"/>
+            <w:pStyle w:val="TOC1"/>
             <w:rPr>
               <w:rFonts w:eastAsiaTheme="minorEastAsia"/>
               <w:b w:val="0"/>
@@ -448,7 +443,7 @@
           <w:hyperlink w:anchor="_Toc64448929" w:history="1">
             <w:r>
               <w:rPr>
-                <w:rStyle w:val="Hyperkobling"/>
+                <w:rStyle w:val="Hyperlink"/>
               </w:rPr>
               <w:t>1.</w:t>
             </w:r>
@@ -464,7 +459,7 @@
             </w:r>
             <w:r>
               <w:rPr>
-                <w:rStyle w:val="Hyperkobling"/>
+                <w:rStyle w:val="Hyperlink"/>
               </w:rPr>
               <w:t>Oversikt over deponeringen</w:t>
             </w:r>
@@ -513,7 +508,7 @@
         </w:p>
         <w:p>
           <w:pPr>
-            <w:pStyle w:val="INNH2"/>
+            <w:pStyle w:val="TOC2"/>
             <w:rPr>
               <w:rFonts w:eastAsiaTheme="minorEastAsia"/>
               <w:szCs w:val="22"/>
@@ -523,7 +518,7 @@
           <w:hyperlink w:anchor="_Toc64448930" w:history="1">
             <w:r>
               <w:rPr>
-                <w:rStyle w:val="Hyperkobling"/>
+                <w:rStyle w:val="Hyperlink"/>
               </w:rPr>
               <w:t>1.1.</w:t>
             </w:r>
@@ -537,7 +532,7 @@
             </w:r>
             <w:r>
               <w:rPr>
-                <w:rStyle w:val="Hyperkobling"/>
+                <w:rStyle w:val="Hyperlink"/>
               </w:rPr>
               <w:t>Administrative data:</w:t>
             </w:r>
@@ -586,7 +581,7 @@
         </w:p>
         <w:p>
           <w:pPr>
-            <w:pStyle w:val="INNH2"/>
+            <w:pStyle w:val="TOC2"/>
             <w:rPr>
               <w:rFonts w:eastAsiaTheme="minorEastAsia"/>
               <w:szCs w:val="22"/>
@@ -596,7 +591,7 @@
           <w:hyperlink w:anchor="_Toc64448931" w:history="1">
             <w:r>
               <w:rPr>
-                <w:rStyle w:val="Hyperkobling"/>
+                <w:rStyle w:val="Hyperlink"/>
               </w:rPr>
               <w:t>1.2.</w:t>
             </w:r>
@@ -610,7 +605,7 @@
             </w:r>
             <w:r>
               <w:rPr>
-                <w:rStyle w:val="Hyperkobling"/>
+                <w:rStyle w:val="Hyperlink"/>
               </w:rPr>
               <w:t>Omfang av uttrekket</w:t>
             </w:r>
@@ -659,7 +654,7 @@
         </w:p>
         <w:p>
           <w:pPr>
-            <w:pStyle w:val="INNH2"/>
+            <w:pStyle w:val="TOC2"/>
             <w:rPr>
               <w:rFonts w:eastAsiaTheme="minorEastAsia"/>
               <w:szCs w:val="22"/>
@@ -669,7 +664,7 @@
           <w:hyperlink w:anchor="_Toc64448932" w:history="1">
             <w:r>
               <w:rPr>
-                <w:rStyle w:val="Hyperkobling"/>
+                <w:rStyle w:val="Hyperlink"/>
               </w:rPr>
               <w:t>1.3.</w:t>
             </w:r>
@@ -683,7 +678,7 @@
             </w:r>
             <w:r>
               <w:rPr>
-                <w:rStyle w:val="Hyperkobling"/>
+                <w:rStyle w:val="Hyperlink"/>
               </w:rPr>
               <w:t>Relasjon til andre uttrekk (brukes ved behov)</w:t>
             </w:r>
@@ -732,7 +727,7 @@
         </w:p>
         <w:p>
           <w:pPr>
-            <w:pStyle w:val="INNH1"/>
+            <w:pStyle w:val="TOC1"/>
             <w:rPr>
               <w:rFonts w:eastAsiaTheme="minorEastAsia"/>
               <w:b w:val="0"/>
@@ -744,7 +739,7 @@
           <w:hyperlink w:anchor="_Toc64448933" w:history="1">
             <w:r>
               <w:rPr>
-                <w:rStyle w:val="Hyperkobling"/>
+                <w:rStyle w:val="Hyperlink"/>
                 <w:bCs/>
               </w:rPr>
               <w:t>2.</w:t>
@@ -761,7 +756,7 @@
             </w:r>
             <w:r>
               <w:rPr>
-                <w:rStyle w:val="Hyperkobling"/>
+                <w:rStyle w:val="Hyperlink"/>
               </w:rPr>
               <w:t>Oppsummering/konklusjon</w:t>
             </w:r>
@@ -810,7 +805,7 @@
         </w:p>
         <w:p>
           <w:pPr>
-            <w:pStyle w:val="INNH2"/>
+            <w:pStyle w:val="TOC2"/>
             <w:rPr>
               <w:rFonts w:eastAsiaTheme="minorEastAsia"/>
               <w:szCs w:val="22"/>
@@ -820,7 +815,7 @@
           <w:hyperlink w:anchor="_Toc64448934" w:history="1">
             <w:r>
               <w:rPr>
-                <w:rStyle w:val="Hyperkobling"/>
+                <w:rStyle w:val="Hyperlink"/>
                 <w:bCs/>
               </w:rPr>
               <w:t>2.1.</w:t>
@@ -835,7 +830,7 @@
             </w:r>
             <w:r>
               <w:rPr>
-                <w:rStyle w:val="Hyperkobling"/>
+                <w:rStyle w:val="Hyperlink"/>
               </w:rPr>
               <w:t>Nødvendige kontroller</w:t>
             </w:r>
@@ -884,7 +879,7 @@
         </w:p>
         <w:p>
           <w:pPr>
-            <w:pStyle w:val="INNH2"/>
+            <w:pStyle w:val="TOC2"/>
             <w:rPr>
               <w:rFonts w:eastAsiaTheme="minorEastAsia"/>
               <w:szCs w:val="22"/>
@@ -894,7 +889,7 @@
           <w:hyperlink w:anchor="_Toc64448935" w:history="1">
             <w:r>
               <w:rPr>
-                <w:rStyle w:val="Hyperkobling"/>
+                <w:rStyle w:val="Hyperlink"/>
                 <w:bCs/>
               </w:rPr>
               <w:t>2.2.</w:t>
@@ -909,7 +904,7 @@
             </w:r>
             <w:r>
               <w:rPr>
-                <w:rStyle w:val="Hyperkobling"/>
+                <w:rStyle w:val="Hyperlink"/>
               </w:rPr>
               <w:t>Nødvendige korrigeringer</w:t>
             </w:r>
@@ -958,7 +953,7 @@
         </w:p>
         <w:p>
           <w:pPr>
-            <w:pStyle w:val="INNH2"/>
+            <w:pStyle w:val="TOC2"/>
             <w:rPr>
               <w:rFonts w:eastAsiaTheme="minorEastAsia"/>
               <w:szCs w:val="22"/>
@@ -968,7 +963,7 @@
           <w:hyperlink w:anchor="_Toc64448936" w:history="1">
             <w:r>
               <w:rPr>
-                <w:rStyle w:val="Hyperkobling"/>
+                <w:rStyle w:val="Hyperlink"/>
                 <w:bCs/>
               </w:rPr>
               <w:t>2.3.</w:t>
@@ -983,7 +978,7 @@
             </w:r>
             <w:r>
               <w:rPr>
-                <w:rStyle w:val="Hyperkobling"/>
+                <w:rStyle w:val="Hyperlink"/>
               </w:rPr>
               <w:t>Andre vesentlige merknader</w:t>
             </w:r>
@@ -1032,7 +1027,7 @@
         </w:p>
         <w:p>
           <w:pPr>
-            <w:pStyle w:val="INNH1"/>
+            <w:pStyle w:val="TOC1"/>
             <w:rPr>
               <w:rFonts w:eastAsiaTheme="minorEastAsia"/>
               <w:b w:val="0"/>
@@ -1044,7 +1039,7 @@
           <w:hyperlink w:anchor="_Toc64448937" w:history="1">
             <w:r>
               <w:rPr>
-                <w:rStyle w:val="Hyperkobling"/>
+                <w:rStyle w:val="Hyperlink"/>
                 <w:bCs/>
               </w:rPr>
               <w:t>3.</w:t>
@@ -1061,7 +1056,7 @@
             </w:r>
             <w:r>
               <w:rPr>
-                <w:rStyle w:val="Hyperkobling"/>
+                <w:rStyle w:val="Hyperlink"/>
               </w:rPr>
               <w:t>Gjennomførte tester</w:t>
             </w:r>
@@ -1110,7 +1105,7 @@
         </w:p>
         <w:p>
           <w:pPr>
-            <w:pStyle w:val="INNH2"/>
+            <w:pStyle w:val="TOC2"/>
             <w:rPr>
               <w:rFonts w:eastAsiaTheme="minorEastAsia"/>
               <w:szCs w:val="22"/>
@@ -1120,7 +1115,7 @@
           <w:hyperlink w:anchor="_Toc64448938" w:history="1">
             <w:r>
               <w:rPr>
-                <w:rStyle w:val="Hyperkobling"/>
+                <w:rStyle w:val="Hyperlink"/>
               </w:rPr>
               <w:t>3.1.</w:t>
             </w:r>
@@ -1134,7 +1129,7 @@
             </w:r>
             <w:r>
               <w:rPr>
-                <w:rStyle w:val="Hyperkobling"/>
+                <w:rStyle w:val="Hyperlink"/>
               </w:rPr>
               <w:t>Test av Noark5 uttrekk i Arkade 5</w:t>
             </w:r>
@@ -1183,7 +1178,7 @@
         </w:p>
         <w:p>
           <w:pPr>
-            <w:pStyle w:val="INNH3"/>
+            <w:pStyle w:val="TOC3"/>
             <w:rPr>
               <w:rFonts w:eastAsiaTheme="minorEastAsia"/>
               <w:i w:val="0"/>
@@ -1194,7 +1189,7 @@
           <w:hyperlink w:anchor="_Toc64448939" w:history="1">
             <w:r>
               <w:rPr>
-                <w:rStyle w:val="Hyperkobling"/>
+                <w:rStyle w:val="Hyperlink"/>
               </w:rPr>
               <w:t>3.1.1.</w:t>
             </w:r>
@@ -1209,7 +1204,7 @@
             </w:r>
             <w:r>
               <w:rPr>
-                <w:rStyle w:val="Hyperkobling"/>
+                <w:rStyle w:val="Hyperlink"/>
               </w:rPr>
               <w:t>N5. 01 - N5 .02: Eksistens av XML filer og kontroll av sjekksum</w:t>
             </w:r>
@@ -1258,7 +1253,7 @@
         </w:p>
         <w:p>
           <w:pPr>
-            <w:pStyle w:val="INNH3"/>
+            <w:pStyle w:val="TOC3"/>
             <w:rPr>
               <w:rFonts w:eastAsiaTheme="minorEastAsia"/>
               <w:i w:val="0"/>
@@ -1269,7 +1264,7 @@
           <w:hyperlink w:anchor="_Toc64448940" w:history="1">
             <w:r>
               <w:rPr>
-                <w:rStyle w:val="Hyperkobling"/>
+                <w:rStyle w:val="Hyperlink"/>
               </w:rPr>
               <w:t>3.1.2.</w:t>
             </w:r>
@@ -1284,7 +1279,7 @@
             </w:r>
             <w:r>
               <w:rPr>
-                <w:rStyle w:val="Hyperkobling"/>
+                <w:rStyle w:val="Hyperlink"/>
               </w:rPr>
               <w:t>N5. 03: Validering av XML</w:t>
             </w:r>
@@ -1333,7 +1328,7 @@
         </w:p>
         <w:p>
           <w:pPr>
-            <w:pStyle w:val="INNH3"/>
+            <w:pStyle w:val="TOC3"/>
             <w:rPr>
               <w:rFonts w:eastAsiaTheme="minorEastAsia"/>
               <w:i w:val="0"/>
@@ -1344,7 +1339,7 @@
           <w:hyperlink w:anchor="_Toc64448941" w:history="1">
             <w:r>
               <w:rPr>
-                <w:rStyle w:val="Hyperkobling"/>
+                <w:rStyle w:val="Hyperlink"/>
               </w:rPr>
               <w:t>3.1.3.</w:t>
             </w:r>
@@ -1359,7 +1354,7 @@
             </w:r>
             <w:r>
               <w:rPr>
-                <w:rStyle w:val="Hyperkobling"/>
+                <w:rStyle w:val="Hyperlink"/>
               </w:rPr>
               <w:t>N5. 04 – N5. 06: Antall og status på arkiv og arkivdeler</w:t>
             </w:r>
@@ -1408,7 +1403,7 @@
         </w:p>
         <w:p>
           <w:pPr>
-            <w:pStyle w:val="INNH3"/>
+            <w:pStyle w:val="TOC3"/>
             <w:rPr>
               <w:rFonts w:eastAsiaTheme="minorEastAsia"/>
               <w:i w:val="0"/>
@@ -1419,7 +1414,7 @@
           <w:hyperlink w:anchor="_Toc64448942" w:history="1">
             <w:r>
               <w:rPr>
-                <w:rStyle w:val="Hyperkobling"/>
+                <w:rStyle w:val="Hyperlink"/>
               </w:rPr>
               <w:t>3.1.4.</w:t>
             </w:r>
@@ -1434,7 +1429,7 @@
             </w:r>
             <w:r>
               <w:rPr>
-                <w:rStyle w:val="Hyperkobling"/>
+                <w:rStyle w:val="Hyperlink"/>
               </w:rPr>
               <w:t>N5. 07 – N5. 09: Se eget klassifikasjonskapittel TODO</w:t>
             </w:r>
@@ -1483,7 +1478,7 @@
         </w:p>
         <w:p>
           <w:pPr>
-            <w:pStyle w:val="INNH3"/>
+            <w:pStyle w:val="TOC3"/>
             <w:rPr>
               <w:rFonts w:eastAsiaTheme="minorEastAsia"/>
               <w:i w:val="0"/>
@@ -1494,7 +1489,7 @@
           <w:hyperlink w:anchor="_Toc64448943" w:history="1">
             <w:r>
               <w:rPr>
-                <w:rStyle w:val="Hyperkobling"/>
+                <w:rStyle w:val="Hyperlink"/>
               </w:rPr>
               <w:t>3.1.5.</w:t>
             </w:r>
@@ -1509,7 +1504,7 @@
             </w:r>
             <w:r>
               <w:rPr>
-                <w:rStyle w:val="Hyperkobling"/>
+                <w:rStyle w:val="Hyperlink"/>
               </w:rPr>
               <w:t>N5. 10 – N5. 11: Antall mapper</w:t>
             </w:r>
@@ -1558,7 +1553,7 @@
         </w:p>
         <w:p>
           <w:pPr>
-            <w:pStyle w:val="INNH3"/>
+            <w:pStyle w:val="TOC3"/>
             <w:rPr>
               <w:rFonts w:eastAsiaTheme="minorEastAsia"/>
               <w:i w:val="0"/>
@@ -1569,7 +1564,7 @@
           <w:hyperlink w:anchor="_Toc64448944" w:history="1">
             <w:r>
               <w:rPr>
-                <w:rStyle w:val="Hyperkobling"/>
+                <w:rStyle w:val="Hyperlink"/>
               </w:rPr>
               <w:t>3.1.6.</w:t>
             </w:r>
@@ -1584,7 +1579,7 @@
             </w:r>
             <w:r>
               <w:rPr>
-                <w:rStyle w:val="Hyperkobling"/>
+                <w:rStyle w:val="Hyperlink"/>
               </w:rPr>
               <w:t>N5. 12 – N5. 13: Se eget klassifikasjonskapittel TODO</w:t>
             </w:r>
@@ -1633,7 +1628,7 @@
         </w:p>
         <w:p>
           <w:pPr>
-            <w:pStyle w:val="INNH3"/>
+            <w:pStyle w:val="TOC3"/>
             <w:rPr>
               <w:rFonts w:eastAsiaTheme="minorEastAsia"/>
               <w:i w:val="0"/>
@@ -1644,7 +1639,7 @@
           <w:hyperlink w:anchor="_Toc64448945" w:history="1">
             <w:r>
               <w:rPr>
-                <w:rStyle w:val="Hyperkobling"/>
+                <w:rStyle w:val="Hyperlink"/>
               </w:rPr>
               <w:t>3.1.7.</w:t>
             </w:r>
@@ -1659,7 +1654,7 @@
             </w:r>
             <w:r>
               <w:rPr>
-                <w:rStyle w:val="Hyperkobling"/>
+                <w:rStyle w:val="Hyperlink"/>
               </w:rPr>
               <w:t>N5. 14: Antall tomme mapper</w:t>
             </w:r>
@@ -1708,7 +1703,7 @@
         </w:p>
         <w:p>
           <w:pPr>
-            <w:pStyle w:val="INNH3"/>
+            <w:pStyle w:val="TOC3"/>
             <w:rPr>
               <w:rFonts w:eastAsiaTheme="minorEastAsia"/>
               <w:i w:val="0"/>
@@ -1719,7 +1714,7 @@
           <w:hyperlink w:anchor="_Toc64448946" w:history="1">
             <w:r>
               <w:rPr>
-                <w:rStyle w:val="Hyperkobling"/>
+                <w:rStyle w:val="Hyperlink"/>
               </w:rPr>
               <w:t>3.1.8.</w:t>
             </w:r>
@@ -1734,7 +1729,7 @@
             </w:r>
             <w:r>
               <w:rPr>
-                <w:rStyle w:val="Hyperkobling"/>
+                <w:rStyle w:val="Hyperlink"/>
               </w:rPr>
               <w:t>N5. 15: Saksmappestatus</w:t>
             </w:r>
@@ -1783,7 +1778,7 @@
         </w:p>
         <w:p>
           <w:pPr>
-            <w:pStyle w:val="INNH3"/>
+            <w:pStyle w:val="TOC3"/>
             <w:rPr>
               <w:rFonts w:eastAsiaTheme="minorEastAsia"/>
               <w:i w:val="0"/>
@@ -1794,7 +1789,7 @@
           <w:hyperlink w:anchor="_Toc64448947" w:history="1">
             <w:r>
               <w:rPr>
-                <w:rStyle w:val="Hyperkobling"/>
+                <w:rStyle w:val="Hyperlink"/>
               </w:rPr>
               <w:t>3.1.9.</w:t>
             </w:r>
@@ -1809,7 +1804,7 @@
             </w:r>
             <w:r>
               <w:rPr>
-                <w:rStyle w:val="Hyperkobling"/>
+                <w:rStyle w:val="Hyperlink"/>
               </w:rPr>
               <w:t>N5. 16 - N5. 18: Antall registreringer og journalposttyper</w:t>
             </w:r>
@@ -1858,7 +1853,7 @@
         </w:p>
         <w:p>
           <w:pPr>
-            <w:pStyle w:val="INNH3"/>
+            <w:pStyle w:val="TOC3"/>
             <w:rPr>
               <w:rFonts w:eastAsiaTheme="minorEastAsia"/>
               <w:i w:val="0"/>
@@ -1869,7 +1864,7 @@
           <w:hyperlink w:anchor="_Toc64448948" w:history="1">
             <w:r>
               <w:rPr>
-                <w:rStyle w:val="Hyperkobling"/>
+                <w:rStyle w:val="Hyperlink"/>
               </w:rPr>
               <w:t>3.1.10.</w:t>
             </w:r>
@@ -1884,7 +1879,7 @@
             </w:r>
             <w:r>
               <w:rPr>
-                <w:rStyle w:val="Hyperkobling"/>
+                <w:rStyle w:val="Hyperlink"/>
               </w:rPr>
               <w:t>N5. 19 - N5. 20: Klasser med og uten underklasser og registeringer</w:t>
             </w:r>
@@ -1933,7 +1928,7 @@
         </w:p>
         <w:p>
           <w:pPr>
-            <w:pStyle w:val="INNH3"/>
+            <w:pStyle w:val="TOC3"/>
             <w:rPr>
               <w:rFonts w:eastAsiaTheme="minorEastAsia"/>
               <w:i w:val="0"/>
@@ -1944,7 +1939,7 @@
           <w:hyperlink w:anchor="_Toc64448949" w:history="1">
             <w:r>
               <w:rPr>
-                <w:rStyle w:val="Hyperkobling"/>
+                <w:rStyle w:val="Hyperlink"/>
               </w:rPr>
               <w:t>3.1.11.</w:t>
             </w:r>
@@ -1959,7 +1954,7 @@
             </w:r>
             <w:r>
               <w:rPr>
-                <w:rStyle w:val="Hyperkobling"/>
+                <w:rStyle w:val="Hyperlink"/>
               </w:rPr>
               <w:t>N5. 21: Registreringer uten dokumentbeskrivelse</w:t>
             </w:r>
@@ -2008,7 +2003,7 @@
         </w:p>
         <w:p>
           <w:pPr>
-            <w:pStyle w:val="INNH3"/>
+            <w:pStyle w:val="TOC3"/>
             <w:rPr>
               <w:rFonts w:eastAsiaTheme="minorEastAsia"/>
               <w:i w:val="0"/>
@@ -2019,7 +2014,7 @@
           <w:hyperlink w:anchor="_Toc64448950" w:history="1">
             <w:r>
               <w:rPr>
-                <w:rStyle w:val="Hyperkobling"/>
+                <w:rStyle w:val="Hyperlink"/>
               </w:rPr>
               <w:t>3.1.12.</w:t>
             </w:r>
@@ -2034,7 +2029,7 @@
             </w:r>
             <w:r>
               <w:rPr>
-                <w:rStyle w:val="Hyperkobling"/>
+                <w:rStyle w:val="Hyperlink"/>
               </w:rPr>
               <w:t>N5. 22: Journalstatus</w:t>
             </w:r>
@@ -2083,7 +2078,7 @@
         </w:p>
         <w:p>
           <w:pPr>
-            <w:pStyle w:val="INNH3"/>
+            <w:pStyle w:val="TOC3"/>
             <w:rPr>
               <w:rFonts w:eastAsiaTheme="minorEastAsia"/>
               <w:i w:val="0"/>
@@ -2094,7 +2089,7 @@
           <w:hyperlink w:anchor="_Toc64448951" w:history="1">
             <w:r>
               <w:rPr>
-                <w:rStyle w:val="Hyperkobling"/>
+                <w:rStyle w:val="Hyperlink"/>
               </w:rPr>
               <w:t>3.1.13.</w:t>
             </w:r>
@@ -2109,7 +2104,7 @@
             </w:r>
             <w:r>
               <w:rPr>
-                <w:rStyle w:val="Hyperkobling"/>
+                <w:rStyle w:val="Hyperlink"/>
               </w:rPr>
               <w:t>N5. 23 – N5. 26: Dokumentbeskrivelser, objekter og status</w:t>
             </w:r>
@@ -2158,7 +2153,7 @@
         </w:p>
         <w:p>
           <w:pPr>
-            <w:pStyle w:val="INNH3"/>
+            <w:pStyle w:val="TOC3"/>
             <w:rPr>
               <w:rFonts w:eastAsiaTheme="minorEastAsia"/>
               <w:i w:val="0"/>
@@ -2169,7 +2164,7 @@
           <w:hyperlink w:anchor="_Toc64448952" w:history="1">
             <w:r>
               <w:rPr>
-                <w:rStyle w:val="Hyperkobling"/>
+                <w:rStyle w:val="Hyperlink"/>
               </w:rPr>
               <w:t>3.1.14.</w:t>
             </w:r>
@@ -2184,7 +2179,7 @@
             </w:r>
             <w:r>
               <w:rPr>
-                <w:rStyle w:val="Hyperkobling"/>
+                <w:rStyle w:val="Hyperlink"/>
               </w:rPr>
               <w:t>N5. 27: Opprettelse på første og siste registrering</w:t>
             </w:r>
@@ -2233,7 +2228,7 @@
         </w:p>
         <w:p>
           <w:pPr>
-            <w:pStyle w:val="INNH3"/>
+            <w:pStyle w:val="TOC3"/>
             <w:rPr>
               <w:rFonts w:eastAsiaTheme="minorEastAsia"/>
               <w:i w:val="0"/>
@@ -2244,7 +2239,7 @@
           <w:hyperlink w:anchor="_Toc64448953" w:history="1">
             <w:r>
               <w:rPr>
-                <w:rStyle w:val="Hyperkobling"/>
+                <w:rStyle w:val="Hyperlink"/>
               </w:rPr>
               <w:t>3.1.15.</w:t>
             </w:r>
@@ -2259,13 +2254,13 @@
             </w:r>
             <w:r>
               <w:rPr>
-                <w:rStyle w:val="Hyperkobling"/>
+                <w:rStyle w:val="Hyperlink"/>
               </w:rPr>
               <w:t xml:space="preserve">N5. 28 - N5. 34: Dokumentfiler diskuteres i kapittel </w:t>
             </w:r>
             <w:r>
               <w:rPr>
-                <w:rStyle w:val="Hyperkobling"/>
+                <w:rStyle w:val="Hyperlink"/>
                 <w:bCs/>
               </w:rPr>
               <w:t>TODO</w:t>
@@ -2315,7 +2310,7 @@
         </w:p>
         <w:p>
           <w:pPr>
-            <w:pStyle w:val="INNH3"/>
+            <w:pStyle w:val="TOC3"/>
             <w:rPr>
               <w:rFonts w:eastAsiaTheme="minorEastAsia"/>
               <w:i w:val="0"/>
@@ -2326,7 +2321,7 @@
           <w:hyperlink w:anchor="_Toc64448954" w:history="1">
             <w:r>
               <w:rPr>
-                <w:rStyle w:val="Hyperkobling"/>
+                <w:rStyle w:val="Hyperlink"/>
               </w:rPr>
               <w:t>3.1.16.</w:t>
             </w:r>
@@ -2341,7 +2336,7 @@
             </w:r>
             <w:r>
               <w:rPr>
-                <w:rStyle w:val="Hyperkobling"/>
+                <w:rStyle w:val="Hyperlink"/>
               </w:rPr>
               <w:t>N5. 35: Saksparter</w:t>
             </w:r>
@@ -2390,7 +2385,7 @@
         </w:p>
         <w:p>
           <w:pPr>
-            <w:pStyle w:val="INNH3"/>
+            <w:pStyle w:val="TOC3"/>
             <w:rPr>
               <w:rFonts w:eastAsiaTheme="minorEastAsia"/>
               <w:i w:val="0"/>
@@ -2401,7 +2396,7 @@
           <w:hyperlink w:anchor="_Toc64448955" w:history="1">
             <w:r>
               <w:rPr>
-                <w:rStyle w:val="Hyperkobling"/>
+                <w:rStyle w:val="Hyperlink"/>
               </w:rPr>
               <w:t>3.1.17.</w:t>
             </w:r>
@@ -2416,7 +2411,7 @@
             </w:r>
             <w:r>
               <w:rPr>
-                <w:rStyle w:val="Hyperkobling"/>
+                <w:rStyle w:val="Hyperlink"/>
               </w:rPr>
               <w:t>N5. 36: Merknader testes i kapittel TODO</w:t>
             </w:r>
@@ -2465,7 +2460,7 @@
         </w:p>
         <w:p>
           <w:pPr>
-            <w:pStyle w:val="INNH3"/>
+            <w:pStyle w:val="TOC3"/>
             <w:rPr>
               <w:rFonts w:eastAsiaTheme="minorEastAsia"/>
               <w:i w:val="0"/>
@@ -2476,7 +2471,7 @@
           <w:hyperlink w:anchor="_Toc64448956" w:history="1">
             <w:r>
               <w:rPr>
-                <w:rStyle w:val="Hyperkobling"/>
+                <w:rStyle w:val="Hyperlink"/>
               </w:rPr>
               <w:t>3.1.18.</w:t>
             </w:r>
@@ -2491,7 +2486,7 @@
             </w:r>
             <w:r>
               <w:rPr>
-                <w:rStyle w:val="Hyperkobling"/>
+                <w:rStyle w:val="Hyperlink"/>
               </w:rPr>
               <w:t>N5. 37: Kryssreferanser testes videre i kapittel TODO</w:t>
             </w:r>
@@ -2540,7 +2535,7 @@
         </w:p>
         <w:p>
           <w:pPr>
-            <w:pStyle w:val="INNH3"/>
+            <w:pStyle w:val="TOC3"/>
             <w:rPr>
               <w:rFonts w:eastAsiaTheme="minorEastAsia"/>
               <w:i w:val="0"/>
@@ -2551,7 +2546,7 @@
           <w:hyperlink w:anchor="_Toc64448957" w:history="1">
             <w:r>
               <w:rPr>
-                <w:rStyle w:val="Hyperkobling"/>
+                <w:rStyle w:val="Hyperlink"/>
               </w:rPr>
               <w:t>3.1.19.</w:t>
             </w:r>
@@ -2566,7 +2561,7 @@
             </w:r>
             <w:r>
               <w:rPr>
-                <w:rStyle w:val="Hyperkobling"/>
+                <w:rStyle w:val="Hyperlink"/>
               </w:rPr>
               <w:t>N5. 38: Presedenser</w:t>
             </w:r>
@@ -2615,7 +2610,7 @@
         </w:p>
         <w:p>
           <w:pPr>
-            <w:pStyle w:val="INNH3"/>
+            <w:pStyle w:val="TOC3"/>
             <w:rPr>
               <w:rFonts w:eastAsiaTheme="minorEastAsia"/>
               <w:i w:val="0"/>
@@ -2626,7 +2621,7 @@
           <w:hyperlink w:anchor="_Toc64448958" w:history="1">
             <w:r>
               <w:rPr>
-                <w:rStyle w:val="Hyperkobling"/>
+                <w:rStyle w:val="Hyperlink"/>
               </w:rPr>
               <w:t>3.1.20.</w:t>
             </w:r>
@@ -2641,7 +2636,7 @@
             </w:r>
             <w:r>
               <w:rPr>
-                <w:rStyle w:val="Hyperkobling"/>
+                <w:rStyle w:val="Hyperlink"/>
               </w:rPr>
               <w:t>N5. 39: Korrespondanseparter</w:t>
             </w:r>
@@ -2690,7 +2685,7 @@
         </w:p>
         <w:p>
           <w:pPr>
-            <w:pStyle w:val="INNH3"/>
+            <w:pStyle w:val="TOC3"/>
             <w:rPr>
               <w:rFonts w:eastAsiaTheme="minorEastAsia"/>
               <w:i w:val="0"/>
@@ -2701,7 +2696,7 @@
           <w:hyperlink w:anchor="_Toc64448959" w:history="1">
             <w:r>
               <w:rPr>
-                <w:rStyle w:val="Hyperkobling"/>
+                <w:rStyle w:val="Hyperlink"/>
               </w:rPr>
               <w:t>3.1.21.</w:t>
             </w:r>
@@ -2716,7 +2711,7 @@
             </w:r>
             <w:r>
               <w:rPr>
-                <w:rStyle w:val="Hyperkobling"/>
+                <w:rStyle w:val="Hyperlink"/>
               </w:rPr>
               <w:t>N5. 40: Avskrivninger</w:t>
             </w:r>
@@ -2765,7 +2760,7 @@
         </w:p>
         <w:p>
           <w:pPr>
-            <w:pStyle w:val="INNH3"/>
+            <w:pStyle w:val="TOC3"/>
             <w:rPr>
               <w:rFonts w:eastAsiaTheme="minorEastAsia"/>
               <w:i w:val="0"/>
@@ -2776,7 +2771,7 @@
           <w:hyperlink w:anchor="_Toc64448960" w:history="1">
             <w:r>
               <w:rPr>
-                <w:rStyle w:val="Hyperkobling"/>
+                <w:rStyle w:val="Hyperlink"/>
               </w:rPr>
               <w:t>3.1.22.</w:t>
             </w:r>
@@ -2791,7 +2786,7 @@
             </w:r>
             <w:r>
               <w:rPr>
-                <w:rStyle w:val="Hyperkobling"/>
+                <w:rStyle w:val="Hyperlink"/>
               </w:rPr>
               <w:t>N5. 41: Dokumentflyter testes i kapittel TODO</w:t>
             </w:r>
@@ -2840,7 +2835,7 @@
         </w:p>
         <w:p>
           <w:pPr>
-            <w:pStyle w:val="INNH3"/>
+            <w:pStyle w:val="TOC3"/>
             <w:rPr>
               <w:rFonts w:eastAsiaTheme="minorEastAsia"/>
               <w:i w:val="0"/>
@@ -2851,7 +2846,7 @@
           <w:hyperlink w:anchor="_Toc64448961" w:history="1">
             <w:r>
               <w:rPr>
-                <w:rStyle w:val="Hyperkobling"/>
+                <w:rStyle w:val="Hyperlink"/>
               </w:rPr>
               <w:t>3.1.23.</w:t>
             </w:r>
@@ -2866,7 +2861,7 @@
             </w:r>
             <w:r>
               <w:rPr>
-                <w:rStyle w:val="Hyperkobling"/>
+                <w:rStyle w:val="Hyperlink"/>
               </w:rPr>
               <w:t>N5. 42: Skjerminger</w:t>
             </w:r>
@@ -2915,7 +2910,7 @@
         </w:p>
         <w:p>
           <w:pPr>
-            <w:pStyle w:val="INNH3"/>
+            <w:pStyle w:val="TOC3"/>
             <w:rPr>
               <w:rFonts w:eastAsiaTheme="minorEastAsia"/>
               <w:i w:val="0"/>
@@ -2926,7 +2921,7 @@
           <w:hyperlink w:anchor="_Toc64448962" w:history="1">
             <w:r>
               <w:rPr>
-                <w:rStyle w:val="Hyperkobling"/>
+                <w:rStyle w:val="Hyperlink"/>
               </w:rPr>
               <w:t>3.1.24.</w:t>
             </w:r>
@@ -2941,7 +2936,7 @@
             </w:r>
             <w:r>
               <w:rPr>
-                <w:rStyle w:val="Hyperkobling"/>
+                <w:rStyle w:val="Hyperlink"/>
               </w:rPr>
               <w:t>N5. 43: Gradering</w:t>
             </w:r>
@@ -2990,7 +2985,7 @@
         </w:p>
         <w:p>
           <w:pPr>
-            <w:pStyle w:val="INNH3"/>
+            <w:pStyle w:val="TOC3"/>
             <w:rPr>
               <w:rFonts w:eastAsiaTheme="minorEastAsia"/>
               <w:i w:val="0"/>
@@ -3001,7 +2996,7 @@
           <w:hyperlink w:anchor="_Toc64448963" w:history="1">
             <w:r>
               <w:rPr>
-                <w:rStyle w:val="Hyperkobling"/>
+                <w:rStyle w:val="Hyperlink"/>
               </w:rPr>
               <w:t>3.1.25.</w:t>
             </w:r>
@@ -3016,7 +3011,7 @@
             </w:r>
             <w:r>
               <w:rPr>
-                <w:rStyle w:val="Hyperkobling"/>
+                <w:rStyle w:val="Hyperlink"/>
               </w:rPr>
               <w:t>N5. 44 - N5. 45: Kassasjoner</w:t>
             </w:r>
@@ -3065,7 +3060,7 @@
         </w:p>
         <w:p>
           <w:pPr>
-            <w:pStyle w:val="INNH3"/>
+            <w:pStyle w:val="TOC3"/>
             <w:rPr>
               <w:rFonts w:eastAsiaTheme="minorEastAsia"/>
               <w:i w:val="0"/>
@@ -3076,7 +3071,7 @@
           <w:hyperlink w:anchor="_Toc64448964" w:history="1">
             <w:r>
               <w:rPr>
-                <w:rStyle w:val="Hyperkobling"/>
+                <w:rStyle w:val="Hyperlink"/>
               </w:rPr>
               <w:t>3.1.26.</w:t>
             </w:r>
@@ -3091,7 +3086,7 @@
             </w:r>
             <w:r>
               <w:rPr>
-                <w:rStyle w:val="Hyperkobling"/>
+                <w:rStyle w:val="Hyperlink"/>
               </w:rPr>
               <w:t>N5. 46: Konvertering</w:t>
             </w:r>
@@ -3140,7 +3135,7 @@
         </w:p>
         <w:p>
           <w:pPr>
-            <w:pStyle w:val="INNH3"/>
+            <w:pStyle w:val="TOC3"/>
             <w:rPr>
               <w:rFonts w:eastAsiaTheme="minorEastAsia"/>
               <w:i w:val="0"/>
@@ -3151,7 +3146,7 @@
           <w:hyperlink w:anchor="_Toc64448965" w:history="1">
             <w:r>
               <w:rPr>
-                <w:rStyle w:val="Hyperkobling"/>
+                <w:rStyle w:val="Hyperlink"/>
               </w:rPr>
               <w:t>3.1.27.</w:t>
             </w:r>
@@ -3166,7 +3161,7 @@
             </w:r>
             <w:r>
               <w:rPr>
-                <w:rStyle w:val="Hyperkobling"/>
+                <w:rStyle w:val="Hyperlink"/>
               </w:rPr>
               <w:t>N5. 47: Systemidentifikasjoner</w:t>
             </w:r>
@@ -3215,7 +3210,7 @@
         </w:p>
         <w:p>
           <w:pPr>
-            <w:pStyle w:val="INNH3"/>
+            <w:pStyle w:val="TOC3"/>
             <w:rPr>
               <w:rFonts w:eastAsiaTheme="minorEastAsia"/>
               <w:i w:val="0"/>
@@ -3226,7 +3221,7 @@
           <w:hyperlink w:anchor="_Toc64448966" w:history="1">
             <w:r>
               <w:rPr>
-                <w:rStyle w:val="Hyperkobling"/>
+                <w:rStyle w:val="Hyperlink"/>
               </w:rPr>
               <w:t>3.1.28.</w:t>
             </w:r>
@@ -3241,7 +3236,7 @@
             </w:r>
             <w:r>
               <w:rPr>
-                <w:rStyle w:val="Hyperkobling"/>
+                <w:rStyle w:val="Hyperlink"/>
               </w:rPr>
               <w:t>N5. 48: Arkivdelreferanser</w:t>
             </w:r>
@@ -3290,7 +3285,7 @@
         </w:p>
         <w:p>
           <w:pPr>
-            <w:pStyle w:val="INNH3"/>
+            <w:pStyle w:val="TOC3"/>
             <w:rPr>
               <w:rFonts w:eastAsiaTheme="minorEastAsia"/>
               <w:i w:val="0"/>
@@ -3301,7 +3296,7 @@
           <w:hyperlink w:anchor="_Toc64448967" w:history="1">
             <w:r>
               <w:rPr>
-                <w:rStyle w:val="Hyperkobling"/>
+                <w:rStyle w:val="Hyperlink"/>
               </w:rPr>
               <w:t>3.1.29.</w:t>
             </w:r>
@@ -3316,7 +3311,7 @@
             </w:r>
             <w:r>
               <w:rPr>
-                <w:rStyle w:val="Hyperkobling"/>
+                <w:rStyle w:val="Hyperlink"/>
               </w:rPr>
               <w:t>N5. 51: Se eget klassifikasjonskapittel TODO</w:t>
             </w:r>
@@ -3365,7 +3360,7 @@
         </w:p>
         <w:p>
           <w:pPr>
-            <w:pStyle w:val="INNH3"/>
+            <w:pStyle w:val="TOC3"/>
             <w:rPr>
               <w:rFonts w:eastAsiaTheme="minorEastAsia"/>
               <w:i w:val="0"/>
@@ -3376,7 +3371,7 @@
           <w:hyperlink w:anchor="_Toc64448968" w:history="1">
             <w:r>
               <w:rPr>
-                <w:rStyle w:val="Hyperkobling"/>
+                <w:rStyle w:val="Hyperlink"/>
               </w:rPr>
               <w:t>3.1.30.</w:t>
             </w:r>
@@ -3391,7 +3386,7 @@
             </w:r>
             <w:r>
               <w:rPr>
-                <w:rStyle w:val="Hyperkobling"/>
+                <w:rStyle w:val="Hyperlink"/>
               </w:rPr>
               <w:t>N5. 59: Antall journalposter</w:t>
             </w:r>
@@ -3440,7 +3435,7 @@
         </w:p>
         <w:p>
           <w:pPr>
-            <w:pStyle w:val="INNH3"/>
+            <w:pStyle w:val="TOC3"/>
             <w:rPr>
               <w:rFonts w:eastAsiaTheme="minorEastAsia"/>
               <w:i w:val="0"/>
@@ -3451,7 +3446,7 @@
           <w:hyperlink w:anchor="_Toc64448969" w:history="1">
             <w:r>
               <w:rPr>
-                <w:rStyle w:val="Hyperkobling"/>
+                <w:rStyle w:val="Hyperlink"/>
               </w:rPr>
               <w:t>3.1.31.</w:t>
             </w:r>
@@ -3466,7 +3461,7 @@
             </w:r>
             <w:r>
               <w:rPr>
-                <w:rStyle w:val="Hyperkobling"/>
+                <w:rStyle w:val="Hyperlink"/>
               </w:rPr>
               <w:t>N5. 60: Start og sluttdatoer for arkivstruktur og journaler</w:t>
             </w:r>
@@ -3515,7 +3510,7 @@
         </w:p>
         <w:p>
           <w:pPr>
-            <w:pStyle w:val="INNH3"/>
+            <w:pStyle w:val="TOC3"/>
             <w:rPr>
               <w:rFonts w:eastAsiaTheme="minorEastAsia"/>
               <w:i w:val="0"/>
@@ -3526,7 +3521,7 @@
           <w:hyperlink w:anchor="_Toc64448970" w:history="1">
             <w:r>
               <w:rPr>
-                <w:rStyle w:val="Hyperkobling"/>
+                <w:rStyle w:val="Hyperlink"/>
               </w:rPr>
               <w:t>3.1.32.</w:t>
             </w:r>
@@ -3541,7 +3536,7 @@
             </w:r>
             <w:r>
               <w:rPr>
-                <w:rStyle w:val="Hyperkobling"/>
+                <w:rStyle w:val="Hyperlink"/>
               </w:rPr>
               <w:t>N5. 61 - N5. 62: Endringslogg testes i kapittel TODO</w:t>
             </w:r>
@@ -3590,7 +3585,7 @@
         </w:p>
         <w:p>
           <w:pPr>
-            <w:pStyle w:val="INNH3"/>
+            <w:pStyle w:val="TOC3"/>
             <w:rPr>
               <w:rFonts w:eastAsiaTheme="minorEastAsia"/>
               <w:i w:val="0"/>
@@ -3601,7 +3596,7 @@
           <w:hyperlink w:anchor="_Toc64448971" w:history="1">
             <w:r>
               <w:rPr>
-                <w:rStyle w:val="Hyperkobling"/>
+                <w:rStyle w:val="Hyperlink"/>
               </w:rPr>
               <w:t>3.1.33.</w:t>
             </w:r>
@@ -3616,7 +3611,7 @@
             </w:r>
             <w:r>
               <w:rPr>
-                <w:rStyle w:val="Hyperkobling"/>
+                <w:rStyle w:val="Hyperlink"/>
               </w:rPr>
               <w:t>N5. 63: Elementer som mangler innhold</w:t>
             </w:r>
@@ -3665,7 +3660,7 @@
         </w:p>
         <w:p>
           <w:pPr>
-            <w:pStyle w:val="INNH2"/>
+            <w:pStyle w:val="TOC2"/>
             <w:rPr>
               <w:rFonts w:eastAsiaTheme="minorEastAsia"/>
               <w:szCs w:val="22"/>
@@ -3675,7 +3670,7 @@
           <w:hyperlink w:anchor="_Toc64448972" w:history="1">
             <w:r>
               <w:rPr>
-                <w:rStyle w:val="Hyperkobling"/>
+                <w:rStyle w:val="Hyperlink"/>
               </w:rPr>
               <w:t>3.2.</w:t>
             </w:r>
@@ -3689,7 +3684,7 @@
             </w:r>
             <w:r>
               <w:rPr>
-                <w:rStyle w:val="Hyperkobling"/>
+                <w:rStyle w:val="Hyperlink"/>
               </w:rPr>
               <w:t>Test av medfølgende dokumentfiler</w:t>
             </w:r>
@@ -3738,7 +3733,7 @@
         </w:p>
         <w:p>
           <w:pPr>
-            <w:pStyle w:val="INNH3"/>
+            <w:pStyle w:val="TOC3"/>
             <w:rPr>
               <w:rFonts w:eastAsiaTheme="minorEastAsia"/>
               <w:i w:val="0"/>
@@ -3749,7 +3744,7 @@
           <w:hyperlink w:anchor="_Toc64448973" w:history="1">
             <w:r>
               <w:rPr>
-                <w:rStyle w:val="Hyperkobling"/>
+                <w:rStyle w:val="Hyperlink"/>
               </w:rPr>
               <w:t>3.2.1.</w:t>
             </w:r>
@@ -3764,7 +3759,7 @@
             </w:r>
             <w:r>
               <w:rPr>
-                <w:rStyle w:val="Hyperkobling"/>
+                <w:rStyle w:val="Hyperlink"/>
               </w:rPr>
               <w:t>Avvik: Dokumentformater</w:t>
             </w:r>
@@ -3813,7 +3808,7 @@
         </w:p>
         <w:p>
           <w:pPr>
-            <w:pStyle w:val="INNH2"/>
+            <w:pStyle w:val="TOC2"/>
             <w:rPr>
               <w:rFonts w:eastAsiaTheme="minorEastAsia"/>
               <w:szCs w:val="22"/>
@@ -3823,7 +3818,7 @@
           <w:hyperlink w:anchor="_Toc64448974" w:history="1">
             <w:r>
               <w:rPr>
-                <w:rStyle w:val="Hyperkobling"/>
+                <w:rStyle w:val="Hyperlink"/>
               </w:rPr>
               <w:t>3.3.</w:t>
             </w:r>
@@ -3837,7 +3832,7 @@
             </w:r>
             <w:r>
               <w:rPr>
-                <w:rStyle w:val="Hyperkobling"/>
+                <w:rStyle w:val="Hyperlink"/>
               </w:rPr>
               <w:t>Utvidet testing av uttrekket</w:t>
             </w:r>
@@ -3886,7 +3881,7 @@
         </w:p>
         <w:p>
           <w:pPr>
-            <w:pStyle w:val="INNH3"/>
+            <w:pStyle w:val="TOC3"/>
             <w:rPr>
               <w:rFonts w:eastAsiaTheme="minorEastAsia"/>
               <w:i w:val="0"/>
@@ -3897,7 +3892,7 @@
           <w:hyperlink w:anchor="_Toc64448975" w:history="1">
             <w:r>
               <w:rPr>
-                <w:rStyle w:val="Hyperkobling"/>
+                <w:rStyle w:val="Hyperlink"/>
               </w:rPr>
               <w:t>3.3.1.</w:t>
             </w:r>
@@ -3912,7 +3907,7 @@
             </w:r>
             <w:r>
               <w:rPr>
-                <w:rStyle w:val="Hyperkobling"/>
+                <w:rStyle w:val="Hyperlink"/>
               </w:rPr>
               <w:t>Klassifikasjon</w:t>
             </w:r>
@@ -3961,7 +3956,7 @@
         </w:p>
         <w:p>
           <w:pPr>
-            <w:pStyle w:val="INNH3"/>
+            <w:pStyle w:val="TOC3"/>
             <w:rPr>
               <w:rFonts w:eastAsiaTheme="minorEastAsia"/>
               <w:i w:val="0"/>
@@ -3972,7 +3967,7 @@
           <w:hyperlink w:anchor="_Toc64448976" w:history="1">
             <w:r>
               <w:rPr>
-                <w:rStyle w:val="Hyperkobling"/>
+                <w:rStyle w:val="Hyperlink"/>
               </w:rPr>
               <w:t>3.3.2.</w:t>
             </w:r>
@@ -3987,7 +3982,7 @@
             </w:r>
             <w:r>
               <w:rPr>
-                <w:rStyle w:val="Hyperkobling"/>
+                <w:rStyle w:val="Hyperlink"/>
               </w:rPr>
               <w:t>Utvalgsbehandling</w:t>
             </w:r>
@@ -4036,7 +4031,7 @@
         </w:p>
         <w:p>
           <w:pPr>
-            <w:pStyle w:val="INNH3"/>
+            <w:pStyle w:val="TOC3"/>
             <w:rPr>
               <w:rFonts w:eastAsiaTheme="minorEastAsia"/>
               <w:i w:val="0"/>
@@ -4047,7 +4042,7 @@
           <w:hyperlink w:anchor="_Toc64448977" w:history="1">
             <w:r>
               <w:rPr>
-                <w:rStyle w:val="Hyperkobling"/>
+                <w:rStyle w:val="Hyperlink"/>
               </w:rPr>
               <w:t>3.3.3.</w:t>
             </w:r>
@@ -4062,7 +4057,7 @@
             </w:r>
             <w:r>
               <w:rPr>
-                <w:rStyle w:val="Hyperkobling"/>
+                <w:rStyle w:val="Hyperlink"/>
               </w:rPr>
               <w:t>Merknader</w:t>
             </w:r>
@@ -4111,7 +4106,7 @@
         </w:p>
         <w:p>
           <w:pPr>
-            <w:pStyle w:val="INNH3"/>
+            <w:pStyle w:val="TOC3"/>
             <w:rPr>
               <w:rFonts w:eastAsiaTheme="minorEastAsia"/>
               <w:i w:val="0"/>
@@ -4122,7 +4117,7 @@
           <w:hyperlink w:anchor="_Toc64448978" w:history="1">
             <w:r>
               <w:rPr>
-                <w:rStyle w:val="Hyperkobling"/>
+                <w:rStyle w:val="Hyperlink"/>
               </w:rPr>
               <w:t>3.3.4.</w:t>
             </w:r>
@@ -4137,7 +4132,7 @@
             </w:r>
             <w:r>
               <w:rPr>
-                <w:rStyle w:val="Hyperkobling"/>
+                <w:rStyle w:val="Hyperlink"/>
               </w:rPr>
               <w:t>Kryssreferanser</w:t>
             </w:r>
@@ -4186,7 +4181,7 @@
         </w:p>
         <w:p>
           <w:pPr>
-            <w:pStyle w:val="INNH3"/>
+            <w:pStyle w:val="TOC3"/>
             <w:rPr>
               <w:rFonts w:eastAsiaTheme="minorEastAsia"/>
               <w:i w:val="0"/>
@@ -4197,7 +4192,7 @@
           <w:hyperlink w:anchor="_Toc64448979" w:history="1">
             <w:r>
               <w:rPr>
-                <w:rStyle w:val="Hyperkobling"/>
+                <w:rStyle w:val="Hyperlink"/>
               </w:rPr>
               <w:t>3.3.5.</w:t>
             </w:r>
@@ -4212,7 +4207,7 @@
             </w:r>
             <w:r>
               <w:rPr>
-                <w:rStyle w:val="Hyperkobling"/>
+                <w:rStyle w:val="Hyperlink"/>
               </w:rPr>
               <w:t>Dokumentflyt</w:t>
             </w:r>
@@ -4261,7 +4256,7 @@
         </w:p>
         <w:p>
           <w:pPr>
-            <w:pStyle w:val="INNH3"/>
+            <w:pStyle w:val="TOC3"/>
             <w:rPr>
               <w:rFonts w:eastAsiaTheme="minorEastAsia"/>
               <w:i w:val="0"/>
@@ -4272,7 +4267,7 @@
           <w:hyperlink w:anchor="_Toc64448980" w:history="1">
             <w:r>
               <w:rPr>
-                <w:rStyle w:val="Hyperkobling"/>
+                <w:rStyle w:val="Hyperlink"/>
               </w:rPr>
               <w:t>3.3.6.</w:t>
             </w:r>
@@ -4287,7 +4282,7 @@
             </w:r>
             <w:r>
               <w:rPr>
-                <w:rStyle w:val="Hyperkobling"/>
+                <w:rStyle w:val="Hyperlink"/>
               </w:rPr>
               <w:t>Journalenheter</w:t>
             </w:r>
@@ -4336,7 +4331,7 @@
         </w:p>
         <w:p>
           <w:pPr>
-            <w:pStyle w:val="INNH3"/>
+            <w:pStyle w:val="TOC3"/>
             <w:rPr>
               <w:rFonts w:eastAsiaTheme="minorEastAsia"/>
               <w:i w:val="0"/>
@@ -4347,7 +4342,7 @@
           <w:hyperlink w:anchor="_Toc64448981" w:history="1">
             <w:r>
               <w:rPr>
-                <w:rStyle w:val="Hyperkobling"/>
+                <w:rStyle w:val="Hyperlink"/>
               </w:rPr>
               <w:t>3.3.7.</w:t>
             </w:r>
@@ -4362,7 +4357,7 @@
             </w:r>
             <w:r>
               <w:rPr>
-                <w:rStyle w:val="Hyperkobling"/>
+                <w:rStyle w:val="Hyperlink"/>
               </w:rPr>
               <w:t>Administrative enheter</w:t>
             </w:r>
@@ -4411,7 +4406,7 @@
         </w:p>
         <w:p>
           <w:pPr>
-            <w:pStyle w:val="INNH3"/>
+            <w:pStyle w:val="TOC3"/>
             <w:rPr>
               <w:rFonts w:eastAsiaTheme="minorEastAsia"/>
               <w:i w:val="0"/>
@@ -4422,7 +4417,7 @@
           <w:hyperlink w:anchor="_Toc64448982" w:history="1">
             <w:r>
               <w:rPr>
-                <w:rStyle w:val="Hyperkobling"/>
+                <w:rStyle w:val="Hyperlink"/>
               </w:rPr>
               <w:t>3.3.8.</w:t>
             </w:r>
@@ -4437,7 +4432,7 @@
             </w:r>
             <w:r>
               <w:rPr>
-                <w:rStyle w:val="Hyperkobling"/>
+                <w:rStyle w:val="Hyperlink"/>
               </w:rPr>
               <w:t>Endringslogg</w:t>
             </w:r>
@@ -4486,7 +4481,7 @@
         </w:p>
         <w:p>
           <w:pPr>
-            <w:pStyle w:val="INNH3"/>
+            <w:pStyle w:val="TOC3"/>
             <w:rPr>
               <w:rFonts w:eastAsiaTheme="minorEastAsia"/>
               <w:i w:val="0"/>
@@ -4497,7 +4492,7 @@
           <w:hyperlink w:anchor="_Toc64448983" w:history="1">
             <w:r>
               <w:rPr>
-                <w:rStyle w:val="Hyperkobling"/>
+                <w:rStyle w:val="Hyperlink"/>
               </w:rPr>
               <w:t>3.3.9.</w:t>
             </w:r>
@@ -4512,7 +4507,7 @@
             </w:r>
             <w:r>
               <w:rPr>
-                <w:rStyle w:val="Hyperkobling"/>
+                <w:rStyle w:val="Hyperlink"/>
               </w:rPr>
               <w:t>Løpende journal og offentlig journal</w:t>
             </w:r>
@@ -4561,7 +4556,7 @@
         </w:p>
         <w:p>
           <w:pPr>
-            <w:pStyle w:val="INNH3"/>
+            <w:pStyle w:val="TOC3"/>
             <w:rPr>
               <w:rFonts w:eastAsiaTheme="minorEastAsia"/>
               <w:i w:val="0"/>
@@ -4572,7 +4567,7 @@
           <w:hyperlink w:anchor="_Toc64448984" w:history="1">
             <w:r>
               <w:rPr>
-                <w:rStyle w:val="Hyperkobling"/>
+                <w:rStyle w:val="Hyperlink"/>
               </w:rPr>
               <w:t>3.3.10.</w:t>
             </w:r>
@@ -4587,7 +4582,7 @@
             </w:r>
             <w:r>
               <w:rPr>
-                <w:rStyle w:val="Hyperkobling"/>
+                <w:rStyle w:val="Hyperlink"/>
               </w:rPr>
               <w:t>Kontroll av egendefinerte verdier i XML Schema som følger uttrekket</w:t>
             </w:r>
@@ -4636,7 +4631,7 @@
         </w:p>
         <w:p>
           <w:pPr>
-            <w:pStyle w:val="INNH1"/>
+            <w:pStyle w:val="TOC1"/>
             <w:rPr>
               <w:rFonts w:eastAsiaTheme="minorEastAsia"/>
               <w:b w:val="0"/>
@@ -4648,7 +4643,7 @@
           <w:hyperlink w:anchor="_Toc64448985" w:history="1">
             <w:r>
               <w:rPr>
-                <w:rStyle w:val="Hyperkobling"/>
+                <w:rStyle w:val="Hyperlink"/>
               </w:rPr>
               <w:t>4.</w:t>
             </w:r>
@@ -4664,7 +4659,7 @@
             </w:r>
             <w:r>
               <w:rPr>
-                <w:rStyle w:val="Hyperkobling"/>
+                <w:rStyle w:val="Hyperlink"/>
               </w:rPr>
               <w:t>Vedlikehold/ korrigeringer</w:t>
             </w:r>
@@ -4713,7 +4708,7 @@
         </w:p>
         <w:p>
           <w:pPr>
-            <w:pStyle w:val="INNH2"/>
+            <w:pStyle w:val="TOC2"/>
             <w:rPr>
               <w:rFonts w:eastAsiaTheme="minorEastAsia"/>
               <w:szCs w:val="22"/>
@@ -4723,7 +4718,7 @@
           <w:hyperlink w:anchor="_Toc64448986" w:history="1">
             <w:r>
               <w:rPr>
-                <w:rStyle w:val="Hyperkobling"/>
+                <w:rStyle w:val="Hyperlink"/>
               </w:rPr>
               <w:t>4.1.</w:t>
             </w:r>
@@ -4737,7 +4732,7 @@
             </w:r>
             <w:r>
               <w:rPr>
-                <w:rStyle w:val="Hyperkobling"/>
+                <w:rStyle w:val="Hyperlink"/>
               </w:rPr>
               <w:t>Korrigeringer gjort i forbindelse med testing</w:t>
             </w:r>
@@ -4786,7 +4781,7 @@
         </w:p>
         <w:p>
           <w:pPr>
-            <w:pStyle w:val="INNH2"/>
+            <w:pStyle w:val="TOC2"/>
             <w:rPr>
               <w:rFonts w:eastAsiaTheme="minorEastAsia"/>
               <w:szCs w:val="22"/>
@@ -4796,7 +4791,7 @@
           <w:hyperlink w:anchor="_Toc64448987" w:history="1">
             <w:r>
               <w:rPr>
-                <w:rStyle w:val="Hyperkobling"/>
+                <w:rStyle w:val="Hyperlink"/>
               </w:rPr>
               <w:t>4.2.</w:t>
             </w:r>
@@ -4810,7 +4805,7 @@
             </w:r>
             <w:r>
               <w:rPr>
-                <w:rStyle w:val="Hyperkobling"/>
+                <w:rStyle w:val="Hyperlink"/>
               </w:rPr>
               <w:t>Senere vedlikeholdsoppgaver</w:t>
             </w:r>
@@ -4859,7 +4854,7 @@
         </w:p>
         <w:p>
           <w:pPr>
-            <w:pStyle w:val="INNH3"/>
+            <w:pStyle w:val="TOC3"/>
             <w:rPr>
               <w:rFonts w:eastAsiaTheme="minorEastAsia"/>
               <w:i w:val="0"/>
@@ -4870,7 +4865,7 @@
           <w:hyperlink w:anchor="_Toc64448988" w:history="1">
             <w:r>
               <w:rPr>
-                <w:rStyle w:val="Hyperkobling"/>
+                <w:rStyle w:val="Hyperlink"/>
               </w:rPr>
               <w:t>4.2.1.</w:t>
             </w:r>
@@ -4885,7 +4880,7 @@
             </w:r>
             <w:r>
               <w:rPr>
-                <w:rStyle w:val="Hyperkobling"/>
+                <w:rStyle w:val="Hyperlink"/>
               </w:rPr>
               <w:t>Kassasjon/ sletting</w:t>
             </w:r>
@@ -4934,7 +4929,7 @@
         </w:p>
         <w:p>
           <w:pPr>
-            <w:pStyle w:val="INNH3"/>
+            <w:pStyle w:val="TOC3"/>
             <w:rPr>
               <w:rFonts w:eastAsiaTheme="minorEastAsia"/>
               <w:i w:val="0"/>
@@ -4945,7 +4940,7 @@
           <w:hyperlink w:anchor="_Toc64448989" w:history="1">
             <w:r>
               <w:rPr>
-                <w:rStyle w:val="Hyperkobling"/>
+                <w:rStyle w:val="Hyperlink"/>
               </w:rPr>
               <w:t>4.2.2.</w:t>
             </w:r>
@@ -4960,7 +4955,7 @@
             </w:r>
             <w:r>
               <w:rPr>
-                <w:rStyle w:val="Hyperkobling"/>
+                <w:rStyle w:val="Hyperlink"/>
               </w:rPr>
               <w:t>Innsyn i skjermet informasjon</w:t>
             </w:r>
@@ -5009,7 +5004,7 @@
         </w:p>
         <w:p>
           <w:pPr>
-            <w:pStyle w:val="INNH3"/>
+            <w:pStyle w:val="TOC3"/>
             <w:rPr>
               <w:rFonts w:eastAsiaTheme="minorEastAsia"/>
               <w:i w:val="0"/>
@@ -5020,7 +5015,7 @@
           <w:hyperlink w:anchor="_Toc64448990" w:history="1">
             <w:r>
               <w:rPr>
-                <w:rStyle w:val="Hyperkobling"/>
+                <w:rStyle w:val="Hyperlink"/>
               </w:rPr>
               <w:t>4.2.3.</w:t>
             </w:r>
@@ -5035,7 +5030,7 @@
             </w:r>
             <w:r>
               <w:rPr>
-                <w:rStyle w:val="Hyperkobling"/>
+                <w:rStyle w:val="Hyperlink"/>
               </w:rPr>
               <w:t>Konvertering av data</w:t>
             </w:r>
@@ -5084,7 +5079,7 @@
         </w:p>
         <w:p>
           <w:pPr>
-            <w:pStyle w:val="INNH1"/>
+            <w:pStyle w:val="TOC1"/>
             <w:rPr>
               <w:rFonts w:eastAsiaTheme="minorEastAsia"/>
               <w:b w:val="0"/>
@@ -5096,7 +5091,7 @@
           <w:hyperlink w:anchor="_Toc64448991" w:history="1">
             <w:r>
               <w:rPr>
-                <w:rStyle w:val="Hyperkobling"/>
+                <w:rStyle w:val="Hyperlink"/>
               </w:rPr>
               <w:t>5.</w:t>
             </w:r>
@@ -5112,7 +5107,7 @@
             </w:r>
             <w:r>
               <w:rPr>
-                <w:rStyle w:val="Hyperkobling"/>
+                <w:rStyle w:val="Hyperlink"/>
               </w:rPr>
               <w:t>Vedlegg</w:t>
             </w:r>
@@ -5161,7 +5156,7 @@
         </w:p>
         <w:p>
           <w:pPr>
-            <w:pStyle w:val="INNH1"/>
+            <w:pStyle w:val="TOC1"/>
             <w:rPr>
               <w:rFonts w:eastAsiaTheme="minorEastAsia"/>
               <w:b w:val="0"/>
@@ -5216,7 +5211,7 @@
         </w:p>
         <w:p>
           <w:pPr>
-            <w:pStyle w:val="INNH1"/>
+            <w:pStyle w:val="TOC1"/>
             <w:tabs>
               <w:tab w:val="left" w:pos="993"/>
             </w:tabs>
@@ -5332,8 +5327,8 @@
     <w:p>
       <w:pPr>
         <w:sectPr>
-          <w:headerReference w:type="first" r:id="rId10"/>
-          <w:footerReference w:type="first" r:id="rId11"/>
+          <w:headerReference w:type="first" r:id="rId13"/>
+          <w:footerReference w:type="first" r:id="rId14"/>
           <w:pgSz w:w="11907" w:h="16840" w:code="9"/>
           <w:pgMar w:top="2240" w:right="1418" w:bottom="1843" w:left="1418" w:header="720" w:footer="669" w:gutter="0"/>
           <w:pgNumType w:start="0"/>
@@ -5366,7 +5361,7 @@
     </w:p>
     <w:p>
       <w:pPr>
-        <w:pStyle w:val="Listeavsnitt"/>
+        <w:pStyle w:val="ListParagraph"/>
         <w:numPr>
           <w:ilvl w:val="0"/>
           <w:numId w:val="6"/>
@@ -5381,7 +5376,7 @@
     </w:p>
     <w:p>
       <w:pPr>
-        <w:pStyle w:val="Listeavsnitt"/>
+        <w:pStyle w:val="ListParagraph"/>
         <w:numPr>
           <w:ilvl w:val="0"/>
           <w:numId w:val="6"/>
@@ -5396,7 +5391,7 @@
     </w:p>
     <w:p>
       <w:pPr>
-        <w:pStyle w:val="Listeavsnitt"/>
+        <w:pStyle w:val="ListParagraph"/>
         <w:numPr>
           <w:ilvl w:val="0"/>
           <w:numId w:val="6"/>
@@ -5408,12 +5403,10 @@
       <w:r>
         <w:t>Integritet – Er uttrekket komplett, og kan vi stole på at vi har all informasjon som skal være med i deponeringen?</w:t>
       </w:r>
-      <w:bookmarkStart w:id="2" w:name="_GoBack"/>
-      <w:bookmarkEnd w:id="2"/>
-    </w:p>
-    <w:p>
-      <w:pPr>
-        <w:pStyle w:val="Listeavsnitt"/>
+    </w:p>
+    <w:p>
+      <w:pPr>
+        <w:pStyle w:val="ListParagraph"/>
         <w:numPr>
           <w:ilvl w:val="0"/>
           <w:numId w:val="6"/>
@@ -5435,146 +5428,146 @@
       <w:pPr>
         <w:pStyle w:val="Overskrift2Grnn"/>
       </w:pPr>
-      <w:bookmarkStart w:id="3" w:name="_Toc61441135"/>
-      <w:bookmarkStart w:id="4" w:name="_Toc64448930"/>
+      <w:bookmarkStart w:id="2" w:name="_Toc61441135"/>
+      <w:bookmarkStart w:id="3" w:name="_Toc64448930"/>
       <w:r>
         <w:t>Administrative data:</w:t>
       </w:r>
+      <w:bookmarkEnd w:id="2"/>
       <w:bookmarkEnd w:id="3"/>
+    </w:p>
+    <w:p>
+      <w:r>
+        <w:t xml:space="preserve">UttrekksID: </w:t>
+      </w:r>
+      <w:r>
+        <w:rPr>
+          <w:b/>
+        </w:rPr>
+        <w:t>TODO</w:t>
+      </w:r>
+    </w:p>
+    <w:p/>
+    <w:p>
+      <w:r>
+        <w:t xml:space="preserve">Eier av uttrekket: </w:t>
+      </w:r>
+    </w:p>
+    <w:p>
+      <w:r>
+        <w:t xml:space="preserve">Kommune: </w:t>
+      </w:r>
+      <w:r>
+        <w:rPr>
+          <w:b/>
+        </w:rPr>
+        <w:t>TODO</w:t>
+      </w:r>
+    </w:p>
+    <w:p>
+      <w:pPr>
+        <w:rPr>
+          <w:b/>
+        </w:rPr>
+      </w:pPr>
+      <w:r>
+        <w:t xml:space="preserve">Kontaktperson: </w:t>
+      </w:r>
+      <w:r>
+        <w:rPr>
+          <w:b/>
+        </w:rPr>
+        <w:t>TODO</w:t>
+      </w:r>
+    </w:p>
+    <w:p/>
+    <w:p>
+      <w:pPr>
+        <w:rPr>
+          <w:b/>
+        </w:rPr>
+      </w:pPr>
+      <w:r>
+        <w:t xml:space="preserve">Uttrekksformat: Noark5 versjon </w:t>
+      </w:r>
+      <w:r>
+        <w:rPr>
+          <w:b/>
+        </w:rPr>
+        <w:t xml:space="preserve">TODO </w:t>
+      </w:r>
+    </w:p>
+    <w:p>
+      <w:pPr>
+        <w:rPr>
+          <w:b/>
+        </w:rPr>
+      </w:pPr>
+      <w:r>
+        <w:t xml:space="preserve">Produksjonsdato for uttrekket: </w:t>
+      </w:r>
+      <w:r>
+        <w:rPr>
+          <w:b/>
+        </w:rPr>
+        <w:t>TODO</w:t>
+      </w:r>
+    </w:p>
+    <w:p>
+      <w:pPr>
+        <w:rPr>
+          <w:b/>
+        </w:rPr>
+      </w:pPr>
+      <w:r>
+        <w:t xml:space="preserve">Uttrekk mottatt dato: </w:t>
+      </w:r>
+      <w:r>
+        <w:rPr>
+          <w:b/>
+        </w:rPr>
+        <w:t>TODO</w:t>
+      </w:r>
+    </w:p>
+    <w:p/>
+    <w:p>
+      <w:pPr>
+        <w:rPr>
+          <w:b/>
+        </w:rPr>
+      </w:pPr>
+      <w:r>
+        <w:t xml:space="preserve">Test utført av: </w:t>
+      </w:r>
+      <w:r>
+        <w:rPr>
+          <w:b/>
+        </w:rPr>
+        <w:t>TODO</w:t>
+      </w:r>
+    </w:p>
+    <w:p>
+      <w:r>
+        <w:t xml:space="preserve">Dato for rapport: </w:t>
+      </w:r>
+      <w:r>
+        <w:rPr>
+          <w:b/>
+        </w:rPr>
+        <w:t>TODO</w:t>
+      </w:r>
+    </w:p>
+    <w:p>
+      <w:pPr>
+        <w:pStyle w:val="Overskrift2Grnn"/>
+      </w:pPr>
+      <w:bookmarkStart w:id="4" w:name="_Toc61441136"/>
+      <w:bookmarkStart w:id="5" w:name="_Toc64448931"/>
+      <w:r>
+        <w:t>Omfang av uttrekket</w:t>
+      </w:r>
       <w:bookmarkEnd w:id="4"/>
-    </w:p>
-    <w:p>
-      <w:r>
-        <w:t xml:space="preserve">UttrekksID: </w:t>
-      </w:r>
-      <w:r>
-        <w:rPr>
-          <w:b/>
-        </w:rPr>
-        <w:t>TODO</w:t>
-      </w:r>
-    </w:p>
-    <w:p/>
-    <w:p>
-      <w:r>
-        <w:t xml:space="preserve">Eier av uttrekket: </w:t>
-      </w:r>
-    </w:p>
-    <w:p>
-      <w:r>
-        <w:t xml:space="preserve">Kommune: </w:t>
-      </w:r>
-      <w:r>
-        <w:rPr>
-          <w:b/>
-        </w:rPr>
-        <w:t>TODO</w:t>
-      </w:r>
-    </w:p>
-    <w:p>
-      <w:pPr>
-        <w:rPr>
-          <w:b/>
-        </w:rPr>
-      </w:pPr>
-      <w:r>
-        <w:t xml:space="preserve">Kontaktperson: </w:t>
-      </w:r>
-      <w:r>
-        <w:rPr>
-          <w:b/>
-        </w:rPr>
-        <w:t>TODO</w:t>
-      </w:r>
-    </w:p>
-    <w:p/>
-    <w:p>
-      <w:pPr>
-        <w:rPr>
-          <w:b/>
-        </w:rPr>
-      </w:pPr>
-      <w:r>
-        <w:t xml:space="preserve">Uttrekksformat: Noark5 versjon </w:t>
-      </w:r>
-      <w:r>
-        <w:rPr>
-          <w:b/>
-        </w:rPr>
-        <w:t xml:space="preserve">TODO </w:t>
-      </w:r>
-    </w:p>
-    <w:p>
-      <w:pPr>
-        <w:rPr>
-          <w:b/>
-        </w:rPr>
-      </w:pPr>
-      <w:r>
-        <w:t xml:space="preserve">Produksjonsdato for uttrekket: </w:t>
-      </w:r>
-      <w:r>
-        <w:rPr>
-          <w:b/>
-        </w:rPr>
-        <w:t>TODO</w:t>
-      </w:r>
-    </w:p>
-    <w:p>
-      <w:pPr>
-        <w:rPr>
-          <w:b/>
-        </w:rPr>
-      </w:pPr>
-      <w:r>
-        <w:t xml:space="preserve">Uttrekk mottatt dato: </w:t>
-      </w:r>
-      <w:r>
-        <w:rPr>
-          <w:b/>
-        </w:rPr>
-        <w:t>TODO</w:t>
-      </w:r>
-    </w:p>
-    <w:p/>
-    <w:p>
-      <w:pPr>
-        <w:rPr>
-          <w:b/>
-        </w:rPr>
-      </w:pPr>
-      <w:r>
-        <w:t xml:space="preserve">Test utført av: </w:t>
-      </w:r>
-      <w:r>
-        <w:rPr>
-          <w:b/>
-        </w:rPr>
-        <w:t>TODO</w:t>
-      </w:r>
-    </w:p>
-    <w:p>
-      <w:r>
-        <w:t xml:space="preserve">Dato for rapport: </w:t>
-      </w:r>
-      <w:r>
-        <w:rPr>
-          <w:b/>
-        </w:rPr>
-        <w:t>TODO</w:t>
-      </w:r>
-    </w:p>
-    <w:p>
-      <w:pPr>
-        <w:pStyle w:val="Overskrift2Grnn"/>
-      </w:pPr>
-      <w:bookmarkStart w:id="5" w:name="_Toc61441136"/>
-      <w:bookmarkStart w:id="6" w:name="_Toc64448931"/>
-      <w:r>
-        <w:t>Omfang av uttrekket</w:t>
-      </w:r>
       <w:bookmarkEnd w:id="5"/>
-      <w:bookmarkEnd w:id="6"/>
     </w:p>
     <w:p>
       <w:r>
@@ -5711,13 +5704,13 @@
       <w:pPr>
         <w:pStyle w:val="Overskrift2Grnn"/>
       </w:pPr>
-      <w:bookmarkStart w:id="7" w:name="_Toc61441137"/>
-      <w:bookmarkStart w:id="8" w:name="_Toc64448932"/>
+      <w:bookmarkStart w:id="6" w:name="_Toc61441137"/>
+      <w:bookmarkStart w:id="7" w:name="_Toc64448932"/>
       <w:r>
         <w:t>Relasjon til andre uttrekk (brukes ved behov)</w:t>
       </w:r>
+      <w:bookmarkEnd w:id="6"/>
       <w:bookmarkEnd w:id="7"/>
-      <w:bookmarkEnd w:id="8"/>
     </w:p>
     <w:p>
       <w:r>
@@ -5732,14 +5725,14 @@
           <w:szCs w:val="52"/>
         </w:rPr>
       </w:pPr>
-      <w:bookmarkStart w:id="9" w:name="_Toc61441138"/>
-      <w:bookmarkStart w:id="10" w:name="_Toc64448933"/>
+      <w:bookmarkStart w:id="8" w:name="_Toc61441138"/>
+      <w:bookmarkStart w:id="9" w:name="_Toc64448933"/>
       <w:r>
         <w:lastRenderedPageBreak/>
         <w:t>Oppsummering/konklusjon</w:t>
       </w:r>
+      <w:bookmarkEnd w:id="8"/>
       <w:bookmarkEnd w:id="9"/>
-      <w:bookmarkEnd w:id="10"/>
     </w:p>
     <w:p>
       <w:r>
@@ -5764,13 +5757,13 @@
           <w:szCs w:val="32"/>
         </w:rPr>
       </w:pPr>
-      <w:bookmarkStart w:id="11" w:name="_Toc61441139"/>
-      <w:bookmarkStart w:id="12" w:name="_Toc64448934"/>
+      <w:bookmarkStart w:id="10" w:name="_Toc61441139"/>
+      <w:bookmarkStart w:id="11" w:name="_Toc64448934"/>
       <w:r>
         <w:t>Nødvendige kontroller</w:t>
       </w:r>
+      <w:bookmarkEnd w:id="10"/>
       <w:bookmarkEnd w:id="11"/>
-      <w:bookmarkEnd w:id="12"/>
     </w:p>
     <w:p>
       <w:r>
@@ -5785,13 +5778,13 @@
           <w:szCs w:val="32"/>
         </w:rPr>
       </w:pPr>
-      <w:bookmarkStart w:id="13" w:name="_Toc61441140"/>
-      <w:bookmarkStart w:id="14" w:name="_Toc64448935"/>
+      <w:bookmarkStart w:id="12" w:name="_Toc61441140"/>
+      <w:bookmarkStart w:id="13" w:name="_Toc64448935"/>
       <w:r>
         <w:t>Nødvendige korrigeringer</w:t>
       </w:r>
+      <w:bookmarkEnd w:id="12"/>
       <w:bookmarkEnd w:id="13"/>
-      <w:bookmarkEnd w:id="14"/>
     </w:p>
     <w:p>
       <w:r>
@@ -5810,13 +5803,13 @@
           <w:szCs w:val="32"/>
         </w:rPr>
       </w:pPr>
-      <w:bookmarkStart w:id="15" w:name="_Toc61441141"/>
-      <w:bookmarkStart w:id="16" w:name="_Toc64448936"/>
+      <w:bookmarkStart w:id="14" w:name="_Toc61441141"/>
+      <w:bookmarkStart w:id="15" w:name="_Toc64448936"/>
       <w:r>
         <w:t>Andre vesentlige merknader</w:t>
       </w:r>
+      <w:bookmarkEnd w:id="14"/>
       <w:bookmarkEnd w:id="15"/>
-      <w:bookmarkEnd w:id="16"/>
     </w:p>
     <w:p>
       <w:r>
@@ -5835,44 +5828,44 @@
           <w:szCs w:val="52"/>
         </w:rPr>
       </w:pPr>
-      <w:bookmarkStart w:id="17" w:name="_Toc61441142"/>
-      <w:bookmarkStart w:id="18" w:name="_Toc64448937"/>
+      <w:bookmarkStart w:id="16" w:name="_Toc61441142"/>
+      <w:bookmarkStart w:id="17" w:name="_Toc64448937"/>
       <w:r>
         <w:lastRenderedPageBreak/>
         <w:t>Gjennomførte tester</w:t>
       </w:r>
+      <w:bookmarkEnd w:id="16"/>
       <w:bookmarkEnd w:id="17"/>
+    </w:p>
+    <w:p>
+      <w:pPr>
+        <w:pStyle w:val="Overskrift2Grnn"/>
+      </w:pPr>
+      <w:bookmarkStart w:id="18" w:name="_Toc61441143"/>
+      <w:bookmarkStart w:id="19" w:name="_Toc64448938"/>
+      <w:r>
+        <w:t>Test av Noark5 uttrekk i Arkade 5</w:t>
+      </w:r>
       <w:bookmarkEnd w:id="18"/>
-    </w:p>
-    <w:p>
-      <w:pPr>
-        <w:pStyle w:val="Overskrift2Grnn"/>
-      </w:pPr>
-      <w:bookmarkStart w:id="19" w:name="_Toc61441143"/>
-      <w:bookmarkStart w:id="20" w:name="_Toc64448938"/>
-      <w:r>
-        <w:t>Test av Noark5 uttrekk i Arkade 5</w:t>
-      </w:r>
       <w:bookmarkEnd w:id="19"/>
+    </w:p>
+    <w:p>
+      <w:r>
+        <w:t>Uttrekket er testet i Arkade 5 versjon TODO</w:t>
+      </w:r>
+    </w:p>
+    <w:p>
+      <w:pPr>
+        <w:pStyle w:val="Heading3"/>
+        <w:ind w:left="851" w:hanging="851"/>
+      </w:pPr>
+      <w:bookmarkStart w:id="20" w:name="_Toc61441144"/>
+      <w:bookmarkStart w:id="21" w:name="_Toc64448939"/>
+      <w:r>
+        <w:t>N5. 01 - N5 .02: Eksistens av XML filer og kontroll av sjekksum</w:t>
+      </w:r>
       <w:bookmarkEnd w:id="20"/>
-    </w:p>
-    <w:p>
-      <w:r>
-        <w:t>Uttrekket er testet i Arkade 5 versjon TODO [hentes fra arkade5 testrapport].</w:t>
-      </w:r>
-    </w:p>
-    <w:p>
-      <w:pPr>
-        <w:pStyle w:val="Overskrift3"/>
-        <w:ind w:left="851" w:hanging="851"/>
-      </w:pPr>
-      <w:bookmarkStart w:id="21" w:name="_Toc61441144"/>
-      <w:bookmarkStart w:id="22" w:name="_Toc64448939"/>
-      <w:r>
-        <w:t>N5. 01 - N5 .02: Eksistens av XML filer og kontroll av sjekksum</w:t>
-      </w:r>
       <w:bookmarkEnd w:id="21"/>
-      <w:bookmarkEnd w:id="22"/>
     </w:p>
     <w:p>
       <w:pPr>
@@ -5891,16 +5884,16 @@
     </w:p>
     <w:p>
       <w:pPr>
-        <w:pStyle w:val="Overskrift3"/>
+        <w:pStyle w:val="Heading3"/>
         <w:ind w:left="851" w:hanging="851"/>
       </w:pPr>
-      <w:bookmarkStart w:id="23" w:name="_Toc61441145"/>
-      <w:bookmarkStart w:id="24" w:name="_Toc64448940"/>
+      <w:bookmarkStart w:id="22" w:name="_Toc61441145"/>
+      <w:bookmarkStart w:id="23" w:name="_Toc64448940"/>
       <w:r>
         <w:t>N5. 03: Validering av XML</w:t>
       </w:r>
+      <w:bookmarkEnd w:id="22"/>
       <w:bookmarkEnd w:id="23"/>
-      <w:bookmarkEnd w:id="24"/>
     </w:p>
     <w:p>
       <w:pPr>
@@ -5919,89 +5912,89 @@
     </w:p>
     <w:p>
       <w:pPr>
-        <w:pStyle w:val="Overskrift3"/>
+        <w:pStyle w:val="Heading3"/>
         <w:ind w:left="851" w:hanging="851"/>
       </w:pPr>
-      <w:bookmarkStart w:id="25" w:name="_Toc61441146"/>
-      <w:bookmarkStart w:id="26" w:name="_Toc64448941"/>
+      <w:bookmarkStart w:id="24" w:name="_Toc61441146"/>
+      <w:bookmarkStart w:id="25" w:name="_Toc64448941"/>
       <w:r>
         <w:t>N5. 04 – N5. 06: Antall og status på arkiv og arkivdeler</w:t>
       </w:r>
+      <w:bookmarkEnd w:id="24"/>
       <w:bookmarkEnd w:id="25"/>
+    </w:p>
+    <w:p>
+      <w:r>
+        <w:rPr>
+          <w:b/>
+        </w:rPr>
+        <w:t>TODO</w:t>
+      </w:r>
+    </w:p>
+    <w:p>
+      <w:pPr>
+        <w:pStyle w:val="Heading3"/>
+        <w:ind w:left="851" w:hanging="851"/>
+      </w:pPr>
+      <w:bookmarkStart w:id="26" w:name="_Toc61441147"/>
+      <w:bookmarkStart w:id="27" w:name="_Toc64448942"/>
+      <w:r>
+        <w:t>N5. 07 – N5. 09: Se eget klassifikasjonskapittel TODO</w:t>
+      </w:r>
       <w:bookmarkEnd w:id="26"/>
-    </w:p>
-    <w:p>
-      <w:r>
+      <w:bookmarkEnd w:id="27"/>
+    </w:p>
+    <w:p>
+      <w:pPr>
+        <w:pStyle w:val="Heading3"/>
+        <w:ind w:left="851" w:hanging="851"/>
+      </w:pPr>
+      <w:bookmarkStart w:id="28" w:name="_Toc61441148"/>
+      <w:bookmarkStart w:id="29" w:name="_Toc64448943"/>
+      <w:r>
+        <w:t>N5. 10 – N5. 11: Antall mapper</w:t>
+      </w:r>
+      <w:bookmarkEnd w:id="28"/>
+      <w:bookmarkEnd w:id="29"/>
+    </w:p>
+    <w:p>
+      <w:pPr>
         <w:rPr>
           <w:b/>
         </w:rPr>
+      </w:pPr>
+      <w:r>
+        <w:rPr>
+          <w:b/>
+        </w:rPr>
         <w:t>TODO</w:t>
       </w:r>
     </w:p>
     <w:p>
       <w:pPr>
-        <w:pStyle w:val="Overskrift3"/>
+        <w:pStyle w:val="Heading3"/>
         <w:ind w:left="851" w:hanging="851"/>
       </w:pPr>
-      <w:bookmarkStart w:id="27" w:name="_Toc61441147"/>
-      <w:bookmarkStart w:id="28" w:name="_Toc64448942"/>
-      <w:r>
-        <w:t>N5. 07 – N5. 09: Se eget klassifikasjonskapittel TODO</w:t>
-      </w:r>
-      <w:bookmarkEnd w:id="27"/>
-      <w:bookmarkEnd w:id="28"/>
-    </w:p>
-    <w:p>
-      <w:pPr>
-        <w:pStyle w:val="Overskrift3"/>
+      <w:bookmarkStart w:id="30" w:name="_Toc61441149"/>
+      <w:bookmarkStart w:id="31" w:name="_Toc64448944"/>
+      <w:r>
+        <w:t>N5. 12 – N5. 13: Se eget klassifikasjonskapittel TODO</w:t>
+      </w:r>
+      <w:bookmarkEnd w:id="30"/>
+      <w:bookmarkEnd w:id="31"/>
+    </w:p>
+    <w:p>
+      <w:pPr>
+        <w:pStyle w:val="Heading3"/>
         <w:ind w:left="851" w:hanging="851"/>
       </w:pPr>
-      <w:bookmarkStart w:id="29" w:name="_Toc61441148"/>
-      <w:bookmarkStart w:id="30" w:name="_Toc64448943"/>
-      <w:r>
-        <w:t>N5. 10 – N5. 11: Antall mapper</w:t>
-      </w:r>
-      <w:bookmarkEnd w:id="29"/>
-      <w:bookmarkEnd w:id="30"/>
-    </w:p>
-    <w:p>
-      <w:pPr>
-        <w:rPr>
-          <w:b/>
-        </w:rPr>
-      </w:pPr>
-      <w:r>
-        <w:rPr>
-          <w:b/>
-        </w:rPr>
-        <w:t>TODO</w:t>
-      </w:r>
-    </w:p>
-    <w:p>
-      <w:pPr>
-        <w:pStyle w:val="Overskrift3"/>
-        <w:ind w:left="851" w:hanging="851"/>
-      </w:pPr>
-      <w:bookmarkStart w:id="31" w:name="_Toc61441149"/>
-      <w:bookmarkStart w:id="32" w:name="_Toc64448944"/>
-      <w:r>
-        <w:t>N5. 12 – N5. 13: Se eget klassifikasjonskapittel TODO</w:t>
-      </w:r>
-      <w:bookmarkEnd w:id="31"/>
+      <w:bookmarkStart w:id="32" w:name="_Toc61441150"/>
+      <w:bookmarkStart w:id="33" w:name="_Toc64448945"/>
+      <w:r>
+        <w:t>N5. 14: Antall tomme mapper</w:t>
+      </w:r>
       <w:bookmarkEnd w:id="32"/>
-    </w:p>
-    <w:p>
-      <w:pPr>
-        <w:pStyle w:val="Overskrift3"/>
-        <w:ind w:left="851" w:hanging="851"/>
-      </w:pPr>
-      <w:bookmarkStart w:id="33" w:name="_Toc61441150"/>
-      <w:bookmarkStart w:id="34" w:name="_Toc64448945"/>
-      <w:r>
-        <w:t>N5. 14: Antall tomme mapper</w:t>
-      </w:r>
       <w:bookmarkEnd w:id="33"/>
-      <w:bookmarkEnd w:id="34"/>
     </w:p>
     <w:p>
       <w:r>
@@ -6014,42 +6007,42 @@
     </w:p>
     <w:p>
       <w:pPr>
-        <w:pStyle w:val="Overskrift3"/>
+        <w:pStyle w:val="Heading3"/>
         <w:ind w:left="851" w:hanging="851"/>
       </w:pPr>
-      <w:bookmarkStart w:id="35" w:name="_Toc61441151"/>
-      <w:bookmarkStart w:id="36" w:name="_Toc64448946"/>
+      <w:bookmarkStart w:id="34" w:name="_Toc61441151"/>
+      <w:bookmarkStart w:id="35" w:name="_Toc64448946"/>
       <w:r>
         <w:t>N5. 15: Saksmappestatus</w:t>
       </w:r>
+      <w:bookmarkEnd w:id="34"/>
       <w:bookmarkEnd w:id="35"/>
+    </w:p>
+    <w:p>
+      <w:pPr>
+        <w:rPr>
+          <w:b/>
+        </w:rPr>
+      </w:pPr>
+      <w:r>
+        <w:rPr>
+          <w:b/>
+        </w:rPr>
+        <w:t>TODO</w:t>
+      </w:r>
+    </w:p>
+    <w:p>
+      <w:pPr>
+        <w:pStyle w:val="Heading3"/>
+        <w:ind w:left="851" w:hanging="851"/>
+      </w:pPr>
+      <w:bookmarkStart w:id="36" w:name="_Toc61441152"/>
+      <w:bookmarkStart w:id="37" w:name="_Toc64448947"/>
+      <w:r>
+        <w:t>N5. 16 - N5. 18: Antall registreringer og journalposttyper</w:t>
+      </w:r>
       <w:bookmarkEnd w:id="36"/>
-    </w:p>
-    <w:p>
-      <w:pPr>
-        <w:rPr>
-          <w:b/>
-        </w:rPr>
-      </w:pPr>
-      <w:r>
-        <w:rPr>
-          <w:b/>
-        </w:rPr>
-        <w:t>TODO</w:t>
-      </w:r>
-    </w:p>
-    <w:p>
-      <w:pPr>
-        <w:pStyle w:val="Overskrift3"/>
-        <w:ind w:left="851" w:hanging="851"/>
-      </w:pPr>
-      <w:bookmarkStart w:id="37" w:name="_Toc61441152"/>
-      <w:bookmarkStart w:id="38" w:name="_Toc64448947"/>
-      <w:r>
-        <w:t>N5. 16 - N5. 18: Antall registreringer og journalposttyper</w:t>
-      </w:r>
       <w:bookmarkEnd w:id="37"/>
-      <w:bookmarkEnd w:id="38"/>
     </w:p>
     <w:p>
       <w:pPr>
@@ -6067,16 +6060,16 @@
     </w:p>
     <w:p>
       <w:pPr>
-        <w:pStyle w:val="Overskrift3"/>
+        <w:pStyle w:val="Heading3"/>
         <w:ind w:left="851" w:hanging="851"/>
       </w:pPr>
-      <w:bookmarkStart w:id="39" w:name="_Toc61441153"/>
-      <w:bookmarkStart w:id="40" w:name="_Toc64448948"/>
+      <w:bookmarkStart w:id="38" w:name="_Toc61441153"/>
+      <w:bookmarkStart w:id="39" w:name="_Toc64448948"/>
       <w:r>
         <w:t>N5. 19 - N5. 20: Klasser med og uten underklasser og registeringer</w:t>
       </w:r>
+      <w:bookmarkEnd w:id="38"/>
       <w:bookmarkEnd w:id="39"/>
-      <w:bookmarkEnd w:id="40"/>
     </w:p>
     <w:p>
       <w:pPr>
@@ -6091,16 +6084,42 @@
     </w:p>
     <w:p>
       <w:pPr>
-        <w:pStyle w:val="Overskrift3"/>
+        <w:pStyle w:val="Heading3"/>
         <w:ind w:left="851" w:hanging="851"/>
       </w:pPr>
-      <w:bookmarkStart w:id="41" w:name="_Toc61441154"/>
-      <w:bookmarkStart w:id="42" w:name="_Toc64448949"/>
+      <w:bookmarkStart w:id="40" w:name="_Toc61441154"/>
+      <w:bookmarkStart w:id="41" w:name="_Toc64448949"/>
       <w:r>
         <w:t>N5. 21: Registreringer uten dokumentbeskrivelse</w:t>
       </w:r>
+      <w:bookmarkEnd w:id="40"/>
       <w:bookmarkEnd w:id="41"/>
+    </w:p>
+    <w:p>
+      <w:pPr>
+        <w:rPr>
+          <w:b/>
+        </w:rPr>
+      </w:pPr>
+      <w:r>
+        <w:rPr>
+          <w:b/>
+        </w:rPr>
+        <w:t>TODO</w:t>
+      </w:r>
+    </w:p>
+    <w:p>
+      <w:pPr>
+        <w:pStyle w:val="Heading3"/>
+        <w:ind w:left="851" w:hanging="851"/>
+      </w:pPr>
+      <w:bookmarkStart w:id="42" w:name="_Toc61441155"/>
+      <w:bookmarkStart w:id="43" w:name="_Toc64448950"/>
+      <w:r>
+        <w:t>N5. 22: Journalstatus</w:t>
+      </w:r>
       <w:bookmarkEnd w:id="42"/>
+      <w:bookmarkEnd w:id="43"/>
     </w:p>
     <w:p>
       <w:pPr>
@@ -6117,43 +6136,43 @@
     </w:p>
     <w:p>
       <w:pPr>
-        <w:pStyle w:val="Overskrift3"/>
+        <w:pStyle w:val="Heading3"/>
         <w:ind w:left="851" w:hanging="851"/>
       </w:pPr>
-      <w:bookmarkStart w:id="43" w:name="_Toc61441155"/>
-      <w:bookmarkStart w:id="44" w:name="_Toc64448950"/>
-      <w:r>
-        <w:t>N5. 22: Journalstatus</w:t>
-      </w:r>
-      <w:bookmarkEnd w:id="43"/>
-      <w:bookmarkEnd w:id="44"/>
-    </w:p>
-    <w:p>
-      <w:pPr>
-        <w:rPr>
-          <w:b/>
-        </w:rPr>
-      </w:pPr>
-      <w:r>
-        <w:rPr>
-          <w:b/>
-        </w:rPr>
-        <w:t>TODO</w:t>
-      </w:r>
-    </w:p>
-    <w:p>
-      <w:pPr>
-        <w:pStyle w:val="Overskrift3"/>
-        <w:ind w:left="851" w:hanging="851"/>
-      </w:pPr>
-      <w:bookmarkStart w:id="45" w:name="_Toc61441156"/>
-      <w:bookmarkStart w:id="46" w:name="_Toc64448951"/>
+      <w:bookmarkStart w:id="44" w:name="_Toc61441156"/>
+      <w:bookmarkStart w:id="45" w:name="_Toc64448951"/>
       <w:r>
         <w:lastRenderedPageBreak/>
         <w:t>N5. 23 – N5. 26: Dokumentbeskrivelser, objekter og status</w:t>
       </w:r>
+      <w:bookmarkEnd w:id="44"/>
       <w:bookmarkEnd w:id="45"/>
+    </w:p>
+    <w:p>
+      <w:pPr>
+        <w:rPr>
+          <w:b/>
+        </w:rPr>
+      </w:pPr>
+      <w:r>
+        <w:rPr>
+          <w:b/>
+        </w:rPr>
+        <w:t>TODO</w:t>
+      </w:r>
+    </w:p>
+    <w:p>
+      <w:pPr>
+        <w:pStyle w:val="Heading3"/>
+        <w:ind w:left="851" w:hanging="851"/>
+      </w:pPr>
+      <w:bookmarkStart w:id="46" w:name="_Toc61441157"/>
+      <w:bookmarkStart w:id="47" w:name="_Toc64448952"/>
+      <w:r>
+        <w:t>N5. 27: Opprettelse på første og siste registrering</w:t>
+      </w:r>
       <w:bookmarkEnd w:id="46"/>
+      <w:bookmarkEnd w:id="47"/>
     </w:p>
     <w:p>
       <w:pPr>
@@ -6170,16 +6189,35 @@
     </w:p>
     <w:p>
       <w:pPr>
-        <w:pStyle w:val="Overskrift3"/>
+        <w:pStyle w:val="Heading3"/>
         <w:ind w:left="851" w:hanging="851"/>
       </w:pPr>
-      <w:bookmarkStart w:id="47" w:name="_Toc61441157"/>
-      <w:bookmarkStart w:id="48" w:name="_Toc64448952"/>
-      <w:r>
-        <w:t>N5. 27: Opprettelse på første og siste registrering</w:t>
-      </w:r>
-      <w:bookmarkEnd w:id="47"/>
+      <w:bookmarkStart w:id="48" w:name="_Toc61441158"/>
+      <w:bookmarkStart w:id="49" w:name="_Toc64448953"/>
+      <w:r>
+        <w:t xml:space="preserve">N5. 28 - N5. 34: Dokumentfiler diskuteres i kapittel </w:t>
+      </w:r>
+      <w:r>
+        <w:rPr>
+          <w:bCs/>
+        </w:rPr>
+        <w:t>TODO</w:t>
+      </w:r>
       <w:bookmarkEnd w:id="48"/>
+      <w:bookmarkEnd w:id="49"/>
+    </w:p>
+    <w:p>
+      <w:pPr>
+        <w:pStyle w:val="Heading3"/>
+        <w:ind w:left="851" w:hanging="851"/>
+      </w:pPr>
+      <w:bookmarkStart w:id="50" w:name="_Toc61441159"/>
+      <w:bookmarkStart w:id="51" w:name="_Toc64448954"/>
+      <w:r>
+        <w:t>N5. 35: Saksparter</w:t>
+      </w:r>
+      <w:bookmarkEnd w:id="50"/>
+      <w:bookmarkEnd w:id="51"/>
     </w:p>
     <w:p>
       <w:pPr>
@@ -6196,97 +6234,52 @@
     </w:p>
     <w:p>
       <w:pPr>
-        <w:pStyle w:val="Overskrift3"/>
+        <w:pStyle w:val="Heading3"/>
         <w:ind w:left="851" w:hanging="851"/>
       </w:pPr>
-      <w:bookmarkStart w:id="49" w:name="_Toc61441158"/>
-      <w:bookmarkStart w:id="50" w:name="_Toc64448953"/>
-      <w:r>
-        <w:t xml:space="preserve">N5. 28 - N5. 34: Dokumentfiler diskuteres i kapittel </w:t>
-      </w:r>
-      <w:r>
-        <w:rPr>
-          <w:bCs/>
-        </w:rPr>
-        <w:t>TODO</w:t>
-      </w:r>
-      <w:bookmarkEnd w:id="49"/>
-      <w:bookmarkEnd w:id="50"/>
-    </w:p>
-    <w:p>
-      <w:pPr>
-        <w:pStyle w:val="Overskrift3"/>
+      <w:bookmarkStart w:id="52" w:name="_Toc61441160"/>
+      <w:bookmarkStart w:id="53" w:name="_Toc64448955"/>
+      <w:r>
+        <w:t>N5. 36: Merknader testes i kapittel TODO</w:t>
+      </w:r>
+      <w:bookmarkEnd w:id="52"/>
+      <w:bookmarkEnd w:id="53"/>
+    </w:p>
+    <w:p>
+      <w:r>
+        <w:t>[Beskrives her om det ikke finnes merknader]</w:t>
+      </w:r>
+    </w:p>
+    <w:p>
+      <w:pPr>
+        <w:pStyle w:val="Heading3"/>
         <w:ind w:left="851" w:hanging="851"/>
       </w:pPr>
-      <w:bookmarkStart w:id="51" w:name="_Toc61441159"/>
-      <w:bookmarkStart w:id="52" w:name="_Toc64448954"/>
-      <w:r>
-        <w:t>N5. 35: Saksparter</w:t>
-      </w:r>
-      <w:bookmarkEnd w:id="51"/>
-      <w:bookmarkEnd w:id="52"/>
-    </w:p>
-    <w:p>
-      <w:pPr>
-        <w:rPr>
-          <w:b/>
-        </w:rPr>
-      </w:pPr>
-      <w:r>
-        <w:rPr>
-          <w:b/>
-        </w:rPr>
-        <w:t>TODO</w:t>
-      </w:r>
-    </w:p>
-    <w:p>
-      <w:pPr>
-        <w:pStyle w:val="Overskrift3"/>
+      <w:bookmarkStart w:id="54" w:name="_Toc61441161"/>
+      <w:bookmarkStart w:id="55" w:name="_Toc64448956"/>
+      <w:r>
+        <w:t>N5. 37: Kryssreferanser testes videre i kapittel TODO</w:t>
+      </w:r>
+      <w:bookmarkEnd w:id="54"/>
+      <w:bookmarkEnd w:id="55"/>
+    </w:p>
+    <w:p>
+      <w:r>
+        <w:t>[Beskrives her om det ikke finnes kryssreferanser]</w:t>
+      </w:r>
+    </w:p>
+    <w:p>
+      <w:pPr>
+        <w:pStyle w:val="Heading3"/>
         <w:ind w:left="851" w:hanging="851"/>
       </w:pPr>
-      <w:bookmarkStart w:id="53" w:name="_Toc61441160"/>
-      <w:bookmarkStart w:id="54" w:name="_Toc64448955"/>
-      <w:r>
-        <w:t>N5. 36: Merknader testes i kapittel TODO</w:t>
-      </w:r>
-      <w:bookmarkEnd w:id="53"/>
-      <w:bookmarkEnd w:id="54"/>
-    </w:p>
-    <w:p>
-      <w:r>
-        <w:t>[Beskrives her om det ikke finnes merknader]</w:t>
-      </w:r>
-    </w:p>
-    <w:p>
-      <w:pPr>
-        <w:pStyle w:val="Overskrift3"/>
-        <w:ind w:left="851" w:hanging="851"/>
-      </w:pPr>
-      <w:bookmarkStart w:id="55" w:name="_Toc61441161"/>
-      <w:bookmarkStart w:id="56" w:name="_Toc64448956"/>
-      <w:r>
-        <w:t>N5. 37: Kryssreferanser testes videre i kapittel TODO</w:t>
-      </w:r>
-      <w:bookmarkEnd w:id="55"/>
+      <w:bookmarkStart w:id="56" w:name="_Toc61441162"/>
+      <w:bookmarkStart w:id="57" w:name="_Toc64448957"/>
+      <w:r>
+        <w:t>N5. 38: Presedenser</w:t>
+      </w:r>
       <w:bookmarkEnd w:id="56"/>
-    </w:p>
-    <w:p>
-      <w:r>
-        <w:t>[Beskrives her om det ikke finnes kryssreferanser]</w:t>
-      </w:r>
-    </w:p>
-    <w:p>
-      <w:pPr>
-        <w:pStyle w:val="Overskrift3"/>
-        <w:ind w:left="851" w:hanging="851"/>
-      </w:pPr>
-      <w:bookmarkStart w:id="57" w:name="_Toc61441162"/>
-      <w:bookmarkStart w:id="58" w:name="_Toc64448957"/>
-      <w:r>
-        <w:t>N5. 38: Presedenser</w:t>
-      </w:r>
       <w:bookmarkEnd w:id="57"/>
-      <w:bookmarkEnd w:id="58"/>
     </w:p>
     <w:p>
       <w:pPr>
@@ -6316,16 +6309,42 @@
     </w:p>
     <w:p>
       <w:pPr>
-        <w:pStyle w:val="Overskrift3"/>
+        <w:pStyle w:val="Heading3"/>
         <w:ind w:left="851" w:hanging="851"/>
       </w:pPr>
-      <w:bookmarkStart w:id="59" w:name="_Toc61441163"/>
-      <w:bookmarkStart w:id="60" w:name="_Toc64448958"/>
+      <w:bookmarkStart w:id="58" w:name="_Toc61441163"/>
+      <w:bookmarkStart w:id="59" w:name="_Toc64448958"/>
       <w:r>
         <w:t>N5. 39: Korrespondanseparter</w:t>
       </w:r>
+      <w:bookmarkEnd w:id="58"/>
       <w:bookmarkEnd w:id="59"/>
+    </w:p>
+    <w:p>
+      <w:pPr>
+        <w:rPr>
+          <w:b/>
+        </w:rPr>
+      </w:pPr>
+      <w:r>
+        <w:rPr>
+          <w:b/>
+        </w:rPr>
+        <w:t>TODO</w:t>
+      </w:r>
+    </w:p>
+    <w:p>
+      <w:pPr>
+        <w:pStyle w:val="Heading3"/>
+        <w:ind w:left="851" w:hanging="851"/>
+      </w:pPr>
+      <w:bookmarkStart w:id="60" w:name="_Toc61441164"/>
+      <w:bookmarkStart w:id="61" w:name="_Toc64448959"/>
+      <w:r>
+        <w:t>N5. 40: Avskrivninger</w:t>
+      </w:r>
       <w:bookmarkEnd w:id="60"/>
+      <w:bookmarkEnd w:id="61"/>
     </w:p>
     <w:p>
       <w:pPr>
@@ -6342,55 +6361,29 @@
     </w:p>
     <w:p>
       <w:pPr>
-        <w:pStyle w:val="Overskrift3"/>
+        <w:pStyle w:val="Heading3"/>
         <w:ind w:left="851" w:hanging="851"/>
       </w:pPr>
-      <w:bookmarkStart w:id="61" w:name="_Toc61441164"/>
-      <w:bookmarkStart w:id="62" w:name="_Toc64448959"/>
-      <w:r>
-        <w:t>N5. 40: Avskrivninger</w:t>
-      </w:r>
-      <w:bookmarkEnd w:id="61"/>
+      <w:bookmarkStart w:id="62" w:name="_Toc61441165"/>
+      <w:bookmarkStart w:id="63" w:name="_Toc64448960"/>
+      <w:r>
+        <w:t>N5. 41: Dokumentflyter testes i kapittel TODO</w:t>
+      </w:r>
       <w:bookmarkEnd w:id="62"/>
-    </w:p>
-    <w:p>
-      <w:pPr>
-        <w:rPr>
-          <w:b/>
-        </w:rPr>
-      </w:pPr>
-      <w:r>
-        <w:rPr>
-          <w:b/>
-        </w:rPr>
-        <w:t>TODO</w:t>
-      </w:r>
-    </w:p>
-    <w:p>
-      <w:pPr>
-        <w:pStyle w:val="Overskrift3"/>
+      <w:bookmarkEnd w:id="63"/>
+    </w:p>
+    <w:p>
+      <w:pPr>
+        <w:pStyle w:val="Heading3"/>
         <w:ind w:left="851" w:hanging="851"/>
       </w:pPr>
-      <w:bookmarkStart w:id="63" w:name="_Toc61441165"/>
-      <w:bookmarkStart w:id="64" w:name="_Toc64448960"/>
-      <w:r>
-        <w:t>N5. 41: Dokumentflyter testes i kapittel TODO</w:t>
-      </w:r>
-      <w:bookmarkEnd w:id="63"/>
+      <w:bookmarkStart w:id="64" w:name="_Toc61441166"/>
+      <w:bookmarkStart w:id="65" w:name="_Toc64448961"/>
+      <w:r>
+        <w:t>N5. 42: Skjerminger</w:t>
+      </w:r>
       <w:bookmarkEnd w:id="64"/>
-    </w:p>
-    <w:p>
-      <w:pPr>
-        <w:pStyle w:val="Overskrift3"/>
-        <w:ind w:left="851" w:hanging="851"/>
-      </w:pPr>
-      <w:bookmarkStart w:id="65" w:name="_Toc61441166"/>
-      <w:bookmarkStart w:id="66" w:name="_Toc64448961"/>
-      <w:r>
-        <w:t>N5. 42: Skjerminger</w:t>
-      </w:r>
       <w:bookmarkEnd w:id="65"/>
-      <w:bookmarkEnd w:id="66"/>
     </w:p>
     <w:p>
       <w:r>
@@ -6403,16 +6396,16 @@
     </w:p>
     <w:p>
       <w:pPr>
-        <w:pStyle w:val="Overskrift3"/>
+        <w:pStyle w:val="Heading3"/>
         <w:ind w:left="851" w:hanging="851"/>
       </w:pPr>
-      <w:bookmarkStart w:id="67" w:name="_Toc61441167"/>
-      <w:bookmarkStart w:id="68" w:name="_Toc64448962"/>
+      <w:bookmarkStart w:id="66" w:name="_Toc61441167"/>
+      <w:bookmarkStart w:id="67" w:name="_Toc64448962"/>
       <w:r>
         <w:t>N5. 43: Gradering</w:t>
       </w:r>
+      <w:bookmarkEnd w:id="66"/>
       <w:bookmarkEnd w:id="67"/>
-      <w:bookmarkEnd w:id="68"/>
     </w:p>
     <w:p>
       <w:r>
@@ -6425,16 +6418,42 @@
     </w:p>
     <w:p>
       <w:pPr>
-        <w:pStyle w:val="Overskrift3"/>
+        <w:pStyle w:val="Heading3"/>
         <w:ind w:left="851" w:hanging="851"/>
       </w:pPr>
-      <w:bookmarkStart w:id="69" w:name="_Toc61441168"/>
-      <w:bookmarkStart w:id="70" w:name="_Toc64448963"/>
+      <w:bookmarkStart w:id="68" w:name="_Toc61441168"/>
+      <w:bookmarkStart w:id="69" w:name="_Toc64448963"/>
       <w:r>
         <w:t>N5. 44 - N5. 45: Kassasjoner</w:t>
       </w:r>
+      <w:bookmarkEnd w:id="68"/>
       <w:bookmarkEnd w:id="69"/>
+    </w:p>
+    <w:p>
+      <w:pPr>
+        <w:rPr>
+          <w:b/>
+        </w:rPr>
+      </w:pPr>
+      <w:r>
+        <w:rPr>
+          <w:b/>
+        </w:rPr>
+        <w:t>TODO</w:t>
+      </w:r>
+    </w:p>
+    <w:p>
+      <w:pPr>
+        <w:pStyle w:val="Heading3"/>
+        <w:ind w:left="851" w:hanging="851"/>
+      </w:pPr>
+      <w:bookmarkStart w:id="70" w:name="_Toc61441169"/>
+      <w:bookmarkStart w:id="71" w:name="_Toc64448964"/>
+      <w:r>
+        <w:t>N5. 46: Konvertering</w:t>
+      </w:r>
       <w:bookmarkEnd w:id="70"/>
+      <w:bookmarkEnd w:id="71"/>
     </w:p>
     <w:p>
       <w:pPr>
@@ -6451,43 +6470,43 @@
     </w:p>
     <w:p>
       <w:pPr>
-        <w:pStyle w:val="Overskrift3"/>
+        <w:pStyle w:val="Heading3"/>
         <w:ind w:left="851" w:hanging="851"/>
       </w:pPr>
-      <w:bookmarkStart w:id="71" w:name="_Toc61441169"/>
-      <w:bookmarkStart w:id="72" w:name="_Toc64448964"/>
-      <w:r>
-        <w:t>N5. 46: Konvertering</w:t>
-      </w:r>
-      <w:bookmarkEnd w:id="71"/>
-      <w:bookmarkEnd w:id="72"/>
-    </w:p>
-    <w:p>
-      <w:pPr>
-        <w:rPr>
-          <w:b/>
-        </w:rPr>
-      </w:pPr>
-      <w:r>
-        <w:rPr>
-          <w:b/>
-        </w:rPr>
-        <w:t>TODO</w:t>
-      </w:r>
-    </w:p>
-    <w:p>
-      <w:pPr>
-        <w:pStyle w:val="Overskrift3"/>
-        <w:ind w:left="851" w:hanging="851"/>
-      </w:pPr>
-      <w:bookmarkStart w:id="73" w:name="_Toc61441170"/>
-      <w:bookmarkStart w:id="74" w:name="_Toc64448965"/>
+      <w:bookmarkStart w:id="72" w:name="_Toc61441170"/>
+      <w:bookmarkStart w:id="73" w:name="_Toc64448965"/>
       <w:r>
         <w:lastRenderedPageBreak/>
         <w:t>N5. 47: Systemidentifikasjoner</w:t>
       </w:r>
+      <w:bookmarkEnd w:id="72"/>
       <w:bookmarkEnd w:id="73"/>
+    </w:p>
+    <w:p>
+      <w:pPr>
+        <w:rPr>
+          <w:b/>
+        </w:rPr>
+      </w:pPr>
+      <w:r>
+        <w:rPr>
+          <w:b/>
+        </w:rPr>
+        <w:t>TODO</w:t>
+      </w:r>
+    </w:p>
+    <w:p>
+      <w:pPr>
+        <w:pStyle w:val="Heading3"/>
+        <w:ind w:left="851" w:hanging="851"/>
+      </w:pPr>
+      <w:bookmarkStart w:id="74" w:name="_Toc61441171"/>
+      <w:bookmarkStart w:id="75" w:name="_Toc64448966"/>
+      <w:r>
+        <w:t>N5. 48: Arkivdelreferanser</w:t>
+      </w:r>
       <w:bookmarkEnd w:id="74"/>
+      <w:bookmarkEnd w:id="75"/>
     </w:p>
     <w:p>
       <w:pPr>
@@ -6504,16 +6523,29 @@
     </w:p>
     <w:p>
       <w:pPr>
-        <w:pStyle w:val="Overskrift3"/>
+        <w:pStyle w:val="Heading3"/>
         <w:ind w:left="851" w:hanging="851"/>
       </w:pPr>
-      <w:bookmarkStart w:id="75" w:name="_Toc61441171"/>
-      <w:bookmarkStart w:id="76" w:name="_Toc64448966"/>
-      <w:r>
-        <w:t>N5. 48: Arkivdelreferanser</w:t>
-      </w:r>
-      <w:bookmarkEnd w:id="75"/>
+      <w:bookmarkStart w:id="76" w:name="_Toc61441172"/>
+      <w:bookmarkStart w:id="77" w:name="_Toc64448967"/>
+      <w:r>
+        <w:t>N5. 51: Se eget klassifikasjonskapittel TODO</w:t>
+      </w:r>
       <w:bookmarkEnd w:id="76"/>
+      <w:bookmarkEnd w:id="77"/>
+    </w:p>
+    <w:p>
+      <w:pPr>
+        <w:pStyle w:val="Heading3"/>
+        <w:ind w:left="851" w:hanging="851"/>
+      </w:pPr>
+      <w:bookmarkStart w:id="78" w:name="_Toc61441173"/>
+      <w:bookmarkStart w:id="79" w:name="_Toc64448968"/>
+      <w:r>
+        <w:t>N5. 59: Antall journalposter</w:t>
+      </w:r>
+      <w:bookmarkEnd w:id="78"/>
+      <w:bookmarkEnd w:id="79"/>
     </w:p>
     <w:p>
       <w:pPr>
@@ -6530,29 +6562,50 @@
     </w:p>
     <w:p>
       <w:pPr>
-        <w:pStyle w:val="Overskrift3"/>
+        <w:pStyle w:val="Heading3"/>
         <w:ind w:left="851" w:hanging="851"/>
       </w:pPr>
-      <w:bookmarkStart w:id="77" w:name="_Toc61441172"/>
-      <w:bookmarkStart w:id="78" w:name="_Toc64448967"/>
-      <w:r>
-        <w:t>N5. 51: Se eget klassifikasjonskapittel TODO</w:t>
-      </w:r>
-      <w:bookmarkEnd w:id="77"/>
-      <w:bookmarkEnd w:id="78"/>
-    </w:p>
-    <w:p>
-      <w:pPr>
-        <w:pStyle w:val="Overskrift3"/>
+      <w:bookmarkStart w:id="80" w:name="_Toc61441174"/>
+      <w:bookmarkStart w:id="81" w:name="_Toc64448969"/>
+      <w:r>
+        <w:t>N5. 60: Start og sluttdatoer for arkivstruktur og journaler</w:t>
+      </w:r>
+      <w:bookmarkEnd w:id="80"/>
+      <w:bookmarkEnd w:id="81"/>
+    </w:p>
+    <w:p>
+      <w:r>
+        <w:t>Se N5. 27.</w:t>
+      </w:r>
+    </w:p>
+    <w:p>
+      <w:pPr>
+        <w:pStyle w:val="Heading3"/>
         <w:ind w:left="851" w:hanging="851"/>
       </w:pPr>
-      <w:bookmarkStart w:id="79" w:name="_Toc61441173"/>
-      <w:bookmarkStart w:id="80" w:name="_Toc64448968"/>
-      <w:r>
-        <w:t>N5. 59: Antall journalposter</w:t>
-      </w:r>
-      <w:bookmarkEnd w:id="79"/>
-      <w:bookmarkEnd w:id="80"/>
+      <w:bookmarkStart w:id="82" w:name="_Toc61441175"/>
+      <w:bookmarkStart w:id="83" w:name="_Toc64448970"/>
+      <w:r>
+        <w:t>N5. 61 - N5. 62: Endringslogg</w:t>
+      </w:r>
+      <w:bookmarkEnd w:id="82"/>
+      <w:r>
+        <w:t xml:space="preserve"> testes i kapittel TODO</w:t>
+      </w:r>
+      <w:bookmarkEnd w:id="83"/>
+    </w:p>
+    <w:p>
+      <w:pPr>
+        <w:pStyle w:val="Heading3"/>
+        <w:ind w:left="851" w:hanging="851"/>
+      </w:pPr>
+      <w:bookmarkStart w:id="84" w:name="_Toc61441176"/>
+      <w:bookmarkStart w:id="85" w:name="_Toc64448971"/>
+      <w:r>
+        <w:t>N5. 63: Elementer som mangler innhold</w:t>
+      </w:r>
+      <w:bookmarkEnd w:id="84"/>
+      <w:bookmarkEnd w:id="85"/>
     </w:p>
     <w:p>
       <w:pPr>
@@ -6560,6 +6613,7 @@
           <w:b/>
         </w:rPr>
       </w:pPr>
+      <w:bookmarkStart w:id="86" w:name="_Ref31368939"/>
       <w:r>
         <w:rPr>
           <w:b/>
@@ -6569,77 +6623,16 @@
     </w:p>
     <w:p>
       <w:pPr>
-        <w:pStyle w:val="Overskrift3"/>
-        <w:ind w:left="851" w:hanging="851"/>
-      </w:pPr>
-      <w:bookmarkStart w:id="81" w:name="_Toc61441174"/>
-      <w:bookmarkStart w:id="82" w:name="_Toc64448969"/>
-      <w:r>
-        <w:t>N5. 60: Start og sluttdatoer for arkivstruktur og journaler</w:t>
-      </w:r>
-      <w:bookmarkEnd w:id="81"/>
-      <w:bookmarkEnd w:id="82"/>
-    </w:p>
-    <w:p>
-      <w:r>
-        <w:t>Se N5. 27.</w:t>
-      </w:r>
-    </w:p>
-    <w:p>
-      <w:pPr>
-        <w:pStyle w:val="Overskrift3"/>
-        <w:ind w:left="851" w:hanging="851"/>
-      </w:pPr>
-      <w:bookmarkStart w:id="83" w:name="_Toc61441175"/>
-      <w:bookmarkStart w:id="84" w:name="_Toc64448970"/>
-      <w:r>
-        <w:t>N5. 61 - N5. 62: Endringslogg</w:t>
-      </w:r>
-      <w:bookmarkEnd w:id="83"/>
-      <w:r>
-        <w:t xml:space="preserve"> testes i kapittel TODO</w:t>
-      </w:r>
-      <w:bookmarkEnd w:id="84"/>
-    </w:p>
-    <w:p>
-      <w:pPr>
-        <w:pStyle w:val="Overskrift3"/>
-        <w:ind w:left="851" w:hanging="851"/>
-      </w:pPr>
-      <w:bookmarkStart w:id="85" w:name="_Toc61441176"/>
-      <w:bookmarkStart w:id="86" w:name="_Toc64448971"/>
-      <w:r>
-        <w:t>N5. 63: Elementer som mangler innhold</w:t>
-      </w:r>
-      <w:bookmarkEnd w:id="85"/>
+        <w:pStyle w:val="Overskrift2Grnn"/>
+      </w:pPr>
+      <w:bookmarkStart w:id="87" w:name="_Toc61441177"/>
+      <w:bookmarkStart w:id="88" w:name="_Toc64448972"/>
+      <w:r>
+        <w:t>Test av medfølgende dokumentfiler</w:t>
+      </w:r>
       <w:bookmarkEnd w:id="86"/>
-    </w:p>
-    <w:p>
-      <w:pPr>
-        <w:rPr>
-          <w:b/>
-        </w:rPr>
-      </w:pPr>
-      <w:bookmarkStart w:id="87" w:name="_Ref31368939"/>
-      <w:r>
-        <w:rPr>
-          <w:b/>
-        </w:rPr>
-        <w:t>TODO</w:t>
-      </w:r>
-    </w:p>
-    <w:p>
-      <w:pPr>
-        <w:pStyle w:val="Overskrift2Grnn"/>
-      </w:pPr>
-      <w:bookmarkStart w:id="88" w:name="_Toc61441177"/>
-      <w:bookmarkStart w:id="89" w:name="_Toc64448972"/>
-      <w:r>
-        <w:t>Test av medfølgende dokumentfiler</w:t>
-      </w:r>
       <w:bookmarkEnd w:id="87"/>
       <w:bookmarkEnd w:id="88"/>
-      <w:bookmarkEnd w:id="89"/>
     </w:p>
     <w:p>
       <w:r>
@@ -6648,7 +6641,7 @@
     </w:p>
     <w:p>
       <w:pPr>
-        <w:pStyle w:val="Listeavsnitt"/>
+        <w:pStyle w:val="ListParagraph"/>
         <w:numPr>
           <w:ilvl w:val="0"/>
           <w:numId w:val="7"/>
@@ -6666,7 +6659,7 @@
     </w:p>
     <w:p>
       <w:pPr>
-        <w:pStyle w:val="Listeavsnitt"/>
+        <w:pStyle w:val="ListParagraph"/>
         <w:numPr>
           <w:ilvl w:val="0"/>
           <w:numId w:val="7"/>
@@ -6700,7 +6693,7 @@
     </w:p>
     <w:p>
       <w:pPr>
-        <w:pStyle w:val="Listeavsnitt"/>
+        <w:pStyle w:val="ListParagraph"/>
         <w:numPr>
           <w:ilvl w:val="0"/>
           <w:numId w:val="9"/>
@@ -6734,59 +6727,85 @@
     </w:p>
     <w:p>
       <w:pPr>
-        <w:pStyle w:val="Overskrift3"/>
+        <w:pStyle w:val="Heading3"/>
         <w:ind w:left="851" w:hanging="851"/>
       </w:pPr>
-      <w:bookmarkStart w:id="90" w:name="_Toc61441178"/>
-      <w:bookmarkStart w:id="91" w:name="_Toc64448973"/>
+      <w:bookmarkStart w:id="89" w:name="_Toc61441178"/>
+      <w:bookmarkStart w:id="90" w:name="_Toc64448973"/>
       <w:r>
         <w:t>Avvik: Dokumentformater</w:t>
       </w:r>
+      <w:bookmarkEnd w:id="89"/>
       <w:bookmarkEnd w:id="90"/>
+    </w:p>
+    <w:p>
+      <w:pPr>
+        <w:rPr>
+          <w:b/>
+        </w:rPr>
+      </w:pPr>
+      <w:r>
+        <w:rPr>
+          <w:b/>
+        </w:rPr>
+        <w:t>TODO</w:t>
+      </w:r>
+    </w:p>
+    <w:p>
+      <w:pPr>
+        <w:pStyle w:val="Overskrift2Grnn"/>
+      </w:pPr>
+      <w:bookmarkStart w:id="91" w:name="_Toc61441179"/>
+      <w:bookmarkStart w:id="92" w:name="_Toc64448974"/>
+      <w:r>
+        <w:t>Utvidet testing av uttrekket</w:t>
+      </w:r>
       <w:bookmarkEnd w:id="91"/>
-    </w:p>
-    <w:p>
-      <w:pPr>
-        <w:rPr>
-          <w:b/>
-        </w:rPr>
-      </w:pPr>
-      <w:r>
-        <w:rPr>
-          <w:b/>
-        </w:rPr>
-        <w:t>TODO</w:t>
-      </w:r>
-    </w:p>
-    <w:p>
-      <w:pPr>
-        <w:pStyle w:val="Overskrift2Grnn"/>
-      </w:pPr>
-      <w:bookmarkStart w:id="92" w:name="_Toc61441179"/>
-      <w:bookmarkStart w:id="93" w:name="_Toc64448974"/>
-      <w:r>
-        <w:lastRenderedPageBreak/>
-        <w:t>Utvidet testing av uttrekket</w:t>
-      </w:r>
       <w:bookmarkEnd w:id="92"/>
+    </w:p>
+    <w:p>
+      <w:pPr>
+        <w:pStyle w:val="Heading3"/>
+        <w:ind w:left="851" w:hanging="851"/>
+      </w:pPr>
+      <w:bookmarkStart w:id="93" w:name="_Ref31632043"/>
+      <w:bookmarkStart w:id="94" w:name="_Ref31696166"/>
+      <w:bookmarkStart w:id="95" w:name="_Toc61441180"/>
+      <w:bookmarkStart w:id="96" w:name="_Toc64448975"/>
+      <w:r>
+        <w:t>Klassifikasjon</w:t>
+      </w:r>
       <w:bookmarkEnd w:id="93"/>
-    </w:p>
-    <w:p>
-      <w:pPr>
-        <w:pStyle w:val="Overskrift3"/>
-        <w:ind w:left="851" w:hanging="851"/>
-      </w:pPr>
-      <w:bookmarkStart w:id="94" w:name="_Ref31632043"/>
-      <w:bookmarkStart w:id="95" w:name="_Ref31696166"/>
-      <w:bookmarkStart w:id="96" w:name="_Toc61441180"/>
-      <w:bookmarkStart w:id="97" w:name="_Toc64448975"/>
-      <w:r>
-        <w:t>Klassifikasjon</w:t>
-      </w:r>
       <w:bookmarkEnd w:id="94"/>
       <w:bookmarkEnd w:id="95"/>
       <w:bookmarkEnd w:id="96"/>
+    </w:p>
+    <w:p>
+      <w:pPr>
+        <w:rPr>
+          <w:b/>
+        </w:rPr>
+      </w:pPr>
+      <w:r>
+        <w:rPr>
+          <w:b/>
+        </w:rPr>
+        <w:t>TODO</w:t>
+      </w:r>
+    </w:p>
+    <w:p>
+      <w:pPr>
+        <w:pStyle w:val="Heading3"/>
+        <w:ind w:left="851" w:hanging="851"/>
+      </w:pPr>
+      <w:bookmarkStart w:id="97" w:name="_Toc61441181"/>
+      <w:bookmarkStart w:id="98" w:name="_Toc64448976"/>
+      <w:r>
+        <w:lastRenderedPageBreak/>
+        <w:t>Utvalgsbehandling</w:t>
+      </w:r>
       <w:bookmarkEnd w:id="97"/>
+      <w:bookmarkEnd w:id="98"/>
     </w:p>
     <w:p>
       <w:pPr>
@@ -6794,6 +6813,7 @@
           <w:b/>
         </w:rPr>
       </w:pPr>
+      <w:bookmarkStart w:id="99" w:name="_Ref31025035"/>
       <w:r>
         <w:rPr>
           <w:b/>
@@ -6803,44 +6823,17 @@
     </w:p>
     <w:p>
       <w:pPr>
-        <w:pStyle w:val="Overskrift3"/>
+        <w:pStyle w:val="Heading3"/>
         <w:ind w:left="851" w:hanging="851"/>
       </w:pPr>
-      <w:bookmarkStart w:id="98" w:name="_Toc61441181"/>
-      <w:bookmarkStart w:id="99" w:name="_Toc64448976"/>
-      <w:r>
-        <w:t>Utvalgsbehandling</w:t>
-      </w:r>
-      <w:bookmarkEnd w:id="98"/>
+      <w:bookmarkStart w:id="100" w:name="_Toc61441182"/>
+      <w:bookmarkStart w:id="101" w:name="_Toc64448977"/>
+      <w:r>
+        <w:t>Merknader</w:t>
+      </w:r>
       <w:bookmarkEnd w:id="99"/>
-    </w:p>
-    <w:p>
-      <w:pPr>
-        <w:rPr>
-          <w:b/>
-        </w:rPr>
-      </w:pPr>
-      <w:bookmarkStart w:id="100" w:name="_Ref31025035"/>
-      <w:r>
-        <w:rPr>
-          <w:b/>
-        </w:rPr>
-        <w:t>TODO</w:t>
-      </w:r>
-    </w:p>
-    <w:p>
-      <w:pPr>
-        <w:pStyle w:val="Overskrift3"/>
-        <w:ind w:left="851" w:hanging="851"/>
-      </w:pPr>
-      <w:bookmarkStart w:id="101" w:name="_Toc61441182"/>
-      <w:bookmarkStart w:id="102" w:name="_Toc64448977"/>
-      <w:r>
-        <w:t>Merknader</w:t>
-      </w:r>
       <w:bookmarkEnd w:id="100"/>
       <w:bookmarkEnd w:id="101"/>
-      <w:bookmarkEnd w:id="102"/>
     </w:p>
     <w:p>
       <w:r>
@@ -6853,7 +6846,7 @@
           <w:b/>
         </w:rPr>
       </w:pPr>
-      <w:bookmarkStart w:id="103" w:name="_Ref31025183"/>
+      <w:bookmarkStart w:id="102" w:name="_Ref31025183"/>
       <w:r>
         <w:rPr>
           <w:b/>
@@ -6864,16 +6857,16 @@
     </w:p>
     <w:p>
       <w:pPr>
-        <w:pStyle w:val="Overskrift3"/>
+        <w:pStyle w:val="Heading3"/>
         <w:ind w:left="851" w:hanging="851"/>
       </w:pPr>
-      <w:bookmarkStart w:id="104" w:name="_Toc61441183"/>
-      <w:bookmarkStart w:id="105" w:name="_Toc64448978"/>
+      <w:bookmarkStart w:id="103" w:name="_Toc61441183"/>
+      <w:bookmarkStart w:id="104" w:name="_Toc64448978"/>
       <w:r>
         <w:t>Kryssreferanser</w:t>
       </w:r>
+      <w:bookmarkEnd w:id="103"/>
       <w:bookmarkEnd w:id="104"/>
-      <w:bookmarkEnd w:id="105"/>
     </w:p>
     <w:p>
       <w:pPr>
@@ -6892,17 +6885,17 @@
     </w:p>
     <w:p>
       <w:pPr>
-        <w:pStyle w:val="Overskrift3"/>
+        <w:pStyle w:val="Heading3"/>
         <w:ind w:left="851" w:hanging="851"/>
       </w:pPr>
-      <w:bookmarkStart w:id="106" w:name="_Toc61441184"/>
-      <w:bookmarkStart w:id="107" w:name="_Toc64448979"/>
+      <w:bookmarkStart w:id="105" w:name="_Toc61441184"/>
+      <w:bookmarkStart w:id="106" w:name="_Toc64448979"/>
       <w:r>
         <w:t>Dokumentflyt</w:t>
       </w:r>
-      <w:bookmarkEnd w:id="103"/>
+      <w:bookmarkEnd w:id="102"/>
+      <w:bookmarkEnd w:id="105"/>
       <w:bookmarkEnd w:id="106"/>
-      <w:bookmarkEnd w:id="107"/>
     </w:p>
     <w:p>
       <w:r>
@@ -6916,7 +6909,7 @@
           <w:bCs/>
         </w:rPr>
       </w:pPr>
-      <w:bookmarkStart w:id="108" w:name="_Ref31025203"/>
+      <w:bookmarkStart w:id="107" w:name="_Ref31025203"/>
       <w:r>
         <w:rPr>
           <w:b/>
@@ -6924,26 +6917,57 @@
         </w:rPr>
         <w:t>TODO</w:t>
       </w:r>
+      <w:bookmarkEnd w:id="107"/>
+    </w:p>
+    <w:p>
+      <w:pPr>
+        <w:pStyle w:val="Heading3"/>
+        <w:ind w:left="851" w:hanging="851"/>
+      </w:pPr>
+      <w:bookmarkStart w:id="108" w:name="_Ref31025306"/>
+      <w:bookmarkStart w:id="109" w:name="_Toc61441185"/>
+      <w:bookmarkStart w:id="110" w:name="_Toc64448980"/>
+      <w:r>
+        <w:t>Journalenheter</w:t>
+      </w:r>
       <w:bookmarkEnd w:id="108"/>
-    </w:p>
-    <w:p>
-      <w:pPr>
-        <w:pStyle w:val="Overskrift3"/>
-        <w:ind w:left="851" w:hanging="851"/>
-      </w:pPr>
-      <w:bookmarkStart w:id="109" w:name="_Ref31025306"/>
-      <w:bookmarkStart w:id="110" w:name="_Toc61441185"/>
-      <w:bookmarkStart w:id="111" w:name="_Toc64448980"/>
-      <w:r>
-        <w:t>Journalenheter</w:t>
-      </w:r>
       <w:bookmarkEnd w:id="109"/>
       <w:bookmarkEnd w:id="110"/>
+    </w:p>
+    <w:p>
+      <w:r>
+        <w:t>Journalenheter beskriver hvem som har hatt ansvar for arkivhåndteringen ved fysiske arkiver. Dette er ikke obligatorisk i Noark5, men er relevant for papirbaserte arkiver.</w:t>
+      </w:r>
+    </w:p>
+    <w:p>
+      <w:pPr>
+        <w:rPr>
+          <w:b/>
+        </w:rPr>
+      </w:pPr>
+      <w:r>
+        <w:rPr>
+          <w:b/>
+        </w:rPr>
+        <w:t>TODO</w:t>
+      </w:r>
+    </w:p>
+    <w:p>
+      <w:pPr>
+        <w:pStyle w:val="Heading3"/>
+        <w:ind w:left="851" w:hanging="851"/>
+      </w:pPr>
+      <w:bookmarkStart w:id="111" w:name="_Toc61441186"/>
+      <w:bookmarkStart w:id="112" w:name="_Toc64448981"/>
+      <w:r>
+        <w:t>Administrative enheter</w:t>
+      </w:r>
       <w:bookmarkEnd w:id="111"/>
-    </w:p>
-    <w:p>
-      <w:r>
-        <w:t>Journalenheter beskriver hvem som har hatt ansvar for arkivhåndteringen ved fysiske arkiver. Dette er ikke obligatorisk i Noark5, men er relevant for papirbaserte arkiver.</w:t>
+      <w:bookmarkEnd w:id="112"/>
+    </w:p>
+    <w:p>
+      <w:r>
+        <w:t xml:space="preserve">Administrativ enhet kan være brukt på mapper og registreringer for å dokumentere hvem som har hatt ansvar for arkivhåndteringen. Vi har kontrollert hva som er registrert som administrativ enhet innenfor hver enkelt arkivdel. Testen baserer seg på navn på administrativ enhet, så et navneskifte underveis i arkivperioden vil medføre at den samme administrative enheten vil fremstå som to forskjellige. </w:t>
       </w:r>
     </w:p>
     <w:p>
@@ -6961,49 +6985,18 @@
     </w:p>
     <w:p>
       <w:pPr>
-        <w:pStyle w:val="Overskrift3"/>
+        <w:pStyle w:val="Heading3"/>
         <w:ind w:left="851" w:hanging="851"/>
       </w:pPr>
-      <w:bookmarkStart w:id="112" w:name="_Toc61441186"/>
-      <w:bookmarkStart w:id="113" w:name="_Toc64448981"/>
-      <w:r>
-        <w:t>Administrative enheter</w:t>
-      </w:r>
-      <w:bookmarkEnd w:id="112"/>
+      <w:bookmarkStart w:id="113" w:name="_Ref31025310"/>
+      <w:bookmarkStart w:id="114" w:name="_Toc61441187"/>
+      <w:bookmarkStart w:id="115" w:name="_Toc64448982"/>
+      <w:r>
+        <w:t>Endringslogg</w:t>
+      </w:r>
       <w:bookmarkEnd w:id="113"/>
-    </w:p>
-    <w:p>
-      <w:r>
-        <w:t xml:space="preserve">Administrativ enhet kan være brukt på mapper og registreringer for å dokumentere hvem som har hatt ansvar for arkivhåndteringen. Vi har kontrollert hva som er registrert som administrativ enhet innenfor hver enkelt arkivdel. Testen baserer seg på navn på administrativ enhet, så et navneskifte underveis i arkivperioden vil medføre at den samme administrative enheten vil fremstå som to forskjellige. </w:t>
-      </w:r>
-    </w:p>
-    <w:p>
-      <w:pPr>
-        <w:rPr>
-          <w:b/>
-        </w:rPr>
-      </w:pPr>
-      <w:r>
-        <w:rPr>
-          <w:b/>
-        </w:rPr>
-        <w:t>TODO</w:t>
-      </w:r>
-    </w:p>
-    <w:p>
-      <w:pPr>
-        <w:pStyle w:val="Overskrift3"/>
-        <w:ind w:left="851" w:hanging="851"/>
-      </w:pPr>
-      <w:bookmarkStart w:id="114" w:name="_Ref31025310"/>
-      <w:bookmarkStart w:id="115" w:name="_Toc61441187"/>
-      <w:bookmarkStart w:id="116" w:name="_Toc64448982"/>
-      <w:r>
-        <w:t>Endringslogg</w:t>
-      </w:r>
       <w:bookmarkEnd w:id="114"/>
       <w:bookmarkEnd w:id="115"/>
-      <w:bookmarkEnd w:id="116"/>
     </w:p>
     <w:p>
       <w:r>
@@ -7017,7 +7010,7 @@
     </w:p>
     <w:p>
       <w:pPr>
-        <w:pStyle w:val="Listeavsnitt"/>
+        <w:pStyle w:val="ListParagraph"/>
         <w:numPr>
           <w:ilvl w:val="0"/>
           <w:numId w:val="6"/>
@@ -7030,13 +7023,12 @@
         <w:contextualSpacing w:val="0"/>
       </w:pPr>
       <w:r>
-        <w:lastRenderedPageBreak/>
         <w:t>Hvilke typer endringer som er registrert i uttrekket?</w:t>
       </w:r>
     </w:p>
     <w:p>
       <w:pPr>
-        <w:pStyle w:val="Listeavsnitt"/>
+        <w:pStyle w:val="ListParagraph"/>
         <w:numPr>
           <w:ilvl w:val="0"/>
           <w:numId w:val="6"/>
@@ -7054,7 +7046,7 @@
     </w:p>
     <w:p>
       <w:pPr>
-        <w:pStyle w:val="Listeavsnitt"/>
+        <w:pStyle w:val="ListParagraph"/>
         <w:numPr>
           <w:ilvl w:val="0"/>
           <w:numId w:val="6"/>
@@ -7093,25 +7085,57 @@
     </w:p>
     <w:p>
       <w:pPr>
-        <w:pStyle w:val="Overskrift3"/>
+        <w:pStyle w:val="Heading3"/>
         <w:ind w:left="851" w:hanging="851"/>
       </w:pPr>
-      <w:bookmarkStart w:id="117" w:name="_Toc61441188"/>
-      <w:bookmarkStart w:id="118" w:name="_Toc64448983"/>
-      <w:r>
+      <w:bookmarkStart w:id="116" w:name="_Toc61441188"/>
+      <w:bookmarkStart w:id="117" w:name="_Toc64448983"/>
+      <w:r>
+        <w:lastRenderedPageBreak/>
         <w:t>Løpende journal og offentlig journal</w:t>
       </w:r>
+      <w:bookmarkEnd w:id="116"/>
       <w:bookmarkEnd w:id="117"/>
+    </w:p>
+    <w:p>
+      <w:r>
+        <w:t>Løpende og offentlig journal skal gi en kronologisk tilnærming mot arkivmaterialet og sikre at journalplikten er blitt fulgt. Den kan derfor brukes som kontroll på det øvrige arkivmaterialet.</w:t>
+      </w:r>
+    </w:p>
+    <w:p>
+      <w:r>
+        <w:t>I utgangspunktet skal løpende og offentlig journal inneholde oversikt over de samme journalpostene, men den offentlige journalposten skal være ferdig avskjermet/sensurert.</w:t>
+      </w:r>
+    </w:p>
+    <w:p>
+      <w:pPr>
+        <w:rPr>
+          <w:b/>
+        </w:rPr>
+      </w:pPr>
+      <w:r>
+        <w:rPr>
+          <w:b/>
+        </w:rPr>
+        <w:t>TODO</w:t>
+      </w:r>
+    </w:p>
+    <w:p>
+      <w:pPr>
+        <w:pStyle w:val="Heading3"/>
+        <w:ind w:left="851" w:hanging="851"/>
+      </w:pPr>
+      <w:bookmarkStart w:id="118" w:name="_Toc61441189"/>
+      <w:bookmarkStart w:id="119" w:name="_Toc64448984"/>
+      <w:r>
+        <w:t>Kontroll av egendefinerte verdier i XML Schema som følger uttrekket</w:t>
+      </w:r>
       <w:bookmarkEnd w:id="118"/>
-    </w:p>
-    <w:p>
-      <w:r>
-        <w:t>Løpende og offentlig journal skal gi en kronologisk tilnærming mot arkivmaterialet og sikre at journalplikten er blitt fulgt. Den kan derfor brukes som kontroll på det øvrige arkivmaterialet.</w:t>
-      </w:r>
-    </w:p>
-    <w:p>
-      <w:r>
-        <w:t>I utgangspunktet skal løpende og offentlig journal inneholde oversikt over de samme journalpostene, men den offentlige journalposten skal være ferdig avskjermet/sensurert.</w:t>
+      <w:bookmarkEnd w:id="119"/>
+    </w:p>
+    <w:p>
+      <w:r>
+        <w:t>XML Schema beskriver hva som er tillatt i arkivstrukturen som leveres i et Noark5-uttrekk. Det skal vanligvis ikke endres, men vi ser at dette gjerne blir gjort likevel for å beskrive hva som er gjort historisk. Dette bør helst bare omfatte endringer i metadata.xsd, men vi kontrollerer samtlige beskrivelser likevel for å se etter endringer.</w:t>
       </w:r>
     </w:p>
     <w:p>
@@ -7128,37 +7152,6 @@
       </w:r>
     </w:p>
     <w:p>
-      <w:pPr>
-        <w:pStyle w:val="Overskrift3"/>
-        <w:ind w:left="851" w:hanging="851"/>
-      </w:pPr>
-      <w:bookmarkStart w:id="119" w:name="_Toc61441189"/>
-      <w:bookmarkStart w:id="120" w:name="_Toc64448984"/>
-      <w:r>
-        <w:t>Kontroll av egendefinerte verdier i XML Schema som følger uttrekket</w:t>
-      </w:r>
-      <w:bookmarkEnd w:id="119"/>
-      <w:bookmarkEnd w:id="120"/>
-    </w:p>
-    <w:p>
-      <w:r>
-        <w:t>XML Schema beskriver hva som er tillatt i arkivstrukturen som leveres i et Noark5-uttrekk. Det skal vanligvis ikke endres, men vi ser at dette gjerne blir gjort likevel for å beskrive hva som er gjort historisk. Dette bør helst bare omfatte endringer i metadata.xsd, men vi kontrollerer samtlige beskrivelser likevel for å se etter endringer.</w:t>
-      </w:r>
-    </w:p>
-    <w:p>
-      <w:pPr>
-        <w:rPr>
-          <w:b/>
-        </w:rPr>
-      </w:pPr>
-      <w:r>
-        <w:rPr>
-          <w:b/>
-        </w:rPr>
-        <w:t>TODO</w:t>
-      </w:r>
-    </w:p>
-    <w:p>
       <w:r>
         <w:t>Øvrige skjema tilsvarer Arkivverkets skjema.</w:t>
       </w:r>
@@ -7167,39 +7160,31 @@
       <w:pPr>
         <w:pStyle w:val="Overskrift1Grnn"/>
       </w:pPr>
-      <w:bookmarkStart w:id="121" w:name="_Toc61441190"/>
-      <w:bookmarkStart w:id="122" w:name="_Toc64448985"/>
+      <w:bookmarkStart w:id="120" w:name="_Toc61441190"/>
+      <w:bookmarkStart w:id="121" w:name="_Toc64448985"/>
       <w:r>
         <w:lastRenderedPageBreak/>
         <w:t>Vedlikehold/ korrigeringer</w:t>
       </w:r>
+      <w:bookmarkEnd w:id="120"/>
       <w:bookmarkEnd w:id="121"/>
+    </w:p>
+    <w:p>
+      <w:r>
+        <w:t xml:space="preserve">Et arkivuttrekk vil ha behov for oppfølging og vedlikehold. Dette gjelder f.eks. i forhold til dokumentformater som skal erstattes, kassasjon som ikke er utført enda, skjerming som opphører etc.. </w:t>
+      </w:r>
+    </w:p>
+    <w:p>
+      <w:pPr>
+        <w:pStyle w:val="Overskrift2Grnn"/>
+      </w:pPr>
+      <w:bookmarkStart w:id="122" w:name="_Toc61441191"/>
+      <w:bookmarkStart w:id="123" w:name="_Toc64448986"/>
+      <w:r>
+        <w:t>Korrigeringer gjort i forbindelse med testing</w:t>
+      </w:r>
       <w:bookmarkEnd w:id="122"/>
-    </w:p>
-    <w:p>
-      <w:r>
-        <w:t xml:space="preserve">Et arkivuttrekk vil ha behov for oppfølging og vedlikehold. Dette gjelder f.eks. i forhold til dokumentformater som skal erstattes, kassasjon som ikke er utført enda, skjerming som opphører </w:t>
-      </w:r>
-      <w:proofErr w:type="gramStart"/>
-      <w:r>
-        <w:t>etc..</w:t>
-      </w:r>
-      <w:proofErr w:type="gramEnd"/>
-      <w:r>
-        <w:t xml:space="preserve"> </w:t>
-      </w:r>
-    </w:p>
-    <w:p>
-      <w:pPr>
-        <w:pStyle w:val="Overskrift2Grnn"/>
-      </w:pPr>
-      <w:bookmarkStart w:id="123" w:name="_Toc61441191"/>
-      <w:bookmarkStart w:id="124" w:name="_Toc64448986"/>
-      <w:r>
-        <w:t>Korrigeringer gjort i forbindelse med testing</w:t>
-      </w:r>
       <w:bookmarkEnd w:id="123"/>
-      <w:bookmarkEnd w:id="124"/>
     </w:p>
     <w:p>
       <w:r>
@@ -7229,26 +7214,26 @@
       <w:pPr>
         <w:pStyle w:val="Overskrift2Grnn"/>
       </w:pPr>
-      <w:bookmarkStart w:id="125" w:name="_Toc61441192"/>
-      <w:bookmarkStart w:id="126" w:name="_Toc64448987"/>
+      <w:bookmarkStart w:id="124" w:name="_Toc61441192"/>
+      <w:bookmarkStart w:id="125" w:name="_Toc64448987"/>
       <w:r>
         <w:t>Senere vedlikeholdsoppgaver</w:t>
       </w:r>
+      <w:bookmarkEnd w:id="124"/>
       <w:bookmarkEnd w:id="125"/>
+    </w:p>
+    <w:p>
+      <w:pPr>
+        <w:pStyle w:val="Heading3"/>
+        <w:ind w:left="851" w:hanging="851"/>
+      </w:pPr>
+      <w:bookmarkStart w:id="126" w:name="_Toc61441193"/>
+      <w:bookmarkStart w:id="127" w:name="_Toc64448988"/>
+      <w:r>
+        <w:t>Kassasjon/ sletting</w:t>
+      </w:r>
       <w:bookmarkEnd w:id="126"/>
-    </w:p>
-    <w:p>
-      <w:pPr>
-        <w:pStyle w:val="Overskrift3"/>
-        <w:ind w:left="851" w:hanging="851"/>
-      </w:pPr>
-      <w:bookmarkStart w:id="127" w:name="_Toc61441193"/>
-      <w:bookmarkStart w:id="128" w:name="_Toc64448988"/>
-      <w:r>
-        <w:t>Kassasjon/ sletting</w:t>
-      </w:r>
       <w:bookmarkEnd w:id="127"/>
-      <w:bookmarkEnd w:id="128"/>
     </w:p>
     <w:p>
       <w:r>
@@ -7270,16 +7255,16 @@
     </w:p>
     <w:p>
       <w:pPr>
-        <w:pStyle w:val="Overskrift3"/>
+        <w:pStyle w:val="Heading3"/>
         <w:ind w:left="851" w:hanging="851"/>
       </w:pPr>
-      <w:bookmarkStart w:id="129" w:name="_Toc61441194"/>
-      <w:bookmarkStart w:id="130" w:name="_Toc64448989"/>
+      <w:bookmarkStart w:id="128" w:name="_Toc61441194"/>
+      <w:bookmarkStart w:id="129" w:name="_Toc64448989"/>
       <w:r>
         <w:t>Innsyn i skjermet informasjon</w:t>
       </w:r>
+      <w:bookmarkEnd w:id="128"/>
       <w:bookmarkEnd w:id="129"/>
-      <w:bookmarkEnd w:id="130"/>
     </w:p>
     <w:p>
       <w:r>
@@ -7292,16 +7277,16 @@
     </w:p>
     <w:p>
       <w:pPr>
-        <w:pStyle w:val="Overskrift3"/>
+        <w:pStyle w:val="Heading3"/>
         <w:ind w:left="851" w:hanging="851"/>
       </w:pPr>
-      <w:bookmarkStart w:id="131" w:name="_Toc61441195"/>
-      <w:bookmarkStart w:id="132" w:name="_Toc64448990"/>
+      <w:bookmarkStart w:id="130" w:name="_Toc61441195"/>
+      <w:bookmarkStart w:id="131" w:name="_Toc64448990"/>
       <w:r>
         <w:t>Konvertering av data</w:t>
       </w:r>
+      <w:bookmarkEnd w:id="130"/>
       <w:bookmarkEnd w:id="131"/>
-      <w:bookmarkEnd w:id="132"/>
     </w:p>
     <w:p>
       <w:r>
@@ -7316,14 +7301,14 @@
       <w:pPr>
         <w:pStyle w:val="Overskrift1Grnn"/>
       </w:pPr>
-      <w:bookmarkStart w:id="133" w:name="_Toc61441196"/>
-      <w:bookmarkStart w:id="134" w:name="_Toc64448991"/>
+      <w:bookmarkStart w:id="132" w:name="_Toc61441196"/>
+      <w:bookmarkStart w:id="133" w:name="_Toc64448991"/>
       <w:r>
         <w:lastRenderedPageBreak/>
         <w:t>Vedlegg</w:t>
       </w:r>
+      <w:bookmarkEnd w:id="132"/>
       <w:bookmarkEnd w:id="133"/>
-      <w:bookmarkEnd w:id="134"/>
     </w:p>
     <w:p>
       <w:pPr>
@@ -7339,7 +7324,7 @@
     </w:p>
     <w:p>
       <w:pPr>
-        <w:pStyle w:val="Listeavsnitt"/>
+        <w:pStyle w:val="ListParagraph"/>
         <w:numPr>
           <w:ilvl w:val="0"/>
           <w:numId w:val="8"/>
@@ -7362,14 +7347,14 @@
     </w:p>
     <w:p>
       <w:pPr>
-        <w:pStyle w:val="Overskrift1"/>
+        <w:pStyle w:val="Heading1"/>
         <w:numPr>
           <w:ilvl w:val="0"/>
           <w:numId w:val="0"/>
         </w:numPr>
         <w:ind w:left="709"/>
       </w:pPr>
-      <w:bookmarkStart w:id="135" w:name="_Toc64448992"/>
+      <w:bookmarkStart w:id="134" w:name="_Toc64448992"/>
       <w:r>
         <w:rPr>
           <w:noProof/>
@@ -7399,7 +7384,7 @@
                     <pic:cNvPicPr/>
                   </pic:nvPicPr>
                   <pic:blipFill>
-                    <a:blip r:embed="rId12" cstate="print">
+                    <a:blip r:embed="rId15" cstate="print">
                       <a:extLst>
                         <a:ext uri="{28A0092B-C50C-407E-A947-70E740481C1C}">
                           <a14:useLocalDpi xmlns:a14="http://schemas.microsoft.com/office/drawing/2010/main" val="0"/>
@@ -7608,11 +7593,11 @@
           </mc:Fallback>
         </mc:AlternateContent>
       </w:r>
-      <w:bookmarkEnd w:id="135"/>
+      <w:bookmarkEnd w:id="134"/>
     </w:p>
     <w:sectPr>
-      <w:headerReference w:type="default" r:id="rId13"/>
-      <w:footerReference w:type="default" r:id="rId14"/>
+      <w:headerReference w:type="default" r:id="rId16"/>
+      <w:footerReference w:type="default" r:id="rId17"/>
       <w:pgSz w:w="11907" w:h="16840" w:code="9"/>
       <w:pgMar w:top="1383" w:right="1418" w:bottom="1673" w:left="1418" w:header="720" w:footer="760" w:gutter="0"/>
       <w:cols w:space="720"/>
@@ -7623,7 +7608,7 @@
 </file>
 
 <file path=word/endnotes.xml><?xml version="1.0" encoding="utf-8"?>
-<w:endnotes xmlns:wpc="http://schemas.microsoft.com/office/word/2010/wordprocessingCanvas" xmlns:cx="http://schemas.microsoft.com/office/drawing/2014/chartex" xmlns:cx1="http://schemas.microsoft.com/office/drawing/2015/9/8/chartex" xmlns:cx2="http://schemas.microsoft.com/office/drawing/2015/10/21/chartex" xmlns:cx3="http://schemas.microsoft.com/office/drawing/2016/5/9/chartex" xmlns:cx4="http://schemas.microsoft.com/office/drawing/2016/5/10/chartex" xmlns:cx5="http://schemas.microsoft.com/office/drawing/2016/5/11/chartex" xmlns:cx6="http://schemas.microsoft.com/office/drawing/2016/5/12/chartex" xmlns:cx7="http://schemas.microsoft.com/office/drawing/2016/5/13/chartex" xmlns:cx8="http://schemas.microsoft.com/office/drawing/2016/5/14/chartex" xmlns:mc="http://schemas.openxmlformats.org/markup-compatibility/2006" xmlns:aink="http://schemas.microsoft.com/office/drawing/2016/ink" xmlns:am3d="http://schemas.microsoft.com/office/drawing/2017/model3d" xmlns:o="urn:schemas-microsoft-com:office:office" xmlns:r="http://schemas.openxmlformats.org/officeDocument/2006/relationships" xmlns:m="http://schemas.openxmlformats.org/officeDocument/2006/math" xmlns:v="urn:schemas-microsoft-com:vml" xmlns:wp14="http://schemas.microsoft.com/office/word/2010/wordprocessingDrawing" xmlns:wp="http://schemas.openxmlformats.org/drawingml/2006/wordprocessingDrawing" xmlns:w10="urn:schemas-microsoft-com:office:word" xmlns:w="http://schemas.openxmlformats.org/wordprocessingml/2006/main" xmlns:w14="http://schemas.microsoft.com/office/word/2010/wordml" xmlns:w15="http://schemas.microsoft.com/office/word/2012/wordml" xmlns:w16cid="http://schemas.microsoft.com/office/word/2016/wordml/cid" xmlns:w16se="http://schemas.microsoft.com/office/word/2015/wordml/symex" xmlns:wpg="http://schemas.microsoft.com/office/word/2010/wordprocessingGroup" xmlns:wpi="http://schemas.microsoft.com/office/word/2010/wordprocessingInk" xmlns:wne="http://schemas.microsoft.com/office/word/2006/wordml" xmlns:wps="http://schemas.microsoft.com/office/word/2010/wordprocessingShape" mc:Ignorable="w14 w15 w16se w16cid wp14">
+<w:endnotes xmlns:wpc="http://schemas.microsoft.com/office/word/2010/wordprocessingCanvas" xmlns:cx="http://schemas.microsoft.com/office/drawing/2014/chartex" xmlns:cx1="http://schemas.microsoft.com/office/drawing/2015/9/8/chartex" xmlns:cx2="http://schemas.microsoft.com/office/drawing/2015/10/21/chartex" xmlns:cx3="http://schemas.microsoft.com/office/drawing/2016/5/9/chartex" xmlns:cx4="http://schemas.microsoft.com/office/drawing/2016/5/10/chartex" xmlns:cx5="http://schemas.microsoft.com/office/drawing/2016/5/11/chartex" xmlns:cx6="http://schemas.microsoft.com/office/drawing/2016/5/12/chartex" xmlns:cx7="http://schemas.microsoft.com/office/drawing/2016/5/13/chartex" xmlns:cx8="http://schemas.microsoft.com/office/drawing/2016/5/14/chartex" xmlns:mc="http://schemas.openxmlformats.org/markup-compatibility/2006" xmlns:aink="http://schemas.microsoft.com/office/drawing/2016/ink" xmlns:am3d="http://schemas.microsoft.com/office/drawing/2017/model3d" xmlns:o="urn:schemas-microsoft-com:office:office" xmlns:r="http://schemas.openxmlformats.org/officeDocument/2006/relationships" xmlns:m="http://schemas.openxmlformats.org/officeDocument/2006/math" xmlns:v="urn:schemas-microsoft-com:vml" xmlns:wp14="http://schemas.microsoft.com/office/word/2010/wordprocessingDrawing" xmlns:wp="http://schemas.openxmlformats.org/drawingml/2006/wordprocessingDrawing" xmlns:w10="urn:schemas-microsoft-com:office:word" xmlns:w="http://schemas.openxmlformats.org/wordprocessingml/2006/main" xmlns:w14="http://schemas.microsoft.com/office/word/2010/wordml" xmlns:w15="http://schemas.microsoft.com/office/word/2012/wordml" xmlns:w16cex="http://schemas.microsoft.com/office/word/2018/wordml/cex" xmlns:w16cid="http://schemas.microsoft.com/office/word/2016/wordml/cid" xmlns:w16="http://schemas.microsoft.com/office/word/2018/wordml" xmlns:w16se="http://schemas.microsoft.com/office/word/2015/wordml/symex" xmlns:wpg="http://schemas.microsoft.com/office/word/2010/wordprocessingGroup" xmlns:wpi="http://schemas.microsoft.com/office/word/2010/wordprocessingInk" xmlns:wne="http://schemas.microsoft.com/office/word/2006/wordml" xmlns:wps="http://schemas.microsoft.com/office/word/2010/wordprocessingShape" mc:Ignorable="w14 w15 w16se w16cid w16 w16cex wp14">
   <w:endnote w:type="separator" w:id="-1">
     <w:p>
       <w:r>
@@ -7642,10 +7627,10 @@
 </file>
 
 <file path=word/footer1.xml><?xml version="1.0" encoding="utf-8"?>
-<w:ftr xmlns:wpc="http://schemas.microsoft.com/office/word/2010/wordprocessingCanvas" xmlns:cx="http://schemas.microsoft.com/office/drawing/2014/chartex" xmlns:cx1="http://schemas.microsoft.com/office/drawing/2015/9/8/chartex" xmlns:cx2="http://schemas.microsoft.com/office/drawing/2015/10/21/chartex" xmlns:cx3="http://schemas.microsoft.com/office/drawing/2016/5/9/chartex" xmlns:cx4="http://schemas.microsoft.com/office/drawing/2016/5/10/chartex" xmlns:cx5="http://schemas.microsoft.com/office/drawing/2016/5/11/chartex" xmlns:cx6="http://schemas.microsoft.com/office/drawing/2016/5/12/chartex" xmlns:cx7="http://schemas.microsoft.com/office/drawing/2016/5/13/chartex" xmlns:cx8="http://schemas.microsoft.com/office/drawing/2016/5/14/chartex" xmlns:mc="http://schemas.openxmlformats.org/markup-compatibility/2006" xmlns:aink="http://schemas.microsoft.com/office/drawing/2016/ink" xmlns:am3d="http://schemas.microsoft.com/office/drawing/2017/model3d" xmlns:o="urn:schemas-microsoft-com:office:office" xmlns:r="http://schemas.openxmlformats.org/officeDocument/2006/relationships" xmlns:m="http://schemas.openxmlformats.org/officeDocument/2006/math" xmlns:v="urn:schemas-microsoft-com:vml" xmlns:wp14="http://schemas.microsoft.com/office/word/2010/wordprocessingDrawing" xmlns:wp="http://schemas.openxmlformats.org/drawingml/2006/wordprocessingDrawing" xmlns:w10="urn:schemas-microsoft-com:office:word" xmlns:w="http://schemas.openxmlformats.org/wordprocessingml/2006/main" xmlns:w14="http://schemas.microsoft.com/office/word/2010/wordml" xmlns:w15="http://schemas.microsoft.com/office/word/2012/wordml" xmlns:w16cid="http://schemas.microsoft.com/office/word/2016/wordml/cid" xmlns:w16se="http://schemas.microsoft.com/office/word/2015/wordml/symex" xmlns:wpg="http://schemas.microsoft.com/office/word/2010/wordprocessingGroup" xmlns:wpi="http://schemas.microsoft.com/office/word/2010/wordprocessingInk" xmlns:wne="http://schemas.microsoft.com/office/word/2006/wordml" xmlns:wps="http://schemas.microsoft.com/office/word/2010/wordprocessingShape" mc:Ignorable="w14 w15 w16se w16cid wp14">
+<w:ftr xmlns:wpc="http://schemas.microsoft.com/office/word/2010/wordprocessingCanvas" xmlns:cx="http://schemas.microsoft.com/office/drawing/2014/chartex" xmlns:cx1="http://schemas.microsoft.com/office/drawing/2015/9/8/chartex" xmlns:cx2="http://schemas.microsoft.com/office/drawing/2015/10/21/chartex" xmlns:cx3="http://schemas.microsoft.com/office/drawing/2016/5/9/chartex" xmlns:cx4="http://schemas.microsoft.com/office/drawing/2016/5/10/chartex" xmlns:cx5="http://schemas.microsoft.com/office/drawing/2016/5/11/chartex" xmlns:cx6="http://schemas.microsoft.com/office/drawing/2016/5/12/chartex" xmlns:cx7="http://schemas.microsoft.com/office/drawing/2016/5/13/chartex" xmlns:cx8="http://schemas.microsoft.com/office/drawing/2016/5/14/chartex" xmlns:mc="http://schemas.openxmlformats.org/markup-compatibility/2006" xmlns:aink="http://schemas.microsoft.com/office/drawing/2016/ink" xmlns:am3d="http://schemas.microsoft.com/office/drawing/2017/model3d" xmlns:o="urn:schemas-microsoft-com:office:office" xmlns:r="http://schemas.openxmlformats.org/officeDocument/2006/relationships" xmlns:m="http://schemas.openxmlformats.org/officeDocument/2006/math" xmlns:v="urn:schemas-microsoft-com:vml" xmlns:wp14="http://schemas.microsoft.com/office/word/2010/wordprocessingDrawing" xmlns:wp="http://schemas.openxmlformats.org/drawingml/2006/wordprocessingDrawing" xmlns:w10="urn:schemas-microsoft-com:office:word" xmlns:w="http://schemas.openxmlformats.org/wordprocessingml/2006/main" xmlns:w14="http://schemas.microsoft.com/office/word/2010/wordml" xmlns:w15="http://schemas.microsoft.com/office/word/2012/wordml" xmlns:w16cex="http://schemas.microsoft.com/office/word/2018/wordml/cex" xmlns:w16cid="http://schemas.microsoft.com/office/word/2016/wordml/cid" xmlns:w16="http://schemas.microsoft.com/office/word/2018/wordml" xmlns:w16se="http://schemas.microsoft.com/office/word/2015/wordml/symex" xmlns:wpg="http://schemas.microsoft.com/office/word/2010/wordprocessingGroup" xmlns:wpi="http://schemas.microsoft.com/office/word/2010/wordprocessingInk" xmlns:wne="http://schemas.microsoft.com/office/word/2006/wordml" xmlns:wps="http://schemas.microsoft.com/office/word/2010/wordprocessingShape" mc:Ignorable="w14 w15 w16se w16cid w16 w16cex wp14">
   <w:p>
     <w:pPr>
-      <w:pStyle w:val="Bunntekst"/>
+      <w:pStyle w:val="Footer"/>
       <w:rPr>
         <w:color w:val="000000" w:themeColor="text1"/>
       </w:rPr>
@@ -7907,10 +7892,10 @@
 </file>
 
 <file path=word/footer2.xml><?xml version="1.0" encoding="utf-8"?>
-<w:ftr xmlns:wpc="http://schemas.microsoft.com/office/word/2010/wordprocessingCanvas" xmlns:cx="http://schemas.microsoft.com/office/drawing/2014/chartex" xmlns:cx1="http://schemas.microsoft.com/office/drawing/2015/9/8/chartex" xmlns:cx2="http://schemas.microsoft.com/office/drawing/2015/10/21/chartex" xmlns:cx3="http://schemas.microsoft.com/office/drawing/2016/5/9/chartex" xmlns:cx4="http://schemas.microsoft.com/office/drawing/2016/5/10/chartex" xmlns:cx5="http://schemas.microsoft.com/office/drawing/2016/5/11/chartex" xmlns:cx6="http://schemas.microsoft.com/office/drawing/2016/5/12/chartex" xmlns:cx7="http://schemas.microsoft.com/office/drawing/2016/5/13/chartex" xmlns:cx8="http://schemas.microsoft.com/office/drawing/2016/5/14/chartex" xmlns:mc="http://schemas.openxmlformats.org/markup-compatibility/2006" xmlns:aink="http://schemas.microsoft.com/office/drawing/2016/ink" xmlns:am3d="http://schemas.microsoft.com/office/drawing/2017/model3d" xmlns:o="urn:schemas-microsoft-com:office:office" xmlns:r="http://schemas.openxmlformats.org/officeDocument/2006/relationships" xmlns:m="http://schemas.openxmlformats.org/officeDocument/2006/math" xmlns:v="urn:schemas-microsoft-com:vml" xmlns:wp14="http://schemas.microsoft.com/office/word/2010/wordprocessingDrawing" xmlns:wp="http://schemas.openxmlformats.org/drawingml/2006/wordprocessingDrawing" xmlns:w10="urn:schemas-microsoft-com:office:word" xmlns:w="http://schemas.openxmlformats.org/wordprocessingml/2006/main" xmlns:w14="http://schemas.microsoft.com/office/word/2010/wordml" xmlns:w15="http://schemas.microsoft.com/office/word/2012/wordml" xmlns:w16cid="http://schemas.microsoft.com/office/word/2016/wordml/cid" xmlns:w16se="http://schemas.microsoft.com/office/word/2015/wordml/symex" xmlns:wpg="http://schemas.microsoft.com/office/word/2010/wordprocessingGroup" xmlns:wpi="http://schemas.microsoft.com/office/word/2010/wordprocessingInk" xmlns:wne="http://schemas.microsoft.com/office/word/2006/wordml" xmlns:wps="http://schemas.microsoft.com/office/word/2010/wordprocessingShape" mc:Ignorable="w14 w15 w16se w16cid wp14">
+<w:ftr xmlns:wpc="http://schemas.microsoft.com/office/word/2010/wordprocessingCanvas" xmlns:cx="http://schemas.microsoft.com/office/drawing/2014/chartex" xmlns:cx1="http://schemas.microsoft.com/office/drawing/2015/9/8/chartex" xmlns:cx2="http://schemas.microsoft.com/office/drawing/2015/10/21/chartex" xmlns:cx3="http://schemas.microsoft.com/office/drawing/2016/5/9/chartex" xmlns:cx4="http://schemas.microsoft.com/office/drawing/2016/5/10/chartex" xmlns:cx5="http://schemas.microsoft.com/office/drawing/2016/5/11/chartex" xmlns:cx6="http://schemas.microsoft.com/office/drawing/2016/5/12/chartex" xmlns:cx7="http://schemas.microsoft.com/office/drawing/2016/5/13/chartex" xmlns:cx8="http://schemas.microsoft.com/office/drawing/2016/5/14/chartex" xmlns:mc="http://schemas.openxmlformats.org/markup-compatibility/2006" xmlns:aink="http://schemas.microsoft.com/office/drawing/2016/ink" xmlns:am3d="http://schemas.microsoft.com/office/drawing/2017/model3d" xmlns:o="urn:schemas-microsoft-com:office:office" xmlns:r="http://schemas.openxmlformats.org/officeDocument/2006/relationships" xmlns:m="http://schemas.openxmlformats.org/officeDocument/2006/math" xmlns:v="urn:schemas-microsoft-com:vml" xmlns:wp14="http://schemas.microsoft.com/office/word/2010/wordprocessingDrawing" xmlns:wp="http://schemas.openxmlformats.org/drawingml/2006/wordprocessingDrawing" xmlns:w10="urn:schemas-microsoft-com:office:word" xmlns:w="http://schemas.openxmlformats.org/wordprocessingml/2006/main" xmlns:w14="http://schemas.microsoft.com/office/word/2010/wordml" xmlns:w15="http://schemas.microsoft.com/office/word/2012/wordml" xmlns:w16cex="http://schemas.microsoft.com/office/word/2018/wordml/cex" xmlns:w16cid="http://schemas.microsoft.com/office/word/2016/wordml/cid" xmlns:w16="http://schemas.microsoft.com/office/word/2018/wordml" xmlns:w16se="http://schemas.microsoft.com/office/word/2015/wordml/symex" xmlns:wpg="http://schemas.microsoft.com/office/word/2010/wordprocessingGroup" xmlns:wpi="http://schemas.microsoft.com/office/word/2010/wordprocessingInk" xmlns:wne="http://schemas.microsoft.com/office/word/2006/wordml" xmlns:wps="http://schemas.microsoft.com/office/word/2010/wordprocessingShape" mc:Ignorable="w14 w15 w16se w16cid w16 w16cex wp14">
   <w:p>
     <w:pPr>
-      <w:pStyle w:val="Bunntekst"/>
+      <w:pStyle w:val="Footer"/>
       <w:tabs>
         <w:tab w:val="clear" w:pos="9026"/>
         <w:tab w:val="left" w:pos="238"/>
@@ -8035,7 +8020,7 @@
 </file>
 
 <file path=word/footnotes.xml><?xml version="1.0" encoding="utf-8"?>
-<w:footnotes xmlns:wpc="http://schemas.microsoft.com/office/word/2010/wordprocessingCanvas" xmlns:cx="http://schemas.microsoft.com/office/drawing/2014/chartex" xmlns:cx1="http://schemas.microsoft.com/office/drawing/2015/9/8/chartex" xmlns:cx2="http://schemas.microsoft.com/office/drawing/2015/10/21/chartex" xmlns:cx3="http://schemas.microsoft.com/office/drawing/2016/5/9/chartex" xmlns:cx4="http://schemas.microsoft.com/office/drawing/2016/5/10/chartex" xmlns:cx5="http://schemas.microsoft.com/office/drawing/2016/5/11/chartex" xmlns:cx6="http://schemas.microsoft.com/office/drawing/2016/5/12/chartex" xmlns:cx7="http://schemas.microsoft.com/office/drawing/2016/5/13/chartex" xmlns:cx8="http://schemas.microsoft.com/office/drawing/2016/5/14/chartex" xmlns:mc="http://schemas.openxmlformats.org/markup-compatibility/2006" xmlns:aink="http://schemas.microsoft.com/office/drawing/2016/ink" xmlns:am3d="http://schemas.microsoft.com/office/drawing/2017/model3d" xmlns:o="urn:schemas-microsoft-com:office:office" xmlns:r="http://schemas.openxmlformats.org/officeDocument/2006/relationships" xmlns:m="http://schemas.openxmlformats.org/officeDocument/2006/math" xmlns:v="urn:schemas-microsoft-com:vml" xmlns:wp14="http://schemas.microsoft.com/office/word/2010/wordprocessingDrawing" xmlns:wp="http://schemas.openxmlformats.org/drawingml/2006/wordprocessingDrawing" xmlns:w10="urn:schemas-microsoft-com:office:word" xmlns:w="http://schemas.openxmlformats.org/wordprocessingml/2006/main" xmlns:w14="http://schemas.microsoft.com/office/word/2010/wordml" xmlns:w15="http://schemas.microsoft.com/office/word/2012/wordml" xmlns:w16cid="http://schemas.microsoft.com/office/word/2016/wordml/cid" xmlns:w16se="http://schemas.microsoft.com/office/word/2015/wordml/symex" xmlns:wpg="http://schemas.microsoft.com/office/word/2010/wordprocessingGroup" xmlns:wpi="http://schemas.microsoft.com/office/word/2010/wordprocessingInk" xmlns:wne="http://schemas.microsoft.com/office/word/2006/wordml" xmlns:wps="http://schemas.microsoft.com/office/word/2010/wordprocessingShape" mc:Ignorable="w14 w15 w16se w16cid wp14">
+<w:footnotes xmlns:wpc="http://schemas.microsoft.com/office/word/2010/wordprocessingCanvas" xmlns:cx="http://schemas.microsoft.com/office/drawing/2014/chartex" xmlns:cx1="http://schemas.microsoft.com/office/drawing/2015/9/8/chartex" xmlns:cx2="http://schemas.microsoft.com/office/drawing/2015/10/21/chartex" xmlns:cx3="http://schemas.microsoft.com/office/drawing/2016/5/9/chartex" xmlns:cx4="http://schemas.microsoft.com/office/drawing/2016/5/10/chartex" xmlns:cx5="http://schemas.microsoft.com/office/drawing/2016/5/11/chartex" xmlns:cx6="http://schemas.microsoft.com/office/drawing/2016/5/12/chartex" xmlns:cx7="http://schemas.microsoft.com/office/drawing/2016/5/13/chartex" xmlns:cx8="http://schemas.microsoft.com/office/drawing/2016/5/14/chartex" xmlns:mc="http://schemas.openxmlformats.org/markup-compatibility/2006" xmlns:aink="http://schemas.microsoft.com/office/drawing/2016/ink" xmlns:am3d="http://schemas.microsoft.com/office/drawing/2017/model3d" xmlns:o="urn:schemas-microsoft-com:office:office" xmlns:r="http://schemas.openxmlformats.org/officeDocument/2006/relationships" xmlns:m="http://schemas.openxmlformats.org/officeDocument/2006/math" xmlns:v="urn:schemas-microsoft-com:vml" xmlns:wp14="http://schemas.microsoft.com/office/word/2010/wordprocessingDrawing" xmlns:wp="http://schemas.openxmlformats.org/drawingml/2006/wordprocessingDrawing" xmlns:w10="urn:schemas-microsoft-com:office:word" xmlns:w="http://schemas.openxmlformats.org/wordprocessingml/2006/main" xmlns:w14="http://schemas.microsoft.com/office/word/2010/wordml" xmlns:w15="http://schemas.microsoft.com/office/word/2012/wordml" xmlns:w16cex="http://schemas.microsoft.com/office/word/2018/wordml/cex" xmlns:w16cid="http://schemas.microsoft.com/office/word/2016/wordml/cid" xmlns:w16="http://schemas.microsoft.com/office/word/2018/wordml" xmlns:w16se="http://schemas.microsoft.com/office/word/2015/wordml/symex" xmlns:wpg="http://schemas.microsoft.com/office/word/2010/wordprocessingGroup" xmlns:wpi="http://schemas.microsoft.com/office/word/2010/wordprocessingInk" xmlns:wne="http://schemas.microsoft.com/office/word/2006/wordml" xmlns:wps="http://schemas.microsoft.com/office/word/2010/wordprocessingShape" mc:Ignorable="w14 w15 w16se w16cid w16 w16cex wp14">
   <w:footnote w:type="separator" w:id="-1">
     <w:p>
       <w:r>
@@ -8054,10 +8039,10 @@
 </file>
 
 <file path=word/header1.xml><?xml version="1.0" encoding="utf-8"?>
-<w:hdr xmlns:wpc="http://schemas.microsoft.com/office/word/2010/wordprocessingCanvas" xmlns:cx="http://schemas.microsoft.com/office/drawing/2014/chartex" xmlns:cx1="http://schemas.microsoft.com/office/drawing/2015/9/8/chartex" xmlns:cx2="http://schemas.microsoft.com/office/drawing/2015/10/21/chartex" xmlns:cx3="http://schemas.microsoft.com/office/drawing/2016/5/9/chartex" xmlns:cx4="http://schemas.microsoft.com/office/drawing/2016/5/10/chartex" xmlns:cx5="http://schemas.microsoft.com/office/drawing/2016/5/11/chartex" xmlns:cx6="http://schemas.microsoft.com/office/drawing/2016/5/12/chartex" xmlns:cx7="http://schemas.microsoft.com/office/drawing/2016/5/13/chartex" xmlns:cx8="http://schemas.microsoft.com/office/drawing/2016/5/14/chartex" xmlns:mc="http://schemas.openxmlformats.org/markup-compatibility/2006" xmlns:aink="http://schemas.microsoft.com/office/drawing/2016/ink" xmlns:am3d="http://schemas.microsoft.com/office/drawing/2017/model3d" xmlns:o="urn:schemas-microsoft-com:office:office" xmlns:r="http://schemas.openxmlformats.org/officeDocument/2006/relationships" xmlns:m="http://schemas.openxmlformats.org/officeDocument/2006/math" xmlns:v="urn:schemas-microsoft-com:vml" xmlns:wp14="http://schemas.microsoft.com/office/word/2010/wordprocessingDrawing" xmlns:wp="http://schemas.openxmlformats.org/drawingml/2006/wordprocessingDrawing" xmlns:w10="urn:schemas-microsoft-com:office:word" xmlns:w="http://schemas.openxmlformats.org/wordprocessingml/2006/main" xmlns:w14="http://schemas.microsoft.com/office/word/2010/wordml" xmlns:w15="http://schemas.microsoft.com/office/word/2012/wordml" xmlns:w16cid="http://schemas.microsoft.com/office/word/2016/wordml/cid" xmlns:w16se="http://schemas.microsoft.com/office/word/2015/wordml/symex" xmlns:wpg="http://schemas.microsoft.com/office/word/2010/wordprocessingGroup" xmlns:wpi="http://schemas.microsoft.com/office/word/2010/wordprocessingInk" xmlns:wne="http://schemas.microsoft.com/office/word/2006/wordml" xmlns:wps="http://schemas.microsoft.com/office/word/2010/wordprocessingShape" mc:Ignorable="w14 w15 w16se w16cid wp14">
+<w:hdr xmlns:wpc="http://schemas.microsoft.com/office/word/2010/wordprocessingCanvas" xmlns:cx="http://schemas.microsoft.com/office/drawing/2014/chartex" xmlns:cx1="http://schemas.microsoft.com/office/drawing/2015/9/8/chartex" xmlns:cx2="http://schemas.microsoft.com/office/drawing/2015/10/21/chartex" xmlns:cx3="http://schemas.microsoft.com/office/drawing/2016/5/9/chartex" xmlns:cx4="http://schemas.microsoft.com/office/drawing/2016/5/10/chartex" xmlns:cx5="http://schemas.microsoft.com/office/drawing/2016/5/11/chartex" xmlns:cx6="http://schemas.microsoft.com/office/drawing/2016/5/12/chartex" xmlns:cx7="http://schemas.microsoft.com/office/drawing/2016/5/13/chartex" xmlns:cx8="http://schemas.microsoft.com/office/drawing/2016/5/14/chartex" xmlns:mc="http://schemas.openxmlformats.org/markup-compatibility/2006" xmlns:aink="http://schemas.microsoft.com/office/drawing/2016/ink" xmlns:am3d="http://schemas.microsoft.com/office/drawing/2017/model3d" xmlns:o="urn:schemas-microsoft-com:office:office" xmlns:r="http://schemas.openxmlformats.org/officeDocument/2006/relationships" xmlns:m="http://schemas.openxmlformats.org/officeDocument/2006/math" xmlns:v="urn:schemas-microsoft-com:vml" xmlns:wp14="http://schemas.microsoft.com/office/word/2010/wordprocessingDrawing" xmlns:wp="http://schemas.openxmlformats.org/drawingml/2006/wordprocessingDrawing" xmlns:w10="urn:schemas-microsoft-com:office:word" xmlns:w="http://schemas.openxmlformats.org/wordprocessingml/2006/main" xmlns:w14="http://schemas.microsoft.com/office/word/2010/wordml" xmlns:w15="http://schemas.microsoft.com/office/word/2012/wordml" xmlns:w16cex="http://schemas.microsoft.com/office/word/2018/wordml/cex" xmlns:w16cid="http://schemas.microsoft.com/office/word/2016/wordml/cid" xmlns:w16="http://schemas.microsoft.com/office/word/2018/wordml" xmlns:w16se="http://schemas.microsoft.com/office/word/2015/wordml/symex" xmlns:wpg="http://schemas.microsoft.com/office/word/2010/wordprocessingGroup" xmlns:wpi="http://schemas.microsoft.com/office/word/2010/wordprocessingInk" xmlns:wne="http://schemas.microsoft.com/office/word/2006/wordml" xmlns:wps="http://schemas.microsoft.com/office/word/2010/wordprocessingShape" mc:Ignorable="w14 w15 w16se w16cid w16 w16cex wp14">
   <w:p>
     <w:pPr>
-      <w:pStyle w:val="Topptekst"/>
+      <w:pStyle w:val="Header"/>
     </w:pPr>
     <w:r>
       <w:rPr>
@@ -8124,10 +8109,10 @@
 </file>
 
 <file path=word/header2.xml><?xml version="1.0" encoding="utf-8"?>
-<w:hdr xmlns:wpc="http://schemas.microsoft.com/office/word/2010/wordprocessingCanvas" xmlns:cx="http://schemas.microsoft.com/office/drawing/2014/chartex" xmlns:cx1="http://schemas.microsoft.com/office/drawing/2015/9/8/chartex" xmlns:cx2="http://schemas.microsoft.com/office/drawing/2015/10/21/chartex" xmlns:cx3="http://schemas.microsoft.com/office/drawing/2016/5/9/chartex" xmlns:cx4="http://schemas.microsoft.com/office/drawing/2016/5/10/chartex" xmlns:cx5="http://schemas.microsoft.com/office/drawing/2016/5/11/chartex" xmlns:cx6="http://schemas.microsoft.com/office/drawing/2016/5/12/chartex" xmlns:cx7="http://schemas.microsoft.com/office/drawing/2016/5/13/chartex" xmlns:cx8="http://schemas.microsoft.com/office/drawing/2016/5/14/chartex" xmlns:mc="http://schemas.openxmlformats.org/markup-compatibility/2006" xmlns:aink="http://schemas.microsoft.com/office/drawing/2016/ink" xmlns:am3d="http://schemas.microsoft.com/office/drawing/2017/model3d" xmlns:o="urn:schemas-microsoft-com:office:office" xmlns:r="http://schemas.openxmlformats.org/officeDocument/2006/relationships" xmlns:m="http://schemas.openxmlformats.org/officeDocument/2006/math" xmlns:v="urn:schemas-microsoft-com:vml" xmlns:wp14="http://schemas.microsoft.com/office/word/2010/wordprocessingDrawing" xmlns:wp="http://schemas.openxmlformats.org/drawingml/2006/wordprocessingDrawing" xmlns:w10="urn:schemas-microsoft-com:office:word" xmlns:w="http://schemas.openxmlformats.org/wordprocessingml/2006/main" xmlns:w14="http://schemas.microsoft.com/office/word/2010/wordml" xmlns:w15="http://schemas.microsoft.com/office/word/2012/wordml" xmlns:w16cid="http://schemas.microsoft.com/office/word/2016/wordml/cid" xmlns:w16se="http://schemas.microsoft.com/office/word/2015/wordml/symex" xmlns:wpg="http://schemas.microsoft.com/office/word/2010/wordprocessingGroup" xmlns:wpi="http://schemas.microsoft.com/office/word/2010/wordprocessingInk" xmlns:wne="http://schemas.microsoft.com/office/word/2006/wordml" xmlns:wps="http://schemas.microsoft.com/office/word/2010/wordprocessingShape" mc:Ignorable="w14 w15 w16se w16cid wp14">
+<w:hdr xmlns:wpc="http://schemas.microsoft.com/office/word/2010/wordprocessingCanvas" xmlns:cx="http://schemas.microsoft.com/office/drawing/2014/chartex" xmlns:cx1="http://schemas.microsoft.com/office/drawing/2015/9/8/chartex" xmlns:cx2="http://schemas.microsoft.com/office/drawing/2015/10/21/chartex" xmlns:cx3="http://schemas.microsoft.com/office/drawing/2016/5/9/chartex" xmlns:cx4="http://schemas.microsoft.com/office/drawing/2016/5/10/chartex" xmlns:cx5="http://schemas.microsoft.com/office/drawing/2016/5/11/chartex" xmlns:cx6="http://schemas.microsoft.com/office/drawing/2016/5/12/chartex" xmlns:cx7="http://schemas.microsoft.com/office/drawing/2016/5/13/chartex" xmlns:cx8="http://schemas.microsoft.com/office/drawing/2016/5/14/chartex" xmlns:mc="http://schemas.openxmlformats.org/markup-compatibility/2006" xmlns:aink="http://schemas.microsoft.com/office/drawing/2016/ink" xmlns:am3d="http://schemas.microsoft.com/office/drawing/2017/model3d" xmlns:o="urn:schemas-microsoft-com:office:office" xmlns:r="http://schemas.openxmlformats.org/officeDocument/2006/relationships" xmlns:m="http://schemas.openxmlformats.org/officeDocument/2006/math" xmlns:v="urn:schemas-microsoft-com:vml" xmlns:wp14="http://schemas.microsoft.com/office/word/2010/wordprocessingDrawing" xmlns:wp="http://schemas.openxmlformats.org/drawingml/2006/wordprocessingDrawing" xmlns:w10="urn:schemas-microsoft-com:office:word" xmlns:w="http://schemas.openxmlformats.org/wordprocessingml/2006/main" xmlns:w14="http://schemas.microsoft.com/office/word/2010/wordml" xmlns:w15="http://schemas.microsoft.com/office/word/2012/wordml" xmlns:w16cex="http://schemas.microsoft.com/office/word/2018/wordml/cex" xmlns:w16cid="http://schemas.microsoft.com/office/word/2016/wordml/cid" xmlns:w16="http://schemas.microsoft.com/office/word/2018/wordml" xmlns:w16se="http://schemas.microsoft.com/office/word/2015/wordml/symex" xmlns:wpg="http://schemas.microsoft.com/office/word/2010/wordprocessingGroup" xmlns:wpi="http://schemas.microsoft.com/office/word/2010/wordprocessingInk" xmlns:wne="http://schemas.microsoft.com/office/word/2006/wordml" xmlns:wps="http://schemas.microsoft.com/office/word/2010/wordprocessingShape" mc:Ignorable="w14 w15 w16se w16cid w16 w16cex wp14">
   <w:p>
     <w:pPr>
-      <w:pStyle w:val="Topptekst"/>
+      <w:pStyle w:val="Header"/>
       <w:rPr>
         <w:lang w:val="en-GB"/>
       </w:rPr>
@@ -8137,7 +8122,7 @@
 </file>
 
 <file path=word/numbering.xml><?xml version="1.0" encoding="utf-8"?>
-<w:numbering xmlns:wpc="http://schemas.microsoft.com/office/word/2010/wordprocessingCanvas" xmlns:cx="http://schemas.microsoft.com/office/drawing/2014/chartex" xmlns:cx1="http://schemas.microsoft.com/office/drawing/2015/9/8/chartex" xmlns:cx2="http://schemas.microsoft.com/office/drawing/2015/10/21/chartex" xmlns:cx3="http://schemas.microsoft.com/office/drawing/2016/5/9/chartex" xmlns:cx4="http://schemas.microsoft.com/office/drawing/2016/5/10/chartex" xmlns:cx5="http://schemas.microsoft.com/office/drawing/2016/5/11/chartex" xmlns:cx6="http://schemas.microsoft.com/office/drawing/2016/5/12/chartex" xmlns:cx7="http://schemas.microsoft.com/office/drawing/2016/5/13/chartex" xmlns:cx8="http://schemas.microsoft.com/office/drawing/2016/5/14/chartex" xmlns:mc="http://schemas.openxmlformats.org/markup-compatibility/2006" xmlns:aink="http://schemas.microsoft.com/office/drawing/2016/ink" xmlns:am3d="http://schemas.microsoft.com/office/drawing/2017/model3d" xmlns:o="urn:schemas-microsoft-com:office:office" xmlns:r="http://schemas.openxmlformats.org/officeDocument/2006/relationships" xmlns:m="http://schemas.openxmlformats.org/officeDocument/2006/math" xmlns:v="urn:schemas-microsoft-com:vml" xmlns:wp14="http://schemas.microsoft.com/office/word/2010/wordprocessingDrawing" xmlns:wp="http://schemas.openxmlformats.org/drawingml/2006/wordprocessingDrawing" xmlns:w10="urn:schemas-microsoft-com:office:word" xmlns:w="http://schemas.openxmlformats.org/wordprocessingml/2006/main" xmlns:w14="http://schemas.microsoft.com/office/word/2010/wordml" xmlns:w15="http://schemas.microsoft.com/office/word/2012/wordml" xmlns:w16cid="http://schemas.microsoft.com/office/word/2016/wordml/cid" xmlns:w16se="http://schemas.microsoft.com/office/word/2015/wordml/symex" xmlns:wpg="http://schemas.microsoft.com/office/word/2010/wordprocessingGroup" xmlns:wpi="http://schemas.microsoft.com/office/word/2010/wordprocessingInk" xmlns:wne="http://schemas.microsoft.com/office/word/2006/wordml" xmlns:wps="http://schemas.microsoft.com/office/word/2010/wordprocessingShape" mc:Ignorable="w14 w15 w16se w16cid wp14">
+<w:numbering xmlns:wpc="http://schemas.microsoft.com/office/word/2010/wordprocessingCanvas" xmlns:cx="http://schemas.microsoft.com/office/drawing/2014/chartex" xmlns:cx1="http://schemas.microsoft.com/office/drawing/2015/9/8/chartex" xmlns:cx2="http://schemas.microsoft.com/office/drawing/2015/10/21/chartex" xmlns:cx3="http://schemas.microsoft.com/office/drawing/2016/5/9/chartex" xmlns:cx4="http://schemas.microsoft.com/office/drawing/2016/5/10/chartex" xmlns:cx5="http://schemas.microsoft.com/office/drawing/2016/5/11/chartex" xmlns:cx6="http://schemas.microsoft.com/office/drawing/2016/5/12/chartex" xmlns:cx7="http://schemas.microsoft.com/office/drawing/2016/5/13/chartex" xmlns:cx8="http://schemas.microsoft.com/office/drawing/2016/5/14/chartex" xmlns:mc="http://schemas.openxmlformats.org/markup-compatibility/2006" xmlns:aink="http://schemas.microsoft.com/office/drawing/2016/ink" xmlns:am3d="http://schemas.microsoft.com/office/drawing/2017/model3d" xmlns:o="urn:schemas-microsoft-com:office:office" xmlns:r="http://schemas.openxmlformats.org/officeDocument/2006/relationships" xmlns:m="http://schemas.openxmlformats.org/officeDocument/2006/math" xmlns:v="urn:schemas-microsoft-com:vml" xmlns:wp14="http://schemas.microsoft.com/office/word/2010/wordprocessingDrawing" xmlns:wp="http://schemas.openxmlformats.org/drawingml/2006/wordprocessingDrawing" xmlns:w10="urn:schemas-microsoft-com:office:word" xmlns:w="http://schemas.openxmlformats.org/wordprocessingml/2006/main" xmlns:w14="http://schemas.microsoft.com/office/word/2010/wordml" xmlns:w15="http://schemas.microsoft.com/office/word/2012/wordml" xmlns:w16cex="http://schemas.microsoft.com/office/word/2018/wordml/cex" xmlns:w16cid="http://schemas.microsoft.com/office/word/2016/wordml/cid" xmlns:w16="http://schemas.microsoft.com/office/word/2018/wordml" xmlns:w16se="http://schemas.microsoft.com/office/word/2015/wordml/symex" xmlns:wpg="http://schemas.microsoft.com/office/word/2010/wordprocessingGroup" xmlns:wpi="http://schemas.microsoft.com/office/word/2010/wordprocessingInk" xmlns:wne="http://schemas.microsoft.com/office/word/2006/wordml" xmlns:wps="http://schemas.microsoft.com/office/word/2010/wordprocessingShape" mc:Ignorable="w14 w15 w16se w16cid w16 w16cex wp14">
   <w:abstractNum w:abstractNumId="0" w15:restartNumberingAfterBreak="0">
     <w:nsid w:val="062D283A"/>
     <w:multiLevelType w:val="hybridMultilevel"/>
@@ -8257,7 +8242,7 @@
     <w:lvl w:ilvl="0">
       <w:start w:val="1"/>
       <w:numFmt w:val="decimal"/>
-      <w:pStyle w:val="Overskrift1"/>
+      <w:pStyle w:val="Heading1"/>
       <w:lvlText w:val="%1."/>
       <w:lvlJc w:val="left"/>
       <w:pPr>
@@ -8270,7 +8255,7 @@
     <w:lvl w:ilvl="1">
       <w:start w:val="1"/>
       <w:numFmt w:val="decimal"/>
-      <w:pStyle w:val="Overskrift2"/>
+      <w:pStyle w:val="Heading2"/>
       <w:lvlText w:val="%1.%2."/>
       <w:lvlJc w:val="left"/>
       <w:pPr>
@@ -8283,7 +8268,7 @@
     <w:lvl w:ilvl="2">
       <w:start w:val="1"/>
       <w:numFmt w:val="decimal"/>
-      <w:pStyle w:val="Overskrift3"/>
+      <w:pStyle w:val="Heading3"/>
       <w:lvlText w:val="%1.%2.%3."/>
       <w:lvlJc w:val="left"/>
       <w:pPr>
@@ -9052,7 +9037,7 @@
     <w:lvl w:ilvl="0" w:tplc="68CCE1B4">
       <w:start w:val="1"/>
       <w:numFmt w:val="bullet"/>
-      <w:pStyle w:val="Listeavsnitt"/>
+      <w:pStyle w:val="ListParagraph"/>
       <w:lvlText w:val=""/>
       <w:lvlJc w:val="left"/>
       <w:pPr>
@@ -9193,7 +9178,7 @@
 </file>
 
 <file path=word/styles.xml><?xml version="1.0" encoding="utf-8"?>
-<w:styles xmlns:mc="http://schemas.openxmlformats.org/markup-compatibility/2006" xmlns:r="http://schemas.openxmlformats.org/officeDocument/2006/relationships" xmlns:w="http://schemas.openxmlformats.org/wordprocessingml/2006/main" xmlns:w14="http://schemas.microsoft.com/office/word/2010/wordml" xmlns:w15="http://schemas.microsoft.com/office/word/2012/wordml" xmlns:w16cid="http://schemas.microsoft.com/office/word/2016/wordml/cid" xmlns:w16se="http://schemas.microsoft.com/office/word/2015/wordml/symex" mc:Ignorable="w14 w15 w16se w16cid">
+<w:styles xmlns:mc="http://schemas.openxmlformats.org/markup-compatibility/2006" xmlns:r="http://schemas.openxmlformats.org/officeDocument/2006/relationships" xmlns:w="http://schemas.openxmlformats.org/wordprocessingml/2006/main" xmlns:w14="http://schemas.microsoft.com/office/word/2010/wordml" xmlns:w15="http://schemas.microsoft.com/office/word/2012/wordml" xmlns:w16cex="http://schemas.microsoft.com/office/word/2018/wordml/cex" xmlns:w16cid="http://schemas.microsoft.com/office/word/2016/wordml/cid" xmlns:w16="http://schemas.microsoft.com/office/word/2018/wordml" xmlns:w16se="http://schemas.microsoft.com/office/word/2015/wordml/symex" mc:Ignorable="w14 w15 w16se w16cid w16 w16cex">
   <w:docDefaults>
     <w:rPrDefault>
       <w:rPr>
@@ -9315,6 +9300,7 @@
     <w:lsdException w:name="HTML Sample" w:semiHidden="1" w:unhideWhenUsed="1"/>
     <w:lsdException w:name="HTML Typewriter" w:semiHidden="1" w:unhideWhenUsed="1"/>
     <w:lsdException w:name="HTML Variable" w:semiHidden="1" w:unhideWhenUsed="1"/>
+    <w:lsdException w:name="Normal Table" w:semiHidden="1" w:unhideWhenUsed="1"/>
     <w:lsdException w:name="annotation subject" w:semiHidden="1" w:unhideWhenUsed="1"/>
     <w:lsdException w:name="No List" w:semiHidden="1" w:unhideWhenUsed="1"/>
     <w:lsdException w:name="Outline List 1" w:semiHidden="1" w:unhideWhenUsed="1"/>
@@ -9361,8 +9347,10 @@
     <w:lsdException w:name="Table Subtle 2" w:semiHidden="1" w:unhideWhenUsed="1"/>
     <w:lsdException w:name="Table Web 1" w:semiHidden="1" w:unhideWhenUsed="1"/>
     <w:lsdException w:name="Table Web 2" w:semiHidden="1" w:unhideWhenUsed="1"/>
+    <w:lsdException w:name="Table Web 3" w:semiHidden="1" w:unhideWhenUsed="1"/>
     <w:lsdException w:name="Balloon Text" w:semiHidden="1" w:unhideWhenUsed="1"/>
     <w:lsdException w:name="Table Grid" w:uiPriority="39"/>
+    <w:lsdException w:name="Table Theme" w:semiHidden="1" w:unhideWhenUsed="1"/>
     <w:lsdException w:name="Placeholder Text" w:semiHidden="1"/>
     <w:lsdException w:name="No Spacing" w:semiHidden="1" w:uiPriority="1"/>
     <w:lsdException w:name="Light Shading" w:uiPriority="60"/>
@@ -9593,11 +9581,11 @@
       <w:szCs w:val="20"/>
     </w:rPr>
   </w:style>
-  <w:style w:type="paragraph" w:styleId="Overskrift1">
+  <w:style w:type="paragraph" w:styleId="Heading1">
     <w:name w:val="heading 1"/>
     <w:basedOn w:val="Normal"/>
     <w:next w:val="Normal"/>
-    <w:link w:val="Overskrift1Tegn"/>
+    <w:link w:val="Heading1Char"/>
     <w:uiPriority w:val="9"/>
     <w:qFormat/>
     <w:rsid w:val="003F784C"/>
@@ -9619,11 +9607,11 @@
       <w:szCs w:val="50"/>
     </w:rPr>
   </w:style>
-  <w:style w:type="paragraph" w:styleId="Overskrift2">
+  <w:style w:type="paragraph" w:styleId="Heading2">
     <w:name w:val="heading 2"/>
     <w:basedOn w:val="Normal"/>
     <w:next w:val="Normal"/>
-    <w:link w:val="Overskrift2Tegn"/>
+    <w:link w:val="Heading2Char"/>
     <w:uiPriority w:val="9"/>
     <w:unhideWhenUsed/>
     <w:qFormat/>
@@ -9646,11 +9634,11 @@
       <w:szCs w:val="30"/>
     </w:rPr>
   </w:style>
-  <w:style w:type="paragraph" w:styleId="Overskrift3">
+  <w:style w:type="paragraph" w:styleId="Heading3">
     <w:name w:val="heading 3"/>
     <w:basedOn w:val="Normal"/>
     <w:next w:val="Normal"/>
-    <w:link w:val="Overskrift3Tegn"/>
+    <w:link w:val="Heading3Char"/>
     <w:uiPriority w:val="9"/>
     <w:unhideWhenUsed/>
     <w:qFormat/>
@@ -9672,13 +9660,13 @@
       <w:sz w:val="24"/>
     </w:rPr>
   </w:style>
-  <w:style w:type="character" w:default="1" w:styleId="Standardskriftforavsnitt">
+  <w:style w:type="character" w:default="1" w:styleId="DefaultParagraphFont">
     <w:name w:val="Default Paragraph Font"/>
     <w:uiPriority w:val="1"/>
     <w:semiHidden/>
     <w:unhideWhenUsed/>
   </w:style>
-  <w:style w:type="table" w:default="1" w:styleId="Vanligtabell">
+  <w:style w:type="table" w:default="1" w:styleId="TableNormal">
     <w:name w:val="Normal Table"/>
     <w:uiPriority w:val="99"/>
     <w:semiHidden/>
@@ -9693,16 +9681,16 @@
       </w:tblCellMar>
     </w:tblPr>
   </w:style>
-  <w:style w:type="numbering" w:default="1" w:styleId="Ingenliste">
+  <w:style w:type="numbering" w:default="1" w:styleId="NoList">
     <w:name w:val="No List"/>
     <w:uiPriority w:val="99"/>
     <w:semiHidden/>
     <w:unhideWhenUsed/>
   </w:style>
-  <w:style w:type="paragraph" w:styleId="Topptekst">
+  <w:style w:type="paragraph" w:styleId="Header">
     <w:name w:val="header"/>
     <w:basedOn w:val="Normal"/>
-    <w:link w:val="TopptekstTegn"/>
+    <w:link w:val="HeaderChar"/>
     <w:uiPriority w:val="99"/>
     <w:unhideWhenUsed/>
     <w:rsid w:val="00694C5B"/>
@@ -9714,17 +9702,17 @@
       <w:spacing w:after="0"/>
     </w:pPr>
   </w:style>
-  <w:style w:type="character" w:customStyle="1" w:styleId="TopptekstTegn">
-    <w:name w:val="Topptekst Tegn"/>
-    <w:basedOn w:val="Standardskriftforavsnitt"/>
-    <w:link w:val="Topptekst"/>
+  <w:style w:type="character" w:customStyle="1" w:styleId="HeaderChar">
+    <w:name w:val="Header Char"/>
+    <w:basedOn w:val="DefaultParagraphFont"/>
+    <w:link w:val="Header"/>
     <w:uiPriority w:val="99"/>
     <w:rsid w:val="00694C5B"/>
   </w:style>
-  <w:style w:type="paragraph" w:styleId="Bunntekst">
+  <w:style w:type="paragraph" w:styleId="Footer">
     <w:name w:val="footer"/>
     <w:basedOn w:val="Normal"/>
-    <w:link w:val="BunntekstTegn"/>
+    <w:link w:val="FooterChar"/>
     <w:uiPriority w:val="99"/>
     <w:unhideWhenUsed/>
     <w:rsid w:val="008C7437"/>
@@ -9739,10 +9727,10 @@
       <w:sz w:val="20"/>
     </w:rPr>
   </w:style>
-  <w:style w:type="character" w:customStyle="1" w:styleId="BunntekstTegn">
-    <w:name w:val="Bunntekst Tegn"/>
-    <w:basedOn w:val="Standardskriftforavsnitt"/>
-    <w:link w:val="Bunntekst"/>
+  <w:style w:type="character" w:customStyle="1" w:styleId="FooterChar">
+    <w:name w:val="Footer Char"/>
+    <w:basedOn w:val="DefaultParagraphFont"/>
+    <w:link w:val="Footer"/>
     <w:uiPriority w:val="99"/>
     <w:rsid w:val="008C7437"/>
     <w:rPr>
@@ -9750,10 +9738,10 @@
       <w:szCs w:val="20"/>
     </w:rPr>
   </w:style>
-  <w:style w:type="character" w:customStyle="1" w:styleId="Overskrift2Tegn">
-    <w:name w:val="Overskrift 2 Tegn"/>
-    <w:basedOn w:val="Standardskriftforavsnitt"/>
-    <w:link w:val="Overskrift2"/>
+  <w:style w:type="character" w:customStyle="1" w:styleId="Heading2Char">
+    <w:name w:val="Heading 2 Char"/>
+    <w:basedOn w:val="DefaultParagraphFont"/>
+    <w:link w:val="Heading2"/>
     <w:uiPriority w:val="9"/>
     <w:rsid w:val="00230C23"/>
     <w:rPr>
@@ -9764,10 +9752,10 @@
       <w:szCs w:val="30"/>
     </w:rPr>
   </w:style>
-  <w:style w:type="character" w:customStyle="1" w:styleId="Overskrift1Tegn">
-    <w:name w:val="Overskrift 1 Tegn"/>
-    <w:basedOn w:val="Standardskriftforavsnitt"/>
-    <w:link w:val="Overskrift1"/>
+  <w:style w:type="character" w:customStyle="1" w:styleId="Heading1Char">
+    <w:name w:val="Heading 1 Char"/>
+    <w:basedOn w:val="DefaultParagraphFont"/>
+    <w:link w:val="Heading1"/>
     <w:uiPriority w:val="9"/>
     <w:rsid w:val="003F784C"/>
     <w:rPr>
@@ -9778,9 +9766,9 @@
       <w:szCs w:val="50"/>
     </w:rPr>
   </w:style>
-  <w:style w:type="table" w:styleId="Tabellrutenett">
+  <w:style w:type="table" w:styleId="TableGrid">
     <w:name w:val="Table Grid"/>
-    <w:basedOn w:val="Vanligtabell"/>
+    <w:basedOn w:val="TableNormal"/>
     <w:uiPriority w:val="39"/>
     <w:rsid w:val="0025469C"/>
     <w:pPr>
@@ -9797,9 +9785,9 @@
       </w:tblBorders>
     </w:tblPr>
   </w:style>
-  <w:style w:type="character" w:styleId="Plassholdertekst">
+  <w:style w:type="character" w:styleId="PlaceholderText">
     <w:name w:val="Placeholder Text"/>
-    <w:basedOn w:val="Standardskriftforavsnitt"/>
+    <w:basedOn w:val="DefaultParagraphFont"/>
     <w:uiPriority w:val="99"/>
     <w:semiHidden/>
     <w:rsid w:val="007E5E30"/>
@@ -9807,7 +9795,7 @@
       <w:color w:val="808080"/>
     </w:rPr>
   </w:style>
-  <w:style w:type="paragraph" w:styleId="Listeavsnitt">
+  <w:style w:type="paragraph" w:styleId="ListParagraph">
     <w:name w:val="List Paragraph"/>
     <w:aliases w:val="Gule kulepunkt"/>
     <w:basedOn w:val="Normal"/>
@@ -9823,10 +9811,10 @@
       <w:contextualSpacing/>
     </w:pPr>
   </w:style>
-  <w:style w:type="character" w:customStyle="1" w:styleId="Overskrift3Tegn">
-    <w:name w:val="Overskrift 3 Tegn"/>
-    <w:basedOn w:val="Standardskriftforavsnitt"/>
-    <w:link w:val="Overskrift3"/>
+  <w:style w:type="character" w:customStyle="1" w:styleId="Heading3Char">
+    <w:name w:val="Heading 3 Char"/>
+    <w:basedOn w:val="DefaultParagraphFont"/>
+    <w:link w:val="Heading3"/>
     <w:uiPriority w:val="9"/>
     <w:rsid w:val="0031522E"/>
     <w:rPr>
@@ -9839,7 +9827,7 @@
   </w:style>
   <w:style w:type="table" w:customStyle="1" w:styleId="InnlandetFylkeskommune">
     <w:name w:val="Innlandet Fylkeskommune"/>
-    <w:basedOn w:val="Vanligtabell"/>
+    <w:basedOn w:val="TableNormal"/>
     <w:uiPriority w:val="99"/>
     <w:rsid w:val="005E0B05"/>
     <w:pPr>
@@ -9875,12 +9863,12 @@
       </w:tcPr>
     </w:tblStylePr>
   </w:style>
-  <w:style w:type="paragraph" w:styleId="Tittel">
+  <w:style w:type="paragraph" w:styleId="Title">
     <w:name w:val="Title"/>
     <w:aliases w:val="Tittel - forside"/>
     <w:basedOn w:val="Normal"/>
     <w:next w:val="Normal"/>
-    <w:link w:val="TittelTegn"/>
+    <w:link w:val="TitleChar"/>
     <w:uiPriority w:val="10"/>
     <w:qFormat/>
     <w:rsid w:val="00230C23"/>
@@ -9895,11 +9883,11 @@
       <w:szCs w:val="80"/>
     </w:rPr>
   </w:style>
-  <w:style w:type="character" w:customStyle="1" w:styleId="TittelTegn">
-    <w:name w:val="Tittel Tegn"/>
-    <w:aliases w:val="Tittel - forside Tegn"/>
-    <w:basedOn w:val="Standardskriftforavsnitt"/>
-    <w:link w:val="Tittel"/>
+  <w:style w:type="character" w:customStyle="1" w:styleId="TitleChar">
+    <w:name w:val="Title Char"/>
+    <w:aliases w:val="Tittel - forside Char"/>
+    <w:basedOn w:val="DefaultParagraphFont"/>
+    <w:link w:val="Title"/>
     <w:uiPriority w:val="10"/>
     <w:rsid w:val="00230C23"/>
     <w:rPr>
@@ -9909,12 +9897,12 @@
       <w:szCs w:val="80"/>
     </w:rPr>
   </w:style>
-  <w:style w:type="paragraph" w:styleId="Undertittel">
+  <w:style w:type="paragraph" w:styleId="Subtitle">
     <w:name w:val="Subtitle"/>
     <w:aliases w:val="Undertittel - forside"/>
     <w:basedOn w:val="Normal"/>
     <w:next w:val="Normal"/>
-    <w:link w:val="UndertittelTegn"/>
+    <w:link w:val="SubtitleChar"/>
     <w:uiPriority w:val="11"/>
     <w:qFormat/>
     <w:rsid w:val="00230C23"/>
@@ -9928,11 +9916,11 @@
       <w:szCs w:val="40"/>
     </w:rPr>
   </w:style>
-  <w:style w:type="character" w:customStyle="1" w:styleId="UndertittelTegn">
-    <w:name w:val="Undertittel Tegn"/>
-    <w:aliases w:val="Undertittel - forside Tegn"/>
-    <w:basedOn w:val="Standardskriftforavsnitt"/>
-    <w:link w:val="Undertittel"/>
+  <w:style w:type="character" w:customStyle="1" w:styleId="SubtitleChar">
+    <w:name w:val="Subtitle Char"/>
+    <w:aliases w:val="Undertittel - forside Char"/>
+    <w:basedOn w:val="DefaultParagraphFont"/>
+    <w:link w:val="Subtitle"/>
     <w:uiPriority w:val="11"/>
     <w:rsid w:val="00230C23"/>
     <w:rPr>
@@ -9942,9 +9930,9 @@
       <w:szCs w:val="40"/>
     </w:rPr>
   </w:style>
-  <w:style w:type="paragraph" w:styleId="Overskriftforinnholdsfortegnelse">
+  <w:style w:type="paragraph" w:styleId="TOCHeading">
     <w:name w:val="TOC Heading"/>
-    <w:basedOn w:val="Overskrift1"/>
+    <w:basedOn w:val="Heading1"/>
     <w:next w:val="Normal"/>
     <w:uiPriority w:val="39"/>
     <w:unhideWhenUsed/>
@@ -9962,7 +9950,7 @@
       <w:lang w:eastAsia="nb-NO"/>
     </w:rPr>
   </w:style>
-  <w:style w:type="paragraph" w:styleId="INNH1">
+  <w:style w:type="paragraph" w:styleId="TOC1">
     <w:name w:val="toc 1"/>
     <w:basedOn w:val="Normal"/>
     <w:next w:val="Normal"/>
@@ -9985,7 +9973,7 @@
       <w:sz w:val="28"/>
     </w:rPr>
   </w:style>
-  <w:style w:type="paragraph" w:styleId="INNH2">
+  <w:style w:type="paragraph" w:styleId="TOC2">
     <w:name w:val="toc 2"/>
     <w:basedOn w:val="Normal"/>
     <w:next w:val="Normal"/>
@@ -10005,7 +9993,7 @@
       <w:noProof/>
     </w:rPr>
   </w:style>
-  <w:style w:type="paragraph" w:styleId="INNH3">
+  <w:style w:type="paragraph" w:styleId="TOC3">
     <w:name w:val="toc 3"/>
     <w:basedOn w:val="Normal"/>
     <w:next w:val="Normal"/>
@@ -10027,9 +10015,9 @@
       <w:noProof/>
     </w:rPr>
   </w:style>
-  <w:style w:type="character" w:styleId="Hyperkobling">
+  <w:style w:type="character" w:styleId="Hyperlink">
     <w:name w:val="Hyperlink"/>
-    <w:basedOn w:val="Standardskriftforavsnitt"/>
+    <w:basedOn w:val="DefaultParagraphFont"/>
     <w:uiPriority w:val="99"/>
     <w:unhideWhenUsed/>
     <w:rsid w:val="00142EE5"/>
@@ -10065,10 +10053,10 @@
       <w:szCs w:val="30"/>
     </w:rPr>
   </w:style>
-  <w:style w:type="paragraph" w:styleId="Bobletekst">
+  <w:style w:type="paragraph" w:styleId="BalloonText">
     <w:name w:val="Balloon Text"/>
     <w:basedOn w:val="Normal"/>
-    <w:link w:val="BobletekstTegn"/>
+    <w:link w:val="BalloonTextChar"/>
     <w:uiPriority w:val="99"/>
     <w:semiHidden/>
     <w:unhideWhenUsed/>
@@ -10082,10 +10070,10 @@
       <w:szCs w:val="18"/>
     </w:rPr>
   </w:style>
-  <w:style w:type="character" w:customStyle="1" w:styleId="BobletekstTegn">
-    <w:name w:val="Bobletekst Tegn"/>
-    <w:basedOn w:val="Standardskriftforavsnitt"/>
-    <w:link w:val="Bobletekst"/>
+  <w:style w:type="character" w:customStyle="1" w:styleId="BalloonTextChar">
+    <w:name w:val="Balloon Text Char"/>
+    <w:basedOn w:val="DefaultParagraphFont"/>
+    <w:link w:val="BalloonText"/>
     <w:uiPriority w:val="99"/>
     <w:semiHidden/>
     <w:rsid w:val="00336403"/>
@@ -10095,15 +10083,15 @@
       <w:szCs w:val="18"/>
     </w:rPr>
   </w:style>
-  <w:style w:type="character" w:styleId="Sterkutheving">
+  <w:style w:type="character" w:styleId="IntenseEmphasis">
     <w:name w:val="Intense Emphasis"/>
     <w:uiPriority w:val="21"/>
     <w:semiHidden/>
     <w:rsid w:val="003465B9"/>
   </w:style>
-  <w:style w:type="character" w:styleId="Svakreferanse">
+  <w:style w:type="character" w:styleId="SubtleReference">
     <w:name w:val="Subtle Reference"/>
-    <w:basedOn w:val="Standardskriftforavsnitt"/>
+    <w:basedOn w:val="DefaultParagraphFont"/>
     <w:uiPriority w:val="31"/>
     <w:semiHidden/>
     <w:rsid w:val="003465B9"/>
@@ -10114,7 +10102,7 @@
   </w:style>
   <w:style w:type="paragraph" w:customStyle="1" w:styleId="Overskrift1Grnn">
     <w:name w:val="Overskrift 1 Grønn"/>
-    <w:basedOn w:val="Overskrift1"/>
+    <w:basedOn w:val="Heading1"/>
     <w:uiPriority w:val="10"/>
     <w:qFormat/>
     <w:rsid w:val="0059618D"/>
@@ -10124,7 +10112,7 @@
   </w:style>
   <w:style w:type="paragraph" w:customStyle="1" w:styleId="Overskrift2Grnn">
     <w:name w:val="Overskrift 2 Grønn"/>
-    <w:basedOn w:val="Overskrift2"/>
+    <w:basedOn w:val="Heading2"/>
     <w:uiPriority w:val="10"/>
     <w:qFormat/>
     <w:rsid w:val="0059618D"/>
@@ -10141,7 +10129,7 @@
   </w:style>
   <w:style w:type="paragraph" w:customStyle="1" w:styleId="Overskrift1-Utennummerering">
     <w:name w:val="Overskrift 1  - Uten nummerering"/>
-    <w:basedOn w:val="Overskrift1"/>
+    <w:basedOn w:val="Heading1"/>
     <w:link w:val="Overskrift1-UtennummereringTegn"/>
     <w:qFormat/>
     <w:rsid w:val="00962048"/>
@@ -10153,7 +10141,7 @@
   </w:style>
   <w:style w:type="character" w:customStyle="1" w:styleId="BrdtekstIFKTegn">
     <w:name w:val="Brødtekst IFK Tegn"/>
-    <w:basedOn w:val="Standardskriftforavsnitt"/>
+    <w:basedOn w:val="DefaultParagraphFont"/>
     <w:link w:val="BrdtekstIFK"/>
     <w:rsid w:val="00962048"/>
     <w:rPr>
@@ -10162,7 +10150,7 @@
   </w:style>
   <w:style w:type="paragraph" w:customStyle="1" w:styleId="Overskrift2-Utennummerering">
     <w:name w:val="Overskrift 2 - Uten nummerering"/>
-    <w:basedOn w:val="Overskrift2"/>
+    <w:basedOn w:val="Heading2"/>
     <w:link w:val="Overskrift2-UtennummereringTegn"/>
     <w:qFormat/>
     <w:rsid w:val="00962048"/>
@@ -10175,7 +10163,7 @@
   </w:style>
   <w:style w:type="character" w:customStyle="1" w:styleId="Overskrift1-UtennummereringTegn">
     <w:name w:val="Overskrift 1  - Uten nummerering Tegn"/>
-    <w:basedOn w:val="Overskrift1Tegn"/>
+    <w:basedOn w:val="Heading1Char"/>
     <w:link w:val="Overskrift1-Utennummerering"/>
     <w:rsid w:val="00962048"/>
     <w:rPr>
@@ -10188,7 +10176,7 @@
   </w:style>
   <w:style w:type="paragraph" w:customStyle="1" w:styleId="Overskrift3-Utennummerering">
     <w:name w:val="Overskrift 3 - Uten nummerering"/>
-    <w:basedOn w:val="Overskrift3"/>
+    <w:basedOn w:val="Heading3"/>
     <w:link w:val="Overskrift3-UtennummereringTegn"/>
     <w:qFormat/>
     <w:rsid w:val="00962048"/>
@@ -10201,7 +10189,7 @@
   </w:style>
   <w:style w:type="character" w:customStyle="1" w:styleId="Overskrift2-UtennummereringTegn">
     <w:name w:val="Overskrift 2 - Uten nummerering Tegn"/>
-    <w:basedOn w:val="Overskrift2Tegn"/>
+    <w:basedOn w:val="Heading2Char"/>
     <w:link w:val="Overskrift2-Utennummerering"/>
     <w:rsid w:val="00962048"/>
     <w:rPr>
@@ -10214,7 +10202,7 @@
   </w:style>
   <w:style w:type="character" w:customStyle="1" w:styleId="Overskrift3-UtennummereringTegn">
     <w:name w:val="Overskrift 3 - Uten nummerering Tegn"/>
-    <w:basedOn w:val="Overskrift3Tegn"/>
+    <w:basedOn w:val="Heading3Char"/>
     <w:link w:val="Overskrift3-Utennummerering"/>
     <w:rsid w:val="00962048"/>
     <w:rPr>
@@ -10225,7 +10213,7 @@
       <w:szCs w:val="20"/>
     </w:rPr>
   </w:style>
-  <w:style w:type="paragraph" w:styleId="INNH4">
+  <w:style w:type="paragraph" w:styleId="TOC4">
     <w:name w:val="toc 4"/>
     <w:basedOn w:val="Normal"/>
     <w:next w:val="Normal"/>
@@ -10244,7 +10232,7 @@
       <w:ind w:left="660"/>
     </w:pPr>
   </w:style>
-  <w:style w:type="paragraph" w:styleId="INNH5">
+  <w:style w:type="paragraph" w:styleId="TOC5">
     <w:name w:val="toc 5"/>
     <w:basedOn w:val="Normal"/>
     <w:next w:val="Normal"/>
@@ -10267,7 +10255,7 @@
 </file>
 
 <file path=word/glossary/document.xml><?xml version="1.0" encoding="utf-8"?>
-<w:glossaryDocument xmlns:wpc="http://schemas.microsoft.com/office/word/2010/wordprocessingCanvas" xmlns:cx="http://schemas.microsoft.com/office/drawing/2014/chartex" xmlns:cx1="http://schemas.microsoft.com/office/drawing/2015/9/8/chartex" xmlns:cx2="http://schemas.microsoft.com/office/drawing/2015/10/21/chartex" xmlns:cx3="http://schemas.microsoft.com/office/drawing/2016/5/9/chartex" xmlns:cx4="http://schemas.microsoft.com/office/drawing/2016/5/10/chartex" xmlns:cx5="http://schemas.microsoft.com/office/drawing/2016/5/11/chartex" xmlns:cx6="http://schemas.microsoft.com/office/drawing/2016/5/12/chartex" xmlns:cx7="http://schemas.microsoft.com/office/drawing/2016/5/13/chartex" xmlns:cx8="http://schemas.microsoft.com/office/drawing/2016/5/14/chartex" xmlns:mc="http://schemas.openxmlformats.org/markup-compatibility/2006" xmlns:aink="http://schemas.microsoft.com/office/drawing/2016/ink" xmlns:am3d="http://schemas.microsoft.com/office/drawing/2017/model3d" xmlns:o="urn:schemas-microsoft-com:office:office" xmlns:r="http://schemas.openxmlformats.org/officeDocument/2006/relationships" xmlns:m="http://schemas.openxmlformats.org/officeDocument/2006/math" xmlns:v="urn:schemas-microsoft-com:vml" xmlns:wp14="http://schemas.microsoft.com/office/word/2010/wordprocessingDrawing" xmlns:wp="http://schemas.openxmlformats.org/drawingml/2006/wordprocessingDrawing" xmlns:w10="urn:schemas-microsoft-com:office:word" xmlns:w="http://schemas.openxmlformats.org/wordprocessingml/2006/main" xmlns:w14="http://schemas.microsoft.com/office/word/2010/wordml" xmlns:w15="http://schemas.microsoft.com/office/word/2012/wordml" xmlns:w16cid="http://schemas.microsoft.com/office/word/2016/wordml/cid" xmlns:w16se="http://schemas.microsoft.com/office/word/2015/wordml/symex" xmlns:wpg="http://schemas.microsoft.com/office/word/2010/wordprocessingGroup" xmlns:wpi="http://schemas.microsoft.com/office/word/2010/wordprocessingInk" xmlns:wne="http://schemas.microsoft.com/office/word/2006/wordml" xmlns:wps="http://schemas.microsoft.com/office/word/2010/wordprocessingShape" mc:Ignorable="w14 w15 w16se w16cid wp14">
+<w:glossaryDocument xmlns:wpc="http://schemas.microsoft.com/office/word/2010/wordprocessingCanvas" xmlns:cx="http://schemas.microsoft.com/office/drawing/2014/chartex" xmlns:cx1="http://schemas.microsoft.com/office/drawing/2015/9/8/chartex" xmlns:cx2="http://schemas.microsoft.com/office/drawing/2015/10/21/chartex" xmlns:cx3="http://schemas.microsoft.com/office/drawing/2016/5/9/chartex" xmlns:cx4="http://schemas.microsoft.com/office/drawing/2016/5/10/chartex" xmlns:cx5="http://schemas.microsoft.com/office/drawing/2016/5/11/chartex" xmlns:cx6="http://schemas.microsoft.com/office/drawing/2016/5/12/chartex" xmlns:cx7="http://schemas.microsoft.com/office/drawing/2016/5/13/chartex" xmlns:cx8="http://schemas.microsoft.com/office/drawing/2016/5/14/chartex" xmlns:mc="http://schemas.openxmlformats.org/markup-compatibility/2006" xmlns:aink="http://schemas.microsoft.com/office/drawing/2016/ink" xmlns:am3d="http://schemas.microsoft.com/office/drawing/2017/model3d" xmlns:o="urn:schemas-microsoft-com:office:office" xmlns:r="http://schemas.openxmlformats.org/officeDocument/2006/relationships" xmlns:m="http://schemas.openxmlformats.org/officeDocument/2006/math" xmlns:v="urn:schemas-microsoft-com:vml" xmlns:wp14="http://schemas.microsoft.com/office/word/2010/wordprocessingDrawing" xmlns:wp="http://schemas.openxmlformats.org/drawingml/2006/wordprocessingDrawing" xmlns:w10="urn:schemas-microsoft-com:office:word" xmlns:w="http://schemas.openxmlformats.org/wordprocessingml/2006/main" xmlns:w14="http://schemas.microsoft.com/office/word/2010/wordml" xmlns:w15="http://schemas.microsoft.com/office/word/2012/wordml" xmlns:w16cex="http://schemas.microsoft.com/office/word/2018/wordml/cex" xmlns:w16cid="http://schemas.microsoft.com/office/word/2016/wordml/cid" xmlns:w16="http://schemas.microsoft.com/office/word/2018/wordml" xmlns:w16se="http://schemas.microsoft.com/office/word/2015/wordml/symex" xmlns:wpg="http://schemas.microsoft.com/office/word/2010/wordprocessingGroup" xmlns:wpi="http://schemas.microsoft.com/office/word/2010/wordprocessingInk" xmlns:wne="http://schemas.microsoft.com/office/word/2006/wordml" xmlns:wps="http://schemas.microsoft.com/office/word/2010/wordprocessingShape" mc:Ignorable="w14 w15 w16se w16cid w16 w16cex wp14">
   <w:docParts>
     <w:docPart>
       <w:docPartPr>
@@ -10291,7 +10279,7 @@
           </w:pPr>
           <w:r>
             <w:rPr>
-              <w:rStyle w:val="Plassholdertekst"/>
+              <w:rStyle w:val="PlaceholderText"/>
             </w:rPr>
             <w:t>Klikk eller trykk her for å skrive inn tekst.</w:t>
           </w:r>
@@ -10320,7 +10308,7 @@
           </w:pPr>
           <w:r>
             <w:rPr>
-              <w:rStyle w:val="Plassholdertekst"/>
+              <w:rStyle w:val="PlaceholderText"/>
             </w:rPr>
             <w:t>[Tittel]</w:t>
           </w:r>
@@ -10349,7 +10337,7 @@
           </w:pPr>
           <w:r>
             <w:rPr>
-              <w:rStyle w:val="Plassholdertekst"/>
+              <w:rStyle w:val="PlaceholderText"/>
               <w:b/>
             </w:rPr>
             <w:t>[Dokumenttype]</w:t>
@@ -10379,7 +10367,7 @@
           </w:pPr>
           <w:r>
             <w:rPr>
-              <w:rStyle w:val="Plassholdertekst"/>
+              <w:rStyle w:val="PlaceholderText"/>
               <w:color w:val="000000" w:themeColor="text1"/>
             </w:rPr>
             <w:t>[Tittel]</w:t>
@@ -10409,7 +10397,7 @@
           </w:pPr>
           <w:r>
             <w:rPr>
-              <w:rStyle w:val="Plassholdertekst"/>
+              <w:rStyle w:val="PlaceholderText"/>
               <w:color w:val="000000" w:themeColor="text1"/>
             </w:rPr>
             <w:t>[Dokumenttype]</w:t>
@@ -10422,10 +10410,9 @@
 </file>
 
 <file path=word/glossary/fontTable.xml><?xml version="1.0" encoding="utf-8"?>
-<w:fonts xmlns:mc="http://schemas.openxmlformats.org/markup-compatibility/2006" xmlns:r="http://schemas.openxmlformats.org/officeDocument/2006/relationships" xmlns:w="http://schemas.openxmlformats.org/wordprocessingml/2006/main" xmlns:w14="http://schemas.microsoft.com/office/word/2010/wordml" xmlns:w15="http://schemas.microsoft.com/office/word/2012/wordml" xmlns:w16cid="http://schemas.microsoft.com/office/word/2016/wordml/cid" xmlns:w16se="http://schemas.microsoft.com/office/word/2015/wordml/symex" mc:Ignorable="w14 w15 w16se w16cid">
+<w:fonts xmlns:mc="http://schemas.openxmlformats.org/markup-compatibility/2006" xmlns:r="http://schemas.openxmlformats.org/officeDocument/2006/relationships" xmlns:w="http://schemas.openxmlformats.org/wordprocessingml/2006/main" xmlns:w14="http://schemas.microsoft.com/office/word/2010/wordml" xmlns:w15="http://schemas.microsoft.com/office/word/2012/wordml" xmlns:w16cex="http://schemas.microsoft.com/office/word/2018/wordml/cex" xmlns:w16cid="http://schemas.microsoft.com/office/word/2016/wordml/cid" xmlns:w16="http://schemas.microsoft.com/office/word/2018/wordml" xmlns:w16se="http://schemas.microsoft.com/office/word/2015/wordml/symex" mc:Ignorable="w14 w15 w16se w16cid w16 w16cex">
   <w:font w:name="Roboto">
-    <w:altName w:val="Roboto"/>
-    <w:panose1 w:val="02000000000000000000"/>
+    <w:altName w:val="Arial"/>
     <w:charset w:val="00"/>
     <w:family w:val="auto"/>
     <w:pitch w:val="variable"/>
@@ -10461,7 +10448,6 @@
   </w:font>
   <w:font w:name="Roboto Medium">
     <w:altName w:val="Arial"/>
-    <w:panose1 w:val="02000000000000000000"/>
     <w:charset w:val="00"/>
     <w:family w:val="auto"/>
     <w:pitch w:val="variable"/>
@@ -10492,7 +10478,7 @@
 </file>
 
 <file path=word/glossary/settings.xml><?xml version="1.0" encoding="utf-8"?>
-<w:settings xmlns:mc="http://schemas.openxmlformats.org/markup-compatibility/2006" xmlns:o="urn:schemas-microsoft-com:office:office" xmlns:r="http://schemas.openxmlformats.org/officeDocument/2006/relationships" xmlns:m="http://schemas.openxmlformats.org/officeDocument/2006/math" xmlns:v="urn:schemas-microsoft-com:vml" xmlns:w10="urn:schemas-microsoft-com:office:word" xmlns:w="http://schemas.openxmlformats.org/wordprocessingml/2006/main" xmlns:w14="http://schemas.microsoft.com/office/word/2010/wordml" xmlns:w15="http://schemas.microsoft.com/office/word/2012/wordml" xmlns:w16cid="http://schemas.microsoft.com/office/word/2016/wordml/cid" xmlns:w16se="http://schemas.microsoft.com/office/word/2015/wordml/symex" xmlns:sl="http://schemas.openxmlformats.org/schemaLibrary/2006/main" mc:Ignorable="w14 w15 w16se w16cid">
+<w:settings xmlns:mc="http://schemas.openxmlformats.org/markup-compatibility/2006" xmlns:o="urn:schemas-microsoft-com:office:office" xmlns:r="http://schemas.openxmlformats.org/officeDocument/2006/relationships" xmlns:m="http://schemas.openxmlformats.org/officeDocument/2006/math" xmlns:v="urn:schemas-microsoft-com:vml" xmlns:w10="urn:schemas-microsoft-com:office:word" xmlns:w="http://schemas.openxmlformats.org/wordprocessingml/2006/main" xmlns:w14="http://schemas.microsoft.com/office/word/2010/wordml" xmlns:w15="http://schemas.microsoft.com/office/word/2012/wordml" xmlns:w16cex="http://schemas.microsoft.com/office/word/2018/wordml/cex" xmlns:w16cid="http://schemas.microsoft.com/office/word/2016/wordml/cid" xmlns:w16="http://schemas.microsoft.com/office/word/2018/wordml" xmlns:w16se="http://schemas.microsoft.com/office/word/2015/wordml/symex" xmlns:sl="http://schemas.openxmlformats.org/schemaLibrary/2006/main" mc:Ignorable="w14 w15 w16se w16cid w16 w16cex">
   <w:view w:val="normal"/>
   <w:defaultTabStop w:val="708"/>
   <w:hyphenationZone w:val="425"/>
@@ -10511,6 +10497,7 @@
     <w:rsid w:val="00062CCA"/>
     <w:rsid w:val="005B54CA"/>
     <w:rsid w:val="005C7B6D"/>
+    <w:rsid w:val="00A17075"/>
   </w:rsids>
   <m:mathPr>
     <m:mathFont m:val="Cambria Math"/>
@@ -10534,7 +10521,7 @@
 </file>
 
 <file path=word/glossary/styles.xml><?xml version="1.0" encoding="utf-8"?>
-<w:styles xmlns:mc="http://schemas.openxmlformats.org/markup-compatibility/2006" xmlns:r="http://schemas.openxmlformats.org/officeDocument/2006/relationships" xmlns:w="http://schemas.openxmlformats.org/wordprocessingml/2006/main" xmlns:w14="http://schemas.microsoft.com/office/word/2010/wordml" xmlns:w15="http://schemas.microsoft.com/office/word/2012/wordml" xmlns:w16cid="http://schemas.microsoft.com/office/word/2016/wordml/cid" xmlns:w16se="http://schemas.microsoft.com/office/word/2015/wordml/symex" mc:Ignorable="w14 w15 w16se w16cid">
+<w:styles xmlns:mc="http://schemas.openxmlformats.org/markup-compatibility/2006" xmlns:r="http://schemas.openxmlformats.org/officeDocument/2006/relationships" xmlns:w="http://schemas.openxmlformats.org/wordprocessingml/2006/main" xmlns:w14="http://schemas.microsoft.com/office/word/2010/wordml" xmlns:w15="http://schemas.microsoft.com/office/word/2012/wordml" xmlns:w16cex="http://schemas.microsoft.com/office/word/2018/wordml/cex" xmlns:w16cid="http://schemas.microsoft.com/office/word/2016/wordml/cid" xmlns:w16="http://schemas.microsoft.com/office/word/2018/wordml" xmlns:w16se="http://schemas.microsoft.com/office/word/2015/wordml/symex" mc:Ignorable="w14 w15 w16se w16cid w16 w16cex">
   <w:docDefaults>
     <w:rPrDefault>
       <w:rPr>
@@ -10656,6 +10643,7 @@
     <w:lsdException w:name="HTML Sample" w:semiHidden="1" w:unhideWhenUsed="1"/>
     <w:lsdException w:name="HTML Typewriter" w:semiHidden="1" w:unhideWhenUsed="1"/>
     <w:lsdException w:name="HTML Variable" w:semiHidden="1" w:unhideWhenUsed="1"/>
+    <w:lsdException w:name="Normal Table" w:semiHidden="1" w:unhideWhenUsed="1"/>
     <w:lsdException w:name="annotation subject" w:semiHidden="1" w:unhideWhenUsed="1"/>
     <w:lsdException w:name="No List" w:semiHidden="1" w:unhideWhenUsed="1"/>
     <w:lsdException w:name="Outline List 1" w:semiHidden="1" w:unhideWhenUsed="1"/>
@@ -10702,8 +10690,10 @@
     <w:lsdException w:name="Table Subtle 2" w:semiHidden="1" w:unhideWhenUsed="1"/>
     <w:lsdException w:name="Table Web 1" w:semiHidden="1" w:unhideWhenUsed="1"/>
     <w:lsdException w:name="Table Web 2" w:semiHidden="1" w:unhideWhenUsed="1"/>
+    <w:lsdException w:name="Table Web 3" w:semiHidden="1" w:unhideWhenUsed="1"/>
     <w:lsdException w:name="Balloon Text" w:semiHidden="1" w:unhideWhenUsed="1"/>
     <w:lsdException w:name="Table Grid" w:uiPriority="39"/>
+    <w:lsdException w:name="Table Theme" w:semiHidden="1" w:unhideWhenUsed="1"/>
     <w:lsdException w:name="Placeholder Text" w:semiHidden="1"/>
     <w:lsdException w:name="No Spacing" w:uiPriority="1" w:qFormat="1"/>
     <w:lsdException w:name="Light Shading" w:uiPriority="60"/>
@@ -10929,13 +10919,13 @@
     <w:name w:val="Normal"/>
     <w:qFormat/>
   </w:style>
-  <w:style w:type="character" w:default="1" w:styleId="Standardskriftforavsnitt">
+  <w:style w:type="character" w:default="1" w:styleId="DefaultParagraphFont">
     <w:name w:val="Default Paragraph Font"/>
     <w:uiPriority w:val="1"/>
     <w:semiHidden/>
     <w:unhideWhenUsed/>
   </w:style>
-  <w:style w:type="table" w:default="1" w:styleId="Vanligtabell">
+  <w:style w:type="table" w:default="1" w:styleId="TableNormal">
     <w:name w:val="Normal Table"/>
     <w:uiPriority w:val="99"/>
     <w:semiHidden/>
@@ -10950,15 +10940,15 @@
       </w:tblCellMar>
     </w:tblPr>
   </w:style>
-  <w:style w:type="numbering" w:default="1" w:styleId="Ingenliste">
+  <w:style w:type="numbering" w:default="1" w:styleId="NoList">
     <w:name w:val="No List"/>
     <w:uiPriority w:val="99"/>
     <w:semiHidden/>
     <w:unhideWhenUsed/>
   </w:style>
-  <w:style w:type="character" w:styleId="Plassholdertekst">
+  <w:style w:type="character" w:styleId="PlaceholderText">
     <w:name w:val="Placeholder Text"/>
-    <w:basedOn w:val="Standardskriftforavsnitt"/>
+    <w:basedOn w:val="DefaultParagraphFont"/>
     <w:uiPriority w:val="99"/>
     <w:semiHidden/>
     <w:rPr>
@@ -10970,9 +10960,6 @@
   </w:style>
   <w:style w:type="paragraph" w:customStyle="1" w:styleId="AF44509CB1694B9991DE0F579F0D2481">
     <w:name w:val="AF44509CB1694B9991DE0F579F0D2481"/>
-  </w:style>
-  <w:style w:type="paragraph" w:customStyle="1" w:styleId="56FF8B4E550445EBBBA30090E991BEB3">
-    <w:name w:val="56FF8B4E550445EBBBA30090E991BEB3"/>
   </w:style>
   <w:style w:type="paragraph" w:customStyle="1" w:styleId="7701F8B2AE0C44CBA412405C1265B49C">
     <w:name w:val="7701F8B2AE0C44CBA412405C1265B49C"/>
@@ -10987,7 +10974,7 @@
 </file>
 
 <file path=word/glossary/webSettings.xml><?xml version="1.0" encoding="utf-8"?>
-<w:webSettings xmlns:mc="http://schemas.openxmlformats.org/markup-compatibility/2006" xmlns:r="http://schemas.openxmlformats.org/officeDocument/2006/relationships" xmlns:w="http://schemas.openxmlformats.org/wordprocessingml/2006/main" xmlns:w14="http://schemas.microsoft.com/office/word/2010/wordml" xmlns:w15="http://schemas.microsoft.com/office/word/2012/wordml" xmlns:w16cid="http://schemas.microsoft.com/office/word/2016/wordml/cid" xmlns:w16se="http://schemas.microsoft.com/office/word/2015/wordml/symex" mc:Ignorable="w14 w15 w16se w16cid">
+<w:webSettings xmlns:mc="http://schemas.openxmlformats.org/markup-compatibility/2006" xmlns:r="http://schemas.openxmlformats.org/officeDocument/2006/relationships" xmlns:w="http://schemas.openxmlformats.org/wordprocessingml/2006/main" xmlns:w14="http://schemas.microsoft.com/office/word/2010/wordml" xmlns:w15="http://schemas.microsoft.com/office/word/2012/wordml" xmlns:w16cex="http://schemas.microsoft.com/office/word/2018/wordml/cex" xmlns:w16cid="http://schemas.microsoft.com/office/word/2016/wordml/cid" xmlns:w16="http://schemas.microsoft.com/office/word/2018/wordml" xmlns:w16se="http://schemas.microsoft.com/office/word/2015/wordml/symex" mc:Ignorable="w14 w15 w16se w16cid w16 w16cex">
   <w:optimizeForBrowser/>
   <w:allowPNG/>
 </w:webSettings>
@@ -11195,17 +11182,32 @@
 </file>
 
 <file path=customXml/item1.xml><?xml version="1.0" encoding="utf-8"?>
+<b:Sources xmlns:b="http://schemas.openxmlformats.org/officeDocument/2006/bibliography" xmlns="http://schemas.openxmlformats.org/officeDocument/2006/bibliography" SelectedStyle="\APASixthEditionOfficeOnline.xsl" StyleName="APA" Version="6"/>
+</file>
+
+<file path=customXml/item2.xml><?xml version="1.0" encoding="utf-8"?>
+<p:properties xmlns:p="http://schemas.microsoft.com/office/2006/metadata/properties" xmlns:xsi="http://www.w3.org/2001/XMLSchema-instance" xmlns:pc="http://schemas.microsoft.com/office/infopath/2007/PartnerControls">
+  <documentManagement/>
+</p:properties>
+</file>
+
+<file path=customXml/item3.xml><?xml version="1.0" encoding="utf-8"?>
 <root>
   <tittel> Testrapport – deponering av elektronisk arkivmateriale </tittel>
   <doktyp>PDF/A</doktyp>
 </root>
 </file>
 
-<file path=customXml/item2.xml><?xml version="1.0" encoding="utf-8"?>
-<b:Sources xmlns:b="http://schemas.openxmlformats.org/officeDocument/2006/bibliography" xmlns="http://schemas.openxmlformats.org/officeDocument/2006/bibliography" SelectedStyle="\APASixthEditionOfficeOnline.xsl" StyleName="APA" Version="6"/>
+<file path=customXml/item4.xml><?xml version="1.0" encoding="utf-8"?>
+<?mso-contentType ?>
+<FormTemplates xmlns="http://schemas.microsoft.com/sharepoint/v3/contenttype/forms">
+  <Display>DocumentLibraryForm</Display>
+  <Edit>DocumentLibraryForm</Edit>
+  <New>DocumentLibraryForm</New>
+</FormTemplates>
 </file>
 
-<file path=customXml/item3.xml><?xml version="1.0" encoding="utf-8"?>
+<file path=customXml/item5.xml><?xml version="1.0" encoding="utf-8"?>
 <ct:contentTypeSchema xmlns:ct="http://schemas.microsoft.com/office/2006/metadata/contentType" xmlns:ma="http://schemas.microsoft.com/office/2006/metadata/properties/metaAttributes" ct:_="" ma:_="" ma:contentTypeName="Dokument" ma:contentTypeID="0x010100CD6ECB3AD42212489CD38D2117876788" ma:contentTypeVersion="4" ma:contentTypeDescription="Opprett et nytt dokument." ma:contentTypeScope="" ma:versionID="7fe8321b44f57df1a93a8609a139c72e">
   <xsd:schema xmlns:xsd="http://www.w3.org/2001/XMLSchema" xmlns:xs="http://www.w3.org/2001/XMLSchema" xmlns:p="http://schemas.microsoft.com/office/2006/metadata/properties" xmlns:ns2="8b1b55f8-9fa9-409c-8c34-7642b545c301" xmlns:ns3="bae9230b-e9a8-4b5c-aa6a-eb751bd813a8" targetNamespace="http://schemas.microsoft.com/office/2006/metadata/properties" ma:root="true" ma:fieldsID="a0918ad2fa8909106a1a50dae007c683" ns2:_="" ns3:_="">
     <xsd:import namespace="8b1b55f8-9fa9-409c-8c34-7642b545c301"/>
@@ -11370,28 +11372,7 @@
 </ct:contentTypeSchema>
 </file>
 
-<file path=customXml/item4.xml><?xml version="1.0" encoding="utf-8"?>
-<?mso-contentType ?>
-<FormTemplates xmlns="http://schemas.microsoft.com/sharepoint/v3/contenttype/forms">
-  <Display>DocumentLibraryForm</Display>
-  <Edit>DocumentLibraryForm</Edit>
-  <New>DocumentLibraryForm</New>
-</FormTemplates>
-</file>
-
-<file path=customXml/item5.xml><?xml version="1.0" encoding="utf-8"?>
-<p:properties xmlns:p="http://schemas.microsoft.com/office/2006/metadata/properties" xmlns:xsi="http://www.w3.org/2001/XMLSchema-instance" xmlns:pc="http://schemas.microsoft.com/office/infopath/2007/PartnerControls">
-  <documentManagement/>
-</p:properties>
-</file>
-
 <file path=customXml/itemProps1.xml><?xml version="1.0" encoding="utf-8"?>
-<ds:datastoreItem xmlns:ds="http://schemas.openxmlformats.org/officeDocument/2006/customXml" ds:itemID="{0F9B369B-CCEA-4D8F-9E4F-1534FE2AD680}">
-  <ds:schemaRefs/>
-</ds:datastoreItem>
-</file>
-
-<file path=customXml/itemProps2.xml><?xml version="1.0" encoding="utf-8"?>
 <ds:datastoreItem xmlns:ds="http://schemas.openxmlformats.org/officeDocument/2006/customXml" ds:itemID="{2B49BB05-04CE-4DF9-9C14-F1EDF4BA1823}">
   <ds:schemaRefs>
     <ds:schemaRef ds:uri="http://schemas.openxmlformats.org/officeDocument/2006/bibliography"/>
@@ -11399,14 +11380,44 @@
 </ds:datastoreItem>
 </file>
 
+<file path=customXml/itemProps2.xml><?xml version="1.0" encoding="utf-8"?>
+<ds:datastoreItem xmlns:ds="http://schemas.openxmlformats.org/officeDocument/2006/customXml" ds:itemID="{1F63DD83-C759-4A4E-939B-8DF734A9CAC3}">
+  <ds:schemaRefs>
+    <ds:schemaRef ds:uri="http://schemas.microsoft.com/office/2006/metadata/properties"/>
+    <ds:schemaRef ds:uri="http://schemas.microsoft.com/office/infopath/2007/PartnerControls"/>
+  </ds:schemaRefs>
+</ds:datastoreItem>
+</file>
+
 <file path=customXml/itemProps3.xml><?xml version="1.0" encoding="utf-8"?>
-<ds:datastoreItem xmlns:ds="http://schemas.openxmlformats.org/officeDocument/2006/customXml" ds:itemID="{570D7E4E-11F8-4F07-A2DC-B9455F947CF8}"/>
+<ds:datastoreItem xmlns:ds="http://schemas.openxmlformats.org/officeDocument/2006/customXml" ds:itemID="{0F9B369B-CCEA-4D8F-9E4F-1534FE2AD680}">
+  <ds:schemaRefs/>
+</ds:datastoreItem>
 </file>
 
 <file path=customXml/itemProps4.xml><?xml version="1.0" encoding="utf-8"?>
-<ds:datastoreItem xmlns:ds="http://schemas.openxmlformats.org/officeDocument/2006/customXml" ds:itemID="{A123231A-2097-4ADB-833E-25DA1B06068B}"/>
+<ds:datastoreItem xmlns:ds="http://schemas.openxmlformats.org/officeDocument/2006/customXml" ds:itemID="{A123231A-2097-4ADB-833E-25DA1B06068B}">
+  <ds:schemaRefs>
+    <ds:schemaRef ds:uri="http://schemas.microsoft.com/sharepoint/v3/contenttype/forms"/>
+  </ds:schemaRefs>
+</ds:datastoreItem>
 </file>
 
 <file path=customXml/itemProps5.xml><?xml version="1.0" encoding="utf-8"?>
-<ds:datastoreItem xmlns:ds="http://schemas.openxmlformats.org/officeDocument/2006/customXml" ds:itemID="{1F63DD83-C759-4A4E-939B-8DF734A9CAC3}"/>
+<ds:datastoreItem xmlns:ds="http://schemas.openxmlformats.org/officeDocument/2006/customXml" ds:itemID="{570D7E4E-11F8-4F07-A2DC-B9455F947CF8}">
+  <ds:schemaRefs>
+    <ds:schemaRef ds:uri="http://schemas.microsoft.com/office/2006/metadata/contentType"/>
+    <ds:schemaRef ds:uri="http://schemas.microsoft.com/office/2006/metadata/properties/metaAttributes"/>
+    <ds:schemaRef ds:uri="http://www.w3.org/2001/XMLSchema"/>
+    <ds:schemaRef ds:uri="http://schemas.microsoft.com/office/2006/metadata/properties"/>
+    <ds:schemaRef ds:uri="8b1b55f8-9fa9-409c-8c34-7642b545c301"/>
+    <ds:schemaRef ds:uri="bae9230b-e9a8-4b5c-aa6a-eb751bd813a8"/>
+    <ds:schemaRef ds:uri="http://schemas.microsoft.com/office/2006/documentManagement/types"/>
+    <ds:schemaRef ds:uri="http://schemas.microsoft.com/office/infopath/2007/PartnerControls"/>
+    <ds:schemaRef ds:uri="http://schemas.openxmlformats.org/package/2006/metadata/core-properties"/>
+    <ds:schemaRef ds:uri="http://purl.org/dc/elements/1.1/"/>
+    <ds:schemaRef ds:uri="http://purl.org/dc/terms/"/>
+    <ds:schemaRef ds:uri="http://schemas.microsoft.com/internal/obd"/>
+  </ds:schemaRefs>
+</ds:datastoreItem>
 </file>
</xml_diff>

<commit_message>
Work on chapter 5. Added a unit test.
</commit_message>
<xml_diff>
--- a/out/production/bachelorinnlandet/Dokumentmal_fylkesarkivet_Noark5_testrapport.docx
+++ b/out/production/bachelorinnlandet/Dokumentmal_fylkesarkivet_Noark5_testrapport.docx
@@ -93,7 +93,7 @@
     <w:p/>
     <w:tbl>
       <w:tblPr>
-        <w:tblStyle w:val="TableGrid"/>
+        <w:tblStyle w:val="Tabellrutenett"/>
         <w:tblpPr w:leftFromText="142" w:rightFromText="142" w:vertAnchor="page" w:horzAnchor="page" w:tblpX="1135" w:tblpY="1827"/>
         <w:tblW w:w="0" w:type="auto"/>
         <w:tblBorders>
@@ -125,7 +125,7 @@
           </w:tcPr>
           <w:p>
             <w:pPr>
-              <w:pStyle w:val="Title"/>
+              <w:pStyle w:val="Tittel"/>
             </w:pPr>
             <w:sdt>
               <w:sdtPr>
@@ -155,7 +155,7 @@
           </w:tcPr>
           <w:p>
             <w:pPr>
-              <w:pStyle w:val="Subtitle"/>
+              <w:pStyle w:val="Undertittel"/>
             </w:pPr>
           </w:p>
         </w:tc>
@@ -384,7 +384,7 @@
       <w:sdtContent>
         <w:p>
           <w:pPr>
-            <w:pStyle w:val="TOCHeading"/>
+            <w:pStyle w:val="Overskriftforinnholdsfortegnelse"/>
           </w:pPr>
           <w:r>
             <w:t>Innhold</w:t>
@@ -392,7 +392,7 @@
         </w:p>
         <w:p>
           <w:pPr>
-            <w:pStyle w:val="TOC1"/>
+            <w:pStyle w:val="INNH1"/>
             <w:tabs>
               <w:tab w:val="left" w:pos="993"/>
             </w:tabs>
@@ -431,7 +431,7 @@
         </w:p>
         <w:p>
           <w:pPr>
-            <w:pStyle w:val="TOC1"/>
+            <w:pStyle w:val="INNH1"/>
             <w:rPr>
               <w:rFonts w:eastAsiaTheme="minorEastAsia"/>
               <w:b w:val="0"/>
@@ -443,7 +443,7 @@
           <w:hyperlink w:anchor="_Toc64448929" w:history="1">
             <w:r>
               <w:rPr>
-                <w:rStyle w:val="Hyperlink"/>
+                <w:rStyle w:val="Hyperkobling"/>
               </w:rPr>
               <w:t>1.</w:t>
             </w:r>
@@ -459,7 +459,7 @@
             </w:r>
             <w:r>
               <w:rPr>
-                <w:rStyle w:val="Hyperlink"/>
+                <w:rStyle w:val="Hyperkobling"/>
               </w:rPr>
               <w:t>Oversikt over deponeringen</w:t>
             </w:r>
@@ -508,7 +508,7 @@
         </w:p>
         <w:p>
           <w:pPr>
-            <w:pStyle w:val="TOC2"/>
+            <w:pStyle w:val="INNH2"/>
             <w:rPr>
               <w:rFonts w:eastAsiaTheme="minorEastAsia"/>
               <w:szCs w:val="22"/>
@@ -518,7 +518,7 @@
           <w:hyperlink w:anchor="_Toc64448930" w:history="1">
             <w:r>
               <w:rPr>
-                <w:rStyle w:val="Hyperlink"/>
+                <w:rStyle w:val="Hyperkobling"/>
               </w:rPr>
               <w:t>1.1.</w:t>
             </w:r>
@@ -532,7 +532,7 @@
             </w:r>
             <w:r>
               <w:rPr>
-                <w:rStyle w:val="Hyperlink"/>
+                <w:rStyle w:val="Hyperkobling"/>
               </w:rPr>
               <w:t>Administrative data:</w:t>
             </w:r>
@@ -581,7 +581,7 @@
         </w:p>
         <w:p>
           <w:pPr>
-            <w:pStyle w:val="TOC2"/>
+            <w:pStyle w:val="INNH2"/>
             <w:rPr>
               <w:rFonts w:eastAsiaTheme="minorEastAsia"/>
               <w:szCs w:val="22"/>
@@ -591,7 +591,7 @@
           <w:hyperlink w:anchor="_Toc64448931" w:history="1">
             <w:r>
               <w:rPr>
-                <w:rStyle w:val="Hyperlink"/>
+                <w:rStyle w:val="Hyperkobling"/>
               </w:rPr>
               <w:t>1.2.</w:t>
             </w:r>
@@ -605,7 +605,7 @@
             </w:r>
             <w:r>
               <w:rPr>
-                <w:rStyle w:val="Hyperlink"/>
+                <w:rStyle w:val="Hyperkobling"/>
               </w:rPr>
               <w:t>Omfang av uttrekket</w:t>
             </w:r>
@@ -654,7 +654,7 @@
         </w:p>
         <w:p>
           <w:pPr>
-            <w:pStyle w:val="TOC2"/>
+            <w:pStyle w:val="INNH2"/>
             <w:rPr>
               <w:rFonts w:eastAsiaTheme="minorEastAsia"/>
               <w:szCs w:val="22"/>
@@ -664,7 +664,7 @@
           <w:hyperlink w:anchor="_Toc64448932" w:history="1">
             <w:r>
               <w:rPr>
-                <w:rStyle w:val="Hyperlink"/>
+                <w:rStyle w:val="Hyperkobling"/>
               </w:rPr>
               <w:t>1.3.</w:t>
             </w:r>
@@ -678,7 +678,7 @@
             </w:r>
             <w:r>
               <w:rPr>
-                <w:rStyle w:val="Hyperlink"/>
+                <w:rStyle w:val="Hyperkobling"/>
               </w:rPr>
               <w:t>Relasjon til andre uttrekk (brukes ved behov)</w:t>
             </w:r>
@@ -727,7 +727,7 @@
         </w:p>
         <w:p>
           <w:pPr>
-            <w:pStyle w:val="TOC1"/>
+            <w:pStyle w:val="INNH1"/>
             <w:rPr>
               <w:rFonts w:eastAsiaTheme="minorEastAsia"/>
               <w:b w:val="0"/>
@@ -739,7 +739,7 @@
           <w:hyperlink w:anchor="_Toc64448933" w:history="1">
             <w:r>
               <w:rPr>
-                <w:rStyle w:val="Hyperlink"/>
+                <w:rStyle w:val="Hyperkobling"/>
                 <w:bCs/>
               </w:rPr>
               <w:t>2.</w:t>
@@ -756,7 +756,7 @@
             </w:r>
             <w:r>
               <w:rPr>
-                <w:rStyle w:val="Hyperlink"/>
+                <w:rStyle w:val="Hyperkobling"/>
               </w:rPr>
               <w:t>Oppsummering/konklusjon</w:t>
             </w:r>
@@ -805,7 +805,7 @@
         </w:p>
         <w:p>
           <w:pPr>
-            <w:pStyle w:val="TOC2"/>
+            <w:pStyle w:val="INNH2"/>
             <w:rPr>
               <w:rFonts w:eastAsiaTheme="minorEastAsia"/>
               <w:szCs w:val="22"/>
@@ -815,7 +815,7 @@
           <w:hyperlink w:anchor="_Toc64448934" w:history="1">
             <w:r>
               <w:rPr>
-                <w:rStyle w:val="Hyperlink"/>
+                <w:rStyle w:val="Hyperkobling"/>
                 <w:bCs/>
               </w:rPr>
               <w:t>2.1.</w:t>
@@ -830,7 +830,7 @@
             </w:r>
             <w:r>
               <w:rPr>
-                <w:rStyle w:val="Hyperlink"/>
+                <w:rStyle w:val="Hyperkobling"/>
               </w:rPr>
               <w:t>Nødvendige kontroller</w:t>
             </w:r>
@@ -879,7 +879,7 @@
         </w:p>
         <w:p>
           <w:pPr>
-            <w:pStyle w:val="TOC2"/>
+            <w:pStyle w:val="INNH2"/>
             <w:rPr>
               <w:rFonts w:eastAsiaTheme="minorEastAsia"/>
               <w:szCs w:val="22"/>
@@ -889,7 +889,7 @@
           <w:hyperlink w:anchor="_Toc64448935" w:history="1">
             <w:r>
               <w:rPr>
-                <w:rStyle w:val="Hyperlink"/>
+                <w:rStyle w:val="Hyperkobling"/>
                 <w:bCs/>
               </w:rPr>
               <w:t>2.2.</w:t>
@@ -904,7 +904,7 @@
             </w:r>
             <w:r>
               <w:rPr>
-                <w:rStyle w:val="Hyperlink"/>
+                <w:rStyle w:val="Hyperkobling"/>
               </w:rPr>
               <w:t>Nødvendige korrigeringer</w:t>
             </w:r>
@@ -953,7 +953,7 @@
         </w:p>
         <w:p>
           <w:pPr>
-            <w:pStyle w:val="TOC2"/>
+            <w:pStyle w:val="INNH2"/>
             <w:rPr>
               <w:rFonts w:eastAsiaTheme="minorEastAsia"/>
               <w:szCs w:val="22"/>
@@ -963,7 +963,7 @@
           <w:hyperlink w:anchor="_Toc64448936" w:history="1">
             <w:r>
               <w:rPr>
-                <w:rStyle w:val="Hyperlink"/>
+                <w:rStyle w:val="Hyperkobling"/>
                 <w:bCs/>
               </w:rPr>
               <w:t>2.3.</w:t>
@@ -978,7 +978,7 @@
             </w:r>
             <w:r>
               <w:rPr>
-                <w:rStyle w:val="Hyperlink"/>
+                <w:rStyle w:val="Hyperkobling"/>
               </w:rPr>
               <w:t>Andre vesentlige merknader</w:t>
             </w:r>
@@ -1027,7 +1027,7 @@
         </w:p>
         <w:p>
           <w:pPr>
-            <w:pStyle w:val="TOC1"/>
+            <w:pStyle w:val="INNH1"/>
             <w:rPr>
               <w:rFonts w:eastAsiaTheme="minorEastAsia"/>
               <w:b w:val="0"/>
@@ -1039,7 +1039,7 @@
           <w:hyperlink w:anchor="_Toc64448937" w:history="1">
             <w:r>
               <w:rPr>
-                <w:rStyle w:val="Hyperlink"/>
+                <w:rStyle w:val="Hyperkobling"/>
                 <w:bCs/>
               </w:rPr>
               <w:t>3.</w:t>
@@ -1056,7 +1056,7 @@
             </w:r>
             <w:r>
               <w:rPr>
-                <w:rStyle w:val="Hyperlink"/>
+                <w:rStyle w:val="Hyperkobling"/>
               </w:rPr>
               <w:t>Gjennomførte tester</w:t>
             </w:r>
@@ -1105,7 +1105,7 @@
         </w:p>
         <w:p>
           <w:pPr>
-            <w:pStyle w:val="TOC2"/>
+            <w:pStyle w:val="INNH2"/>
             <w:rPr>
               <w:rFonts w:eastAsiaTheme="minorEastAsia"/>
               <w:szCs w:val="22"/>
@@ -1115,7 +1115,7 @@
           <w:hyperlink w:anchor="_Toc64448938" w:history="1">
             <w:r>
               <w:rPr>
-                <w:rStyle w:val="Hyperlink"/>
+                <w:rStyle w:val="Hyperkobling"/>
               </w:rPr>
               <w:t>3.1.</w:t>
             </w:r>
@@ -1129,7 +1129,7 @@
             </w:r>
             <w:r>
               <w:rPr>
-                <w:rStyle w:val="Hyperlink"/>
+                <w:rStyle w:val="Hyperkobling"/>
               </w:rPr>
               <w:t>Test av Noark5 uttrekk i Arkade 5</w:t>
             </w:r>
@@ -1178,7 +1178,7 @@
         </w:p>
         <w:p>
           <w:pPr>
-            <w:pStyle w:val="TOC3"/>
+            <w:pStyle w:val="INNH3"/>
             <w:rPr>
               <w:rFonts w:eastAsiaTheme="minorEastAsia"/>
               <w:i w:val="0"/>
@@ -1189,7 +1189,7 @@
           <w:hyperlink w:anchor="_Toc64448939" w:history="1">
             <w:r>
               <w:rPr>
-                <w:rStyle w:val="Hyperlink"/>
+                <w:rStyle w:val="Hyperkobling"/>
               </w:rPr>
               <w:t>3.1.1.</w:t>
             </w:r>
@@ -1204,7 +1204,7 @@
             </w:r>
             <w:r>
               <w:rPr>
-                <w:rStyle w:val="Hyperlink"/>
+                <w:rStyle w:val="Hyperkobling"/>
               </w:rPr>
               <w:t>N5. 01 - N5 .02: Eksistens av XML filer og kontroll av sjekksum</w:t>
             </w:r>
@@ -1253,7 +1253,7 @@
         </w:p>
         <w:p>
           <w:pPr>
-            <w:pStyle w:val="TOC3"/>
+            <w:pStyle w:val="INNH3"/>
             <w:rPr>
               <w:rFonts w:eastAsiaTheme="minorEastAsia"/>
               <w:i w:val="0"/>
@@ -1264,7 +1264,7 @@
           <w:hyperlink w:anchor="_Toc64448940" w:history="1">
             <w:r>
               <w:rPr>
-                <w:rStyle w:val="Hyperlink"/>
+                <w:rStyle w:val="Hyperkobling"/>
               </w:rPr>
               <w:t>3.1.2.</w:t>
             </w:r>
@@ -1279,7 +1279,7 @@
             </w:r>
             <w:r>
               <w:rPr>
-                <w:rStyle w:val="Hyperlink"/>
+                <w:rStyle w:val="Hyperkobling"/>
               </w:rPr>
               <w:t>N5. 03: Validering av XML</w:t>
             </w:r>
@@ -1328,7 +1328,7 @@
         </w:p>
         <w:p>
           <w:pPr>
-            <w:pStyle w:val="TOC3"/>
+            <w:pStyle w:val="INNH3"/>
             <w:rPr>
               <w:rFonts w:eastAsiaTheme="minorEastAsia"/>
               <w:i w:val="0"/>
@@ -1339,7 +1339,7 @@
           <w:hyperlink w:anchor="_Toc64448941" w:history="1">
             <w:r>
               <w:rPr>
-                <w:rStyle w:val="Hyperlink"/>
+                <w:rStyle w:val="Hyperkobling"/>
               </w:rPr>
               <w:t>3.1.3.</w:t>
             </w:r>
@@ -1354,7 +1354,7 @@
             </w:r>
             <w:r>
               <w:rPr>
-                <w:rStyle w:val="Hyperlink"/>
+                <w:rStyle w:val="Hyperkobling"/>
               </w:rPr>
               <w:t>N5. 04 – N5. 06: Antall og status på arkiv og arkivdeler</w:t>
             </w:r>
@@ -1403,7 +1403,7 @@
         </w:p>
         <w:p>
           <w:pPr>
-            <w:pStyle w:val="TOC3"/>
+            <w:pStyle w:val="INNH3"/>
             <w:rPr>
               <w:rFonts w:eastAsiaTheme="minorEastAsia"/>
               <w:i w:val="0"/>
@@ -1414,7 +1414,7 @@
           <w:hyperlink w:anchor="_Toc64448942" w:history="1">
             <w:r>
               <w:rPr>
-                <w:rStyle w:val="Hyperlink"/>
+                <w:rStyle w:val="Hyperkobling"/>
               </w:rPr>
               <w:t>3.1.4.</w:t>
             </w:r>
@@ -1429,7 +1429,7 @@
             </w:r>
             <w:r>
               <w:rPr>
-                <w:rStyle w:val="Hyperlink"/>
+                <w:rStyle w:val="Hyperkobling"/>
               </w:rPr>
               <w:t>N5. 07 – N5. 09: Se eget klassifikasjonskapittel TODO</w:t>
             </w:r>
@@ -1478,7 +1478,7 @@
         </w:p>
         <w:p>
           <w:pPr>
-            <w:pStyle w:val="TOC3"/>
+            <w:pStyle w:val="INNH3"/>
             <w:rPr>
               <w:rFonts w:eastAsiaTheme="minorEastAsia"/>
               <w:i w:val="0"/>
@@ -1489,7 +1489,7 @@
           <w:hyperlink w:anchor="_Toc64448943" w:history="1">
             <w:r>
               <w:rPr>
-                <w:rStyle w:val="Hyperlink"/>
+                <w:rStyle w:val="Hyperkobling"/>
               </w:rPr>
               <w:t>3.1.5.</w:t>
             </w:r>
@@ -1504,7 +1504,7 @@
             </w:r>
             <w:r>
               <w:rPr>
-                <w:rStyle w:val="Hyperlink"/>
+                <w:rStyle w:val="Hyperkobling"/>
               </w:rPr>
               <w:t>N5. 10 – N5. 11: Antall mapper</w:t>
             </w:r>
@@ -1553,7 +1553,7 @@
         </w:p>
         <w:p>
           <w:pPr>
-            <w:pStyle w:val="TOC3"/>
+            <w:pStyle w:val="INNH3"/>
             <w:rPr>
               <w:rFonts w:eastAsiaTheme="minorEastAsia"/>
               <w:i w:val="0"/>
@@ -1564,7 +1564,7 @@
           <w:hyperlink w:anchor="_Toc64448944" w:history="1">
             <w:r>
               <w:rPr>
-                <w:rStyle w:val="Hyperlink"/>
+                <w:rStyle w:val="Hyperkobling"/>
               </w:rPr>
               <w:t>3.1.6.</w:t>
             </w:r>
@@ -1579,7 +1579,7 @@
             </w:r>
             <w:r>
               <w:rPr>
-                <w:rStyle w:val="Hyperlink"/>
+                <w:rStyle w:val="Hyperkobling"/>
               </w:rPr>
               <w:t>N5. 12 – N5. 13: Se eget klassifikasjonskapittel TODO</w:t>
             </w:r>
@@ -1628,7 +1628,7 @@
         </w:p>
         <w:p>
           <w:pPr>
-            <w:pStyle w:val="TOC3"/>
+            <w:pStyle w:val="INNH3"/>
             <w:rPr>
               <w:rFonts w:eastAsiaTheme="minorEastAsia"/>
               <w:i w:val="0"/>
@@ -1639,7 +1639,7 @@
           <w:hyperlink w:anchor="_Toc64448945" w:history="1">
             <w:r>
               <w:rPr>
-                <w:rStyle w:val="Hyperlink"/>
+                <w:rStyle w:val="Hyperkobling"/>
               </w:rPr>
               <w:t>3.1.7.</w:t>
             </w:r>
@@ -1654,7 +1654,7 @@
             </w:r>
             <w:r>
               <w:rPr>
-                <w:rStyle w:val="Hyperlink"/>
+                <w:rStyle w:val="Hyperkobling"/>
               </w:rPr>
               <w:t>N5. 14: Antall tomme mapper</w:t>
             </w:r>
@@ -1703,7 +1703,7 @@
         </w:p>
         <w:p>
           <w:pPr>
-            <w:pStyle w:val="TOC3"/>
+            <w:pStyle w:val="INNH3"/>
             <w:rPr>
               <w:rFonts w:eastAsiaTheme="minorEastAsia"/>
               <w:i w:val="0"/>
@@ -1714,7 +1714,7 @@
           <w:hyperlink w:anchor="_Toc64448946" w:history="1">
             <w:r>
               <w:rPr>
-                <w:rStyle w:val="Hyperlink"/>
+                <w:rStyle w:val="Hyperkobling"/>
               </w:rPr>
               <w:t>3.1.8.</w:t>
             </w:r>
@@ -1729,7 +1729,7 @@
             </w:r>
             <w:r>
               <w:rPr>
-                <w:rStyle w:val="Hyperlink"/>
+                <w:rStyle w:val="Hyperkobling"/>
               </w:rPr>
               <w:t>N5. 15: Saksmappestatus</w:t>
             </w:r>
@@ -1778,7 +1778,7 @@
         </w:p>
         <w:p>
           <w:pPr>
-            <w:pStyle w:val="TOC3"/>
+            <w:pStyle w:val="INNH3"/>
             <w:rPr>
               <w:rFonts w:eastAsiaTheme="minorEastAsia"/>
               <w:i w:val="0"/>
@@ -1789,7 +1789,7 @@
           <w:hyperlink w:anchor="_Toc64448947" w:history="1">
             <w:r>
               <w:rPr>
-                <w:rStyle w:val="Hyperlink"/>
+                <w:rStyle w:val="Hyperkobling"/>
               </w:rPr>
               <w:t>3.1.9.</w:t>
             </w:r>
@@ -1804,7 +1804,7 @@
             </w:r>
             <w:r>
               <w:rPr>
-                <w:rStyle w:val="Hyperlink"/>
+                <w:rStyle w:val="Hyperkobling"/>
               </w:rPr>
               <w:t>N5. 16 - N5. 18: Antall registreringer og journalposttyper</w:t>
             </w:r>
@@ -1853,7 +1853,7 @@
         </w:p>
         <w:p>
           <w:pPr>
-            <w:pStyle w:val="TOC3"/>
+            <w:pStyle w:val="INNH3"/>
             <w:rPr>
               <w:rFonts w:eastAsiaTheme="minorEastAsia"/>
               <w:i w:val="0"/>
@@ -1864,7 +1864,7 @@
           <w:hyperlink w:anchor="_Toc64448948" w:history="1">
             <w:r>
               <w:rPr>
-                <w:rStyle w:val="Hyperlink"/>
+                <w:rStyle w:val="Hyperkobling"/>
               </w:rPr>
               <w:t>3.1.10.</w:t>
             </w:r>
@@ -1879,7 +1879,7 @@
             </w:r>
             <w:r>
               <w:rPr>
-                <w:rStyle w:val="Hyperlink"/>
+                <w:rStyle w:val="Hyperkobling"/>
               </w:rPr>
               <w:t>N5. 19 - N5. 20: Klasser med og uten underklasser og registeringer</w:t>
             </w:r>
@@ -1928,7 +1928,7 @@
         </w:p>
         <w:p>
           <w:pPr>
-            <w:pStyle w:val="TOC3"/>
+            <w:pStyle w:val="INNH3"/>
             <w:rPr>
               <w:rFonts w:eastAsiaTheme="minorEastAsia"/>
               <w:i w:val="0"/>
@@ -1939,7 +1939,7 @@
           <w:hyperlink w:anchor="_Toc64448949" w:history="1">
             <w:r>
               <w:rPr>
-                <w:rStyle w:val="Hyperlink"/>
+                <w:rStyle w:val="Hyperkobling"/>
               </w:rPr>
               <w:t>3.1.11.</w:t>
             </w:r>
@@ -1954,7 +1954,7 @@
             </w:r>
             <w:r>
               <w:rPr>
-                <w:rStyle w:val="Hyperlink"/>
+                <w:rStyle w:val="Hyperkobling"/>
               </w:rPr>
               <w:t>N5. 21: Registreringer uten dokumentbeskrivelse</w:t>
             </w:r>
@@ -2003,7 +2003,7 @@
         </w:p>
         <w:p>
           <w:pPr>
-            <w:pStyle w:val="TOC3"/>
+            <w:pStyle w:val="INNH3"/>
             <w:rPr>
               <w:rFonts w:eastAsiaTheme="minorEastAsia"/>
               <w:i w:val="0"/>
@@ -2014,7 +2014,7 @@
           <w:hyperlink w:anchor="_Toc64448950" w:history="1">
             <w:r>
               <w:rPr>
-                <w:rStyle w:val="Hyperlink"/>
+                <w:rStyle w:val="Hyperkobling"/>
               </w:rPr>
               <w:t>3.1.12.</w:t>
             </w:r>
@@ -2029,7 +2029,7 @@
             </w:r>
             <w:r>
               <w:rPr>
-                <w:rStyle w:val="Hyperlink"/>
+                <w:rStyle w:val="Hyperkobling"/>
               </w:rPr>
               <w:t>N5. 22: Journalstatus</w:t>
             </w:r>
@@ -2078,7 +2078,7 @@
         </w:p>
         <w:p>
           <w:pPr>
-            <w:pStyle w:val="TOC3"/>
+            <w:pStyle w:val="INNH3"/>
             <w:rPr>
               <w:rFonts w:eastAsiaTheme="minorEastAsia"/>
               <w:i w:val="0"/>
@@ -2089,7 +2089,7 @@
           <w:hyperlink w:anchor="_Toc64448951" w:history="1">
             <w:r>
               <w:rPr>
-                <w:rStyle w:val="Hyperlink"/>
+                <w:rStyle w:val="Hyperkobling"/>
               </w:rPr>
               <w:t>3.1.13.</w:t>
             </w:r>
@@ -2104,7 +2104,7 @@
             </w:r>
             <w:r>
               <w:rPr>
-                <w:rStyle w:val="Hyperlink"/>
+                <w:rStyle w:val="Hyperkobling"/>
               </w:rPr>
               <w:t>N5. 23 – N5. 26: Dokumentbeskrivelser, objekter og status</w:t>
             </w:r>
@@ -2153,7 +2153,7 @@
         </w:p>
         <w:p>
           <w:pPr>
-            <w:pStyle w:val="TOC3"/>
+            <w:pStyle w:val="INNH3"/>
             <w:rPr>
               <w:rFonts w:eastAsiaTheme="minorEastAsia"/>
               <w:i w:val="0"/>
@@ -2164,7 +2164,7 @@
           <w:hyperlink w:anchor="_Toc64448952" w:history="1">
             <w:r>
               <w:rPr>
-                <w:rStyle w:val="Hyperlink"/>
+                <w:rStyle w:val="Hyperkobling"/>
               </w:rPr>
               <w:t>3.1.14.</w:t>
             </w:r>
@@ -2179,7 +2179,7 @@
             </w:r>
             <w:r>
               <w:rPr>
-                <w:rStyle w:val="Hyperlink"/>
+                <w:rStyle w:val="Hyperkobling"/>
               </w:rPr>
               <w:t>N5. 27: Opprettelse på første og siste registrering</w:t>
             </w:r>
@@ -2228,7 +2228,7 @@
         </w:p>
         <w:p>
           <w:pPr>
-            <w:pStyle w:val="TOC3"/>
+            <w:pStyle w:val="INNH3"/>
             <w:rPr>
               <w:rFonts w:eastAsiaTheme="minorEastAsia"/>
               <w:i w:val="0"/>
@@ -2239,7 +2239,7 @@
           <w:hyperlink w:anchor="_Toc64448953" w:history="1">
             <w:r>
               <w:rPr>
-                <w:rStyle w:val="Hyperlink"/>
+                <w:rStyle w:val="Hyperkobling"/>
               </w:rPr>
               <w:t>3.1.15.</w:t>
             </w:r>
@@ -2254,13 +2254,13 @@
             </w:r>
             <w:r>
               <w:rPr>
-                <w:rStyle w:val="Hyperlink"/>
+                <w:rStyle w:val="Hyperkobling"/>
               </w:rPr>
               <w:t xml:space="preserve">N5. 28 - N5. 34: Dokumentfiler diskuteres i kapittel </w:t>
             </w:r>
             <w:r>
               <w:rPr>
-                <w:rStyle w:val="Hyperlink"/>
+                <w:rStyle w:val="Hyperkobling"/>
                 <w:bCs/>
               </w:rPr>
               <w:t>TODO</w:t>
@@ -2310,7 +2310,7 @@
         </w:p>
         <w:p>
           <w:pPr>
-            <w:pStyle w:val="TOC3"/>
+            <w:pStyle w:val="INNH3"/>
             <w:rPr>
               <w:rFonts w:eastAsiaTheme="minorEastAsia"/>
               <w:i w:val="0"/>
@@ -2321,7 +2321,7 @@
           <w:hyperlink w:anchor="_Toc64448954" w:history="1">
             <w:r>
               <w:rPr>
-                <w:rStyle w:val="Hyperlink"/>
+                <w:rStyle w:val="Hyperkobling"/>
               </w:rPr>
               <w:t>3.1.16.</w:t>
             </w:r>
@@ -2336,7 +2336,7 @@
             </w:r>
             <w:r>
               <w:rPr>
-                <w:rStyle w:val="Hyperlink"/>
+                <w:rStyle w:val="Hyperkobling"/>
               </w:rPr>
               <w:t>N5. 35: Saksparter</w:t>
             </w:r>
@@ -2385,7 +2385,7 @@
         </w:p>
         <w:p>
           <w:pPr>
-            <w:pStyle w:val="TOC3"/>
+            <w:pStyle w:val="INNH3"/>
             <w:rPr>
               <w:rFonts w:eastAsiaTheme="minorEastAsia"/>
               <w:i w:val="0"/>
@@ -2396,7 +2396,7 @@
           <w:hyperlink w:anchor="_Toc64448955" w:history="1">
             <w:r>
               <w:rPr>
-                <w:rStyle w:val="Hyperlink"/>
+                <w:rStyle w:val="Hyperkobling"/>
               </w:rPr>
               <w:t>3.1.17.</w:t>
             </w:r>
@@ -2411,7 +2411,7 @@
             </w:r>
             <w:r>
               <w:rPr>
-                <w:rStyle w:val="Hyperlink"/>
+                <w:rStyle w:val="Hyperkobling"/>
               </w:rPr>
               <w:t>N5. 36: Merknader testes i kapittel TODO</w:t>
             </w:r>
@@ -2460,7 +2460,7 @@
         </w:p>
         <w:p>
           <w:pPr>
-            <w:pStyle w:val="TOC3"/>
+            <w:pStyle w:val="INNH3"/>
             <w:rPr>
               <w:rFonts w:eastAsiaTheme="minorEastAsia"/>
               <w:i w:val="0"/>
@@ -2471,7 +2471,7 @@
           <w:hyperlink w:anchor="_Toc64448956" w:history="1">
             <w:r>
               <w:rPr>
-                <w:rStyle w:val="Hyperlink"/>
+                <w:rStyle w:val="Hyperkobling"/>
               </w:rPr>
               <w:t>3.1.18.</w:t>
             </w:r>
@@ -2486,7 +2486,7 @@
             </w:r>
             <w:r>
               <w:rPr>
-                <w:rStyle w:val="Hyperlink"/>
+                <w:rStyle w:val="Hyperkobling"/>
               </w:rPr>
               <w:t>N5. 37: Kryssreferanser testes videre i kapittel TODO</w:t>
             </w:r>
@@ -2535,7 +2535,7 @@
         </w:p>
         <w:p>
           <w:pPr>
-            <w:pStyle w:val="TOC3"/>
+            <w:pStyle w:val="INNH3"/>
             <w:rPr>
               <w:rFonts w:eastAsiaTheme="minorEastAsia"/>
               <w:i w:val="0"/>
@@ -2546,7 +2546,7 @@
           <w:hyperlink w:anchor="_Toc64448957" w:history="1">
             <w:r>
               <w:rPr>
-                <w:rStyle w:val="Hyperlink"/>
+                <w:rStyle w:val="Hyperkobling"/>
               </w:rPr>
               <w:t>3.1.19.</w:t>
             </w:r>
@@ -2561,7 +2561,7 @@
             </w:r>
             <w:r>
               <w:rPr>
-                <w:rStyle w:val="Hyperlink"/>
+                <w:rStyle w:val="Hyperkobling"/>
               </w:rPr>
               <w:t>N5. 38: Presedenser</w:t>
             </w:r>
@@ -2610,7 +2610,7 @@
         </w:p>
         <w:p>
           <w:pPr>
-            <w:pStyle w:val="TOC3"/>
+            <w:pStyle w:val="INNH3"/>
             <w:rPr>
               <w:rFonts w:eastAsiaTheme="minorEastAsia"/>
               <w:i w:val="0"/>
@@ -2621,7 +2621,7 @@
           <w:hyperlink w:anchor="_Toc64448958" w:history="1">
             <w:r>
               <w:rPr>
-                <w:rStyle w:val="Hyperlink"/>
+                <w:rStyle w:val="Hyperkobling"/>
               </w:rPr>
               <w:t>3.1.20.</w:t>
             </w:r>
@@ -2636,7 +2636,7 @@
             </w:r>
             <w:r>
               <w:rPr>
-                <w:rStyle w:val="Hyperlink"/>
+                <w:rStyle w:val="Hyperkobling"/>
               </w:rPr>
               <w:t>N5. 39: Korrespondanseparter</w:t>
             </w:r>
@@ -2685,7 +2685,7 @@
         </w:p>
         <w:p>
           <w:pPr>
-            <w:pStyle w:val="TOC3"/>
+            <w:pStyle w:val="INNH3"/>
             <w:rPr>
               <w:rFonts w:eastAsiaTheme="minorEastAsia"/>
               <w:i w:val="0"/>
@@ -2696,7 +2696,7 @@
           <w:hyperlink w:anchor="_Toc64448959" w:history="1">
             <w:r>
               <w:rPr>
-                <w:rStyle w:val="Hyperlink"/>
+                <w:rStyle w:val="Hyperkobling"/>
               </w:rPr>
               <w:t>3.1.21.</w:t>
             </w:r>
@@ -2711,7 +2711,7 @@
             </w:r>
             <w:r>
               <w:rPr>
-                <w:rStyle w:val="Hyperlink"/>
+                <w:rStyle w:val="Hyperkobling"/>
               </w:rPr>
               <w:t>N5. 40: Avskrivninger</w:t>
             </w:r>
@@ -2760,7 +2760,7 @@
         </w:p>
         <w:p>
           <w:pPr>
-            <w:pStyle w:val="TOC3"/>
+            <w:pStyle w:val="INNH3"/>
             <w:rPr>
               <w:rFonts w:eastAsiaTheme="minorEastAsia"/>
               <w:i w:val="0"/>
@@ -2771,7 +2771,7 @@
           <w:hyperlink w:anchor="_Toc64448960" w:history="1">
             <w:r>
               <w:rPr>
-                <w:rStyle w:val="Hyperlink"/>
+                <w:rStyle w:val="Hyperkobling"/>
               </w:rPr>
               <w:t>3.1.22.</w:t>
             </w:r>
@@ -2786,7 +2786,7 @@
             </w:r>
             <w:r>
               <w:rPr>
-                <w:rStyle w:val="Hyperlink"/>
+                <w:rStyle w:val="Hyperkobling"/>
               </w:rPr>
               <w:t>N5. 41: Dokumentflyter testes i kapittel TODO</w:t>
             </w:r>
@@ -2835,7 +2835,7 @@
         </w:p>
         <w:p>
           <w:pPr>
-            <w:pStyle w:val="TOC3"/>
+            <w:pStyle w:val="INNH3"/>
             <w:rPr>
               <w:rFonts w:eastAsiaTheme="minorEastAsia"/>
               <w:i w:val="0"/>
@@ -2846,7 +2846,7 @@
           <w:hyperlink w:anchor="_Toc64448961" w:history="1">
             <w:r>
               <w:rPr>
-                <w:rStyle w:val="Hyperlink"/>
+                <w:rStyle w:val="Hyperkobling"/>
               </w:rPr>
               <w:t>3.1.23.</w:t>
             </w:r>
@@ -2861,7 +2861,7 @@
             </w:r>
             <w:r>
               <w:rPr>
-                <w:rStyle w:val="Hyperlink"/>
+                <w:rStyle w:val="Hyperkobling"/>
               </w:rPr>
               <w:t>N5. 42: Skjerminger</w:t>
             </w:r>
@@ -2910,7 +2910,7 @@
         </w:p>
         <w:p>
           <w:pPr>
-            <w:pStyle w:val="TOC3"/>
+            <w:pStyle w:val="INNH3"/>
             <w:rPr>
               <w:rFonts w:eastAsiaTheme="minorEastAsia"/>
               <w:i w:val="0"/>
@@ -2921,7 +2921,7 @@
           <w:hyperlink w:anchor="_Toc64448962" w:history="1">
             <w:r>
               <w:rPr>
-                <w:rStyle w:val="Hyperlink"/>
+                <w:rStyle w:val="Hyperkobling"/>
               </w:rPr>
               <w:t>3.1.24.</w:t>
             </w:r>
@@ -2936,7 +2936,7 @@
             </w:r>
             <w:r>
               <w:rPr>
-                <w:rStyle w:val="Hyperlink"/>
+                <w:rStyle w:val="Hyperkobling"/>
               </w:rPr>
               <w:t>N5. 43: Gradering</w:t>
             </w:r>
@@ -2985,7 +2985,7 @@
         </w:p>
         <w:p>
           <w:pPr>
-            <w:pStyle w:val="TOC3"/>
+            <w:pStyle w:val="INNH3"/>
             <w:rPr>
               <w:rFonts w:eastAsiaTheme="minorEastAsia"/>
               <w:i w:val="0"/>
@@ -2996,7 +2996,7 @@
           <w:hyperlink w:anchor="_Toc64448963" w:history="1">
             <w:r>
               <w:rPr>
-                <w:rStyle w:val="Hyperlink"/>
+                <w:rStyle w:val="Hyperkobling"/>
               </w:rPr>
               <w:t>3.1.25.</w:t>
             </w:r>
@@ -3011,7 +3011,7 @@
             </w:r>
             <w:r>
               <w:rPr>
-                <w:rStyle w:val="Hyperlink"/>
+                <w:rStyle w:val="Hyperkobling"/>
               </w:rPr>
               <w:t>N5. 44 - N5. 45: Kassasjoner</w:t>
             </w:r>
@@ -3060,7 +3060,7 @@
         </w:p>
         <w:p>
           <w:pPr>
-            <w:pStyle w:val="TOC3"/>
+            <w:pStyle w:val="INNH3"/>
             <w:rPr>
               <w:rFonts w:eastAsiaTheme="minorEastAsia"/>
               <w:i w:val="0"/>
@@ -3071,7 +3071,7 @@
           <w:hyperlink w:anchor="_Toc64448964" w:history="1">
             <w:r>
               <w:rPr>
-                <w:rStyle w:val="Hyperlink"/>
+                <w:rStyle w:val="Hyperkobling"/>
               </w:rPr>
               <w:t>3.1.26.</w:t>
             </w:r>
@@ -3086,7 +3086,7 @@
             </w:r>
             <w:r>
               <w:rPr>
-                <w:rStyle w:val="Hyperlink"/>
+                <w:rStyle w:val="Hyperkobling"/>
               </w:rPr>
               <w:t>N5. 46: Konvertering</w:t>
             </w:r>
@@ -3135,7 +3135,7 @@
         </w:p>
         <w:p>
           <w:pPr>
-            <w:pStyle w:val="TOC3"/>
+            <w:pStyle w:val="INNH3"/>
             <w:rPr>
               <w:rFonts w:eastAsiaTheme="minorEastAsia"/>
               <w:i w:val="0"/>
@@ -3146,7 +3146,7 @@
           <w:hyperlink w:anchor="_Toc64448965" w:history="1">
             <w:r>
               <w:rPr>
-                <w:rStyle w:val="Hyperlink"/>
+                <w:rStyle w:val="Hyperkobling"/>
               </w:rPr>
               <w:t>3.1.27.</w:t>
             </w:r>
@@ -3161,7 +3161,7 @@
             </w:r>
             <w:r>
               <w:rPr>
-                <w:rStyle w:val="Hyperlink"/>
+                <w:rStyle w:val="Hyperkobling"/>
               </w:rPr>
               <w:t>N5. 47: Systemidentifikasjoner</w:t>
             </w:r>
@@ -3210,7 +3210,7 @@
         </w:p>
         <w:p>
           <w:pPr>
-            <w:pStyle w:val="TOC3"/>
+            <w:pStyle w:val="INNH3"/>
             <w:rPr>
               <w:rFonts w:eastAsiaTheme="minorEastAsia"/>
               <w:i w:val="0"/>
@@ -3221,7 +3221,7 @@
           <w:hyperlink w:anchor="_Toc64448966" w:history="1">
             <w:r>
               <w:rPr>
-                <w:rStyle w:val="Hyperlink"/>
+                <w:rStyle w:val="Hyperkobling"/>
               </w:rPr>
               <w:t>3.1.28.</w:t>
             </w:r>
@@ -3236,7 +3236,7 @@
             </w:r>
             <w:r>
               <w:rPr>
-                <w:rStyle w:val="Hyperlink"/>
+                <w:rStyle w:val="Hyperkobling"/>
               </w:rPr>
               <w:t>N5. 48: Arkivdelreferanser</w:t>
             </w:r>
@@ -3285,7 +3285,7 @@
         </w:p>
         <w:p>
           <w:pPr>
-            <w:pStyle w:val="TOC3"/>
+            <w:pStyle w:val="INNH3"/>
             <w:rPr>
               <w:rFonts w:eastAsiaTheme="minorEastAsia"/>
               <w:i w:val="0"/>
@@ -3296,7 +3296,7 @@
           <w:hyperlink w:anchor="_Toc64448967" w:history="1">
             <w:r>
               <w:rPr>
-                <w:rStyle w:val="Hyperlink"/>
+                <w:rStyle w:val="Hyperkobling"/>
               </w:rPr>
               <w:t>3.1.29.</w:t>
             </w:r>
@@ -3311,7 +3311,7 @@
             </w:r>
             <w:r>
               <w:rPr>
-                <w:rStyle w:val="Hyperlink"/>
+                <w:rStyle w:val="Hyperkobling"/>
               </w:rPr>
               <w:t>N5. 51: Se eget klassifikasjonskapittel TODO</w:t>
             </w:r>
@@ -3360,7 +3360,7 @@
         </w:p>
         <w:p>
           <w:pPr>
-            <w:pStyle w:val="TOC3"/>
+            <w:pStyle w:val="INNH3"/>
             <w:rPr>
               <w:rFonts w:eastAsiaTheme="minorEastAsia"/>
               <w:i w:val="0"/>
@@ -3371,7 +3371,7 @@
           <w:hyperlink w:anchor="_Toc64448968" w:history="1">
             <w:r>
               <w:rPr>
-                <w:rStyle w:val="Hyperlink"/>
+                <w:rStyle w:val="Hyperkobling"/>
               </w:rPr>
               <w:t>3.1.30.</w:t>
             </w:r>
@@ -3386,7 +3386,7 @@
             </w:r>
             <w:r>
               <w:rPr>
-                <w:rStyle w:val="Hyperlink"/>
+                <w:rStyle w:val="Hyperkobling"/>
               </w:rPr>
               <w:t>N5. 59: Antall journalposter</w:t>
             </w:r>
@@ -3435,7 +3435,7 @@
         </w:p>
         <w:p>
           <w:pPr>
-            <w:pStyle w:val="TOC3"/>
+            <w:pStyle w:val="INNH3"/>
             <w:rPr>
               <w:rFonts w:eastAsiaTheme="minorEastAsia"/>
               <w:i w:val="0"/>
@@ -3446,7 +3446,7 @@
           <w:hyperlink w:anchor="_Toc64448969" w:history="1">
             <w:r>
               <w:rPr>
-                <w:rStyle w:val="Hyperlink"/>
+                <w:rStyle w:val="Hyperkobling"/>
               </w:rPr>
               <w:t>3.1.31.</w:t>
             </w:r>
@@ -3461,7 +3461,7 @@
             </w:r>
             <w:r>
               <w:rPr>
-                <w:rStyle w:val="Hyperlink"/>
+                <w:rStyle w:val="Hyperkobling"/>
               </w:rPr>
               <w:t>N5. 60: Start og sluttdatoer for arkivstruktur og journaler</w:t>
             </w:r>
@@ -3510,7 +3510,7 @@
         </w:p>
         <w:p>
           <w:pPr>
-            <w:pStyle w:val="TOC3"/>
+            <w:pStyle w:val="INNH3"/>
             <w:rPr>
               <w:rFonts w:eastAsiaTheme="minorEastAsia"/>
               <w:i w:val="0"/>
@@ -3521,7 +3521,7 @@
           <w:hyperlink w:anchor="_Toc64448970" w:history="1">
             <w:r>
               <w:rPr>
-                <w:rStyle w:val="Hyperlink"/>
+                <w:rStyle w:val="Hyperkobling"/>
               </w:rPr>
               <w:t>3.1.32.</w:t>
             </w:r>
@@ -3536,7 +3536,7 @@
             </w:r>
             <w:r>
               <w:rPr>
-                <w:rStyle w:val="Hyperlink"/>
+                <w:rStyle w:val="Hyperkobling"/>
               </w:rPr>
               <w:t>N5. 61 - N5. 62: Endringslogg testes i kapittel TODO</w:t>
             </w:r>
@@ -3585,7 +3585,7 @@
         </w:p>
         <w:p>
           <w:pPr>
-            <w:pStyle w:val="TOC3"/>
+            <w:pStyle w:val="INNH3"/>
             <w:rPr>
               <w:rFonts w:eastAsiaTheme="minorEastAsia"/>
               <w:i w:val="0"/>
@@ -3596,7 +3596,7 @@
           <w:hyperlink w:anchor="_Toc64448971" w:history="1">
             <w:r>
               <w:rPr>
-                <w:rStyle w:val="Hyperlink"/>
+                <w:rStyle w:val="Hyperkobling"/>
               </w:rPr>
               <w:t>3.1.33.</w:t>
             </w:r>
@@ -3611,7 +3611,7 @@
             </w:r>
             <w:r>
               <w:rPr>
-                <w:rStyle w:val="Hyperlink"/>
+                <w:rStyle w:val="Hyperkobling"/>
               </w:rPr>
               <w:t>N5. 63: Elementer som mangler innhold</w:t>
             </w:r>
@@ -3660,7 +3660,7 @@
         </w:p>
         <w:p>
           <w:pPr>
-            <w:pStyle w:val="TOC2"/>
+            <w:pStyle w:val="INNH2"/>
             <w:rPr>
               <w:rFonts w:eastAsiaTheme="minorEastAsia"/>
               <w:szCs w:val="22"/>
@@ -3670,7 +3670,7 @@
           <w:hyperlink w:anchor="_Toc64448972" w:history="1">
             <w:r>
               <w:rPr>
-                <w:rStyle w:val="Hyperlink"/>
+                <w:rStyle w:val="Hyperkobling"/>
               </w:rPr>
               <w:t>3.2.</w:t>
             </w:r>
@@ -3684,7 +3684,7 @@
             </w:r>
             <w:r>
               <w:rPr>
-                <w:rStyle w:val="Hyperlink"/>
+                <w:rStyle w:val="Hyperkobling"/>
               </w:rPr>
               <w:t>Test av medfølgende dokumentfiler</w:t>
             </w:r>
@@ -3733,7 +3733,7 @@
         </w:p>
         <w:p>
           <w:pPr>
-            <w:pStyle w:val="TOC3"/>
+            <w:pStyle w:val="INNH3"/>
             <w:rPr>
               <w:rFonts w:eastAsiaTheme="minorEastAsia"/>
               <w:i w:val="0"/>
@@ -3744,7 +3744,7 @@
           <w:hyperlink w:anchor="_Toc64448973" w:history="1">
             <w:r>
               <w:rPr>
-                <w:rStyle w:val="Hyperlink"/>
+                <w:rStyle w:val="Hyperkobling"/>
               </w:rPr>
               <w:t>3.2.1.</w:t>
             </w:r>
@@ -3759,7 +3759,7 @@
             </w:r>
             <w:r>
               <w:rPr>
-                <w:rStyle w:val="Hyperlink"/>
+                <w:rStyle w:val="Hyperkobling"/>
               </w:rPr>
               <w:t>Avvik: Dokumentformater</w:t>
             </w:r>
@@ -3808,7 +3808,7 @@
         </w:p>
         <w:p>
           <w:pPr>
-            <w:pStyle w:val="TOC2"/>
+            <w:pStyle w:val="INNH2"/>
             <w:rPr>
               <w:rFonts w:eastAsiaTheme="minorEastAsia"/>
               <w:szCs w:val="22"/>
@@ -3818,7 +3818,7 @@
           <w:hyperlink w:anchor="_Toc64448974" w:history="1">
             <w:r>
               <w:rPr>
-                <w:rStyle w:val="Hyperlink"/>
+                <w:rStyle w:val="Hyperkobling"/>
               </w:rPr>
               <w:t>3.3.</w:t>
             </w:r>
@@ -3832,7 +3832,7 @@
             </w:r>
             <w:r>
               <w:rPr>
-                <w:rStyle w:val="Hyperlink"/>
+                <w:rStyle w:val="Hyperkobling"/>
               </w:rPr>
               <w:t>Utvidet testing av uttrekket</w:t>
             </w:r>
@@ -3881,7 +3881,7 @@
         </w:p>
         <w:p>
           <w:pPr>
-            <w:pStyle w:val="TOC3"/>
+            <w:pStyle w:val="INNH3"/>
             <w:rPr>
               <w:rFonts w:eastAsiaTheme="minorEastAsia"/>
               <w:i w:val="0"/>
@@ -3892,7 +3892,7 @@
           <w:hyperlink w:anchor="_Toc64448975" w:history="1">
             <w:r>
               <w:rPr>
-                <w:rStyle w:val="Hyperlink"/>
+                <w:rStyle w:val="Hyperkobling"/>
               </w:rPr>
               <w:t>3.3.1.</w:t>
             </w:r>
@@ -3907,7 +3907,7 @@
             </w:r>
             <w:r>
               <w:rPr>
-                <w:rStyle w:val="Hyperlink"/>
+                <w:rStyle w:val="Hyperkobling"/>
               </w:rPr>
               <w:t>Klassifikasjon</w:t>
             </w:r>
@@ -3956,7 +3956,7 @@
         </w:p>
         <w:p>
           <w:pPr>
-            <w:pStyle w:val="TOC3"/>
+            <w:pStyle w:val="INNH3"/>
             <w:rPr>
               <w:rFonts w:eastAsiaTheme="minorEastAsia"/>
               <w:i w:val="0"/>
@@ -3967,7 +3967,7 @@
           <w:hyperlink w:anchor="_Toc64448976" w:history="1">
             <w:r>
               <w:rPr>
-                <w:rStyle w:val="Hyperlink"/>
+                <w:rStyle w:val="Hyperkobling"/>
               </w:rPr>
               <w:t>3.3.2.</w:t>
             </w:r>
@@ -3982,7 +3982,7 @@
             </w:r>
             <w:r>
               <w:rPr>
-                <w:rStyle w:val="Hyperlink"/>
+                <w:rStyle w:val="Hyperkobling"/>
               </w:rPr>
               <w:t>Utvalgsbehandling</w:t>
             </w:r>
@@ -4031,7 +4031,7 @@
         </w:p>
         <w:p>
           <w:pPr>
-            <w:pStyle w:val="TOC3"/>
+            <w:pStyle w:val="INNH3"/>
             <w:rPr>
               <w:rFonts w:eastAsiaTheme="minorEastAsia"/>
               <w:i w:val="0"/>
@@ -4042,7 +4042,7 @@
           <w:hyperlink w:anchor="_Toc64448977" w:history="1">
             <w:r>
               <w:rPr>
-                <w:rStyle w:val="Hyperlink"/>
+                <w:rStyle w:val="Hyperkobling"/>
               </w:rPr>
               <w:t>3.3.3.</w:t>
             </w:r>
@@ -4057,7 +4057,7 @@
             </w:r>
             <w:r>
               <w:rPr>
-                <w:rStyle w:val="Hyperlink"/>
+                <w:rStyle w:val="Hyperkobling"/>
               </w:rPr>
               <w:t>Merknader</w:t>
             </w:r>
@@ -4106,7 +4106,7 @@
         </w:p>
         <w:p>
           <w:pPr>
-            <w:pStyle w:val="TOC3"/>
+            <w:pStyle w:val="INNH3"/>
             <w:rPr>
               <w:rFonts w:eastAsiaTheme="minorEastAsia"/>
               <w:i w:val="0"/>
@@ -4117,7 +4117,7 @@
           <w:hyperlink w:anchor="_Toc64448978" w:history="1">
             <w:r>
               <w:rPr>
-                <w:rStyle w:val="Hyperlink"/>
+                <w:rStyle w:val="Hyperkobling"/>
               </w:rPr>
               <w:t>3.3.4.</w:t>
             </w:r>
@@ -4132,7 +4132,7 @@
             </w:r>
             <w:r>
               <w:rPr>
-                <w:rStyle w:val="Hyperlink"/>
+                <w:rStyle w:val="Hyperkobling"/>
               </w:rPr>
               <w:t>Kryssreferanser</w:t>
             </w:r>
@@ -4181,7 +4181,7 @@
         </w:p>
         <w:p>
           <w:pPr>
-            <w:pStyle w:val="TOC3"/>
+            <w:pStyle w:val="INNH3"/>
             <w:rPr>
               <w:rFonts w:eastAsiaTheme="minorEastAsia"/>
               <w:i w:val="0"/>
@@ -4192,7 +4192,7 @@
           <w:hyperlink w:anchor="_Toc64448979" w:history="1">
             <w:r>
               <w:rPr>
-                <w:rStyle w:val="Hyperlink"/>
+                <w:rStyle w:val="Hyperkobling"/>
               </w:rPr>
               <w:t>3.3.5.</w:t>
             </w:r>
@@ -4207,7 +4207,7 @@
             </w:r>
             <w:r>
               <w:rPr>
-                <w:rStyle w:val="Hyperlink"/>
+                <w:rStyle w:val="Hyperkobling"/>
               </w:rPr>
               <w:t>Dokumentflyt</w:t>
             </w:r>
@@ -4256,7 +4256,7 @@
         </w:p>
         <w:p>
           <w:pPr>
-            <w:pStyle w:val="TOC3"/>
+            <w:pStyle w:val="INNH3"/>
             <w:rPr>
               <w:rFonts w:eastAsiaTheme="minorEastAsia"/>
               <w:i w:val="0"/>
@@ -4267,7 +4267,7 @@
           <w:hyperlink w:anchor="_Toc64448980" w:history="1">
             <w:r>
               <w:rPr>
-                <w:rStyle w:val="Hyperlink"/>
+                <w:rStyle w:val="Hyperkobling"/>
               </w:rPr>
               <w:t>3.3.6.</w:t>
             </w:r>
@@ -4282,7 +4282,7 @@
             </w:r>
             <w:r>
               <w:rPr>
-                <w:rStyle w:val="Hyperlink"/>
+                <w:rStyle w:val="Hyperkobling"/>
               </w:rPr>
               <w:t>Journalenheter</w:t>
             </w:r>
@@ -4331,7 +4331,7 @@
         </w:p>
         <w:p>
           <w:pPr>
-            <w:pStyle w:val="TOC3"/>
+            <w:pStyle w:val="INNH3"/>
             <w:rPr>
               <w:rFonts w:eastAsiaTheme="minorEastAsia"/>
               <w:i w:val="0"/>
@@ -4342,7 +4342,7 @@
           <w:hyperlink w:anchor="_Toc64448981" w:history="1">
             <w:r>
               <w:rPr>
-                <w:rStyle w:val="Hyperlink"/>
+                <w:rStyle w:val="Hyperkobling"/>
               </w:rPr>
               <w:t>3.3.7.</w:t>
             </w:r>
@@ -4357,7 +4357,7 @@
             </w:r>
             <w:r>
               <w:rPr>
-                <w:rStyle w:val="Hyperlink"/>
+                <w:rStyle w:val="Hyperkobling"/>
               </w:rPr>
               <w:t>Administrative enheter</w:t>
             </w:r>
@@ -4406,7 +4406,7 @@
         </w:p>
         <w:p>
           <w:pPr>
-            <w:pStyle w:val="TOC3"/>
+            <w:pStyle w:val="INNH3"/>
             <w:rPr>
               <w:rFonts w:eastAsiaTheme="minorEastAsia"/>
               <w:i w:val="0"/>
@@ -4417,7 +4417,7 @@
           <w:hyperlink w:anchor="_Toc64448982" w:history="1">
             <w:r>
               <w:rPr>
-                <w:rStyle w:val="Hyperlink"/>
+                <w:rStyle w:val="Hyperkobling"/>
               </w:rPr>
               <w:t>3.3.8.</w:t>
             </w:r>
@@ -4432,7 +4432,7 @@
             </w:r>
             <w:r>
               <w:rPr>
-                <w:rStyle w:val="Hyperlink"/>
+                <w:rStyle w:val="Hyperkobling"/>
               </w:rPr>
               <w:t>Endringslogg</w:t>
             </w:r>
@@ -4481,7 +4481,7 @@
         </w:p>
         <w:p>
           <w:pPr>
-            <w:pStyle w:val="TOC3"/>
+            <w:pStyle w:val="INNH3"/>
             <w:rPr>
               <w:rFonts w:eastAsiaTheme="minorEastAsia"/>
               <w:i w:val="0"/>
@@ -4492,7 +4492,7 @@
           <w:hyperlink w:anchor="_Toc64448983" w:history="1">
             <w:r>
               <w:rPr>
-                <w:rStyle w:val="Hyperlink"/>
+                <w:rStyle w:val="Hyperkobling"/>
               </w:rPr>
               <w:t>3.3.9.</w:t>
             </w:r>
@@ -4507,7 +4507,7 @@
             </w:r>
             <w:r>
               <w:rPr>
-                <w:rStyle w:val="Hyperlink"/>
+                <w:rStyle w:val="Hyperkobling"/>
               </w:rPr>
               <w:t>Løpende journal og offentlig journal</w:t>
             </w:r>
@@ -4556,7 +4556,7 @@
         </w:p>
         <w:p>
           <w:pPr>
-            <w:pStyle w:val="TOC3"/>
+            <w:pStyle w:val="INNH3"/>
             <w:rPr>
               <w:rFonts w:eastAsiaTheme="minorEastAsia"/>
               <w:i w:val="0"/>
@@ -4567,7 +4567,7 @@
           <w:hyperlink w:anchor="_Toc64448984" w:history="1">
             <w:r>
               <w:rPr>
-                <w:rStyle w:val="Hyperlink"/>
+                <w:rStyle w:val="Hyperkobling"/>
               </w:rPr>
               <w:t>3.3.10.</w:t>
             </w:r>
@@ -4582,7 +4582,7 @@
             </w:r>
             <w:r>
               <w:rPr>
-                <w:rStyle w:val="Hyperlink"/>
+                <w:rStyle w:val="Hyperkobling"/>
               </w:rPr>
               <w:t>Kontroll av egendefinerte verdier i XML Schema som følger uttrekket</w:t>
             </w:r>
@@ -4631,7 +4631,7 @@
         </w:p>
         <w:p>
           <w:pPr>
-            <w:pStyle w:val="TOC1"/>
+            <w:pStyle w:val="INNH1"/>
             <w:rPr>
               <w:rFonts w:eastAsiaTheme="minorEastAsia"/>
               <w:b w:val="0"/>
@@ -4643,7 +4643,7 @@
           <w:hyperlink w:anchor="_Toc64448985" w:history="1">
             <w:r>
               <w:rPr>
-                <w:rStyle w:val="Hyperlink"/>
+                <w:rStyle w:val="Hyperkobling"/>
               </w:rPr>
               <w:t>4.</w:t>
             </w:r>
@@ -4659,7 +4659,7 @@
             </w:r>
             <w:r>
               <w:rPr>
-                <w:rStyle w:val="Hyperlink"/>
+                <w:rStyle w:val="Hyperkobling"/>
               </w:rPr>
               <w:t>Vedlikehold/ korrigeringer</w:t>
             </w:r>
@@ -4708,7 +4708,7 @@
         </w:p>
         <w:p>
           <w:pPr>
-            <w:pStyle w:val="TOC2"/>
+            <w:pStyle w:val="INNH2"/>
             <w:rPr>
               <w:rFonts w:eastAsiaTheme="minorEastAsia"/>
               <w:szCs w:val="22"/>
@@ -4718,7 +4718,7 @@
           <w:hyperlink w:anchor="_Toc64448986" w:history="1">
             <w:r>
               <w:rPr>
-                <w:rStyle w:val="Hyperlink"/>
+                <w:rStyle w:val="Hyperkobling"/>
               </w:rPr>
               <w:t>4.1.</w:t>
             </w:r>
@@ -4732,7 +4732,7 @@
             </w:r>
             <w:r>
               <w:rPr>
-                <w:rStyle w:val="Hyperlink"/>
+                <w:rStyle w:val="Hyperkobling"/>
               </w:rPr>
               <w:t>Korrigeringer gjort i forbindelse med testing</w:t>
             </w:r>
@@ -4781,7 +4781,7 @@
         </w:p>
         <w:p>
           <w:pPr>
-            <w:pStyle w:val="TOC2"/>
+            <w:pStyle w:val="INNH2"/>
             <w:rPr>
               <w:rFonts w:eastAsiaTheme="minorEastAsia"/>
               <w:szCs w:val="22"/>
@@ -4791,7 +4791,7 @@
           <w:hyperlink w:anchor="_Toc64448987" w:history="1">
             <w:r>
               <w:rPr>
-                <w:rStyle w:val="Hyperlink"/>
+                <w:rStyle w:val="Hyperkobling"/>
               </w:rPr>
               <w:t>4.2.</w:t>
             </w:r>
@@ -4805,7 +4805,7 @@
             </w:r>
             <w:r>
               <w:rPr>
-                <w:rStyle w:val="Hyperlink"/>
+                <w:rStyle w:val="Hyperkobling"/>
               </w:rPr>
               <w:t>Senere vedlikeholdsoppgaver</w:t>
             </w:r>
@@ -4854,7 +4854,7 @@
         </w:p>
         <w:p>
           <w:pPr>
-            <w:pStyle w:val="TOC3"/>
+            <w:pStyle w:val="INNH3"/>
             <w:rPr>
               <w:rFonts w:eastAsiaTheme="minorEastAsia"/>
               <w:i w:val="0"/>
@@ -4865,7 +4865,7 @@
           <w:hyperlink w:anchor="_Toc64448988" w:history="1">
             <w:r>
               <w:rPr>
-                <w:rStyle w:val="Hyperlink"/>
+                <w:rStyle w:val="Hyperkobling"/>
               </w:rPr>
               <w:t>4.2.1.</w:t>
             </w:r>
@@ -4880,7 +4880,7 @@
             </w:r>
             <w:r>
               <w:rPr>
-                <w:rStyle w:val="Hyperlink"/>
+                <w:rStyle w:val="Hyperkobling"/>
               </w:rPr>
               <w:t>Kassasjon/ sletting</w:t>
             </w:r>
@@ -4929,7 +4929,7 @@
         </w:p>
         <w:p>
           <w:pPr>
-            <w:pStyle w:val="TOC3"/>
+            <w:pStyle w:val="INNH3"/>
             <w:rPr>
               <w:rFonts w:eastAsiaTheme="minorEastAsia"/>
               <w:i w:val="0"/>
@@ -4940,7 +4940,7 @@
           <w:hyperlink w:anchor="_Toc64448989" w:history="1">
             <w:r>
               <w:rPr>
-                <w:rStyle w:val="Hyperlink"/>
+                <w:rStyle w:val="Hyperkobling"/>
               </w:rPr>
               <w:t>4.2.2.</w:t>
             </w:r>
@@ -4955,7 +4955,7 @@
             </w:r>
             <w:r>
               <w:rPr>
-                <w:rStyle w:val="Hyperlink"/>
+                <w:rStyle w:val="Hyperkobling"/>
               </w:rPr>
               <w:t>Innsyn i skjermet informasjon</w:t>
             </w:r>
@@ -5004,7 +5004,7 @@
         </w:p>
         <w:p>
           <w:pPr>
-            <w:pStyle w:val="TOC3"/>
+            <w:pStyle w:val="INNH3"/>
             <w:rPr>
               <w:rFonts w:eastAsiaTheme="minorEastAsia"/>
               <w:i w:val="0"/>
@@ -5015,7 +5015,7 @@
           <w:hyperlink w:anchor="_Toc64448990" w:history="1">
             <w:r>
               <w:rPr>
-                <w:rStyle w:val="Hyperlink"/>
+                <w:rStyle w:val="Hyperkobling"/>
               </w:rPr>
               <w:t>4.2.3.</w:t>
             </w:r>
@@ -5030,7 +5030,7 @@
             </w:r>
             <w:r>
               <w:rPr>
-                <w:rStyle w:val="Hyperlink"/>
+                <w:rStyle w:val="Hyperkobling"/>
               </w:rPr>
               <w:t>Konvertering av data</w:t>
             </w:r>
@@ -5079,7 +5079,7 @@
         </w:p>
         <w:p>
           <w:pPr>
-            <w:pStyle w:val="TOC1"/>
+            <w:pStyle w:val="INNH1"/>
             <w:rPr>
               <w:rFonts w:eastAsiaTheme="minorEastAsia"/>
               <w:b w:val="0"/>
@@ -5091,7 +5091,7 @@
           <w:hyperlink w:anchor="_Toc64448991" w:history="1">
             <w:r>
               <w:rPr>
-                <w:rStyle w:val="Hyperlink"/>
+                <w:rStyle w:val="Hyperkobling"/>
               </w:rPr>
               <w:t>5.</w:t>
             </w:r>
@@ -5107,7 +5107,7 @@
             </w:r>
             <w:r>
               <w:rPr>
-                <w:rStyle w:val="Hyperlink"/>
+                <w:rStyle w:val="Hyperkobling"/>
               </w:rPr>
               <w:t>Vedlegg</w:t>
             </w:r>
@@ -5156,7 +5156,7 @@
         </w:p>
         <w:p>
           <w:pPr>
-            <w:pStyle w:val="TOC1"/>
+            <w:pStyle w:val="INNH1"/>
             <w:rPr>
               <w:rFonts w:eastAsiaTheme="minorEastAsia"/>
               <w:b w:val="0"/>
@@ -5211,7 +5211,7 @@
         </w:p>
         <w:p>
           <w:pPr>
-            <w:pStyle w:val="TOC1"/>
+            <w:pStyle w:val="INNH1"/>
             <w:tabs>
               <w:tab w:val="left" w:pos="993"/>
             </w:tabs>
@@ -5361,7 +5361,7 @@
     </w:p>
     <w:p>
       <w:pPr>
-        <w:pStyle w:val="ListParagraph"/>
+        <w:pStyle w:val="Listeavsnitt"/>
         <w:numPr>
           <w:ilvl w:val="0"/>
           <w:numId w:val="6"/>
@@ -5376,7 +5376,7 @@
     </w:p>
     <w:p>
       <w:pPr>
-        <w:pStyle w:val="ListParagraph"/>
+        <w:pStyle w:val="Listeavsnitt"/>
         <w:numPr>
           <w:ilvl w:val="0"/>
           <w:numId w:val="6"/>
@@ -5391,7 +5391,7 @@
     </w:p>
     <w:p>
       <w:pPr>
-        <w:pStyle w:val="ListParagraph"/>
+        <w:pStyle w:val="Listeavsnitt"/>
         <w:numPr>
           <w:ilvl w:val="0"/>
           <w:numId w:val="6"/>
@@ -5406,7 +5406,7 @@
     </w:p>
     <w:p>
       <w:pPr>
-        <w:pStyle w:val="ListParagraph"/>
+        <w:pStyle w:val="Listeavsnitt"/>
         <w:numPr>
           <w:ilvl w:val="0"/>
           <w:numId w:val="6"/>
@@ -5437,8 +5437,13 @@
       <w:bookmarkEnd w:id="3"/>
     </w:p>
     <w:p>
-      <w:r>
-        <w:t xml:space="preserve">UttrekksID: </w:t>
+      <w:proofErr w:type="spellStart"/>
+      <w:r>
+        <w:t>UttrekksID</w:t>
+      </w:r>
+      <w:proofErr w:type="spellEnd"/>
+      <w:r>
+        <w:t xml:space="preserve">: </w:t>
       </w:r>
       <w:r>
         <w:rPr>
@@ -5856,7 +5861,7 @@
     </w:p>
     <w:p>
       <w:pPr>
-        <w:pStyle w:val="Heading3"/>
+        <w:pStyle w:val="Overskrift3"/>
         <w:ind w:left="851" w:hanging="851"/>
       </w:pPr>
       <w:bookmarkStart w:id="20" w:name="_Toc61441144"/>
@@ -5884,7 +5889,7 @@
     </w:p>
     <w:p>
       <w:pPr>
-        <w:pStyle w:val="Heading3"/>
+        <w:pStyle w:val="Overskrift3"/>
         <w:ind w:left="851" w:hanging="851"/>
       </w:pPr>
       <w:bookmarkStart w:id="22" w:name="_Toc61441145"/>
@@ -5912,16 +5917,21 @@
     </w:p>
     <w:p>
       <w:pPr>
-        <w:pStyle w:val="Heading3"/>
+        <w:pStyle w:val="Overskrift3"/>
         <w:ind w:left="851" w:hanging="851"/>
       </w:pPr>
       <w:bookmarkStart w:id="24" w:name="_Toc61441146"/>
       <w:bookmarkStart w:id="25" w:name="_Toc64448941"/>
       <w:r>
-        <w:t>N5. 04 – N5. 06: Antall og status på arkiv og arkivdeler</w:t>
+        <w:t xml:space="preserve">N5. 04 – N5. 06: Antall og status på arkiv og </w:t>
+      </w:r>
+      <w:proofErr w:type="spellStart"/>
+      <w:r>
+        <w:t>arkivdeler</w:t>
       </w:r>
       <w:bookmarkEnd w:id="24"/>
       <w:bookmarkEnd w:id="25"/>
+      <w:proofErr w:type="spellEnd"/>
     </w:p>
     <w:p>
       <w:r>
@@ -5933,7 +5943,7 @@
     </w:p>
     <w:p>
       <w:pPr>
-        <w:pStyle w:val="Heading3"/>
+        <w:pStyle w:val="Overskrift3"/>
         <w:ind w:left="851" w:hanging="851"/>
       </w:pPr>
       <w:bookmarkStart w:id="26" w:name="_Toc61441147"/>
@@ -5946,7 +5956,7 @@
     </w:p>
     <w:p>
       <w:pPr>
-        <w:pStyle w:val="Heading3"/>
+        <w:pStyle w:val="Overskrift3"/>
         <w:ind w:left="851" w:hanging="851"/>
       </w:pPr>
       <w:bookmarkStart w:id="28" w:name="_Toc61441148"/>
@@ -5972,7 +5982,7 @@
     </w:p>
     <w:p>
       <w:pPr>
-        <w:pStyle w:val="Heading3"/>
+        <w:pStyle w:val="Overskrift3"/>
         <w:ind w:left="851" w:hanging="851"/>
       </w:pPr>
       <w:bookmarkStart w:id="30" w:name="_Toc61441149"/>
@@ -5985,7 +5995,7 @@
     </w:p>
     <w:p>
       <w:pPr>
-        <w:pStyle w:val="Heading3"/>
+        <w:pStyle w:val="Overskrift3"/>
         <w:ind w:left="851" w:hanging="851"/>
       </w:pPr>
       <w:bookmarkStart w:id="32" w:name="_Toc61441150"/>
@@ -6007,7 +6017,7 @@
     </w:p>
     <w:p>
       <w:pPr>
-        <w:pStyle w:val="Heading3"/>
+        <w:pStyle w:val="Overskrift3"/>
         <w:ind w:left="851" w:hanging="851"/>
       </w:pPr>
       <w:bookmarkStart w:id="34" w:name="_Toc61441151"/>
@@ -6033,7 +6043,7 @@
     </w:p>
     <w:p>
       <w:pPr>
-        <w:pStyle w:val="Heading3"/>
+        <w:pStyle w:val="Overskrift3"/>
         <w:ind w:left="851" w:hanging="851"/>
       </w:pPr>
       <w:bookmarkStart w:id="36" w:name="_Toc61441152"/>
@@ -6060,7 +6070,7 @@
     </w:p>
     <w:p>
       <w:pPr>
-        <w:pStyle w:val="Heading3"/>
+        <w:pStyle w:val="Overskrift3"/>
         <w:ind w:left="851" w:hanging="851"/>
       </w:pPr>
       <w:bookmarkStart w:id="38" w:name="_Toc61441153"/>
@@ -6084,7 +6094,7 @@
     </w:p>
     <w:p>
       <w:pPr>
-        <w:pStyle w:val="Heading3"/>
+        <w:pStyle w:val="Overskrift3"/>
         <w:ind w:left="851" w:hanging="851"/>
       </w:pPr>
       <w:bookmarkStart w:id="40" w:name="_Toc61441154"/>
@@ -6110,7 +6120,7 @@
     </w:p>
     <w:p>
       <w:pPr>
-        <w:pStyle w:val="Heading3"/>
+        <w:pStyle w:val="Overskrift3"/>
         <w:ind w:left="851" w:hanging="851"/>
       </w:pPr>
       <w:bookmarkStart w:id="42" w:name="_Toc61441155"/>
@@ -6136,7 +6146,7 @@
     </w:p>
     <w:p>
       <w:pPr>
-        <w:pStyle w:val="Heading3"/>
+        <w:pStyle w:val="Overskrift3"/>
         <w:ind w:left="851" w:hanging="851"/>
       </w:pPr>
       <w:bookmarkStart w:id="44" w:name="_Toc61441156"/>
@@ -6163,7 +6173,7 @@
     </w:p>
     <w:p>
       <w:pPr>
-        <w:pStyle w:val="Heading3"/>
+        <w:pStyle w:val="Overskrift3"/>
         <w:ind w:left="851" w:hanging="851"/>
       </w:pPr>
       <w:bookmarkStart w:id="46" w:name="_Toc61441157"/>
@@ -6189,7 +6199,7 @@
     </w:p>
     <w:p>
       <w:pPr>
-        <w:pStyle w:val="Heading3"/>
+        <w:pStyle w:val="Overskrift3"/>
         <w:ind w:left="851" w:hanging="851"/>
       </w:pPr>
       <w:bookmarkStart w:id="48" w:name="_Toc61441158"/>
@@ -6208,16 +6218,21 @@
     </w:p>
     <w:p>
       <w:pPr>
-        <w:pStyle w:val="Heading3"/>
+        <w:pStyle w:val="Overskrift3"/>
         <w:ind w:left="851" w:hanging="851"/>
       </w:pPr>
       <w:bookmarkStart w:id="50" w:name="_Toc61441159"/>
       <w:bookmarkStart w:id="51" w:name="_Toc64448954"/>
       <w:r>
-        <w:t>N5. 35: Saksparter</w:t>
+        <w:t xml:space="preserve">N5. 35: </w:t>
+      </w:r>
+      <w:proofErr w:type="spellStart"/>
+      <w:r>
+        <w:t>Saksparter</w:t>
       </w:r>
       <w:bookmarkEnd w:id="50"/>
       <w:bookmarkEnd w:id="51"/>
+      <w:proofErr w:type="spellEnd"/>
     </w:p>
     <w:p>
       <w:pPr>
@@ -6234,7 +6249,7 @@
     </w:p>
     <w:p>
       <w:pPr>
-        <w:pStyle w:val="Heading3"/>
+        <w:pStyle w:val="Overskrift3"/>
         <w:ind w:left="851" w:hanging="851"/>
       </w:pPr>
       <w:bookmarkStart w:id="52" w:name="_Toc61441160"/>
@@ -6252,7 +6267,7 @@
     </w:p>
     <w:p>
       <w:pPr>
-        <w:pStyle w:val="Heading3"/>
+        <w:pStyle w:val="Overskrift3"/>
         <w:ind w:left="851" w:hanging="851"/>
       </w:pPr>
       <w:bookmarkStart w:id="54" w:name="_Toc61441161"/>
@@ -6270,7 +6285,7 @@
     </w:p>
     <w:p>
       <w:pPr>
-        <w:pStyle w:val="Heading3"/>
+        <w:pStyle w:val="Overskrift3"/>
         <w:ind w:left="851" w:hanging="851"/>
       </w:pPr>
       <w:bookmarkStart w:id="56" w:name="_Toc61441162"/>
@@ -6309,7 +6324,7 @@
     </w:p>
     <w:p>
       <w:pPr>
-        <w:pStyle w:val="Heading3"/>
+        <w:pStyle w:val="Overskrift3"/>
         <w:ind w:left="851" w:hanging="851"/>
       </w:pPr>
       <w:bookmarkStart w:id="58" w:name="_Toc61441163"/>
@@ -6335,7 +6350,7 @@
     </w:p>
     <w:p>
       <w:pPr>
-        <w:pStyle w:val="Heading3"/>
+        <w:pStyle w:val="Overskrift3"/>
         <w:ind w:left="851" w:hanging="851"/>
       </w:pPr>
       <w:bookmarkStart w:id="60" w:name="_Toc61441164"/>
@@ -6361,7 +6376,7 @@
     </w:p>
     <w:p>
       <w:pPr>
-        <w:pStyle w:val="Heading3"/>
+        <w:pStyle w:val="Overskrift3"/>
         <w:ind w:left="851" w:hanging="851"/>
       </w:pPr>
       <w:bookmarkStart w:id="62" w:name="_Toc61441165"/>
@@ -6374,7 +6389,7 @@
     </w:p>
     <w:p>
       <w:pPr>
-        <w:pStyle w:val="Heading3"/>
+        <w:pStyle w:val="Overskrift3"/>
         <w:ind w:left="851" w:hanging="851"/>
       </w:pPr>
       <w:bookmarkStart w:id="64" w:name="_Toc61441166"/>
@@ -6396,7 +6411,7 @@
     </w:p>
     <w:p>
       <w:pPr>
-        <w:pStyle w:val="Heading3"/>
+        <w:pStyle w:val="Overskrift3"/>
         <w:ind w:left="851" w:hanging="851"/>
       </w:pPr>
       <w:bookmarkStart w:id="66" w:name="_Toc61441167"/>
@@ -6418,7 +6433,7 @@
     </w:p>
     <w:p>
       <w:pPr>
-        <w:pStyle w:val="Heading3"/>
+        <w:pStyle w:val="Overskrift3"/>
         <w:ind w:left="851" w:hanging="851"/>
       </w:pPr>
       <w:bookmarkStart w:id="68" w:name="_Toc61441168"/>
@@ -6444,7 +6459,7 @@
     </w:p>
     <w:p>
       <w:pPr>
-        <w:pStyle w:val="Heading3"/>
+        <w:pStyle w:val="Overskrift3"/>
         <w:ind w:left="851" w:hanging="851"/>
       </w:pPr>
       <w:bookmarkStart w:id="70" w:name="_Toc61441169"/>
@@ -6470,7 +6485,7 @@
     </w:p>
     <w:p>
       <w:pPr>
-        <w:pStyle w:val="Heading3"/>
+        <w:pStyle w:val="Overskrift3"/>
         <w:ind w:left="851" w:hanging="851"/>
       </w:pPr>
       <w:bookmarkStart w:id="72" w:name="_Toc61441170"/>
@@ -6497,16 +6512,21 @@
     </w:p>
     <w:p>
       <w:pPr>
-        <w:pStyle w:val="Heading3"/>
+        <w:pStyle w:val="Overskrift3"/>
         <w:ind w:left="851" w:hanging="851"/>
       </w:pPr>
       <w:bookmarkStart w:id="74" w:name="_Toc61441171"/>
       <w:bookmarkStart w:id="75" w:name="_Toc64448966"/>
       <w:r>
-        <w:t>N5. 48: Arkivdelreferanser</w:t>
+        <w:t xml:space="preserve">N5. 48: </w:t>
+      </w:r>
+      <w:proofErr w:type="spellStart"/>
+      <w:r>
+        <w:t>Arkivdelreferanser</w:t>
       </w:r>
       <w:bookmarkEnd w:id="74"/>
       <w:bookmarkEnd w:id="75"/>
+      <w:proofErr w:type="spellEnd"/>
     </w:p>
     <w:p>
       <w:pPr>
@@ -6523,7 +6543,7 @@
     </w:p>
     <w:p>
       <w:pPr>
-        <w:pStyle w:val="Heading3"/>
+        <w:pStyle w:val="Overskrift3"/>
         <w:ind w:left="851" w:hanging="851"/>
       </w:pPr>
       <w:bookmarkStart w:id="76" w:name="_Toc61441172"/>
@@ -6536,7 +6556,7 @@
     </w:p>
     <w:p>
       <w:pPr>
-        <w:pStyle w:val="Heading3"/>
+        <w:pStyle w:val="Overskrift3"/>
         <w:ind w:left="851" w:hanging="851"/>
       </w:pPr>
       <w:bookmarkStart w:id="78" w:name="_Toc61441173"/>
@@ -6562,7 +6582,7 @@
     </w:p>
     <w:p>
       <w:pPr>
-        <w:pStyle w:val="Heading3"/>
+        <w:pStyle w:val="Overskrift3"/>
         <w:ind w:left="851" w:hanging="851"/>
       </w:pPr>
       <w:bookmarkStart w:id="80" w:name="_Toc61441174"/>
@@ -6580,7 +6600,7 @@
     </w:p>
     <w:p>
       <w:pPr>
-        <w:pStyle w:val="Heading3"/>
+        <w:pStyle w:val="Overskrift3"/>
         <w:ind w:left="851" w:hanging="851"/>
       </w:pPr>
       <w:bookmarkStart w:id="82" w:name="_Toc61441175"/>
@@ -6596,7 +6616,7 @@
     </w:p>
     <w:p>
       <w:pPr>
-        <w:pStyle w:val="Heading3"/>
+        <w:pStyle w:val="Overskrift3"/>
         <w:ind w:left="851" w:hanging="851"/>
       </w:pPr>
       <w:bookmarkStart w:id="84" w:name="_Toc61441176"/>
@@ -6641,7 +6661,7 @@
     </w:p>
     <w:p>
       <w:pPr>
-        <w:pStyle w:val="ListParagraph"/>
+        <w:pStyle w:val="Listeavsnitt"/>
         <w:numPr>
           <w:ilvl w:val="0"/>
           <w:numId w:val="7"/>
@@ -6659,14 +6679,27 @@
     </w:p>
     <w:p>
       <w:pPr>
-        <w:pStyle w:val="ListParagraph"/>
+        <w:pStyle w:val="Listeavsnitt"/>
         <w:numPr>
           <w:ilvl w:val="0"/>
           <w:numId w:val="7"/>
         </w:numPr>
       </w:pPr>
-      <w:r>
-        <w:t xml:space="preserve">VeraPDF 1.14.8 GreenField </w:t>
+      <w:proofErr w:type="spellStart"/>
+      <w:r>
+        <w:t>VeraPDF</w:t>
+      </w:r>
+      <w:proofErr w:type="spellEnd"/>
+      <w:r>
+        <w:t xml:space="preserve"> 1.14.8 </w:t>
+      </w:r>
+      <w:proofErr w:type="spellStart"/>
+      <w:r>
+        <w:t>GreenField</w:t>
+      </w:r>
+      <w:proofErr w:type="spellEnd"/>
+      <w:r>
+        <w:t xml:space="preserve"> </w:t>
       </w:r>
       <w:r>
         <w:rPr>
@@ -6693,7 +6726,7 @@
     </w:p>
     <w:p>
       <w:pPr>
-        <w:pStyle w:val="ListParagraph"/>
+        <w:pStyle w:val="Listeavsnitt"/>
         <w:numPr>
           <w:ilvl w:val="0"/>
           <w:numId w:val="9"/>
@@ -6716,7 +6749,15 @@
         </w:rPr>
       </w:pPr>
       <w:r>
-        <w:t xml:space="preserve">PDF-filene ble også sjekket opp mot PDF/A standarden ved hjelp av VeraPDF. </w:t>
+        <w:t xml:space="preserve">PDF-filene ble også sjekket opp mot PDF/A standarden ved hjelp av </w:t>
+      </w:r>
+      <w:proofErr w:type="spellStart"/>
+      <w:r>
+        <w:t>VeraPDF</w:t>
+      </w:r>
+      <w:proofErr w:type="spellEnd"/>
+      <w:r>
+        <w:t xml:space="preserve">. </w:t>
       </w:r>
       <w:r>
         <w:rPr>
@@ -6727,7 +6768,7 @@
     </w:p>
     <w:p>
       <w:pPr>
-        <w:pStyle w:val="Heading3"/>
+        <w:pStyle w:val="Overskrift3"/>
         <w:ind w:left="851" w:hanging="851"/>
       </w:pPr>
       <w:bookmarkStart w:id="89" w:name="_Toc61441178"/>
@@ -6758,6 +6799,7 @@
       <w:bookmarkStart w:id="91" w:name="_Toc61441179"/>
       <w:bookmarkStart w:id="92" w:name="_Toc64448974"/>
       <w:r>
+        <w:lastRenderedPageBreak/>
         <w:t>Utvidet testing av uttrekket</w:t>
       </w:r>
       <w:bookmarkEnd w:id="91"/>
@@ -6765,7 +6807,7 @@
     </w:p>
     <w:p>
       <w:pPr>
-        <w:pStyle w:val="Heading3"/>
+        <w:pStyle w:val="Overskrift3"/>
         <w:ind w:left="851" w:hanging="851"/>
       </w:pPr>
       <w:bookmarkStart w:id="93" w:name="_Ref31632043"/>
@@ -6795,13 +6837,12 @@
     </w:p>
     <w:p>
       <w:pPr>
-        <w:pStyle w:val="Heading3"/>
+        <w:pStyle w:val="Overskrift3"/>
         <w:ind w:left="851" w:hanging="851"/>
       </w:pPr>
       <w:bookmarkStart w:id="97" w:name="_Toc61441181"/>
       <w:bookmarkStart w:id="98" w:name="_Toc64448976"/>
       <w:r>
-        <w:lastRenderedPageBreak/>
         <w:t>Utvalgsbehandling</w:t>
       </w:r>
       <w:bookmarkEnd w:id="97"/>
@@ -6823,7 +6864,7 @@
     </w:p>
     <w:p>
       <w:pPr>
-        <w:pStyle w:val="Heading3"/>
+        <w:pStyle w:val="Overskrift3"/>
         <w:ind w:left="851" w:hanging="851"/>
       </w:pPr>
       <w:bookmarkStart w:id="100" w:name="_Toc61441182"/>
@@ -6857,7 +6898,7 @@
     </w:p>
     <w:p>
       <w:pPr>
-        <w:pStyle w:val="Heading3"/>
+        <w:pStyle w:val="Overskrift3"/>
         <w:ind w:left="851" w:hanging="851"/>
       </w:pPr>
       <w:bookmarkStart w:id="103" w:name="_Toc61441183"/>
@@ -6885,7 +6926,7 @@
     </w:p>
     <w:p>
       <w:pPr>
-        <w:pStyle w:val="Heading3"/>
+        <w:pStyle w:val="Overskrift3"/>
         <w:ind w:left="851" w:hanging="851"/>
       </w:pPr>
       <w:bookmarkStart w:id="105" w:name="_Toc61441184"/>
@@ -6921,7 +6962,7 @@
     </w:p>
     <w:p>
       <w:pPr>
-        <w:pStyle w:val="Heading3"/>
+        <w:pStyle w:val="Overskrift3"/>
         <w:ind w:left="851" w:hanging="851"/>
       </w:pPr>
       <w:bookmarkStart w:id="108" w:name="_Ref31025306"/>
@@ -6954,7 +6995,7 @@
     </w:p>
     <w:p>
       <w:pPr>
-        <w:pStyle w:val="Heading3"/>
+        <w:pStyle w:val="Overskrift3"/>
         <w:ind w:left="851" w:hanging="851"/>
       </w:pPr>
       <w:bookmarkStart w:id="111" w:name="_Toc61441186"/>
@@ -6985,7 +7026,7 @@
     </w:p>
     <w:p>
       <w:pPr>
-        <w:pStyle w:val="Heading3"/>
+        <w:pStyle w:val="Overskrift3"/>
         <w:ind w:left="851" w:hanging="851"/>
       </w:pPr>
       <w:bookmarkStart w:id="113" w:name="_Ref31025310"/>
@@ -7010,7 +7051,7 @@
     </w:p>
     <w:p>
       <w:pPr>
-        <w:pStyle w:val="ListParagraph"/>
+        <w:pStyle w:val="Listeavsnitt"/>
         <w:numPr>
           <w:ilvl w:val="0"/>
           <w:numId w:val="6"/>
@@ -7023,12 +7064,13 @@
         <w:contextualSpacing w:val="0"/>
       </w:pPr>
       <w:r>
+        <w:lastRenderedPageBreak/>
         <w:t>Hvilke typer endringer som er registrert i uttrekket?</w:t>
       </w:r>
     </w:p>
     <w:p>
       <w:pPr>
-        <w:pStyle w:val="ListParagraph"/>
+        <w:pStyle w:val="Listeavsnitt"/>
         <w:numPr>
           <w:ilvl w:val="0"/>
           <w:numId w:val="6"/>
@@ -7046,7 +7088,7 @@
     </w:p>
     <w:p>
       <w:pPr>
-        <w:pStyle w:val="ListParagraph"/>
+        <w:pStyle w:val="Listeavsnitt"/>
         <w:numPr>
           <w:ilvl w:val="0"/>
           <w:numId w:val="6"/>
@@ -7085,13 +7127,12 @@
     </w:p>
     <w:p>
       <w:pPr>
-        <w:pStyle w:val="Heading3"/>
+        <w:pStyle w:val="Overskrift3"/>
         <w:ind w:left="851" w:hanging="851"/>
       </w:pPr>
       <w:bookmarkStart w:id="116" w:name="_Toc61441188"/>
       <w:bookmarkStart w:id="117" w:name="_Toc64448983"/>
       <w:r>
-        <w:lastRenderedPageBreak/>
         <w:t>Løpende journal og offentlig journal</w:t>
       </w:r>
       <w:bookmarkEnd w:id="116"/>
@@ -7122,20 +7163,36 @@
     </w:p>
     <w:p>
       <w:pPr>
-        <w:pStyle w:val="Heading3"/>
+        <w:pStyle w:val="Overskrift3"/>
         <w:ind w:left="851" w:hanging="851"/>
       </w:pPr>
       <w:bookmarkStart w:id="118" w:name="_Toc61441189"/>
       <w:bookmarkStart w:id="119" w:name="_Toc64448984"/>
       <w:r>
-        <w:t>Kontroll av egendefinerte verdier i XML Schema som følger uttrekket</w:t>
+        <w:t xml:space="preserve">Kontroll av egendefinerte verdier i XML </w:t>
+      </w:r>
+      <w:proofErr w:type="spellStart"/>
+      <w:r>
+        <w:t>Schema</w:t>
+      </w:r>
+      <w:proofErr w:type="spellEnd"/>
+      <w:r>
+        <w:t xml:space="preserve"> som følger uttrekket</w:t>
       </w:r>
       <w:bookmarkEnd w:id="118"/>
       <w:bookmarkEnd w:id="119"/>
     </w:p>
     <w:p>
       <w:r>
-        <w:t>XML Schema beskriver hva som er tillatt i arkivstrukturen som leveres i et Noark5-uttrekk. Det skal vanligvis ikke endres, men vi ser at dette gjerne blir gjort likevel for å beskrive hva som er gjort historisk. Dette bør helst bare omfatte endringer i metadata.xsd, men vi kontrollerer samtlige beskrivelser likevel for å se etter endringer.</w:t>
+        <w:t xml:space="preserve">XML </w:t>
+      </w:r>
+      <w:proofErr w:type="spellStart"/>
+      <w:r>
+        <w:t>Schema</w:t>
+      </w:r>
+      <w:proofErr w:type="spellEnd"/>
+      <w:r>
+        <w:t xml:space="preserve"> beskriver hva som er tillatt i arkivstrukturen som leveres i et Noark5-uttrekk. Det skal vanligvis ikke endres, men vi ser at dette gjerne blir gjort likevel for å beskrive hva som er gjort historisk. Dette bør helst bare omfatte endringer i metadata.xsd, men vi kontrollerer samtlige beskrivelser likevel for å se etter endringer.</w:t>
       </w:r>
     </w:p>
     <w:p>
@@ -7171,7 +7228,15 @@
     </w:p>
     <w:p>
       <w:r>
-        <w:t xml:space="preserve">Et arkivuttrekk vil ha behov for oppfølging og vedlikehold. Dette gjelder f.eks. i forhold til dokumentformater som skal erstattes, kassasjon som ikke er utført enda, skjerming som opphører etc.. </w:t>
+        <w:t xml:space="preserve">Et arkivuttrekk vil ha behov for oppfølging og vedlikehold. Dette gjelder f.eks. i forhold til dokumentformater som skal erstattes, kassasjon som ikke er utført enda, skjerming som opphører </w:t>
+      </w:r>
+      <w:proofErr w:type="gramStart"/>
+      <w:r>
+        <w:t>etc..</w:t>
+      </w:r>
+      <w:proofErr w:type="gramEnd"/>
+      <w:r>
+        <w:t xml:space="preserve"> </w:t>
       </w:r>
     </w:p>
     <w:p>
@@ -7224,7 +7289,7 @@
     </w:p>
     <w:p>
       <w:pPr>
-        <w:pStyle w:val="Heading3"/>
+        <w:pStyle w:val="Overskrift3"/>
         <w:ind w:left="851" w:hanging="851"/>
       </w:pPr>
       <w:bookmarkStart w:id="126" w:name="_Toc61441193"/>
@@ -7255,7 +7320,7 @@
     </w:p>
     <w:p>
       <w:pPr>
-        <w:pStyle w:val="Heading3"/>
+        <w:pStyle w:val="Overskrift3"/>
         <w:ind w:left="851" w:hanging="851"/>
       </w:pPr>
       <w:bookmarkStart w:id="128" w:name="_Toc61441194"/>
@@ -7277,7 +7342,7 @@
     </w:p>
     <w:p>
       <w:pPr>
-        <w:pStyle w:val="Heading3"/>
+        <w:pStyle w:val="Overskrift3"/>
         <w:ind w:left="851" w:hanging="851"/>
       </w:pPr>
       <w:bookmarkStart w:id="130" w:name="_Toc61441195"/>
@@ -7324,7 +7389,7 @@
     </w:p>
     <w:p>
       <w:pPr>
-        <w:pStyle w:val="ListParagraph"/>
+        <w:pStyle w:val="Listeavsnitt"/>
         <w:numPr>
           <w:ilvl w:val="0"/>
           <w:numId w:val="8"/>
@@ -7342,12 +7407,56 @@
     </w:p>
     <w:p>
       <w:pPr>
+        <w:pStyle w:val="Listeavsnitt"/>
+        <w:numPr>
+          <w:ilvl w:val="0"/>
+          <w:numId w:val="8"/>
+        </w:numPr>
+        <w:rPr>
+          <w:b/>
+        </w:rPr>
+      </w:pPr>
+      <w:r>
+        <w:rPr>
+          <w:b/>
+        </w:rPr>
+        <w:t>TODO</w:t>
+      </w:r>
+    </w:p>
+    <w:p>
+      <w:pPr>
+        <w:pStyle w:val="Listeavsnitt"/>
+        <w:numPr>
+          <w:ilvl w:val="0"/>
+          <w:numId w:val="8"/>
+        </w:numPr>
+        <w:rPr>
+          <w:b/>
+        </w:rPr>
+      </w:pPr>
+      <w:r>
+        <w:rPr>
+          <w:b/>
+        </w:rPr>
+        <w:t>TODO</w:t>
+      </w:r>
+    </w:p>
+    <w:p>
+      <w:pPr>
+        <w:ind w:left="360"/>
+        <w:rPr>
+          <w:b/>
+        </w:rPr>
+      </w:pPr>
+    </w:p>
+    <w:p>
+      <w:pPr>
         <w:pStyle w:val="BrdtekstIFK"/>
       </w:pPr>
     </w:p>
     <w:p>
       <w:pPr>
-        <w:pStyle w:val="Heading1"/>
+        <w:pStyle w:val="Overskrift1"/>
         <w:numPr>
           <w:ilvl w:val="0"/>
           <w:numId w:val="0"/>
@@ -7630,7 +7739,7 @@
 <w:ftr xmlns:wpc="http://schemas.microsoft.com/office/word/2010/wordprocessingCanvas" xmlns:cx="http://schemas.microsoft.com/office/drawing/2014/chartex" xmlns:cx1="http://schemas.microsoft.com/office/drawing/2015/9/8/chartex" xmlns:cx2="http://schemas.microsoft.com/office/drawing/2015/10/21/chartex" xmlns:cx3="http://schemas.microsoft.com/office/drawing/2016/5/9/chartex" xmlns:cx4="http://schemas.microsoft.com/office/drawing/2016/5/10/chartex" xmlns:cx5="http://schemas.microsoft.com/office/drawing/2016/5/11/chartex" xmlns:cx6="http://schemas.microsoft.com/office/drawing/2016/5/12/chartex" xmlns:cx7="http://schemas.microsoft.com/office/drawing/2016/5/13/chartex" xmlns:cx8="http://schemas.microsoft.com/office/drawing/2016/5/14/chartex" xmlns:mc="http://schemas.openxmlformats.org/markup-compatibility/2006" xmlns:aink="http://schemas.microsoft.com/office/drawing/2016/ink" xmlns:am3d="http://schemas.microsoft.com/office/drawing/2017/model3d" xmlns:o="urn:schemas-microsoft-com:office:office" xmlns:r="http://schemas.openxmlformats.org/officeDocument/2006/relationships" xmlns:m="http://schemas.openxmlformats.org/officeDocument/2006/math" xmlns:v="urn:schemas-microsoft-com:vml" xmlns:wp14="http://schemas.microsoft.com/office/word/2010/wordprocessingDrawing" xmlns:wp="http://schemas.openxmlformats.org/drawingml/2006/wordprocessingDrawing" xmlns:w10="urn:schemas-microsoft-com:office:word" xmlns:w="http://schemas.openxmlformats.org/wordprocessingml/2006/main" xmlns:w14="http://schemas.microsoft.com/office/word/2010/wordml" xmlns:w15="http://schemas.microsoft.com/office/word/2012/wordml" xmlns:w16cex="http://schemas.microsoft.com/office/word/2018/wordml/cex" xmlns:w16cid="http://schemas.microsoft.com/office/word/2016/wordml/cid" xmlns:w16="http://schemas.microsoft.com/office/word/2018/wordml" xmlns:w16se="http://schemas.microsoft.com/office/word/2015/wordml/symex" xmlns:wpg="http://schemas.microsoft.com/office/word/2010/wordprocessingGroup" xmlns:wpi="http://schemas.microsoft.com/office/word/2010/wordprocessingInk" xmlns:wne="http://schemas.microsoft.com/office/word/2006/wordml" xmlns:wps="http://schemas.microsoft.com/office/word/2010/wordprocessingShape" mc:Ignorable="w14 w15 w16se w16cid w16 w16cex wp14">
   <w:p>
     <w:pPr>
-      <w:pStyle w:val="Footer"/>
+      <w:pStyle w:val="Bunntekst"/>
       <w:rPr>
         <w:color w:val="000000" w:themeColor="text1"/>
       </w:rPr>
@@ -7895,7 +8004,7 @@
 <w:ftr xmlns:wpc="http://schemas.microsoft.com/office/word/2010/wordprocessingCanvas" xmlns:cx="http://schemas.microsoft.com/office/drawing/2014/chartex" xmlns:cx1="http://schemas.microsoft.com/office/drawing/2015/9/8/chartex" xmlns:cx2="http://schemas.microsoft.com/office/drawing/2015/10/21/chartex" xmlns:cx3="http://schemas.microsoft.com/office/drawing/2016/5/9/chartex" xmlns:cx4="http://schemas.microsoft.com/office/drawing/2016/5/10/chartex" xmlns:cx5="http://schemas.microsoft.com/office/drawing/2016/5/11/chartex" xmlns:cx6="http://schemas.microsoft.com/office/drawing/2016/5/12/chartex" xmlns:cx7="http://schemas.microsoft.com/office/drawing/2016/5/13/chartex" xmlns:cx8="http://schemas.microsoft.com/office/drawing/2016/5/14/chartex" xmlns:mc="http://schemas.openxmlformats.org/markup-compatibility/2006" xmlns:aink="http://schemas.microsoft.com/office/drawing/2016/ink" xmlns:am3d="http://schemas.microsoft.com/office/drawing/2017/model3d" xmlns:o="urn:schemas-microsoft-com:office:office" xmlns:r="http://schemas.openxmlformats.org/officeDocument/2006/relationships" xmlns:m="http://schemas.openxmlformats.org/officeDocument/2006/math" xmlns:v="urn:schemas-microsoft-com:vml" xmlns:wp14="http://schemas.microsoft.com/office/word/2010/wordprocessingDrawing" xmlns:wp="http://schemas.openxmlformats.org/drawingml/2006/wordprocessingDrawing" xmlns:w10="urn:schemas-microsoft-com:office:word" xmlns:w="http://schemas.openxmlformats.org/wordprocessingml/2006/main" xmlns:w14="http://schemas.microsoft.com/office/word/2010/wordml" xmlns:w15="http://schemas.microsoft.com/office/word/2012/wordml" xmlns:w16cex="http://schemas.microsoft.com/office/word/2018/wordml/cex" xmlns:w16cid="http://schemas.microsoft.com/office/word/2016/wordml/cid" xmlns:w16="http://schemas.microsoft.com/office/word/2018/wordml" xmlns:w16se="http://schemas.microsoft.com/office/word/2015/wordml/symex" xmlns:wpg="http://schemas.microsoft.com/office/word/2010/wordprocessingGroup" xmlns:wpi="http://schemas.microsoft.com/office/word/2010/wordprocessingInk" xmlns:wne="http://schemas.microsoft.com/office/word/2006/wordml" xmlns:wps="http://schemas.microsoft.com/office/word/2010/wordprocessingShape" mc:Ignorable="w14 w15 w16se w16cid w16 w16cex wp14">
   <w:p>
     <w:pPr>
-      <w:pStyle w:val="Footer"/>
+      <w:pStyle w:val="Bunntekst"/>
       <w:tabs>
         <w:tab w:val="clear" w:pos="9026"/>
         <w:tab w:val="left" w:pos="238"/>
@@ -8042,7 +8151,7 @@
 <w:hdr xmlns:wpc="http://schemas.microsoft.com/office/word/2010/wordprocessingCanvas" xmlns:cx="http://schemas.microsoft.com/office/drawing/2014/chartex" xmlns:cx1="http://schemas.microsoft.com/office/drawing/2015/9/8/chartex" xmlns:cx2="http://schemas.microsoft.com/office/drawing/2015/10/21/chartex" xmlns:cx3="http://schemas.microsoft.com/office/drawing/2016/5/9/chartex" xmlns:cx4="http://schemas.microsoft.com/office/drawing/2016/5/10/chartex" xmlns:cx5="http://schemas.microsoft.com/office/drawing/2016/5/11/chartex" xmlns:cx6="http://schemas.microsoft.com/office/drawing/2016/5/12/chartex" xmlns:cx7="http://schemas.microsoft.com/office/drawing/2016/5/13/chartex" xmlns:cx8="http://schemas.microsoft.com/office/drawing/2016/5/14/chartex" xmlns:mc="http://schemas.openxmlformats.org/markup-compatibility/2006" xmlns:aink="http://schemas.microsoft.com/office/drawing/2016/ink" xmlns:am3d="http://schemas.microsoft.com/office/drawing/2017/model3d" xmlns:o="urn:schemas-microsoft-com:office:office" xmlns:r="http://schemas.openxmlformats.org/officeDocument/2006/relationships" xmlns:m="http://schemas.openxmlformats.org/officeDocument/2006/math" xmlns:v="urn:schemas-microsoft-com:vml" xmlns:wp14="http://schemas.microsoft.com/office/word/2010/wordprocessingDrawing" xmlns:wp="http://schemas.openxmlformats.org/drawingml/2006/wordprocessingDrawing" xmlns:w10="urn:schemas-microsoft-com:office:word" xmlns:w="http://schemas.openxmlformats.org/wordprocessingml/2006/main" xmlns:w14="http://schemas.microsoft.com/office/word/2010/wordml" xmlns:w15="http://schemas.microsoft.com/office/word/2012/wordml" xmlns:w16cex="http://schemas.microsoft.com/office/word/2018/wordml/cex" xmlns:w16cid="http://schemas.microsoft.com/office/word/2016/wordml/cid" xmlns:w16="http://schemas.microsoft.com/office/word/2018/wordml" xmlns:w16se="http://schemas.microsoft.com/office/word/2015/wordml/symex" xmlns:wpg="http://schemas.microsoft.com/office/word/2010/wordprocessingGroup" xmlns:wpi="http://schemas.microsoft.com/office/word/2010/wordprocessingInk" xmlns:wne="http://schemas.microsoft.com/office/word/2006/wordml" xmlns:wps="http://schemas.microsoft.com/office/word/2010/wordprocessingShape" mc:Ignorable="w14 w15 w16se w16cid w16 w16cex wp14">
   <w:p>
     <w:pPr>
-      <w:pStyle w:val="Header"/>
+      <w:pStyle w:val="Topptekst"/>
     </w:pPr>
     <w:r>
       <w:rPr>
@@ -8112,7 +8221,7 @@
 <w:hdr xmlns:wpc="http://schemas.microsoft.com/office/word/2010/wordprocessingCanvas" xmlns:cx="http://schemas.microsoft.com/office/drawing/2014/chartex" xmlns:cx1="http://schemas.microsoft.com/office/drawing/2015/9/8/chartex" xmlns:cx2="http://schemas.microsoft.com/office/drawing/2015/10/21/chartex" xmlns:cx3="http://schemas.microsoft.com/office/drawing/2016/5/9/chartex" xmlns:cx4="http://schemas.microsoft.com/office/drawing/2016/5/10/chartex" xmlns:cx5="http://schemas.microsoft.com/office/drawing/2016/5/11/chartex" xmlns:cx6="http://schemas.microsoft.com/office/drawing/2016/5/12/chartex" xmlns:cx7="http://schemas.microsoft.com/office/drawing/2016/5/13/chartex" xmlns:cx8="http://schemas.microsoft.com/office/drawing/2016/5/14/chartex" xmlns:mc="http://schemas.openxmlformats.org/markup-compatibility/2006" xmlns:aink="http://schemas.microsoft.com/office/drawing/2016/ink" xmlns:am3d="http://schemas.microsoft.com/office/drawing/2017/model3d" xmlns:o="urn:schemas-microsoft-com:office:office" xmlns:r="http://schemas.openxmlformats.org/officeDocument/2006/relationships" xmlns:m="http://schemas.openxmlformats.org/officeDocument/2006/math" xmlns:v="urn:schemas-microsoft-com:vml" xmlns:wp14="http://schemas.microsoft.com/office/word/2010/wordprocessingDrawing" xmlns:wp="http://schemas.openxmlformats.org/drawingml/2006/wordprocessingDrawing" xmlns:w10="urn:schemas-microsoft-com:office:word" xmlns:w="http://schemas.openxmlformats.org/wordprocessingml/2006/main" xmlns:w14="http://schemas.microsoft.com/office/word/2010/wordml" xmlns:w15="http://schemas.microsoft.com/office/word/2012/wordml" xmlns:w16cex="http://schemas.microsoft.com/office/word/2018/wordml/cex" xmlns:w16cid="http://schemas.microsoft.com/office/word/2016/wordml/cid" xmlns:w16="http://schemas.microsoft.com/office/word/2018/wordml" xmlns:w16se="http://schemas.microsoft.com/office/word/2015/wordml/symex" xmlns:wpg="http://schemas.microsoft.com/office/word/2010/wordprocessingGroup" xmlns:wpi="http://schemas.microsoft.com/office/word/2010/wordprocessingInk" xmlns:wne="http://schemas.microsoft.com/office/word/2006/wordml" xmlns:wps="http://schemas.microsoft.com/office/word/2010/wordprocessingShape" mc:Ignorable="w14 w15 w16se w16cid w16 w16cex wp14">
   <w:p>
     <w:pPr>
-      <w:pStyle w:val="Header"/>
+      <w:pStyle w:val="Topptekst"/>
       <w:rPr>
         <w:lang w:val="en-GB"/>
       </w:rPr>
@@ -8242,7 +8351,7 @@
     <w:lvl w:ilvl="0">
       <w:start w:val="1"/>
       <w:numFmt w:val="decimal"/>
-      <w:pStyle w:val="Heading1"/>
+      <w:pStyle w:val="Overskrift1"/>
       <w:lvlText w:val="%1."/>
       <w:lvlJc w:val="left"/>
       <w:pPr>
@@ -8255,7 +8364,7 @@
     <w:lvl w:ilvl="1">
       <w:start w:val="1"/>
       <w:numFmt w:val="decimal"/>
-      <w:pStyle w:val="Heading2"/>
+      <w:pStyle w:val="Overskrift2"/>
       <w:lvlText w:val="%1.%2."/>
       <w:lvlJc w:val="left"/>
       <w:pPr>
@@ -8268,7 +8377,7 @@
     <w:lvl w:ilvl="2">
       <w:start w:val="1"/>
       <w:numFmt w:val="decimal"/>
-      <w:pStyle w:val="Heading3"/>
+      <w:pStyle w:val="Overskrift3"/>
       <w:lvlText w:val="%1.%2.%3."/>
       <w:lvlJc w:val="left"/>
       <w:pPr>
@@ -9037,7 +9146,7 @@
     <w:lvl w:ilvl="0" w:tplc="68CCE1B4">
       <w:start w:val="1"/>
       <w:numFmt w:val="bullet"/>
-      <w:pStyle w:val="ListParagraph"/>
+      <w:pStyle w:val="Listeavsnitt"/>
       <w:lvlText w:val=""/>
       <w:lvlJc w:val="left"/>
       <w:pPr>
@@ -9581,11 +9690,11 @@
       <w:szCs w:val="20"/>
     </w:rPr>
   </w:style>
-  <w:style w:type="paragraph" w:styleId="Heading1">
+  <w:style w:type="paragraph" w:styleId="Overskrift1">
     <w:name w:val="heading 1"/>
     <w:basedOn w:val="Normal"/>
     <w:next w:val="Normal"/>
-    <w:link w:val="Heading1Char"/>
+    <w:link w:val="Overskrift1Tegn"/>
     <w:uiPriority w:val="9"/>
     <w:qFormat/>
     <w:rsid w:val="003F784C"/>
@@ -9607,11 +9716,11 @@
       <w:szCs w:val="50"/>
     </w:rPr>
   </w:style>
-  <w:style w:type="paragraph" w:styleId="Heading2">
+  <w:style w:type="paragraph" w:styleId="Overskrift2">
     <w:name w:val="heading 2"/>
     <w:basedOn w:val="Normal"/>
     <w:next w:val="Normal"/>
-    <w:link w:val="Heading2Char"/>
+    <w:link w:val="Overskrift2Tegn"/>
     <w:uiPriority w:val="9"/>
     <w:unhideWhenUsed/>
     <w:qFormat/>
@@ -9634,11 +9743,11 @@
       <w:szCs w:val="30"/>
     </w:rPr>
   </w:style>
-  <w:style w:type="paragraph" w:styleId="Heading3">
+  <w:style w:type="paragraph" w:styleId="Overskrift3">
     <w:name w:val="heading 3"/>
     <w:basedOn w:val="Normal"/>
     <w:next w:val="Normal"/>
-    <w:link w:val="Heading3Char"/>
+    <w:link w:val="Overskrift3Tegn"/>
     <w:uiPriority w:val="9"/>
     <w:unhideWhenUsed/>
     <w:qFormat/>
@@ -9660,13 +9769,13 @@
       <w:sz w:val="24"/>
     </w:rPr>
   </w:style>
-  <w:style w:type="character" w:default="1" w:styleId="DefaultParagraphFont">
+  <w:style w:type="character" w:default="1" w:styleId="Standardskriftforavsnitt">
     <w:name w:val="Default Paragraph Font"/>
     <w:uiPriority w:val="1"/>
     <w:semiHidden/>
     <w:unhideWhenUsed/>
   </w:style>
-  <w:style w:type="table" w:default="1" w:styleId="TableNormal">
+  <w:style w:type="table" w:default="1" w:styleId="Vanligtabell">
     <w:name w:val="Normal Table"/>
     <w:uiPriority w:val="99"/>
     <w:semiHidden/>
@@ -9681,16 +9790,16 @@
       </w:tblCellMar>
     </w:tblPr>
   </w:style>
-  <w:style w:type="numbering" w:default="1" w:styleId="NoList">
+  <w:style w:type="numbering" w:default="1" w:styleId="Ingenliste">
     <w:name w:val="No List"/>
     <w:uiPriority w:val="99"/>
     <w:semiHidden/>
     <w:unhideWhenUsed/>
   </w:style>
-  <w:style w:type="paragraph" w:styleId="Header">
+  <w:style w:type="paragraph" w:styleId="Topptekst">
     <w:name w:val="header"/>
     <w:basedOn w:val="Normal"/>
-    <w:link w:val="HeaderChar"/>
+    <w:link w:val="TopptekstTegn"/>
     <w:uiPriority w:val="99"/>
     <w:unhideWhenUsed/>
     <w:rsid w:val="00694C5B"/>
@@ -9702,17 +9811,17 @@
       <w:spacing w:after="0"/>
     </w:pPr>
   </w:style>
-  <w:style w:type="character" w:customStyle="1" w:styleId="HeaderChar">
-    <w:name w:val="Header Char"/>
-    <w:basedOn w:val="DefaultParagraphFont"/>
-    <w:link w:val="Header"/>
+  <w:style w:type="character" w:customStyle="1" w:styleId="TopptekstTegn">
+    <w:name w:val="Topptekst Tegn"/>
+    <w:basedOn w:val="Standardskriftforavsnitt"/>
+    <w:link w:val="Topptekst"/>
     <w:uiPriority w:val="99"/>
     <w:rsid w:val="00694C5B"/>
   </w:style>
-  <w:style w:type="paragraph" w:styleId="Footer">
+  <w:style w:type="paragraph" w:styleId="Bunntekst">
     <w:name w:val="footer"/>
     <w:basedOn w:val="Normal"/>
-    <w:link w:val="FooterChar"/>
+    <w:link w:val="BunntekstTegn"/>
     <w:uiPriority w:val="99"/>
     <w:unhideWhenUsed/>
     <w:rsid w:val="008C7437"/>
@@ -9727,10 +9836,10 @@
       <w:sz w:val="20"/>
     </w:rPr>
   </w:style>
-  <w:style w:type="character" w:customStyle="1" w:styleId="FooterChar">
-    <w:name w:val="Footer Char"/>
-    <w:basedOn w:val="DefaultParagraphFont"/>
-    <w:link w:val="Footer"/>
+  <w:style w:type="character" w:customStyle="1" w:styleId="BunntekstTegn">
+    <w:name w:val="Bunntekst Tegn"/>
+    <w:basedOn w:val="Standardskriftforavsnitt"/>
+    <w:link w:val="Bunntekst"/>
     <w:uiPriority w:val="99"/>
     <w:rsid w:val="008C7437"/>
     <w:rPr>
@@ -9738,10 +9847,10 @@
       <w:szCs w:val="20"/>
     </w:rPr>
   </w:style>
-  <w:style w:type="character" w:customStyle="1" w:styleId="Heading2Char">
-    <w:name w:val="Heading 2 Char"/>
-    <w:basedOn w:val="DefaultParagraphFont"/>
-    <w:link w:val="Heading2"/>
+  <w:style w:type="character" w:customStyle="1" w:styleId="Overskrift2Tegn">
+    <w:name w:val="Overskrift 2 Tegn"/>
+    <w:basedOn w:val="Standardskriftforavsnitt"/>
+    <w:link w:val="Overskrift2"/>
     <w:uiPriority w:val="9"/>
     <w:rsid w:val="00230C23"/>
     <w:rPr>
@@ -9752,10 +9861,10 @@
       <w:szCs w:val="30"/>
     </w:rPr>
   </w:style>
-  <w:style w:type="character" w:customStyle="1" w:styleId="Heading1Char">
-    <w:name w:val="Heading 1 Char"/>
-    <w:basedOn w:val="DefaultParagraphFont"/>
-    <w:link w:val="Heading1"/>
+  <w:style w:type="character" w:customStyle="1" w:styleId="Overskrift1Tegn">
+    <w:name w:val="Overskrift 1 Tegn"/>
+    <w:basedOn w:val="Standardskriftforavsnitt"/>
+    <w:link w:val="Overskrift1"/>
     <w:uiPriority w:val="9"/>
     <w:rsid w:val="003F784C"/>
     <w:rPr>
@@ -9766,9 +9875,9 @@
       <w:szCs w:val="50"/>
     </w:rPr>
   </w:style>
-  <w:style w:type="table" w:styleId="TableGrid">
+  <w:style w:type="table" w:styleId="Tabellrutenett">
     <w:name w:val="Table Grid"/>
-    <w:basedOn w:val="TableNormal"/>
+    <w:basedOn w:val="Vanligtabell"/>
     <w:uiPriority w:val="39"/>
     <w:rsid w:val="0025469C"/>
     <w:pPr>
@@ -9785,9 +9894,9 @@
       </w:tblBorders>
     </w:tblPr>
   </w:style>
-  <w:style w:type="character" w:styleId="PlaceholderText">
+  <w:style w:type="character" w:styleId="Plassholdertekst">
     <w:name w:val="Placeholder Text"/>
-    <w:basedOn w:val="DefaultParagraphFont"/>
+    <w:basedOn w:val="Standardskriftforavsnitt"/>
     <w:uiPriority w:val="99"/>
     <w:semiHidden/>
     <w:rsid w:val="007E5E30"/>
@@ -9795,7 +9904,7 @@
       <w:color w:val="808080"/>
     </w:rPr>
   </w:style>
-  <w:style w:type="paragraph" w:styleId="ListParagraph">
+  <w:style w:type="paragraph" w:styleId="Listeavsnitt">
     <w:name w:val="List Paragraph"/>
     <w:aliases w:val="Gule kulepunkt"/>
     <w:basedOn w:val="Normal"/>
@@ -9811,10 +9920,10 @@
       <w:contextualSpacing/>
     </w:pPr>
   </w:style>
-  <w:style w:type="character" w:customStyle="1" w:styleId="Heading3Char">
-    <w:name w:val="Heading 3 Char"/>
-    <w:basedOn w:val="DefaultParagraphFont"/>
-    <w:link w:val="Heading3"/>
+  <w:style w:type="character" w:customStyle="1" w:styleId="Overskrift3Tegn">
+    <w:name w:val="Overskrift 3 Tegn"/>
+    <w:basedOn w:val="Standardskriftforavsnitt"/>
+    <w:link w:val="Overskrift3"/>
     <w:uiPriority w:val="9"/>
     <w:rsid w:val="0031522E"/>
     <w:rPr>
@@ -9827,7 +9936,7 @@
   </w:style>
   <w:style w:type="table" w:customStyle="1" w:styleId="InnlandetFylkeskommune">
     <w:name w:val="Innlandet Fylkeskommune"/>
-    <w:basedOn w:val="TableNormal"/>
+    <w:basedOn w:val="Vanligtabell"/>
     <w:uiPriority w:val="99"/>
     <w:rsid w:val="005E0B05"/>
     <w:pPr>
@@ -9863,12 +9972,12 @@
       </w:tcPr>
     </w:tblStylePr>
   </w:style>
-  <w:style w:type="paragraph" w:styleId="Title">
+  <w:style w:type="paragraph" w:styleId="Tittel">
     <w:name w:val="Title"/>
     <w:aliases w:val="Tittel - forside"/>
     <w:basedOn w:val="Normal"/>
     <w:next w:val="Normal"/>
-    <w:link w:val="TitleChar"/>
+    <w:link w:val="TittelTegn"/>
     <w:uiPriority w:val="10"/>
     <w:qFormat/>
     <w:rsid w:val="00230C23"/>
@@ -9883,11 +9992,11 @@
       <w:szCs w:val="80"/>
     </w:rPr>
   </w:style>
-  <w:style w:type="character" w:customStyle="1" w:styleId="TitleChar">
-    <w:name w:val="Title Char"/>
-    <w:aliases w:val="Tittel - forside Char"/>
-    <w:basedOn w:val="DefaultParagraphFont"/>
-    <w:link w:val="Title"/>
+  <w:style w:type="character" w:customStyle="1" w:styleId="TittelTegn">
+    <w:name w:val="Tittel Tegn"/>
+    <w:aliases w:val="Tittel - forside Tegn"/>
+    <w:basedOn w:val="Standardskriftforavsnitt"/>
+    <w:link w:val="Tittel"/>
     <w:uiPriority w:val="10"/>
     <w:rsid w:val="00230C23"/>
     <w:rPr>
@@ -9897,12 +10006,12 @@
       <w:szCs w:val="80"/>
     </w:rPr>
   </w:style>
-  <w:style w:type="paragraph" w:styleId="Subtitle">
+  <w:style w:type="paragraph" w:styleId="Undertittel">
     <w:name w:val="Subtitle"/>
     <w:aliases w:val="Undertittel - forside"/>
     <w:basedOn w:val="Normal"/>
     <w:next w:val="Normal"/>
-    <w:link w:val="SubtitleChar"/>
+    <w:link w:val="UndertittelTegn"/>
     <w:uiPriority w:val="11"/>
     <w:qFormat/>
     <w:rsid w:val="00230C23"/>
@@ -9916,11 +10025,11 @@
       <w:szCs w:val="40"/>
     </w:rPr>
   </w:style>
-  <w:style w:type="character" w:customStyle="1" w:styleId="SubtitleChar">
-    <w:name w:val="Subtitle Char"/>
-    <w:aliases w:val="Undertittel - forside Char"/>
-    <w:basedOn w:val="DefaultParagraphFont"/>
-    <w:link w:val="Subtitle"/>
+  <w:style w:type="character" w:customStyle="1" w:styleId="UndertittelTegn">
+    <w:name w:val="Undertittel Tegn"/>
+    <w:aliases w:val="Undertittel - forside Tegn"/>
+    <w:basedOn w:val="Standardskriftforavsnitt"/>
+    <w:link w:val="Undertittel"/>
     <w:uiPriority w:val="11"/>
     <w:rsid w:val="00230C23"/>
     <w:rPr>
@@ -9930,9 +10039,9 @@
       <w:szCs w:val="40"/>
     </w:rPr>
   </w:style>
-  <w:style w:type="paragraph" w:styleId="TOCHeading">
+  <w:style w:type="paragraph" w:styleId="Overskriftforinnholdsfortegnelse">
     <w:name w:val="TOC Heading"/>
-    <w:basedOn w:val="Heading1"/>
+    <w:basedOn w:val="Overskrift1"/>
     <w:next w:val="Normal"/>
     <w:uiPriority w:val="39"/>
     <w:unhideWhenUsed/>
@@ -9950,7 +10059,7 @@
       <w:lang w:eastAsia="nb-NO"/>
     </w:rPr>
   </w:style>
-  <w:style w:type="paragraph" w:styleId="TOC1">
+  <w:style w:type="paragraph" w:styleId="INNH1">
     <w:name w:val="toc 1"/>
     <w:basedOn w:val="Normal"/>
     <w:next w:val="Normal"/>
@@ -9973,7 +10082,7 @@
       <w:sz w:val="28"/>
     </w:rPr>
   </w:style>
-  <w:style w:type="paragraph" w:styleId="TOC2">
+  <w:style w:type="paragraph" w:styleId="INNH2">
     <w:name w:val="toc 2"/>
     <w:basedOn w:val="Normal"/>
     <w:next w:val="Normal"/>
@@ -9993,7 +10102,7 @@
       <w:noProof/>
     </w:rPr>
   </w:style>
-  <w:style w:type="paragraph" w:styleId="TOC3">
+  <w:style w:type="paragraph" w:styleId="INNH3">
     <w:name w:val="toc 3"/>
     <w:basedOn w:val="Normal"/>
     <w:next w:val="Normal"/>
@@ -10015,9 +10124,9 @@
       <w:noProof/>
     </w:rPr>
   </w:style>
-  <w:style w:type="character" w:styleId="Hyperlink">
+  <w:style w:type="character" w:styleId="Hyperkobling">
     <w:name w:val="Hyperlink"/>
-    <w:basedOn w:val="DefaultParagraphFont"/>
+    <w:basedOn w:val="Standardskriftforavsnitt"/>
     <w:uiPriority w:val="99"/>
     <w:unhideWhenUsed/>
     <w:rsid w:val="00142EE5"/>
@@ -10053,10 +10162,10 @@
       <w:szCs w:val="30"/>
     </w:rPr>
   </w:style>
-  <w:style w:type="paragraph" w:styleId="BalloonText">
+  <w:style w:type="paragraph" w:styleId="Bobletekst">
     <w:name w:val="Balloon Text"/>
     <w:basedOn w:val="Normal"/>
-    <w:link w:val="BalloonTextChar"/>
+    <w:link w:val="BobletekstTegn"/>
     <w:uiPriority w:val="99"/>
     <w:semiHidden/>
     <w:unhideWhenUsed/>
@@ -10070,10 +10179,10 @@
       <w:szCs w:val="18"/>
     </w:rPr>
   </w:style>
-  <w:style w:type="character" w:customStyle="1" w:styleId="BalloonTextChar">
-    <w:name w:val="Balloon Text Char"/>
-    <w:basedOn w:val="DefaultParagraphFont"/>
-    <w:link w:val="BalloonText"/>
+  <w:style w:type="character" w:customStyle="1" w:styleId="BobletekstTegn">
+    <w:name w:val="Bobletekst Tegn"/>
+    <w:basedOn w:val="Standardskriftforavsnitt"/>
+    <w:link w:val="Bobletekst"/>
     <w:uiPriority w:val="99"/>
     <w:semiHidden/>
     <w:rsid w:val="00336403"/>
@@ -10083,15 +10192,15 @@
       <w:szCs w:val="18"/>
     </w:rPr>
   </w:style>
-  <w:style w:type="character" w:styleId="IntenseEmphasis">
+  <w:style w:type="character" w:styleId="Sterkutheving">
     <w:name w:val="Intense Emphasis"/>
     <w:uiPriority w:val="21"/>
     <w:semiHidden/>
     <w:rsid w:val="003465B9"/>
   </w:style>
-  <w:style w:type="character" w:styleId="SubtleReference">
+  <w:style w:type="character" w:styleId="Svakreferanse">
     <w:name w:val="Subtle Reference"/>
-    <w:basedOn w:val="DefaultParagraphFont"/>
+    <w:basedOn w:val="Standardskriftforavsnitt"/>
     <w:uiPriority w:val="31"/>
     <w:semiHidden/>
     <w:rsid w:val="003465B9"/>
@@ -10102,7 +10211,7 @@
   </w:style>
   <w:style w:type="paragraph" w:customStyle="1" w:styleId="Overskrift1Grnn">
     <w:name w:val="Overskrift 1 Grønn"/>
-    <w:basedOn w:val="Heading1"/>
+    <w:basedOn w:val="Overskrift1"/>
     <w:uiPriority w:val="10"/>
     <w:qFormat/>
     <w:rsid w:val="0059618D"/>
@@ -10112,7 +10221,7 @@
   </w:style>
   <w:style w:type="paragraph" w:customStyle="1" w:styleId="Overskrift2Grnn">
     <w:name w:val="Overskrift 2 Grønn"/>
-    <w:basedOn w:val="Heading2"/>
+    <w:basedOn w:val="Overskrift2"/>
     <w:uiPriority w:val="10"/>
     <w:qFormat/>
     <w:rsid w:val="0059618D"/>
@@ -10129,7 +10238,7 @@
   </w:style>
   <w:style w:type="paragraph" w:customStyle="1" w:styleId="Overskrift1-Utennummerering">
     <w:name w:val="Overskrift 1  - Uten nummerering"/>
-    <w:basedOn w:val="Heading1"/>
+    <w:basedOn w:val="Overskrift1"/>
     <w:link w:val="Overskrift1-UtennummereringTegn"/>
     <w:qFormat/>
     <w:rsid w:val="00962048"/>
@@ -10141,7 +10250,7 @@
   </w:style>
   <w:style w:type="character" w:customStyle="1" w:styleId="BrdtekstIFKTegn">
     <w:name w:val="Brødtekst IFK Tegn"/>
-    <w:basedOn w:val="DefaultParagraphFont"/>
+    <w:basedOn w:val="Standardskriftforavsnitt"/>
     <w:link w:val="BrdtekstIFK"/>
     <w:rsid w:val="00962048"/>
     <w:rPr>
@@ -10150,7 +10259,7 @@
   </w:style>
   <w:style w:type="paragraph" w:customStyle="1" w:styleId="Overskrift2-Utennummerering">
     <w:name w:val="Overskrift 2 - Uten nummerering"/>
-    <w:basedOn w:val="Heading2"/>
+    <w:basedOn w:val="Overskrift2"/>
     <w:link w:val="Overskrift2-UtennummereringTegn"/>
     <w:qFormat/>
     <w:rsid w:val="00962048"/>
@@ -10163,7 +10272,7 @@
   </w:style>
   <w:style w:type="character" w:customStyle="1" w:styleId="Overskrift1-UtennummereringTegn">
     <w:name w:val="Overskrift 1  - Uten nummerering Tegn"/>
-    <w:basedOn w:val="Heading1Char"/>
+    <w:basedOn w:val="Overskrift1Tegn"/>
     <w:link w:val="Overskrift1-Utennummerering"/>
     <w:rsid w:val="00962048"/>
     <w:rPr>
@@ -10176,7 +10285,7 @@
   </w:style>
   <w:style w:type="paragraph" w:customStyle="1" w:styleId="Overskrift3-Utennummerering">
     <w:name w:val="Overskrift 3 - Uten nummerering"/>
-    <w:basedOn w:val="Heading3"/>
+    <w:basedOn w:val="Overskrift3"/>
     <w:link w:val="Overskrift3-UtennummereringTegn"/>
     <w:qFormat/>
     <w:rsid w:val="00962048"/>
@@ -10189,7 +10298,7 @@
   </w:style>
   <w:style w:type="character" w:customStyle="1" w:styleId="Overskrift2-UtennummereringTegn">
     <w:name w:val="Overskrift 2 - Uten nummerering Tegn"/>
-    <w:basedOn w:val="Heading2Char"/>
+    <w:basedOn w:val="Overskrift2Tegn"/>
     <w:link w:val="Overskrift2-Utennummerering"/>
     <w:rsid w:val="00962048"/>
     <w:rPr>
@@ -10202,7 +10311,7 @@
   </w:style>
   <w:style w:type="character" w:customStyle="1" w:styleId="Overskrift3-UtennummereringTegn">
     <w:name w:val="Overskrift 3 - Uten nummerering Tegn"/>
-    <w:basedOn w:val="Heading3Char"/>
+    <w:basedOn w:val="Overskrift3Tegn"/>
     <w:link w:val="Overskrift3-Utennummerering"/>
     <w:rsid w:val="00962048"/>
     <w:rPr>
@@ -10213,7 +10322,7 @@
       <w:szCs w:val="20"/>
     </w:rPr>
   </w:style>
-  <w:style w:type="paragraph" w:styleId="TOC4">
+  <w:style w:type="paragraph" w:styleId="INNH4">
     <w:name w:val="toc 4"/>
     <w:basedOn w:val="Normal"/>
     <w:next w:val="Normal"/>
@@ -10232,7 +10341,7 @@
       <w:ind w:left="660"/>
     </w:pPr>
   </w:style>
-  <w:style w:type="paragraph" w:styleId="TOC5">
+  <w:style w:type="paragraph" w:styleId="INNH5">
     <w:name w:val="toc 5"/>
     <w:basedOn w:val="Normal"/>
     <w:next w:val="Normal"/>
@@ -10279,7 +10388,7 @@
           </w:pPr>
           <w:r>
             <w:rPr>
-              <w:rStyle w:val="PlaceholderText"/>
+              <w:rStyle w:val="Plassholdertekst"/>
             </w:rPr>
             <w:t>Klikk eller trykk her for å skrive inn tekst.</w:t>
           </w:r>
@@ -10308,7 +10417,7 @@
           </w:pPr>
           <w:r>
             <w:rPr>
-              <w:rStyle w:val="PlaceholderText"/>
+              <w:rStyle w:val="Plassholdertekst"/>
             </w:rPr>
             <w:t>[Tittel]</w:t>
           </w:r>
@@ -10337,7 +10446,7 @@
           </w:pPr>
           <w:r>
             <w:rPr>
-              <w:rStyle w:val="PlaceholderText"/>
+              <w:rStyle w:val="Plassholdertekst"/>
               <w:b/>
             </w:rPr>
             <w:t>[Dokumenttype]</w:t>
@@ -10367,7 +10476,7 @@
           </w:pPr>
           <w:r>
             <w:rPr>
-              <w:rStyle w:val="PlaceholderText"/>
+              <w:rStyle w:val="Plassholdertekst"/>
               <w:color w:val="000000" w:themeColor="text1"/>
             </w:rPr>
             <w:t>[Tittel]</w:t>
@@ -10397,7 +10506,7 @@
           </w:pPr>
           <w:r>
             <w:rPr>
-              <w:rStyle w:val="PlaceholderText"/>
+              <w:rStyle w:val="Plassholdertekst"/>
               <w:color w:val="000000" w:themeColor="text1"/>
             </w:rPr>
             <w:t>[Dokumenttype]</w:t>
@@ -10413,10 +10522,11 @@
 <w:fonts xmlns:mc="http://schemas.openxmlformats.org/markup-compatibility/2006" xmlns:r="http://schemas.openxmlformats.org/officeDocument/2006/relationships" xmlns:w="http://schemas.openxmlformats.org/wordprocessingml/2006/main" xmlns:w14="http://schemas.microsoft.com/office/word/2010/wordml" xmlns:w15="http://schemas.microsoft.com/office/word/2012/wordml" xmlns:w16cex="http://schemas.microsoft.com/office/word/2018/wordml/cex" xmlns:w16cid="http://schemas.microsoft.com/office/word/2016/wordml/cid" xmlns:w16="http://schemas.microsoft.com/office/word/2018/wordml" xmlns:w16se="http://schemas.microsoft.com/office/word/2015/wordml/symex" mc:Ignorable="w14 w15 w16se w16cid w16 w16cex">
   <w:font w:name="Roboto">
     <w:altName w:val="Arial"/>
+    <w:panose1 w:val="02000000000000000000"/>
     <w:charset w:val="00"/>
     <w:family w:val="auto"/>
     <w:pitch w:val="variable"/>
-    <w:sig w:usb0="E00002FF" w:usb1="5000205B" w:usb2="00000020" w:usb3="00000000" w:csb0="0000019F" w:csb1="00000000"/>
+    <w:sig w:usb0="E0000AFF" w:usb1="5000217F" w:usb2="00000021" w:usb3="00000000" w:csb0="0000019F" w:csb1="00000000"/>
   </w:font>
   <w:font w:name="Times New Roman">
     <w:panose1 w:val="02020603050405020304"/>
@@ -10448,10 +10558,11 @@
   </w:font>
   <w:font w:name="Roboto Medium">
     <w:altName w:val="Arial"/>
+    <w:panose1 w:val="02000000000000000000"/>
     <w:charset w:val="00"/>
     <w:family w:val="auto"/>
     <w:pitch w:val="variable"/>
-    <w:sig w:usb0="E00002FF" w:usb1="5000205B" w:usb2="00000020" w:usb3="00000000" w:csb0="0000019F" w:csb1="00000000"/>
+    <w:sig w:usb0="E0000AFF" w:usb1="5000217F" w:usb2="00000021" w:usb3="00000000" w:csb0="0000019F" w:csb1="00000000"/>
   </w:font>
   <w:font w:name="Segoe UI">
     <w:panose1 w:val="020B0502040204020203"/>
@@ -10495,9 +10606,11 @@
   <w:rsids>
     <w:rsidRoot w:val="00062CCA"/>
     <w:rsid w:val="00062CCA"/>
+    <w:rsid w:val="00396C05"/>
     <w:rsid w:val="005B54CA"/>
     <w:rsid w:val="005C7B6D"/>
     <w:rsid w:val="00A17075"/>
+    <w:rsid w:val="00C564FD"/>
   </w:rsids>
   <m:mathPr>
     <m:mathFont m:val="Cambria Math"/>
@@ -10919,13 +11032,13 @@
     <w:name w:val="Normal"/>
     <w:qFormat/>
   </w:style>
-  <w:style w:type="character" w:default="1" w:styleId="DefaultParagraphFont">
+  <w:style w:type="character" w:default="1" w:styleId="Standardskriftforavsnitt">
     <w:name w:val="Default Paragraph Font"/>
     <w:uiPriority w:val="1"/>
     <w:semiHidden/>
     <w:unhideWhenUsed/>
   </w:style>
-  <w:style w:type="table" w:default="1" w:styleId="TableNormal">
+  <w:style w:type="table" w:default="1" w:styleId="Vanligtabell">
     <w:name w:val="Normal Table"/>
     <w:uiPriority w:val="99"/>
     <w:semiHidden/>
@@ -10940,15 +11053,15 @@
       </w:tblCellMar>
     </w:tblPr>
   </w:style>
-  <w:style w:type="numbering" w:default="1" w:styleId="NoList">
+  <w:style w:type="numbering" w:default="1" w:styleId="Ingenliste">
     <w:name w:val="No List"/>
     <w:uiPriority w:val="99"/>
     <w:semiHidden/>
     <w:unhideWhenUsed/>
   </w:style>
-  <w:style w:type="character" w:styleId="PlaceholderText">
+  <w:style w:type="character" w:styleId="Plassholdertekst">
     <w:name w:val="Placeholder Text"/>
-    <w:basedOn w:val="DefaultParagraphFont"/>
+    <w:basedOn w:val="Standardskriftforavsnitt"/>
     <w:uiPriority w:val="99"/>
     <w:semiHidden/>
     <w:rPr>

</xml_diff>

<commit_message>
Improvements to integrating files fetched from document with input gotten from xqueries
</commit_message>
<xml_diff>
--- a/out/production/bachelorinnlandet/Dokumentmal_fylkesarkivet_Noark5_testrapport.docx
+++ b/out/production/bachelorinnlandet/Dokumentmal_fylkesarkivet_Noark5_testrapport.docx
@@ -5437,13 +5437,8 @@
       <w:bookmarkEnd w:id="3"/>
     </w:p>
     <w:p>
-      <w:proofErr w:type="spellStart"/>
-      <w:r>
-        <w:t>UttrekksID</w:t>
-      </w:r>
-      <w:proofErr w:type="spellEnd"/>
-      <w:r>
-        <w:t xml:space="preserve">: </w:t>
+      <w:r>
+        <w:t xml:space="preserve">UttrekksID: </w:t>
       </w:r>
       <w:r>
         <w:rPr>
@@ -5855,8 +5850,18 @@
       <w:bookmarkEnd w:id="19"/>
     </w:p>
     <w:p>
-      <w:r>
-        <w:t>Uttrekket er testet i Arkade 5 versjon TODO</w:t>
+      <w:pPr>
+        <w:rPr>
+          <w:b/>
+          <w:bCs/>
+        </w:rPr>
+      </w:pPr>
+      <w:r>
+        <w:rPr>
+          <w:b/>
+          <w:bCs/>
+        </w:rPr>
+        <w:t>TODO</w:t>
       </w:r>
     </w:p>
     <w:p>
@@ -5874,6 +5879,19 @@
     </w:p>
     <w:p>
       <w:pPr>
+        <w:pStyle w:val="Overskrift3"/>
+        <w:ind w:left="851" w:hanging="851"/>
+      </w:pPr>
+      <w:bookmarkStart w:id="22" w:name="_Toc61441145"/>
+      <w:bookmarkStart w:id="23" w:name="_Toc64448940"/>
+      <w:r>
+        <w:t>N5. 03: Validering av XML</w:t>
+      </w:r>
+      <w:bookmarkEnd w:id="22"/>
+      <w:bookmarkEnd w:id="23"/>
+    </w:p>
+    <w:p>
+      <w:pPr>
         <w:rPr>
           <w:b/>
           <w:bCs/>
@@ -5892,20 +5910,140 @@
         <w:pStyle w:val="Overskrift3"/>
         <w:ind w:left="851" w:hanging="851"/>
       </w:pPr>
-      <w:bookmarkStart w:id="22" w:name="_Toc61441145"/>
-      <w:bookmarkStart w:id="23" w:name="_Toc64448940"/>
-      <w:r>
-        <w:t>N5. 03: Validering av XML</w:t>
-      </w:r>
-      <w:bookmarkEnd w:id="22"/>
-      <w:bookmarkEnd w:id="23"/>
-    </w:p>
-    <w:p>
-      <w:pPr>
+      <w:bookmarkStart w:id="24" w:name="_Toc61441146"/>
+      <w:bookmarkStart w:id="25" w:name="_Toc64448941"/>
+      <w:r>
+        <w:t>N5. 04 – N5. 06: Antall og status på arkiv og arkivdeler</w:t>
+      </w:r>
+      <w:bookmarkEnd w:id="24"/>
+      <w:bookmarkEnd w:id="25"/>
+    </w:p>
+    <w:p>
+      <w:r>
+        <w:rPr>
+          <w:b/>
+        </w:rPr>
+        <w:t>TODO</w:t>
+      </w:r>
+    </w:p>
+    <w:p>
+      <w:pPr>
+        <w:pStyle w:val="Overskrift3"/>
+        <w:ind w:left="851" w:hanging="851"/>
+      </w:pPr>
+      <w:bookmarkStart w:id="26" w:name="_Toc61441147"/>
+      <w:bookmarkStart w:id="27" w:name="_Toc64448942"/>
+      <w:r>
+        <w:t>N5. 07 – N5. 09: Se eget klassifikasjonskapittel TODO</w:t>
+      </w:r>
+      <w:bookmarkEnd w:id="26"/>
+      <w:bookmarkEnd w:id="27"/>
+    </w:p>
+    <w:p>
+      <w:pPr>
+        <w:pStyle w:val="Overskrift3"/>
+        <w:ind w:left="851" w:hanging="851"/>
+      </w:pPr>
+      <w:bookmarkStart w:id="28" w:name="_Toc61441148"/>
+      <w:bookmarkStart w:id="29" w:name="_Toc64448943"/>
+      <w:r>
+        <w:t>N5. 10 – N5. 11: Antall mapper</w:t>
+      </w:r>
+      <w:bookmarkEnd w:id="28"/>
+      <w:bookmarkEnd w:id="29"/>
+    </w:p>
+    <w:p>
+      <w:pPr>
+        <w:rPr>
+          <w:b/>
+        </w:rPr>
+      </w:pPr>
+      <w:r>
+        <w:rPr>
+          <w:b/>
+        </w:rPr>
+        <w:t>TODO</w:t>
+      </w:r>
+    </w:p>
+    <w:p>
+      <w:pPr>
+        <w:pStyle w:val="Overskrift3"/>
+        <w:ind w:left="851" w:hanging="851"/>
+      </w:pPr>
+      <w:bookmarkStart w:id="30" w:name="_Toc61441149"/>
+      <w:bookmarkStart w:id="31" w:name="_Toc64448944"/>
+      <w:r>
+        <w:t>N5. 12 – N5. 13: Se eget klassifikasjonskapittel TODO</w:t>
+      </w:r>
+      <w:bookmarkEnd w:id="30"/>
+      <w:bookmarkEnd w:id="31"/>
+    </w:p>
+    <w:p>
+      <w:pPr>
+        <w:pStyle w:val="Overskrift3"/>
+        <w:ind w:left="851" w:hanging="851"/>
+      </w:pPr>
+      <w:bookmarkStart w:id="32" w:name="_Toc61441150"/>
+      <w:bookmarkStart w:id="33" w:name="_Toc64448945"/>
+      <w:r>
+        <w:t>N5. 14: Antall tomme mapper</w:t>
+      </w:r>
+      <w:bookmarkEnd w:id="32"/>
+      <w:bookmarkEnd w:id="33"/>
+    </w:p>
+    <w:p>
+      <w:r>
         <w:rPr>
           <w:b/>
           <w:bCs/>
         </w:rPr>
+        <w:t>TODO</w:t>
+      </w:r>
+    </w:p>
+    <w:p>
+      <w:pPr>
+        <w:pStyle w:val="Overskrift3"/>
+        <w:ind w:left="851" w:hanging="851"/>
+      </w:pPr>
+      <w:bookmarkStart w:id="34" w:name="_Toc61441151"/>
+      <w:bookmarkStart w:id="35" w:name="_Toc64448946"/>
+      <w:r>
+        <w:t>N5. 15: Saksmappestatus</w:t>
+      </w:r>
+      <w:bookmarkEnd w:id="34"/>
+      <w:bookmarkEnd w:id="35"/>
+    </w:p>
+    <w:p>
+      <w:pPr>
+        <w:rPr>
+          <w:b/>
+        </w:rPr>
+      </w:pPr>
+      <w:r>
+        <w:rPr>
+          <w:b/>
+        </w:rPr>
+        <w:t>TODO</w:t>
+      </w:r>
+    </w:p>
+    <w:p>
+      <w:pPr>
+        <w:pStyle w:val="Overskrift3"/>
+        <w:ind w:left="851" w:hanging="851"/>
+      </w:pPr>
+      <w:bookmarkStart w:id="36" w:name="_Toc61441152"/>
+      <w:bookmarkStart w:id="37" w:name="_Toc64448947"/>
+      <w:r>
+        <w:t>N5. 16 - N5. 18: Antall registreringer og journalposttyper</w:t>
+      </w:r>
+      <w:bookmarkEnd w:id="36"/>
+      <w:bookmarkEnd w:id="37"/>
+    </w:p>
+    <w:p>
+      <w:pPr>
+        <w:rPr>
+          <w:b/>
+        </w:rPr>
       </w:pPr>
       <w:r>
         <w:rPr>
@@ -5920,25 +6058,23 @@
         <w:pStyle w:val="Overskrift3"/>
         <w:ind w:left="851" w:hanging="851"/>
       </w:pPr>
-      <w:bookmarkStart w:id="24" w:name="_Toc61441146"/>
-      <w:bookmarkStart w:id="25" w:name="_Toc64448941"/>
-      <w:r>
-        <w:t xml:space="preserve">N5. 04 – N5. 06: Antall og status på arkiv og </w:t>
-      </w:r>
-      <w:proofErr w:type="spellStart"/>
-      <w:r>
-        <w:t>arkivdeler</w:t>
-      </w:r>
-      <w:bookmarkEnd w:id="24"/>
-      <w:bookmarkEnd w:id="25"/>
-      <w:proofErr w:type="spellEnd"/>
-    </w:p>
-    <w:p>
-      <w:r>
+      <w:bookmarkStart w:id="38" w:name="_Toc61441153"/>
+      <w:bookmarkStart w:id="39" w:name="_Toc64448948"/>
+      <w:r>
+        <w:t>N5. 19 - N5. 20: Klasser med og uten underklasser og registeringer</w:t>
+      </w:r>
+      <w:bookmarkEnd w:id="38"/>
+      <w:bookmarkEnd w:id="39"/>
+    </w:p>
+    <w:p>
+      <w:pPr>
         <w:rPr>
           <w:b/>
-        </w:rPr>
-        <w:t>TODO</w:t>
+          <w:bCs/>
+        </w:rPr>
+      </w:pPr>
+      <w:r>
+        <w:t>Ikke relevant.</w:t>
       </w:r>
     </w:p>
     <w:p>
@@ -5946,26 +6082,39 @@
         <w:pStyle w:val="Overskrift3"/>
         <w:ind w:left="851" w:hanging="851"/>
       </w:pPr>
-      <w:bookmarkStart w:id="26" w:name="_Toc61441147"/>
-      <w:bookmarkStart w:id="27" w:name="_Toc64448942"/>
-      <w:r>
-        <w:t>N5. 07 – N5. 09: Se eget klassifikasjonskapittel TODO</w:t>
-      </w:r>
-      <w:bookmarkEnd w:id="26"/>
-      <w:bookmarkEnd w:id="27"/>
+      <w:bookmarkStart w:id="40" w:name="_Toc61441154"/>
+      <w:bookmarkStart w:id="41" w:name="_Toc64448949"/>
+      <w:r>
+        <w:t>N5. 21: Registreringer uten dokumentbeskrivelse</w:t>
+      </w:r>
+      <w:bookmarkEnd w:id="40"/>
+      <w:bookmarkEnd w:id="41"/>
+    </w:p>
+    <w:p>
+      <w:pPr>
+        <w:rPr>
+          <w:b/>
+        </w:rPr>
+      </w:pPr>
+      <w:r>
+        <w:rPr>
+          <w:b/>
+        </w:rPr>
+        <w:t>TODO</w:t>
+      </w:r>
     </w:p>
     <w:p>
       <w:pPr>
         <w:pStyle w:val="Overskrift3"/>
         <w:ind w:left="851" w:hanging="851"/>
       </w:pPr>
-      <w:bookmarkStart w:id="28" w:name="_Toc61441148"/>
-      <w:bookmarkStart w:id="29" w:name="_Toc64448943"/>
-      <w:r>
-        <w:t>N5. 10 – N5. 11: Antall mapper</w:t>
-      </w:r>
-      <w:bookmarkEnd w:id="28"/>
-      <w:bookmarkEnd w:id="29"/>
+      <w:bookmarkStart w:id="42" w:name="_Toc61441155"/>
+      <w:bookmarkStart w:id="43" w:name="_Toc64448950"/>
+      <w:r>
+        <w:t>N5. 22: Journalstatus</w:t>
+      </w:r>
+      <w:bookmarkEnd w:id="42"/>
+      <w:bookmarkEnd w:id="43"/>
     </w:p>
     <w:p>
       <w:pPr>
@@ -5985,33 +6134,171 @@
         <w:pStyle w:val="Overskrift3"/>
         <w:ind w:left="851" w:hanging="851"/>
       </w:pPr>
-      <w:bookmarkStart w:id="30" w:name="_Toc61441149"/>
-      <w:bookmarkStart w:id="31" w:name="_Toc64448944"/>
-      <w:r>
-        <w:t>N5. 12 – N5. 13: Se eget klassifikasjonskapittel TODO</w:t>
-      </w:r>
-      <w:bookmarkEnd w:id="30"/>
-      <w:bookmarkEnd w:id="31"/>
+      <w:bookmarkStart w:id="44" w:name="_Toc61441156"/>
+      <w:bookmarkStart w:id="45" w:name="_Toc64448951"/>
+      <w:r>
+        <w:t>N5. 23 – N5. 26: Dokumentbeskrivelser, objekter og status</w:t>
+      </w:r>
+      <w:bookmarkEnd w:id="44"/>
+      <w:bookmarkEnd w:id="45"/>
+    </w:p>
+    <w:p>
+      <w:pPr>
+        <w:rPr>
+          <w:b/>
+        </w:rPr>
+      </w:pPr>
+      <w:r>
+        <w:rPr>
+          <w:b/>
+        </w:rPr>
+        <w:t>TODO</w:t>
+      </w:r>
     </w:p>
     <w:p>
       <w:pPr>
         <w:pStyle w:val="Overskrift3"/>
         <w:ind w:left="851" w:hanging="851"/>
       </w:pPr>
-      <w:bookmarkStart w:id="32" w:name="_Toc61441150"/>
-      <w:bookmarkStart w:id="33" w:name="_Toc64448945"/>
-      <w:r>
-        <w:t>N5. 14: Antall tomme mapper</w:t>
-      </w:r>
-      <w:bookmarkEnd w:id="32"/>
-      <w:bookmarkEnd w:id="33"/>
-    </w:p>
-    <w:p>
-      <w:r>
+      <w:bookmarkStart w:id="46" w:name="_Toc61441157"/>
+      <w:bookmarkStart w:id="47" w:name="_Toc64448952"/>
+      <w:r>
+        <w:lastRenderedPageBreak/>
+        <w:t>N5. 27: Opprettelse på første og siste registrering</w:t>
+      </w:r>
+      <w:bookmarkEnd w:id="46"/>
+      <w:bookmarkEnd w:id="47"/>
+    </w:p>
+    <w:p>
+      <w:pPr>
+        <w:rPr>
+          <w:b/>
+        </w:rPr>
+      </w:pPr>
+      <w:r>
+        <w:rPr>
+          <w:b/>
+        </w:rPr>
+        <w:t>TODO</w:t>
+      </w:r>
+    </w:p>
+    <w:p>
+      <w:pPr>
+        <w:pStyle w:val="Overskrift3"/>
+        <w:ind w:left="851" w:hanging="851"/>
+      </w:pPr>
+      <w:bookmarkStart w:id="48" w:name="_Toc61441158"/>
+      <w:bookmarkStart w:id="49" w:name="_Toc64448953"/>
+      <w:r>
+        <w:t xml:space="preserve">N5. 28 - N5. 34: Dokumentfiler diskuteres i kapittel </w:t>
+      </w:r>
+      <w:r>
+        <w:rPr>
+          <w:bCs/>
+        </w:rPr>
+        <w:t>TODO</w:t>
+      </w:r>
+      <w:bookmarkEnd w:id="48"/>
+      <w:bookmarkEnd w:id="49"/>
+    </w:p>
+    <w:p>
+      <w:pPr>
+        <w:pStyle w:val="Overskrift3"/>
+        <w:ind w:left="851" w:hanging="851"/>
+      </w:pPr>
+      <w:bookmarkStart w:id="50" w:name="_Toc61441159"/>
+      <w:bookmarkStart w:id="51" w:name="_Toc64448954"/>
+      <w:r>
+        <w:t>N5. 35: Saksparter</w:t>
+      </w:r>
+      <w:bookmarkEnd w:id="50"/>
+      <w:bookmarkEnd w:id="51"/>
+    </w:p>
+    <w:p>
+      <w:pPr>
+        <w:rPr>
+          <w:b/>
+        </w:rPr>
+      </w:pPr>
+      <w:r>
+        <w:rPr>
+          <w:b/>
+        </w:rPr>
+        <w:t>TODO</w:t>
+      </w:r>
+    </w:p>
+    <w:p>
+      <w:pPr>
+        <w:pStyle w:val="Overskrift3"/>
+        <w:ind w:left="851" w:hanging="851"/>
+      </w:pPr>
+      <w:bookmarkStart w:id="52" w:name="_Toc61441160"/>
+      <w:bookmarkStart w:id="53" w:name="_Toc64448955"/>
+      <w:r>
+        <w:t>N5. 36: Merknader testes i kapittel TODO</w:t>
+      </w:r>
+      <w:bookmarkEnd w:id="52"/>
+      <w:bookmarkEnd w:id="53"/>
+    </w:p>
+    <w:p>
+      <w:r>
+        <w:t>[Beskrives her om det ikke finnes merknader]</w:t>
+      </w:r>
+    </w:p>
+    <w:p>
+      <w:pPr>
+        <w:pStyle w:val="Overskrift3"/>
+        <w:ind w:left="851" w:hanging="851"/>
+      </w:pPr>
+      <w:bookmarkStart w:id="54" w:name="_Toc61441161"/>
+      <w:bookmarkStart w:id="55" w:name="_Toc64448956"/>
+      <w:r>
+        <w:t>N5. 37: Kryssreferanser testes videre i kapittel TODO</w:t>
+      </w:r>
+      <w:bookmarkEnd w:id="54"/>
+      <w:bookmarkEnd w:id="55"/>
+    </w:p>
+    <w:p>
+      <w:r>
+        <w:t>[Beskrives her om det ikke finnes kryssreferanser]</w:t>
+      </w:r>
+    </w:p>
+    <w:p>
+      <w:pPr>
+        <w:pStyle w:val="Overskrift3"/>
+        <w:ind w:left="851" w:hanging="851"/>
+      </w:pPr>
+      <w:bookmarkStart w:id="56" w:name="_Toc61441162"/>
+      <w:bookmarkStart w:id="57" w:name="_Toc64448957"/>
+      <w:r>
+        <w:t>N5. 38: Presedenser</w:t>
+      </w:r>
+      <w:bookmarkEnd w:id="56"/>
+      <w:bookmarkEnd w:id="57"/>
+    </w:p>
+    <w:p>
+      <w:pPr>
         <w:rPr>
           <w:b/>
           <w:bCs/>
         </w:rPr>
+      </w:pPr>
+      <w:r>
+        <w:t>[Beskrives her om det ikke finnes presedenser]</w:t>
+      </w:r>
+    </w:p>
+    <w:p>
+      <w:pPr>
+        <w:rPr>
+          <w:b/>
+          <w:bCs/>
+        </w:rPr>
+      </w:pPr>
+      <w:r>
+        <w:rPr>
+          <w:b/>
+          <w:bCs/>
+        </w:rPr>
         <w:t>TODO</w:t>
       </w:r>
     </w:p>
@@ -6020,13 +6307,13 @@
         <w:pStyle w:val="Overskrift3"/>
         <w:ind w:left="851" w:hanging="851"/>
       </w:pPr>
-      <w:bookmarkStart w:id="34" w:name="_Toc61441151"/>
-      <w:bookmarkStart w:id="35" w:name="_Toc64448946"/>
-      <w:r>
-        <w:t>N5. 15: Saksmappestatus</w:t>
-      </w:r>
-      <w:bookmarkEnd w:id="34"/>
-      <w:bookmarkEnd w:id="35"/>
+      <w:bookmarkStart w:id="58" w:name="_Toc61441163"/>
+      <w:bookmarkStart w:id="59" w:name="_Toc64448958"/>
+      <w:r>
+        <w:t>N5. 39: Korrespondanseparter</w:t>
+      </w:r>
+      <w:bookmarkEnd w:id="58"/>
+      <w:bookmarkEnd w:id="59"/>
     </w:p>
     <w:p>
       <w:pPr>
@@ -6046,13 +6333,13 @@
         <w:pStyle w:val="Overskrift3"/>
         <w:ind w:left="851" w:hanging="851"/>
       </w:pPr>
-      <w:bookmarkStart w:id="36" w:name="_Toc61441152"/>
-      <w:bookmarkStart w:id="37" w:name="_Toc64448947"/>
-      <w:r>
-        <w:t>N5. 16 - N5. 18: Antall registreringer og journalposttyper</w:t>
-      </w:r>
-      <w:bookmarkEnd w:id="36"/>
-      <w:bookmarkEnd w:id="37"/>
+      <w:bookmarkStart w:id="60" w:name="_Toc61441164"/>
+      <w:bookmarkStart w:id="61" w:name="_Toc64448959"/>
+      <w:r>
+        <w:t>N5. 40: Avskrivninger</w:t>
+      </w:r>
+      <w:bookmarkEnd w:id="60"/>
+      <w:bookmarkEnd w:id="61"/>
     </w:p>
     <w:p>
       <w:pPr>
@@ -6060,6 +6347,40 @@
           <w:b/>
         </w:rPr>
       </w:pPr>
+      <w:r>
+        <w:rPr>
+          <w:b/>
+        </w:rPr>
+        <w:t>TODO</w:t>
+      </w:r>
+    </w:p>
+    <w:p>
+      <w:pPr>
+        <w:pStyle w:val="Overskrift3"/>
+        <w:ind w:left="851" w:hanging="851"/>
+      </w:pPr>
+      <w:bookmarkStart w:id="62" w:name="_Toc61441165"/>
+      <w:bookmarkStart w:id="63" w:name="_Toc64448960"/>
+      <w:r>
+        <w:t>N5. 41: Dokumentflyter testes i kapittel TODO</w:t>
+      </w:r>
+      <w:bookmarkEnd w:id="62"/>
+      <w:bookmarkEnd w:id="63"/>
+    </w:p>
+    <w:p>
+      <w:pPr>
+        <w:pStyle w:val="Overskrift3"/>
+        <w:ind w:left="851" w:hanging="851"/>
+      </w:pPr>
+      <w:bookmarkStart w:id="64" w:name="_Toc61441166"/>
+      <w:bookmarkStart w:id="65" w:name="_Toc64448961"/>
+      <w:r>
+        <w:t>N5. 42: Skjerminger</w:t>
+      </w:r>
+      <w:bookmarkEnd w:id="64"/>
+      <w:bookmarkEnd w:id="65"/>
+    </w:p>
+    <w:p>
       <w:r>
         <w:rPr>
           <w:b/>
@@ -6073,23 +6394,21 @@
         <w:pStyle w:val="Overskrift3"/>
         <w:ind w:left="851" w:hanging="851"/>
       </w:pPr>
-      <w:bookmarkStart w:id="38" w:name="_Toc61441153"/>
-      <w:bookmarkStart w:id="39" w:name="_Toc64448948"/>
-      <w:r>
-        <w:t>N5. 19 - N5. 20: Klasser med og uten underklasser og registeringer</w:t>
-      </w:r>
-      <w:bookmarkEnd w:id="38"/>
-      <w:bookmarkEnd w:id="39"/>
-    </w:p>
-    <w:p>
-      <w:pPr>
+      <w:bookmarkStart w:id="66" w:name="_Toc61441167"/>
+      <w:bookmarkStart w:id="67" w:name="_Toc64448962"/>
+      <w:r>
+        <w:t>N5. 43: Gradering</w:t>
+      </w:r>
+      <w:bookmarkEnd w:id="66"/>
+      <w:bookmarkEnd w:id="67"/>
+    </w:p>
+    <w:p>
+      <w:r>
         <w:rPr>
           <w:b/>
           <w:bCs/>
         </w:rPr>
-      </w:pPr>
-      <w:r>
-        <w:t>Ikke relevant.</w:t>
+        <w:t>TODO</w:t>
       </w:r>
     </w:p>
     <w:p>
@@ -6097,13 +6416,13 @@
         <w:pStyle w:val="Overskrift3"/>
         <w:ind w:left="851" w:hanging="851"/>
       </w:pPr>
-      <w:bookmarkStart w:id="40" w:name="_Toc61441154"/>
-      <w:bookmarkStart w:id="41" w:name="_Toc64448949"/>
-      <w:r>
-        <w:t>N5. 21: Registreringer uten dokumentbeskrivelse</w:t>
-      </w:r>
-      <w:bookmarkEnd w:id="40"/>
-      <w:bookmarkEnd w:id="41"/>
+      <w:bookmarkStart w:id="68" w:name="_Toc61441168"/>
+      <w:bookmarkStart w:id="69" w:name="_Toc64448963"/>
+      <w:r>
+        <w:t>N5. 44 - N5. 45: Kassasjoner</w:t>
+      </w:r>
+      <w:bookmarkEnd w:id="68"/>
+      <w:bookmarkEnd w:id="69"/>
     </w:p>
     <w:p>
       <w:pPr>
@@ -6123,13 +6442,13 @@
         <w:pStyle w:val="Overskrift3"/>
         <w:ind w:left="851" w:hanging="851"/>
       </w:pPr>
-      <w:bookmarkStart w:id="42" w:name="_Toc61441155"/>
-      <w:bookmarkStart w:id="43" w:name="_Toc64448950"/>
-      <w:r>
-        <w:t>N5. 22: Journalstatus</w:t>
-      </w:r>
-      <w:bookmarkEnd w:id="42"/>
-      <w:bookmarkEnd w:id="43"/>
+      <w:bookmarkStart w:id="70" w:name="_Toc61441169"/>
+      <w:bookmarkStart w:id="71" w:name="_Toc64448964"/>
+      <w:r>
+        <w:t>N5. 46: Konvertering</w:t>
+      </w:r>
+      <w:bookmarkEnd w:id="70"/>
+      <w:bookmarkEnd w:id="71"/>
     </w:p>
     <w:p>
       <w:pPr>
@@ -6149,14 +6468,13 @@
         <w:pStyle w:val="Overskrift3"/>
         <w:ind w:left="851" w:hanging="851"/>
       </w:pPr>
-      <w:bookmarkStart w:id="44" w:name="_Toc61441156"/>
-      <w:bookmarkStart w:id="45" w:name="_Toc64448951"/>
-      <w:r>
-        <w:lastRenderedPageBreak/>
-        <w:t>N5. 23 – N5. 26: Dokumentbeskrivelser, objekter og status</w:t>
-      </w:r>
-      <w:bookmarkEnd w:id="44"/>
-      <w:bookmarkEnd w:id="45"/>
+      <w:bookmarkStart w:id="72" w:name="_Toc61441170"/>
+      <w:bookmarkStart w:id="73" w:name="_Toc64448965"/>
+      <w:r>
+        <w:t>N5. 47: Systemidentifikasjoner</w:t>
+      </w:r>
+      <w:bookmarkEnd w:id="72"/>
+      <w:bookmarkEnd w:id="73"/>
     </w:p>
     <w:p>
       <w:pPr>
@@ -6176,357 +6494,14 @@
         <w:pStyle w:val="Overskrift3"/>
         <w:ind w:left="851" w:hanging="851"/>
       </w:pPr>
-      <w:bookmarkStart w:id="46" w:name="_Toc61441157"/>
-      <w:bookmarkStart w:id="47" w:name="_Toc64448952"/>
-      <w:r>
-        <w:t>N5. 27: Opprettelse på første og siste registrering</w:t>
-      </w:r>
-      <w:bookmarkEnd w:id="46"/>
-      <w:bookmarkEnd w:id="47"/>
-    </w:p>
-    <w:p>
-      <w:pPr>
-        <w:rPr>
-          <w:b/>
-        </w:rPr>
-      </w:pPr>
-      <w:r>
-        <w:rPr>
-          <w:b/>
-        </w:rPr>
-        <w:t>TODO</w:t>
-      </w:r>
-    </w:p>
-    <w:p>
-      <w:pPr>
-        <w:pStyle w:val="Overskrift3"/>
-        <w:ind w:left="851" w:hanging="851"/>
-      </w:pPr>
-      <w:bookmarkStart w:id="48" w:name="_Toc61441158"/>
-      <w:bookmarkStart w:id="49" w:name="_Toc64448953"/>
-      <w:r>
-        <w:t xml:space="preserve">N5. 28 - N5. 34: Dokumentfiler diskuteres i kapittel </w:t>
-      </w:r>
-      <w:r>
-        <w:rPr>
-          <w:bCs/>
-        </w:rPr>
-        <w:t>TODO</w:t>
-      </w:r>
-      <w:bookmarkEnd w:id="48"/>
-      <w:bookmarkEnd w:id="49"/>
-    </w:p>
-    <w:p>
-      <w:pPr>
-        <w:pStyle w:val="Overskrift3"/>
-        <w:ind w:left="851" w:hanging="851"/>
-      </w:pPr>
-      <w:bookmarkStart w:id="50" w:name="_Toc61441159"/>
-      <w:bookmarkStart w:id="51" w:name="_Toc64448954"/>
-      <w:r>
-        <w:t xml:space="preserve">N5. 35: </w:t>
-      </w:r>
-      <w:proofErr w:type="spellStart"/>
-      <w:r>
-        <w:t>Saksparter</w:t>
-      </w:r>
-      <w:bookmarkEnd w:id="50"/>
-      <w:bookmarkEnd w:id="51"/>
-      <w:proofErr w:type="spellEnd"/>
-    </w:p>
-    <w:p>
-      <w:pPr>
-        <w:rPr>
-          <w:b/>
-        </w:rPr>
-      </w:pPr>
-      <w:r>
-        <w:rPr>
-          <w:b/>
-        </w:rPr>
-        <w:t>TODO</w:t>
-      </w:r>
-    </w:p>
-    <w:p>
-      <w:pPr>
-        <w:pStyle w:val="Overskrift3"/>
-        <w:ind w:left="851" w:hanging="851"/>
-      </w:pPr>
-      <w:bookmarkStart w:id="52" w:name="_Toc61441160"/>
-      <w:bookmarkStart w:id="53" w:name="_Toc64448955"/>
-      <w:r>
-        <w:t>N5. 36: Merknader testes i kapittel TODO</w:t>
-      </w:r>
-      <w:bookmarkEnd w:id="52"/>
-      <w:bookmarkEnd w:id="53"/>
-    </w:p>
-    <w:p>
-      <w:r>
-        <w:t>[Beskrives her om det ikke finnes merknader]</w:t>
-      </w:r>
-    </w:p>
-    <w:p>
-      <w:pPr>
-        <w:pStyle w:val="Overskrift3"/>
-        <w:ind w:left="851" w:hanging="851"/>
-      </w:pPr>
-      <w:bookmarkStart w:id="54" w:name="_Toc61441161"/>
-      <w:bookmarkStart w:id="55" w:name="_Toc64448956"/>
-      <w:r>
-        <w:t>N5. 37: Kryssreferanser testes videre i kapittel TODO</w:t>
-      </w:r>
-      <w:bookmarkEnd w:id="54"/>
-      <w:bookmarkEnd w:id="55"/>
-    </w:p>
-    <w:p>
-      <w:r>
-        <w:t>[Beskrives her om det ikke finnes kryssreferanser]</w:t>
-      </w:r>
-    </w:p>
-    <w:p>
-      <w:pPr>
-        <w:pStyle w:val="Overskrift3"/>
-        <w:ind w:left="851" w:hanging="851"/>
-      </w:pPr>
-      <w:bookmarkStart w:id="56" w:name="_Toc61441162"/>
-      <w:bookmarkStart w:id="57" w:name="_Toc64448957"/>
-      <w:r>
-        <w:t>N5. 38: Presedenser</w:t>
-      </w:r>
-      <w:bookmarkEnd w:id="56"/>
-      <w:bookmarkEnd w:id="57"/>
-    </w:p>
-    <w:p>
-      <w:pPr>
-        <w:rPr>
-          <w:b/>
-          <w:bCs/>
-        </w:rPr>
-      </w:pPr>
-      <w:r>
-        <w:t>[Beskrives her om det ikke finnes presedenser]</w:t>
-      </w:r>
-    </w:p>
-    <w:p>
-      <w:pPr>
-        <w:rPr>
-          <w:b/>
-          <w:bCs/>
-        </w:rPr>
-      </w:pPr>
-      <w:r>
-        <w:rPr>
-          <w:b/>
-          <w:bCs/>
-        </w:rPr>
-        <w:t>TODO</w:t>
-      </w:r>
-    </w:p>
-    <w:p>
-      <w:pPr>
-        <w:pStyle w:val="Overskrift3"/>
-        <w:ind w:left="851" w:hanging="851"/>
-      </w:pPr>
-      <w:bookmarkStart w:id="58" w:name="_Toc61441163"/>
-      <w:bookmarkStart w:id="59" w:name="_Toc64448958"/>
-      <w:r>
-        <w:t>N5. 39: Korrespondanseparter</w:t>
-      </w:r>
-      <w:bookmarkEnd w:id="58"/>
-      <w:bookmarkEnd w:id="59"/>
-    </w:p>
-    <w:p>
-      <w:pPr>
-        <w:rPr>
-          <w:b/>
-        </w:rPr>
-      </w:pPr>
-      <w:r>
-        <w:rPr>
-          <w:b/>
-        </w:rPr>
-        <w:t>TODO</w:t>
-      </w:r>
-    </w:p>
-    <w:p>
-      <w:pPr>
-        <w:pStyle w:val="Overskrift3"/>
-        <w:ind w:left="851" w:hanging="851"/>
-      </w:pPr>
-      <w:bookmarkStart w:id="60" w:name="_Toc61441164"/>
-      <w:bookmarkStart w:id="61" w:name="_Toc64448959"/>
-      <w:r>
-        <w:t>N5. 40: Avskrivninger</w:t>
-      </w:r>
-      <w:bookmarkEnd w:id="60"/>
-      <w:bookmarkEnd w:id="61"/>
-    </w:p>
-    <w:p>
-      <w:pPr>
-        <w:rPr>
-          <w:b/>
-        </w:rPr>
-      </w:pPr>
-      <w:r>
-        <w:rPr>
-          <w:b/>
-        </w:rPr>
-        <w:t>TODO</w:t>
-      </w:r>
-    </w:p>
-    <w:p>
-      <w:pPr>
-        <w:pStyle w:val="Overskrift3"/>
-        <w:ind w:left="851" w:hanging="851"/>
-      </w:pPr>
-      <w:bookmarkStart w:id="62" w:name="_Toc61441165"/>
-      <w:bookmarkStart w:id="63" w:name="_Toc64448960"/>
-      <w:r>
-        <w:t>N5. 41: Dokumentflyter testes i kapittel TODO</w:t>
-      </w:r>
-      <w:bookmarkEnd w:id="62"/>
-      <w:bookmarkEnd w:id="63"/>
-    </w:p>
-    <w:p>
-      <w:pPr>
-        <w:pStyle w:val="Overskrift3"/>
-        <w:ind w:left="851" w:hanging="851"/>
-      </w:pPr>
-      <w:bookmarkStart w:id="64" w:name="_Toc61441166"/>
-      <w:bookmarkStart w:id="65" w:name="_Toc64448961"/>
-      <w:r>
-        <w:t>N5. 42: Skjerminger</w:t>
-      </w:r>
-      <w:bookmarkEnd w:id="64"/>
-      <w:bookmarkEnd w:id="65"/>
-    </w:p>
-    <w:p>
-      <w:r>
-        <w:rPr>
-          <w:b/>
-          <w:bCs/>
-        </w:rPr>
-        <w:t>TODO</w:t>
-      </w:r>
-    </w:p>
-    <w:p>
-      <w:pPr>
-        <w:pStyle w:val="Overskrift3"/>
-        <w:ind w:left="851" w:hanging="851"/>
-      </w:pPr>
-      <w:bookmarkStart w:id="66" w:name="_Toc61441167"/>
-      <w:bookmarkStart w:id="67" w:name="_Toc64448962"/>
-      <w:r>
-        <w:t>N5. 43: Gradering</w:t>
-      </w:r>
-      <w:bookmarkEnd w:id="66"/>
-      <w:bookmarkEnd w:id="67"/>
-    </w:p>
-    <w:p>
-      <w:r>
-        <w:rPr>
-          <w:b/>
-          <w:bCs/>
-        </w:rPr>
-        <w:t>TODO</w:t>
-      </w:r>
-    </w:p>
-    <w:p>
-      <w:pPr>
-        <w:pStyle w:val="Overskrift3"/>
-        <w:ind w:left="851" w:hanging="851"/>
-      </w:pPr>
-      <w:bookmarkStart w:id="68" w:name="_Toc61441168"/>
-      <w:bookmarkStart w:id="69" w:name="_Toc64448963"/>
-      <w:r>
-        <w:t>N5. 44 - N5. 45: Kassasjoner</w:t>
-      </w:r>
-      <w:bookmarkEnd w:id="68"/>
-      <w:bookmarkEnd w:id="69"/>
-    </w:p>
-    <w:p>
-      <w:pPr>
-        <w:rPr>
-          <w:b/>
-        </w:rPr>
-      </w:pPr>
-      <w:r>
-        <w:rPr>
-          <w:b/>
-        </w:rPr>
-        <w:t>TODO</w:t>
-      </w:r>
-    </w:p>
-    <w:p>
-      <w:pPr>
-        <w:pStyle w:val="Overskrift3"/>
-        <w:ind w:left="851" w:hanging="851"/>
-      </w:pPr>
-      <w:bookmarkStart w:id="70" w:name="_Toc61441169"/>
-      <w:bookmarkStart w:id="71" w:name="_Toc64448964"/>
-      <w:r>
-        <w:t>N5. 46: Konvertering</w:t>
-      </w:r>
-      <w:bookmarkEnd w:id="70"/>
-      <w:bookmarkEnd w:id="71"/>
-    </w:p>
-    <w:p>
-      <w:pPr>
-        <w:rPr>
-          <w:b/>
-        </w:rPr>
-      </w:pPr>
-      <w:r>
-        <w:rPr>
-          <w:b/>
-        </w:rPr>
-        <w:t>TODO</w:t>
-      </w:r>
-    </w:p>
-    <w:p>
-      <w:pPr>
-        <w:pStyle w:val="Overskrift3"/>
-        <w:ind w:left="851" w:hanging="851"/>
-      </w:pPr>
-      <w:bookmarkStart w:id="72" w:name="_Toc61441170"/>
-      <w:bookmarkStart w:id="73" w:name="_Toc64448965"/>
-      <w:r>
-        <w:lastRenderedPageBreak/>
-        <w:t>N5. 47: Systemidentifikasjoner</w:t>
-      </w:r>
-      <w:bookmarkEnd w:id="72"/>
-      <w:bookmarkEnd w:id="73"/>
-    </w:p>
-    <w:p>
-      <w:pPr>
-        <w:rPr>
-          <w:b/>
-        </w:rPr>
-      </w:pPr>
-      <w:r>
-        <w:rPr>
-          <w:b/>
-        </w:rPr>
-        <w:t>TODO</w:t>
-      </w:r>
-    </w:p>
-    <w:p>
-      <w:pPr>
-        <w:pStyle w:val="Overskrift3"/>
-        <w:ind w:left="851" w:hanging="851"/>
-      </w:pPr>
       <w:bookmarkStart w:id="74" w:name="_Toc61441171"/>
       <w:bookmarkStart w:id="75" w:name="_Toc64448966"/>
       <w:r>
-        <w:t xml:space="preserve">N5. 48: </w:t>
-      </w:r>
-      <w:proofErr w:type="spellStart"/>
-      <w:r>
-        <w:t>Arkivdelreferanser</w:t>
+        <w:lastRenderedPageBreak/>
+        <w:t>N5. 48: Arkivdelreferanser</w:t>
       </w:r>
       <w:bookmarkEnd w:id="74"/>
       <w:bookmarkEnd w:id="75"/>
-      <w:proofErr w:type="spellEnd"/>
     </w:p>
     <w:p>
       <w:pPr>
@@ -6685,21 +6660,8 @@
           <w:numId w:val="7"/>
         </w:numPr>
       </w:pPr>
-      <w:proofErr w:type="spellStart"/>
-      <w:r>
-        <w:t>VeraPDF</w:t>
-      </w:r>
-      <w:proofErr w:type="spellEnd"/>
-      <w:r>
-        <w:t xml:space="preserve"> 1.14.8 </w:t>
-      </w:r>
-      <w:proofErr w:type="spellStart"/>
-      <w:r>
-        <w:t>GreenField</w:t>
-      </w:r>
-      <w:proofErr w:type="spellEnd"/>
-      <w:r>
-        <w:t xml:space="preserve"> </w:t>
+      <w:r>
+        <w:t xml:space="preserve">VeraPDF 1.14.8 GreenField </w:t>
       </w:r>
       <w:r>
         <w:rPr>
@@ -6749,15 +6711,7 @@
         </w:rPr>
       </w:pPr>
       <w:r>
-        <w:t xml:space="preserve">PDF-filene ble også sjekket opp mot PDF/A standarden ved hjelp av </w:t>
-      </w:r>
-      <w:proofErr w:type="spellStart"/>
-      <w:r>
-        <w:t>VeraPDF</w:t>
-      </w:r>
-      <w:proofErr w:type="spellEnd"/>
-      <w:r>
-        <w:t xml:space="preserve">. </w:t>
+        <w:t xml:space="preserve">PDF-filene ble også sjekket opp mot PDF/A standarden ved hjelp av VeraPDF. </w:t>
       </w:r>
       <w:r>
         <w:rPr>
@@ -6842,7 +6796,6 @@
       <w:bookmarkStart w:id="97" w:name="_Toc61441181"/>
       <w:bookmarkStart w:id="98" w:name="_Toc64448976"/>
       <w:r>
-        <w:lastRenderedPageBreak/>
         <w:t>Utvalgsbehandling</w:t>
       </w:r>
       <w:bookmarkEnd w:id="97"/>
@@ -6870,6 +6823,7 @@
       <w:bookmarkStart w:id="100" w:name="_Toc61441182"/>
       <w:bookmarkStart w:id="101" w:name="_Toc64448977"/>
       <w:r>
+        <w:lastRenderedPageBreak/>
         <w:t>Merknader</w:t>
       </w:r>
       <w:bookmarkEnd w:id="99"/>
@@ -7169,30 +7123,14 @@
       <w:bookmarkStart w:id="118" w:name="_Toc61441189"/>
       <w:bookmarkStart w:id="119" w:name="_Toc64448984"/>
       <w:r>
-        <w:t xml:space="preserve">Kontroll av egendefinerte verdier i XML </w:t>
-      </w:r>
-      <w:proofErr w:type="spellStart"/>
-      <w:r>
-        <w:t>Schema</w:t>
-      </w:r>
-      <w:proofErr w:type="spellEnd"/>
-      <w:r>
-        <w:t xml:space="preserve"> som følger uttrekket</w:t>
+        <w:t>Kontroll av egendefinerte verdier i XML Schema som følger uttrekket</w:t>
       </w:r>
       <w:bookmarkEnd w:id="118"/>
       <w:bookmarkEnd w:id="119"/>
     </w:p>
     <w:p>
       <w:r>
-        <w:t xml:space="preserve">XML </w:t>
-      </w:r>
-      <w:proofErr w:type="spellStart"/>
-      <w:r>
-        <w:t>Schema</w:t>
-      </w:r>
-      <w:proofErr w:type="spellEnd"/>
-      <w:r>
-        <w:t xml:space="preserve"> beskriver hva som er tillatt i arkivstrukturen som leveres i et Noark5-uttrekk. Det skal vanligvis ikke endres, men vi ser at dette gjerne blir gjort likevel for å beskrive hva som er gjort historisk. Dette bør helst bare omfatte endringer i metadata.xsd, men vi kontrollerer samtlige beskrivelser likevel for å se etter endringer.</w:t>
+        <w:t>XML Schema beskriver hva som er tillatt i arkivstrukturen som leveres i et Noark5-uttrekk. Det skal vanligvis ikke endres, men vi ser at dette gjerne blir gjort likevel for å beskrive hva som er gjort historisk. Dette bør helst bare omfatte endringer i metadata.xsd, men vi kontrollerer samtlige beskrivelser likevel for å se etter endringer.</w:t>
       </w:r>
     </w:p>
     <w:p>
@@ -7228,15 +7166,7 @@
     </w:p>
     <w:p>
       <w:r>
-        <w:t xml:space="preserve">Et arkivuttrekk vil ha behov for oppfølging og vedlikehold. Dette gjelder f.eks. i forhold til dokumentformater som skal erstattes, kassasjon som ikke er utført enda, skjerming som opphører </w:t>
-      </w:r>
-      <w:proofErr w:type="gramStart"/>
-      <w:r>
-        <w:t>etc..</w:t>
-      </w:r>
-      <w:proofErr w:type="gramEnd"/>
-      <w:r>
-        <w:t xml:space="preserve"> </w:t>
+        <w:t xml:space="preserve">Et arkivuttrekk vil ha behov for oppfølging og vedlikehold. Dette gjelder f.eks. i forhold til dokumentformater som skal erstattes, kassasjon som ikke er utført enda, skjerming som opphører etc.. </w:t>
       </w:r>
     </w:p>
     <w:p>
@@ -10562,8 +10492,10 @@
     <w:rsid w:val="00062CCA"/>
     <w:rsid w:val="005B54CA"/>
     <w:rsid w:val="005C7B6D"/>
+    <w:rsid w:val="00924C58"/>
     <w:rsid w:val="00A17075"/>
     <w:rsid w:val="00A73EF5"/>
+    <w:rsid w:val="00E41A6A"/>
   </w:rsids>
   <m:mathPr>
     <m:mathFont m:val="Cambria Math"/>

</xml_diff>

<commit_message>
Removed previous text in chapter 5. Added for loop to add attachments.
</commit_message>
<xml_diff>
--- a/out/production/bachelorinnlandet/Dokumentmal_fylkesarkivet_Noark5_testrapport.docx
+++ b/out/production/bachelorinnlandet/Dokumentmal_fylkesarkivet_Noark5_testrapport.docx
@@ -5855,8 +5855,18 @@
       <w:bookmarkEnd w:id="19"/>
     </w:p>
     <w:p>
-      <w:r>
-        <w:t>Uttrekket er testet i Arkade 5 versjon TODO</w:t>
+      <w:pPr>
+        <w:rPr>
+          <w:b/>
+          <w:bCs/>
+        </w:rPr>
+      </w:pPr>
+      <w:r>
+        <w:rPr>
+          <w:b/>
+          <w:bCs/>
+        </w:rPr>
+        <w:t>TODO</w:t>
       </w:r>
     </w:p>
     <w:p>
@@ -5871,21 +5881,6 @@
       </w:r>
       <w:bookmarkEnd w:id="20"/>
       <w:bookmarkEnd w:id="21"/>
-    </w:p>
-    <w:p>
-      <w:pPr>
-        <w:rPr>
-          <w:b/>
-          <w:bCs/>
-        </w:rPr>
-      </w:pPr>
-      <w:r>
-        <w:rPr>
-          <w:b/>
-          <w:bCs/>
-        </w:rPr>
-        <w:t>TODO</w:t>
-      </w:r>
     </w:p>
     <w:p>
       <w:pPr>
@@ -7374,80 +7369,6 @@
       </w:r>
       <w:bookmarkEnd w:id="132"/>
       <w:bookmarkEnd w:id="133"/>
-    </w:p>
-    <w:p>
-      <w:pPr>
-        <w:pStyle w:val="BrdtekstIFK"/>
-        <w:numPr>
-          <w:ilvl w:val="0"/>
-          <w:numId w:val="8"/>
-        </w:numPr>
-      </w:pPr>
-      <w:r>
-        <w:t>Arkade5 testrapport</w:t>
-      </w:r>
-    </w:p>
-    <w:p>
-      <w:pPr>
-        <w:pStyle w:val="Listeavsnitt"/>
-        <w:numPr>
-          <w:ilvl w:val="0"/>
-          <w:numId w:val="8"/>
-        </w:numPr>
-        <w:rPr>
-          <w:b/>
-        </w:rPr>
-      </w:pPr>
-      <w:r>
-        <w:rPr>
-          <w:b/>
-        </w:rPr>
-        <w:t>TODO</w:t>
-      </w:r>
-    </w:p>
-    <w:p>
-      <w:pPr>
-        <w:pStyle w:val="Listeavsnitt"/>
-        <w:numPr>
-          <w:ilvl w:val="0"/>
-          <w:numId w:val="8"/>
-        </w:numPr>
-        <w:rPr>
-          <w:b/>
-        </w:rPr>
-      </w:pPr>
-      <w:r>
-        <w:rPr>
-          <w:b/>
-        </w:rPr>
-        <w:t>TODO</w:t>
-      </w:r>
-    </w:p>
-    <w:p>
-      <w:pPr>
-        <w:pStyle w:val="Listeavsnitt"/>
-        <w:numPr>
-          <w:ilvl w:val="0"/>
-          <w:numId w:val="8"/>
-        </w:numPr>
-        <w:rPr>
-          <w:b/>
-        </w:rPr>
-      </w:pPr>
-      <w:r>
-        <w:rPr>
-          <w:b/>
-        </w:rPr>
-        <w:t>TODO</w:t>
-      </w:r>
-    </w:p>
-    <w:p>
-      <w:pPr>
-        <w:ind w:left="360"/>
-        <w:rPr>
-          <w:b/>
-        </w:rPr>
-      </w:pPr>
     </w:p>
     <w:p>
       <w:pPr>
@@ -10606,11 +10527,13 @@
   <w:rsids>
     <w:rsidRoot w:val="00062CCA"/>
     <w:rsid w:val="00062CCA"/>
-    <w:rsid w:val="00396C05"/>
     <w:rsid w:val="005B54CA"/>
     <w:rsid w:val="005C7B6D"/>
+    <w:rsid w:val="0090753E"/>
+    <w:rsid w:val="00924C58"/>
     <w:rsid w:val="00A17075"/>
-    <w:rsid w:val="00C564FD"/>
+    <w:rsid w:val="00A73EF5"/>
+    <w:rsid w:val="00E41A6A"/>
   </w:rsids>
   <m:mathPr>
     <m:mathFont m:val="Cambria Math"/>
@@ -11295,23 +11218,13 @@
 </file>
 
 <file path=customXml/item1.xml><?xml version="1.0" encoding="utf-8"?>
-<b:Sources xmlns:b="http://schemas.openxmlformats.org/officeDocument/2006/bibliography" xmlns="http://schemas.openxmlformats.org/officeDocument/2006/bibliography" SelectedStyle="\APASixthEditionOfficeOnline.xsl" StyleName="APA" Version="6"/>
-</file>
-
-<file path=customXml/item2.xml><?xml version="1.0" encoding="utf-8"?>
-<p:properties xmlns:p="http://schemas.microsoft.com/office/2006/metadata/properties" xmlns:xsi="http://www.w3.org/2001/XMLSchema-instance" xmlns:pc="http://schemas.microsoft.com/office/infopath/2007/PartnerControls">
-  <documentManagement/>
-</p:properties>
-</file>
-
-<file path=customXml/item3.xml><?xml version="1.0" encoding="utf-8"?>
 <root>
   <tittel> Testrapport – deponering av elektronisk arkivmateriale </tittel>
   <doktyp>PDF/A</doktyp>
 </root>
 </file>
 
-<file path=customXml/item4.xml><?xml version="1.0" encoding="utf-8"?>
+<file path=customXml/item2.xml><?xml version="1.0" encoding="utf-8"?>
 <?mso-contentType ?>
 <FormTemplates xmlns="http://schemas.microsoft.com/sharepoint/v3/contenttype/forms">
   <Display>DocumentLibraryForm</Display>
@@ -11320,7 +11233,7 @@
 </FormTemplates>
 </file>
 
-<file path=customXml/item5.xml><?xml version="1.0" encoding="utf-8"?>
+<file path=customXml/item3.xml><?xml version="1.0" encoding="utf-8"?>
 <ct:contentTypeSchema xmlns:ct="http://schemas.microsoft.com/office/2006/metadata/contentType" xmlns:ma="http://schemas.microsoft.com/office/2006/metadata/properties/metaAttributes" ct:_="" ma:_="" ma:contentTypeName="Dokument" ma:contentTypeID="0x010100CD6ECB3AD42212489CD38D2117876788" ma:contentTypeVersion="4" ma:contentTypeDescription="Opprett et nytt dokument." ma:contentTypeScope="" ma:versionID="7fe8321b44f57df1a93a8609a139c72e">
   <xsd:schema xmlns:xsd="http://www.w3.org/2001/XMLSchema" xmlns:xs="http://www.w3.org/2001/XMLSchema" xmlns:p="http://schemas.microsoft.com/office/2006/metadata/properties" xmlns:ns2="8b1b55f8-9fa9-409c-8c34-7642b545c301" xmlns:ns3="bae9230b-e9a8-4b5c-aa6a-eb751bd813a8" targetNamespace="http://schemas.microsoft.com/office/2006/metadata/properties" ma:root="true" ma:fieldsID="a0918ad2fa8909106a1a50dae007c683" ns2:_="" ns3:_="">
     <xsd:import namespace="8b1b55f8-9fa9-409c-8c34-7642b545c301"/>
@@ -11485,30 +11398,23 @@
 </ct:contentTypeSchema>
 </file>
 
-<file path=customXml/itemProps1.xml><?xml version="1.0" encoding="utf-8"?>
-<ds:datastoreItem xmlns:ds="http://schemas.openxmlformats.org/officeDocument/2006/customXml" ds:itemID="{2B49BB05-04CE-4DF9-9C14-F1EDF4BA1823}">
-  <ds:schemaRefs>
-    <ds:schemaRef ds:uri="http://schemas.openxmlformats.org/officeDocument/2006/bibliography"/>
-  </ds:schemaRefs>
-</ds:datastoreItem>
+<file path=customXml/item4.xml><?xml version="1.0" encoding="utf-8"?>
+<b:Sources xmlns:b="http://schemas.openxmlformats.org/officeDocument/2006/bibliography" xmlns="http://schemas.openxmlformats.org/officeDocument/2006/bibliography" SelectedStyle="\APASixthEditionOfficeOnline.xsl" StyleName="APA" Version="6"/>
 </file>
 
-<file path=customXml/itemProps2.xml><?xml version="1.0" encoding="utf-8"?>
-<ds:datastoreItem xmlns:ds="http://schemas.openxmlformats.org/officeDocument/2006/customXml" ds:itemID="{1F63DD83-C759-4A4E-939B-8DF734A9CAC3}">
-  <ds:schemaRefs>
-    <ds:schemaRef ds:uri="http://schemas.microsoft.com/office/2006/metadata/properties"/>
-    <ds:schemaRef ds:uri="http://schemas.microsoft.com/office/infopath/2007/PartnerControls"/>
-  </ds:schemaRefs>
-</ds:datastoreItem>
+<file path=customXml/item5.xml><?xml version="1.0" encoding="utf-8"?>
+<p:properties xmlns:p="http://schemas.microsoft.com/office/2006/metadata/properties" xmlns:xsi="http://www.w3.org/2001/XMLSchema-instance" xmlns:pc="http://schemas.microsoft.com/office/infopath/2007/PartnerControls">
+  <documentManagement/>
+</p:properties>
 </file>
 
-<file path=customXml/itemProps3.xml><?xml version="1.0" encoding="utf-8"?>
+<file path=customXml/itemProps1.xml><?xml version="1.0" encoding="utf-8"?>
 <ds:datastoreItem xmlns:ds="http://schemas.openxmlformats.org/officeDocument/2006/customXml" ds:itemID="{0F9B369B-CCEA-4D8F-9E4F-1534FE2AD680}">
   <ds:schemaRefs/>
 </ds:datastoreItem>
 </file>
 
-<file path=customXml/itemProps4.xml><?xml version="1.0" encoding="utf-8"?>
+<file path=customXml/itemProps2.xml><?xml version="1.0" encoding="utf-8"?>
 <ds:datastoreItem xmlns:ds="http://schemas.openxmlformats.org/officeDocument/2006/customXml" ds:itemID="{A123231A-2097-4ADB-833E-25DA1B06068B}">
   <ds:schemaRefs>
     <ds:schemaRef ds:uri="http://schemas.microsoft.com/sharepoint/v3/contenttype/forms"/>
@@ -11516,7 +11422,7 @@
 </ds:datastoreItem>
 </file>
 
-<file path=customXml/itemProps5.xml><?xml version="1.0" encoding="utf-8"?>
+<file path=customXml/itemProps3.xml><?xml version="1.0" encoding="utf-8"?>
 <ds:datastoreItem xmlns:ds="http://schemas.openxmlformats.org/officeDocument/2006/customXml" ds:itemID="{570D7E4E-11F8-4F07-A2DC-B9455F947CF8}">
   <ds:schemaRefs>
     <ds:schemaRef ds:uri="http://schemas.microsoft.com/office/2006/metadata/contentType"/>
@@ -11533,4 +11439,21 @@
     <ds:schemaRef ds:uri="http://schemas.microsoft.com/internal/obd"/>
   </ds:schemaRefs>
 </ds:datastoreItem>
+</file>
+
+<file path=customXml/itemProps4.xml><?xml version="1.0" encoding="utf-8"?>
+<ds:datastoreItem xmlns:ds="http://schemas.openxmlformats.org/officeDocument/2006/customXml" ds:itemID="{2B49BB05-04CE-4DF9-9C14-F1EDF4BA1823}">
+  <ds:schemaRefs>
+    <ds:schemaRef ds:uri="http://schemas.openxmlformats.org/officeDocument/2006/bibliography"/>
+  </ds:schemaRefs>
+</ds:datastoreItem>
+</file>
+
+<file path=customXml/itemProps5.xml><?xml version="1.0" encoding="utf-8"?>
+<ds:datastoreItem xmlns:ds="http://schemas.openxmlformats.org/officeDocument/2006/customXml" ds:itemID="{1F63DD83-C759-4A4E-939B-8DF734A9CAC3}">
+  <ds:schemaRefs>
+    <ds:schemaRef ds:uri="http://schemas.microsoft.com/office/2006/metadata/properties"/>
+    <ds:schemaRef ds:uri="http://schemas.microsoft.com/office/infopath/2007/PartnerControls"/>
+  </ds:schemaRefs>
+</ds:datastoreItem>
 </file>
</xml_diff>

<commit_message>
Fixed sonar cloud problems
</commit_message>
<xml_diff>
--- a/out/production/bachelorinnlandet/Dokumentmal_fylkesarkivet_Noark5_testrapport.docx
+++ b/out/production/bachelorinnlandet/Dokumentmal_fylkesarkivet_Noark5_testrapport.docx
@@ -5856,18 +5856,8 @@
     </w:p>
     <w:p>
       <w:pPr>
-        <w:rPr>
-          <w:b/>
-          <w:bCs/>
-        </w:rPr>
-      </w:pPr>
-      <w:r>
-        <w:rPr>
-          <w:b/>
-          <w:bCs/>
-        </w:rPr>
-        <w:t>TODO</w:t>
-      </w:r>
+        <w:pStyle w:val="BrdtekstIFK"/>
+      </w:pPr>
     </w:p>
     <w:p>
       <w:pPr>
@@ -5882,6 +5872,7 @@
       <w:bookmarkEnd w:id="20"/>
       <w:bookmarkEnd w:id="21"/>
     </w:p>
+    <w:p/>
     <w:p>
       <w:pPr>
         <w:pStyle w:val="Overskrift3"/>
@@ -6083,9 +6074,6 @@
           <w:bCs/>
         </w:rPr>
       </w:pPr>
-      <w:r>
-        <w:t>Ikke relevant.</w:t>
-      </w:r>
     </w:p>
     <w:p>
       <w:pPr>
@@ -6794,7 +6782,6 @@
       <w:bookmarkStart w:id="91" w:name="_Toc61441179"/>
       <w:bookmarkStart w:id="92" w:name="_Toc64448974"/>
       <w:r>
-        <w:lastRenderedPageBreak/>
         <w:t>Utvidet testing av uttrekket</w:t>
       </w:r>
       <w:bookmarkEnd w:id="91"/>
@@ -6838,6 +6825,7 @@
       <w:bookmarkStart w:id="97" w:name="_Toc61441181"/>
       <w:bookmarkStart w:id="98" w:name="_Toc64448976"/>
       <w:r>
+        <w:lastRenderedPageBreak/>
         <w:t>Utvalgsbehandling</w:t>
       </w:r>
       <w:bookmarkEnd w:id="97"/>
@@ -7059,7 +7047,6 @@
         <w:contextualSpacing w:val="0"/>
       </w:pPr>
       <w:r>
-        <w:lastRenderedPageBreak/>
         <w:t>Hvilke typer endringer som er registrert i uttrekket?</w:t>
       </w:r>
     </w:p>
@@ -7128,6 +7115,7 @@
       <w:bookmarkStart w:id="116" w:name="_Toc61441188"/>
       <w:bookmarkStart w:id="117" w:name="_Toc64448983"/>
       <w:r>
+        <w:lastRenderedPageBreak/>
         <w:t>Løpende journal og offentlig journal</w:t>
       </w:r>
       <w:bookmarkEnd w:id="116"/>
@@ -10443,7 +10431,6 @@
 <w:fonts xmlns:mc="http://schemas.openxmlformats.org/markup-compatibility/2006" xmlns:r="http://schemas.openxmlformats.org/officeDocument/2006/relationships" xmlns:w="http://schemas.openxmlformats.org/wordprocessingml/2006/main" xmlns:w14="http://schemas.microsoft.com/office/word/2010/wordml" xmlns:w15="http://schemas.microsoft.com/office/word/2012/wordml" xmlns:w16cex="http://schemas.microsoft.com/office/word/2018/wordml/cex" xmlns:w16cid="http://schemas.microsoft.com/office/word/2016/wordml/cid" xmlns:w16="http://schemas.microsoft.com/office/word/2018/wordml" xmlns:w16se="http://schemas.microsoft.com/office/word/2015/wordml/symex" mc:Ignorable="w14 w15 w16se w16cid w16 w16cex">
   <w:font w:name="Roboto">
     <w:altName w:val="Arial"/>
-    <w:panose1 w:val="02000000000000000000"/>
     <w:charset w:val="00"/>
     <w:family w:val="auto"/>
     <w:pitch w:val="variable"/>
@@ -10479,7 +10466,6 @@
   </w:font>
   <w:font w:name="Roboto Medium">
     <w:altName w:val="Arial"/>
-    <w:panose1 w:val="02000000000000000000"/>
     <w:charset w:val="00"/>
     <w:family w:val="auto"/>
     <w:pitch w:val="variable"/>
@@ -10527,13 +10513,16 @@
   <w:rsids>
     <w:rsidRoot w:val="00062CCA"/>
     <w:rsid w:val="00062CCA"/>
+    <w:rsid w:val="005743A9"/>
     <w:rsid w:val="005B54CA"/>
     <w:rsid w:val="005C7B6D"/>
     <w:rsid w:val="0090753E"/>
     <w:rsid w:val="00924C58"/>
     <w:rsid w:val="00A17075"/>
+    <w:rsid w:val="00A5021A"/>
     <w:rsid w:val="00A73EF5"/>
     <w:rsid w:val="00E41A6A"/>
+    <w:rsid w:val="00E92623"/>
   </w:rsids>
   <m:mathPr>
     <m:mathFont m:val="Cambria Math"/>
@@ -11218,13 +11207,6 @@
 </file>
 
 <file path=customXml/item1.xml><?xml version="1.0" encoding="utf-8"?>
-<root>
-  <tittel> Testrapport – deponering av elektronisk arkivmateriale </tittel>
-  <doktyp>PDF/A</doktyp>
-</root>
-</file>
-
-<file path=customXml/item2.xml><?xml version="1.0" encoding="utf-8"?>
 <?mso-contentType ?>
 <FormTemplates xmlns="http://schemas.microsoft.com/sharepoint/v3/contenttype/forms">
   <Display>DocumentLibraryForm</Display>
@@ -11233,7 +11215,24 @@
 </FormTemplates>
 </file>
 
+<file path=customXml/item2.xml><?xml version="1.0" encoding="utf-8"?>
+<root>
+  <tittel> Testrapport – deponering av elektronisk arkivmateriale </tittel>
+  <doktyp>PDF/A</doktyp>
+</root>
+</file>
+
 <file path=customXml/item3.xml><?xml version="1.0" encoding="utf-8"?>
+<p:properties xmlns:p="http://schemas.microsoft.com/office/2006/metadata/properties" xmlns:xsi="http://www.w3.org/2001/XMLSchema-instance" xmlns:pc="http://schemas.microsoft.com/office/infopath/2007/PartnerControls">
+  <documentManagement/>
+</p:properties>
+</file>
+
+<file path=customXml/item4.xml><?xml version="1.0" encoding="utf-8"?>
+<b:Sources xmlns:b="http://schemas.openxmlformats.org/officeDocument/2006/bibliography" xmlns="http://schemas.openxmlformats.org/officeDocument/2006/bibliography" SelectedStyle="\APASixthEditionOfficeOnline.xsl" StyleName="APA" Version="6"/>
+</file>
+
+<file path=customXml/item5.xml><?xml version="1.0" encoding="utf-8"?>
 <ct:contentTypeSchema xmlns:ct="http://schemas.microsoft.com/office/2006/metadata/contentType" xmlns:ma="http://schemas.microsoft.com/office/2006/metadata/properties/metaAttributes" ct:_="" ma:_="" ma:contentTypeName="Dokument" ma:contentTypeID="0x010100CD6ECB3AD42212489CD38D2117876788" ma:contentTypeVersion="4" ma:contentTypeDescription="Opprett et nytt dokument." ma:contentTypeScope="" ma:versionID="7fe8321b44f57df1a93a8609a139c72e">
   <xsd:schema xmlns:xsd="http://www.w3.org/2001/XMLSchema" xmlns:xs="http://www.w3.org/2001/XMLSchema" xmlns:p="http://schemas.microsoft.com/office/2006/metadata/properties" xmlns:ns2="8b1b55f8-9fa9-409c-8c34-7642b545c301" xmlns:ns3="bae9230b-e9a8-4b5c-aa6a-eb751bd813a8" targetNamespace="http://schemas.microsoft.com/office/2006/metadata/properties" ma:root="true" ma:fieldsID="a0918ad2fa8909106a1a50dae007c683" ns2:_="" ns3:_="">
     <xsd:import namespace="8b1b55f8-9fa9-409c-8c34-7642b545c301"/>
@@ -11398,23 +11397,7 @@
 </ct:contentTypeSchema>
 </file>
 
-<file path=customXml/item4.xml><?xml version="1.0" encoding="utf-8"?>
-<b:Sources xmlns:b="http://schemas.openxmlformats.org/officeDocument/2006/bibliography" xmlns="http://schemas.openxmlformats.org/officeDocument/2006/bibliography" SelectedStyle="\APASixthEditionOfficeOnline.xsl" StyleName="APA" Version="6"/>
-</file>
-
-<file path=customXml/item5.xml><?xml version="1.0" encoding="utf-8"?>
-<p:properties xmlns:p="http://schemas.microsoft.com/office/2006/metadata/properties" xmlns:xsi="http://www.w3.org/2001/XMLSchema-instance" xmlns:pc="http://schemas.microsoft.com/office/infopath/2007/PartnerControls">
-  <documentManagement/>
-</p:properties>
-</file>
-
 <file path=customXml/itemProps1.xml><?xml version="1.0" encoding="utf-8"?>
-<ds:datastoreItem xmlns:ds="http://schemas.openxmlformats.org/officeDocument/2006/customXml" ds:itemID="{0F9B369B-CCEA-4D8F-9E4F-1534FE2AD680}">
-  <ds:schemaRefs/>
-</ds:datastoreItem>
-</file>
-
-<file path=customXml/itemProps2.xml><?xml version="1.0" encoding="utf-8"?>
 <ds:datastoreItem xmlns:ds="http://schemas.openxmlformats.org/officeDocument/2006/customXml" ds:itemID="{A123231A-2097-4ADB-833E-25DA1B06068B}">
   <ds:schemaRefs>
     <ds:schemaRef ds:uri="http://schemas.microsoft.com/sharepoint/v3/contenttype/forms"/>
@@ -11422,7 +11405,30 @@
 </ds:datastoreItem>
 </file>
 
+<file path=customXml/itemProps2.xml><?xml version="1.0" encoding="utf-8"?>
+<ds:datastoreItem xmlns:ds="http://schemas.openxmlformats.org/officeDocument/2006/customXml" ds:itemID="{0F9B369B-CCEA-4D8F-9E4F-1534FE2AD680}">
+  <ds:schemaRefs/>
+</ds:datastoreItem>
+</file>
+
 <file path=customXml/itemProps3.xml><?xml version="1.0" encoding="utf-8"?>
+<ds:datastoreItem xmlns:ds="http://schemas.openxmlformats.org/officeDocument/2006/customXml" ds:itemID="{1F63DD83-C759-4A4E-939B-8DF734A9CAC3}">
+  <ds:schemaRefs>
+    <ds:schemaRef ds:uri="http://schemas.microsoft.com/office/2006/metadata/properties"/>
+    <ds:schemaRef ds:uri="http://schemas.microsoft.com/office/infopath/2007/PartnerControls"/>
+  </ds:schemaRefs>
+</ds:datastoreItem>
+</file>
+
+<file path=customXml/itemProps4.xml><?xml version="1.0" encoding="utf-8"?>
+<ds:datastoreItem xmlns:ds="http://schemas.openxmlformats.org/officeDocument/2006/customXml" ds:itemID="{2B49BB05-04CE-4DF9-9C14-F1EDF4BA1823}">
+  <ds:schemaRefs>
+    <ds:schemaRef ds:uri="http://schemas.openxmlformats.org/officeDocument/2006/bibliography"/>
+  </ds:schemaRefs>
+</ds:datastoreItem>
+</file>
+
+<file path=customXml/itemProps5.xml><?xml version="1.0" encoding="utf-8"?>
 <ds:datastoreItem xmlns:ds="http://schemas.openxmlformats.org/officeDocument/2006/customXml" ds:itemID="{570D7E4E-11F8-4F07-A2DC-B9455F947CF8}">
   <ds:schemaRefs>
     <ds:schemaRef ds:uri="http://schemas.microsoft.com/office/2006/metadata/contentType"/>
@@ -11439,21 +11445,4 @@
     <ds:schemaRef ds:uri="http://schemas.microsoft.com/internal/obd"/>
   </ds:schemaRefs>
 </ds:datastoreItem>
-</file>
-
-<file path=customXml/itemProps4.xml><?xml version="1.0" encoding="utf-8"?>
-<ds:datastoreItem xmlns:ds="http://schemas.openxmlformats.org/officeDocument/2006/customXml" ds:itemID="{2B49BB05-04CE-4DF9-9C14-F1EDF4BA1823}">
-  <ds:schemaRefs>
-    <ds:schemaRef ds:uri="http://schemas.openxmlformats.org/officeDocument/2006/bibliography"/>
-  </ds:schemaRefs>
-</ds:datastoreItem>
-</file>
-
-<file path=customXml/itemProps5.xml><?xml version="1.0" encoding="utf-8"?>
-<ds:datastoreItem xmlns:ds="http://schemas.openxmlformats.org/officeDocument/2006/customXml" ds:itemID="{1F63DD83-C759-4A4E-939B-8DF734A9CAC3}">
-  <ds:schemaRefs>
-    <ds:schemaRef ds:uri="http://schemas.microsoft.com/office/2006/metadata/properties"/>
-    <ds:schemaRef ds:uri="http://schemas.microsoft.com/office/infopath/2007/PartnerControls"/>
-  </ds:schemaRefs>
-</ds:datastoreItem>
 </file>
</xml_diff>

<commit_message>
Fixed writing to doc problems
</commit_message>
<xml_diff>
--- a/out/production/bachelorinnlandet/Dokumentmal_fylkesarkivet_Noark5_testrapport.docx
+++ b/out/production/bachelorinnlandet/Dokumentmal_fylkesarkivet_Noark5_testrapport.docx
@@ -5893,65 +5893,181 @@
           <w:bCs/>
         </w:rPr>
       </w:pPr>
-      <w:r>
+    </w:p>
+    <w:p>
+      <w:pPr>
+        <w:pStyle w:val="Overskrift3"/>
+        <w:ind w:left="851" w:hanging="851"/>
+      </w:pPr>
+      <w:bookmarkStart w:id="24" w:name="_Toc61441146"/>
+      <w:bookmarkStart w:id="25" w:name="_Toc64448941"/>
+      <w:r>
+        <w:t xml:space="preserve">N5. 04 – N5. 06: Antall og status på arkiv og </w:t>
+      </w:r>
+      <w:proofErr w:type="spellStart"/>
+      <w:r>
+        <w:t>arkivdeler</w:t>
+      </w:r>
+      <w:bookmarkEnd w:id="24"/>
+      <w:bookmarkEnd w:id="25"/>
+      <w:proofErr w:type="spellEnd"/>
+    </w:p>
+    <w:p/>
+    <w:p>
+      <w:pPr>
+        <w:pStyle w:val="Overskrift3"/>
+        <w:ind w:left="851" w:hanging="851"/>
+      </w:pPr>
+      <w:bookmarkStart w:id="26" w:name="_Toc61441147"/>
+      <w:bookmarkStart w:id="27" w:name="_Toc64448942"/>
+      <w:r>
+        <w:t>N5. 07 – N5. 09: Se eget klassifikasjonskapittel TODO</w:t>
+      </w:r>
+      <w:bookmarkEnd w:id="26"/>
+      <w:bookmarkEnd w:id="27"/>
+    </w:p>
+    <w:p/>
+    <w:p>
+      <w:pPr>
+        <w:pStyle w:val="Overskrift3"/>
+        <w:ind w:left="851" w:hanging="851"/>
+      </w:pPr>
+      <w:bookmarkStart w:id="28" w:name="_Toc61441148"/>
+      <w:bookmarkStart w:id="29" w:name="_Toc64448943"/>
+      <w:r>
+        <w:t>N5. 10 – N5. 11: Antall mapper</w:t>
+      </w:r>
+      <w:bookmarkEnd w:id="28"/>
+      <w:bookmarkEnd w:id="29"/>
+    </w:p>
+    <w:p>
+      <w:pPr>
+        <w:rPr>
+          <w:b/>
+        </w:rPr>
+      </w:pPr>
+    </w:p>
+    <w:p>
+      <w:pPr>
+        <w:pStyle w:val="Overskrift3"/>
+        <w:ind w:left="851" w:hanging="851"/>
+      </w:pPr>
+      <w:bookmarkStart w:id="30" w:name="_Toc61441149"/>
+      <w:bookmarkStart w:id="31" w:name="_Toc64448944"/>
+      <w:r>
+        <w:t>N5. 12 – N5. 13: Se eget klassifikasjonskapittel TODO</w:t>
+      </w:r>
+      <w:bookmarkEnd w:id="30"/>
+      <w:bookmarkEnd w:id="31"/>
+    </w:p>
+    <w:p/>
+    <w:p>
+      <w:pPr>
+        <w:pStyle w:val="Overskrift3"/>
+        <w:ind w:left="851" w:hanging="851"/>
+      </w:pPr>
+      <w:bookmarkStart w:id="32" w:name="_Toc61441150"/>
+      <w:bookmarkStart w:id="33" w:name="_Toc64448945"/>
+      <w:r>
+        <w:t>N5. 14: Antall tomme mapper</w:t>
+      </w:r>
+      <w:bookmarkEnd w:id="32"/>
+      <w:bookmarkEnd w:id="33"/>
+    </w:p>
+    <w:p/>
+    <w:p>
+      <w:pPr>
+        <w:pStyle w:val="Overskrift3"/>
+        <w:ind w:left="851" w:hanging="851"/>
+      </w:pPr>
+      <w:bookmarkStart w:id="34" w:name="_Toc61441151"/>
+      <w:bookmarkStart w:id="35" w:name="_Toc64448946"/>
+      <w:r>
+        <w:t>N5. 15: Saksmappestatus</w:t>
+      </w:r>
+      <w:bookmarkEnd w:id="34"/>
+      <w:bookmarkEnd w:id="35"/>
+    </w:p>
+    <w:p>
+      <w:pPr>
+        <w:rPr>
+          <w:b/>
+        </w:rPr>
+      </w:pPr>
+    </w:p>
+    <w:p>
+      <w:pPr>
+        <w:pStyle w:val="Overskrift3"/>
+        <w:ind w:left="851" w:hanging="851"/>
+      </w:pPr>
+      <w:bookmarkStart w:id="36" w:name="_Toc61441152"/>
+      <w:bookmarkStart w:id="37" w:name="_Toc64448947"/>
+      <w:r>
+        <w:t>N5. 16 - N5. 18: Antall registreringer og journalposttyper</w:t>
+      </w:r>
+      <w:bookmarkEnd w:id="36"/>
+      <w:bookmarkEnd w:id="37"/>
+    </w:p>
+    <w:p>
+      <w:pPr>
+        <w:rPr>
+          <w:b/>
+        </w:rPr>
+      </w:pPr>
+    </w:p>
+    <w:p>
+      <w:pPr>
+        <w:pStyle w:val="Overskrift3"/>
+        <w:ind w:left="851" w:hanging="851"/>
+      </w:pPr>
+      <w:bookmarkStart w:id="38" w:name="_Toc61441153"/>
+      <w:bookmarkStart w:id="39" w:name="_Toc64448948"/>
+      <w:r>
+        <w:t>N5. 19 - N5. 20: Klasser med og uten underklasser og registeringer</w:t>
+      </w:r>
+      <w:bookmarkEnd w:id="38"/>
+      <w:bookmarkEnd w:id="39"/>
+    </w:p>
+    <w:p>
+      <w:pPr>
         <w:rPr>
           <w:b/>
           <w:bCs/>
         </w:rPr>
-        <w:t>TODO</w:t>
-      </w:r>
+      </w:pPr>
     </w:p>
     <w:p>
       <w:pPr>
         <w:pStyle w:val="Overskrift3"/>
         <w:ind w:left="851" w:hanging="851"/>
       </w:pPr>
-      <w:bookmarkStart w:id="24" w:name="_Toc61441146"/>
-      <w:bookmarkStart w:id="25" w:name="_Toc64448941"/>
-      <w:r>
-        <w:t xml:space="preserve">N5. 04 – N5. 06: Antall og status på arkiv og </w:t>
-      </w:r>
-      <w:proofErr w:type="spellStart"/>
-      <w:r>
-        <w:t>arkivdeler</w:t>
-      </w:r>
-      <w:bookmarkEnd w:id="24"/>
-      <w:bookmarkEnd w:id="25"/>
-      <w:proofErr w:type="spellEnd"/>
-    </w:p>
-    <w:p>
-      <w:r>
+      <w:bookmarkStart w:id="40" w:name="_Toc61441154"/>
+      <w:bookmarkStart w:id="41" w:name="_Toc64448949"/>
+      <w:r>
+        <w:t>N5. 21: Registreringer uten dokumentbeskrivelse</w:t>
+      </w:r>
+      <w:bookmarkEnd w:id="40"/>
+      <w:bookmarkEnd w:id="41"/>
+    </w:p>
+    <w:p>
+      <w:pPr>
         <w:rPr>
           <w:b/>
         </w:rPr>
-        <w:t>TODO</w:t>
-      </w:r>
+      </w:pPr>
     </w:p>
     <w:p>
       <w:pPr>
         <w:pStyle w:val="Overskrift3"/>
         <w:ind w:left="851" w:hanging="851"/>
       </w:pPr>
-      <w:bookmarkStart w:id="26" w:name="_Toc61441147"/>
-      <w:bookmarkStart w:id="27" w:name="_Toc64448942"/>
-      <w:r>
-        <w:t>N5. 07 – N5. 09: Se eget klassifikasjonskapittel TODO</w:t>
-      </w:r>
-      <w:bookmarkEnd w:id="26"/>
-      <w:bookmarkEnd w:id="27"/>
-    </w:p>
-    <w:p>
-      <w:pPr>
-        <w:pStyle w:val="Overskrift3"/>
-        <w:ind w:left="851" w:hanging="851"/>
-      </w:pPr>
-      <w:bookmarkStart w:id="28" w:name="_Toc61441148"/>
-      <w:bookmarkStart w:id="29" w:name="_Toc64448943"/>
-      <w:r>
-        <w:t>N5. 10 – N5. 11: Antall mapper</w:t>
-      </w:r>
-      <w:bookmarkEnd w:id="28"/>
-      <w:bookmarkEnd w:id="29"/>
+      <w:bookmarkStart w:id="42" w:name="_Toc61441155"/>
+      <w:bookmarkStart w:id="43" w:name="_Toc64448950"/>
+      <w:r>
+        <w:t>N5. 22: Journalstatus</w:t>
+      </w:r>
+      <w:bookmarkEnd w:id="42"/>
+      <w:bookmarkEnd w:id="43"/>
     </w:p>
     <w:p>
       <w:pPr>
@@ -5959,60 +6075,157 @@
           <w:b/>
         </w:rPr>
       </w:pPr>
-      <w:r>
+    </w:p>
+    <w:p>
+      <w:pPr>
+        <w:pStyle w:val="Overskrift3"/>
+        <w:ind w:left="851" w:hanging="851"/>
+      </w:pPr>
+      <w:bookmarkStart w:id="44" w:name="_Toc61441156"/>
+      <w:bookmarkStart w:id="45" w:name="_Toc64448951"/>
+      <w:r>
+        <w:lastRenderedPageBreak/>
+        <w:t>N5. 23 – N5. 26: Dokumentbeskrivelser, objekter og status</w:t>
+      </w:r>
+      <w:bookmarkEnd w:id="44"/>
+      <w:bookmarkEnd w:id="45"/>
+    </w:p>
+    <w:p>
+      <w:pPr>
         <w:rPr>
           <w:b/>
         </w:rPr>
-        <w:t>TODO</w:t>
-      </w:r>
+      </w:pPr>
     </w:p>
     <w:p>
       <w:pPr>
         <w:pStyle w:val="Overskrift3"/>
         <w:ind w:left="851" w:hanging="851"/>
       </w:pPr>
-      <w:bookmarkStart w:id="30" w:name="_Toc61441149"/>
-      <w:bookmarkStart w:id="31" w:name="_Toc64448944"/>
-      <w:r>
-        <w:t>N5. 12 – N5. 13: Se eget klassifikasjonskapittel TODO</w:t>
-      </w:r>
-      <w:bookmarkEnd w:id="30"/>
-      <w:bookmarkEnd w:id="31"/>
+      <w:bookmarkStart w:id="46" w:name="_Toc61441157"/>
+      <w:bookmarkStart w:id="47" w:name="_Toc64448952"/>
+      <w:r>
+        <w:t>N5. 27: Opprettelse på første og siste registrering</w:t>
+      </w:r>
+      <w:bookmarkEnd w:id="46"/>
+      <w:bookmarkEnd w:id="47"/>
+    </w:p>
+    <w:p>
+      <w:pPr>
+        <w:rPr>
+          <w:b/>
+        </w:rPr>
+      </w:pPr>
     </w:p>
     <w:p>
       <w:pPr>
         <w:pStyle w:val="Overskrift3"/>
         <w:ind w:left="851" w:hanging="851"/>
-      </w:pPr>
-      <w:bookmarkStart w:id="32" w:name="_Toc61441150"/>
-      <w:bookmarkStart w:id="33" w:name="_Toc64448945"/>
-      <w:r>
-        <w:t>N5. 14: Antall tomme mapper</w:t>
-      </w:r>
-      <w:bookmarkEnd w:id="32"/>
-      <w:bookmarkEnd w:id="33"/>
-    </w:p>
-    <w:p>
-      <w:r>
+        <w:rPr>
+          <w:bCs/>
+        </w:rPr>
+      </w:pPr>
+      <w:bookmarkStart w:id="48" w:name="_Toc61441158"/>
+      <w:bookmarkStart w:id="49" w:name="_Toc64448953"/>
+      <w:r>
+        <w:t xml:space="preserve">N5. 28 - N5. 34: Dokumentfiler diskuteres i kapittel </w:t>
+      </w:r>
+      <w:r>
+        <w:rPr>
+          <w:bCs/>
+        </w:rPr>
+        <w:t>TODO</w:t>
+      </w:r>
+      <w:bookmarkEnd w:id="48"/>
+      <w:bookmarkEnd w:id="49"/>
+    </w:p>
+    <w:p/>
+    <w:p>
+      <w:pPr>
+        <w:pStyle w:val="Overskrift3"/>
+        <w:ind w:left="851" w:hanging="851"/>
+      </w:pPr>
+      <w:bookmarkStart w:id="50" w:name="_Toc61441159"/>
+      <w:bookmarkStart w:id="51" w:name="_Toc64448954"/>
+      <w:r>
+        <w:t xml:space="preserve">N5. 35: </w:t>
+      </w:r>
+      <w:proofErr w:type="spellStart"/>
+      <w:r>
+        <w:t>Saksparter</w:t>
+      </w:r>
+      <w:bookmarkEnd w:id="50"/>
+      <w:bookmarkEnd w:id="51"/>
+      <w:proofErr w:type="spellEnd"/>
+    </w:p>
+    <w:p>
+      <w:pPr>
+        <w:rPr>
+          <w:b/>
+        </w:rPr>
+      </w:pPr>
+    </w:p>
+    <w:p>
+      <w:pPr>
+        <w:pStyle w:val="Overskrift3"/>
+        <w:ind w:left="851" w:hanging="851"/>
+      </w:pPr>
+      <w:bookmarkStart w:id="52" w:name="_Toc61441160"/>
+      <w:bookmarkStart w:id="53" w:name="_Toc64448955"/>
+      <w:r>
+        <w:t>N5. 36: Merknader testes i kapittel TODO</w:t>
+      </w:r>
+      <w:bookmarkEnd w:id="52"/>
+      <w:bookmarkEnd w:id="53"/>
+    </w:p>
+    <w:p/>
+    <w:p>
+      <w:pPr>
+        <w:pStyle w:val="Overskrift3"/>
+        <w:ind w:left="851" w:hanging="851"/>
+      </w:pPr>
+      <w:bookmarkStart w:id="54" w:name="_Toc61441161"/>
+      <w:bookmarkStart w:id="55" w:name="_Toc64448956"/>
+      <w:r>
+        <w:t>N5. 37: Kryssreferanser testes videre i kapittel TODO</w:t>
+      </w:r>
+      <w:bookmarkEnd w:id="54"/>
+      <w:bookmarkEnd w:id="55"/>
+    </w:p>
+    <w:p/>
+    <w:p>
+      <w:pPr>
+        <w:pStyle w:val="Overskrift3"/>
+        <w:ind w:left="851" w:hanging="851"/>
+      </w:pPr>
+      <w:bookmarkStart w:id="56" w:name="_Toc61441162"/>
+      <w:bookmarkStart w:id="57" w:name="_Toc64448957"/>
+      <w:r>
+        <w:t>N5. 38: Presedenser</w:t>
+      </w:r>
+      <w:bookmarkEnd w:id="56"/>
+      <w:bookmarkEnd w:id="57"/>
+    </w:p>
+    <w:p>
+      <w:pPr>
         <w:rPr>
           <w:b/>
           <w:bCs/>
         </w:rPr>
-        <w:t>TODO</w:t>
-      </w:r>
+      </w:pPr>
     </w:p>
     <w:p>
       <w:pPr>
         <w:pStyle w:val="Overskrift3"/>
         <w:ind w:left="851" w:hanging="851"/>
       </w:pPr>
-      <w:bookmarkStart w:id="34" w:name="_Toc61441151"/>
-      <w:bookmarkStart w:id="35" w:name="_Toc64448946"/>
-      <w:r>
-        <w:t>N5. 15: Saksmappestatus</w:t>
-      </w:r>
-      <w:bookmarkEnd w:id="34"/>
-      <w:bookmarkEnd w:id="35"/>
+      <w:bookmarkStart w:id="58" w:name="_Toc61441163"/>
+      <w:bookmarkStart w:id="59" w:name="_Toc64448958"/>
+      <w:r>
+        <w:t>N5. 39: Korrespondanseparter</w:t>
+      </w:r>
+      <w:bookmarkEnd w:id="58"/>
+      <w:bookmarkEnd w:id="59"/>
     </w:p>
     <w:p>
       <w:pPr>
@@ -6020,316 +6233,6 @@
           <w:b/>
         </w:rPr>
       </w:pPr>
-      <w:r>
-        <w:rPr>
-          <w:b/>
-        </w:rPr>
-        <w:t>TODO</w:t>
-      </w:r>
-    </w:p>
-    <w:p>
-      <w:pPr>
-        <w:pStyle w:val="Overskrift3"/>
-        <w:ind w:left="851" w:hanging="851"/>
-      </w:pPr>
-      <w:bookmarkStart w:id="36" w:name="_Toc61441152"/>
-      <w:bookmarkStart w:id="37" w:name="_Toc64448947"/>
-      <w:r>
-        <w:t>N5. 16 - N5. 18: Antall registreringer og journalposttyper</w:t>
-      </w:r>
-      <w:bookmarkEnd w:id="36"/>
-      <w:bookmarkEnd w:id="37"/>
-    </w:p>
-    <w:p>
-      <w:pPr>
-        <w:rPr>
-          <w:b/>
-        </w:rPr>
-      </w:pPr>
-      <w:r>
-        <w:rPr>
-          <w:b/>
-          <w:bCs/>
-        </w:rPr>
-        <w:t>TODO</w:t>
-      </w:r>
-    </w:p>
-    <w:p>
-      <w:pPr>
-        <w:pStyle w:val="Overskrift3"/>
-        <w:ind w:left="851" w:hanging="851"/>
-      </w:pPr>
-      <w:bookmarkStart w:id="38" w:name="_Toc61441153"/>
-      <w:bookmarkStart w:id="39" w:name="_Toc64448948"/>
-      <w:r>
-        <w:t>N5. 19 - N5. 20: Klasser med og uten underklasser og registeringer</w:t>
-      </w:r>
-      <w:bookmarkEnd w:id="38"/>
-      <w:bookmarkEnd w:id="39"/>
-    </w:p>
-    <w:p>
-      <w:pPr>
-        <w:rPr>
-          <w:b/>
-          <w:bCs/>
-        </w:rPr>
-      </w:pPr>
-    </w:p>
-    <w:p>
-      <w:pPr>
-        <w:pStyle w:val="Overskrift3"/>
-        <w:ind w:left="851" w:hanging="851"/>
-      </w:pPr>
-      <w:bookmarkStart w:id="40" w:name="_Toc61441154"/>
-      <w:bookmarkStart w:id="41" w:name="_Toc64448949"/>
-      <w:r>
-        <w:t>N5. 21: Registreringer uten dokumentbeskrivelse</w:t>
-      </w:r>
-      <w:bookmarkEnd w:id="40"/>
-      <w:bookmarkEnd w:id="41"/>
-    </w:p>
-    <w:p>
-      <w:pPr>
-        <w:rPr>
-          <w:b/>
-        </w:rPr>
-      </w:pPr>
-      <w:r>
-        <w:rPr>
-          <w:b/>
-        </w:rPr>
-        <w:t>TODO</w:t>
-      </w:r>
-    </w:p>
-    <w:p>
-      <w:pPr>
-        <w:pStyle w:val="Overskrift3"/>
-        <w:ind w:left="851" w:hanging="851"/>
-      </w:pPr>
-      <w:bookmarkStart w:id="42" w:name="_Toc61441155"/>
-      <w:bookmarkStart w:id="43" w:name="_Toc64448950"/>
-      <w:r>
-        <w:t>N5. 22: Journalstatus</w:t>
-      </w:r>
-      <w:bookmarkEnd w:id="42"/>
-      <w:bookmarkEnd w:id="43"/>
-    </w:p>
-    <w:p>
-      <w:pPr>
-        <w:rPr>
-          <w:b/>
-        </w:rPr>
-      </w:pPr>
-      <w:r>
-        <w:rPr>
-          <w:b/>
-        </w:rPr>
-        <w:t>TODO</w:t>
-      </w:r>
-    </w:p>
-    <w:p>
-      <w:pPr>
-        <w:pStyle w:val="Overskrift3"/>
-        <w:ind w:left="851" w:hanging="851"/>
-      </w:pPr>
-      <w:bookmarkStart w:id="44" w:name="_Toc61441156"/>
-      <w:bookmarkStart w:id="45" w:name="_Toc64448951"/>
-      <w:r>
-        <w:lastRenderedPageBreak/>
-        <w:t>N5. 23 – N5. 26: Dokumentbeskrivelser, objekter og status</w:t>
-      </w:r>
-      <w:bookmarkEnd w:id="44"/>
-      <w:bookmarkEnd w:id="45"/>
-    </w:p>
-    <w:p>
-      <w:pPr>
-        <w:rPr>
-          <w:b/>
-        </w:rPr>
-      </w:pPr>
-      <w:r>
-        <w:rPr>
-          <w:b/>
-        </w:rPr>
-        <w:t>TODO</w:t>
-      </w:r>
-    </w:p>
-    <w:p>
-      <w:pPr>
-        <w:pStyle w:val="Overskrift3"/>
-        <w:ind w:left="851" w:hanging="851"/>
-      </w:pPr>
-      <w:bookmarkStart w:id="46" w:name="_Toc61441157"/>
-      <w:bookmarkStart w:id="47" w:name="_Toc64448952"/>
-      <w:r>
-        <w:t>N5. 27: Opprettelse på første og siste registrering</w:t>
-      </w:r>
-      <w:bookmarkEnd w:id="46"/>
-      <w:bookmarkEnd w:id="47"/>
-    </w:p>
-    <w:p>
-      <w:pPr>
-        <w:rPr>
-          <w:b/>
-        </w:rPr>
-      </w:pPr>
-      <w:r>
-        <w:rPr>
-          <w:b/>
-        </w:rPr>
-        <w:t>TODO</w:t>
-      </w:r>
-    </w:p>
-    <w:p>
-      <w:pPr>
-        <w:pStyle w:val="Overskrift3"/>
-        <w:ind w:left="851" w:hanging="851"/>
-      </w:pPr>
-      <w:bookmarkStart w:id="48" w:name="_Toc61441158"/>
-      <w:bookmarkStart w:id="49" w:name="_Toc64448953"/>
-      <w:r>
-        <w:t xml:space="preserve">N5. 28 - N5. 34: Dokumentfiler diskuteres i kapittel </w:t>
-      </w:r>
-      <w:r>
-        <w:rPr>
-          <w:bCs/>
-        </w:rPr>
-        <w:t>TODO</w:t>
-      </w:r>
-      <w:bookmarkEnd w:id="48"/>
-      <w:bookmarkEnd w:id="49"/>
-    </w:p>
-    <w:p>
-      <w:pPr>
-        <w:pStyle w:val="Overskrift3"/>
-        <w:ind w:left="851" w:hanging="851"/>
-      </w:pPr>
-      <w:bookmarkStart w:id="50" w:name="_Toc61441159"/>
-      <w:bookmarkStart w:id="51" w:name="_Toc64448954"/>
-      <w:r>
-        <w:t xml:space="preserve">N5. 35: </w:t>
-      </w:r>
-      <w:proofErr w:type="spellStart"/>
-      <w:r>
-        <w:t>Saksparter</w:t>
-      </w:r>
-      <w:bookmarkEnd w:id="50"/>
-      <w:bookmarkEnd w:id="51"/>
-      <w:proofErr w:type="spellEnd"/>
-    </w:p>
-    <w:p>
-      <w:pPr>
-        <w:rPr>
-          <w:b/>
-        </w:rPr>
-      </w:pPr>
-      <w:r>
-        <w:rPr>
-          <w:b/>
-        </w:rPr>
-        <w:t>TODO</w:t>
-      </w:r>
-    </w:p>
-    <w:p>
-      <w:pPr>
-        <w:pStyle w:val="Overskrift3"/>
-        <w:ind w:left="851" w:hanging="851"/>
-      </w:pPr>
-      <w:bookmarkStart w:id="52" w:name="_Toc61441160"/>
-      <w:bookmarkStart w:id="53" w:name="_Toc64448955"/>
-      <w:r>
-        <w:t>N5. 36: Merknader testes i kapittel TODO</w:t>
-      </w:r>
-      <w:bookmarkEnd w:id="52"/>
-      <w:bookmarkEnd w:id="53"/>
-    </w:p>
-    <w:p>
-      <w:r>
-        <w:t>[Beskrives her om det ikke finnes merknader]</w:t>
-      </w:r>
-    </w:p>
-    <w:p>
-      <w:pPr>
-        <w:pStyle w:val="Overskrift3"/>
-        <w:ind w:left="851" w:hanging="851"/>
-      </w:pPr>
-      <w:bookmarkStart w:id="54" w:name="_Toc61441161"/>
-      <w:bookmarkStart w:id="55" w:name="_Toc64448956"/>
-      <w:r>
-        <w:t>N5. 37: Kryssreferanser testes videre i kapittel TODO</w:t>
-      </w:r>
-      <w:bookmarkEnd w:id="54"/>
-      <w:bookmarkEnd w:id="55"/>
-    </w:p>
-    <w:p>
-      <w:r>
-        <w:t>[Beskrives her om det ikke finnes kryssreferanser]</w:t>
-      </w:r>
-    </w:p>
-    <w:p>
-      <w:pPr>
-        <w:pStyle w:val="Overskrift3"/>
-        <w:ind w:left="851" w:hanging="851"/>
-      </w:pPr>
-      <w:bookmarkStart w:id="56" w:name="_Toc61441162"/>
-      <w:bookmarkStart w:id="57" w:name="_Toc64448957"/>
-      <w:r>
-        <w:t>N5. 38: Presedenser</w:t>
-      </w:r>
-      <w:bookmarkEnd w:id="56"/>
-      <w:bookmarkEnd w:id="57"/>
-    </w:p>
-    <w:p>
-      <w:pPr>
-        <w:rPr>
-          <w:b/>
-          <w:bCs/>
-        </w:rPr>
-      </w:pPr>
-      <w:r>
-        <w:t>[Beskrives her om det ikke finnes presedenser]</w:t>
-      </w:r>
-    </w:p>
-    <w:p>
-      <w:pPr>
-        <w:rPr>
-          <w:b/>
-          <w:bCs/>
-        </w:rPr>
-      </w:pPr>
-      <w:r>
-        <w:rPr>
-          <w:b/>
-          <w:bCs/>
-        </w:rPr>
-        <w:t>TODO</w:t>
-      </w:r>
-    </w:p>
-    <w:p>
-      <w:pPr>
-        <w:pStyle w:val="Overskrift3"/>
-        <w:ind w:left="851" w:hanging="851"/>
-      </w:pPr>
-      <w:bookmarkStart w:id="58" w:name="_Toc61441163"/>
-      <w:bookmarkStart w:id="59" w:name="_Toc64448958"/>
-      <w:r>
-        <w:t>N5. 39: Korrespondanseparter</w:t>
-      </w:r>
-      <w:bookmarkEnd w:id="58"/>
-      <w:bookmarkEnd w:id="59"/>
-    </w:p>
-    <w:p>
-      <w:pPr>
-        <w:rPr>
-          <w:b/>
-        </w:rPr>
-      </w:pPr>
-      <w:r>
-        <w:rPr>
-          <w:b/>
-        </w:rPr>
-        <w:t>TODO</w:t>
-      </w:r>
     </w:p>
     <w:p>
       <w:pPr>
@@ -10522,6 +10425,7 @@
     <w:rsid w:val="00A5021A"/>
     <w:rsid w:val="00A73EF5"/>
     <w:rsid w:val="00E41A6A"/>
+    <w:rsid w:val="00E449BF"/>
     <w:rsid w:val="00E92623"/>
   </w:rsids>
   <m:mathPr>
@@ -11207,6 +11111,13 @@
 </file>
 
 <file path=customXml/item1.xml><?xml version="1.0" encoding="utf-8"?>
+<root>
+  <tittel> Testrapport – deponering av elektronisk arkivmateriale </tittel>
+  <doktyp>PDF/A</doktyp>
+</root>
+</file>
+
+<file path=customXml/item2.xml><?xml version="1.0" encoding="utf-8"?>
 <?mso-contentType ?>
 <FormTemplates xmlns="http://schemas.microsoft.com/sharepoint/v3/contenttype/forms">
   <Display>DocumentLibraryForm</Display>
@@ -11215,24 +11126,7 @@
 </FormTemplates>
 </file>
 
-<file path=customXml/item2.xml><?xml version="1.0" encoding="utf-8"?>
-<root>
-  <tittel> Testrapport – deponering av elektronisk arkivmateriale </tittel>
-  <doktyp>PDF/A</doktyp>
-</root>
-</file>
-
 <file path=customXml/item3.xml><?xml version="1.0" encoding="utf-8"?>
-<p:properties xmlns:p="http://schemas.microsoft.com/office/2006/metadata/properties" xmlns:xsi="http://www.w3.org/2001/XMLSchema-instance" xmlns:pc="http://schemas.microsoft.com/office/infopath/2007/PartnerControls">
-  <documentManagement/>
-</p:properties>
-</file>
-
-<file path=customXml/item4.xml><?xml version="1.0" encoding="utf-8"?>
-<b:Sources xmlns:b="http://schemas.openxmlformats.org/officeDocument/2006/bibliography" xmlns="http://schemas.openxmlformats.org/officeDocument/2006/bibliography" SelectedStyle="\APASixthEditionOfficeOnline.xsl" StyleName="APA" Version="6"/>
-</file>
-
-<file path=customXml/item5.xml><?xml version="1.0" encoding="utf-8"?>
 <ct:contentTypeSchema xmlns:ct="http://schemas.microsoft.com/office/2006/metadata/contentType" xmlns:ma="http://schemas.microsoft.com/office/2006/metadata/properties/metaAttributes" ct:_="" ma:_="" ma:contentTypeName="Dokument" ma:contentTypeID="0x010100CD6ECB3AD42212489CD38D2117876788" ma:contentTypeVersion="4" ma:contentTypeDescription="Opprett et nytt dokument." ma:contentTypeScope="" ma:versionID="7fe8321b44f57df1a93a8609a139c72e">
   <xsd:schema xmlns:xsd="http://www.w3.org/2001/XMLSchema" xmlns:xs="http://www.w3.org/2001/XMLSchema" xmlns:p="http://schemas.microsoft.com/office/2006/metadata/properties" xmlns:ns2="8b1b55f8-9fa9-409c-8c34-7642b545c301" xmlns:ns3="bae9230b-e9a8-4b5c-aa6a-eb751bd813a8" targetNamespace="http://schemas.microsoft.com/office/2006/metadata/properties" ma:root="true" ma:fieldsID="a0918ad2fa8909106a1a50dae007c683" ns2:_="" ns3:_="">
     <xsd:import namespace="8b1b55f8-9fa9-409c-8c34-7642b545c301"/>
@@ -11397,7 +11291,23 @@
 </ct:contentTypeSchema>
 </file>
 
+<file path=customXml/item4.xml><?xml version="1.0" encoding="utf-8"?>
+<b:Sources xmlns:b="http://schemas.openxmlformats.org/officeDocument/2006/bibliography" xmlns="http://schemas.openxmlformats.org/officeDocument/2006/bibliography" SelectedStyle="\APASixthEditionOfficeOnline.xsl" StyleName="APA" Version="6"/>
+</file>
+
+<file path=customXml/item5.xml><?xml version="1.0" encoding="utf-8"?>
+<p:properties xmlns:p="http://schemas.microsoft.com/office/2006/metadata/properties" xmlns:xsi="http://www.w3.org/2001/XMLSchema-instance" xmlns:pc="http://schemas.microsoft.com/office/infopath/2007/PartnerControls">
+  <documentManagement/>
+</p:properties>
+</file>
+
 <file path=customXml/itemProps1.xml><?xml version="1.0" encoding="utf-8"?>
+<ds:datastoreItem xmlns:ds="http://schemas.openxmlformats.org/officeDocument/2006/customXml" ds:itemID="{0F9B369B-CCEA-4D8F-9E4F-1534FE2AD680}">
+  <ds:schemaRefs/>
+</ds:datastoreItem>
+</file>
+
+<file path=customXml/itemProps2.xml><?xml version="1.0" encoding="utf-8"?>
 <ds:datastoreItem xmlns:ds="http://schemas.openxmlformats.org/officeDocument/2006/customXml" ds:itemID="{A123231A-2097-4ADB-833E-25DA1B06068B}">
   <ds:schemaRefs>
     <ds:schemaRef ds:uri="http://schemas.microsoft.com/sharepoint/v3/contenttype/forms"/>
@@ -11405,30 +11315,7 @@
 </ds:datastoreItem>
 </file>
 
-<file path=customXml/itemProps2.xml><?xml version="1.0" encoding="utf-8"?>
-<ds:datastoreItem xmlns:ds="http://schemas.openxmlformats.org/officeDocument/2006/customXml" ds:itemID="{0F9B369B-CCEA-4D8F-9E4F-1534FE2AD680}">
-  <ds:schemaRefs/>
-</ds:datastoreItem>
-</file>
-
 <file path=customXml/itemProps3.xml><?xml version="1.0" encoding="utf-8"?>
-<ds:datastoreItem xmlns:ds="http://schemas.openxmlformats.org/officeDocument/2006/customXml" ds:itemID="{1F63DD83-C759-4A4E-939B-8DF734A9CAC3}">
-  <ds:schemaRefs>
-    <ds:schemaRef ds:uri="http://schemas.microsoft.com/office/2006/metadata/properties"/>
-    <ds:schemaRef ds:uri="http://schemas.microsoft.com/office/infopath/2007/PartnerControls"/>
-  </ds:schemaRefs>
-</ds:datastoreItem>
-</file>
-
-<file path=customXml/itemProps4.xml><?xml version="1.0" encoding="utf-8"?>
-<ds:datastoreItem xmlns:ds="http://schemas.openxmlformats.org/officeDocument/2006/customXml" ds:itemID="{2B49BB05-04CE-4DF9-9C14-F1EDF4BA1823}">
-  <ds:schemaRefs>
-    <ds:schemaRef ds:uri="http://schemas.openxmlformats.org/officeDocument/2006/bibliography"/>
-  </ds:schemaRefs>
-</ds:datastoreItem>
-</file>
-
-<file path=customXml/itemProps5.xml><?xml version="1.0" encoding="utf-8"?>
 <ds:datastoreItem xmlns:ds="http://schemas.openxmlformats.org/officeDocument/2006/customXml" ds:itemID="{570D7E4E-11F8-4F07-A2DC-B9455F947CF8}">
   <ds:schemaRefs>
     <ds:schemaRef ds:uri="http://schemas.microsoft.com/office/2006/metadata/contentType"/>
@@ -11445,4 +11332,21 @@
     <ds:schemaRef ds:uri="http://schemas.microsoft.com/internal/obd"/>
   </ds:schemaRefs>
 </ds:datastoreItem>
+</file>
+
+<file path=customXml/itemProps4.xml><?xml version="1.0" encoding="utf-8"?>
+<ds:datastoreItem xmlns:ds="http://schemas.openxmlformats.org/officeDocument/2006/customXml" ds:itemID="{2B49BB05-04CE-4DF9-9C14-F1EDF4BA1823}">
+  <ds:schemaRefs>
+    <ds:schemaRef ds:uri="http://schemas.openxmlformats.org/officeDocument/2006/bibliography"/>
+  </ds:schemaRefs>
+</ds:datastoreItem>
+</file>
+
+<file path=customXml/itemProps5.xml><?xml version="1.0" encoding="utf-8"?>
+<ds:datastoreItem xmlns:ds="http://schemas.openxmlformats.org/officeDocument/2006/customXml" ds:itemID="{1F63DD83-C759-4A4E-939B-8DF734A9CAC3}">
+  <ds:schemaRefs>
+    <ds:schemaRef ds:uri="http://schemas.microsoft.com/office/2006/metadata/properties"/>
+    <ds:schemaRef ds:uri="http://schemas.microsoft.com/office/infopath/2007/PartnerControls"/>
+  </ds:schemaRefs>
+</ds:datastoreItem>
 </file>
</xml_diff>

<commit_message>
Made tests stop when you cancel the test by clicking "Test nytt uttrekk"
</commit_message>
<xml_diff>
--- a/out/production/bachelorinnlandet/Dokumentmal_fylkesarkivet_Noark5_testrapport.docx
+++ b/out/production/bachelorinnlandet/Dokumentmal_fylkesarkivet_Noark5_testrapport.docx
@@ -5437,8 +5437,13 @@
       <w:bookmarkEnd w:id="3"/>
     </w:p>
     <w:p>
-      <w:r>
-        <w:t xml:space="preserve">UttrekksID: </w:t>
+      <w:proofErr w:type="spellStart"/>
+      <w:r>
+        <w:t>UttrekksID</w:t>
+      </w:r>
+      <w:proofErr w:type="spellEnd"/>
+      <w:r>
+        <w:t xml:space="preserve">: </w:t>
       </w:r>
       <w:r>
         <w:rPr>
@@ -5488,7 +5493,10 @@
         </w:rPr>
       </w:pPr>
       <w:r>
-        <w:t xml:space="preserve">Uttrekksformat: Noark5 versjon </w:t>
+        <w:t>Uttrekksformat:</w:t>
+      </w:r>
+      <w:r>
+        <w:t xml:space="preserve"> </w:t>
       </w:r>
       <w:r>
         <w:rPr>
@@ -5897,10 +5905,15 @@
       <w:bookmarkStart w:id="24" w:name="_Toc61441146"/>
       <w:bookmarkStart w:id="25" w:name="_Toc64448941"/>
       <w:r>
-        <w:t>N5. 04 – N5. 06: Antall og status på arkiv og arkivdeler</w:t>
+        <w:t xml:space="preserve">N5. 04 – N5. 06: Antall og status på arkiv og </w:t>
+      </w:r>
+      <w:proofErr w:type="spellStart"/>
+      <w:r>
+        <w:t>arkivdeler</w:t>
       </w:r>
       <w:bookmarkEnd w:id="24"/>
       <w:bookmarkEnd w:id="25"/>
+      <w:proofErr w:type="spellEnd"/>
     </w:p>
     <w:p/>
     <w:p>
@@ -6138,10 +6151,15 @@
       <w:bookmarkStart w:id="50" w:name="_Toc61441159"/>
       <w:bookmarkStart w:id="51" w:name="_Toc64448954"/>
       <w:r>
-        <w:t>N5. 35: Saksparter</w:t>
+        <w:t xml:space="preserve">N5. 35: </w:t>
+      </w:r>
+      <w:proofErr w:type="spellStart"/>
+      <w:r>
+        <w:t>Saksparter</w:t>
       </w:r>
       <w:bookmarkEnd w:id="50"/>
       <w:bookmarkEnd w:id="51"/>
+      <w:proofErr w:type="spellEnd"/>
     </w:p>
     <w:p>
       <w:pPr>
@@ -6350,10 +6368,15 @@
       <w:bookmarkStart w:id="74" w:name="_Toc61441171"/>
       <w:bookmarkStart w:id="75" w:name="_Toc64448966"/>
       <w:r>
-        <w:t>N5. 48: Arkivdelreferanser</w:t>
+        <w:t xml:space="preserve">N5. 48: </w:t>
+      </w:r>
+      <w:proofErr w:type="spellStart"/>
+      <w:r>
+        <w:t>Arkivdelreferanser</w:t>
       </w:r>
       <w:bookmarkEnd w:id="74"/>
       <w:bookmarkEnd w:id="75"/>
+      <w:proofErr w:type="spellEnd"/>
     </w:p>
     <w:p>
       <w:pPr>
@@ -6492,8 +6515,21 @@
           <w:numId w:val="7"/>
         </w:numPr>
       </w:pPr>
-      <w:r>
-        <w:t xml:space="preserve">VeraPDF 1.14.8 GreenField </w:t>
+      <w:proofErr w:type="spellStart"/>
+      <w:r>
+        <w:t>VeraPDF</w:t>
+      </w:r>
+      <w:proofErr w:type="spellEnd"/>
+      <w:r>
+        <w:t xml:space="preserve"> 1.14.8 </w:t>
+      </w:r>
+      <w:proofErr w:type="spellStart"/>
+      <w:r>
+        <w:t>GreenField</w:t>
+      </w:r>
+      <w:proofErr w:type="spellEnd"/>
+      <w:r>
+        <w:t xml:space="preserve"> </w:t>
       </w:r>
       <w:r>
         <w:rPr>
@@ -6543,7 +6579,15 @@
         </w:rPr>
       </w:pPr>
       <w:r>
-        <w:t xml:space="preserve">PDF-filene ble også sjekket opp mot PDF/A standarden ved hjelp av VeraPDF. </w:t>
+        <w:t xml:space="preserve">PDF-filene ble også sjekket opp mot PDF/A standarden ved hjelp av </w:t>
+      </w:r>
+      <w:proofErr w:type="spellStart"/>
+      <w:r>
+        <w:t>VeraPDF</w:t>
+      </w:r>
+      <w:proofErr w:type="spellEnd"/>
+      <w:r>
+        <w:t xml:space="preserve">. </w:t>
       </w:r>
       <w:r>
         <w:rPr>
@@ -6851,14 +6895,30 @@
       <w:bookmarkStart w:id="117" w:name="_Toc61441189"/>
       <w:bookmarkStart w:id="118" w:name="_Toc64448984"/>
       <w:r>
-        <w:t>Kontroll av egendefinerte verdier i XML Schema som følger uttrekket</w:t>
+        <w:t xml:space="preserve">Kontroll av egendefinerte verdier i XML </w:t>
+      </w:r>
+      <w:proofErr w:type="spellStart"/>
+      <w:r>
+        <w:t>Schema</w:t>
+      </w:r>
+      <w:proofErr w:type="spellEnd"/>
+      <w:r>
+        <w:t xml:space="preserve"> som følger uttrekket</w:t>
       </w:r>
       <w:bookmarkEnd w:id="117"/>
       <w:bookmarkEnd w:id="118"/>
     </w:p>
     <w:p>
       <w:r>
-        <w:t>XML Schema beskriver hva som er tillatt i arkivstrukturen som leveres i et Noark5-uttrekk. Det skal vanligvis ikke endres, men vi ser at dette gjerne blir gjort likevel for å beskrive hva som er gjort historisk. Dette bør helst bare omfatte endringer i metadata.xsd, men vi kontrollerer samtlige beskrivelser likevel for å se etter endringer.</w:t>
+        <w:t xml:space="preserve">XML </w:t>
+      </w:r>
+      <w:proofErr w:type="spellStart"/>
+      <w:r>
+        <w:t>Schema</w:t>
+      </w:r>
+      <w:proofErr w:type="spellEnd"/>
+      <w:r>
+        <w:t xml:space="preserve"> beskriver hva som er tillatt i arkivstrukturen som leveres i et Noark5-uttrekk. Det skal vanligvis ikke endres, men vi ser at dette gjerne blir gjort likevel for å beskrive hva som er gjort historisk. Dette bør helst bare omfatte endringer i metadata.xsd, men vi kontrollerer samtlige beskrivelser likevel for å se etter endringer.</w:t>
       </w:r>
     </w:p>
     <w:p>
@@ -6894,7 +6954,15 @@
     </w:p>
     <w:p>
       <w:r>
-        <w:t xml:space="preserve">Et arkivuttrekk vil ha behov for oppfølging og vedlikehold. Dette gjelder f.eks. i forhold til dokumentformater som skal erstattes, kassasjon som ikke er utført enda, skjerming som opphører etc.. </w:t>
+        <w:t xml:space="preserve">Et arkivuttrekk vil ha behov for oppfølging og vedlikehold. Dette gjelder f.eks. i forhold til dokumentformater som skal erstattes, kassasjon som ikke er utført enda, skjerming som opphører </w:t>
+      </w:r>
+      <w:proofErr w:type="gramStart"/>
+      <w:r>
+        <w:t>etc..</w:t>
+      </w:r>
+      <w:proofErr w:type="gramEnd"/>
+      <w:r>
+        <w:t xml:space="preserve"> </w:t>
       </w:r>
     </w:p>
     <w:p>
@@ -10178,6 +10246,7 @@
     <w:rsid w:val="005C7B6D"/>
     <w:rsid w:val="0090753E"/>
     <w:rsid w:val="00924C58"/>
+    <w:rsid w:val="00927DE7"/>
     <w:rsid w:val="00A17075"/>
     <w:rsid w:val="00A5021A"/>
     <w:rsid w:val="00A73EF5"/>
@@ -10869,32 +10938,6 @@
 </file>
 
 <file path=customXml/item1.xml><?xml version="1.0" encoding="utf-8"?>
-<?mso-contentType ?>
-<FormTemplates xmlns="http://schemas.microsoft.com/sharepoint/v3/contenttype/forms">
-  <Display>DocumentLibraryForm</Display>
-  <Edit>DocumentLibraryForm</Edit>
-  <New>DocumentLibraryForm</New>
-</FormTemplates>
-</file>
-
-<file path=customXml/item2.xml><?xml version="1.0" encoding="utf-8"?>
-<root>
-  <tittel> Testrapport – deponering av elektronisk arkivmateriale </tittel>
-  <doktyp>PDF/A</doktyp>
-</root>
-</file>
-
-<file path=customXml/item3.xml><?xml version="1.0" encoding="utf-8"?>
-<p:properties xmlns:p="http://schemas.microsoft.com/office/2006/metadata/properties" xmlns:xsi="http://www.w3.org/2001/XMLSchema-instance" xmlns:pc="http://schemas.microsoft.com/office/infopath/2007/PartnerControls">
-  <documentManagement/>
-</p:properties>
-</file>
-
-<file path=customXml/item4.xml><?xml version="1.0" encoding="utf-8"?>
-<b:Sources xmlns:b="http://schemas.openxmlformats.org/officeDocument/2006/bibliography" xmlns="http://schemas.openxmlformats.org/officeDocument/2006/bibliography" SelectedStyle="\APASixthEditionOfficeOnline.xsl" StyleName="APA" Version="6"/>
-</file>
-
-<file path=customXml/item5.xml><?xml version="1.0" encoding="utf-8"?>
 <ct:contentTypeSchema xmlns:ct="http://schemas.microsoft.com/office/2006/metadata/contentType" xmlns:ma="http://schemas.microsoft.com/office/2006/metadata/properties/metaAttributes" ct:_="" ma:_="" ma:contentTypeName="Dokument" ma:contentTypeID="0x010100CD6ECB3AD42212489CD38D2117876788" ma:contentTypeVersion="4" ma:contentTypeDescription="Opprett et nytt dokument." ma:contentTypeScope="" ma:versionID="7fe8321b44f57df1a93a8609a139c72e">
   <xsd:schema xmlns:xsd="http://www.w3.org/2001/XMLSchema" xmlns:xs="http://www.w3.org/2001/XMLSchema" xmlns:p="http://schemas.microsoft.com/office/2006/metadata/properties" xmlns:ns2="8b1b55f8-9fa9-409c-8c34-7642b545c301" xmlns:ns3="bae9230b-e9a8-4b5c-aa6a-eb751bd813a8" targetNamespace="http://schemas.microsoft.com/office/2006/metadata/properties" ma:root="true" ma:fieldsID="a0918ad2fa8909106a1a50dae007c683" ns2:_="" ns3:_="">
     <xsd:import namespace="8b1b55f8-9fa9-409c-8c34-7642b545c301"/>
@@ -11059,38 +11102,33 @@
 </ct:contentTypeSchema>
 </file>
 
-<file path=customXml/itemProps1.xml><?xml version="1.0" encoding="utf-8"?>
-<ds:datastoreItem xmlns:ds="http://schemas.openxmlformats.org/officeDocument/2006/customXml" ds:itemID="{A123231A-2097-4ADB-833E-25DA1B06068B}">
-  <ds:schemaRefs>
-    <ds:schemaRef ds:uri="http://schemas.microsoft.com/sharepoint/v3/contenttype/forms"/>
-  </ds:schemaRefs>
-</ds:datastoreItem>
+<file path=customXml/item2.xml><?xml version="1.0" encoding="utf-8"?>
+<b:Sources xmlns:b="http://schemas.openxmlformats.org/officeDocument/2006/bibliography" xmlns="http://schemas.openxmlformats.org/officeDocument/2006/bibliography" SelectedStyle="\APASixthEditionOfficeOnline.xsl" StyleName="APA" Version="6"/>
 </file>
 
-<file path=customXml/itemProps2.xml><?xml version="1.0" encoding="utf-8"?>
-<ds:datastoreItem xmlns:ds="http://schemas.openxmlformats.org/officeDocument/2006/customXml" ds:itemID="{0F9B369B-CCEA-4D8F-9E4F-1534FE2AD680}">
-  <ds:schemaRefs/>
-</ds:datastoreItem>
+<file path=customXml/item3.xml><?xml version="1.0" encoding="utf-8"?>
+<p:properties xmlns:p="http://schemas.microsoft.com/office/2006/metadata/properties" xmlns:xsi="http://www.w3.org/2001/XMLSchema-instance" xmlns:pc="http://schemas.microsoft.com/office/infopath/2007/PartnerControls">
+  <documentManagement/>
+</p:properties>
 </file>
 
-<file path=customXml/itemProps3.xml><?xml version="1.0" encoding="utf-8"?>
-<ds:datastoreItem xmlns:ds="http://schemas.openxmlformats.org/officeDocument/2006/customXml" ds:itemID="{1F63DD83-C759-4A4E-939B-8DF734A9CAC3}">
-  <ds:schemaRefs>
-    <ds:schemaRef ds:uri="http://schemas.microsoft.com/office/2006/metadata/properties"/>
-    <ds:schemaRef ds:uri="http://schemas.microsoft.com/office/infopath/2007/PartnerControls"/>
-  </ds:schemaRefs>
-</ds:datastoreItem>
+<file path=customXml/item4.xml><?xml version="1.0" encoding="utf-8"?>
+<root>
+  <tittel> Testrapport – deponering av elektronisk arkivmateriale </tittel>
+  <doktyp>PDF/A</doktyp>
+</root>
 </file>
 
-<file path=customXml/itemProps4.xml><?xml version="1.0" encoding="utf-8"?>
-<ds:datastoreItem xmlns:ds="http://schemas.openxmlformats.org/officeDocument/2006/customXml" ds:itemID="{2B49BB05-04CE-4DF9-9C14-F1EDF4BA1823}">
-  <ds:schemaRefs>
-    <ds:schemaRef ds:uri="http://schemas.openxmlformats.org/officeDocument/2006/bibliography"/>
-  </ds:schemaRefs>
-</ds:datastoreItem>
+<file path=customXml/item5.xml><?xml version="1.0" encoding="utf-8"?>
+<?mso-contentType ?>
+<FormTemplates xmlns="http://schemas.microsoft.com/sharepoint/v3/contenttype/forms">
+  <Display>DocumentLibraryForm</Display>
+  <Edit>DocumentLibraryForm</Edit>
+  <New>DocumentLibraryForm</New>
+</FormTemplates>
 </file>
 
-<file path=customXml/itemProps5.xml><?xml version="1.0" encoding="utf-8"?>
+<file path=customXml/itemProps1.xml><?xml version="1.0" encoding="utf-8"?>
 <ds:datastoreItem xmlns:ds="http://schemas.openxmlformats.org/officeDocument/2006/customXml" ds:itemID="{570D7E4E-11F8-4F07-A2DC-B9455F947CF8}">
   <ds:schemaRefs>
     <ds:schemaRef ds:uri="http://schemas.microsoft.com/office/2006/metadata/contentType"/>
@@ -11107,4 +11145,35 @@
     <ds:schemaRef ds:uri="http://schemas.microsoft.com/internal/obd"/>
   </ds:schemaRefs>
 </ds:datastoreItem>
+</file>
+
+<file path=customXml/itemProps2.xml><?xml version="1.0" encoding="utf-8"?>
+<ds:datastoreItem xmlns:ds="http://schemas.openxmlformats.org/officeDocument/2006/customXml" ds:itemID="{2B49BB05-04CE-4DF9-9C14-F1EDF4BA1823}">
+  <ds:schemaRefs>
+    <ds:schemaRef ds:uri="http://schemas.openxmlformats.org/officeDocument/2006/bibliography"/>
+  </ds:schemaRefs>
+</ds:datastoreItem>
+</file>
+
+<file path=customXml/itemProps3.xml><?xml version="1.0" encoding="utf-8"?>
+<ds:datastoreItem xmlns:ds="http://schemas.openxmlformats.org/officeDocument/2006/customXml" ds:itemID="{1F63DD83-C759-4A4E-939B-8DF734A9CAC3}">
+  <ds:schemaRefs>
+    <ds:schemaRef ds:uri="http://schemas.microsoft.com/office/2006/metadata/properties"/>
+    <ds:schemaRef ds:uri="http://schemas.microsoft.com/office/infopath/2007/PartnerControls"/>
+  </ds:schemaRefs>
+</ds:datastoreItem>
+</file>
+
+<file path=customXml/itemProps4.xml><?xml version="1.0" encoding="utf-8"?>
+<ds:datastoreItem xmlns:ds="http://schemas.openxmlformats.org/officeDocument/2006/customXml" ds:itemID="{0F9B369B-CCEA-4D8F-9E4F-1534FE2AD680}">
+  <ds:schemaRefs/>
+</ds:datastoreItem>
+</file>
+
+<file path=customXml/itemProps5.xml><?xml version="1.0" encoding="utf-8"?>
+<ds:datastoreItem xmlns:ds="http://schemas.openxmlformats.org/officeDocument/2006/customXml" ds:itemID="{A123231A-2097-4ADB-833E-25DA1B06068B}">
+  <ds:schemaRefs>
+    <ds:schemaRef ds:uri="http://schemas.microsoft.com/sharepoint/v3/contenttype/forms"/>
+  </ds:schemaRefs>
+</ds:datastoreItem>
 </file>
</xml_diff>

<commit_message>
Changed docx template and some small changes in controller.
</commit_message>
<xml_diff>
--- a/out/production/bachelorinnlandet/Dokumentmal_fylkesarkivet_Noark5_testrapport.docx
+++ b/out/production/bachelorinnlandet/Dokumentmal_fylkesarkivet_Noark5_testrapport.docx
@@ -5437,13 +5437,8 @@
       <w:bookmarkEnd w:id="3"/>
     </w:p>
     <w:p>
-      <w:proofErr w:type="spellStart"/>
-      <w:r>
-        <w:t>UttrekksID</w:t>
-      </w:r>
-      <w:proofErr w:type="spellEnd"/>
-      <w:r>
-        <w:t xml:space="preserve">: </w:t>
+      <w:r>
+        <w:t xml:space="preserve">UttrekksID: </w:t>
       </w:r>
       <w:r>
         <w:rPr>
@@ -5905,15 +5900,10 @@
       <w:bookmarkStart w:id="24" w:name="_Toc61441146"/>
       <w:bookmarkStart w:id="25" w:name="_Toc64448941"/>
       <w:r>
-        <w:t xml:space="preserve">N5. 04 – N5. 06: Antall og status på arkiv og </w:t>
-      </w:r>
-      <w:proofErr w:type="spellStart"/>
-      <w:r>
-        <w:t>arkivdeler</w:t>
+        <w:t>N5. 04 – N5. 06: Antall og status på arkiv og arkivdeler</w:t>
       </w:r>
       <w:bookmarkEnd w:id="24"/>
       <w:bookmarkEnd w:id="25"/>
-      <w:proofErr w:type="spellEnd"/>
     </w:p>
     <w:p/>
     <w:p>
@@ -5924,10 +5914,13 @@
       <w:bookmarkStart w:id="26" w:name="_Toc61441147"/>
       <w:bookmarkStart w:id="27" w:name="_Toc64448942"/>
       <w:r>
-        <w:t>N5. 07 – N5. 09: Se eget klassifikasjonskapittel TODO</w:t>
+        <w:t xml:space="preserve">N5. 07 – N5. 09: Se eget klassifikasjonskapittel </w:t>
       </w:r>
       <w:bookmarkEnd w:id="26"/>
       <w:bookmarkEnd w:id="27"/>
+      <w:r>
+        <w:t>3.3.1</w:t>
+      </w:r>
     </w:p>
     <w:p/>
     <w:p>
@@ -5958,10 +5951,13 @@
       <w:bookmarkStart w:id="30" w:name="_Toc61441149"/>
       <w:bookmarkStart w:id="31" w:name="_Toc64448944"/>
       <w:r>
-        <w:t>N5. 12 – N5. 13: Se eget klassifikasjonskapittel TODO</w:t>
+        <w:t xml:space="preserve">N5. 12 – N5. 13: Se eget klassifikasjonskapittel </w:t>
       </w:r>
       <w:bookmarkEnd w:id="30"/>
       <w:bookmarkEnd w:id="31"/>
+      <w:r>
+        <w:t>3.3.1</w:t>
+      </w:r>
     </w:p>
     <w:p/>
     <w:p>
@@ -6151,15 +6147,10 @@
       <w:bookmarkStart w:id="50" w:name="_Toc61441159"/>
       <w:bookmarkStart w:id="51" w:name="_Toc64448954"/>
       <w:r>
-        <w:t xml:space="preserve">N5. 35: </w:t>
-      </w:r>
-      <w:proofErr w:type="spellStart"/>
-      <w:r>
-        <w:t>Saksparter</w:t>
+        <w:t>N5. 35: Saksparter</w:t>
       </w:r>
       <w:bookmarkEnd w:id="50"/>
       <w:bookmarkEnd w:id="51"/>
-      <w:proofErr w:type="spellEnd"/>
     </w:p>
     <w:p>
       <w:pPr>
@@ -6368,15 +6359,10 @@
       <w:bookmarkStart w:id="74" w:name="_Toc61441171"/>
       <w:bookmarkStart w:id="75" w:name="_Toc64448966"/>
       <w:r>
-        <w:t xml:space="preserve">N5. 48: </w:t>
-      </w:r>
-      <w:proofErr w:type="spellStart"/>
-      <w:r>
-        <w:t>Arkivdelreferanser</w:t>
+        <w:t>N5. 48: Arkivdelreferanser</w:t>
       </w:r>
       <w:bookmarkEnd w:id="74"/>
       <w:bookmarkEnd w:id="75"/>
-      <w:proofErr w:type="spellEnd"/>
     </w:p>
     <w:p>
       <w:pPr>
@@ -6393,10 +6379,13 @@
       <w:bookmarkStart w:id="76" w:name="_Toc61441172"/>
       <w:bookmarkStart w:id="77" w:name="_Toc64448967"/>
       <w:r>
-        <w:t>N5. 51: Se eget klassifikasjonskapittel TODO</w:t>
+        <w:t xml:space="preserve">N5. 51: Se eget klassifikasjonskapittel </w:t>
       </w:r>
       <w:bookmarkEnd w:id="76"/>
       <w:bookmarkEnd w:id="77"/>
+      <w:r>
+        <w:t>3.3.1</w:t>
+      </w:r>
     </w:p>
     <w:p/>
     <w:p>
@@ -6445,9 +6434,12 @@
       </w:r>
       <w:bookmarkEnd w:id="82"/>
       <w:r>
-        <w:t xml:space="preserve"> testes i kapittel TODO</w:t>
+        <w:t xml:space="preserve"> testes i kapittel </w:t>
       </w:r>
       <w:bookmarkEnd w:id="83"/>
+      <w:r>
+        <w:t>3.3.8</w:t>
+      </w:r>
     </w:p>
     <w:p/>
     <w:p>
@@ -6515,21 +6507,8 @@
           <w:numId w:val="7"/>
         </w:numPr>
       </w:pPr>
-      <w:proofErr w:type="spellStart"/>
-      <w:r>
-        <w:t>VeraPDF</w:t>
-      </w:r>
-      <w:proofErr w:type="spellEnd"/>
-      <w:r>
-        <w:t xml:space="preserve"> 1.14.8 </w:t>
-      </w:r>
-      <w:proofErr w:type="spellStart"/>
-      <w:r>
-        <w:t>GreenField</w:t>
-      </w:r>
-      <w:proofErr w:type="spellEnd"/>
-      <w:r>
-        <w:t xml:space="preserve"> </w:t>
+      <w:r>
+        <w:t xml:space="preserve">VeraPDF 1.14.8 GreenField </w:t>
       </w:r>
       <w:r>
         <w:rPr>
@@ -6579,15 +6558,7 @@
         </w:rPr>
       </w:pPr>
       <w:r>
-        <w:t xml:space="preserve">PDF-filene ble også sjekket opp mot PDF/A standarden ved hjelp av </w:t>
-      </w:r>
-      <w:proofErr w:type="spellStart"/>
-      <w:r>
-        <w:t>VeraPDF</w:t>
-      </w:r>
-      <w:proofErr w:type="spellEnd"/>
-      <w:r>
-        <w:t xml:space="preserve">. </w:t>
+        <w:t xml:space="preserve">PDF-filene ble også sjekket opp mot PDF/A standarden ved hjelp av VeraPDF. </w:t>
       </w:r>
       <w:r>
         <w:rPr>
@@ -6623,6 +6594,7 @@
       <w:bookmarkStart w:id="91" w:name="_Toc61441179"/>
       <w:bookmarkStart w:id="92" w:name="_Toc64448974"/>
       <w:r>
+        <w:lastRenderedPageBreak/>
         <w:t>Utvidet testing av uttrekket</w:t>
       </w:r>
       <w:bookmarkEnd w:id="91"/>
@@ -6643,7 +6615,6 @@
       <w:bookmarkStart w:id="95" w:name="_Toc61441180"/>
       <w:bookmarkStart w:id="96" w:name="_Toc64448975"/>
       <w:r>
-        <w:lastRenderedPageBreak/>
         <w:t>Klassifikasjon</w:t>
       </w:r>
       <w:bookmarkEnd w:id="93"/>
@@ -6871,6 +6842,7 @@
       <w:bookmarkStart w:id="115" w:name="_Toc61441188"/>
       <w:bookmarkStart w:id="116" w:name="_Toc64448983"/>
       <w:r>
+        <w:lastRenderedPageBreak/>
         <w:t>Løpende journal og offentlig journal</w:t>
       </w:r>
       <w:bookmarkEnd w:id="115"/>
@@ -6883,7 +6855,6 @@
     </w:p>
     <w:p>
       <w:r>
-        <w:lastRenderedPageBreak/>
         <w:t>I utgangspunktet skal løpende og offentlig journal inneholde oversikt over de samme journalpostene, men den offentlige journalposten skal være ferdig avskjermet/sensurert.</w:t>
       </w:r>
     </w:p>
@@ -6895,30 +6866,14 @@
       <w:bookmarkStart w:id="117" w:name="_Toc61441189"/>
       <w:bookmarkStart w:id="118" w:name="_Toc64448984"/>
       <w:r>
-        <w:t xml:space="preserve">Kontroll av egendefinerte verdier i XML </w:t>
-      </w:r>
-      <w:proofErr w:type="spellStart"/>
-      <w:r>
-        <w:t>Schema</w:t>
-      </w:r>
-      <w:proofErr w:type="spellEnd"/>
-      <w:r>
-        <w:t xml:space="preserve"> som følger uttrekket</w:t>
+        <w:t>Kontroll av egendefinerte verdier i XML Schema som følger uttrekket</w:t>
       </w:r>
       <w:bookmarkEnd w:id="117"/>
       <w:bookmarkEnd w:id="118"/>
     </w:p>
     <w:p>
       <w:r>
-        <w:t xml:space="preserve">XML </w:t>
-      </w:r>
-      <w:proofErr w:type="spellStart"/>
-      <w:r>
-        <w:t>Schema</w:t>
-      </w:r>
-      <w:proofErr w:type="spellEnd"/>
-      <w:r>
-        <w:t xml:space="preserve"> beskriver hva som er tillatt i arkivstrukturen som leveres i et Noark5-uttrekk. Det skal vanligvis ikke endres, men vi ser at dette gjerne blir gjort likevel for å beskrive hva som er gjort historisk. Dette bør helst bare omfatte endringer i metadata.xsd, men vi kontrollerer samtlige beskrivelser likevel for å se etter endringer.</w:t>
+        <w:t>XML Schema beskriver hva som er tillatt i arkivstrukturen som leveres i et Noark5-uttrekk. Det skal vanligvis ikke endres, men vi ser at dette gjerne blir gjort likevel for å beskrive hva som er gjort historisk. Dette bør helst bare omfatte endringer i metadata.xsd, men vi kontrollerer samtlige beskrivelser likevel for å se etter endringer.</w:t>
       </w:r>
     </w:p>
     <w:p>
@@ -6954,15 +6909,7 @@
     </w:p>
     <w:p>
       <w:r>
-        <w:t xml:space="preserve">Et arkivuttrekk vil ha behov for oppfølging og vedlikehold. Dette gjelder f.eks. i forhold til dokumentformater som skal erstattes, kassasjon som ikke er utført enda, skjerming som opphører </w:t>
-      </w:r>
-      <w:proofErr w:type="gramStart"/>
-      <w:r>
-        <w:t>etc..</w:t>
-      </w:r>
-      <w:proofErr w:type="gramEnd"/>
-      <w:r>
-        <w:t xml:space="preserve"> </w:t>
+        <w:t xml:space="preserve">Et arkivuttrekk vil ha behov for oppfølging og vedlikehold. Dette gjelder f.eks. i forhold til dokumentformater som skal erstattes, kassasjon som ikke er utført enda, skjerming som opphører etc.. </w:t>
       </w:r>
     </w:p>
     <w:p>
@@ -10159,6 +10106,7 @@
 <w:fonts xmlns:mc="http://schemas.openxmlformats.org/markup-compatibility/2006" xmlns:r="http://schemas.openxmlformats.org/officeDocument/2006/relationships" xmlns:w="http://schemas.openxmlformats.org/wordprocessingml/2006/main" xmlns:w14="http://schemas.microsoft.com/office/word/2010/wordml" xmlns:w15="http://schemas.microsoft.com/office/word/2012/wordml" xmlns:w16cex="http://schemas.microsoft.com/office/word/2018/wordml/cex" xmlns:w16cid="http://schemas.microsoft.com/office/word/2016/wordml/cid" xmlns:w16="http://schemas.microsoft.com/office/word/2018/wordml" xmlns:w16se="http://schemas.microsoft.com/office/word/2015/wordml/symex" mc:Ignorable="w14 w15 w16se w16cid w16 w16cex">
   <w:font w:name="Roboto">
     <w:altName w:val="Arial"/>
+    <w:panose1 w:val="02000000000000000000"/>
     <w:charset w:val="00"/>
     <w:family w:val="auto"/>
     <w:pitch w:val="variable"/>
@@ -10194,6 +10142,7 @@
   </w:font>
   <w:font w:name="Roboto Medium">
     <w:altName w:val="Arial"/>
+    <w:panose1 w:val="02000000000000000000"/>
     <w:charset w:val="00"/>
     <w:family w:val="auto"/>
     <w:pitch w:val="variable"/>
@@ -10241,6 +10190,7 @@
   <w:rsids>
     <w:rsidRoot w:val="00062CCA"/>
     <w:rsid w:val="00062CCA"/>
+    <w:rsid w:val="001723A7"/>
     <w:rsid w:val="005743A9"/>
     <w:rsid w:val="005B54CA"/>
     <w:rsid w:val="005C7B6D"/>
@@ -10938,6 +10888,10 @@
 </file>
 
 <file path=customXml/item1.xml><?xml version="1.0" encoding="utf-8"?>
+<b:Sources xmlns:b="http://schemas.openxmlformats.org/officeDocument/2006/bibliography" xmlns="http://schemas.openxmlformats.org/officeDocument/2006/bibliography" SelectedStyle="\APASixthEditionOfficeOnline.xsl" StyleName="APA" Version="6"/>
+</file>
+
+<file path=customXml/item2.xml><?xml version="1.0" encoding="utf-8"?>
 <ct:contentTypeSchema xmlns:ct="http://schemas.microsoft.com/office/2006/metadata/contentType" xmlns:ma="http://schemas.microsoft.com/office/2006/metadata/properties/metaAttributes" ct:_="" ma:_="" ma:contentTypeName="Dokument" ma:contentTypeID="0x010100CD6ECB3AD42212489CD38D2117876788" ma:contentTypeVersion="4" ma:contentTypeDescription="Opprett et nytt dokument." ma:contentTypeScope="" ma:versionID="7fe8321b44f57df1a93a8609a139c72e">
   <xsd:schema xmlns:xsd="http://www.w3.org/2001/XMLSchema" xmlns:xs="http://www.w3.org/2001/XMLSchema" xmlns:p="http://schemas.microsoft.com/office/2006/metadata/properties" xmlns:ns2="8b1b55f8-9fa9-409c-8c34-7642b545c301" xmlns:ns3="bae9230b-e9a8-4b5c-aa6a-eb751bd813a8" targetNamespace="http://schemas.microsoft.com/office/2006/metadata/properties" ma:root="true" ma:fieldsID="a0918ad2fa8909106a1a50dae007c683" ns2:_="" ns3:_="">
     <xsd:import namespace="8b1b55f8-9fa9-409c-8c34-7642b545c301"/>
@@ -11102,14 +11056,13 @@
 </ct:contentTypeSchema>
 </file>
 
-<file path=customXml/item2.xml><?xml version="1.0" encoding="utf-8"?>
-<b:Sources xmlns:b="http://schemas.openxmlformats.org/officeDocument/2006/bibliography" xmlns="http://schemas.openxmlformats.org/officeDocument/2006/bibliography" SelectedStyle="\APASixthEditionOfficeOnline.xsl" StyleName="APA" Version="6"/>
-</file>
-
 <file path=customXml/item3.xml><?xml version="1.0" encoding="utf-8"?>
-<p:properties xmlns:p="http://schemas.microsoft.com/office/2006/metadata/properties" xmlns:xsi="http://www.w3.org/2001/XMLSchema-instance" xmlns:pc="http://schemas.microsoft.com/office/infopath/2007/PartnerControls">
-  <documentManagement/>
-</p:properties>
+<?mso-contentType ?>
+<FormTemplates xmlns="http://schemas.microsoft.com/sharepoint/v3/contenttype/forms">
+  <Display>DocumentLibraryForm</Display>
+  <Edit>DocumentLibraryForm</Edit>
+  <New>DocumentLibraryForm</New>
+</FormTemplates>
 </file>
 
 <file path=customXml/item4.xml><?xml version="1.0" encoding="utf-8"?>
@@ -11120,15 +11073,20 @@
 </file>
 
 <file path=customXml/item5.xml><?xml version="1.0" encoding="utf-8"?>
-<?mso-contentType ?>
-<FormTemplates xmlns="http://schemas.microsoft.com/sharepoint/v3/contenttype/forms">
-  <Display>DocumentLibraryForm</Display>
-  <Edit>DocumentLibraryForm</Edit>
-  <New>DocumentLibraryForm</New>
-</FormTemplates>
+<p:properties xmlns:p="http://schemas.microsoft.com/office/2006/metadata/properties" xmlns:xsi="http://www.w3.org/2001/XMLSchema-instance" xmlns:pc="http://schemas.microsoft.com/office/infopath/2007/PartnerControls">
+  <documentManagement/>
+</p:properties>
 </file>
 
 <file path=customXml/itemProps1.xml><?xml version="1.0" encoding="utf-8"?>
+<ds:datastoreItem xmlns:ds="http://schemas.openxmlformats.org/officeDocument/2006/customXml" ds:itemID="{2B49BB05-04CE-4DF9-9C14-F1EDF4BA1823}">
+  <ds:schemaRefs>
+    <ds:schemaRef ds:uri="http://schemas.openxmlformats.org/officeDocument/2006/bibliography"/>
+  </ds:schemaRefs>
+</ds:datastoreItem>
+</file>
+
+<file path=customXml/itemProps2.xml><?xml version="1.0" encoding="utf-8"?>
 <ds:datastoreItem xmlns:ds="http://schemas.openxmlformats.org/officeDocument/2006/customXml" ds:itemID="{570D7E4E-11F8-4F07-A2DC-B9455F947CF8}">
   <ds:schemaRefs>
     <ds:schemaRef ds:uri="http://schemas.microsoft.com/office/2006/metadata/contentType"/>
@@ -11147,19 +11105,10 @@
 </ds:datastoreItem>
 </file>
 
-<file path=customXml/itemProps2.xml><?xml version="1.0" encoding="utf-8"?>
-<ds:datastoreItem xmlns:ds="http://schemas.openxmlformats.org/officeDocument/2006/customXml" ds:itemID="{2B49BB05-04CE-4DF9-9C14-F1EDF4BA1823}">
+<file path=customXml/itemProps3.xml><?xml version="1.0" encoding="utf-8"?>
+<ds:datastoreItem xmlns:ds="http://schemas.openxmlformats.org/officeDocument/2006/customXml" ds:itemID="{A123231A-2097-4ADB-833E-25DA1B06068B}">
   <ds:schemaRefs>
-    <ds:schemaRef ds:uri="http://schemas.openxmlformats.org/officeDocument/2006/bibliography"/>
-  </ds:schemaRefs>
-</ds:datastoreItem>
-</file>
-
-<file path=customXml/itemProps3.xml><?xml version="1.0" encoding="utf-8"?>
-<ds:datastoreItem xmlns:ds="http://schemas.openxmlformats.org/officeDocument/2006/customXml" ds:itemID="{1F63DD83-C759-4A4E-939B-8DF734A9CAC3}">
-  <ds:schemaRefs>
-    <ds:schemaRef ds:uri="http://schemas.microsoft.com/office/2006/metadata/properties"/>
-    <ds:schemaRef ds:uri="http://schemas.microsoft.com/office/infopath/2007/PartnerControls"/>
+    <ds:schemaRef ds:uri="http://schemas.microsoft.com/sharepoint/v3/contenttype/forms"/>
   </ds:schemaRefs>
 </ds:datastoreItem>
 </file>
@@ -11171,9 +11120,10 @@
 </file>
 
 <file path=customXml/itemProps5.xml><?xml version="1.0" encoding="utf-8"?>
-<ds:datastoreItem xmlns:ds="http://schemas.openxmlformats.org/officeDocument/2006/customXml" ds:itemID="{A123231A-2097-4ADB-833E-25DA1B06068B}">
+<ds:datastoreItem xmlns:ds="http://schemas.openxmlformats.org/officeDocument/2006/customXml" ds:itemID="{1F63DD83-C759-4A4E-939B-8DF734A9CAC3}">
   <ds:schemaRefs>
-    <ds:schemaRef ds:uri="http://schemas.microsoft.com/sharepoint/v3/contenttype/forms"/>
+    <ds:schemaRef ds:uri="http://schemas.microsoft.com/office/2006/metadata/properties"/>
+    <ds:schemaRef ds:uri="http://schemas.microsoft.com/office/infopath/2007/PartnerControls"/>
   </ds:schemaRefs>
 </ds:datastoreItem>
 </file>
</xml_diff>

<commit_message>
Reduced the amount of endlines used for each chapter Added javadoc comments for all functions in reportmodel class Completed table part of chapter '3.1.13'
</commit_message>
<xml_diff>
--- a/out/production/bachelorinnlandet/Dokumentmal_fylkesarkivet_Noark5_testrapport.docx
+++ b/out/production/bachelorinnlandet/Dokumentmal_fylkesarkivet_Noark5_testrapport.docx
@@ -5437,8 +5437,13 @@
       <w:bookmarkEnd w:id="3"/>
     </w:p>
     <w:p>
-      <w:r>
-        <w:t xml:space="preserve">UttrekksID: </w:t>
+      <w:proofErr w:type="spellStart"/>
+      <w:r>
+        <w:t>UttrekksID</w:t>
+      </w:r>
+      <w:proofErr w:type="spellEnd"/>
+      <w:r>
+        <w:t xml:space="preserve">: </w:t>
       </w:r>
       <w:r>
         <w:rPr>
@@ -5851,11 +5856,6 @@
     </w:p>
     <w:p>
       <w:pPr>
-        <w:pStyle w:val="BrdtekstIFK"/>
-      </w:pPr>
-    </w:p>
-    <w:p>
-      <w:pPr>
         <w:pStyle w:val="Overskrift3"/>
         <w:ind w:left="851" w:hanging="851"/>
       </w:pPr>
@@ -5867,7 +5867,6 @@
       <w:bookmarkEnd w:id="20"/>
       <w:bookmarkEnd w:id="21"/>
     </w:p>
-    <w:p/>
     <w:p>
       <w:pPr>
         <w:pStyle w:val="Overskrift3"/>
@@ -5883,26 +5882,22 @@
     </w:p>
     <w:p>
       <w:pPr>
-        <w:rPr>
-          <w:b/>
-          <w:bCs/>
-        </w:rPr>
-      </w:pPr>
-    </w:p>
-    <w:p>
-      <w:pPr>
         <w:pStyle w:val="Overskrift3"/>
         <w:ind w:left="851" w:hanging="851"/>
       </w:pPr>
       <w:bookmarkStart w:id="24" w:name="_Toc61441146"/>
       <w:bookmarkStart w:id="25" w:name="_Toc64448941"/>
       <w:r>
-        <w:t>N5. 04 – N5. 06: Antall og status på arkiv og arkivdeler</w:t>
+        <w:t xml:space="preserve">N5. 04 – N5. 06: Antall og status på arkiv og </w:t>
+      </w:r>
+      <w:proofErr w:type="spellStart"/>
+      <w:r>
+        <w:t>arkivdeler</w:t>
       </w:r>
       <w:bookmarkEnd w:id="24"/>
       <w:bookmarkEnd w:id="25"/>
-    </w:p>
-    <w:p/>
+      <w:proofErr w:type="spellEnd"/>
+    </w:p>
     <w:p>
       <w:pPr>
         <w:pStyle w:val="Overskrift3"/>
@@ -5916,7 +5911,6 @@
       <w:bookmarkEnd w:id="26"/>
       <w:bookmarkEnd w:id="27"/>
     </w:p>
-    <w:p/>
     <w:p>
       <w:pPr>
         <w:pStyle w:val="Overskrift3"/>
@@ -5932,13 +5926,6 @@
     </w:p>
     <w:p>
       <w:pPr>
-        <w:rPr>
-          <w:b/>
-        </w:rPr>
-      </w:pPr>
-    </w:p>
-    <w:p>
-      <w:pPr>
         <w:pStyle w:val="Overskrift3"/>
         <w:ind w:left="851" w:hanging="851"/>
       </w:pPr>
@@ -5950,7 +5937,6 @@
       <w:bookmarkEnd w:id="30"/>
       <w:bookmarkEnd w:id="31"/>
     </w:p>
-    <w:p/>
     <w:p>
       <w:pPr>
         <w:pStyle w:val="Overskrift3"/>
@@ -5964,7 +5950,6 @@
       <w:bookmarkEnd w:id="32"/>
       <w:bookmarkEnd w:id="33"/>
     </w:p>
-    <w:p/>
     <w:p>
       <w:pPr>
         <w:pStyle w:val="Overskrift3"/>
@@ -5980,13 +5965,6 @@
     </w:p>
     <w:p>
       <w:pPr>
-        <w:rPr>
-          <w:b/>
-        </w:rPr>
-      </w:pPr>
-    </w:p>
-    <w:p>
-      <w:pPr>
         <w:pStyle w:val="Overskrift3"/>
         <w:ind w:left="851" w:hanging="851"/>
       </w:pPr>
@@ -6000,13 +5978,6 @@
     </w:p>
     <w:p>
       <w:pPr>
-        <w:rPr>
-          <w:b/>
-        </w:rPr>
-      </w:pPr>
-    </w:p>
-    <w:p>
-      <w:pPr>
         <w:pStyle w:val="Overskrift3"/>
         <w:ind w:left="851" w:hanging="851"/>
       </w:pPr>
@@ -6020,14 +5991,6 @@
     </w:p>
     <w:p>
       <w:pPr>
-        <w:rPr>
-          <w:b/>
-          <w:bCs/>
-        </w:rPr>
-      </w:pPr>
-    </w:p>
-    <w:p>
-      <w:pPr>
         <w:pStyle w:val="Overskrift3"/>
         <w:ind w:left="851" w:hanging="851"/>
       </w:pPr>
@@ -6041,13 +6004,6 @@
     </w:p>
     <w:p>
       <w:pPr>
-        <w:rPr>
-          <w:b/>
-        </w:rPr>
-      </w:pPr>
-    </w:p>
-    <w:p>
-      <w:pPr>
         <w:pStyle w:val="Overskrift3"/>
         <w:ind w:left="851" w:hanging="851"/>
       </w:pPr>
@@ -6061,20 +6017,12 @@
     </w:p>
     <w:p>
       <w:pPr>
-        <w:rPr>
-          <w:b/>
-        </w:rPr>
-      </w:pPr>
-    </w:p>
-    <w:p>
-      <w:pPr>
         <w:pStyle w:val="Overskrift3"/>
         <w:ind w:left="851" w:hanging="851"/>
       </w:pPr>
       <w:bookmarkStart w:id="44" w:name="_Toc61441156"/>
       <w:bookmarkStart w:id="45" w:name="_Toc64448951"/>
       <w:r>
-        <w:lastRenderedPageBreak/>
         <w:t>N5. 23 – N5. 26: Dokumentbeskrivelser, objekter og status</w:t>
       </w:r>
       <w:bookmarkEnd w:id="44"/>
@@ -6082,13 +6030,6 @@
     </w:p>
     <w:p>
       <w:pPr>
-        <w:rPr>
-          <w:b/>
-        </w:rPr>
-      </w:pPr>
-    </w:p>
-    <w:p>
-      <w:pPr>
         <w:pStyle w:val="Overskrift3"/>
         <w:ind w:left="851" w:hanging="851"/>
       </w:pPr>
@@ -6099,13 +6040,6 @@
       </w:r>
       <w:bookmarkEnd w:id="46"/>
       <w:bookmarkEnd w:id="47"/>
-    </w:p>
-    <w:p>
-      <w:pPr>
-        <w:rPr>
-          <w:b/>
-        </w:rPr>
-      </w:pPr>
     </w:p>
     <w:p>
       <w:pPr>
@@ -6129,7 +6063,6 @@
       <w:bookmarkEnd w:id="48"/>
       <w:bookmarkEnd w:id="49"/>
     </w:p>
-    <w:p/>
     <w:p>
       <w:pPr>
         <w:pStyle w:val="Overskrift3"/>
@@ -6138,17 +6071,15 @@
       <w:bookmarkStart w:id="50" w:name="_Toc61441159"/>
       <w:bookmarkStart w:id="51" w:name="_Toc64448954"/>
       <w:r>
-        <w:t>N5. 35: Saksparter</w:t>
+        <w:t xml:space="preserve">N5. 35: </w:t>
+      </w:r>
+      <w:proofErr w:type="spellStart"/>
+      <w:r>
+        <w:t>Saksparter</w:t>
       </w:r>
       <w:bookmarkEnd w:id="50"/>
       <w:bookmarkEnd w:id="51"/>
-    </w:p>
-    <w:p>
-      <w:pPr>
-        <w:rPr>
-          <w:b/>
-        </w:rPr>
-      </w:pPr>
+      <w:proofErr w:type="spellEnd"/>
     </w:p>
     <w:p>
       <w:pPr>
@@ -6163,7 +6094,6 @@
       <w:bookmarkEnd w:id="52"/>
       <w:bookmarkEnd w:id="53"/>
     </w:p>
-    <w:p/>
     <w:p>
       <w:pPr>
         <w:pStyle w:val="Overskrift3"/>
@@ -6177,7 +6107,6 @@
       <w:bookmarkEnd w:id="54"/>
       <w:bookmarkEnd w:id="55"/>
     </w:p>
-    <w:p/>
     <w:p>
       <w:pPr>
         <w:pStyle w:val="Overskrift3"/>
@@ -6186,6 +6115,7 @@
       <w:bookmarkStart w:id="56" w:name="_Toc61441162"/>
       <w:bookmarkStart w:id="57" w:name="_Toc64448957"/>
       <w:r>
+        <w:lastRenderedPageBreak/>
         <w:t>N5. 38: Presedenser</w:t>
       </w:r>
       <w:bookmarkEnd w:id="56"/>
@@ -6193,14 +6123,6 @@
     </w:p>
     <w:p>
       <w:pPr>
-        <w:rPr>
-          <w:b/>
-          <w:bCs/>
-        </w:rPr>
-      </w:pPr>
-    </w:p>
-    <w:p>
-      <w:pPr>
         <w:pStyle w:val="Overskrift3"/>
         <w:ind w:left="851" w:hanging="851"/>
       </w:pPr>
@@ -6214,13 +6136,6 @@
     </w:p>
     <w:p>
       <w:pPr>
-        <w:rPr>
-          <w:b/>
-        </w:rPr>
-      </w:pPr>
-    </w:p>
-    <w:p>
-      <w:pPr>
         <w:pStyle w:val="Overskrift3"/>
         <w:ind w:left="851" w:hanging="851"/>
       </w:pPr>
@@ -6234,13 +6149,6 @@
     </w:p>
     <w:p>
       <w:pPr>
-        <w:rPr>
-          <w:b/>
-        </w:rPr>
-      </w:pPr>
-    </w:p>
-    <w:p>
-      <w:pPr>
         <w:pStyle w:val="Overskrift3"/>
         <w:ind w:left="851" w:hanging="851"/>
       </w:pPr>
@@ -6252,7 +6160,6 @@
       <w:bookmarkEnd w:id="62"/>
       <w:bookmarkEnd w:id="63"/>
     </w:p>
-    <w:p/>
     <w:p>
       <w:pPr>
         <w:pStyle w:val="Overskrift3"/>
@@ -6266,7 +6173,6 @@
       <w:bookmarkEnd w:id="64"/>
       <w:bookmarkEnd w:id="65"/>
     </w:p>
-    <w:p/>
     <w:p>
       <w:pPr>
         <w:pStyle w:val="Overskrift3"/>
@@ -6280,7 +6186,6 @@
       <w:bookmarkEnd w:id="66"/>
       <w:bookmarkEnd w:id="67"/>
     </w:p>
-    <w:p/>
     <w:p>
       <w:pPr>
         <w:pStyle w:val="Overskrift3"/>
@@ -6296,13 +6201,6 @@
     </w:p>
     <w:p>
       <w:pPr>
-        <w:rPr>
-          <w:b/>
-        </w:rPr>
-      </w:pPr>
-    </w:p>
-    <w:p>
-      <w:pPr>
         <w:pStyle w:val="Overskrift3"/>
         <w:ind w:left="851" w:hanging="851"/>
       </w:pPr>
@@ -6316,20 +6214,12 @@
     </w:p>
     <w:p>
       <w:pPr>
-        <w:rPr>
-          <w:b/>
-        </w:rPr>
-      </w:pPr>
-    </w:p>
-    <w:p>
-      <w:pPr>
         <w:pStyle w:val="Overskrift3"/>
         <w:ind w:left="851" w:hanging="851"/>
       </w:pPr>
       <w:bookmarkStart w:id="72" w:name="_Toc61441170"/>
       <w:bookmarkStart w:id="73" w:name="_Toc64448965"/>
       <w:r>
-        <w:lastRenderedPageBreak/>
         <w:t>N5. 47: Systemidentifikasjoner</w:t>
       </w:r>
       <w:bookmarkEnd w:id="72"/>
@@ -6337,30 +6227,21 @@
     </w:p>
     <w:p>
       <w:pPr>
-        <w:rPr>
-          <w:b/>
-        </w:rPr>
-      </w:pPr>
-    </w:p>
-    <w:p>
-      <w:pPr>
         <w:pStyle w:val="Overskrift3"/>
         <w:ind w:left="851" w:hanging="851"/>
       </w:pPr>
       <w:bookmarkStart w:id="74" w:name="_Toc61441171"/>
       <w:bookmarkStart w:id="75" w:name="_Toc64448966"/>
       <w:r>
-        <w:t>N5. 48: Arkivdelreferanser</w:t>
+        <w:t xml:space="preserve">N5. 48: </w:t>
+      </w:r>
+      <w:proofErr w:type="spellStart"/>
+      <w:r>
+        <w:t>Arkivdelreferanser</w:t>
       </w:r>
       <w:bookmarkEnd w:id="74"/>
       <w:bookmarkEnd w:id="75"/>
-    </w:p>
-    <w:p>
-      <w:pPr>
-        <w:rPr>
-          <w:b/>
-        </w:rPr>
-      </w:pPr>
+      <w:proofErr w:type="spellEnd"/>
     </w:p>
     <w:p>
       <w:pPr>
@@ -6375,7 +6256,6 @@
       <w:bookmarkEnd w:id="76"/>
       <w:bookmarkEnd w:id="77"/>
     </w:p>
-    <w:p/>
     <w:p>
       <w:pPr>
         <w:pStyle w:val="Overskrift3"/>
@@ -6391,13 +6271,6 @@
     </w:p>
     <w:p>
       <w:pPr>
-        <w:rPr>
-          <w:b/>
-        </w:rPr>
-      </w:pPr>
-    </w:p>
-    <w:p>
-      <w:pPr>
         <w:pStyle w:val="Overskrift3"/>
         <w:ind w:left="851" w:hanging="851"/>
       </w:pPr>
@@ -6409,7 +6282,6 @@
       <w:bookmarkEnd w:id="80"/>
       <w:bookmarkEnd w:id="81"/>
     </w:p>
-    <w:p/>
     <w:p>
       <w:pPr>
         <w:pStyle w:val="Overskrift3"/>
@@ -6426,7 +6298,6 @@
       </w:r>
       <w:bookmarkEnd w:id="83"/>
     </w:p>
-    <w:p/>
     <w:p>
       <w:pPr>
         <w:pStyle w:val="Overskrift3"/>
@@ -6437,16 +6308,9 @@
       <w:r>
         <w:t>N5. 63: Elementer som mangler innhold</w:t>
       </w:r>
+      <w:bookmarkStart w:id="86" w:name="_Ref31368939"/>
       <w:bookmarkEnd w:id="84"/>
       <w:bookmarkEnd w:id="85"/>
-    </w:p>
-    <w:p>
-      <w:pPr>
-        <w:rPr>
-          <w:b/>
-        </w:rPr>
-      </w:pPr>
-      <w:bookmarkStart w:id="86" w:name="_Ref31368939"/>
     </w:p>
     <w:p>
       <w:pPr>
@@ -6492,8 +6356,21 @@
           <w:numId w:val="7"/>
         </w:numPr>
       </w:pPr>
-      <w:r>
-        <w:t xml:space="preserve">VeraPDF 1.14.8 GreenField </w:t>
+      <w:proofErr w:type="spellStart"/>
+      <w:r>
+        <w:t>VeraPDF</w:t>
+      </w:r>
+      <w:proofErr w:type="spellEnd"/>
+      <w:r>
+        <w:t xml:space="preserve"> 1.14.8 </w:t>
+      </w:r>
+      <w:proofErr w:type="spellStart"/>
+      <w:r>
+        <w:t>GreenField</w:t>
+      </w:r>
+      <w:proofErr w:type="spellEnd"/>
+      <w:r>
+        <w:t xml:space="preserve"> </w:t>
       </w:r>
       <w:r>
         <w:rPr>
@@ -6533,6 +6410,7 @@
         <w:rPr>
           <w:b/>
         </w:rPr>
+        <w:lastRenderedPageBreak/>
         <w:t>TODO</w:t>
       </w:r>
     </w:p>
@@ -6543,7 +6421,15 @@
         </w:rPr>
       </w:pPr>
       <w:r>
-        <w:t xml:space="preserve">PDF-filene ble også sjekket opp mot PDF/A standarden ved hjelp av VeraPDF. </w:t>
+        <w:t xml:space="preserve">PDF-filene ble også sjekket opp mot PDF/A standarden ved hjelp av </w:t>
+      </w:r>
+      <w:proofErr w:type="spellStart"/>
+      <w:r>
+        <w:t>VeraPDF</w:t>
+      </w:r>
+      <w:proofErr w:type="spellEnd"/>
+      <w:r>
+        <w:t xml:space="preserve">. </w:t>
       </w:r>
       <w:r>
         <w:rPr>
@@ -6567,13 +6453,6 @@
     </w:p>
     <w:p>
       <w:pPr>
-        <w:rPr>
-          <w:b/>
-        </w:rPr>
-      </w:pPr>
-    </w:p>
-    <w:p>
-      <w:pPr>
         <w:pStyle w:val="Overskrift2Grnn"/>
       </w:pPr>
       <w:bookmarkStart w:id="91" w:name="_Toc61441179"/>
@@ -6583,11 +6462,6 @@
       </w:r>
       <w:bookmarkEnd w:id="91"/>
       <w:bookmarkEnd w:id="92"/>
-    </w:p>
-    <w:p>
-      <w:pPr>
-        <w:pStyle w:val="BrdtekstIFK"/>
-      </w:pPr>
     </w:p>
     <w:p>
       <w:pPr>
@@ -6599,7 +6473,6 @@
       <w:bookmarkStart w:id="95" w:name="_Toc61441180"/>
       <w:bookmarkStart w:id="96" w:name="_Toc64448975"/>
       <w:r>
-        <w:lastRenderedPageBreak/>
         <w:t>Klassifikasjon</w:t>
       </w:r>
       <w:bookmarkEnd w:id="93"/>
@@ -6609,13 +6482,6 @@
     </w:p>
     <w:p>
       <w:pPr>
-        <w:rPr>
-          <w:b/>
-        </w:rPr>
-      </w:pPr>
-    </w:p>
-    <w:p>
-      <w:pPr>
         <w:pStyle w:val="Overskrift3"/>
         <w:ind w:left="851" w:hanging="851"/>
       </w:pPr>
@@ -6624,16 +6490,9 @@
       <w:r>
         <w:t>Utvalgsbehandling</w:t>
       </w:r>
+      <w:bookmarkStart w:id="99" w:name="_Ref31025035"/>
       <w:bookmarkEnd w:id="97"/>
       <w:bookmarkEnd w:id="98"/>
-    </w:p>
-    <w:p>
-      <w:pPr>
-        <w:rPr>
-          <w:b/>
-        </w:rPr>
-      </w:pPr>
-      <w:bookmarkStart w:id="99" w:name="_Ref31025035"/>
     </w:p>
     <w:p>
       <w:pPr>
@@ -6667,14 +6526,6 @@
       </w:r>
       <w:bookmarkEnd w:id="103"/>
       <w:bookmarkEnd w:id="104"/>
-    </w:p>
-    <w:p>
-      <w:pPr>
-        <w:rPr>
-          <w:b/>
-          <w:bCs/>
-        </w:rPr>
-      </w:pPr>
     </w:p>
     <w:p>
       <w:pPr>
@@ -6839,7 +6690,6 @@
     </w:p>
     <w:p>
       <w:r>
-        <w:lastRenderedPageBreak/>
         <w:t>I utgangspunktet skal løpende og offentlig journal inneholde oversikt over de samme journalpostene, men den offentlige journalposten skal være ferdig avskjermet/sensurert.</w:t>
       </w:r>
     </w:p>
@@ -6851,14 +6701,30 @@
       <w:bookmarkStart w:id="117" w:name="_Toc61441189"/>
       <w:bookmarkStart w:id="118" w:name="_Toc64448984"/>
       <w:r>
-        <w:t>Kontroll av egendefinerte verdier i XML Schema som følger uttrekket</w:t>
+        <w:t xml:space="preserve">Kontroll av egendefinerte verdier i XML </w:t>
+      </w:r>
+      <w:proofErr w:type="spellStart"/>
+      <w:r>
+        <w:t>Schema</w:t>
+      </w:r>
+      <w:proofErr w:type="spellEnd"/>
+      <w:r>
+        <w:t xml:space="preserve"> som følger uttrekket</w:t>
       </w:r>
       <w:bookmarkEnd w:id="117"/>
       <w:bookmarkEnd w:id="118"/>
     </w:p>
     <w:p>
       <w:r>
-        <w:t>XML Schema beskriver hva som er tillatt i arkivstrukturen som leveres i et Noark5-uttrekk. Det skal vanligvis ikke endres, men vi ser at dette gjerne blir gjort likevel for å beskrive hva som er gjort historisk. Dette bør helst bare omfatte endringer i metadata.xsd, men vi kontrollerer samtlige beskrivelser likevel for å se etter endringer.</w:t>
+        <w:t xml:space="preserve">XML </w:t>
+      </w:r>
+      <w:proofErr w:type="spellStart"/>
+      <w:r>
+        <w:t>Schema</w:t>
+      </w:r>
+      <w:proofErr w:type="spellEnd"/>
+      <w:r>
+        <w:t xml:space="preserve"> beskriver hva som er tillatt i arkivstrukturen som leveres i et Noark5-uttrekk. Det skal vanligvis ikke endres, men vi ser at dette gjerne blir gjort likevel for å beskrive hva som er gjort historisk. Dette bør helst bare omfatte endringer i metadata.xsd, men vi kontrollerer samtlige beskrivelser likevel for å se etter endringer.</w:t>
       </w:r>
     </w:p>
     <w:p>
@@ -6894,7 +6760,15 @@
     </w:p>
     <w:p>
       <w:r>
-        <w:t xml:space="preserve">Et arkivuttrekk vil ha behov for oppfølging og vedlikehold. Dette gjelder f.eks. i forhold til dokumentformater som skal erstattes, kassasjon som ikke er utført enda, skjerming som opphører etc.. </w:t>
+        <w:t xml:space="preserve">Et arkivuttrekk vil ha behov for oppfølging og vedlikehold. Dette gjelder f.eks. i forhold til dokumentformater som skal erstattes, kassasjon som ikke er utført enda, skjerming som opphører </w:t>
+      </w:r>
+      <w:proofErr w:type="gramStart"/>
+      <w:r>
+        <w:t>etc..</w:t>
+      </w:r>
+      <w:proofErr w:type="gramEnd"/>
+      <w:r>
+        <w:t xml:space="preserve"> </w:t>
       </w:r>
     </w:p>
     <w:p>
@@ -10173,6 +10047,8 @@
   <w:rsids>
     <w:rsidRoot w:val="00062CCA"/>
     <w:rsid w:val="00062CCA"/>
+    <w:rsid w:val="002C02C6"/>
+    <w:rsid w:val="00303660"/>
     <w:rsid w:val="005743A9"/>
     <w:rsid w:val="005B54CA"/>
     <w:rsid w:val="005C7B6D"/>

</xml_diff>

<commit_message>
Added chapter 3.3.3 Fix a bug causing the program to only accept one table input per case
</commit_message>
<xml_diff>
--- a/out/production/bachelorinnlandet/Dokumentmal_fylkesarkivet_Noark5_testrapport.docx
+++ b/out/production/bachelorinnlandet/Dokumentmal_fylkesarkivet_Noark5_testrapport.docx
@@ -93,7 +93,7 @@
     <w:p/>
     <w:tbl>
       <w:tblPr>
-        <w:tblStyle w:val="Tabellrutenett"/>
+        <w:tblStyle w:val="TableGrid"/>
         <w:tblpPr w:leftFromText="142" w:rightFromText="142" w:vertAnchor="page" w:horzAnchor="page" w:tblpX="1135" w:tblpY="1827"/>
         <w:tblW w:w="0" w:type="auto"/>
         <w:tblBorders>
@@ -125,7 +125,7 @@
           </w:tcPr>
           <w:p>
             <w:pPr>
-              <w:pStyle w:val="Tittel"/>
+              <w:pStyle w:val="Title"/>
             </w:pPr>
             <w:sdt>
               <w:sdtPr>
@@ -155,7 +155,7 @@
           </w:tcPr>
           <w:p>
             <w:pPr>
-              <w:pStyle w:val="Undertittel"/>
+              <w:pStyle w:val="Subtitle"/>
             </w:pPr>
           </w:p>
         </w:tc>
@@ -384,7 +384,7 @@
       <w:sdtContent>
         <w:p>
           <w:pPr>
-            <w:pStyle w:val="Overskriftforinnholdsfortegnelse"/>
+            <w:pStyle w:val="TOCHeading"/>
           </w:pPr>
           <w:r>
             <w:t>Innhold</w:t>
@@ -392,7 +392,7 @@
         </w:p>
         <w:p>
           <w:pPr>
-            <w:pStyle w:val="INNH1"/>
+            <w:pStyle w:val="TOC1"/>
             <w:tabs>
               <w:tab w:val="left" w:pos="993"/>
             </w:tabs>
@@ -431,7 +431,7 @@
         </w:p>
         <w:p>
           <w:pPr>
-            <w:pStyle w:val="INNH1"/>
+            <w:pStyle w:val="TOC1"/>
             <w:rPr>
               <w:rFonts w:eastAsiaTheme="minorEastAsia"/>
               <w:b w:val="0"/>
@@ -443,7 +443,7 @@
           <w:hyperlink w:anchor="_Toc64448929" w:history="1">
             <w:r>
               <w:rPr>
-                <w:rStyle w:val="Hyperkobling"/>
+                <w:rStyle w:val="Hyperlink"/>
               </w:rPr>
               <w:t>1.</w:t>
             </w:r>
@@ -459,7 +459,7 @@
             </w:r>
             <w:r>
               <w:rPr>
-                <w:rStyle w:val="Hyperkobling"/>
+                <w:rStyle w:val="Hyperlink"/>
               </w:rPr>
               <w:t>Oversikt over deponeringen</w:t>
             </w:r>
@@ -508,7 +508,7 @@
         </w:p>
         <w:p>
           <w:pPr>
-            <w:pStyle w:val="INNH2"/>
+            <w:pStyle w:val="TOC2"/>
             <w:rPr>
               <w:rFonts w:eastAsiaTheme="minorEastAsia"/>
               <w:szCs w:val="22"/>
@@ -518,7 +518,7 @@
           <w:hyperlink w:anchor="_Toc64448930" w:history="1">
             <w:r>
               <w:rPr>
-                <w:rStyle w:val="Hyperkobling"/>
+                <w:rStyle w:val="Hyperlink"/>
               </w:rPr>
               <w:t>1.1.</w:t>
             </w:r>
@@ -532,7 +532,7 @@
             </w:r>
             <w:r>
               <w:rPr>
-                <w:rStyle w:val="Hyperkobling"/>
+                <w:rStyle w:val="Hyperlink"/>
               </w:rPr>
               <w:t>Administrative data:</w:t>
             </w:r>
@@ -581,7 +581,7 @@
         </w:p>
         <w:p>
           <w:pPr>
-            <w:pStyle w:val="INNH2"/>
+            <w:pStyle w:val="TOC2"/>
             <w:rPr>
               <w:rFonts w:eastAsiaTheme="minorEastAsia"/>
               <w:szCs w:val="22"/>
@@ -591,7 +591,7 @@
           <w:hyperlink w:anchor="_Toc64448931" w:history="1">
             <w:r>
               <w:rPr>
-                <w:rStyle w:val="Hyperkobling"/>
+                <w:rStyle w:val="Hyperlink"/>
               </w:rPr>
               <w:t>1.2.</w:t>
             </w:r>
@@ -605,7 +605,7 @@
             </w:r>
             <w:r>
               <w:rPr>
-                <w:rStyle w:val="Hyperkobling"/>
+                <w:rStyle w:val="Hyperlink"/>
               </w:rPr>
               <w:t>Omfang av uttrekket</w:t>
             </w:r>
@@ -654,7 +654,7 @@
         </w:p>
         <w:p>
           <w:pPr>
-            <w:pStyle w:val="INNH2"/>
+            <w:pStyle w:val="TOC2"/>
             <w:rPr>
               <w:rFonts w:eastAsiaTheme="minorEastAsia"/>
               <w:szCs w:val="22"/>
@@ -664,7 +664,7 @@
           <w:hyperlink w:anchor="_Toc64448932" w:history="1">
             <w:r>
               <w:rPr>
-                <w:rStyle w:val="Hyperkobling"/>
+                <w:rStyle w:val="Hyperlink"/>
               </w:rPr>
               <w:t>1.3.</w:t>
             </w:r>
@@ -678,7 +678,7 @@
             </w:r>
             <w:r>
               <w:rPr>
-                <w:rStyle w:val="Hyperkobling"/>
+                <w:rStyle w:val="Hyperlink"/>
               </w:rPr>
               <w:t>Relasjon til andre uttrekk (brukes ved behov)</w:t>
             </w:r>
@@ -727,7 +727,7 @@
         </w:p>
         <w:p>
           <w:pPr>
-            <w:pStyle w:val="INNH1"/>
+            <w:pStyle w:val="TOC1"/>
             <w:rPr>
               <w:rFonts w:eastAsiaTheme="minorEastAsia"/>
               <w:b w:val="0"/>
@@ -739,7 +739,7 @@
           <w:hyperlink w:anchor="_Toc64448933" w:history="1">
             <w:r>
               <w:rPr>
-                <w:rStyle w:val="Hyperkobling"/>
+                <w:rStyle w:val="Hyperlink"/>
                 <w:bCs/>
               </w:rPr>
               <w:t>2.</w:t>
@@ -756,7 +756,7 @@
             </w:r>
             <w:r>
               <w:rPr>
-                <w:rStyle w:val="Hyperkobling"/>
+                <w:rStyle w:val="Hyperlink"/>
               </w:rPr>
               <w:t>Oppsummering/konklusjon</w:t>
             </w:r>
@@ -805,7 +805,7 @@
         </w:p>
         <w:p>
           <w:pPr>
-            <w:pStyle w:val="INNH2"/>
+            <w:pStyle w:val="TOC2"/>
             <w:rPr>
               <w:rFonts w:eastAsiaTheme="minorEastAsia"/>
               <w:szCs w:val="22"/>
@@ -815,7 +815,7 @@
           <w:hyperlink w:anchor="_Toc64448934" w:history="1">
             <w:r>
               <w:rPr>
-                <w:rStyle w:val="Hyperkobling"/>
+                <w:rStyle w:val="Hyperlink"/>
                 <w:bCs/>
               </w:rPr>
               <w:t>2.1.</w:t>
@@ -830,7 +830,7 @@
             </w:r>
             <w:r>
               <w:rPr>
-                <w:rStyle w:val="Hyperkobling"/>
+                <w:rStyle w:val="Hyperlink"/>
               </w:rPr>
               <w:t>Nødvendige kontroller</w:t>
             </w:r>
@@ -879,7 +879,7 @@
         </w:p>
         <w:p>
           <w:pPr>
-            <w:pStyle w:val="INNH2"/>
+            <w:pStyle w:val="TOC2"/>
             <w:rPr>
               <w:rFonts w:eastAsiaTheme="minorEastAsia"/>
               <w:szCs w:val="22"/>
@@ -889,7 +889,7 @@
           <w:hyperlink w:anchor="_Toc64448935" w:history="1">
             <w:r>
               <w:rPr>
-                <w:rStyle w:val="Hyperkobling"/>
+                <w:rStyle w:val="Hyperlink"/>
                 <w:bCs/>
               </w:rPr>
               <w:t>2.2.</w:t>
@@ -904,7 +904,7 @@
             </w:r>
             <w:r>
               <w:rPr>
-                <w:rStyle w:val="Hyperkobling"/>
+                <w:rStyle w:val="Hyperlink"/>
               </w:rPr>
               <w:t>Nødvendige korrigeringer</w:t>
             </w:r>
@@ -953,7 +953,7 @@
         </w:p>
         <w:p>
           <w:pPr>
-            <w:pStyle w:val="INNH2"/>
+            <w:pStyle w:val="TOC2"/>
             <w:rPr>
               <w:rFonts w:eastAsiaTheme="minorEastAsia"/>
               <w:szCs w:val="22"/>
@@ -963,7 +963,7 @@
           <w:hyperlink w:anchor="_Toc64448936" w:history="1">
             <w:r>
               <w:rPr>
-                <w:rStyle w:val="Hyperkobling"/>
+                <w:rStyle w:val="Hyperlink"/>
                 <w:bCs/>
               </w:rPr>
               <w:t>2.3.</w:t>
@@ -978,7 +978,7 @@
             </w:r>
             <w:r>
               <w:rPr>
-                <w:rStyle w:val="Hyperkobling"/>
+                <w:rStyle w:val="Hyperlink"/>
               </w:rPr>
               <w:t>Andre vesentlige merknader</w:t>
             </w:r>
@@ -1027,7 +1027,7 @@
         </w:p>
         <w:p>
           <w:pPr>
-            <w:pStyle w:val="INNH1"/>
+            <w:pStyle w:val="TOC1"/>
             <w:rPr>
               <w:rFonts w:eastAsiaTheme="minorEastAsia"/>
               <w:b w:val="0"/>
@@ -1039,7 +1039,7 @@
           <w:hyperlink w:anchor="_Toc64448937" w:history="1">
             <w:r>
               <w:rPr>
-                <w:rStyle w:val="Hyperkobling"/>
+                <w:rStyle w:val="Hyperlink"/>
                 <w:bCs/>
               </w:rPr>
               <w:t>3.</w:t>
@@ -1056,7 +1056,7 @@
             </w:r>
             <w:r>
               <w:rPr>
-                <w:rStyle w:val="Hyperkobling"/>
+                <w:rStyle w:val="Hyperlink"/>
               </w:rPr>
               <w:t>Gjennomførte tester</w:t>
             </w:r>
@@ -1105,7 +1105,7 @@
         </w:p>
         <w:p>
           <w:pPr>
-            <w:pStyle w:val="INNH2"/>
+            <w:pStyle w:val="TOC2"/>
             <w:rPr>
               <w:rFonts w:eastAsiaTheme="minorEastAsia"/>
               <w:szCs w:val="22"/>
@@ -1115,7 +1115,7 @@
           <w:hyperlink w:anchor="_Toc64448938" w:history="1">
             <w:r>
               <w:rPr>
-                <w:rStyle w:val="Hyperkobling"/>
+                <w:rStyle w:val="Hyperlink"/>
               </w:rPr>
               <w:t>3.1.</w:t>
             </w:r>
@@ -1129,7 +1129,7 @@
             </w:r>
             <w:r>
               <w:rPr>
-                <w:rStyle w:val="Hyperkobling"/>
+                <w:rStyle w:val="Hyperlink"/>
               </w:rPr>
               <w:t>Test av Noark5 uttrekk i Arkade 5</w:t>
             </w:r>
@@ -1178,7 +1178,7 @@
         </w:p>
         <w:p>
           <w:pPr>
-            <w:pStyle w:val="INNH3"/>
+            <w:pStyle w:val="TOC3"/>
             <w:rPr>
               <w:rFonts w:eastAsiaTheme="minorEastAsia"/>
               <w:i w:val="0"/>
@@ -1189,7 +1189,7 @@
           <w:hyperlink w:anchor="_Toc64448939" w:history="1">
             <w:r>
               <w:rPr>
-                <w:rStyle w:val="Hyperkobling"/>
+                <w:rStyle w:val="Hyperlink"/>
               </w:rPr>
               <w:t>3.1.1.</w:t>
             </w:r>
@@ -1204,7 +1204,7 @@
             </w:r>
             <w:r>
               <w:rPr>
-                <w:rStyle w:val="Hyperkobling"/>
+                <w:rStyle w:val="Hyperlink"/>
               </w:rPr>
               <w:t>N5. 01 - N5 .02: Eksistens av XML filer og kontroll av sjekksum</w:t>
             </w:r>
@@ -1253,7 +1253,7 @@
         </w:p>
         <w:p>
           <w:pPr>
-            <w:pStyle w:val="INNH3"/>
+            <w:pStyle w:val="TOC3"/>
             <w:rPr>
               <w:rFonts w:eastAsiaTheme="minorEastAsia"/>
               <w:i w:val="0"/>
@@ -1264,7 +1264,7 @@
           <w:hyperlink w:anchor="_Toc64448940" w:history="1">
             <w:r>
               <w:rPr>
-                <w:rStyle w:val="Hyperkobling"/>
+                <w:rStyle w:val="Hyperlink"/>
               </w:rPr>
               <w:t>3.1.2.</w:t>
             </w:r>
@@ -1279,7 +1279,7 @@
             </w:r>
             <w:r>
               <w:rPr>
-                <w:rStyle w:val="Hyperkobling"/>
+                <w:rStyle w:val="Hyperlink"/>
               </w:rPr>
               <w:t>N5. 03: Validering av XML</w:t>
             </w:r>
@@ -1328,7 +1328,7 @@
         </w:p>
         <w:p>
           <w:pPr>
-            <w:pStyle w:val="INNH3"/>
+            <w:pStyle w:val="TOC3"/>
             <w:rPr>
               <w:rFonts w:eastAsiaTheme="minorEastAsia"/>
               <w:i w:val="0"/>
@@ -1339,7 +1339,7 @@
           <w:hyperlink w:anchor="_Toc64448941" w:history="1">
             <w:r>
               <w:rPr>
-                <w:rStyle w:val="Hyperkobling"/>
+                <w:rStyle w:val="Hyperlink"/>
               </w:rPr>
               <w:t>3.1.3.</w:t>
             </w:r>
@@ -1354,7 +1354,7 @@
             </w:r>
             <w:r>
               <w:rPr>
-                <w:rStyle w:val="Hyperkobling"/>
+                <w:rStyle w:val="Hyperlink"/>
               </w:rPr>
               <w:t>N5. 04 – N5. 06: Antall og status på arkiv og arkivdeler</w:t>
             </w:r>
@@ -1403,7 +1403,7 @@
         </w:p>
         <w:p>
           <w:pPr>
-            <w:pStyle w:val="INNH3"/>
+            <w:pStyle w:val="TOC3"/>
             <w:rPr>
               <w:rFonts w:eastAsiaTheme="minorEastAsia"/>
               <w:i w:val="0"/>
@@ -1414,7 +1414,7 @@
           <w:hyperlink w:anchor="_Toc64448942" w:history="1">
             <w:r>
               <w:rPr>
-                <w:rStyle w:val="Hyperkobling"/>
+                <w:rStyle w:val="Hyperlink"/>
               </w:rPr>
               <w:t>3.1.4.</w:t>
             </w:r>
@@ -1429,7 +1429,7 @@
             </w:r>
             <w:r>
               <w:rPr>
-                <w:rStyle w:val="Hyperkobling"/>
+                <w:rStyle w:val="Hyperlink"/>
               </w:rPr>
               <w:t>N5. 07 – N5. 09: Se eget klassifikasjonskapittel TODO</w:t>
             </w:r>
@@ -1478,7 +1478,7 @@
         </w:p>
         <w:p>
           <w:pPr>
-            <w:pStyle w:val="INNH3"/>
+            <w:pStyle w:val="TOC3"/>
             <w:rPr>
               <w:rFonts w:eastAsiaTheme="minorEastAsia"/>
               <w:i w:val="0"/>
@@ -1489,7 +1489,7 @@
           <w:hyperlink w:anchor="_Toc64448943" w:history="1">
             <w:r>
               <w:rPr>
-                <w:rStyle w:val="Hyperkobling"/>
+                <w:rStyle w:val="Hyperlink"/>
               </w:rPr>
               <w:t>3.1.5.</w:t>
             </w:r>
@@ -1504,7 +1504,7 @@
             </w:r>
             <w:r>
               <w:rPr>
-                <w:rStyle w:val="Hyperkobling"/>
+                <w:rStyle w:val="Hyperlink"/>
               </w:rPr>
               <w:t>N5. 10 – N5. 11: Antall mapper</w:t>
             </w:r>
@@ -1553,7 +1553,7 @@
         </w:p>
         <w:p>
           <w:pPr>
-            <w:pStyle w:val="INNH3"/>
+            <w:pStyle w:val="TOC3"/>
             <w:rPr>
               <w:rFonts w:eastAsiaTheme="minorEastAsia"/>
               <w:i w:val="0"/>
@@ -1564,7 +1564,7 @@
           <w:hyperlink w:anchor="_Toc64448944" w:history="1">
             <w:r>
               <w:rPr>
-                <w:rStyle w:val="Hyperkobling"/>
+                <w:rStyle w:val="Hyperlink"/>
               </w:rPr>
               <w:t>3.1.6.</w:t>
             </w:r>
@@ -1579,7 +1579,7 @@
             </w:r>
             <w:r>
               <w:rPr>
-                <w:rStyle w:val="Hyperkobling"/>
+                <w:rStyle w:val="Hyperlink"/>
               </w:rPr>
               <w:t>N5. 12 – N5. 13: Se eget klassifikasjonskapittel TODO</w:t>
             </w:r>
@@ -1628,7 +1628,7 @@
         </w:p>
         <w:p>
           <w:pPr>
-            <w:pStyle w:val="INNH3"/>
+            <w:pStyle w:val="TOC3"/>
             <w:rPr>
               <w:rFonts w:eastAsiaTheme="minorEastAsia"/>
               <w:i w:val="0"/>
@@ -1639,7 +1639,7 @@
           <w:hyperlink w:anchor="_Toc64448945" w:history="1">
             <w:r>
               <w:rPr>
-                <w:rStyle w:val="Hyperkobling"/>
+                <w:rStyle w:val="Hyperlink"/>
               </w:rPr>
               <w:t>3.1.7.</w:t>
             </w:r>
@@ -1654,7 +1654,7 @@
             </w:r>
             <w:r>
               <w:rPr>
-                <w:rStyle w:val="Hyperkobling"/>
+                <w:rStyle w:val="Hyperlink"/>
               </w:rPr>
               <w:t>N5. 14: Antall tomme mapper</w:t>
             </w:r>
@@ -1703,7 +1703,7 @@
         </w:p>
         <w:p>
           <w:pPr>
-            <w:pStyle w:val="INNH3"/>
+            <w:pStyle w:val="TOC3"/>
             <w:rPr>
               <w:rFonts w:eastAsiaTheme="minorEastAsia"/>
               <w:i w:val="0"/>
@@ -1714,7 +1714,7 @@
           <w:hyperlink w:anchor="_Toc64448946" w:history="1">
             <w:r>
               <w:rPr>
-                <w:rStyle w:val="Hyperkobling"/>
+                <w:rStyle w:val="Hyperlink"/>
               </w:rPr>
               <w:t>3.1.8.</w:t>
             </w:r>
@@ -1729,7 +1729,7 @@
             </w:r>
             <w:r>
               <w:rPr>
-                <w:rStyle w:val="Hyperkobling"/>
+                <w:rStyle w:val="Hyperlink"/>
               </w:rPr>
               <w:t>N5. 15: Saksmappestatus</w:t>
             </w:r>
@@ -1778,7 +1778,7 @@
         </w:p>
         <w:p>
           <w:pPr>
-            <w:pStyle w:val="INNH3"/>
+            <w:pStyle w:val="TOC3"/>
             <w:rPr>
               <w:rFonts w:eastAsiaTheme="minorEastAsia"/>
               <w:i w:val="0"/>
@@ -1789,7 +1789,7 @@
           <w:hyperlink w:anchor="_Toc64448947" w:history="1">
             <w:r>
               <w:rPr>
-                <w:rStyle w:val="Hyperkobling"/>
+                <w:rStyle w:val="Hyperlink"/>
               </w:rPr>
               <w:t>3.1.9.</w:t>
             </w:r>
@@ -1804,7 +1804,7 @@
             </w:r>
             <w:r>
               <w:rPr>
-                <w:rStyle w:val="Hyperkobling"/>
+                <w:rStyle w:val="Hyperlink"/>
               </w:rPr>
               <w:t>N5. 16 - N5. 18: Antall registreringer og journalposttyper</w:t>
             </w:r>
@@ -1853,7 +1853,7 @@
         </w:p>
         <w:p>
           <w:pPr>
-            <w:pStyle w:val="INNH3"/>
+            <w:pStyle w:val="TOC3"/>
             <w:rPr>
               <w:rFonts w:eastAsiaTheme="minorEastAsia"/>
               <w:i w:val="0"/>
@@ -1864,7 +1864,7 @@
           <w:hyperlink w:anchor="_Toc64448948" w:history="1">
             <w:r>
               <w:rPr>
-                <w:rStyle w:val="Hyperkobling"/>
+                <w:rStyle w:val="Hyperlink"/>
               </w:rPr>
               <w:t>3.1.10.</w:t>
             </w:r>
@@ -1879,7 +1879,7 @@
             </w:r>
             <w:r>
               <w:rPr>
-                <w:rStyle w:val="Hyperkobling"/>
+                <w:rStyle w:val="Hyperlink"/>
               </w:rPr>
               <w:t>N5. 19 - N5. 20: Klasser med og uten underklasser og registeringer</w:t>
             </w:r>
@@ -1928,7 +1928,7 @@
         </w:p>
         <w:p>
           <w:pPr>
-            <w:pStyle w:val="INNH3"/>
+            <w:pStyle w:val="TOC3"/>
             <w:rPr>
               <w:rFonts w:eastAsiaTheme="minorEastAsia"/>
               <w:i w:val="0"/>
@@ -1939,7 +1939,7 @@
           <w:hyperlink w:anchor="_Toc64448949" w:history="1">
             <w:r>
               <w:rPr>
-                <w:rStyle w:val="Hyperkobling"/>
+                <w:rStyle w:val="Hyperlink"/>
               </w:rPr>
               <w:t>3.1.11.</w:t>
             </w:r>
@@ -1954,7 +1954,7 @@
             </w:r>
             <w:r>
               <w:rPr>
-                <w:rStyle w:val="Hyperkobling"/>
+                <w:rStyle w:val="Hyperlink"/>
               </w:rPr>
               <w:t>N5. 21: Registreringer uten dokumentbeskrivelse</w:t>
             </w:r>
@@ -2003,7 +2003,7 @@
         </w:p>
         <w:p>
           <w:pPr>
-            <w:pStyle w:val="INNH3"/>
+            <w:pStyle w:val="TOC3"/>
             <w:rPr>
               <w:rFonts w:eastAsiaTheme="minorEastAsia"/>
               <w:i w:val="0"/>
@@ -2014,7 +2014,7 @@
           <w:hyperlink w:anchor="_Toc64448950" w:history="1">
             <w:r>
               <w:rPr>
-                <w:rStyle w:val="Hyperkobling"/>
+                <w:rStyle w:val="Hyperlink"/>
               </w:rPr>
               <w:t>3.1.12.</w:t>
             </w:r>
@@ -2029,7 +2029,7 @@
             </w:r>
             <w:r>
               <w:rPr>
-                <w:rStyle w:val="Hyperkobling"/>
+                <w:rStyle w:val="Hyperlink"/>
               </w:rPr>
               <w:t>N5. 22: Journalstatus</w:t>
             </w:r>
@@ -2078,7 +2078,7 @@
         </w:p>
         <w:p>
           <w:pPr>
-            <w:pStyle w:val="INNH3"/>
+            <w:pStyle w:val="TOC3"/>
             <w:rPr>
               <w:rFonts w:eastAsiaTheme="minorEastAsia"/>
               <w:i w:val="0"/>
@@ -2089,7 +2089,7 @@
           <w:hyperlink w:anchor="_Toc64448951" w:history="1">
             <w:r>
               <w:rPr>
-                <w:rStyle w:val="Hyperkobling"/>
+                <w:rStyle w:val="Hyperlink"/>
               </w:rPr>
               <w:t>3.1.13.</w:t>
             </w:r>
@@ -2104,7 +2104,7 @@
             </w:r>
             <w:r>
               <w:rPr>
-                <w:rStyle w:val="Hyperkobling"/>
+                <w:rStyle w:val="Hyperlink"/>
               </w:rPr>
               <w:t>N5. 23 – N5. 26: Dokumentbeskrivelser, objekter og status</w:t>
             </w:r>
@@ -2153,7 +2153,7 @@
         </w:p>
         <w:p>
           <w:pPr>
-            <w:pStyle w:val="INNH3"/>
+            <w:pStyle w:val="TOC3"/>
             <w:rPr>
               <w:rFonts w:eastAsiaTheme="minorEastAsia"/>
               <w:i w:val="0"/>
@@ -2164,7 +2164,7 @@
           <w:hyperlink w:anchor="_Toc64448952" w:history="1">
             <w:r>
               <w:rPr>
-                <w:rStyle w:val="Hyperkobling"/>
+                <w:rStyle w:val="Hyperlink"/>
               </w:rPr>
               <w:t>3.1.14.</w:t>
             </w:r>
@@ -2179,7 +2179,7 @@
             </w:r>
             <w:r>
               <w:rPr>
-                <w:rStyle w:val="Hyperkobling"/>
+                <w:rStyle w:val="Hyperlink"/>
               </w:rPr>
               <w:t>N5. 27: Opprettelse på første og siste registrering</w:t>
             </w:r>
@@ -2228,7 +2228,7 @@
         </w:p>
         <w:p>
           <w:pPr>
-            <w:pStyle w:val="INNH3"/>
+            <w:pStyle w:val="TOC3"/>
             <w:rPr>
               <w:rFonts w:eastAsiaTheme="minorEastAsia"/>
               <w:i w:val="0"/>
@@ -2239,7 +2239,7 @@
           <w:hyperlink w:anchor="_Toc64448953" w:history="1">
             <w:r>
               <w:rPr>
-                <w:rStyle w:val="Hyperkobling"/>
+                <w:rStyle w:val="Hyperlink"/>
               </w:rPr>
               <w:t>3.1.15.</w:t>
             </w:r>
@@ -2254,13 +2254,13 @@
             </w:r>
             <w:r>
               <w:rPr>
-                <w:rStyle w:val="Hyperkobling"/>
+                <w:rStyle w:val="Hyperlink"/>
               </w:rPr>
               <w:t xml:space="preserve">N5. 28 - N5. 34: Dokumentfiler diskuteres i kapittel </w:t>
             </w:r>
             <w:r>
               <w:rPr>
-                <w:rStyle w:val="Hyperkobling"/>
+                <w:rStyle w:val="Hyperlink"/>
                 <w:bCs/>
               </w:rPr>
               <w:t>TODO</w:t>
@@ -2310,7 +2310,7 @@
         </w:p>
         <w:p>
           <w:pPr>
-            <w:pStyle w:val="INNH3"/>
+            <w:pStyle w:val="TOC3"/>
             <w:rPr>
               <w:rFonts w:eastAsiaTheme="minorEastAsia"/>
               <w:i w:val="0"/>
@@ -2321,7 +2321,7 @@
           <w:hyperlink w:anchor="_Toc64448954" w:history="1">
             <w:r>
               <w:rPr>
-                <w:rStyle w:val="Hyperkobling"/>
+                <w:rStyle w:val="Hyperlink"/>
               </w:rPr>
               <w:t>3.1.16.</w:t>
             </w:r>
@@ -2336,7 +2336,7 @@
             </w:r>
             <w:r>
               <w:rPr>
-                <w:rStyle w:val="Hyperkobling"/>
+                <w:rStyle w:val="Hyperlink"/>
               </w:rPr>
               <w:t>N5. 35: Saksparter</w:t>
             </w:r>
@@ -2385,7 +2385,7 @@
         </w:p>
         <w:p>
           <w:pPr>
-            <w:pStyle w:val="INNH3"/>
+            <w:pStyle w:val="TOC3"/>
             <w:rPr>
               <w:rFonts w:eastAsiaTheme="minorEastAsia"/>
               <w:i w:val="0"/>
@@ -2396,7 +2396,7 @@
           <w:hyperlink w:anchor="_Toc64448955" w:history="1">
             <w:r>
               <w:rPr>
-                <w:rStyle w:val="Hyperkobling"/>
+                <w:rStyle w:val="Hyperlink"/>
               </w:rPr>
               <w:t>3.1.17.</w:t>
             </w:r>
@@ -2411,7 +2411,7 @@
             </w:r>
             <w:r>
               <w:rPr>
-                <w:rStyle w:val="Hyperkobling"/>
+                <w:rStyle w:val="Hyperlink"/>
               </w:rPr>
               <w:t>N5. 36: Merknader testes i kapittel TODO</w:t>
             </w:r>
@@ -2460,7 +2460,7 @@
         </w:p>
         <w:p>
           <w:pPr>
-            <w:pStyle w:val="INNH3"/>
+            <w:pStyle w:val="TOC3"/>
             <w:rPr>
               <w:rFonts w:eastAsiaTheme="minorEastAsia"/>
               <w:i w:val="0"/>
@@ -2471,7 +2471,7 @@
           <w:hyperlink w:anchor="_Toc64448956" w:history="1">
             <w:r>
               <w:rPr>
-                <w:rStyle w:val="Hyperkobling"/>
+                <w:rStyle w:val="Hyperlink"/>
               </w:rPr>
               <w:t>3.1.18.</w:t>
             </w:r>
@@ -2486,7 +2486,7 @@
             </w:r>
             <w:r>
               <w:rPr>
-                <w:rStyle w:val="Hyperkobling"/>
+                <w:rStyle w:val="Hyperlink"/>
               </w:rPr>
               <w:t>N5. 37: Kryssreferanser testes videre i kapittel TODO</w:t>
             </w:r>
@@ -2535,7 +2535,7 @@
         </w:p>
         <w:p>
           <w:pPr>
-            <w:pStyle w:val="INNH3"/>
+            <w:pStyle w:val="TOC3"/>
             <w:rPr>
               <w:rFonts w:eastAsiaTheme="minorEastAsia"/>
               <w:i w:val="0"/>
@@ -2546,7 +2546,7 @@
           <w:hyperlink w:anchor="_Toc64448957" w:history="1">
             <w:r>
               <w:rPr>
-                <w:rStyle w:val="Hyperkobling"/>
+                <w:rStyle w:val="Hyperlink"/>
               </w:rPr>
               <w:t>3.1.19.</w:t>
             </w:r>
@@ -2561,7 +2561,7 @@
             </w:r>
             <w:r>
               <w:rPr>
-                <w:rStyle w:val="Hyperkobling"/>
+                <w:rStyle w:val="Hyperlink"/>
               </w:rPr>
               <w:t>N5. 38: Presedenser</w:t>
             </w:r>
@@ -2610,7 +2610,7 @@
         </w:p>
         <w:p>
           <w:pPr>
-            <w:pStyle w:val="INNH3"/>
+            <w:pStyle w:val="TOC3"/>
             <w:rPr>
               <w:rFonts w:eastAsiaTheme="minorEastAsia"/>
               <w:i w:val="0"/>
@@ -2621,7 +2621,7 @@
           <w:hyperlink w:anchor="_Toc64448958" w:history="1">
             <w:r>
               <w:rPr>
-                <w:rStyle w:val="Hyperkobling"/>
+                <w:rStyle w:val="Hyperlink"/>
               </w:rPr>
               <w:t>3.1.20.</w:t>
             </w:r>
@@ -2636,7 +2636,7 @@
             </w:r>
             <w:r>
               <w:rPr>
-                <w:rStyle w:val="Hyperkobling"/>
+                <w:rStyle w:val="Hyperlink"/>
               </w:rPr>
               <w:t>N5. 39: Korrespondanseparter</w:t>
             </w:r>
@@ -2685,7 +2685,7 @@
         </w:p>
         <w:p>
           <w:pPr>
-            <w:pStyle w:val="INNH3"/>
+            <w:pStyle w:val="TOC3"/>
             <w:rPr>
               <w:rFonts w:eastAsiaTheme="minorEastAsia"/>
               <w:i w:val="0"/>
@@ -2696,7 +2696,7 @@
           <w:hyperlink w:anchor="_Toc64448959" w:history="1">
             <w:r>
               <w:rPr>
-                <w:rStyle w:val="Hyperkobling"/>
+                <w:rStyle w:val="Hyperlink"/>
               </w:rPr>
               <w:t>3.1.21.</w:t>
             </w:r>
@@ -2711,7 +2711,7 @@
             </w:r>
             <w:r>
               <w:rPr>
-                <w:rStyle w:val="Hyperkobling"/>
+                <w:rStyle w:val="Hyperlink"/>
               </w:rPr>
               <w:t>N5. 40: Avskrivninger</w:t>
             </w:r>
@@ -2760,7 +2760,7 @@
         </w:p>
         <w:p>
           <w:pPr>
-            <w:pStyle w:val="INNH3"/>
+            <w:pStyle w:val="TOC3"/>
             <w:rPr>
               <w:rFonts w:eastAsiaTheme="minorEastAsia"/>
               <w:i w:val="0"/>
@@ -2771,7 +2771,7 @@
           <w:hyperlink w:anchor="_Toc64448960" w:history="1">
             <w:r>
               <w:rPr>
-                <w:rStyle w:val="Hyperkobling"/>
+                <w:rStyle w:val="Hyperlink"/>
               </w:rPr>
               <w:t>3.1.22.</w:t>
             </w:r>
@@ -2786,7 +2786,7 @@
             </w:r>
             <w:r>
               <w:rPr>
-                <w:rStyle w:val="Hyperkobling"/>
+                <w:rStyle w:val="Hyperlink"/>
               </w:rPr>
               <w:t>N5. 41: Dokumentflyter testes i kapittel TODO</w:t>
             </w:r>
@@ -2835,7 +2835,7 @@
         </w:p>
         <w:p>
           <w:pPr>
-            <w:pStyle w:val="INNH3"/>
+            <w:pStyle w:val="TOC3"/>
             <w:rPr>
               <w:rFonts w:eastAsiaTheme="minorEastAsia"/>
               <w:i w:val="0"/>
@@ -2846,7 +2846,7 @@
           <w:hyperlink w:anchor="_Toc64448961" w:history="1">
             <w:r>
               <w:rPr>
-                <w:rStyle w:val="Hyperkobling"/>
+                <w:rStyle w:val="Hyperlink"/>
               </w:rPr>
               <w:t>3.1.23.</w:t>
             </w:r>
@@ -2861,7 +2861,7 @@
             </w:r>
             <w:r>
               <w:rPr>
-                <w:rStyle w:val="Hyperkobling"/>
+                <w:rStyle w:val="Hyperlink"/>
               </w:rPr>
               <w:t>N5. 42: Skjerminger</w:t>
             </w:r>
@@ -2910,7 +2910,7 @@
         </w:p>
         <w:p>
           <w:pPr>
-            <w:pStyle w:val="INNH3"/>
+            <w:pStyle w:val="TOC3"/>
             <w:rPr>
               <w:rFonts w:eastAsiaTheme="minorEastAsia"/>
               <w:i w:val="0"/>
@@ -2921,7 +2921,7 @@
           <w:hyperlink w:anchor="_Toc64448962" w:history="1">
             <w:r>
               <w:rPr>
-                <w:rStyle w:val="Hyperkobling"/>
+                <w:rStyle w:val="Hyperlink"/>
               </w:rPr>
               <w:t>3.1.24.</w:t>
             </w:r>
@@ -2936,7 +2936,7 @@
             </w:r>
             <w:r>
               <w:rPr>
-                <w:rStyle w:val="Hyperkobling"/>
+                <w:rStyle w:val="Hyperlink"/>
               </w:rPr>
               <w:t>N5. 43: Gradering</w:t>
             </w:r>
@@ -2985,7 +2985,7 @@
         </w:p>
         <w:p>
           <w:pPr>
-            <w:pStyle w:val="INNH3"/>
+            <w:pStyle w:val="TOC3"/>
             <w:rPr>
               <w:rFonts w:eastAsiaTheme="minorEastAsia"/>
               <w:i w:val="0"/>
@@ -2996,7 +2996,7 @@
           <w:hyperlink w:anchor="_Toc64448963" w:history="1">
             <w:r>
               <w:rPr>
-                <w:rStyle w:val="Hyperkobling"/>
+                <w:rStyle w:val="Hyperlink"/>
               </w:rPr>
               <w:t>3.1.25.</w:t>
             </w:r>
@@ -3011,7 +3011,7 @@
             </w:r>
             <w:r>
               <w:rPr>
-                <w:rStyle w:val="Hyperkobling"/>
+                <w:rStyle w:val="Hyperlink"/>
               </w:rPr>
               <w:t>N5. 44 - N5. 45: Kassasjoner</w:t>
             </w:r>
@@ -3060,7 +3060,7 @@
         </w:p>
         <w:p>
           <w:pPr>
-            <w:pStyle w:val="INNH3"/>
+            <w:pStyle w:val="TOC3"/>
             <w:rPr>
               <w:rFonts w:eastAsiaTheme="minorEastAsia"/>
               <w:i w:val="0"/>
@@ -3071,7 +3071,7 @@
           <w:hyperlink w:anchor="_Toc64448964" w:history="1">
             <w:r>
               <w:rPr>
-                <w:rStyle w:val="Hyperkobling"/>
+                <w:rStyle w:val="Hyperlink"/>
               </w:rPr>
               <w:t>3.1.26.</w:t>
             </w:r>
@@ -3086,7 +3086,7 @@
             </w:r>
             <w:r>
               <w:rPr>
-                <w:rStyle w:val="Hyperkobling"/>
+                <w:rStyle w:val="Hyperlink"/>
               </w:rPr>
               <w:t>N5. 46: Konvertering</w:t>
             </w:r>
@@ -3135,7 +3135,7 @@
         </w:p>
         <w:p>
           <w:pPr>
-            <w:pStyle w:val="INNH3"/>
+            <w:pStyle w:val="TOC3"/>
             <w:rPr>
               <w:rFonts w:eastAsiaTheme="minorEastAsia"/>
               <w:i w:val="0"/>
@@ -3146,7 +3146,7 @@
           <w:hyperlink w:anchor="_Toc64448965" w:history="1">
             <w:r>
               <w:rPr>
-                <w:rStyle w:val="Hyperkobling"/>
+                <w:rStyle w:val="Hyperlink"/>
               </w:rPr>
               <w:t>3.1.27.</w:t>
             </w:r>
@@ -3161,7 +3161,7 @@
             </w:r>
             <w:r>
               <w:rPr>
-                <w:rStyle w:val="Hyperkobling"/>
+                <w:rStyle w:val="Hyperlink"/>
               </w:rPr>
               <w:t>N5. 47: Systemidentifikasjoner</w:t>
             </w:r>
@@ -3210,7 +3210,7 @@
         </w:p>
         <w:p>
           <w:pPr>
-            <w:pStyle w:val="INNH3"/>
+            <w:pStyle w:val="TOC3"/>
             <w:rPr>
               <w:rFonts w:eastAsiaTheme="minorEastAsia"/>
               <w:i w:val="0"/>
@@ -3221,7 +3221,7 @@
           <w:hyperlink w:anchor="_Toc64448966" w:history="1">
             <w:r>
               <w:rPr>
-                <w:rStyle w:val="Hyperkobling"/>
+                <w:rStyle w:val="Hyperlink"/>
               </w:rPr>
               <w:t>3.1.28.</w:t>
             </w:r>
@@ -3236,7 +3236,7 @@
             </w:r>
             <w:r>
               <w:rPr>
-                <w:rStyle w:val="Hyperkobling"/>
+                <w:rStyle w:val="Hyperlink"/>
               </w:rPr>
               <w:t>N5. 48: Arkivdelreferanser</w:t>
             </w:r>
@@ -3285,7 +3285,7 @@
         </w:p>
         <w:p>
           <w:pPr>
-            <w:pStyle w:val="INNH3"/>
+            <w:pStyle w:val="TOC3"/>
             <w:rPr>
               <w:rFonts w:eastAsiaTheme="minorEastAsia"/>
               <w:i w:val="0"/>
@@ -3296,7 +3296,7 @@
           <w:hyperlink w:anchor="_Toc64448967" w:history="1">
             <w:r>
               <w:rPr>
-                <w:rStyle w:val="Hyperkobling"/>
+                <w:rStyle w:val="Hyperlink"/>
               </w:rPr>
               <w:t>3.1.29.</w:t>
             </w:r>
@@ -3311,7 +3311,7 @@
             </w:r>
             <w:r>
               <w:rPr>
-                <w:rStyle w:val="Hyperkobling"/>
+                <w:rStyle w:val="Hyperlink"/>
               </w:rPr>
               <w:t>N5. 51: Se eget klassifikasjonskapittel TODO</w:t>
             </w:r>
@@ -3360,7 +3360,7 @@
         </w:p>
         <w:p>
           <w:pPr>
-            <w:pStyle w:val="INNH3"/>
+            <w:pStyle w:val="TOC3"/>
             <w:rPr>
               <w:rFonts w:eastAsiaTheme="minorEastAsia"/>
               <w:i w:val="0"/>
@@ -3371,7 +3371,7 @@
           <w:hyperlink w:anchor="_Toc64448968" w:history="1">
             <w:r>
               <w:rPr>
-                <w:rStyle w:val="Hyperkobling"/>
+                <w:rStyle w:val="Hyperlink"/>
               </w:rPr>
               <w:t>3.1.30.</w:t>
             </w:r>
@@ -3386,7 +3386,7 @@
             </w:r>
             <w:r>
               <w:rPr>
-                <w:rStyle w:val="Hyperkobling"/>
+                <w:rStyle w:val="Hyperlink"/>
               </w:rPr>
               <w:t>N5. 59: Antall journalposter</w:t>
             </w:r>
@@ -3435,7 +3435,7 @@
         </w:p>
         <w:p>
           <w:pPr>
-            <w:pStyle w:val="INNH3"/>
+            <w:pStyle w:val="TOC3"/>
             <w:rPr>
               <w:rFonts w:eastAsiaTheme="minorEastAsia"/>
               <w:i w:val="0"/>
@@ -3446,7 +3446,7 @@
           <w:hyperlink w:anchor="_Toc64448969" w:history="1">
             <w:r>
               <w:rPr>
-                <w:rStyle w:val="Hyperkobling"/>
+                <w:rStyle w:val="Hyperlink"/>
               </w:rPr>
               <w:t>3.1.31.</w:t>
             </w:r>
@@ -3461,7 +3461,7 @@
             </w:r>
             <w:r>
               <w:rPr>
-                <w:rStyle w:val="Hyperkobling"/>
+                <w:rStyle w:val="Hyperlink"/>
               </w:rPr>
               <w:t>N5. 60: Start og sluttdatoer for arkivstruktur og journaler</w:t>
             </w:r>
@@ -3510,7 +3510,7 @@
         </w:p>
         <w:p>
           <w:pPr>
-            <w:pStyle w:val="INNH3"/>
+            <w:pStyle w:val="TOC3"/>
             <w:rPr>
               <w:rFonts w:eastAsiaTheme="minorEastAsia"/>
               <w:i w:val="0"/>
@@ -3521,7 +3521,7 @@
           <w:hyperlink w:anchor="_Toc64448970" w:history="1">
             <w:r>
               <w:rPr>
-                <w:rStyle w:val="Hyperkobling"/>
+                <w:rStyle w:val="Hyperlink"/>
               </w:rPr>
               <w:t>3.1.32.</w:t>
             </w:r>
@@ -3536,7 +3536,7 @@
             </w:r>
             <w:r>
               <w:rPr>
-                <w:rStyle w:val="Hyperkobling"/>
+                <w:rStyle w:val="Hyperlink"/>
               </w:rPr>
               <w:t>N5. 61 - N5. 62: Endringslogg testes i kapittel TODO</w:t>
             </w:r>
@@ -3585,7 +3585,7 @@
         </w:p>
         <w:p>
           <w:pPr>
-            <w:pStyle w:val="INNH3"/>
+            <w:pStyle w:val="TOC3"/>
             <w:rPr>
               <w:rFonts w:eastAsiaTheme="minorEastAsia"/>
               <w:i w:val="0"/>
@@ -3596,7 +3596,7 @@
           <w:hyperlink w:anchor="_Toc64448971" w:history="1">
             <w:r>
               <w:rPr>
-                <w:rStyle w:val="Hyperkobling"/>
+                <w:rStyle w:val="Hyperlink"/>
               </w:rPr>
               <w:t>3.1.33.</w:t>
             </w:r>
@@ -3611,7 +3611,7 @@
             </w:r>
             <w:r>
               <w:rPr>
-                <w:rStyle w:val="Hyperkobling"/>
+                <w:rStyle w:val="Hyperlink"/>
               </w:rPr>
               <w:t>N5. 63: Elementer som mangler innhold</w:t>
             </w:r>
@@ -3660,7 +3660,7 @@
         </w:p>
         <w:p>
           <w:pPr>
-            <w:pStyle w:val="INNH2"/>
+            <w:pStyle w:val="TOC2"/>
             <w:rPr>
               <w:rFonts w:eastAsiaTheme="minorEastAsia"/>
               <w:szCs w:val="22"/>
@@ -3670,7 +3670,7 @@
           <w:hyperlink w:anchor="_Toc64448972" w:history="1">
             <w:r>
               <w:rPr>
-                <w:rStyle w:val="Hyperkobling"/>
+                <w:rStyle w:val="Hyperlink"/>
               </w:rPr>
               <w:t>3.2.</w:t>
             </w:r>
@@ -3684,7 +3684,7 @@
             </w:r>
             <w:r>
               <w:rPr>
-                <w:rStyle w:val="Hyperkobling"/>
+                <w:rStyle w:val="Hyperlink"/>
               </w:rPr>
               <w:t>Test av medfølgende dokumentfiler</w:t>
             </w:r>
@@ -3733,7 +3733,7 @@
         </w:p>
         <w:p>
           <w:pPr>
-            <w:pStyle w:val="INNH3"/>
+            <w:pStyle w:val="TOC3"/>
             <w:rPr>
               <w:rFonts w:eastAsiaTheme="minorEastAsia"/>
               <w:i w:val="0"/>
@@ -3744,7 +3744,7 @@
           <w:hyperlink w:anchor="_Toc64448973" w:history="1">
             <w:r>
               <w:rPr>
-                <w:rStyle w:val="Hyperkobling"/>
+                <w:rStyle w:val="Hyperlink"/>
               </w:rPr>
               <w:t>3.2.1.</w:t>
             </w:r>
@@ -3759,7 +3759,7 @@
             </w:r>
             <w:r>
               <w:rPr>
-                <w:rStyle w:val="Hyperkobling"/>
+                <w:rStyle w:val="Hyperlink"/>
               </w:rPr>
               <w:t>Avvik: Dokumentformater</w:t>
             </w:r>
@@ -3808,7 +3808,7 @@
         </w:p>
         <w:p>
           <w:pPr>
-            <w:pStyle w:val="INNH2"/>
+            <w:pStyle w:val="TOC2"/>
             <w:rPr>
               <w:rFonts w:eastAsiaTheme="minorEastAsia"/>
               <w:szCs w:val="22"/>
@@ -3818,7 +3818,7 @@
           <w:hyperlink w:anchor="_Toc64448974" w:history="1">
             <w:r>
               <w:rPr>
-                <w:rStyle w:val="Hyperkobling"/>
+                <w:rStyle w:val="Hyperlink"/>
               </w:rPr>
               <w:t>3.3.</w:t>
             </w:r>
@@ -3832,7 +3832,7 @@
             </w:r>
             <w:r>
               <w:rPr>
-                <w:rStyle w:val="Hyperkobling"/>
+                <w:rStyle w:val="Hyperlink"/>
               </w:rPr>
               <w:t>Utvidet testing av uttrekket</w:t>
             </w:r>
@@ -3881,7 +3881,7 @@
         </w:p>
         <w:p>
           <w:pPr>
-            <w:pStyle w:val="INNH3"/>
+            <w:pStyle w:val="TOC3"/>
             <w:rPr>
               <w:rFonts w:eastAsiaTheme="minorEastAsia"/>
               <w:i w:val="0"/>
@@ -3892,7 +3892,7 @@
           <w:hyperlink w:anchor="_Toc64448975" w:history="1">
             <w:r>
               <w:rPr>
-                <w:rStyle w:val="Hyperkobling"/>
+                <w:rStyle w:val="Hyperlink"/>
               </w:rPr>
               <w:t>3.3.1.</w:t>
             </w:r>
@@ -3907,7 +3907,7 @@
             </w:r>
             <w:r>
               <w:rPr>
-                <w:rStyle w:val="Hyperkobling"/>
+                <w:rStyle w:val="Hyperlink"/>
               </w:rPr>
               <w:t>Klassifikasjon</w:t>
             </w:r>
@@ -3956,7 +3956,7 @@
         </w:p>
         <w:p>
           <w:pPr>
-            <w:pStyle w:val="INNH3"/>
+            <w:pStyle w:val="TOC3"/>
             <w:rPr>
               <w:rFonts w:eastAsiaTheme="minorEastAsia"/>
               <w:i w:val="0"/>
@@ -3967,7 +3967,7 @@
           <w:hyperlink w:anchor="_Toc64448976" w:history="1">
             <w:r>
               <w:rPr>
-                <w:rStyle w:val="Hyperkobling"/>
+                <w:rStyle w:val="Hyperlink"/>
               </w:rPr>
               <w:t>3.3.2.</w:t>
             </w:r>
@@ -3982,7 +3982,7 @@
             </w:r>
             <w:r>
               <w:rPr>
-                <w:rStyle w:val="Hyperkobling"/>
+                <w:rStyle w:val="Hyperlink"/>
               </w:rPr>
               <w:t>Utvalgsbehandling</w:t>
             </w:r>
@@ -4031,7 +4031,7 @@
         </w:p>
         <w:p>
           <w:pPr>
-            <w:pStyle w:val="INNH3"/>
+            <w:pStyle w:val="TOC3"/>
             <w:rPr>
               <w:rFonts w:eastAsiaTheme="minorEastAsia"/>
               <w:i w:val="0"/>
@@ -4042,7 +4042,7 @@
           <w:hyperlink w:anchor="_Toc64448977" w:history="1">
             <w:r>
               <w:rPr>
-                <w:rStyle w:val="Hyperkobling"/>
+                <w:rStyle w:val="Hyperlink"/>
               </w:rPr>
               <w:t>3.3.3.</w:t>
             </w:r>
@@ -4057,7 +4057,7 @@
             </w:r>
             <w:r>
               <w:rPr>
-                <w:rStyle w:val="Hyperkobling"/>
+                <w:rStyle w:val="Hyperlink"/>
               </w:rPr>
               <w:t>Merknader</w:t>
             </w:r>
@@ -4106,7 +4106,7 @@
         </w:p>
         <w:p>
           <w:pPr>
-            <w:pStyle w:val="INNH3"/>
+            <w:pStyle w:val="TOC3"/>
             <w:rPr>
               <w:rFonts w:eastAsiaTheme="minorEastAsia"/>
               <w:i w:val="0"/>
@@ -4117,7 +4117,7 @@
           <w:hyperlink w:anchor="_Toc64448978" w:history="1">
             <w:r>
               <w:rPr>
-                <w:rStyle w:val="Hyperkobling"/>
+                <w:rStyle w:val="Hyperlink"/>
               </w:rPr>
               <w:t>3.3.4.</w:t>
             </w:r>
@@ -4132,7 +4132,7 @@
             </w:r>
             <w:r>
               <w:rPr>
-                <w:rStyle w:val="Hyperkobling"/>
+                <w:rStyle w:val="Hyperlink"/>
               </w:rPr>
               <w:t>Kryssreferanser</w:t>
             </w:r>
@@ -4181,7 +4181,7 @@
         </w:p>
         <w:p>
           <w:pPr>
-            <w:pStyle w:val="INNH3"/>
+            <w:pStyle w:val="TOC3"/>
             <w:rPr>
               <w:rFonts w:eastAsiaTheme="minorEastAsia"/>
               <w:i w:val="0"/>
@@ -4192,7 +4192,7 @@
           <w:hyperlink w:anchor="_Toc64448979" w:history="1">
             <w:r>
               <w:rPr>
-                <w:rStyle w:val="Hyperkobling"/>
+                <w:rStyle w:val="Hyperlink"/>
               </w:rPr>
               <w:t>3.3.5.</w:t>
             </w:r>
@@ -4207,7 +4207,7 @@
             </w:r>
             <w:r>
               <w:rPr>
-                <w:rStyle w:val="Hyperkobling"/>
+                <w:rStyle w:val="Hyperlink"/>
               </w:rPr>
               <w:t>Dokumentflyt</w:t>
             </w:r>
@@ -4256,7 +4256,7 @@
         </w:p>
         <w:p>
           <w:pPr>
-            <w:pStyle w:val="INNH3"/>
+            <w:pStyle w:val="TOC3"/>
             <w:rPr>
               <w:rFonts w:eastAsiaTheme="minorEastAsia"/>
               <w:i w:val="0"/>
@@ -4267,7 +4267,7 @@
           <w:hyperlink w:anchor="_Toc64448980" w:history="1">
             <w:r>
               <w:rPr>
-                <w:rStyle w:val="Hyperkobling"/>
+                <w:rStyle w:val="Hyperlink"/>
               </w:rPr>
               <w:t>3.3.6.</w:t>
             </w:r>
@@ -4282,7 +4282,7 @@
             </w:r>
             <w:r>
               <w:rPr>
-                <w:rStyle w:val="Hyperkobling"/>
+                <w:rStyle w:val="Hyperlink"/>
               </w:rPr>
               <w:t>Journalenheter</w:t>
             </w:r>
@@ -4331,7 +4331,7 @@
         </w:p>
         <w:p>
           <w:pPr>
-            <w:pStyle w:val="INNH3"/>
+            <w:pStyle w:val="TOC3"/>
             <w:rPr>
               <w:rFonts w:eastAsiaTheme="minorEastAsia"/>
               <w:i w:val="0"/>
@@ -4342,7 +4342,7 @@
           <w:hyperlink w:anchor="_Toc64448981" w:history="1">
             <w:r>
               <w:rPr>
-                <w:rStyle w:val="Hyperkobling"/>
+                <w:rStyle w:val="Hyperlink"/>
               </w:rPr>
               <w:t>3.3.7.</w:t>
             </w:r>
@@ -4357,7 +4357,7 @@
             </w:r>
             <w:r>
               <w:rPr>
-                <w:rStyle w:val="Hyperkobling"/>
+                <w:rStyle w:val="Hyperlink"/>
               </w:rPr>
               <w:t>Administrative enheter</w:t>
             </w:r>
@@ -4406,7 +4406,7 @@
         </w:p>
         <w:p>
           <w:pPr>
-            <w:pStyle w:val="INNH3"/>
+            <w:pStyle w:val="TOC3"/>
             <w:rPr>
               <w:rFonts w:eastAsiaTheme="minorEastAsia"/>
               <w:i w:val="0"/>
@@ -4417,7 +4417,7 @@
           <w:hyperlink w:anchor="_Toc64448982" w:history="1">
             <w:r>
               <w:rPr>
-                <w:rStyle w:val="Hyperkobling"/>
+                <w:rStyle w:val="Hyperlink"/>
               </w:rPr>
               <w:t>3.3.8.</w:t>
             </w:r>
@@ -4432,7 +4432,7 @@
             </w:r>
             <w:r>
               <w:rPr>
-                <w:rStyle w:val="Hyperkobling"/>
+                <w:rStyle w:val="Hyperlink"/>
               </w:rPr>
               <w:t>Endringslogg</w:t>
             </w:r>
@@ -4481,7 +4481,7 @@
         </w:p>
         <w:p>
           <w:pPr>
-            <w:pStyle w:val="INNH3"/>
+            <w:pStyle w:val="TOC3"/>
             <w:rPr>
               <w:rFonts w:eastAsiaTheme="minorEastAsia"/>
               <w:i w:val="0"/>
@@ -4492,7 +4492,7 @@
           <w:hyperlink w:anchor="_Toc64448983" w:history="1">
             <w:r>
               <w:rPr>
-                <w:rStyle w:val="Hyperkobling"/>
+                <w:rStyle w:val="Hyperlink"/>
               </w:rPr>
               <w:t>3.3.9.</w:t>
             </w:r>
@@ -4507,7 +4507,7 @@
             </w:r>
             <w:r>
               <w:rPr>
-                <w:rStyle w:val="Hyperkobling"/>
+                <w:rStyle w:val="Hyperlink"/>
               </w:rPr>
               <w:t>Løpende journal og offentlig journal</w:t>
             </w:r>
@@ -4556,7 +4556,7 @@
         </w:p>
         <w:p>
           <w:pPr>
-            <w:pStyle w:val="INNH3"/>
+            <w:pStyle w:val="TOC3"/>
             <w:rPr>
               <w:rFonts w:eastAsiaTheme="minorEastAsia"/>
               <w:i w:val="0"/>
@@ -4567,7 +4567,7 @@
           <w:hyperlink w:anchor="_Toc64448984" w:history="1">
             <w:r>
               <w:rPr>
-                <w:rStyle w:val="Hyperkobling"/>
+                <w:rStyle w:val="Hyperlink"/>
               </w:rPr>
               <w:t>3.3.10.</w:t>
             </w:r>
@@ -4582,7 +4582,7 @@
             </w:r>
             <w:r>
               <w:rPr>
-                <w:rStyle w:val="Hyperkobling"/>
+                <w:rStyle w:val="Hyperlink"/>
               </w:rPr>
               <w:t>Kontroll av egendefinerte verdier i XML Schema som følger uttrekket</w:t>
             </w:r>
@@ -4631,7 +4631,7 @@
         </w:p>
         <w:p>
           <w:pPr>
-            <w:pStyle w:val="INNH1"/>
+            <w:pStyle w:val="TOC1"/>
             <w:rPr>
               <w:rFonts w:eastAsiaTheme="minorEastAsia"/>
               <w:b w:val="0"/>
@@ -4643,7 +4643,7 @@
           <w:hyperlink w:anchor="_Toc64448985" w:history="1">
             <w:r>
               <w:rPr>
-                <w:rStyle w:val="Hyperkobling"/>
+                <w:rStyle w:val="Hyperlink"/>
               </w:rPr>
               <w:t>4.</w:t>
             </w:r>
@@ -4659,7 +4659,7 @@
             </w:r>
             <w:r>
               <w:rPr>
-                <w:rStyle w:val="Hyperkobling"/>
+                <w:rStyle w:val="Hyperlink"/>
               </w:rPr>
               <w:t>Vedlikehold/ korrigeringer</w:t>
             </w:r>
@@ -4708,7 +4708,7 @@
         </w:p>
         <w:p>
           <w:pPr>
-            <w:pStyle w:val="INNH2"/>
+            <w:pStyle w:val="TOC2"/>
             <w:rPr>
               <w:rFonts w:eastAsiaTheme="minorEastAsia"/>
               <w:szCs w:val="22"/>
@@ -4718,7 +4718,7 @@
           <w:hyperlink w:anchor="_Toc64448986" w:history="1">
             <w:r>
               <w:rPr>
-                <w:rStyle w:val="Hyperkobling"/>
+                <w:rStyle w:val="Hyperlink"/>
               </w:rPr>
               <w:t>4.1.</w:t>
             </w:r>
@@ -4732,7 +4732,7 @@
             </w:r>
             <w:r>
               <w:rPr>
-                <w:rStyle w:val="Hyperkobling"/>
+                <w:rStyle w:val="Hyperlink"/>
               </w:rPr>
               <w:t>Korrigeringer gjort i forbindelse med testing</w:t>
             </w:r>
@@ -4781,7 +4781,7 @@
         </w:p>
         <w:p>
           <w:pPr>
-            <w:pStyle w:val="INNH2"/>
+            <w:pStyle w:val="TOC2"/>
             <w:rPr>
               <w:rFonts w:eastAsiaTheme="minorEastAsia"/>
               <w:szCs w:val="22"/>
@@ -4791,7 +4791,7 @@
           <w:hyperlink w:anchor="_Toc64448987" w:history="1">
             <w:r>
               <w:rPr>
-                <w:rStyle w:val="Hyperkobling"/>
+                <w:rStyle w:val="Hyperlink"/>
               </w:rPr>
               <w:t>4.2.</w:t>
             </w:r>
@@ -4805,7 +4805,7 @@
             </w:r>
             <w:r>
               <w:rPr>
-                <w:rStyle w:val="Hyperkobling"/>
+                <w:rStyle w:val="Hyperlink"/>
               </w:rPr>
               <w:t>Senere vedlikeholdsoppgaver</w:t>
             </w:r>
@@ -4854,7 +4854,7 @@
         </w:p>
         <w:p>
           <w:pPr>
-            <w:pStyle w:val="INNH3"/>
+            <w:pStyle w:val="TOC3"/>
             <w:rPr>
               <w:rFonts w:eastAsiaTheme="minorEastAsia"/>
               <w:i w:val="0"/>
@@ -4865,7 +4865,7 @@
           <w:hyperlink w:anchor="_Toc64448988" w:history="1">
             <w:r>
               <w:rPr>
-                <w:rStyle w:val="Hyperkobling"/>
+                <w:rStyle w:val="Hyperlink"/>
               </w:rPr>
               <w:t>4.2.1.</w:t>
             </w:r>
@@ -4880,7 +4880,7 @@
             </w:r>
             <w:r>
               <w:rPr>
-                <w:rStyle w:val="Hyperkobling"/>
+                <w:rStyle w:val="Hyperlink"/>
               </w:rPr>
               <w:t>Kassasjon/ sletting</w:t>
             </w:r>
@@ -4929,7 +4929,7 @@
         </w:p>
         <w:p>
           <w:pPr>
-            <w:pStyle w:val="INNH3"/>
+            <w:pStyle w:val="TOC3"/>
             <w:rPr>
               <w:rFonts w:eastAsiaTheme="minorEastAsia"/>
               <w:i w:val="0"/>
@@ -4940,7 +4940,7 @@
           <w:hyperlink w:anchor="_Toc64448989" w:history="1">
             <w:r>
               <w:rPr>
-                <w:rStyle w:val="Hyperkobling"/>
+                <w:rStyle w:val="Hyperlink"/>
               </w:rPr>
               <w:t>4.2.2.</w:t>
             </w:r>
@@ -4955,7 +4955,7 @@
             </w:r>
             <w:r>
               <w:rPr>
-                <w:rStyle w:val="Hyperkobling"/>
+                <w:rStyle w:val="Hyperlink"/>
               </w:rPr>
               <w:t>Innsyn i skjermet informasjon</w:t>
             </w:r>
@@ -5004,7 +5004,7 @@
         </w:p>
         <w:p>
           <w:pPr>
-            <w:pStyle w:val="INNH3"/>
+            <w:pStyle w:val="TOC3"/>
             <w:rPr>
               <w:rFonts w:eastAsiaTheme="minorEastAsia"/>
               <w:i w:val="0"/>
@@ -5015,7 +5015,7 @@
           <w:hyperlink w:anchor="_Toc64448990" w:history="1">
             <w:r>
               <w:rPr>
-                <w:rStyle w:val="Hyperkobling"/>
+                <w:rStyle w:val="Hyperlink"/>
               </w:rPr>
               <w:t>4.2.3.</w:t>
             </w:r>
@@ -5030,7 +5030,7 @@
             </w:r>
             <w:r>
               <w:rPr>
-                <w:rStyle w:val="Hyperkobling"/>
+                <w:rStyle w:val="Hyperlink"/>
               </w:rPr>
               <w:t>Konvertering av data</w:t>
             </w:r>
@@ -5079,7 +5079,7 @@
         </w:p>
         <w:p>
           <w:pPr>
-            <w:pStyle w:val="INNH1"/>
+            <w:pStyle w:val="TOC1"/>
             <w:rPr>
               <w:rFonts w:eastAsiaTheme="minorEastAsia"/>
               <w:b w:val="0"/>
@@ -5091,7 +5091,7 @@
           <w:hyperlink w:anchor="_Toc64448991" w:history="1">
             <w:r>
               <w:rPr>
-                <w:rStyle w:val="Hyperkobling"/>
+                <w:rStyle w:val="Hyperlink"/>
               </w:rPr>
               <w:t>5.</w:t>
             </w:r>
@@ -5107,7 +5107,7 @@
             </w:r>
             <w:r>
               <w:rPr>
-                <w:rStyle w:val="Hyperkobling"/>
+                <w:rStyle w:val="Hyperlink"/>
               </w:rPr>
               <w:t>Vedlegg</w:t>
             </w:r>
@@ -5156,7 +5156,7 @@
         </w:p>
         <w:p>
           <w:pPr>
-            <w:pStyle w:val="INNH1"/>
+            <w:pStyle w:val="TOC1"/>
             <w:rPr>
               <w:rFonts w:eastAsiaTheme="minorEastAsia"/>
               <w:b w:val="0"/>
@@ -5211,7 +5211,7 @@
         </w:p>
         <w:p>
           <w:pPr>
-            <w:pStyle w:val="INNH1"/>
+            <w:pStyle w:val="TOC1"/>
             <w:tabs>
               <w:tab w:val="left" w:pos="993"/>
             </w:tabs>
@@ -5361,7 +5361,7 @@
     </w:p>
     <w:p>
       <w:pPr>
-        <w:pStyle w:val="Listeavsnitt"/>
+        <w:pStyle w:val="ListParagraph"/>
         <w:numPr>
           <w:ilvl w:val="0"/>
           <w:numId w:val="6"/>
@@ -5376,7 +5376,7 @@
     </w:p>
     <w:p>
       <w:pPr>
-        <w:pStyle w:val="Listeavsnitt"/>
+        <w:pStyle w:val="ListParagraph"/>
         <w:numPr>
           <w:ilvl w:val="0"/>
           <w:numId w:val="6"/>
@@ -5391,7 +5391,7 @@
     </w:p>
     <w:p>
       <w:pPr>
-        <w:pStyle w:val="Listeavsnitt"/>
+        <w:pStyle w:val="ListParagraph"/>
         <w:numPr>
           <w:ilvl w:val="0"/>
           <w:numId w:val="6"/>
@@ -5406,7 +5406,7 @@
     </w:p>
     <w:p>
       <w:pPr>
-        <w:pStyle w:val="Listeavsnitt"/>
+        <w:pStyle w:val="ListParagraph"/>
         <w:numPr>
           <w:ilvl w:val="0"/>
           <w:numId w:val="6"/>
@@ -5437,13 +5437,8 @@
       <w:bookmarkEnd w:id="3"/>
     </w:p>
     <w:p>
-      <w:proofErr w:type="spellStart"/>
-      <w:r>
-        <w:t>UttrekksID</w:t>
-      </w:r>
-      <w:proofErr w:type="spellEnd"/>
-      <w:r>
-        <w:t xml:space="preserve">: </w:t>
+      <w:r>
+        <w:t xml:space="preserve">UttrekksID: </w:t>
       </w:r>
       <w:r>
         <w:rPr>
@@ -5856,7 +5851,7 @@
     </w:p>
     <w:p>
       <w:pPr>
-        <w:pStyle w:val="Overskrift3"/>
+        <w:pStyle w:val="Heading3"/>
         <w:ind w:left="851" w:hanging="851"/>
       </w:pPr>
       <w:bookmarkStart w:id="20" w:name="_Toc61441144"/>
@@ -5869,7 +5864,7 @@
     </w:p>
     <w:p>
       <w:pPr>
-        <w:pStyle w:val="Overskrift3"/>
+        <w:pStyle w:val="Heading3"/>
         <w:ind w:left="851" w:hanging="851"/>
       </w:pPr>
       <w:bookmarkStart w:id="22" w:name="_Toc61441145"/>
@@ -5882,25 +5877,20 @@
     </w:p>
     <w:p>
       <w:pPr>
-        <w:pStyle w:val="Overskrift3"/>
+        <w:pStyle w:val="Heading3"/>
         <w:ind w:left="851" w:hanging="851"/>
       </w:pPr>
       <w:bookmarkStart w:id="24" w:name="_Toc61441146"/>
       <w:bookmarkStart w:id="25" w:name="_Toc64448941"/>
       <w:r>
-        <w:t xml:space="preserve">N5. 04 – N5. 06: Antall og status på arkiv og </w:t>
-      </w:r>
-      <w:proofErr w:type="spellStart"/>
-      <w:r>
-        <w:t>arkivdeler</w:t>
+        <w:t>N5. 04 – N5. 06: Antall og status på arkiv og arkivdeler</w:t>
       </w:r>
       <w:bookmarkEnd w:id="24"/>
       <w:bookmarkEnd w:id="25"/>
-      <w:proofErr w:type="spellEnd"/>
-    </w:p>
-    <w:p>
-      <w:pPr>
-        <w:pStyle w:val="Overskrift3"/>
+    </w:p>
+    <w:p>
+      <w:pPr>
+        <w:pStyle w:val="Heading3"/>
         <w:ind w:left="851" w:hanging="851"/>
       </w:pPr>
       <w:bookmarkStart w:id="26" w:name="_Toc61441147"/>
@@ -5913,7 +5903,7 @@
     </w:p>
     <w:p>
       <w:pPr>
-        <w:pStyle w:val="Overskrift3"/>
+        <w:pStyle w:val="Heading3"/>
         <w:ind w:left="851" w:hanging="851"/>
       </w:pPr>
       <w:bookmarkStart w:id="28" w:name="_Toc61441148"/>
@@ -5926,7 +5916,7 @@
     </w:p>
     <w:p>
       <w:pPr>
-        <w:pStyle w:val="Overskrift3"/>
+        <w:pStyle w:val="Heading3"/>
         <w:ind w:left="851" w:hanging="851"/>
       </w:pPr>
       <w:bookmarkStart w:id="30" w:name="_Toc61441149"/>
@@ -5939,7 +5929,7 @@
     </w:p>
     <w:p>
       <w:pPr>
-        <w:pStyle w:val="Overskrift3"/>
+        <w:pStyle w:val="Heading3"/>
         <w:ind w:left="851" w:hanging="851"/>
       </w:pPr>
       <w:bookmarkStart w:id="32" w:name="_Toc61441150"/>
@@ -5952,7 +5942,7 @@
     </w:p>
     <w:p>
       <w:pPr>
-        <w:pStyle w:val="Overskrift3"/>
+        <w:pStyle w:val="Heading3"/>
         <w:ind w:left="851" w:hanging="851"/>
       </w:pPr>
       <w:bookmarkStart w:id="34" w:name="_Toc61441151"/>
@@ -5965,7 +5955,7 @@
     </w:p>
     <w:p>
       <w:pPr>
-        <w:pStyle w:val="Overskrift3"/>
+        <w:pStyle w:val="Heading3"/>
         <w:ind w:left="851" w:hanging="851"/>
       </w:pPr>
       <w:bookmarkStart w:id="36" w:name="_Toc61441152"/>
@@ -5978,7 +5968,7 @@
     </w:p>
     <w:p>
       <w:pPr>
-        <w:pStyle w:val="Overskrift3"/>
+        <w:pStyle w:val="Heading3"/>
         <w:ind w:left="851" w:hanging="851"/>
       </w:pPr>
       <w:bookmarkStart w:id="38" w:name="_Toc61441153"/>
@@ -5991,7 +5981,7 @@
     </w:p>
     <w:p>
       <w:pPr>
-        <w:pStyle w:val="Overskrift3"/>
+        <w:pStyle w:val="Heading3"/>
         <w:ind w:left="851" w:hanging="851"/>
       </w:pPr>
       <w:bookmarkStart w:id="40" w:name="_Toc61441154"/>
@@ -6004,7 +5994,7 @@
     </w:p>
     <w:p>
       <w:pPr>
-        <w:pStyle w:val="Overskrift3"/>
+        <w:pStyle w:val="Heading3"/>
         <w:ind w:left="851" w:hanging="851"/>
       </w:pPr>
       <w:bookmarkStart w:id="42" w:name="_Toc61441155"/>
@@ -6017,7 +6007,7 @@
     </w:p>
     <w:p>
       <w:pPr>
-        <w:pStyle w:val="Overskrift3"/>
+        <w:pStyle w:val="Heading3"/>
         <w:ind w:left="851" w:hanging="851"/>
       </w:pPr>
       <w:bookmarkStart w:id="44" w:name="_Toc61441156"/>
@@ -6030,7 +6020,7 @@
     </w:p>
     <w:p>
       <w:pPr>
-        <w:pStyle w:val="Overskrift3"/>
+        <w:pStyle w:val="Heading3"/>
         <w:ind w:left="851" w:hanging="851"/>
       </w:pPr>
       <w:bookmarkStart w:id="46" w:name="_Toc61441157"/>
@@ -6043,7 +6033,7 @@
     </w:p>
     <w:p>
       <w:pPr>
-        <w:pStyle w:val="Overskrift3"/>
+        <w:pStyle w:val="Heading3"/>
         <w:ind w:left="851" w:hanging="851"/>
         <w:rPr>
           <w:bCs/>
@@ -6065,25 +6055,20 @@
     </w:p>
     <w:p>
       <w:pPr>
-        <w:pStyle w:val="Overskrift3"/>
+        <w:pStyle w:val="Heading3"/>
         <w:ind w:left="851" w:hanging="851"/>
       </w:pPr>
       <w:bookmarkStart w:id="50" w:name="_Toc61441159"/>
       <w:bookmarkStart w:id="51" w:name="_Toc64448954"/>
       <w:r>
-        <w:t xml:space="preserve">N5. 35: </w:t>
-      </w:r>
-      <w:proofErr w:type="spellStart"/>
-      <w:r>
-        <w:t>Saksparter</w:t>
+        <w:t>N5. 35: Saksparter</w:t>
       </w:r>
       <w:bookmarkEnd w:id="50"/>
       <w:bookmarkEnd w:id="51"/>
-      <w:proofErr w:type="spellEnd"/>
-    </w:p>
-    <w:p>
-      <w:pPr>
-        <w:pStyle w:val="Overskrift3"/>
+    </w:p>
+    <w:p>
+      <w:pPr>
+        <w:pStyle w:val="Heading3"/>
         <w:ind w:left="851" w:hanging="851"/>
       </w:pPr>
       <w:bookmarkStart w:id="52" w:name="_Toc61441160"/>
@@ -6096,7 +6081,7 @@
     </w:p>
     <w:p>
       <w:pPr>
-        <w:pStyle w:val="Overskrift3"/>
+        <w:pStyle w:val="Heading3"/>
         <w:ind w:left="851" w:hanging="851"/>
       </w:pPr>
       <w:bookmarkStart w:id="54" w:name="_Toc61441161"/>
@@ -6109,7 +6094,7 @@
     </w:p>
     <w:p>
       <w:pPr>
-        <w:pStyle w:val="Overskrift3"/>
+        <w:pStyle w:val="Heading3"/>
         <w:ind w:left="851" w:hanging="851"/>
       </w:pPr>
       <w:bookmarkStart w:id="56" w:name="_Toc61441162"/>
@@ -6123,7 +6108,7 @@
     </w:p>
     <w:p>
       <w:pPr>
-        <w:pStyle w:val="Overskrift3"/>
+        <w:pStyle w:val="Heading3"/>
         <w:ind w:left="851" w:hanging="851"/>
       </w:pPr>
       <w:bookmarkStart w:id="58" w:name="_Toc61441163"/>
@@ -6136,7 +6121,7 @@
     </w:p>
     <w:p>
       <w:pPr>
-        <w:pStyle w:val="Overskrift3"/>
+        <w:pStyle w:val="Heading3"/>
         <w:ind w:left="851" w:hanging="851"/>
       </w:pPr>
       <w:bookmarkStart w:id="60" w:name="_Toc61441164"/>
@@ -6149,7 +6134,7 @@
     </w:p>
     <w:p>
       <w:pPr>
-        <w:pStyle w:val="Overskrift3"/>
+        <w:pStyle w:val="Heading3"/>
         <w:ind w:left="851" w:hanging="851"/>
       </w:pPr>
       <w:bookmarkStart w:id="62" w:name="_Toc61441165"/>
@@ -6162,7 +6147,7 @@
     </w:p>
     <w:p>
       <w:pPr>
-        <w:pStyle w:val="Overskrift3"/>
+        <w:pStyle w:val="Heading3"/>
         <w:ind w:left="851" w:hanging="851"/>
       </w:pPr>
       <w:bookmarkStart w:id="64" w:name="_Toc61441166"/>
@@ -6175,7 +6160,7 @@
     </w:p>
     <w:p>
       <w:pPr>
-        <w:pStyle w:val="Overskrift3"/>
+        <w:pStyle w:val="Heading3"/>
         <w:ind w:left="851" w:hanging="851"/>
       </w:pPr>
       <w:bookmarkStart w:id="66" w:name="_Toc61441167"/>
@@ -6188,7 +6173,7 @@
     </w:p>
     <w:p>
       <w:pPr>
-        <w:pStyle w:val="Overskrift3"/>
+        <w:pStyle w:val="Heading3"/>
         <w:ind w:left="851" w:hanging="851"/>
       </w:pPr>
       <w:bookmarkStart w:id="68" w:name="_Toc61441168"/>
@@ -6201,7 +6186,7 @@
     </w:p>
     <w:p>
       <w:pPr>
-        <w:pStyle w:val="Overskrift3"/>
+        <w:pStyle w:val="Heading3"/>
         <w:ind w:left="851" w:hanging="851"/>
       </w:pPr>
       <w:bookmarkStart w:id="70" w:name="_Toc61441169"/>
@@ -6214,7 +6199,7 @@
     </w:p>
     <w:p>
       <w:pPr>
-        <w:pStyle w:val="Overskrift3"/>
+        <w:pStyle w:val="Heading3"/>
         <w:ind w:left="851" w:hanging="851"/>
       </w:pPr>
       <w:bookmarkStart w:id="72" w:name="_Toc61441170"/>
@@ -6227,25 +6212,20 @@
     </w:p>
     <w:p>
       <w:pPr>
-        <w:pStyle w:val="Overskrift3"/>
+        <w:pStyle w:val="Heading3"/>
         <w:ind w:left="851" w:hanging="851"/>
       </w:pPr>
       <w:bookmarkStart w:id="74" w:name="_Toc61441171"/>
       <w:bookmarkStart w:id="75" w:name="_Toc64448966"/>
       <w:r>
-        <w:t xml:space="preserve">N5. 48: </w:t>
-      </w:r>
-      <w:proofErr w:type="spellStart"/>
-      <w:r>
-        <w:t>Arkivdelreferanser</w:t>
+        <w:t>N5. 48: Arkivdelreferanser</w:t>
       </w:r>
       <w:bookmarkEnd w:id="74"/>
       <w:bookmarkEnd w:id="75"/>
-      <w:proofErr w:type="spellEnd"/>
-    </w:p>
-    <w:p>
-      <w:pPr>
-        <w:pStyle w:val="Overskrift3"/>
+    </w:p>
+    <w:p>
+      <w:pPr>
+        <w:pStyle w:val="Heading3"/>
         <w:ind w:left="851" w:hanging="851"/>
       </w:pPr>
       <w:bookmarkStart w:id="76" w:name="_Toc61441172"/>
@@ -6258,7 +6238,7 @@
     </w:p>
     <w:p>
       <w:pPr>
-        <w:pStyle w:val="Overskrift3"/>
+        <w:pStyle w:val="Heading3"/>
         <w:ind w:left="851" w:hanging="851"/>
       </w:pPr>
       <w:bookmarkStart w:id="78" w:name="_Toc61441173"/>
@@ -6271,7 +6251,7 @@
     </w:p>
     <w:p>
       <w:pPr>
-        <w:pStyle w:val="Overskrift3"/>
+        <w:pStyle w:val="Heading3"/>
         <w:ind w:left="851" w:hanging="851"/>
       </w:pPr>
       <w:bookmarkStart w:id="80" w:name="_Toc61441174"/>
@@ -6284,7 +6264,7 @@
     </w:p>
     <w:p>
       <w:pPr>
-        <w:pStyle w:val="Overskrift3"/>
+        <w:pStyle w:val="Heading3"/>
         <w:ind w:left="851" w:hanging="851"/>
       </w:pPr>
       <w:bookmarkStart w:id="82" w:name="_Toc61441175"/>
@@ -6300,7 +6280,7 @@
     </w:p>
     <w:p>
       <w:pPr>
-        <w:pStyle w:val="Overskrift3"/>
+        <w:pStyle w:val="Heading3"/>
         <w:ind w:left="851" w:hanging="851"/>
       </w:pPr>
       <w:bookmarkStart w:id="84" w:name="_Toc61441176"/>
@@ -6332,7 +6312,7 @@
     </w:p>
     <w:p>
       <w:pPr>
-        <w:pStyle w:val="Listeavsnitt"/>
+        <w:pStyle w:val="ListParagraph"/>
         <w:numPr>
           <w:ilvl w:val="0"/>
           <w:numId w:val="7"/>
@@ -6350,27 +6330,14 @@
     </w:p>
     <w:p>
       <w:pPr>
-        <w:pStyle w:val="Listeavsnitt"/>
+        <w:pStyle w:val="ListParagraph"/>
         <w:numPr>
           <w:ilvl w:val="0"/>
           <w:numId w:val="7"/>
         </w:numPr>
       </w:pPr>
-      <w:proofErr w:type="spellStart"/>
-      <w:r>
-        <w:t>VeraPDF</w:t>
-      </w:r>
-      <w:proofErr w:type="spellEnd"/>
-      <w:r>
-        <w:t xml:space="preserve"> 1.14.8 </w:t>
-      </w:r>
-      <w:proofErr w:type="spellStart"/>
-      <w:r>
-        <w:t>GreenField</w:t>
-      </w:r>
-      <w:proofErr w:type="spellEnd"/>
-      <w:r>
-        <w:t xml:space="preserve"> </w:t>
+      <w:r>
+        <w:t xml:space="preserve">VeraPDF 1.14.8 GreenField </w:t>
       </w:r>
       <w:r>
         <w:rPr>
@@ -6397,7 +6364,7 @@
     </w:p>
     <w:p>
       <w:pPr>
-        <w:pStyle w:val="Listeavsnitt"/>
+        <w:pStyle w:val="ListParagraph"/>
         <w:numPr>
           <w:ilvl w:val="0"/>
           <w:numId w:val="9"/>
@@ -6421,15 +6388,7 @@
         </w:rPr>
       </w:pPr>
       <w:r>
-        <w:t xml:space="preserve">PDF-filene ble også sjekket opp mot PDF/A standarden ved hjelp av </w:t>
-      </w:r>
-      <w:proofErr w:type="spellStart"/>
-      <w:r>
-        <w:t>VeraPDF</w:t>
-      </w:r>
-      <w:proofErr w:type="spellEnd"/>
-      <w:r>
-        <w:t xml:space="preserve">. </w:t>
+        <w:t xml:space="preserve">PDF-filene ble også sjekket opp mot PDF/A standarden ved hjelp av VeraPDF. </w:t>
       </w:r>
       <w:r>
         <w:rPr>
@@ -6440,7 +6399,7 @@
     </w:p>
     <w:p>
       <w:pPr>
-        <w:pStyle w:val="Overskrift3"/>
+        <w:pStyle w:val="Heading3"/>
         <w:ind w:left="851" w:hanging="851"/>
       </w:pPr>
       <w:bookmarkStart w:id="89" w:name="_Toc61441178"/>
@@ -6465,7 +6424,7 @@
     </w:p>
     <w:p>
       <w:pPr>
-        <w:pStyle w:val="Overskrift3"/>
+        <w:pStyle w:val="Heading3"/>
         <w:ind w:left="851" w:hanging="851"/>
       </w:pPr>
       <w:bookmarkStart w:id="93" w:name="_Ref31632043"/>
@@ -6482,7 +6441,7 @@
     </w:p>
     <w:p>
       <w:pPr>
-        <w:pStyle w:val="Overskrift3"/>
+        <w:pStyle w:val="Heading3"/>
         <w:ind w:left="851" w:hanging="851"/>
       </w:pPr>
       <w:bookmarkStart w:id="97" w:name="_Toc61441181"/>
@@ -6496,7 +6455,7 @@
     </w:p>
     <w:p>
       <w:pPr>
-        <w:pStyle w:val="Overskrift3"/>
+        <w:pStyle w:val="Heading3"/>
         <w:ind w:left="851" w:hanging="851"/>
       </w:pPr>
       <w:bookmarkStart w:id="100" w:name="_Toc61441182"/>
@@ -6507,16 +6466,14 @@
       <w:bookmarkEnd w:id="99"/>
       <w:bookmarkEnd w:id="100"/>
       <w:bookmarkEnd w:id="101"/>
-    </w:p>
-    <w:p>
-      <w:r>
-        <w:t xml:space="preserve">Antall merknader er telt opp i Arkade 5 test N5. 36. </w:t>
+      <w:r>
+        <w:t xml:space="preserve"> </w:t>
       </w:r>
       <w:bookmarkStart w:id="102" w:name="_Ref31025183"/>
     </w:p>
     <w:p>
       <w:pPr>
-        <w:pStyle w:val="Overskrift3"/>
+        <w:pStyle w:val="Heading3"/>
         <w:ind w:left="851" w:hanging="851"/>
       </w:pPr>
       <w:bookmarkStart w:id="103" w:name="_Toc61441183"/>
@@ -6529,7 +6486,7 @@
     </w:p>
     <w:p>
       <w:pPr>
-        <w:pStyle w:val="Overskrift3"/>
+        <w:pStyle w:val="Heading3"/>
         <w:ind w:left="851" w:hanging="851"/>
       </w:pPr>
       <w:bookmarkStart w:id="105" w:name="_Toc61441184"/>
@@ -6548,7 +6505,7 @@
     </w:p>
     <w:p>
       <w:pPr>
-        <w:pStyle w:val="Overskrift3"/>
+        <w:pStyle w:val="Heading3"/>
         <w:ind w:left="851" w:hanging="851"/>
       </w:pPr>
       <w:bookmarkStart w:id="107" w:name="_Ref31025306"/>
@@ -6568,7 +6525,7 @@
     </w:p>
     <w:p>
       <w:pPr>
-        <w:pStyle w:val="Overskrift3"/>
+        <w:pStyle w:val="Heading3"/>
         <w:ind w:left="851" w:hanging="851"/>
       </w:pPr>
       <w:bookmarkStart w:id="110" w:name="_Toc61441186"/>
@@ -6586,7 +6543,7 @@
     </w:p>
     <w:p>
       <w:pPr>
-        <w:pStyle w:val="Overskrift3"/>
+        <w:pStyle w:val="Heading3"/>
         <w:ind w:left="851" w:hanging="851"/>
       </w:pPr>
       <w:bookmarkStart w:id="112" w:name="_Ref31025310"/>
@@ -6611,7 +6568,7 @@
     </w:p>
     <w:p>
       <w:pPr>
-        <w:pStyle w:val="Listeavsnitt"/>
+        <w:pStyle w:val="ListParagraph"/>
         <w:numPr>
           <w:ilvl w:val="0"/>
           <w:numId w:val="6"/>
@@ -6629,7 +6586,7 @@
     </w:p>
     <w:p>
       <w:pPr>
-        <w:pStyle w:val="Listeavsnitt"/>
+        <w:pStyle w:val="ListParagraph"/>
         <w:numPr>
           <w:ilvl w:val="0"/>
           <w:numId w:val="6"/>
@@ -6647,7 +6604,7 @@
     </w:p>
     <w:p>
       <w:pPr>
-        <w:pStyle w:val="Listeavsnitt"/>
+        <w:pStyle w:val="ListParagraph"/>
         <w:numPr>
           <w:ilvl w:val="0"/>
           <w:numId w:val="6"/>
@@ -6672,7 +6629,7 @@
     </w:p>
     <w:p>
       <w:pPr>
-        <w:pStyle w:val="Overskrift3"/>
+        <w:pStyle w:val="Heading3"/>
         <w:ind w:left="851" w:hanging="851"/>
       </w:pPr>
       <w:bookmarkStart w:id="115" w:name="_Toc61441188"/>
@@ -6695,36 +6652,20 @@
     </w:p>
     <w:p>
       <w:pPr>
-        <w:pStyle w:val="Overskrift3"/>
+        <w:pStyle w:val="Heading3"/>
         <w:ind w:left="851" w:hanging="851"/>
       </w:pPr>
       <w:bookmarkStart w:id="117" w:name="_Toc61441189"/>
       <w:bookmarkStart w:id="118" w:name="_Toc64448984"/>
       <w:r>
-        <w:t xml:space="preserve">Kontroll av egendefinerte verdier i XML </w:t>
-      </w:r>
-      <w:proofErr w:type="spellStart"/>
-      <w:r>
-        <w:t>Schema</w:t>
-      </w:r>
-      <w:proofErr w:type="spellEnd"/>
-      <w:r>
-        <w:t xml:space="preserve"> som følger uttrekket</w:t>
+        <w:t>Kontroll av egendefinerte verdier i XML Schema som følger uttrekket</w:t>
       </w:r>
       <w:bookmarkEnd w:id="117"/>
       <w:bookmarkEnd w:id="118"/>
     </w:p>
     <w:p>
       <w:r>
-        <w:t xml:space="preserve">XML </w:t>
-      </w:r>
-      <w:proofErr w:type="spellStart"/>
-      <w:r>
-        <w:t>Schema</w:t>
-      </w:r>
-      <w:proofErr w:type="spellEnd"/>
-      <w:r>
-        <w:t xml:space="preserve"> beskriver hva som er tillatt i arkivstrukturen som leveres i et Noark5-uttrekk. Det skal vanligvis ikke endres, men vi ser at dette gjerne blir gjort likevel for å beskrive hva som er gjort historisk. Dette bør helst bare omfatte endringer i metadata.xsd, men vi kontrollerer samtlige beskrivelser likevel for å se etter endringer.</w:t>
+        <w:t>XML Schema beskriver hva som er tillatt i arkivstrukturen som leveres i et Noark5-uttrekk. Det skal vanligvis ikke endres, men vi ser at dette gjerne blir gjort likevel for å beskrive hva som er gjort historisk. Dette bør helst bare omfatte endringer i metadata.xsd, men vi kontrollerer samtlige beskrivelser likevel for å se etter endringer.</w:t>
       </w:r>
     </w:p>
     <w:p>
@@ -6760,15 +6701,7 @@
     </w:p>
     <w:p>
       <w:r>
-        <w:t xml:space="preserve">Et arkivuttrekk vil ha behov for oppfølging og vedlikehold. Dette gjelder f.eks. i forhold til dokumentformater som skal erstattes, kassasjon som ikke er utført enda, skjerming som opphører </w:t>
-      </w:r>
-      <w:proofErr w:type="gramStart"/>
-      <w:r>
-        <w:t>etc..</w:t>
-      </w:r>
-      <w:proofErr w:type="gramEnd"/>
-      <w:r>
-        <w:t xml:space="preserve"> </w:t>
+        <w:t xml:space="preserve">Et arkivuttrekk vil ha behov for oppfølging og vedlikehold. Dette gjelder f.eks. i forhold til dokumentformater som skal erstattes, kassasjon som ikke er utført enda, skjerming som opphører etc.. </w:t>
       </w:r>
     </w:p>
     <w:p>
@@ -6806,7 +6739,7 @@
     </w:p>
     <w:p>
       <w:pPr>
-        <w:pStyle w:val="Overskrift3"/>
+        <w:pStyle w:val="Heading3"/>
         <w:ind w:left="851" w:hanging="851"/>
       </w:pPr>
       <w:bookmarkStart w:id="125" w:name="_Toc61441193"/>
@@ -6837,7 +6770,7 @@
     </w:p>
     <w:p>
       <w:pPr>
-        <w:pStyle w:val="Overskrift3"/>
+        <w:pStyle w:val="Heading3"/>
         <w:ind w:left="851" w:hanging="851"/>
       </w:pPr>
       <w:bookmarkStart w:id="127" w:name="_Toc61441194"/>
@@ -6859,7 +6792,7 @@
     </w:p>
     <w:p>
       <w:pPr>
-        <w:pStyle w:val="Overskrift3"/>
+        <w:pStyle w:val="Heading3"/>
         <w:ind w:left="851" w:hanging="851"/>
       </w:pPr>
       <w:bookmarkStart w:id="129" w:name="_Toc61441195"/>
@@ -6899,7 +6832,7 @@
     </w:p>
     <w:p>
       <w:pPr>
-        <w:pStyle w:val="Overskrift1"/>
+        <w:pStyle w:val="Heading1"/>
         <w:numPr>
           <w:ilvl w:val="0"/>
           <w:numId w:val="0"/>
@@ -7182,7 +7115,7 @@
 <w:ftr xmlns:wpc="http://schemas.microsoft.com/office/word/2010/wordprocessingCanvas" xmlns:cx="http://schemas.microsoft.com/office/drawing/2014/chartex" xmlns:cx1="http://schemas.microsoft.com/office/drawing/2015/9/8/chartex" xmlns:cx2="http://schemas.microsoft.com/office/drawing/2015/10/21/chartex" xmlns:cx3="http://schemas.microsoft.com/office/drawing/2016/5/9/chartex" xmlns:cx4="http://schemas.microsoft.com/office/drawing/2016/5/10/chartex" xmlns:cx5="http://schemas.microsoft.com/office/drawing/2016/5/11/chartex" xmlns:cx6="http://schemas.microsoft.com/office/drawing/2016/5/12/chartex" xmlns:cx7="http://schemas.microsoft.com/office/drawing/2016/5/13/chartex" xmlns:cx8="http://schemas.microsoft.com/office/drawing/2016/5/14/chartex" xmlns:mc="http://schemas.openxmlformats.org/markup-compatibility/2006" xmlns:aink="http://schemas.microsoft.com/office/drawing/2016/ink" xmlns:am3d="http://schemas.microsoft.com/office/drawing/2017/model3d" xmlns:o="urn:schemas-microsoft-com:office:office" xmlns:r="http://schemas.openxmlformats.org/officeDocument/2006/relationships" xmlns:m="http://schemas.openxmlformats.org/officeDocument/2006/math" xmlns:v="urn:schemas-microsoft-com:vml" xmlns:wp14="http://schemas.microsoft.com/office/word/2010/wordprocessingDrawing" xmlns:wp="http://schemas.openxmlformats.org/drawingml/2006/wordprocessingDrawing" xmlns:w10="urn:schemas-microsoft-com:office:word" xmlns:w="http://schemas.openxmlformats.org/wordprocessingml/2006/main" xmlns:w14="http://schemas.microsoft.com/office/word/2010/wordml" xmlns:w15="http://schemas.microsoft.com/office/word/2012/wordml" xmlns:w16cex="http://schemas.microsoft.com/office/word/2018/wordml/cex" xmlns:w16cid="http://schemas.microsoft.com/office/word/2016/wordml/cid" xmlns:w16="http://schemas.microsoft.com/office/word/2018/wordml" xmlns:w16se="http://schemas.microsoft.com/office/word/2015/wordml/symex" xmlns:wpg="http://schemas.microsoft.com/office/word/2010/wordprocessingGroup" xmlns:wpi="http://schemas.microsoft.com/office/word/2010/wordprocessingInk" xmlns:wne="http://schemas.microsoft.com/office/word/2006/wordml" xmlns:wps="http://schemas.microsoft.com/office/word/2010/wordprocessingShape" mc:Ignorable="w14 w15 w16se w16cid w16 w16cex wp14">
   <w:p>
     <w:pPr>
-      <w:pStyle w:val="Bunntekst"/>
+      <w:pStyle w:val="Footer"/>
       <w:rPr>
         <w:color w:val="000000" w:themeColor="text1"/>
       </w:rPr>
@@ -7447,7 +7380,7 @@
 <w:ftr xmlns:wpc="http://schemas.microsoft.com/office/word/2010/wordprocessingCanvas" xmlns:cx="http://schemas.microsoft.com/office/drawing/2014/chartex" xmlns:cx1="http://schemas.microsoft.com/office/drawing/2015/9/8/chartex" xmlns:cx2="http://schemas.microsoft.com/office/drawing/2015/10/21/chartex" xmlns:cx3="http://schemas.microsoft.com/office/drawing/2016/5/9/chartex" xmlns:cx4="http://schemas.microsoft.com/office/drawing/2016/5/10/chartex" xmlns:cx5="http://schemas.microsoft.com/office/drawing/2016/5/11/chartex" xmlns:cx6="http://schemas.microsoft.com/office/drawing/2016/5/12/chartex" xmlns:cx7="http://schemas.microsoft.com/office/drawing/2016/5/13/chartex" xmlns:cx8="http://schemas.microsoft.com/office/drawing/2016/5/14/chartex" xmlns:mc="http://schemas.openxmlformats.org/markup-compatibility/2006" xmlns:aink="http://schemas.microsoft.com/office/drawing/2016/ink" xmlns:am3d="http://schemas.microsoft.com/office/drawing/2017/model3d" xmlns:o="urn:schemas-microsoft-com:office:office" xmlns:r="http://schemas.openxmlformats.org/officeDocument/2006/relationships" xmlns:m="http://schemas.openxmlformats.org/officeDocument/2006/math" xmlns:v="urn:schemas-microsoft-com:vml" xmlns:wp14="http://schemas.microsoft.com/office/word/2010/wordprocessingDrawing" xmlns:wp="http://schemas.openxmlformats.org/drawingml/2006/wordprocessingDrawing" xmlns:w10="urn:schemas-microsoft-com:office:word" xmlns:w="http://schemas.openxmlformats.org/wordprocessingml/2006/main" xmlns:w14="http://schemas.microsoft.com/office/word/2010/wordml" xmlns:w15="http://schemas.microsoft.com/office/word/2012/wordml" xmlns:w16cex="http://schemas.microsoft.com/office/word/2018/wordml/cex" xmlns:w16cid="http://schemas.microsoft.com/office/word/2016/wordml/cid" xmlns:w16="http://schemas.microsoft.com/office/word/2018/wordml" xmlns:w16se="http://schemas.microsoft.com/office/word/2015/wordml/symex" xmlns:wpg="http://schemas.microsoft.com/office/word/2010/wordprocessingGroup" xmlns:wpi="http://schemas.microsoft.com/office/word/2010/wordprocessingInk" xmlns:wne="http://schemas.microsoft.com/office/word/2006/wordml" xmlns:wps="http://schemas.microsoft.com/office/word/2010/wordprocessingShape" mc:Ignorable="w14 w15 w16se w16cid w16 w16cex wp14">
   <w:p>
     <w:pPr>
-      <w:pStyle w:val="Bunntekst"/>
+      <w:pStyle w:val="Footer"/>
       <w:tabs>
         <w:tab w:val="clear" w:pos="9026"/>
         <w:tab w:val="left" w:pos="238"/>
@@ -7594,7 +7527,7 @@
 <w:hdr xmlns:wpc="http://schemas.microsoft.com/office/word/2010/wordprocessingCanvas" xmlns:cx="http://schemas.microsoft.com/office/drawing/2014/chartex" xmlns:cx1="http://schemas.microsoft.com/office/drawing/2015/9/8/chartex" xmlns:cx2="http://schemas.microsoft.com/office/drawing/2015/10/21/chartex" xmlns:cx3="http://schemas.microsoft.com/office/drawing/2016/5/9/chartex" xmlns:cx4="http://schemas.microsoft.com/office/drawing/2016/5/10/chartex" xmlns:cx5="http://schemas.microsoft.com/office/drawing/2016/5/11/chartex" xmlns:cx6="http://schemas.microsoft.com/office/drawing/2016/5/12/chartex" xmlns:cx7="http://schemas.microsoft.com/office/drawing/2016/5/13/chartex" xmlns:cx8="http://schemas.microsoft.com/office/drawing/2016/5/14/chartex" xmlns:mc="http://schemas.openxmlformats.org/markup-compatibility/2006" xmlns:aink="http://schemas.microsoft.com/office/drawing/2016/ink" xmlns:am3d="http://schemas.microsoft.com/office/drawing/2017/model3d" xmlns:o="urn:schemas-microsoft-com:office:office" xmlns:r="http://schemas.openxmlformats.org/officeDocument/2006/relationships" xmlns:m="http://schemas.openxmlformats.org/officeDocument/2006/math" xmlns:v="urn:schemas-microsoft-com:vml" xmlns:wp14="http://schemas.microsoft.com/office/word/2010/wordprocessingDrawing" xmlns:wp="http://schemas.openxmlformats.org/drawingml/2006/wordprocessingDrawing" xmlns:w10="urn:schemas-microsoft-com:office:word" xmlns:w="http://schemas.openxmlformats.org/wordprocessingml/2006/main" xmlns:w14="http://schemas.microsoft.com/office/word/2010/wordml" xmlns:w15="http://schemas.microsoft.com/office/word/2012/wordml" xmlns:w16cex="http://schemas.microsoft.com/office/word/2018/wordml/cex" xmlns:w16cid="http://schemas.microsoft.com/office/word/2016/wordml/cid" xmlns:w16="http://schemas.microsoft.com/office/word/2018/wordml" xmlns:w16se="http://schemas.microsoft.com/office/word/2015/wordml/symex" xmlns:wpg="http://schemas.microsoft.com/office/word/2010/wordprocessingGroup" xmlns:wpi="http://schemas.microsoft.com/office/word/2010/wordprocessingInk" xmlns:wne="http://schemas.microsoft.com/office/word/2006/wordml" xmlns:wps="http://schemas.microsoft.com/office/word/2010/wordprocessingShape" mc:Ignorable="w14 w15 w16se w16cid w16 w16cex wp14">
   <w:p>
     <w:pPr>
-      <w:pStyle w:val="Topptekst"/>
+      <w:pStyle w:val="Header"/>
     </w:pPr>
     <w:r>
       <w:rPr>
@@ -7664,7 +7597,7 @@
 <w:hdr xmlns:wpc="http://schemas.microsoft.com/office/word/2010/wordprocessingCanvas" xmlns:cx="http://schemas.microsoft.com/office/drawing/2014/chartex" xmlns:cx1="http://schemas.microsoft.com/office/drawing/2015/9/8/chartex" xmlns:cx2="http://schemas.microsoft.com/office/drawing/2015/10/21/chartex" xmlns:cx3="http://schemas.microsoft.com/office/drawing/2016/5/9/chartex" xmlns:cx4="http://schemas.microsoft.com/office/drawing/2016/5/10/chartex" xmlns:cx5="http://schemas.microsoft.com/office/drawing/2016/5/11/chartex" xmlns:cx6="http://schemas.microsoft.com/office/drawing/2016/5/12/chartex" xmlns:cx7="http://schemas.microsoft.com/office/drawing/2016/5/13/chartex" xmlns:cx8="http://schemas.microsoft.com/office/drawing/2016/5/14/chartex" xmlns:mc="http://schemas.openxmlformats.org/markup-compatibility/2006" xmlns:aink="http://schemas.microsoft.com/office/drawing/2016/ink" xmlns:am3d="http://schemas.microsoft.com/office/drawing/2017/model3d" xmlns:o="urn:schemas-microsoft-com:office:office" xmlns:r="http://schemas.openxmlformats.org/officeDocument/2006/relationships" xmlns:m="http://schemas.openxmlformats.org/officeDocument/2006/math" xmlns:v="urn:schemas-microsoft-com:vml" xmlns:wp14="http://schemas.microsoft.com/office/word/2010/wordprocessingDrawing" xmlns:wp="http://schemas.openxmlformats.org/drawingml/2006/wordprocessingDrawing" xmlns:w10="urn:schemas-microsoft-com:office:word" xmlns:w="http://schemas.openxmlformats.org/wordprocessingml/2006/main" xmlns:w14="http://schemas.microsoft.com/office/word/2010/wordml" xmlns:w15="http://schemas.microsoft.com/office/word/2012/wordml" xmlns:w16cex="http://schemas.microsoft.com/office/word/2018/wordml/cex" xmlns:w16cid="http://schemas.microsoft.com/office/word/2016/wordml/cid" xmlns:w16="http://schemas.microsoft.com/office/word/2018/wordml" xmlns:w16se="http://schemas.microsoft.com/office/word/2015/wordml/symex" xmlns:wpg="http://schemas.microsoft.com/office/word/2010/wordprocessingGroup" xmlns:wpi="http://schemas.microsoft.com/office/word/2010/wordprocessingInk" xmlns:wne="http://schemas.microsoft.com/office/word/2006/wordml" xmlns:wps="http://schemas.microsoft.com/office/word/2010/wordprocessingShape" mc:Ignorable="w14 w15 w16se w16cid w16 w16cex wp14">
   <w:p>
     <w:pPr>
-      <w:pStyle w:val="Topptekst"/>
+      <w:pStyle w:val="Header"/>
       <w:rPr>
         <w:lang w:val="en-GB"/>
       </w:rPr>
@@ -7794,7 +7727,7 @@
     <w:lvl w:ilvl="0">
       <w:start w:val="1"/>
       <w:numFmt w:val="decimal"/>
-      <w:pStyle w:val="Overskrift1"/>
+      <w:pStyle w:val="Heading1"/>
       <w:lvlText w:val="%1."/>
       <w:lvlJc w:val="left"/>
       <w:pPr>
@@ -7807,7 +7740,7 @@
     <w:lvl w:ilvl="1">
       <w:start w:val="1"/>
       <w:numFmt w:val="decimal"/>
-      <w:pStyle w:val="Overskrift2"/>
+      <w:pStyle w:val="Heading2"/>
       <w:lvlText w:val="%1.%2."/>
       <w:lvlJc w:val="left"/>
       <w:pPr>
@@ -7820,7 +7753,7 @@
     <w:lvl w:ilvl="2">
       <w:start w:val="1"/>
       <w:numFmt w:val="decimal"/>
-      <w:pStyle w:val="Overskrift3"/>
+      <w:pStyle w:val="Heading3"/>
       <w:lvlText w:val="%1.%2.%3."/>
       <w:lvlJc w:val="left"/>
       <w:pPr>
@@ -8589,7 +8522,7 @@
     <w:lvl w:ilvl="0" w:tplc="68CCE1B4">
       <w:start w:val="1"/>
       <w:numFmt w:val="bullet"/>
-      <w:pStyle w:val="Listeavsnitt"/>
+      <w:pStyle w:val="ListParagraph"/>
       <w:lvlText w:val=""/>
       <w:lvlJc w:val="left"/>
       <w:pPr>
@@ -9133,11 +9066,11 @@
       <w:szCs w:val="20"/>
     </w:rPr>
   </w:style>
-  <w:style w:type="paragraph" w:styleId="Overskrift1">
+  <w:style w:type="paragraph" w:styleId="Heading1">
     <w:name w:val="heading 1"/>
     <w:basedOn w:val="Normal"/>
     <w:next w:val="Normal"/>
-    <w:link w:val="Overskrift1Tegn"/>
+    <w:link w:val="Heading1Char"/>
     <w:uiPriority w:val="9"/>
     <w:qFormat/>
     <w:rsid w:val="003F784C"/>
@@ -9159,11 +9092,11 @@
       <w:szCs w:val="50"/>
     </w:rPr>
   </w:style>
-  <w:style w:type="paragraph" w:styleId="Overskrift2">
+  <w:style w:type="paragraph" w:styleId="Heading2">
     <w:name w:val="heading 2"/>
     <w:basedOn w:val="Normal"/>
     <w:next w:val="Normal"/>
-    <w:link w:val="Overskrift2Tegn"/>
+    <w:link w:val="Heading2Char"/>
     <w:uiPriority w:val="9"/>
     <w:unhideWhenUsed/>
     <w:qFormat/>
@@ -9186,11 +9119,11 @@
       <w:szCs w:val="30"/>
     </w:rPr>
   </w:style>
-  <w:style w:type="paragraph" w:styleId="Overskrift3">
+  <w:style w:type="paragraph" w:styleId="Heading3">
     <w:name w:val="heading 3"/>
     <w:basedOn w:val="Normal"/>
     <w:next w:val="Normal"/>
-    <w:link w:val="Overskrift3Tegn"/>
+    <w:link w:val="Heading3Char"/>
     <w:uiPriority w:val="9"/>
     <w:unhideWhenUsed/>
     <w:qFormat/>
@@ -9212,13 +9145,13 @@
       <w:sz w:val="24"/>
     </w:rPr>
   </w:style>
-  <w:style w:type="character" w:default="1" w:styleId="Standardskriftforavsnitt">
+  <w:style w:type="character" w:default="1" w:styleId="DefaultParagraphFont">
     <w:name w:val="Default Paragraph Font"/>
     <w:uiPriority w:val="1"/>
     <w:semiHidden/>
     <w:unhideWhenUsed/>
   </w:style>
-  <w:style w:type="table" w:default="1" w:styleId="Vanligtabell">
+  <w:style w:type="table" w:default="1" w:styleId="TableNormal">
     <w:name w:val="Normal Table"/>
     <w:uiPriority w:val="99"/>
     <w:semiHidden/>
@@ -9233,16 +9166,16 @@
       </w:tblCellMar>
     </w:tblPr>
   </w:style>
-  <w:style w:type="numbering" w:default="1" w:styleId="Ingenliste">
+  <w:style w:type="numbering" w:default="1" w:styleId="NoList">
     <w:name w:val="No List"/>
     <w:uiPriority w:val="99"/>
     <w:semiHidden/>
     <w:unhideWhenUsed/>
   </w:style>
-  <w:style w:type="paragraph" w:styleId="Topptekst">
+  <w:style w:type="paragraph" w:styleId="Header">
     <w:name w:val="header"/>
     <w:basedOn w:val="Normal"/>
-    <w:link w:val="TopptekstTegn"/>
+    <w:link w:val="HeaderChar"/>
     <w:uiPriority w:val="99"/>
     <w:unhideWhenUsed/>
     <w:rsid w:val="00694C5B"/>
@@ -9254,17 +9187,17 @@
       <w:spacing w:after="0"/>
     </w:pPr>
   </w:style>
-  <w:style w:type="character" w:customStyle="1" w:styleId="TopptekstTegn">
-    <w:name w:val="Topptekst Tegn"/>
-    <w:basedOn w:val="Standardskriftforavsnitt"/>
-    <w:link w:val="Topptekst"/>
+  <w:style w:type="character" w:customStyle="1" w:styleId="HeaderChar">
+    <w:name w:val="Header Char"/>
+    <w:basedOn w:val="DefaultParagraphFont"/>
+    <w:link w:val="Header"/>
     <w:uiPriority w:val="99"/>
     <w:rsid w:val="00694C5B"/>
   </w:style>
-  <w:style w:type="paragraph" w:styleId="Bunntekst">
+  <w:style w:type="paragraph" w:styleId="Footer">
     <w:name w:val="footer"/>
     <w:basedOn w:val="Normal"/>
-    <w:link w:val="BunntekstTegn"/>
+    <w:link w:val="FooterChar"/>
     <w:uiPriority w:val="99"/>
     <w:unhideWhenUsed/>
     <w:rsid w:val="008C7437"/>
@@ -9279,10 +9212,10 @@
       <w:sz w:val="20"/>
     </w:rPr>
   </w:style>
-  <w:style w:type="character" w:customStyle="1" w:styleId="BunntekstTegn">
-    <w:name w:val="Bunntekst Tegn"/>
-    <w:basedOn w:val="Standardskriftforavsnitt"/>
-    <w:link w:val="Bunntekst"/>
+  <w:style w:type="character" w:customStyle="1" w:styleId="FooterChar">
+    <w:name w:val="Footer Char"/>
+    <w:basedOn w:val="DefaultParagraphFont"/>
+    <w:link w:val="Footer"/>
     <w:uiPriority w:val="99"/>
     <w:rsid w:val="008C7437"/>
     <w:rPr>
@@ -9290,10 +9223,10 @@
       <w:szCs w:val="20"/>
     </w:rPr>
   </w:style>
-  <w:style w:type="character" w:customStyle="1" w:styleId="Overskrift2Tegn">
-    <w:name w:val="Overskrift 2 Tegn"/>
-    <w:basedOn w:val="Standardskriftforavsnitt"/>
-    <w:link w:val="Overskrift2"/>
+  <w:style w:type="character" w:customStyle="1" w:styleId="Heading2Char">
+    <w:name w:val="Heading 2 Char"/>
+    <w:basedOn w:val="DefaultParagraphFont"/>
+    <w:link w:val="Heading2"/>
     <w:uiPriority w:val="9"/>
     <w:rsid w:val="00230C23"/>
     <w:rPr>
@@ -9304,10 +9237,10 @@
       <w:szCs w:val="30"/>
     </w:rPr>
   </w:style>
-  <w:style w:type="character" w:customStyle="1" w:styleId="Overskrift1Tegn">
-    <w:name w:val="Overskrift 1 Tegn"/>
-    <w:basedOn w:val="Standardskriftforavsnitt"/>
-    <w:link w:val="Overskrift1"/>
+  <w:style w:type="character" w:customStyle="1" w:styleId="Heading1Char">
+    <w:name w:val="Heading 1 Char"/>
+    <w:basedOn w:val="DefaultParagraphFont"/>
+    <w:link w:val="Heading1"/>
     <w:uiPriority w:val="9"/>
     <w:rsid w:val="003F784C"/>
     <w:rPr>
@@ -9318,9 +9251,9 @@
       <w:szCs w:val="50"/>
     </w:rPr>
   </w:style>
-  <w:style w:type="table" w:styleId="Tabellrutenett">
+  <w:style w:type="table" w:styleId="TableGrid">
     <w:name w:val="Table Grid"/>
-    <w:basedOn w:val="Vanligtabell"/>
+    <w:basedOn w:val="TableNormal"/>
     <w:uiPriority w:val="39"/>
     <w:rsid w:val="0025469C"/>
     <w:pPr>
@@ -9337,9 +9270,9 @@
       </w:tblBorders>
     </w:tblPr>
   </w:style>
-  <w:style w:type="character" w:styleId="Plassholdertekst">
+  <w:style w:type="character" w:styleId="PlaceholderText">
     <w:name w:val="Placeholder Text"/>
-    <w:basedOn w:val="Standardskriftforavsnitt"/>
+    <w:basedOn w:val="DefaultParagraphFont"/>
     <w:uiPriority w:val="99"/>
     <w:semiHidden/>
     <w:rsid w:val="007E5E30"/>
@@ -9347,7 +9280,7 @@
       <w:color w:val="808080"/>
     </w:rPr>
   </w:style>
-  <w:style w:type="paragraph" w:styleId="Listeavsnitt">
+  <w:style w:type="paragraph" w:styleId="ListParagraph">
     <w:name w:val="List Paragraph"/>
     <w:aliases w:val="Gule kulepunkt"/>
     <w:basedOn w:val="Normal"/>
@@ -9363,10 +9296,10 @@
       <w:contextualSpacing/>
     </w:pPr>
   </w:style>
-  <w:style w:type="character" w:customStyle="1" w:styleId="Overskrift3Tegn">
-    <w:name w:val="Overskrift 3 Tegn"/>
-    <w:basedOn w:val="Standardskriftforavsnitt"/>
-    <w:link w:val="Overskrift3"/>
+  <w:style w:type="character" w:customStyle="1" w:styleId="Heading3Char">
+    <w:name w:val="Heading 3 Char"/>
+    <w:basedOn w:val="DefaultParagraphFont"/>
+    <w:link w:val="Heading3"/>
     <w:uiPriority w:val="9"/>
     <w:rsid w:val="0031522E"/>
     <w:rPr>
@@ -9379,7 +9312,7 @@
   </w:style>
   <w:style w:type="table" w:customStyle="1" w:styleId="InnlandetFylkeskommune">
     <w:name w:val="Innlandet Fylkeskommune"/>
-    <w:basedOn w:val="Vanligtabell"/>
+    <w:basedOn w:val="TableNormal"/>
     <w:uiPriority w:val="99"/>
     <w:rsid w:val="005E0B05"/>
     <w:pPr>
@@ -9415,12 +9348,12 @@
       </w:tcPr>
     </w:tblStylePr>
   </w:style>
-  <w:style w:type="paragraph" w:styleId="Tittel">
+  <w:style w:type="paragraph" w:styleId="Title">
     <w:name w:val="Title"/>
     <w:aliases w:val="Tittel - forside"/>
     <w:basedOn w:val="Normal"/>
     <w:next w:val="Normal"/>
-    <w:link w:val="TittelTegn"/>
+    <w:link w:val="TitleChar"/>
     <w:uiPriority w:val="10"/>
     <w:qFormat/>
     <w:rsid w:val="00230C23"/>
@@ -9435,11 +9368,11 @@
       <w:szCs w:val="80"/>
     </w:rPr>
   </w:style>
-  <w:style w:type="character" w:customStyle="1" w:styleId="TittelTegn">
-    <w:name w:val="Tittel Tegn"/>
-    <w:aliases w:val="Tittel - forside Tegn"/>
-    <w:basedOn w:val="Standardskriftforavsnitt"/>
-    <w:link w:val="Tittel"/>
+  <w:style w:type="character" w:customStyle="1" w:styleId="TitleChar">
+    <w:name w:val="Title Char"/>
+    <w:aliases w:val="Tittel - forside Char"/>
+    <w:basedOn w:val="DefaultParagraphFont"/>
+    <w:link w:val="Title"/>
     <w:uiPriority w:val="10"/>
     <w:rsid w:val="00230C23"/>
     <w:rPr>
@@ -9449,12 +9382,12 @@
       <w:szCs w:val="80"/>
     </w:rPr>
   </w:style>
-  <w:style w:type="paragraph" w:styleId="Undertittel">
+  <w:style w:type="paragraph" w:styleId="Subtitle">
     <w:name w:val="Subtitle"/>
     <w:aliases w:val="Undertittel - forside"/>
     <w:basedOn w:val="Normal"/>
     <w:next w:val="Normal"/>
-    <w:link w:val="UndertittelTegn"/>
+    <w:link w:val="SubtitleChar"/>
     <w:uiPriority w:val="11"/>
     <w:qFormat/>
     <w:rsid w:val="00230C23"/>
@@ -9468,11 +9401,11 @@
       <w:szCs w:val="40"/>
     </w:rPr>
   </w:style>
-  <w:style w:type="character" w:customStyle="1" w:styleId="UndertittelTegn">
-    <w:name w:val="Undertittel Tegn"/>
-    <w:aliases w:val="Undertittel - forside Tegn"/>
-    <w:basedOn w:val="Standardskriftforavsnitt"/>
-    <w:link w:val="Undertittel"/>
+  <w:style w:type="character" w:customStyle="1" w:styleId="SubtitleChar">
+    <w:name w:val="Subtitle Char"/>
+    <w:aliases w:val="Undertittel - forside Char"/>
+    <w:basedOn w:val="DefaultParagraphFont"/>
+    <w:link w:val="Subtitle"/>
     <w:uiPriority w:val="11"/>
     <w:rsid w:val="00230C23"/>
     <w:rPr>
@@ -9482,9 +9415,9 @@
       <w:szCs w:val="40"/>
     </w:rPr>
   </w:style>
-  <w:style w:type="paragraph" w:styleId="Overskriftforinnholdsfortegnelse">
+  <w:style w:type="paragraph" w:styleId="TOCHeading">
     <w:name w:val="TOC Heading"/>
-    <w:basedOn w:val="Overskrift1"/>
+    <w:basedOn w:val="Heading1"/>
     <w:next w:val="Normal"/>
     <w:uiPriority w:val="39"/>
     <w:unhideWhenUsed/>
@@ -9502,7 +9435,7 @@
       <w:lang w:eastAsia="nb-NO"/>
     </w:rPr>
   </w:style>
-  <w:style w:type="paragraph" w:styleId="INNH1">
+  <w:style w:type="paragraph" w:styleId="TOC1">
     <w:name w:val="toc 1"/>
     <w:basedOn w:val="Normal"/>
     <w:next w:val="Normal"/>
@@ -9525,7 +9458,7 @@
       <w:sz w:val="28"/>
     </w:rPr>
   </w:style>
-  <w:style w:type="paragraph" w:styleId="INNH2">
+  <w:style w:type="paragraph" w:styleId="TOC2">
     <w:name w:val="toc 2"/>
     <w:basedOn w:val="Normal"/>
     <w:next w:val="Normal"/>
@@ -9545,7 +9478,7 @@
       <w:noProof/>
     </w:rPr>
   </w:style>
-  <w:style w:type="paragraph" w:styleId="INNH3">
+  <w:style w:type="paragraph" w:styleId="TOC3">
     <w:name w:val="toc 3"/>
     <w:basedOn w:val="Normal"/>
     <w:next w:val="Normal"/>
@@ -9567,9 +9500,9 @@
       <w:noProof/>
     </w:rPr>
   </w:style>
-  <w:style w:type="character" w:styleId="Hyperkobling">
+  <w:style w:type="character" w:styleId="Hyperlink">
     <w:name w:val="Hyperlink"/>
-    <w:basedOn w:val="Standardskriftforavsnitt"/>
+    <w:basedOn w:val="DefaultParagraphFont"/>
     <w:uiPriority w:val="99"/>
     <w:unhideWhenUsed/>
     <w:rsid w:val="00142EE5"/>
@@ -9605,10 +9538,10 @@
       <w:szCs w:val="30"/>
     </w:rPr>
   </w:style>
-  <w:style w:type="paragraph" w:styleId="Bobletekst">
+  <w:style w:type="paragraph" w:styleId="BalloonText">
     <w:name w:val="Balloon Text"/>
     <w:basedOn w:val="Normal"/>
-    <w:link w:val="BobletekstTegn"/>
+    <w:link w:val="BalloonTextChar"/>
     <w:uiPriority w:val="99"/>
     <w:semiHidden/>
     <w:unhideWhenUsed/>
@@ -9622,10 +9555,10 @@
       <w:szCs w:val="18"/>
     </w:rPr>
   </w:style>
-  <w:style w:type="character" w:customStyle="1" w:styleId="BobletekstTegn">
-    <w:name w:val="Bobletekst Tegn"/>
-    <w:basedOn w:val="Standardskriftforavsnitt"/>
-    <w:link w:val="Bobletekst"/>
+  <w:style w:type="character" w:customStyle="1" w:styleId="BalloonTextChar">
+    <w:name w:val="Balloon Text Char"/>
+    <w:basedOn w:val="DefaultParagraphFont"/>
+    <w:link w:val="BalloonText"/>
     <w:uiPriority w:val="99"/>
     <w:semiHidden/>
     <w:rsid w:val="00336403"/>
@@ -9635,15 +9568,15 @@
       <w:szCs w:val="18"/>
     </w:rPr>
   </w:style>
-  <w:style w:type="character" w:styleId="Sterkutheving">
+  <w:style w:type="character" w:styleId="IntenseEmphasis">
     <w:name w:val="Intense Emphasis"/>
     <w:uiPriority w:val="21"/>
     <w:semiHidden/>
     <w:rsid w:val="003465B9"/>
   </w:style>
-  <w:style w:type="character" w:styleId="Svakreferanse">
+  <w:style w:type="character" w:styleId="SubtleReference">
     <w:name w:val="Subtle Reference"/>
-    <w:basedOn w:val="Standardskriftforavsnitt"/>
+    <w:basedOn w:val="DefaultParagraphFont"/>
     <w:uiPriority w:val="31"/>
     <w:semiHidden/>
     <w:rsid w:val="003465B9"/>
@@ -9654,7 +9587,7 @@
   </w:style>
   <w:style w:type="paragraph" w:customStyle="1" w:styleId="Overskrift1Grnn">
     <w:name w:val="Overskrift 1 Grønn"/>
-    <w:basedOn w:val="Overskrift1"/>
+    <w:basedOn w:val="Heading1"/>
     <w:uiPriority w:val="10"/>
     <w:qFormat/>
     <w:rsid w:val="0059618D"/>
@@ -9664,7 +9597,7 @@
   </w:style>
   <w:style w:type="paragraph" w:customStyle="1" w:styleId="Overskrift2Grnn">
     <w:name w:val="Overskrift 2 Grønn"/>
-    <w:basedOn w:val="Overskrift2"/>
+    <w:basedOn w:val="Heading2"/>
     <w:uiPriority w:val="10"/>
     <w:qFormat/>
     <w:rsid w:val="0059618D"/>
@@ -9681,7 +9614,7 @@
   </w:style>
   <w:style w:type="paragraph" w:customStyle="1" w:styleId="Overskrift1-Utennummerering">
     <w:name w:val="Overskrift 1  - Uten nummerering"/>
-    <w:basedOn w:val="Overskrift1"/>
+    <w:basedOn w:val="Heading1"/>
     <w:link w:val="Overskrift1-UtennummereringTegn"/>
     <w:qFormat/>
     <w:rsid w:val="00962048"/>
@@ -9693,7 +9626,7 @@
   </w:style>
   <w:style w:type="character" w:customStyle="1" w:styleId="BrdtekstIFKTegn">
     <w:name w:val="Brødtekst IFK Tegn"/>
-    <w:basedOn w:val="Standardskriftforavsnitt"/>
+    <w:basedOn w:val="DefaultParagraphFont"/>
     <w:link w:val="BrdtekstIFK"/>
     <w:rsid w:val="00962048"/>
     <w:rPr>
@@ -9702,7 +9635,7 @@
   </w:style>
   <w:style w:type="paragraph" w:customStyle="1" w:styleId="Overskrift2-Utennummerering">
     <w:name w:val="Overskrift 2 - Uten nummerering"/>
-    <w:basedOn w:val="Overskrift2"/>
+    <w:basedOn w:val="Heading2"/>
     <w:link w:val="Overskrift2-UtennummereringTegn"/>
     <w:qFormat/>
     <w:rsid w:val="00962048"/>
@@ -9715,7 +9648,7 @@
   </w:style>
   <w:style w:type="character" w:customStyle="1" w:styleId="Overskrift1-UtennummereringTegn">
     <w:name w:val="Overskrift 1  - Uten nummerering Tegn"/>
-    <w:basedOn w:val="Overskrift1Tegn"/>
+    <w:basedOn w:val="Heading1Char"/>
     <w:link w:val="Overskrift1-Utennummerering"/>
     <w:rsid w:val="00962048"/>
     <w:rPr>
@@ -9728,7 +9661,7 @@
   </w:style>
   <w:style w:type="paragraph" w:customStyle="1" w:styleId="Overskrift3-Utennummerering">
     <w:name w:val="Overskrift 3 - Uten nummerering"/>
-    <w:basedOn w:val="Overskrift3"/>
+    <w:basedOn w:val="Heading3"/>
     <w:link w:val="Overskrift3-UtennummereringTegn"/>
     <w:qFormat/>
     <w:rsid w:val="00962048"/>
@@ -9741,7 +9674,7 @@
   </w:style>
   <w:style w:type="character" w:customStyle="1" w:styleId="Overskrift2-UtennummereringTegn">
     <w:name w:val="Overskrift 2 - Uten nummerering Tegn"/>
-    <w:basedOn w:val="Overskrift2Tegn"/>
+    <w:basedOn w:val="Heading2Char"/>
     <w:link w:val="Overskrift2-Utennummerering"/>
     <w:rsid w:val="00962048"/>
     <w:rPr>
@@ -9754,7 +9687,7 @@
   </w:style>
   <w:style w:type="character" w:customStyle="1" w:styleId="Overskrift3-UtennummereringTegn">
     <w:name w:val="Overskrift 3 - Uten nummerering Tegn"/>
-    <w:basedOn w:val="Overskrift3Tegn"/>
+    <w:basedOn w:val="Heading3Char"/>
     <w:link w:val="Overskrift3-Utennummerering"/>
     <w:rsid w:val="00962048"/>
     <w:rPr>
@@ -9765,7 +9698,7 @@
       <w:szCs w:val="20"/>
     </w:rPr>
   </w:style>
-  <w:style w:type="paragraph" w:styleId="INNH4">
+  <w:style w:type="paragraph" w:styleId="TOC4">
     <w:name w:val="toc 4"/>
     <w:basedOn w:val="Normal"/>
     <w:next w:val="Normal"/>
@@ -9784,7 +9717,7 @@
       <w:ind w:left="660"/>
     </w:pPr>
   </w:style>
-  <w:style w:type="paragraph" w:styleId="INNH5">
+  <w:style w:type="paragraph" w:styleId="TOC5">
     <w:name w:val="toc 5"/>
     <w:basedOn w:val="Normal"/>
     <w:next w:val="Normal"/>
@@ -9831,7 +9764,7 @@
           </w:pPr>
           <w:r>
             <w:rPr>
-              <w:rStyle w:val="Plassholdertekst"/>
+              <w:rStyle w:val="PlaceholderText"/>
             </w:rPr>
             <w:t>Klikk eller trykk her for å skrive inn tekst.</w:t>
           </w:r>
@@ -9860,7 +9793,7 @@
           </w:pPr>
           <w:r>
             <w:rPr>
-              <w:rStyle w:val="Plassholdertekst"/>
+              <w:rStyle w:val="PlaceholderText"/>
             </w:rPr>
             <w:t>[Tittel]</w:t>
           </w:r>
@@ -9889,7 +9822,7 @@
           </w:pPr>
           <w:r>
             <w:rPr>
-              <w:rStyle w:val="Plassholdertekst"/>
+              <w:rStyle w:val="PlaceholderText"/>
               <w:b/>
             </w:rPr>
             <w:t>[Dokumenttype]</w:t>
@@ -9919,7 +9852,7 @@
           </w:pPr>
           <w:r>
             <w:rPr>
-              <w:rStyle w:val="Plassholdertekst"/>
+              <w:rStyle w:val="PlaceholderText"/>
               <w:color w:val="000000" w:themeColor="text1"/>
             </w:rPr>
             <w:t>[Tittel]</w:t>
@@ -9949,7 +9882,7 @@
           </w:pPr>
           <w:r>
             <w:rPr>
-              <w:rStyle w:val="Plassholdertekst"/>
+              <w:rStyle w:val="PlaceholderText"/>
               <w:color w:val="000000" w:themeColor="text1"/>
             </w:rPr>
             <w:t>[Dokumenttype]</w:t>
@@ -10058,6 +9991,7 @@
     <w:rsid w:val="00A5021A"/>
     <w:rsid w:val="00A73EF5"/>
     <w:rsid w:val="00AE5685"/>
+    <w:rsid w:val="00DB2449"/>
     <w:rsid w:val="00E41A6A"/>
     <w:rsid w:val="00E449BF"/>
     <w:rsid w:val="00E92623"/>
@@ -10482,13 +10416,13 @@
     <w:name w:val="Normal"/>
     <w:qFormat/>
   </w:style>
-  <w:style w:type="character" w:default="1" w:styleId="Standardskriftforavsnitt">
+  <w:style w:type="character" w:default="1" w:styleId="DefaultParagraphFont">
     <w:name w:val="Default Paragraph Font"/>
     <w:uiPriority w:val="1"/>
     <w:semiHidden/>
     <w:unhideWhenUsed/>
   </w:style>
-  <w:style w:type="table" w:default="1" w:styleId="Vanligtabell">
+  <w:style w:type="table" w:default="1" w:styleId="TableNormal">
     <w:name w:val="Normal Table"/>
     <w:uiPriority w:val="99"/>
     <w:semiHidden/>
@@ -10503,15 +10437,15 @@
       </w:tblCellMar>
     </w:tblPr>
   </w:style>
-  <w:style w:type="numbering" w:default="1" w:styleId="Ingenliste">
+  <w:style w:type="numbering" w:default="1" w:styleId="NoList">
     <w:name w:val="No List"/>
     <w:uiPriority w:val="99"/>
     <w:semiHidden/>
     <w:unhideWhenUsed/>
   </w:style>
-  <w:style w:type="character" w:styleId="Plassholdertekst">
+  <w:style w:type="character" w:styleId="PlaceholderText">
     <w:name w:val="Placeholder Text"/>
-    <w:basedOn w:val="Standardskriftforavsnitt"/>
+    <w:basedOn w:val="DefaultParagraphFont"/>
     <w:uiPriority w:val="99"/>
     <w:semiHidden/>
     <w:rPr>
@@ -10745,6 +10679,13 @@
 </file>
 
 <file path=customXml/item1.xml><?xml version="1.0" encoding="utf-8"?>
+<root>
+  <tittel> Testrapport – deponering av elektronisk arkivmateriale </tittel>
+  <doktyp>PDF/A</doktyp>
+</root>
+</file>
+
+<file path=customXml/item2.xml><?xml version="1.0" encoding="utf-8"?>
 <?mso-contentType ?>
 <FormTemplates xmlns="http://schemas.microsoft.com/sharepoint/v3/contenttype/forms">
   <Display>DocumentLibraryForm</Display>
@@ -10753,24 +10694,7 @@
 </FormTemplates>
 </file>
 
-<file path=customXml/item2.xml><?xml version="1.0" encoding="utf-8"?>
-<root>
-  <tittel> Testrapport – deponering av elektronisk arkivmateriale </tittel>
-  <doktyp>PDF/A</doktyp>
-</root>
-</file>
-
 <file path=customXml/item3.xml><?xml version="1.0" encoding="utf-8"?>
-<p:properties xmlns:p="http://schemas.microsoft.com/office/2006/metadata/properties" xmlns:xsi="http://www.w3.org/2001/XMLSchema-instance" xmlns:pc="http://schemas.microsoft.com/office/infopath/2007/PartnerControls">
-  <documentManagement/>
-</p:properties>
-</file>
-
-<file path=customXml/item4.xml><?xml version="1.0" encoding="utf-8"?>
-<b:Sources xmlns:b="http://schemas.openxmlformats.org/officeDocument/2006/bibliography" xmlns="http://schemas.openxmlformats.org/officeDocument/2006/bibliography" SelectedStyle="\APASixthEditionOfficeOnline.xsl" StyleName="APA" Version="6"/>
-</file>
-
-<file path=customXml/item5.xml><?xml version="1.0" encoding="utf-8"?>
 <ct:contentTypeSchema xmlns:ct="http://schemas.microsoft.com/office/2006/metadata/contentType" xmlns:ma="http://schemas.microsoft.com/office/2006/metadata/properties/metaAttributes" ct:_="" ma:_="" ma:contentTypeName="Dokument" ma:contentTypeID="0x010100CD6ECB3AD42212489CD38D2117876788" ma:contentTypeVersion="4" ma:contentTypeDescription="Opprett et nytt dokument." ma:contentTypeScope="" ma:versionID="7fe8321b44f57df1a93a8609a139c72e">
   <xsd:schema xmlns:xsd="http://www.w3.org/2001/XMLSchema" xmlns:xs="http://www.w3.org/2001/XMLSchema" xmlns:p="http://schemas.microsoft.com/office/2006/metadata/properties" xmlns:ns2="8b1b55f8-9fa9-409c-8c34-7642b545c301" xmlns:ns3="bae9230b-e9a8-4b5c-aa6a-eb751bd813a8" targetNamespace="http://schemas.microsoft.com/office/2006/metadata/properties" ma:root="true" ma:fieldsID="a0918ad2fa8909106a1a50dae007c683" ns2:_="" ns3:_="">
     <xsd:import namespace="8b1b55f8-9fa9-409c-8c34-7642b545c301"/>
@@ -10935,7 +10859,23 @@
 </ct:contentTypeSchema>
 </file>
 
+<file path=customXml/item4.xml><?xml version="1.0" encoding="utf-8"?>
+<b:Sources xmlns:b="http://schemas.openxmlformats.org/officeDocument/2006/bibliography" xmlns="http://schemas.openxmlformats.org/officeDocument/2006/bibliography" SelectedStyle="\APASixthEditionOfficeOnline.xsl" StyleName="APA" Version="6"/>
+</file>
+
+<file path=customXml/item5.xml><?xml version="1.0" encoding="utf-8"?>
+<p:properties xmlns:p="http://schemas.microsoft.com/office/2006/metadata/properties" xmlns:xsi="http://www.w3.org/2001/XMLSchema-instance" xmlns:pc="http://schemas.microsoft.com/office/infopath/2007/PartnerControls">
+  <documentManagement/>
+</p:properties>
+</file>
+
 <file path=customXml/itemProps1.xml><?xml version="1.0" encoding="utf-8"?>
+<ds:datastoreItem xmlns:ds="http://schemas.openxmlformats.org/officeDocument/2006/customXml" ds:itemID="{0F9B369B-CCEA-4D8F-9E4F-1534FE2AD680}">
+  <ds:schemaRefs/>
+</ds:datastoreItem>
+</file>
+
+<file path=customXml/itemProps2.xml><?xml version="1.0" encoding="utf-8"?>
 <ds:datastoreItem xmlns:ds="http://schemas.openxmlformats.org/officeDocument/2006/customXml" ds:itemID="{A123231A-2097-4ADB-833E-25DA1B06068B}">
   <ds:schemaRefs>
     <ds:schemaRef ds:uri="http://schemas.microsoft.com/sharepoint/v3/contenttype/forms"/>
@@ -10943,30 +10883,7 @@
 </ds:datastoreItem>
 </file>
 
-<file path=customXml/itemProps2.xml><?xml version="1.0" encoding="utf-8"?>
-<ds:datastoreItem xmlns:ds="http://schemas.openxmlformats.org/officeDocument/2006/customXml" ds:itemID="{0F9B369B-CCEA-4D8F-9E4F-1534FE2AD680}">
-  <ds:schemaRefs/>
-</ds:datastoreItem>
-</file>
-
 <file path=customXml/itemProps3.xml><?xml version="1.0" encoding="utf-8"?>
-<ds:datastoreItem xmlns:ds="http://schemas.openxmlformats.org/officeDocument/2006/customXml" ds:itemID="{1F63DD83-C759-4A4E-939B-8DF734A9CAC3}">
-  <ds:schemaRefs>
-    <ds:schemaRef ds:uri="http://schemas.microsoft.com/office/2006/metadata/properties"/>
-    <ds:schemaRef ds:uri="http://schemas.microsoft.com/office/infopath/2007/PartnerControls"/>
-  </ds:schemaRefs>
-</ds:datastoreItem>
-</file>
-
-<file path=customXml/itemProps4.xml><?xml version="1.0" encoding="utf-8"?>
-<ds:datastoreItem xmlns:ds="http://schemas.openxmlformats.org/officeDocument/2006/customXml" ds:itemID="{2B49BB05-04CE-4DF9-9C14-F1EDF4BA1823}">
-  <ds:schemaRefs>
-    <ds:schemaRef ds:uri="http://schemas.openxmlformats.org/officeDocument/2006/bibliography"/>
-  </ds:schemaRefs>
-</ds:datastoreItem>
-</file>
-
-<file path=customXml/itemProps5.xml><?xml version="1.0" encoding="utf-8"?>
 <ds:datastoreItem xmlns:ds="http://schemas.openxmlformats.org/officeDocument/2006/customXml" ds:itemID="{570D7E4E-11F8-4F07-A2DC-B9455F947CF8}">
   <ds:schemaRefs>
     <ds:schemaRef ds:uri="http://schemas.microsoft.com/office/2006/metadata/contentType"/>
@@ -10983,4 +10900,21 @@
     <ds:schemaRef ds:uri="http://schemas.microsoft.com/internal/obd"/>
   </ds:schemaRefs>
 </ds:datastoreItem>
+</file>
+
+<file path=customXml/itemProps4.xml><?xml version="1.0" encoding="utf-8"?>
+<ds:datastoreItem xmlns:ds="http://schemas.openxmlformats.org/officeDocument/2006/customXml" ds:itemID="{2B49BB05-04CE-4DF9-9C14-F1EDF4BA1823}">
+  <ds:schemaRefs>
+    <ds:schemaRef ds:uri="http://schemas.openxmlformats.org/officeDocument/2006/bibliography"/>
+  </ds:schemaRefs>
+</ds:datastoreItem>
+</file>
+
+<file path=customXml/itemProps5.xml><?xml version="1.0" encoding="utf-8"?>
+<ds:datastoreItem xmlns:ds="http://schemas.openxmlformats.org/officeDocument/2006/customXml" ds:itemID="{1F63DD83-C759-4A4E-939B-8DF734A9CAC3}">
+  <ds:schemaRefs>
+    <ds:schemaRef ds:uri="http://schemas.microsoft.com/office/2006/metadata/properties"/>
+    <ds:schemaRef ds:uri="http://schemas.microsoft.com/office/infopath/2007/PartnerControls"/>
+  </ds:schemaRefs>
+</ds:datastoreItem>
 </file>
</xml_diff>

<commit_message>
Finished 3.3.6. Added new xquery file and made som changes to docx file.
</commit_message>
<xml_diff>
--- a/out/production/bachelorinnlandet/Dokumentmal_fylkesarkivet_Noark5_testrapport.docx
+++ b/out/production/bachelorinnlandet/Dokumentmal_fylkesarkivet_Noark5_testrapport.docx
@@ -5437,13 +5437,8 @@
       <w:bookmarkEnd w:id="3"/>
     </w:p>
     <w:p>
-      <w:proofErr w:type="spellStart"/>
-      <w:r>
-        <w:t>UttrekksID</w:t>
-      </w:r>
-      <w:proofErr w:type="spellEnd"/>
-      <w:r>
-        <w:t xml:space="preserve">: </w:t>
+      <w:r>
+        <w:t xml:space="preserve">UttrekksID: </w:t>
       </w:r>
       <w:r>
         <w:rPr>
@@ -5888,15 +5883,10 @@
       <w:bookmarkStart w:id="24" w:name="_Toc61441146"/>
       <w:bookmarkStart w:id="25" w:name="_Toc64448941"/>
       <w:r>
-        <w:t xml:space="preserve">N5. 04 – N5. 06: Antall og status på arkiv og </w:t>
-      </w:r>
-      <w:proofErr w:type="spellStart"/>
-      <w:r>
-        <w:t>arkivdeler</w:t>
+        <w:t>N5. 04 – N5. 06: Antall og status på arkiv og arkivdeler</w:t>
       </w:r>
       <w:bookmarkEnd w:id="24"/>
       <w:bookmarkEnd w:id="25"/>
-      <w:proofErr w:type="spellEnd"/>
     </w:p>
     <w:p>
       <w:pPr>
@@ -6071,15 +6061,10 @@
       <w:bookmarkStart w:id="50" w:name="_Toc61441159"/>
       <w:bookmarkStart w:id="51" w:name="_Toc64448954"/>
       <w:r>
-        <w:t xml:space="preserve">N5. 35: </w:t>
-      </w:r>
-      <w:proofErr w:type="spellStart"/>
-      <w:r>
-        <w:t>Saksparter</w:t>
+        <w:t>N5. 35: Saksparter</w:t>
       </w:r>
       <w:bookmarkEnd w:id="50"/>
       <w:bookmarkEnd w:id="51"/>
-      <w:proofErr w:type="spellEnd"/>
     </w:p>
     <w:p>
       <w:pPr>
@@ -6233,15 +6218,10 @@
       <w:bookmarkStart w:id="74" w:name="_Toc61441171"/>
       <w:bookmarkStart w:id="75" w:name="_Toc64448966"/>
       <w:r>
-        <w:t xml:space="preserve">N5. 48: </w:t>
-      </w:r>
-      <w:proofErr w:type="spellStart"/>
-      <w:r>
-        <w:t>Arkivdelreferanser</w:t>
+        <w:t>N5. 48: Arkivdelreferanser</w:t>
       </w:r>
       <w:bookmarkEnd w:id="74"/>
       <w:bookmarkEnd w:id="75"/>
-      <w:proofErr w:type="spellEnd"/>
     </w:p>
     <w:p>
       <w:pPr>
@@ -6356,21 +6336,8 @@
           <w:numId w:val="7"/>
         </w:numPr>
       </w:pPr>
-      <w:proofErr w:type="spellStart"/>
-      <w:r>
-        <w:t>VeraPDF</w:t>
-      </w:r>
-      <w:proofErr w:type="spellEnd"/>
-      <w:r>
-        <w:t xml:space="preserve"> 1.14.8 </w:t>
-      </w:r>
-      <w:proofErr w:type="spellStart"/>
-      <w:r>
-        <w:t>GreenField</w:t>
-      </w:r>
-      <w:proofErr w:type="spellEnd"/>
-      <w:r>
-        <w:t xml:space="preserve"> </w:t>
+      <w:r>
+        <w:t xml:space="preserve">VeraPDF 1.14.8 GreenField </w:t>
       </w:r>
       <w:r>
         <w:rPr>
@@ -6421,15 +6388,7 @@
         </w:rPr>
       </w:pPr>
       <w:r>
-        <w:t xml:space="preserve">PDF-filene ble også sjekket opp mot PDF/A standarden ved hjelp av </w:t>
-      </w:r>
-      <w:proofErr w:type="spellStart"/>
-      <w:r>
-        <w:t>VeraPDF</w:t>
-      </w:r>
-      <w:proofErr w:type="spellEnd"/>
-      <w:r>
-        <w:t xml:space="preserve">. </w:t>
+        <w:t xml:space="preserve">PDF-filene ble også sjekket opp mot PDF/A standarden ved hjelp av VeraPDF. </w:t>
       </w:r>
       <w:r>
         <w:rPr>
@@ -6562,11 +6521,6 @@
       <w:bookmarkEnd w:id="109"/>
     </w:p>
     <w:p>
-      <w:r>
-        <w:t>Journalenheter beskriver hvem som har hatt ansvar for arkivhåndteringen ved fysiske arkiver. Dette er ikke obligatorisk i Noark5, men er relevant for papirbaserte arkiver.</w:t>
-      </w:r>
-    </w:p>
-    <w:p>
       <w:pPr>
         <w:pStyle w:val="Overskrift3"/>
         <w:ind w:left="851" w:hanging="851"/>
@@ -6593,7 +6547,6 @@
       <w:bookmarkStart w:id="113" w:name="_Toc61441187"/>
       <w:bookmarkStart w:id="114" w:name="_Toc64448982"/>
       <w:r>
-        <w:lastRenderedPageBreak/>
         <w:t>Endringslogg</w:t>
       </w:r>
       <w:bookmarkEnd w:id="112"/>
@@ -6607,6 +6560,7 @@
     </w:p>
     <w:p>
       <w:r>
+        <w:lastRenderedPageBreak/>
         <w:t>For å kontrollere integriteten i uttrekket ønsker vi å se:</w:t>
       </w:r>
     </w:p>
@@ -6702,30 +6656,14 @@
       <w:bookmarkStart w:id="117" w:name="_Toc61441189"/>
       <w:bookmarkStart w:id="118" w:name="_Toc64448984"/>
       <w:r>
-        <w:t xml:space="preserve">Kontroll av egendefinerte verdier i XML </w:t>
-      </w:r>
-      <w:proofErr w:type="spellStart"/>
-      <w:r>
-        <w:t>Schema</w:t>
-      </w:r>
-      <w:proofErr w:type="spellEnd"/>
-      <w:r>
-        <w:t xml:space="preserve"> som følger uttrekket</w:t>
+        <w:t>Kontroll av egendefinerte verdier i XML Schema som følger uttrekket</w:t>
       </w:r>
       <w:bookmarkEnd w:id="117"/>
       <w:bookmarkEnd w:id="118"/>
     </w:p>
     <w:p>
       <w:r>
-        <w:t xml:space="preserve">XML </w:t>
-      </w:r>
-      <w:proofErr w:type="spellStart"/>
-      <w:r>
-        <w:t>Schema</w:t>
-      </w:r>
-      <w:proofErr w:type="spellEnd"/>
-      <w:r>
-        <w:t xml:space="preserve"> beskriver hva som er tillatt i arkivstrukturen som leveres i et Noark5-uttrekk. Det skal vanligvis ikke endres, men vi ser at dette gjerne blir gjort likevel for å beskrive hva som er gjort historisk. Dette bør helst bare omfatte endringer i metadata.xsd, men vi kontrollerer samtlige beskrivelser likevel for å se etter endringer.</w:t>
+        <w:t>XML Schema beskriver hva som er tillatt i arkivstrukturen som leveres i et Noark5-uttrekk. Det skal vanligvis ikke endres, men vi ser at dette gjerne blir gjort likevel for å beskrive hva som er gjort historisk. Dette bør helst bare omfatte endringer i metadata.xsd, men vi kontrollerer samtlige beskrivelser likevel for å se etter endringer.</w:t>
       </w:r>
     </w:p>
     <w:p>
@@ -10050,6 +9988,7 @@
     <w:rsid w:val="0090753E"/>
     <w:rsid w:val="00924C58"/>
     <w:rsid w:val="009E6129"/>
+    <w:rsid w:val="00A033CF"/>
     <w:rsid w:val="00A17075"/>
     <w:rsid w:val="00A5021A"/>
     <w:rsid w:val="00A73EF5"/>
@@ -10741,19 +10680,13 @@
 </file>
 
 <file path=customXml/item1.xml><?xml version="1.0" encoding="utf-8"?>
-<root>
-  <tittel> Testrapport – deponering av elektronisk arkivmateriale </tittel>
-  <doktyp>PDF/A</doktyp>
-</root>
+<p:properties xmlns:p="http://schemas.microsoft.com/office/2006/metadata/properties" xmlns:xsi="http://www.w3.org/2001/XMLSchema-instance" xmlns:pc="http://schemas.microsoft.com/office/infopath/2007/PartnerControls">
+  <documentManagement/>
+</p:properties>
 </file>
 
 <file path=customXml/item2.xml><?xml version="1.0" encoding="utf-8"?>
-<?mso-contentType ?>
-<FormTemplates xmlns="http://schemas.microsoft.com/sharepoint/v3/contenttype/forms">
-  <Display>DocumentLibraryForm</Display>
-  <Edit>DocumentLibraryForm</Edit>
-  <New>DocumentLibraryForm</New>
-</FormTemplates>
+<b:Sources xmlns:b="http://schemas.openxmlformats.org/officeDocument/2006/bibliography" xmlns="http://schemas.openxmlformats.org/officeDocument/2006/bibliography" SelectedStyle="\APASixthEditionOfficeOnline.xsl" StyleName="APA" Version="6"/>
 </file>
 
 <file path=customXml/item3.xml><?xml version="1.0" encoding="utf-8"?>
@@ -10922,25 +10855,34 @@
 </file>
 
 <file path=customXml/item4.xml><?xml version="1.0" encoding="utf-8"?>
-<b:Sources xmlns:b="http://schemas.openxmlformats.org/officeDocument/2006/bibliography" xmlns="http://schemas.openxmlformats.org/officeDocument/2006/bibliography" SelectedStyle="\APASixthEditionOfficeOnline.xsl" StyleName="APA" Version="6"/>
+<?mso-contentType ?>
+<FormTemplates xmlns="http://schemas.microsoft.com/sharepoint/v3/contenttype/forms">
+  <Display>DocumentLibraryForm</Display>
+  <Edit>DocumentLibraryForm</Edit>
+  <New>DocumentLibraryForm</New>
+</FormTemplates>
 </file>
 
 <file path=customXml/item5.xml><?xml version="1.0" encoding="utf-8"?>
-<p:properties xmlns:p="http://schemas.microsoft.com/office/2006/metadata/properties" xmlns:xsi="http://www.w3.org/2001/XMLSchema-instance" xmlns:pc="http://schemas.microsoft.com/office/infopath/2007/PartnerControls">
-  <documentManagement/>
-</p:properties>
+<root>
+  <tittel> Testrapport – deponering av elektronisk arkivmateriale </tittel>
+  <doktyp>PDF/A</doktyp>
+</root>
 </file>
 
 <file path=customXml/itemProps1.xml><?xml version="1.0" encoding="utf-8"?>
-<ds:datastoreItem xmlns:ds="http://schemas.openxmlformats.org/officeDocument/2006/customXml" ds:itemID="{0F9B369B-CCEA-4D8F-9E4F-1534FE2AD680}">
-  <ds:schemaRefs/>
+<ds:datastoreItem xmlns:ds="http://schemas.openxmlformats.org/officeDocument/2006/customXml" ds:itemID="{1F63DD83-C759-4A4E-939B-8DF734A9CAC3}">
+  <ds:schemaRefs>
+    <ds:schemaRef ds:uri="http://schemas.microsoft.com/office/2006/metadata/properties"/>
+    <ds:schemaRef ds:uri="http://schemas.microsoft.com/office/infopath/2007/PartnerControls"/>
+  </ds:schemaRefs>
 </ds:datastoreItem>
 </file>
 
 <file path=customXml/itemProps2.xml><?xml version="1.0" encoding="utf-8"?>
-<ds:datastoreItem xmlns:ds="http://schemas.openxmlformats.org/officeDocument/2006/customXml" ds:itemID="{A123231A-2097-4ADB-833E-25DA1B06068B}">
+<ds:datastoreItem xmlns:ds="http://schemas.openxmlformats.org/officeDocument/2006/customXml" ds:itemID="{2B49BB05-04CE-4DF9-9C14-F1EDF4BA1823}">
   <ds:schemaRefs>
-    <ds:schemaRef ds:uri="http://schemas.microsoft.com/sharepoint/v3/contenttype/forms"/>
+    <ds:schemaRef ds:uri="http://schemas.openxmlformats.org/officeDocument/2006/bibliography"/>
   </ds:schemaRefs>
 </ds:datastoreItem>
 </file>
@@ -10965,18 +10907,15 @@
 </file>
 
 <file path=customXml/itemProps4.xml><?xml version="1.0" encoding="utf-8"?>
-<ds:datastoreItem xmlns:ds="http://schemas.openxmlformats.org/officeDocument/2006/customXml" ds:itemID="{2B49BB05-04CE-4DF9-9C14-F1EDF4BA1823}">
+<ds:datastoreItem xmlns:ds="http://schemas.openxmlformats.org/officeDocument/2006/customXml" ds:itemID="{A123231A-2097-4ADB-833E-25DA1B06068B}">
   <ds:schemaRefs>
-    <ds:schemaRef ds:uri="http://schemas.openxmlformats.org/officeDocument/2006/bibliography"/>
+    <ds:schemaRef ds:uri="http://schemas.microsoft.com/sharepoint/v3/contenttype/forms"/>
   </ds:schemaRefs>
 </ds:datastoreItem>
 </file>
 
 <file path=customXml/itemProps5.xml><?xml version="1.0" encoding="utf-8"?>
-<ds:datastoreItem xmlns:ds="http://schemas.openxmlformats.org/officeDocument/2006/customXml" ds:itemID="{1F63DD83-C759-4A4E-939B-8DF734A9CAC3}">
-  <ds:schemaRefs>
-    <ds:schemaRef ds:uri="http://schemas.microsoft.com/office/2006/metadata/properties"/>
-    <ds:schemaRef ds:uri="http://schemas.microsoft.com/office/infopath/2007/PartnerControls"/>
-  </ds:schemaRefs>
+<ds:datastoreItem xmlns:ds="http://schemas.openxmlformats.org/officeDocument/2006/customXml" ds:itemID="{0F9B369B-CCEA-4D8F-9E4F-1534FE2AD680}">
+  <ds:schemaRefs/>
 </ds:datastoreItem>
 </file>
</xml_diff>

<commit_message>
Fixed iml. Removed some temp .docx files.
</commit_message>
<xml_diff>
--- a/out/production/bachelorinnlandet/Dokumentmal_fylkesarkivet_Noark5_testrapport.docx
+++ b/out/production/bachelorinnlandet/Dokumentmal_fylkesarkivet_Noark5_testrapport.docx
@@ -6741,24 +6741,6 @@
       </w:r>
       <w:bookmarkEnd w:id="125"/>
       <w:bookmarkEnd w:id="126"/>
-    </w:p>
-    <w:p>
-      <w:r>
-        <w:rPr>
-          <w:rFonts w:ascii="Roboto" w:eastAsia="Roboto" w:hAnsi="Roboto" w:cs="Roboto"/>
-          <w:szCs w:val="22"/>
-        </w:rPr>
-        <w:t xml:space="preserve">Ingen kassasjon er registrert i uttrekket. </w:t>
-      </w:r>
-      <w:r>
-        <w:rPr>
-          <w:rFonts w:ascii="Roboto" w:eastAsia="Roboto" w:hAnsi="Roboto" w:cs="Roboto"/>
-          <w:b/>
-          <w:bCs/>
-          <w:szCs w:val="22"/>
-        </w:rPr>
-        <w:t>TODO</w:t>
-      </w:r>
     </w:p>
     <w:p>
       <w:pPr>
@@ -9980,6 +9962,7 @@
     <w:rsid w:val="005743A9"/>
     <w:rsid w:val="005B54CA"/>
     <w:rsid w:val="005C7B6D"/>
+    <w:rsid w:val="00817A25"/>
     <w:rsid w:val="0090753E"/>
     <w:rsid w:val="00924C58"/>
     <w:rsid w:val="009E6129"/>
@@ -10675,6 +10658,10 @@
 </file>
 
 <file path=customXml/item1.xml><?xml version="1.0" encoding="utf-8"?>
+<b:Sources xmlns:b="http://schemas.openxmlformats.org/officeDocument/2006/bibliography" xmlns="http://schemas.openxmlformats.org/officeDocument/2006/bibliography" SelectedStyle="\APASixthEditionOfficeOnline.xsl" StyleName="APA" Version="6"/>
+</file>
+
+<file path=customXml/item2.xml><?xml version="1.0" encoding="utf-8"?>
 <ct:contentTypeSchema xmlns:ct="http://schemas.microsoft.com/office/2006/metadata/contentType" xmlns:ma="http://schemas.microsoft.com/office/2006/metadata/properties/metaAttributes" ct:_="" ma:_="" ma:contentTypeName="Dokument" ma:contentTypeID="0x010100CD6ECB3AD42212489CD38D2117876788" ma:contentTypeVersion="4" ma:contentTypeDescription="Opprett et nytt dokument." ma:contentTypeScope="" ma:versionID="7fe8321b44f57df1a93a8609a139c72e">
   <xsd:schema xmlns:xsd="http://www.w3.org/2001/XMLSchema" xmlns:xs="http://www.w3.org/2001/XMLSchema" xmlns:p="http://schemas.microsoft.com/office/2006/metadata/properties" xmlns:ns2="8b1b55f8-9fa9-409c-8c34-7642b545c301" xmlns:ns3="bae9230b-e9a8-4b5c-aa6a-eb751bd813a8" targetNamespace="http://schemas.microsoft.com/office/2006/metadata/properties" ma:root="true" ma:fieldsID="a0918ad2fa8909106a1a50dae007c683" ns2:_="" ns3:_="">
     <xsd:import namespace="8b1b55f8-9fa9-409c-8c34-7642b545c301"/>
@@ -10839,14 +10826,13 @@
 </ct:contentTypeSchema>
 </file>
 
-<file path=customXml/item2.xml><?xml version="1.0" encoding="utf-8"?>
-<b:Sources xmlns:b="http://schemas.openxmlformats.org/officeDocument/2006/bibliography" xmlns="http://schemas.openxmlformats.org/officeDocument/2006/bibliography" SelectedStyle="\APASixthEditionOfficeOnline.xsl" StyleName="APA" Version="6"/>
-</file>
-
 <file path=customXml/item3.xml><?xml version="1.0" encoding="utf-8"?>
-<p:properties xmlns:p="http://schemas.microsoft.com/office/2006/metadata/properties" xmlns:xsi="http://www.w3.org/2001/XMLSchema-instance" xmlns:pc="http://schemas.microsoft.com/office/infopath/2007/PartnerControls">
-  <documentManagement/>
-</p:properties>
+<?mso-contentType ?>
+<FormTemplates xmlns="http://schemas.microsoft.com/sharepoint/v3/contenttype/forms">
+  <Display>DocumentLibraryForm</Display>
+  <Edit>DocumentLibraryForm</Edit>
+  <New>DocumentLibraryForm</New>
+</FormTemplates>
 </file>
 
 <file path=customXml/item4.xml><?xml version="1.0" encoding="utf-8"?>
@@ -10857,15 +10843,20 @@
 </file>
 
 <file path=customXml/item5.xml><?xml version="1.0" encoding="utf-8"?>
-<?mso-contentType ?>
-<FormTemplates xmlns="http://schemas.microsoft.com/sharepoint/v3/contenttype/forms">
-  <Display>DocumentLibraryForm</Display>
-  <Edit>DocumentLibraryForm</Edit>
-  <New>DocumentLibraryForm</New>
-</FormTemplates>
+<p:properties xmlns:p="http://schemas.microsoft.com/office/2006/metadata/properties" xmlns:xsi="http://www.w3.org/2001/XMLSchema-instance" xmlns:pc="http://schemas.microsoft.com/office/infopath/2007/PartnerControls">
+  <documentManagement/>
+</p:properties>
 </file>
 
 <file path=customXml/itemProps1.xml><?xml version="1.0" encoding="utf-8"?>
+<ds:datastoreItem xmlns:ds="http://schemas.openxmlformats.org/officeDocument/2006/customXml" ds:itemID="{2B49BB05-04CE-4DF9-9C14-F1EDF4BA1823}">
+  <ds:schemaRefs>
+    <ds:schemaRef ds:uri="http://schemas.openxmlformats.org/officeDocument/2006/bibliography"/>
+  </ds:schemaRefs>
+</ds:datastoreItem>
+</file>
+
+<file path=customXml/itemProps2.xml><?xml version="1.0" encoding="utf-8"?>
 <ds:datastoreItem xmlns:ds="http://schemas.openxmlformats.org/officeDocument/2006/customXml" ds:itemID="{570D7E4E-11F8-4F07-A2DC-B9455F947CF8}">
   <ds:schemaRefs>
     <ds:schemaRef ds:uri="http://schemas.microsoft.com/office/2006/metadata/contentType"/>
@@ -10884,19 +10875,10 @@
 </ds:datastoreItem>
 </file>
 
-<file path=customXml/itemProps2.xml><?xml version="1.0" encoding="utf-8"?>
-<ds:datastoreItem xmlns:ds="http://schemas.openxmlformats.org/officeDocument/2006/customXml" ds:itemID="{2B49BB05-04CE-4DF9-9C14-F1EDF4BA1823}">
+<file path=customXml/itemProps3.xml><?xml version="1.0" encoding="utf-8"?>
+<ds:datastoreItem xmlns:ds="http://schemas.openxmlformats.org/officeDocument/2006/customXml" ds:itemID="{A123231A-2097-4ADB-833E-25DA1B06068B}">
   <ds:schemaRefs>
-    <ds:schemaRef ds:uri="http://schemas.openxmlformats.org/officeDocument/2006/bibliography"/>
-  </ds:schemaRefs>
-</ds:datastoreItem>
-</file>
-
-<file path=customXml/itemProps3.xml><?xml version="1.0" encoding="utf-8"?>
-<ds:datastoreItem xmlns:ds="http://schemas.openxmlformats.org/officeDocument/2006/customXml" ds:itemID="{1F63DD83-C759-4A4E-939B-8DF734A9CAC3}">
-  <ds:schemaRefs>
-    <ds:schemaRef ds:uri="http://schemas.microsoft.com/office/2006/metadata/properties"/>
-    <ds:schemaRef ds:uri="http://schemas.microsoft.com/office/infopath/2007/PartnerControls"/>
+    <ds:schemaRef ds:uri="http://schemas.microsoft.com/sharepoint/v3/contenttype/forms"/>
   </ds:schemaRefs>
 </ds:datastoreItem>
 </file>
@@ -10908,9 +10890,10 @@
 </file>
 
 <file path=customXml/itemProps5.xml><?xml version="1.0" encoding="utf-8"?>
-<ds:datastoreItem xmlns:ds="http://schemas.openxmlformats.org/officeDocument/2006/customXml" ds:itemID="{A123231A-2097-4ADB-833E-25DA1B06068B}">
+<ds:datastoreItem xmlns:ds="http://schemas.openxmlformats.org/officeDocument/2006/customXml" ds:itemID="{1F63DD83-C759-4A4E-939B-8DF734A9CAC3}">
   <ds:schemaRefs>
-    <ds:schemaRef ds:uri="http://schemas.microsoft.com/sharepoint/v3/contenttype/forms"/>
+    <ds:schemaRef ds:uri="http://schemas.microsoft.com/office/2006/metadata/properties"/>
+    <ds:schemaRef ds:uri="http://schemas.microsoft.com/office/infopath/2007/PartnerControls"/>
   </ds:schemaRefs>
 </ds:datastoreItem>
 </file>
</xml_diff>

<commit_message>
Finished most cases on 3.2. Added 4 new xqueries and changed docx files. Started work on 3.1.7.
</commit_message>
<xml_diff>
--- a/out/production/bachelorinnlandet/Dokumentmal_fylkesarkivet_Noark5_testrapport.docx
+++ b/out/production/bachelorinnlandet/Dokumentmal_fylkesarkivet_Noark5_testrapport.docx
@@ -6306,98 +6306,6 @@
       <w:bookmarkEnd w:id="88"/>
     </w:p>
     <w:p>
-      <w:r>
-        <w:t>Medfølgende dokumentfiler er testet ved bruk følgende testverktøy:</w:t>
-      </w:r>
-    </w:p>
-    <w:p>
-      <w:pPr>
-        <w:pStyle w:val="Listeavsnitt"/>
-        <w:numPr>
-          <w:ilvl w:val="0"/>
-          <w:numId w:val="7"/>
-        </w:numPr>
-      </w:pPr>
-      <w:r>
-        <w:t xml:space="preserve">DROID 6.4 med signaturfil 96 </w:t>
-      </w:r>
-      <w:r>
-        <w:rPr>
-          <w:b/>
-        </w:rPr>
-        <w:t>TODO Sjekk</w:t>
-      </w:r>
-    </w:p>
-    <w:p>
-      <w:pPr>
-        <w:pStyle w:val="Listeavsnitt"/>
-        <w:numPr>
-          <w:ilvl w:val="0"/>
-          <w:numId w:val="7"/>
-        </w:numPr>
-      </w:pPr>
-      <w:r>
-        <w:t xml:space="preserve">VeraPDF 1.14.8 GreenField </w:t>
-      </w:r>
-      <w:r>
-        <w:rPr>
-          <w:b/>
-        </w:rPr>
-        <w:t>TODO Sjekk</w:t>
-      </w:r>
-    </w:p>
-    <w:p>
-      <w:r>
-        <w:lastRenderedPageBreak/>
-        <w:t xml:space="preserve">Arkade 5 kontrollerer også hvilke filformater uttrekket angir skal være med, </w:t>
-      </w:r>
-      <w:r>
-        <w:rPr>
-          <w:b/>
-        </w:rPr>
-        <w:t>TODO men vi ser at dette beklageligvis ikke stemmer overens med de faktiske filformatene. / og vi ser at dette stemmer overens med de faktiske filformatene.</w:t>
-      </w:r>
-    </w:p>
-    <w:p>
-      <w:r>
-        <w:t xml:space="preserve">Følgende filformater er identifisert med DROID: </w:t>
-      </w:r>
-    </w:p>
-    <w:p>
-      <w:pPr>
-        <w:pStyle w:val="Listeavsnitt"/>
-        <w:numPr>
-          <w:ilvl w:val="0"/>
-          <w:numId w:val="9"/>
-        </w:numPr>
-        <w:rPr>
-          <w:b/>
-        </w:rPr>
-      </w:pPr>
-      <w:r>
-        <w:rPr>
-          <w:b/>
-        </w:rPr>
-        <w:t>TODO</w:t>
-      </w:r>
-    </w:p>
-    <w:p>
-      <w:pPr>
-        <w:rPr>
-          <w:b/>
-        </w:rPr>
-      </w:pPr>
-      <w:r>
-        <w:t xml:space="preserve">PDF-filene ble også sjekket opp mot PDF/A standarden ved hjelp av VeraPDF. </w:t>
-      </w:r>
-      <w:r>
-        <w:rPr>
-          <w:b/>
-        </w:rPr>
-        <w:t>TODO</w:t>
-      </w:r>
-    </w:p>
-    <w:p>
       <w:pPr>
         <w:pStyle w:val="Overskrift3"/>
         <w:ind w:left="851" w:hanging="851"/>
@@ -6447,6 +6355,7 @@
       <w:bookmarkStart w:id="97" w:name="_Toc61441181"/>
       <w:bookmarkStart w:id="98" w:name="_Toc64448976"/>
       <w:r>
+        <w:lastRenderedPageBreak/>
         <w:t>Utvalgsbehandling</w:t>
       </w:r>
       <w:bookmarkStart w:id="99" w:name="_Ref31025035"/>
@@ -6675,6 +6584,7 @@
     </w:p>
     <w:p>
       <w:r>
+        <w:lastRenderedPageBreak/>
         <w:t>Øvrige skjema tilsvarer Arkivverkets skjema.</w:t>
       </w:r>
     </w:p>
@@ -9963,6 +9873,7 @@
     <w:rsid w:val="005B54CA"/>
     <w:rsid w:val="005C7B6D"/>
     <w:rsid w:val="00817A25"/>
+    <w:rsid w:val="00824894"/>
     <w:rsid w:val="0090753E"/>
     <w:rsid w:val="00924C58"/>
     <w:rsid w:val="009E6129"/>
@@ -10658,10 +10569,6 @@
 </file>
 
 <file path=customXml/item1.xml><?xml version="1.0" encoding="utf-8"?>
-<b:Sources xmlns:b="http://schemas.openxmlformats.org/officeDocument/2006/bibliography" xmlns="http://schemas.openxmlformats.org/officeDocument/2006/bibliography" SelectedStyle="\APASixthEditionOfficeOnline.xsl" StyleName="APA" Version="6"/>
-</file>
-
-<file path=customXml/item2.xml><?xml version="1.0" encoding="utf-8"?>
 <ct:contentTypeSchema xmlns:ct="http://schemas.microsoft.com/office/2006/metadata/contentType" xmlns:ma="http://schemas.microsoft.com/office/2006/metadata/properties/metaAttributes" ct:_="" ma:_="" ma:contentTypeName="Dokument" ma:contentTypeID="0x010100CD6ECB3AD42212489CD38D2117876788" ma:contentTypeVersion="4" ma:contentTypeDescription="Opprett et nytt dokument." ma:contentTypeScope="" ma:versionID="7fe8321b44f57df1a93a8609a139c72e">
   <xsd:schema xmlns:xsd="http://www.w3.org/2001/XMLSchema" xmlns:xs="http://www.w3.org/2001/XMLSchema" xmlns:p="http://schemas.microsoft.com/office/2006/metadata/properties" xmlns:ns2="8b1b55f8-9fa9-409c-8c34-7642b545c301" xmlns:ns3="bae9230b-e9a8-4b5c-aa6a-eb751bd813a8" targetNamespace="http://schemas.microsoft.com/office/2006/metadata/properties" ma:root="true" ma:fieldsID="a0918ad2fa8909106a1a50dae007c683" ns2:_="" ns3:_="">
     <xsd:import namespace="8b1b55f8-9fa9-409c-8c34-7642b545c301"/>
@@ -10826,13 +10733,14 @@
 </ct:contentTypeSchema>
 </file>
 
+<file path=customXml/item2.xml><?xml version="1.0" encoding="utf-8"?>
+<b:Sources xmlns:b="http://schemas.openxmlformats.org/officeDocument/2006/bibliography" xmlns="http://schemas.openxmlformats.org/officeDocument/2006/bibliography" SelectedStyle="\APASixthEditionOfficeOnline.xsl" StyleName="APA" Version="6"/>
+</file>
+
 <file path=customXml/item3.xml><?xml version="1.0" encoding="utf-8"?>
-<?mso-contentType ?>
-<FormTemplates xmlns="http://schemas.microsoft.com/sharepoint/v3/contenttype/forms">
-  <Display>DocumentLibraryForm</Display>
-  <Edit>DocumentLibraryForm</Edit>
-  <New>DocumentLibraryForm</New>
-</FormTemplates>
+<p:properties xmlns:p="http://schemas.microsoft.com/office/2006/metadata/properties" xmlns:xsi="http://www.w3.org/2001/XMLSchema-instance" xmlns:pc="http://schemas.microsoft.com/office/infopath/2007/PartnerControls">
+  <documentManagement/>
+</p:properties>
 </file>
 
 <file path=customXml/item4.xml><?xml version="1.0" encoding="utf-8"?>
@@ -10843,20 +10751,15 @@
 </file>
 
 <file path=customXml/item5.xml><?xml version="1.0" encoding="utf-8"?>
-<p:properties xmlns:p="http://schemas.microsoft.com/office/2006/metadata/properties" xmlns:xsi="http://www.w3.org/2001/XMLSchema-instance" xmlns:pc="http://schemas.microsoft.com/office/infopath/2007/PartnerControls">
-  <documentManagement/>
-</p:properties>
+<?mso-contentType ?>
+<FormTemplates xmlns="http://schemas.microsoft.com/sharepoint/v3/contenttype/forms">
+  <Display>DocumentLibraryForm</Display>
+  <Edit>DocumentLibraryForm</Edit>
+  <New>DocumentLibraryForm</New>
+</FormTemplates>
 </file>
 
 <file path=customXml/itemProps1.xml><?xml version="1.0" encoding="utf-8"?>
-<ds:datastoreItem xmlns:ds="http://schemas.openxmlformats.org/officeDocument/2006/customXml" ds:itemID="{2B49BB05-04CE-4DF9-9C14-F1EDF4BA1823}">
-  <ds:schemaRefs>
-    <ds:schemaRef ds:uri="http://schemas.openxmlformats.org/officeDocument/2006/bibliography"/>
-  </ds:schemaRefs>
-</ds:datastoreItem>
-</file>
-
-<file path=customXml/itemProps2.xml><?xml version="1.0" encoding="utf-8"?>
 <ds:datastoreItem xmlns:ds="http://schemas.openxmlformats.org/officeDocument/2006/customXml" ds:itemID="{570D7E4E-11F8-4F07-A2DC-B9455F947CF8}">
   <ds:schemaRefs>
     <ds:schemaRef ds:uri="http://schemas.microsoft.com/office/2006/metadata/contentType"/>
@@ -10875,10 +10778,19 @@
 </ds:datastoreItem>
 </file>
 
+<file path=customXml/itemProps2.xml><?xml version="1.0" encoding="utf-8"?>
+<ds:datastoreItem xmlns:ds="http://schemas.openxmlformats.org/officeDocument/2006/customXml" ds:itemID="{2B49BB05-04CE-4DF9-9C14-F1EDF4BA1823}">
+  <ds:schemaRefs>
+    <ds:schemaRef ds:uri="http://schemas.openxmlformats.org/officeDocument/2006/bibliography"/>
+  </ds:schemaRefs>
+</ds:datastoreItem>
+</file>
+
 <file path=customXml/itemProps3.xml><?xml version="1.0" encoding="utf-8"?>
-<ds:datastoreItem xmlns:ds="http://schemas.openxmlformats.org/officeDocument/2006/customXml" ds:itemID="{A123231A-2097-4ADB-833E-25DA1B06068B}">
+<ds:datastoreItem xmlns:ds="http://schemas.openxmlformats.org/officeDocument/2006/customXml" ds:itemID="{1F63DD83-C759-4A4E-939B-8DF734A9CAC3}">
   <ds:schemaRefs>
-    <ds:schemaRef ds:uri="http://schemas.microsoft.com/sharepoint/v3/contenttype/forms"/>
+    <ds:schemaRef ds:uri="http://schemas.microsoft.com/office/2006/metadata/properties"/>
+    <ds:schemaRef ds:uri="http://schemas.microsoft.com/office/infopath/2007/PartnerControls"/>
   </ds:schemaRefs>
 </ds:datastoreItem>
 </file>
@@ -10890,10 +10802,9 @@
 </file>
 
 <file path=customXml/itemProps5.xml><?xml version="1.0" encoding="utf-8"?>
-<ds:datastoreItem xmlns:ds="http://schemas.openxmlformats.org/officeDocument/2006/customXml" ds:itemID="{1F63DD83-C759-4A4E-939B-8DF734A9CAC3}">
+<ds:datastoreItem xmlns:ds="http://schemas.openxmlformats.org/officeDocument/2006/customXml" ds:itemID="{A123231A-2097-4ADB-833E-25DA1B06068B}">
   <ds:schemaRefs>
-    <ds:schemaRef ds:uri="http://schemas.microsoft.com/office/2006/metadata/properties"/>
-    <ds:schemaRef ds:uri="http://schemas.microsoft.com/office/infopath/2007/PartnerControls"/>
+    <ds:schemaRef ds:uri="http://schemas.microsoft.com/sharepoint/v3/contenttype/forms"/>
   </ds:schemaRefs>
 </ds:datastoreItem>
 </file>
</xml_diff>

<commit_message>
Went over and fixed  a lot of chapters we got feedback on. Changed .xq files and .docx files.
</commit_message>
<xml_diff>
--- a/out/production/bachelorinnlandet/Dokumentmal_fylkesarkivet_Noark5_testrapport.docx
+++ b/out/production/bachelorinnlandet/Dokumentmal_fylkesarkivet_Noark5_testrapport.docx
@@ -1,6 +1,6 @@
 
 <file path=word/document.xml><?xml version="1.0" encoding="utf-8"?>
-<w:document xmlns:wpc="http://schemas.microsoft.com/office/word/2010/wordprocessingCanvas" xmlns:cx="http://schemas.microsoft.com/office/drawing/2014/chartex" xmlns:cx1="http://schemas.microsoft.com/office/drawing/2015/9/8/chartex" xmlns:cx2="http://schemas.microsoft.com/office/drawing/2015/10/21/chartex" xmlns:cx3="http://schemas.microsoft.com/office/drawing/2016/5/9/chartex" xmlns:cx4="http://schemas.microsoft.com/office/drawing/2016/5/10/chartex" xmlns:cx5="http://schemas.microsoft.com/office/drawing/2016/5/11/chartex" xmlns:cx6="http://schemas.microsoft.com/office/drawing/2016/5/12/chartex" xmlns:cx7="http://schemas.microsoft.com/office/drawing/2016/5/13/chartex" xmlns:cx8="http://schemas.microsoft.com/office/drawing/2016/5/14/chartex" xmlns:mc="http://schemas.openxmlformats.org/markup-compatibility/2006" xmlns:aink="http://schemas.microsoft.com/office/drawing/2016/ink" xmlns:am3d="http://schemas.microsoft.com/office/drawing/2017/model3d" xmlns:o="urn:schemas-microsoft-com:office:office" xmlns:r="http://schemas.openxmlformats.org/officeDocument/2006/relationships" xmlns:m="http://schemas.openxmlformats.org/officeDocument/2006/math" xmlns:v="urn:schemas-microsoft-com:vml" xmlns:wp14="http://schemas.microsoft.com/office/word/2010/wordprocessingDrawing" xmlns:wp="http://schemas.openxmlformats.org/drawingml/2006/wordprocessingDrawing" xmlns:w10="urn:schemas-microsoft-com:office:word" xmlns:w="http://schemas.openxmlformats.org/wordprocessingml/2006/main" xmlns:w14="http://schemas.microsoft.com/office/word/2010/wordml" xmlns:w15="http://schemas.microsoft.com/office/word/2012/wordml" xmlns:w16cex="http://schemas.microsoft.com/office/word/2018/wordml/cex" xmlns:w16cid="http://schemas.microsoft.com/office/word/2016/wordml/cid" xmlns:w16="http://schemas.microsoft.com/office/word/2018/wordml" xmlns:w16se="http://schemas.microsoft.com/office/word/2015/wordml/symex" xmlns:wpg="http://schemas.microsoft.com/office/word/2010/wordprocessingGroup" xmlns:wpi="http://schemas.microsoft.com/office/word/2010/wordprocessingInk" xmlns:wne="http://schemas.microsoft.com/office/word/2006/wordml" xmlns:wps="http://schemas.microsoft.com/office/word/2010/wordprocessingShape" mc:Ignorable="w14 w15 w16se w16cid w16 w16cex wp14">
+<w:document xmlns:wpc="http://schemas.microsoft.com/office/word/2010/wordprocessingCanvas" xmlns:cx="http://schemas.microsoft.com/office/drawing/2014/chartex" xmlns:cx1="http://schemas.microsoft.com/office/drawing/2015/9/8/chartex" xmlns:cx2="http://schemas.microsoft.com/office/drawing/2015/10/21/chartex" xmlns:cx3="http://schemas.microsoft.com/office/drawing/2016/5/9/chartex" xmlns:cx4="http://schemas.microsoft.com/office/drawing/2016/5/10/chartex" xmlns:cx5="http://schemas.microsoft.com/office/drawing/2016/5/11/chartex" xmlns:cx6="http://schemas.microsoft.com/office/drawing/2016/5/12/chartex" xmlns:cx7="http://schemas.microsoft.com/office/drawing/2016/5/13/chartex" xmlns:cx8="http://schemas.microsoft.com/office/drawing/2016/5/14/chartex" xmlns:mc="http://schemas.openxmlformats.org/markup-compatibility/2006" xmlns:aink="http://schemas.microsoft.com/office/drawing/2016/ink" xmlns:am3d="http://schemas.microsoft.com/office/drawing/2017/model3d" xmlns:o="urn:schemas-microsoft-com:office:office" xmlns:r="http://schemas.openxmlformats.org/officeDocument/2006/relationships" xmlns:m="http://schemas.openxmlformats.org/officeDocument/2006/math" xmlns:v="urn:schemas-microsoft-com:vml" xmlns:wp14="http://schemas.microsoft.com/office/word/2010/wordprocessingDrawing" xmlns:wp="http://schemas.openxmlformats.org/drawingml/2006/wordprocessingDrawing" xmlns:w10="urn:schemas-microsoft-com:office:word" xmlns:w="http://schemas.openxmlformats.org/wordprocessingml/2006/main" xmlns:w14="http://schemas.microsoft.com/office/word/2010/wordml" xmlns:w15="http://schemas.microsoft.com/office/word/2012/wordml" xmlns:w16cex="http://schemas.microsoft.com/office/word/2018/wordml/cex" xmlns:w16cid="http://schemas.microsoft.com/office/word/2016/wordml/cid" xmlns:w16="http://schemas.microsoft.com/office/word/2018/wordml" xmlns:w16sdtdh="http://schemas.microsoft.com/office/word/2020/wordml/sdtdatahash" xmlns:w16se="http://schemas.microsoft.com/office/word/2015/wordml/symex" xmlns:wpg="http://schemas.microsoft.com/office/word/2010/wordprocessingGroup" xmlns:wpi="http://schemas.microsoft.com/office/word/2010/wordprocessingInk" xmlns:wne="http://schemas.microsoft.com/office/word/2006/wordml" xmlns:wps="http://schemas.microsoft.com/office/word/2010/wordprocessingShape" mc:Ignorable="w14 w15 w16se w16cid w16 w16cex w16sdtdh wp14">
   <w:body>
     <w:sdt>
       <w:sdtPr>
@@ -6377,23 +6377,18 @@
       <w:bookmarkEnd w:id="101"/>
     </w:p>
     <w:p>
-      <w:r>
-        <w:t xml:space="preserve">Antall merknader er telt opp i Arkade 5 test N5. 36. </w:t>
-      </w:r>
-      <w:bookmarkStart w:id="102" w:name="_Ref31025183"/>
-    </w:p>
-    <w:p>
       <w:pPr>
         <w:pStyle w:val="Overskrift3"/>
         <w:ind w:left="851" w:hanging="851"/>
       </w:pPr>
-      <w:bookmarkStart w:id="103" w:name="_Toc61441183"/>
-      <w:bookmarkStart w:id="104" w:name="_Toc64448978"/>
+      <w:bookmarkStart w:id="102" w:name="_Toc61441183"/>
+      <w:bookmarkStart w:id="103" w:name="_Toc64448978"/>
+      <w:bookmarkStart w:id="104" w:name="_Ref31025183"/>
       <w:r>
         <w:t>Kryssreferanser</w:t>
       </w:r>
+      <w:bookmarkEnd w:id="102"/>
       <w:bookmarkEnd w:id="103"/>
-      <w:bookmarkEnd w:id="104"/>
     </w:p>
     <w:p>
       <w:pPr>
@@ -6405,14 +6400,9 @@
       <w:r>
         <w:t>Dokumentflyt</w:t>
       </w:r>
-      <w:bookmarkEnd w:id="102"/>
+      <w:bookmarkEnd w:id="104"/>
       <w:bookmarkEnd w:id="105"/>
       <w:bookmarkEnd w:id="106"/>
-    </w:p>
-    <w:p>
-      <w:r>
-        <w:t xml:space="preserve">Dokumentflyt skal normalt beskrive intern saksgang i organisasjonen. Her bør vi se hvem som har vært involvert i utarbeidelsen av et dokument og om det er godkjent av leder før de sendes ut. Arkade5 test N5.41 teller antall registrerte registreringer med dokumentflyt pr arkivdel. </w:t>
-      </w:r>
     </w:p>
     <w:p>
       <w:pPr>
@@ -6542,16 +6532,6 @@
       <w:bookmarkEnd w:id="116"/>
     </w:p>
     <w:p>
-      <w:r>
-        <w:t>Løpende og offentlig journal skal gi en kronologisk tilnærming mot arkivmaterialet og sikre at journalplikten er blitt fulgt. Den kan derfor brukes som kontroll på det øvrige arkivmaterialet.</w:t>
-      </w:r>
-    </w:p>
-    <w:p>
-      <w:r>
-        <w:t>I utgangspunktet skal løpende og offentlig journal inneholde oversikt over de samme journalpostene, men den offentlige journalposten skal være ferdig avskjermet/sensurert.</w:t>
-      </w:r>
-    </w:p>
-    <w:p>
       <w:pPr>
         <w:pStyle w:val="Overskrift3"/>
         <w:ind w:left="851" w:hanging="851"/>
@@ -6584,7 +6564,6 @@
     </w:p>
     <w:p>
       <w:r>
-        <w:lastRenderedPageBreak/>
         <w:t>Øvrige skjema tilsvarer Arkivverkets skjema.</w:t>
       </w:r>
     </w:p>
@@ -6977,7 +6956,7 @@
 </file>
 
 <file path=word/endnotes.xml><?xml version="1.0" encoding="utf-8"?>
-<w:endnotes xmlns:wpc="http://schemas.microsoft.com/office/word/2010/wordprocessingCanvas" xmlns:cx="http://schemas.microsoft.com/office/drawing/2014/chartex" xmlns:cx1="http://schemas.microsoft.com/office/drawing/2015/9/8/chartex" xmlns:cx2="http://schemas.microsoft.com/office/drawing/2015/10/21/chartex" xmlns:cx3="http://schemas.microsoft.com/office/drawing/2016/5/9/chartex" xmlns:cx4="http://schemas.microsoft.com/office/drawing/2016/5/10/chartex" xmlns:cx5="http://schemas.microsoft.com/office/drawing/2016/5/11/chartex" xmlns:cx6="http://schemas.microsoft.com/office/drawing/2016/5/12/chartex" xmlns:cx7="http://schemas.microsoft.com/office/drawing/2016/5/13/chartex" xmlns:cx8="http://schemas.microsoft.com/office/drawing/2016/5/14/chartex" xmlns:mc="http://schemas.openxmlformats.org/markup-compatibility/2006" xmlns:aink="http://schemas.microsoft.com/office/drawing/2016/ink" xmlns:am3d="http://schemas.microsoft.com/office/drawing/2017/model3d" xmlns:o="urn:schemas-microsoft-com:office:office" xmlns:r="http://schemas.openxmlformats.org/officeDocument/2006/relationships" xmlns:m="http://schemas.openxmlformats.org/officeDocument/2006/math" xmlns:v="urn:schemas-microsoft-com:vml" xmlns:wp14="http://schemas.microsoft.com/office/word/2010/wordprocessingDrawing" xmlns:wp="http://schemas.openxmlformats.org/drawingml/2006/wordprocessingDrawing" xmlns:w10="urn:schemas-microsoft-com:office:word" xmlns:w="http://schemas.openxmlformats.org/wordprocessingml/2006/main" xmlns:w14="http://schemas.microsoft.com/office/word/2010/wordml" xmlns:w15="http://schemas.microsoft.com/office/word/2012/wordml" xmlns:w16cex="http://schemas.microsoft.com/office/word/2018/wordml/cex" xmlns:w16cid="http://schemas.microsoft.com/office/word/2016/wordml/cid" xmlns:w16="http://schemas.microsoft.com/office/word/2018/wordml" xmlns:w16se="http://schemas.microsoft.com/office/word/2015/wordml/symex" xmlns:wpg="http://schemas.microsoft.com/office/word/2010/wordprocessingGroup" xmlns:wpi="http://schemas.microsoft.com/office/word/2010/wordprocessingInk" xmlns:wne="http://schemas.microsoft.com/office/word/2006/wordml" xmlns:wps="http://schemas.microsoft.com/office/word/2010/wordprocessingShape" mc:Ignorable="w14 w15 w16se w16cid w16 w16cex wp14">
+<w:endnotes xmlns:wpc="http://schemas.microsoft.com/office/word/2010/wordprocessingCanvas" xmlns:cx="http://schemas.microsoft.com/office/drawing/2014/chartex" xmlns:cx1="http://schemas.microsoft.com/office/drawing/2015/9/8/chartex" xmlns:cx2="http://schemas.microsoft.com/office/drawing/2015/10/21/chartex" xmlns:cx3="http://schemas.microsoft.com/office/drawing/2016/5/9/chartex" xmlns:cx4="http://schemas.microsoft.com/office/drawing/2016/5/10/chartex" xmlns:cx5="http://schemas.microsoft.com/office/drawing/2016/5/11/chartex" xmlns:cx6="http://schemas.microsoft.com/office/drawing/2016/5/12/chartex" xmlns:cx7="http://schemas.microsoft.com/office/drawing/2016/5/13/chartex" xmlns:cx8="http://schemas.microsoft.com/office/drawing/2016/5/14/chartex" xmlns:mc="http://schemas.openxmlformats.org/markup-compatibility/2006" xmlns:aink="http://schemas.microsoft.com/office/drawing/2016/ink" xmlns:am3d="http://schemas.microsoft.com/office/drawing/2017/model3d" xmlns:o="urn:schemas-microsoft-com:office:office" xmlns:r="http://schemas.openxmlformats.org/officeDocument/2006/relationships" xmlns:m="http://schemas.openxmlformats.org/officeDocument/2006/math" xmlns:v="urn:schemas-microsoft-com:vml" xmlns:wp14="http://schemas.microsoft.com/office/word/2010/wordprocessingDrawing" xmlns:wp="http://schemas.openxmlformats.org/drawingml/2006/wordprocessingDrawing" xmlns:w10="urn:schemas-microsoft-com:office:word" xmlns:w="http://schemas.openxmlformats.org/wordprocessingml/2006/main" xmlns:w14="http://schemas.microsoft.com/office/word/2010/wordml" xmlns:w15="http://schemas.microsoft.com/office/word/2012/wordml" xmlns:w16cex="http://schemas.microsoft.com/office/word/2018/wordml/cex" xmlns:w16cid="http://schemas.microsoft.com/office/word/2016/wordml/cid" xmlns:w16="http://schemas.microsoft.com/office/word/2018/wordml" xmlns:w16sdtdh="http://schemas.microsoft.com/office/word/2020/wordml/sdtdatahash" xmlns:w16se="http://schemas.microsoft.com/office/word/2015/wordml/symex" xmlns:wpg="http://schemas.microsoft.com/office/word/2010/wordprocessingGroup" xmlns:wpi="http://schemas.microsoft.com/office/word/2010/wordprocessingInk" xmlns:wne="http://schemas.microsoft.com/office/word/2006/wordml" xmlns:wps="http://schemas.microsoft.com/office/word/2010/wordprocessingShape" mc:Ignorable="w14 w15 w16se w16cid w16 w16cex w16sdtdh wp14">
   <w:endnote w:type="separator" w:id="-1">
     <w:p>
       <w:r>
@@ -6996,7 +6975,7 @@
 </file>
 
 <file path=word/footer1.xml><?xml version="1.0" encoding="utf-8"?>
-<w:ftr xmlns:wpc="http://schemas.microsoft.com/office/word/2010/wordprocessingCanvas" xmlns:cx="http://schemas.microsoft.com/office/drawing/2014/chartex" xmlns:cx1="http://schemas.microsoft.com/office/drawing/2015/9/8/chartex" xmlns:cx2="http://schemas.microsoft.com/office/drawing/2015/10/21/chartex" xmlns:cx3="http://schemas.microsoft.com/office/drawing/2016/5/9/chartex" xmlns:cx4="http://schemas.microsoft.com/office/drawing/2016/5/10/chartex" xmlns:cx5="http://schemas.microsoft.com/office/drawing/2016/5/11/chartex" xmlns:cx6="http://schemas.microsoft.com/office/drawing/2016/5/12/chartex" xmlns:cx7="http://schemas.microsoft.com/office/drawing/2016/5/13/chartex" xmlns:cx8="http://schemas.microsoft.com/office/drawing/2016/5/14/chartex" xmlns:mc="http://schemas.openxmlformats.org/markup-compatibility/2006" xmlns:aink="http://schemas.microsoft.com/office/drawing/2016/ink" xmlns:am3d="http://schemas.microsoft.com/office/drawing/2017/model3d" xmlns:o="urn:schemas-microsoft-com:office:office" xmlns:r="http://schemas.openxmlformats.org/officeDocument/2006/relationships" xmlns:m="http://schemas.openxmlformats.org/officeDocument/2006/math" xmlns:v="urn:schemas-microsoft-com:vml" xmlns:wp14="http://schemas.microsoft.com/office/word/2010/wordprocessingDrawing" xmlns:wp="http://schemas.openxmlformats.org/drawingml/2006/wordprocessingDrawing" xmlns:w10="urn:schemas-microsoft-com:office:word" xmlns:w="http://schemas.openxmlformats.org/wordprocessingml/2006/main" xmlns:w14="http://schemas.microsoft.com/office/word/2010/wordml" xmlns:w15="http://schemas.microsoft.com/office/word/2012/wordml" xmlns:w16cex="http://schemas.microsoft.com/office/word/2018/wordml/cex" xmlns:w16cid="http://schemas.microsoft.com/office/word/2016/wordml/cid" xmlns:w16="http://schemas.microsoft.com/office/word/2018/wordml" xmlns:w16se="http://schemas.microsoft.com/office/word/2015/wordml/symex" xmlns:wpg="http://schemas.microsoft.com/office/word/2010/wordprocessingGroup" xmlns:wpi="http://schemas.microsoft.com/office/word/2010/wordprocessingInk" xmlns:wne="http://schemas.microsoft.com/office/word/2006/wordml" xmlns:wps="http://schemas.microsoft.com/office/word/2010/wordprocessingShape" mc:Ignorable="w14 w15 w16se w16cid w16 w16cex wp14">
+<w:ftr xmlns:wpc="http://schemas.microsoft.com/office/word/2010/wordprocessingCanvas" xmlns:cx="http://schemas.microsoft.com/office/drawing/2014/chartex" xmlns:cx1="http://schemas.microsoft.com/office/drawing/2015/9/8/chartex" xmlns:cx2="http://schemas.microsoft.com/office/drawing/2015/10/21/chartex" xmlns:cx3="http://schemas.microsoft.com/office/drawing/2016/5/9/chartex" xmlns:cx4="http://schemas.microsoft.com/office/drawing/2016/5/10/chartex" xmlns:cx5="http://schemas.microsoft.com/office/drawing/2016/5/11/chartex" xmlns:cx6="http://schemas.microsoft.com/office/drawing/2016/5/12/chartex" xmlns:cx7="http://schemas.microsoft.com/office/drawing/2016/5/13/chartex" xmlns:cx8="http://schemas.microsoft.com/office/drawing/2016/5/14/chartex" xmlns:mc="http://schemas.openxmlformats.org/markup-compatibility/2006" xmlns:aink="http://schemas.microsoft.com/office/drawing/2016/ink" xmlns:am3d="http://schemas.microsoft.com/office/drawing/2017/model3d" xmlns:o="urn:schemas-microsoft-com:office:office" xmlns:r="http://schemas.openxmlformats.org/officeDocument/2006/relationships" xmlns:m="http://schemas.openxmlformats.org/officeDocument/2006/math" xmlns:v="urn:schemas-microsoft-com:vml" xmlns:wp14="http://schemas.microsoft.com/office/word/2010/wordprocessingDrawing" xmlns:wp="http://schemas.openxmlformats.org/drawingml/2006/wordprocessingDrawing" xmlns:w10="urn:schemas-microsoft-com:office:word" xmlns:w="http://schemas.openxmlformats.org/wordprocessingml/2006/main" xmlns:w14="http://schemas.microsoft.com/office/word/2010/wordml" xmlns:w15="http://schemas.microsoft.com/office/word/2012/wordml" xmlns:w16cex="http://schemas.microsoft.com/office/word/2018/wordml/cex" xmlns:w16cid="http://schemas.microsoft.com/office/word/2016/wordml/cid" xmlns:w16="http://schemas.microsoft.com/office/word/2018/wordml" xmlns:w16sdtdh="http://schemas.microsoft.com/office/word/2020/wordml/sdtdatahash" xmlns:w16se="http://schemas.microsoft.com/office/word/2015/wordml/symex" xmlns:wpg="http://schemas.microsoft.com/office/word/2010/wordprocessingGroup" xmlns:wpi="http://schemas.microsoft.com/office/word/2010/wordprocessingInk" xmlns:wne="http://schemas.microsoft.com/office/word/2006/wordml" xmlns:wps="http://schemas.microsoft.com/office/word/2010/wordprocessingShape" mc:Ignorable="w14 w15 w16se w16cid w16 w16cex w16sdtdh wp14">
   <w:p>
     <w:pPr>
       <w:pStyle w:val="Bunntekst"/>
@@ -7261,7 +7240,7 @@
 </file>
 
 <file path=word/footer2.xml><?xml version="1.0" encoding="utf-8"?>
-<w:ftr xmlns:wpc="http://schemas.microsoft.com/office/word/2010/wordprocessingCanvas" xmlns:cx="http://schemas.microsoft.com/office/drawing/2014/chartex" xmlns:cx1="http://schemas.microsoft.com/office/drawing/2015/9/8/chartex" xmlns:cx2="http://schemas.microsoft.com/office/drawing/2015/10/21/chartex" xmlns:cx3="http://schemas.microsoft.com/office/drawing/2016/5/9/chartex" xmlns:cx4="http://schemas.microsoft.com/office/drawing/2016/5/10/chartex" xmlns:cx5="http://schemas.microsoft.com/office/drawing/2016/5/11/chartex" xmlns:cx6="http://schemas.microsoft.com/office/drawing/2016/5/12/chartex" xmlns:cx7="http://schemas.microsoft.com/office/drawing/2016/5/13/chartex" xmlns:cx8="http://schemas.microsoft.com/office/drawing/2016/5/14/chartex" xmlns:mc="http://schemas.openxmlformats.org/markup-compatibility/2006" xmlns:aink="http://schemas.microsoft.com/office/drawing/2016/ink" xmlns:am3d="http://schemas.microsoft.com/office/drawing/2017/model3d" xmlns:o="urn:schemas-microsoft-com:office:office" xmlns:r="http://schemas.openxmlformats.org/officeDocument/2006/relationships" xmlns:m="http://schemas.openxmlformats.org/officeDocument/2006/math" xmlns:v="urn:schemas-microsoft-com:vml" xmlns:wp14="http://schemas.microsoft.com/office/word/2010/wordprocessingDrawing" xmlns:wp="http://schemas.openxmlformats.org/drawingml/2006/wordprocessingDrawing" xmlns:w10="urn:schemas-microsoft-com:office:word" xmlns:w="http://schemas.openxmlformats.org/wordprocessingml/2006/main" xmlns:w14="http://schemas.microsoft.com/office/word/2010/wordml" xmlns:w15="http://schemas.microsoft.com/office/word/2012/wordml" xmlns:w16cex="http://schemas.microsoft.com/office/word/2018/wordml/cex" xmlns:w16cid="http://schemas.microsoft.com/office/word/2016/wordml/cid" xmlns:w16="http://schemas.microsoft.com/office/word/2018/wordml" xmlns:w16se="http://schemas.microsoft.com/office/word/2015/wordml/symex" xmlns:wpg="http://schemas.microsoft.com/office/word/2010/wordprocessingGroup" xmlns:wpi="http://schemas.microsoft.com/office/word/2010/wordprocessingInk" xmlns:wne="http://schemas.microsoft.com/office/word/2006/wordml" xmlns:wps="http://schemas.microsoft.com/office/word/2010/wordprocessingShape" mc:Ignorable="w14 w15 w16se w16cid w16 w16cex wp14">
+<w:ftr xmlns:wpc="http://schemas.microsoft.com/office/word/2010/wordprocessingCanvas" xmlns:cx="http://schemas.microsoft.com/office/drawing/2014/chartex" xmlns:cx1="http://schemas.microsoft.com/office/drawing/2015/9/8/chartex" xmlns:cx2="http://schemas.microsoft.com/office/drawing/2015/10/21/chartex" xmlns:cx3="http://schemas.microsoft.com/office/drawing/2016/5/9/chartex" xmlns:cx4="http://schemas.microsoft.com/office/drawing/2016/5/10/chartex" xmlns:cx5="http://schemas.microsoft.com/office/drawing/2016/5/11/chartex" xmlns:cx6="http://schemas.microsoft.com/office/drawing/2016/5/12/chartex" xmlns:cx7="http://schemas.microsoft.com/office/drawing/2016/5/13/chartex" xmlns:cx8="http://schemas.microsoft.com/office/drawing/2016/5/14/chartex" xmlns:mc="http://schemas.openxmlformats.org/markup-compatibility/2006" xmlns:aink="http://schemas.microsoft.com/office/drawing/2016/ink" xmlns:am3d="http://schemas.microsoft.com/office/drawing/2017/model3d" xmlns:o="urn:schemas-microsoft-com:office:office" xmlns:r="http://schemas.openxmlformats.org/officeDocument/2006/relationships" xmlns:m="http://schemas.openxmlformats.org/officeDocument/2006/math" xmlns:v="urn:schemas-microsoft-com:vml" xmlns:wp14="http://schemas.microsoft.com/office/word/2010/wordprocessingDrawing" xmlns:wp="http://schemas.openxmlformats.org/drawingml/2006/wordprocessingDrawing" xmlns:w10="urn:schemas-microsoft-com:office:word" xmlns:w="http://schemas.openxmlformats.org/wordprocessingml/2006/main" xmlns:w14="http://schemas.microsoft.com/office/word/2010/wordml" xmlns:w15="http://schemas.microsoft.com/office/word/2012/wordml" xmlns:w16cex="http://schemas.microsoft.com/office/word/2018/wordml/cex" xmlns:w16cid="http://schemas.microsoft.com/office/word/2016/wordml/cid" xmlns:w16="http://schemas.microsoft.com/office/word/2018/wordml" xmlns:w16sdtdh="http://schemas.microsoft.com/office/word/2020/wordml/sdtdatahash" xmlns:w16se="http://schemas.microsoft.com/office/word/2015/wordml/symex" xmlns:wpg="http://schemas.microsoft.com/office/word/2010/wordprocessingGroup" xmlns:wpi="http://schemas.microsoft.com/office/word/2010/wordprocessingInk" xmlns:wne="http://schemas.microsoft.com/office/word/2006/wordml" xmlns:wps="http://schemas.microsoft.com/office/word/2010/wordprocessingShape" mc:Ignorable="w14 w15 w16se w16cid w16 w16cex w16sdtdh wp14">
   <w:p>
     <w:pPr>
       <w:pStyle w:val="Bunntekst"/>
@@ -7389,7 +7368,7 @@
 </file>
 
 <file path=word/footnotes.xml><?xml version="1.0" encoding="utf-8"?>
-<w:footnotes xmlns:wpc="http://schemas.microsoft.com/office/word/2010/wordprocessingCanvas" xmlns:cx="http://schemas.microsoft.com/office/drawing/2014/chartex" xmlns:cx1="http://schemas.microsoft.com/office/drawing/2015/9/8/chartex" xmlns:cx2="http://schemas.microsoft.com/office/drawing/2015/10/21/chartex" xmlns:cx3="http://schemas.microsoft.com/office/drawing/2016/5/9/chartex" xmlns:cx4="http://schemas.microsoft.com/office/drawing/2016/5/10/chartex" xmlns:cx5="http://schemas.microsoft.com/office/drawing/2016/5/11/chartex" xmlns:cx6="http://schemas.microsoft.com/office/drawing/2016/5/12/chartex" xmlns:cx7="http://schemas.microsoft.com/office/drawing/2016/5/13/chartex" xmlns:cx8="http://schemas.microsoft.com/office/drawing/2016/5/14/chartex" xmlns:mc="http://schemas.openxmlformats.org/markup-compatibility/2006" xmlns:aink="http://schemas.microsoft.com/office/drawing/2016/ink" xmlns:am3d="http://schemas.microsoft.com/office/drawing/2017/model3d" xmlns:o="urn:schemas-microsoft-com:office:office" xmlns:r="http://schemas.openxmlformats.org/officeDocument/2006/relationships" xmlns:m="http://schemas.openxmlformats.org/officeDocument/2006/math" xmlns:v="urn:schemas-microsoft-com:vml" xmlns:wp14="http://schemas.microsoft.com/office/word/2010/wordprocessingDrawing" xmlns:wp="http://schemas.openxmlformats.org/drawingml/2006/wordprocessingDrawing" xmlns:w10="urn:schemas-microsoft-com:office:word" xmlns:w="http://schemas.openxmlformats.org/wordprocessingml/2006/main" xmlns:w14="http://schemas.microsoft.com/office/word/2010/wordml" xmlns:w15="http://schemas.microsoft.com/office/word/2012/wordml" xmlns:w16cex="http://schemas.microsoft.com/office/word/2018/wordml/cex" xmlns:w16cid="http://schemas.microsoft.com/office/word/2016/wordml/cid" xmlns:w16="http://schemas.microsoft.com/office/word/2018/wordml" xmlns:w16se="http://schemas.microsoft.com/office/word/2015/wordml/symex" xmlns:wpg="http://schemas.microsoft.com/office/word/2010/wordprocessingGroup" xmlns:wpi="http://schemas.microsoft.com/office/word/2010/wordprocessingInk" xmlns:wne="http://schemas.microsoft.com/office/word/2006/wordml" xmlns:wps="http://schemas.microsoft.com/office/word/2010/wordprocessingShape" mc:Ignorable="w14 w15 w16se w16cid w16 w16cex wp14">
+<w:footnotes xmlns:wpc="http://schemas.microsoft.com/office/word/2010/wordprocessingCanvas" xmlns:cx="http://schemas.microsoft.com/office/drawing/2014/chartex" xmlns:cx1="http://schemas.microsoft.com/office/drawing/2015/9/8/chartex" xmlns:cx2="http://schemas.microsoft.com/office/drawing/2015/10/21/chartex" xmlns:cx3="http://schemas.microsoft.com/office/drawing/2016/5/9/chartex" xmlns:cx4="http://schemas.microsoft.com/office/drawing/2016/5/10/chartex" xmlns:cx5="http://schemas.microsoft.com/office/drawing/2016/5/11/chartex" xmlns:cx6="http://schemas.microsoft.com/office/drawing/2016/5/12/chartex" xmlns:cx7="http://schemas.microsoft.com/office/drawing/2016/5/13/chartex" xmlns:cx8="http://schemas.microsoft.com/office/drawing/2016/5/14/chartex" xmlns:mc="http://schemas.openxmlformats.org/markup-compatibility/2006" xmlns:aink="http://schemas.microsoft.com/office/drawing/2016/ink" xmlns:am3d="http://schemas.microsoft.com/office/drawing/2017/model3d" xmlns:o="urn:schemas-microsoft-com:office:office" xmlns:r="http://schemas.openxmlformats.org/officeDocument/2006/relationships" xmlns:m="http://schemas.openxmlformats.org/officeDocument/2006/math" xmlns:v="urn:schemas-microsoft-com:vml" xmlns:wp14="http://schemas.microsoft.com/office/word/2010/wordprocessingDrawing" xmlns:wp="http://schemas.openxmlformats.org/drawingml/2006/wordprocessingDrawing" xmlns:w10="urn:schemas-microsoft-com:office:word" xmlns:w="http://schemas.openxmlformats.org/wordprocessingml/2006/main" xmlns:w14="http://schemas.microsoft.com/office/word/2010/wordml" xmlns:w15="http://schemas.microsoft.com/office/word/2012/wordml" xmlns:w16cex="http://schemas.microsoft.com/office/word/2018/wordml/cex" xmlns:w16cid="http://schemas.microsoft.com/office/word/2016/wordml/cid" xmlns:w16="http://schemas.microsoft.com/office/word/2018/wordml" xmlns:w16sdtdh="http://schemas.microsoft.com/office/word/2020/wordml/sdtdatahash" xmlns:w16se="http://schemas.microsoft.com/office/word/2015/wordml/symex" xmlns:wpg="http://schemas.microsoft.com/office/word/2010/wordprocessingGroup" xmlns:wpi="http://schemas.microsoft.com/office/word/2010/wordprocessingInk" xmlns:wne="http://schemas.microsoft.com/office/word/2006/wordml" xmlns:wps="http://schemas.microsoft.com/office/word/2010/wordprocessingShape" mc:Ignorable="w14 w15 w16se w16cid w16 w16cex w16sdtdh wp14">
   <w:footnote w:type="separator" w:id="-1">
     <w:p>
       <w:r>
@@ -7408,7 +7387,7 @@
 </file>
 
 <file path=word/header1.xml><?xml version="1.0" encoding="utf-8"?>
-<w:hdr xmlns:wpc="http://schemas.microsoft.com/office/word/2010/wordprocessingCanvas" xmlns:cx="http://schemas.microsoft.com/office/drawing/2014/chartex" xmlns:cx1="http://schemas.microsoft.com/office/drawing/2015/9/8/chartex" xmlns:cx2="http://schemas.microsoft.com/office/drawing/2015/10/21/chartex" xmlns:cx3="http://schemas.microsoft.com/office/drawing/2016/5/9/chartex" xmlns:cx4="http://schemas.microsoft.com/office/drawing/2016/5/10/chartex" xmlns:cx5="http://schemas.microsoft.com/office/drawing/2016/5/11/chartex" xmlns:cx6="http://schemas.microsoft.com/office/drawing/2016/5/12/chartex" xmlns:cx7="http://schemas.microsoft.com/office/drawing/2016/5/13/chartex" xmlns:cx8="http://schemas.microsoft.com/office/drawing/2016/5/14/chartex" xmlns:mc="http://schemas.openxmlformats.org/markup-compatibility/2006" xmlns:aink="http://schemas.microsoft.com/office/drawing/2016/ink" xmlns:am3d="http://schemas.microsoft.com/office/drawing/2017/model3d" xmlns:o="urn:schemas-microsoft-com:office:office" xmlns:r="http://schemas.openxmlformats.org/officeDocument/2006/relationships" xmlns:m="http://schemas.openxmlformats.org/officeDocument/2006/math" xmlns:v="urn:schemas-microsoft-com:vml" xmlns:wp14="http://schemas.microsoft.com/office/word/2010/wordprocessingDrawing" xmlns:wp="http://schemas.openxmlformats.org/drawingml/2006/wordprocessingDrawing" xmlns:w10="urn:schemas-microsoft-com:office:word" xmlns:w="http://schemas.openxmlformats.org/wordprocessingml/2006/main" xmlns:w14="http://schemas.microsoft.com/office/word/2010/wordml" xmlns:w15="http://schemas.microsoft.com/office/word/2012/wordml" xmlns:w16cex="http://schemas.microsoft.com/office/word/2018/wordml/cex" xmlns:w16cid="http://schemas.microsoft.com/office/word/2016/wordml/cid" xmlns:w16="http://schemas.microsoft.com/office/word/2018/wordml" xmlns:w16se="http://schemas.microsoft.com/office/word/2015/wordml/symex" xmlns:wpg="http://schemas.microsoft.com/office/word/2010/wordprocessingGroup" xmlns:wpi="http://schemas.microsoft.com/office/word/2010/wordprocessingInk" xmlns:wne="http://schemas.microsoft.com/office/word/2006/wordml" xmlns:wps="http://schemas.microsoft.com/office/word/2010/wordprocessingShape" mc:Ignorable="w14 w15 w16se w16cid w16 w16cex wp14">
+<w:hdr xmlns:wpc="http://schemas.microsoft.com/office/word/2010/wordprocessingCanvas" xmlns:cx="http://schemas.microsoft.com/office/drawing/2014/chartex" xmlns:cx1="http://schemas.microsoft.com/office/drawing/2015/9/8/chartex" xmlns:cx2="http://schemas.microsoft.com/office/drawing/2015/10/21/chartex" xmlns:cx3="http://schemas.microsoft.com/office/drawing/2016/5/9/chartex" xmlns:cx4="http://schemas.microsoft.com/office/drawing/2016/5/10/chartex" xmlns:cx5="http://schemas.microsoft.com/office/drawing/2016/5/11/chartex" xmlns:cx6="http://schemas.microsoft.com/office/drawing/2016/5/12/chartex" xmlns:cx7="http://schemas.microsoft.com/office/drawing/2016/5/13/chartex" xmlns:cx8="http://schemas.microsoft.com/office/drawing/2016/5/14/chartex" xmlns:mc="http://schemas.openxmlformats.org/markup-compatibility/2006" xmlns:aink="http://schemas.microsoft.com/office/drawing/2016/ink" xmlns:am3d="http://schemas.microsoft.com/office/drawing/2017/model3d" xmlns:o="urn:schemas-microsoft-com:office:office" xmlns:r="http://schemas.openxmlformats.org/officeDocument/2006/relationships" xmlns:m="http://schemas.openxmlformats.org/officeDocument/2006/math" xmlns:v="urn:schemas-microsoft-com:vml" xmlns:wp14="http://schemas.microsoft.com/office/word/2010/wordprocessingDrawing" xmlns:wp="http://schemas.openxmlformats.org/drawingml/2006/wordprocessingDrawing" xmlns:w10="urn:schemas-microsoft-com:office:word" xmlns:w="http://schemas.openxmlformats.org/wordprocessingml/2006/main" xmlns:w14="http://schemas.microsoft.com/office/word/2010/wordml" xmlns:w15="http://schemas.microsoft.com/office/word/2012/wordml" xmlns:w16cex="http://schemas.microsoft.com/office/word/2018/wordml/cex" xmlns:w16cid="http://schemas.microsoft.com/office/word/2016/wordml/cid" xmlns:w16="http://schemas.microsoft.com/office/word/2018/wordml" xmlns:w16sdtdh="http://schemas.microsoft.com/office/word/2020/wordml/sdtdatahash" xmlns:w16se="http://schemas.microsoft.com/office/word/2015/wordml/symex" xmlns:wpg="http://schemas.microsoft.com/office/word/2010/wordprocessingGroup" xmlns:wpi="http://schemas.microsoft.com/office/word/2010/wordprocessingInk" xmlns:wne="http://schemas.microsoft.com/office/word/2006/wordml" xmlns:wps="http://schemas.microsoft.com/office/word/2010/wordprocessingShape" mc:Ignorable="w14 w15 w16se w16cid w16 w16cex w16sdtdh wp14">
   <w:p>
     <w:pPr>
       <w:pStyle w:val="Topptekst"/>
@@ -7478,7 +7457,7 @@
 </file>
 
 <file path=word/header2.xml><?xml version="1.0" encoding="utf-8"?>
-<w:hdr xmlns:wpc="http://schemas.microsoft.com/office/word/2010/wordprocessingCanvas" xmlns:cx="http://schemas.microsoft.com/office/drawing/2014/chartex" xmlns:cx1="http://schemas.microsoft.com/office/drawing/2015/9/8/chartex" xmlns:cx2="http://schemas.microsoft.com/office/drawing/2015/10/21/chartex" xmlns:cx3="http://schemas.microsoft.com/office/drawing/2016/5/9/chartex" xmlns:cx4="http://schemas.microsoft.com/office/drawing/2016/5/10/chartex" xmlns:cx5="http://schemas.microsoft.com/office/drawing/2016/5/11/chartex" xmlns:cx6="http://schemas.microsoft.com/office/drawing/2016/5/12/chartex" xmlns:cx7="http://schemas.microsoft.com/office/drawing/2016/5/13/chartex" xmlns:cx8="http://schemas.microsoft.com/office/drawing/2016/5/14/chartex" xmlns:mc="http://schemas.openxmlformats.org/markup-compatibility/2006" xmlns:aink="http://schemas.microsoft.com/office/drawing/2016/ink" xmlns:am3d="http://schemas.microsoft.com/office/drawing/2017/model3d" xmlns:o="urn:schemas-microsoft-com:office:office" xmlns:r="http://schemas.openxmlformats.org/officeDocument/2006/relationships" xmlns:m="http://schemas.openxmlformats.org/officeDocument/2006/math" xmlns:v="urn:schemas-microsoft-com:vml" xmlns:wp14="http://schemas.microsoft.com/office/word/2010/wordprocessingDrawing" xmlns:wp="http://schemas.openxmlformats.org/drawingml/2006/wordprocessingDrawing" xmlns:w10="urn:schemas-microsoft-com:office:word" xmlns:w="http://schemas.openxmlformats.org/wordprocessingml/2006/main" xmlns:w14="http://schemas.microsoft.com/office/word/2010/wordml" xmlns:w15="http://schemas.microsoft.com/office/word/2012/wordml" xmlns:w16cex="http://schemas.microsoft.com/office/word/2018/wordml/cex" xmlns:w16cid="http://schemas.microsoft.com/office/word/2016/wordml/cid" xmlns:w16="http://schemas.microsoft.com/office/word/2018/wordml" xmlns:w16se="http://schemas.microsoft.com/office/word/2015/wordml/symex" xmlns:wpg="http://schemas.microsoft.com/office/word/2010/wordprocessingGroup" xmlns:wpi="http://schemas.microsoft.com/office/word/2010/wordprocessingInk" xmlns:wne="http://schemas.microsoft.com/office/word/2006/wordml" xmlns:wps="http://schemas.microsoft.com/office/word/2010/wordprocessingShape" mc:Ignorable="w14 w15 w16se w16cid w16 w16cex wp14">
+<w:hdr xmlns:wpc="http://schemas.microsoft.com/office/word/2010/wordprocessingCanvas" xmlns:cx="http://schemas.microsoft.com/office/drawing/2014/chartex" xmlns:cx1="http://schemas.microsoft.com/office/drawing/2015/9/8/chartex" xmlns:cx2="http://schemas.microsoft.com/office/drawing/2015/10/21/chartex" xmlns:cx3="http://schemas.microsoft.com/office/drawing/2016/5/9/chartex" xmlns:cx4="http://schemas.microsoft.com/office/drawing/2016/5/10/chartex" xmlns:cx5="http://schemas.microsoft.com/office/drawing/2016/5/11/chartex" xmlns:cx6="http://schemas.microsoft.com/office/drawing/2016/5/12/chartex" xmlns:cx7="http://schemas.microsoft.com/office/drawing/2016/5/13/chartex" xmlns:cx8="http://schemas.microsoft.com/office/drawing/2016/5/14/chartex" xmlns:mc="http://schemas.openxmlformats.org/markup-compatibility/2006" xmlns:aink="http://schemas.microsoft.com/office/drawing/2016/ink" xmlns:am3d="http://schemas.microsoft.com/office/drawing/2017/model3d" xmlns:o="urn:schemas-microsoft-com:office:office" xmlns:r="http://schemas.openxmlformats.org/officeDocument/2006/relationships" xmlns:m="http://schemas.openxmlformats.org/officeDocument/2006/math" xmlns:v="urn:schemas-microsoft-com:vml" xmlns:wp14="http://schemas.microsoft.com/office/word/2010/wordprocessingDrawing" xmlns:wp="http://schemas.openxmlformats.org/drawingml/2006/wordprocessingDrawing" xmlns:w10="urn:schemas-microsoft-com:office:word" xmlns:w="http://schemas.openxmlformats.org/wordprocessingml/2006/main" xmlns:w14="http://schemas.microsoft.com/office/word/2010/wordml" xmlns:w15="http://schemas.microsoft.com/office/word/2012/wordml" xmlns:w16cex="http://schemas.microsoft.com/office/word/2018/wordml/cex" xmlns:w16cid="http://schemas.microsoft.com/office/word/2016/wordml/cid" xmlns:w16="http://schemas.microsoft.com/office/word/2018/wordml" xmlns:w16sdtdh="http://schemas.microsoft.com/office/word/2020/wordml/sdtdatahash" xmlns:w16se="http://schemas.microsoft.com/office/word/2015/wordml/symex" xmlns:wpg="http://schemas.microsoft.com/office/word/2010/wordprocessingGroup" xmlns:wpi="http://schemas.microsoft.com/office/word/2010/wordprocessingInk" xmlns:wne="http://schemas.microsoft.com/office/word/2006/wordml" xmlns:wps="http://schemas.microsoft.com/office/word/2010/wordprocessingShape" mc:Ignorable="w14 w15 w16se w16cid w16 w16cex w16sdtdh wp14">
   <w:p>
     <w:pPr>
       <w:pStyle w:val="Topptekst"/>
@@ -7491,7 +7470,7 @@
 </file>
 
 <file path=word/numbering.xml><?xml version="1.0" encoding="utf-8"?>
-<w:numbering xmlns:wpc="http://schemas.microsoft.com/office/word/2010/wordprocessingCanvas" xmlns:cx="http://schemas.microsoft.com/office/drawing/2014/chartex" xmlns:cx1="http://schemas.microsoft.com/office/drawing/2015/9/8/chartex" xmlns:cx2="http://schemas.microsoft.com/office/drawing/2015/10/21/chartex" xmlns:cx3="http://schemas.microsoft.com/office/drawing/2016/5/9/chartex" xmlns:cx4="http://schemas.microsoft.com/office/drawing/2016/5/10/chartex" xmlns:cx5="http://schemas.microsoft.com/office/drawing/2016/5/11/chartex" xmlns:cx6="http://schemas.microsoft.com/office/drawing/2016/5/12/chartex" xmlns:cx7="http://schemas.microsoft.com/office/drawing/2016/5/13/chartex" xmlns:cx8="http://schemas.microsoft.com/office/drawing/2016/5/14/chartex" xmlns:mc="http://schemas.openxmlformats.org/markup-compatibility/2006" xmlns:aink="http://schemas.microsoft.com/office/drawing/2016/ink" xmlns:am3d="http://schemas.microsoft.com/office/drawing/2017/model3d" xmlns:o="urn:schemas-microsoft-com:office:office" xmlns:r="http://schemas.openxmlformats.org/officeDocument/2006/relationships" xmlns:m="http://schemas.openxmlformats.org/officeDocument/2006/math" xmlns:v="urn:schemas-microsoft-com:vml" xmlns:wp14="http://schemas.microsoft.com/office/word/2010/wordprocessingDrawing" xmlns:wp="http://schemas.openxmlformats.org/drawingml/2006/wordprocessingDrawing" xmlns:w10="urn:schemas-microsoft-com:office:word" xmlns:w="http://schemas.openxmlformats.org/wordprocessingml/2006/main" xmlns:w14="http://schemas.microsoft.com/office/word/2010/wordml" xmlns:w15="http://schemas.microsoft.com/office/word/2012/wordml" xmlns:w16cex="http://schemas.microsoft.com/office/word/2018/wordml/cex" xmlns:w16cid="http://schemas.microsoft.com/office/word/2016/wordml/cid" xmlns:w16="http://schemas.microsoft.com/office/word/2018/wordml" xmlns:w16se="http://schemas.microsoft.com/office/word/2015/wordml/symex" xmlns:wpg="http://schemas.microsoft.com/office/word/2010/wordprocessingGroup" xmlns:wpi="http://schemas.microsoft.com/office/word/2010/wordprocessingInk" xmlns:wne="http://schemas.microsoft.com/office/word/2006/wordml" xmlns:wps="http://schemas.microsoft.com/office/word/2010/wordprocessingShape" mc:Ignorable="w14 w15 w16se w16cid w16 w16cex wp14">
+<w:numbering xmlns:wpc="http://schemas.microsoft.com/office/word/2010/wordprocessingCanvas" xmlns:cx="http://schemas.microsoft.com/office/drawing/2014/chartex" xmlns:cx1="http://schemas.microsoft.com/office/drawing/2015/9/8/chartex" xmlns:cx2="http://schemas.microsoft.com/office/drawing/2015/10/21/chartex" xmlns:cx3="http://schemas.microsoft.com/office/drawing/2016/5/9/chartex" xmlns:cx4="http://schemas.microsoft.com/office/drawing/2016/5/10/chartex" xmlns:cx5="http://schemas.microsoft.com/office/drawing/2016/5/11/chartex" xmlns:cx6="http://schemas.microsoft.com/office/drawing/2016/5/12/chartex" xmlns:cx7="http://schemas.microsoft.com/office/drawing/2016/5/13/chartex" xmlns:cx8="http://schemas.microsoft.com/office/drawing/2016/5/14/chartex" xmlns:mc="http://schemas.openxmlformats.org/markup-compatibility/2006" xmlns:aink="http://schemas.microsoft.com/office/drawing/2016/ink" xmlns:am3d="http://schemas.microsoft.com/office/drawing/2017/model3d" xmlns:o="urn:schemas-microsoft-com:office:office" xmlns:r="http://schemas.openxmlformats.org/officeDocument/2006/relationships" xmlns:m="http://schemas.openxmlformats.org/officeDocument/2006/math" xmlns:v="urn:schemas-microsoft-com:vml" xmlns:wp14="http://schemas.microsoft.com/office/word/2010/wordprocessingDrawing" xmlns:wp="http://schemas.openxmlformats.org/drawingml/2006/wordprocessingDrawing" xmlns:w10="urn:schemas-microsoft-com:office:word" xmlns:w="http://schemas.openxmlformats.org/wordprocessingml/2006/main" xmlns:w14="http://schemas.microsoft.com/office/word/2010/wordml" xmlns:w15="http://schemas.microsoft.com/office/word/2012/wordml" xmlns:w16cex="http://schemas.microsoft.com/office/word/2018/wordml/cex" xmlns:w16cid="http://schemas.microsoft.com/office/word/2016/wordml/cid" xmlns:w16="http://schemas.microsoft.com/office/word/2018/wordml" xmlns:w16sdtdh="http://schemas.microsoft.com/office/word/2020/wordml/sdtdatahash" xmlns:w16se="http://schemas.microsoft.com/office/word/2015/wordml/symex" xmlns:wpg="http://schemas.microsoft.com/office/word/2010/wordprocessingGroup" xmlns:wpi="http://schemas.microsoft.com/office/word/2010/wordprocessingInk" xmlns:wne="http://schemas.microsoft.com/office/word/2006/wordml" xmlns:wps="http://schemas.microsoft.com/office/word/2010/wordprocessingShape" mc:Ignorable="w14 w15 w16se w16cid w16 w16cex w16sdtdh wp14">
   <w:abstractNum w:abstractNumId="0" w15:restartNumberingAfterBreak="0">
     <w:nsid w:val="062D283A"/>
     <w:multiLevelType w:val="hybridMultilevel"/>
@@ -8547,7 +8526,7 @@
 </file>
 
 <file path=word/styles.xml><?xml version="1.0" encoding="utf-8"?>
-<w:styles xmlns:mc="http://schemas.openxmlformats.org/markup-compatibility/2006" xmlns:r="http://schemas.openxmlformats.org/officeDocument/2006/relationships" xmlns:w="http://schemas.openxmlformats.org/wordprocessingml/2006/main" xmlns:w14="http://schemas.microsoft.com/office/word/2010/wordml" xmlns:w15="http://schemas.microsoft.com/office/word/2012/wordml" xmlns:w16cex="http://schemas.microsoft.com/office/word/2018/wordml/cex" xmlns:w16cid="http://schemas.microsoft.com/office/word/2016/wordml/cid" xmlns:w16="http://schemas.microsoft.com/office/word/2018/wordml" xmlns:w16se="http://schemas.microsoft.com/office/word/2015/wordml/symex" mc:Ignorable="w14 w15 w16se w16cid w16 w16cex">
+<w:styles xmlns:mc="http://schemas.openxmlformats.org/markup-compatibility/2006" xmlns:r="http://schemas.openxmlformats.org/officeDocument/2006/relationships" xmlns:w="http://schemas.openxmlformats.org/wordprocessingml/2006/main" xmlns:w14="http://schemas.microsoft.com/office/word/2010/wordml" xmlns:w15="http://schemas.microsoft.com/office/word/2012/wordml" xmlns:w16cex="http://schemas.microsoft.com/office/word/2018/wordml/cex" xmlns:w16cid="http://schemas.microsoft.com/office/word/2016/wordml/cid" xmlns:w16="http://schemas.microsoft.com/office/word/2018/wordml" xmlns:w16sdtdh="http://schemas.microsoft.com/office/word/2020/wordml/sdtdatahash" xmlns:w16se="http://schemas.microsoft.com/office/word/2015/wordml/symex" mc:Ignorable="w14 w15 w16se w16cid w16 w16cex w16sdtdh">
   <w:docDefaults>
     <w:rPrDefault>
       <w:rPr>
@@ -9624,7 +9603,7 @@
 </file>
 
 <file path=word/glossary/document.xml><?xml version="1.0" encoding="utf-8"?>
-<w:glossaryDocument xmlns:wpc="http://schemas.microsoft.com/office/word/2010/wordprocessingCanvas" xmlns:cx="http://schemas.microsoft.com/office/drawing/2014/chartex" xmlns:cx1="http://schemas.microsoft.com/office/drawing/2015/9/8/chartex" xmlns:cx2="http://schemas.microsoft.com/office/drawing/2015/10/21/chartex" xmlns:cx3="http://schemas.microsoft.com/office/drawing/2016/5/9/chartex" xmlns:cx4="http://schemas.microsoft.com/office/drawing/2016/5/10/chartex" xmlns:cx5="http://schemas.microsoft.com/office/drawing/2016/5/11/chartex" xmlns:cx6="http://schemas.microsoft.com/office/drawing/2016/5/12/chartex" xmlns:cx7="http://schemas.microsoft.com/office/drawing/2016/5/13/chartex" xmlns:cx8="http://schemas.microsoft.com/office/drawing/2016/5/14/chartex" xmlns:mc="http://schemas.openxmlformats.org/markup-compatibility/2006" xmlns:aink="http://schemas.microsoft.com/office/drawing/2016/ink" xmlns:am3d="http://schemas.microsoft.com/office/drawing/2017/model3d" xmlns:o="urn:schemas-microsoft-com:office:office" xmlns:r="http://schemas.openxmlformats.org/officeDocument/2006/relationships" xmlns:m="http://schemas.openxmlformats.org/officeDocument/2006/math" xmlns:v="urn:schemas-microsoft-com:vml" xmlns:wp14="http://schemas.microsoft.com/office/word/2010/wordprocessingDrawing" xmlns:wp="http://schemas.openxmlformats.org/drawingml/2006/wordprocessingDrawing" xmlns:w10="urn:schemas-microsoft-com:office:word" xmlns:w="http://schemas.openxmlformats.org/wordprocessingml/2006/main" xmlns:w14="http://schemas.microsoft.com/office/word/2010/wordml" xmlns:w15="http://schemas.microsoft.com/office/word/2012/wordml" xmlns:w16cex="http://schemas.microsoft.com/office/word/2018/wordml/cex" xmlns:w16cid="http://schemas.microsoft.com/office/word/2016/wordml/cid" xmlns:w16="http://schemas.microsoft.com/office/word/2018/wordml" xmlns:w16se="http://schemas.microsoft.com/office/word/2015/wordml/symex" xmlns:wpg="http://schemas.microsoft.com/office/word/2010/wordprocessingGroup" xmlns:wpi="http://schemas.microsoft.com/office/word/2010/wordprocessingInk" xmlns:wne="http://schemas.microsoft.com/office/word/2006/wordml" xmlns:wps="http://schemas.microsoft.com/office/word/2010/wordprocessingShape" mc:Ignorable="w14 w15 w16se w16cid w16 w16cex wp14">
+<w:glossaryDocument xmlns:wpc="http://schemas.microsoft.com/office/word/2010/wordprocessingCanvas" xmlns:cx="http://schemas.microsoft.com/office/drawing/2014/chartex" xmlns:cx1="http://schemas.microsoft.com/office/drawing/2015/9/8/chartex" xmlns:cx2="http://schemas.microsoft.com/office/drawing/2015/10/21/chartex" xmlns:cx3="http://schemas.microsoft.com/office/drawing/2016/5/9/chartex" xmlns:cx4="http://schemas.microsoft.com/office/drawing/2016/5/10/chartex" xmlns:cx5="http://schemas.microsoft.com/office/drawing/2016/5/11/chartex" xmlns:cx6="http://schemas.microsoft.com/office/drawing/2016/5/12/chartex" xmlns:cx7="http://schemas.microsoft.com/office/drawing/2016/5/13/chartex" xmlns:cx8="http://schemas.microsoft.com/office/drawing/2016/5/14/chartex" xmlns:mc="http://schemas.openxmlformats.org/markup-compatibility/2006" xmlns:aink="http://schemas.microsoft.com/office/drawing/2016/ink" xmlns:am3d="http://schemas.microsoft.com/office/drawing/2017/model3d" xmlns:o="urn:schemas-microsoft-com:office:office" xmlns:r="http://schemas.openxmlformats.org/officeDocument/2006/relationships" xmlns:m="http://schemas.openxmlformats.org/officeDocument/2006/math" xmlns:v="urn:schemas-microsoft-com:vml" xmlns:wp14="http://schemas.microsoft.com/office/word/2010/wordprocessingDrawing" xmlns:wp="http://schemas.openxmlformats.org/drawingml/2006/wordprocessingDrawing" xmlns:w10="urn:schemas-microsoft-com:office:word" xmlns:w="http://schemas.openxmlformats.org/wordprocessingml/2006/main" xmlns:w14="http://schemas.microsoft.com/office/word/2010/wordml" xmlns:w15="http://schemas.microsoft.com/office/word/2012/wordml" xmlns:w16cex="http://schemas.microsoft.com/office/word/2018/wordml/cex" xmlns:w16cid="http://schemas.microsoft.com/office/word/2016/wordml/cid" xmlns:w16="http://schemas.microsoft.com/office/word/2018/wordml" xmlns:w16sdtdh="http://schemas.microsoft.com/office/word/2020/wordml/sdtdatahash" xmlns:w16se="http://schemas.microsoft.com/office/word/2015/wordml/symex" xmlns:wpg="http://schemas.microsoft.com/office/word/2010/wordprocessingGroup" xmlns:wpi="http://schemas.microsoft.com/office/word/2010/wordprocessingInk" xmlns:wne="http://schemas.microsoft.com/office/word/2006/wordml" xmlns:wps="http://schemas.microsoft.com/office/word/2010/wordprocessingShape" mc:Ignorable="w14 w15 w16se w16cid w16 w16cex w16sdtdh wp14">
   <w:docParts>
     <w:docPart>
       <w:docPartPr>
@@ -9779,7 +9758,7 @@
 </file>
 
 <file path=word/glossary/fontTable.xml><?xml version="1.0" encoding="utf-8"?>
-<w:fonts xmlns:mc="http://schemas.openxmlformats.org/markup-compatibility/2006" xmlns:r="http://schemas.openxmlformats.org/officeDocument/2006/relationships" xmlns:w="http://schemas.openxmlformats.org/wordprocessingml/2006/main" xmlns:w14="http://schemas.microsoft.com/office/word/2010/wordml" xmlns:w15="http://schemas.microsoft.com/office/word/2012/wordml" xmlns:w16cex="http://schemas.microsoft.com/office/word/2018/wordml/cex" xmlns:w16cid="http://schemas.microsoft.com/office/word/2016/wordml/cid" xmlns:w16="http://schemas.microsoft.com/office/word/2018/wordml" xmlns:w16se="http://schemas.microsoft.com/office/word/2015/wordml/symex" mc:Ignorable="w14 w15 w16se w16cid w16 w16cex">
+<w:fonts xmlns:mc="http://schemas.openxmlformats.org/markup-compatibility/2006" xmlns:r="http://schemas.openxmlformats.org/officeDocument/2006/relationships" xmlns:w="http://schemas.openxmlformats.org/wordprocessingml/2006/main" xmlns:w14="http://schemas.microsoft.com/office/word/2010/wordml" xmlns:w15="http://schemas.microsoft.com/office/word/2012/wordml" xmlns:w16cex="http://schemas.microsoft.com/office/word/2018/wordml/cex" xmlns:w16cid="http://schemas.microsoft.com/office/word/2016/wordml/cid" xmlns:w16="http://schemas.microsoft.com/office/word/2018/wordml" xmlns:w16sdtdh="http://schemas.microsoft.com/office/word/2020/wordml/sdtdatahash" xmlns:w16se="http://schemas.microsoft.com/office/word/2015/wordml/symex" mc:Ignorable="w14 w15 w16se w16cid w16 w16cex w16sdtdh">
   <w:font w:name="Roboto">
     <w:altName w:val="Roboto"/>
     <w:panose1 w:val="02000000000000000000"/>
@@ -9849,7 +9828,7 @@
 </file>
 
 <file path=word/glossary/settings.xml><?xml version="1.0" encoding="utf-8"?>
-<w:settings xmlns:mc="http://schemas.openxmlformats.org/markup-compatibility/2006" xmlns:o="urn:schemas-microsoft-com:office:office" xmlns:r="http://schemas.openxmlformats.org/officeDocument/2006/relationships" xmlns:m="http://schemas.openxmlformats.org/officeDocument/2006/math" xmlns:v="urn:schemas-microsoft-com:vml" xmlns:w10="urn:schemas-microsoft-com:office:word" xmlns:w="http://schemas.openxmlformats.org/wordprocessingml/2006/main" xmlns:w14="http://schemas.microsoft.com/office/word/2010/wordml" xmlns:w15="http://schemas.microsoft.com/office/word/2012/wordml" xmlns:w16cex="http://schemas.microsoft.com/office/word/2018/wordml/cex" xmlns:w16cid="http://schemas.microsoft.com/office/word/2016/wordml/cid" xmlns:w16="http://schemas.microsoft.com/office/word/2018/wordml" xmlns:w16se="http://schemas.microsoft.com/office/word/2015/wordml/symex" xmlns:sl="http://schemas.openxmlformats.org/schemaLibrary/2006/main" mc:Ignorable="w14 w15 w16se w16cid w16 w16cex">
+<w:settings xmlns:mc="http://schemas.openxmlformats.org/markup-compatibility/2006" xmlns:o="urn:schemas-microsoft-com:office:office" xmlns:r="http://schemas.openxmlformats.org/officeDocument/2006/relationships" xmlns:m="http://schemas.openxmlformats.org/officeDocument/2006/math" xmlns:v="urn:schemas-microsoft-com:vml" xmlns:w10="urn:schemas-microsoft-com:office:word" xmlns:w="http://schemas.openxmlformats.org/wordprocessingml/2006/main" xmlns:w14="http://schemas.microsoft.com/office/word/2010/wordml" xmlns:w15="http://schemas.microsoft.com/office/word/2012/wordml" xmlns:w16cex="http://schemas.microsoft.com/office/word/2018/wordml/cex" xmlns:w16cid="http://schemas.microsoft.com/office/word/2016/wordml/cid" xmlns:w16="http://schemas.microsoft.com/office/word/2018/wordml" xmlns:w16sdtdh="http://schemas.microsoft.com/office/word/2020/wordml/sdtdatahash" xmlns:w16se="http://schemas.microsoft.com/office/word/2015/wordml/symex" xmlns:sl="http://schemas.openxmlformats.org/schemaLibrary/2006/main" mc:Ignorable="w14 w15 w16se w16cid w16 w16cex w16sdtdh">
   <w:view w:val="normal"/>
   <w:defaultTabStop w:val="708"/>
   <w:hyphenationZone w:val="425"/>
@@ -9872,6 +9851,7 @@
     <w:rsid w:val="005743A9"/>
     <w:rsid w:val="005B54CA"/>
     <w:rsid w:val="005C7B6D"/>
+    <w:rsid w:val="006728C7"/>
     <w:rsid w:val="00817A25"/>
     <w:rsid w:val="00824894"/>
     <w:rsid w:val="0090753E"/>
@@ -9882,9 +9862,11 @@
     <w:rsid w:val="00A5021A"/>
     <w:rsid w:val="00A73EF5"/>
     <w:rsid w:val="00AE5685"/>
+    <w:rsid w:val="00DE0D33"/>
     <w:rsid w:val="00E41A6A"/>
     <w:rsid w:val="00E449BF"/>
     <w:rsid w:val="00E92623"/>
+    <w:rsid w:val="00F941E9"/>
   </w:rsids>
   <m:mathPr>
     <m:mathFont m:val="Cambria Math"/>
@@ -9908,7 +9890,7 @@
 </file>
 
 <file path=word/glossary/styles.xml><?xml version="1.0" encoding="utf-8"?>
-<w:styles xmlns:mc="http://schemas.openxmlformats.org/markup-compatibility/2006" xmlns:r="http://schemas.openxmlformats.org/officeDocument/2006/relationships" xmlns:w="http://schemas.openxmlformats.org/wordprocessingml/2006/main" xmlns:w14="http://schemas.microsoft.com/office/word/2010/wordml" xmlns:w15="http://schemas.microsoft.com/office/word/2012/wordml" xmlns:w16cex="http://schemas.microsoft.com/office/word/2018/wordml/cex" xmlns:w16cid="http://schemas.microsoft.com/office/word/2016/wordml/cid" xmlns:w16="http://schemas.microsoft.com/office/word/2018/wordml" xmlns:w16se="http://schemas.microsoft.com/office/word/2015/wordml/symex" mc:Ignorable="w14 w15 w16se w16cid w16 w16cex">
+<w:styles xmlns:mc="http://schemas.openxmlformats.org/markup-compatibility/2006" xmlns:r="http://schemas.openxmlformats.org/officeDocument/2006/relationships" xmlns:w="http://schemas.openxmlformats.org/wordprocessingml/2006/main" xmlns:w14="http://schemas.microsoft.com/office/word/2010/wordml" xmlns:w15="http://schemas.microsoft.com/office/word/2012/wordml" xmlns:w16cex="http://schemas.microsoft.com/office/word/2018/wordml/cex" xmlns:w16cid="http://schemas.microsoft.com/office/word/2016/wordml/cid" xmlns:w16="http://schemas.microsoft.com/office/word/2018/wordml" xmlns:w16sdtdh="http://schemas.microsoft.com/office/word/2020/wordml/sdtdatahash" xmlns:w16se="http://schemas.microsoft.com/office/word/2015/wordml/symex" mc:Ignorable="w14 w15 w16se w16cid w16 w16cex w16sdtdh">
   <w:docDefaults>
     <w:rPrDefault>
       <w:rPr>
@@ -10361,7 +10343,7 @@
 </file>
 
 <file path=word/glossary/webSettings.xml><?xml version="1.0" encoding="utf-8"?>
-<w:webSettings xmlns:mc="http://schemas.openxmlformats.org/markup-compatibility/2006" xmlns:r="http://schemas.openxmlformats.org/officeDocument/2006/relationships" xmlns:w="http://schemas.openxmlformats.org/wordprocessingml/2006/main" xmlns:w14="http://schemas.microsoft.com/office/word/2010/wordml" xmlns:w15="http://schemas.microsoft.com/office/word/2012/wordml" xmlns:w16cex="http://schemas.microsoft.com/office/word/2018/wordml/cex" xmlns:w16cid="http://schemas.microsoft.com/office/word/2016/wordml/cid" xmlns:w16="http://schemas.microsoft.com/office/word/2018/wordml" xmlns:w16se="http://schemas.microsoft.com/office/word/2015/wordml/symex" mc:Ignorable="w14 w15 w16se w16cid w16 w16cex">
+<w:webSettings xmlns:mc="http://schemas.openxmlformats.org/markup-compatibility/2006" xmlns:r="http://schemas.openxmlformats.org/officeDocument/2006/relationships" xmlns:w="http://schemas.openxmlformats.org/wordprocessingml/2006/main" xmlns:w14="http://schemas.microsoft.com/office/word/2010/wordml" xmlns:w15="http://schemas.microsoft.com/office/word/2012/wordml" xmlns:w16cex="http://schemas.microsoft.com/office/word/2018/wordml/cex" xmlns:w16cid="http://schemas.microsoft.com/office/word/2016/wordml/cid" xmlns:w16="http://schemas.microsoft.com/office/word/2018/wordml" xmlns:w16sdtdh="http://schemas.microsoft.com/office/word/2020/wordml/sdtdatahash" xmlns:w16se="http://schemas.microsoft.com/office/word/2015/wordml/symex" mc:Ignorable="w14 w15 w16se w16cid w16 w16cex w16sdtdh">
   <w:optimizeForBrowser/>
   <w:allowPNG/>
 </w:webSettings>
@@ -10569,6 +10551,23 @@
 </file>
 
 <file path=customXml/item1.xml><?xml version="1.0" encoding="utf-8"?>
+<root>
+  <tittel> Testrapport – deponering av elektronisk arkivmateriale </tittel>
+  <doktyp>PDF/A</doktyp>
+</root>
+</file>
+
+<file path=customXml/item2.xml><?xml version="1.0" encoding="utf-8"?>
+<p:properties xmlns:p="http://schemas.microsoft.com/office/2006/metadata/properties" xmlns:xsi="http://www.w3.org/2001/XMLSchema-instance" xmlns:pc="http://schemas.microsoft.com/office/infopath/2007/PartnerControls">
+  <documentManagement/>
+</p:properties>
+</file>
+
+<file path=customXml/item3.xml><?xml version="1.0" encoding="utf-8"?>
+<b:Sources xmlns:b="http://schemas.openxmlformats.org/officeDocument/2006/bibliography" xmlns="http://schemas.openxmlformats.org/officeDocument/2006/bibliography" SelectedStyle="\APASixthEditionOfficeOnline.xsl" StyleName="APA" Version="6"/>
+</file>
+
+<file path=customXml/item4.xml><?xml version="1.0" encoding="utf-8"?>
 <ct:contentTypeSchema xmlns:ct="http://schemas.microsoft.com/office/2006/metadata/contentType" xmlns:ma="http://schemas.microsoft.com/office/2006/metadata/properties/metaAttributes" ct:_="" ma:_="" ma:contentTypeName="Dokument" ma:contentTypeID="0x010100CD6ECB3AD42212489CD38D2117876788" ma:contentTypeVersion="4" ma:contentTypeDescription="Opprett et nytt dokument." ma:contentTypeScope="" ma:versionID="7fe8321b44f57df1a93a8609a139c72e">
   <xsd:schema xmlns:xsd="http://www.w3.org/2001/XMLSchema" xmlns:xs="http://www.w3.org/2001/XMLSchema" xmlns:p="http://schemas.microsoft.com/office/2006/metadata/properties" xmlns:ns2="8b1b55f8-9fa9-409c-8c34-7642b545c301" xmlns:ns3="bae9230b-e9a8-4b5c-aa6a-eb751bd813a8" targetNamespace="http://schemas.microsoft.com/office/2006/metadata/properties" ma:root="true" ma:fieldsID="a0918ad2fa8909106a1a50dae007c683" ns2:_="" ns3:_="">
     <xsd:import namespace="8b1b55f8-9fa9-409c-8c34-7642b545c301"/>
@@ -10733,23 +10732,6 @@
 </ct:contentTypeSchema>
 </file>
 
-<file path=customXml/item2.xml><?xml version="1.0" encoding="utf-8"?>
-<b:Sources xmlns:b="http://schemas.openxmlformats.org/officeDocument/2006/bibliography" xmlns="http://schemas.openxmlformats.org/officeDocument/2006/bibliography" SelectedStyle="\APASixthEditionOfficeOnline.xsl" StyleName="APA" Version="6"/>
-</file>
-
-<file path=customXml/item3.xml><?xml version="1.0" encoding="utf-8"?>
-<p:properties xmlns:p="http://schemas.microsoft.com/office/2006/metadata/properties" xmlns:xsi="http://www.w3.org/2001/XMLSchema-instance" xmlns:pc="http://schemas.microsoft.com/office/infopath/2007/PartnerControls">
-  <documentManagement/>
-</p:properties>
-</file>
-
-<file path=customXml/item4.xml><?xml version="1.0" encoding="utf-8"?>
-<root>
-  <tittel> Testrapport – deponering av elektronisk arkivmateriale </tittel>
-  <doktyp>PDF/A</doktyp>
-</root>
-</file>
-
 <file path=customXml/item5.xml><?xml version="1.0" encoding="utf-8"?>
 <?mso-contentType ?>
 <FormTemplates xmlns="http://schemas.microsoft.com/sharepoint/v3/contenttype/forms">
@@ -10760,6 +10742,29 @@
 </file>
 
 <file path=customXml/itemProps1.xml><?xml version="1.0" encoding="utf-8"?>
+<ds:datastoreItem xmlns:ds="http://schemas.openxmlformats.org/officeDocument/2006/customXml" ds:itemID="{0F9B369B-CCEA-4D8F-9E4F-1534FE2AD680}">
+  <ds:schemaRefs/>
+</ds:datastoreItem>
+</file>
+
+<file path=customXml/itemProps2.xml><?xml version="1.0" encoding="utf-8"?>
+<ds:datastoreItem xmlns:ds="http://schemas.openxmlformats.org/officeDocument/2006/customXml" ds:itemID="{1F63DD83-C759-4A4E-939B-8DF734A9CAC3}">
+  <ds:schemaRefs>
+    <ds:schemaRef ds:uri="http://schemas.microsoft.com/office/2006/metadata/properties"/>
+    <ds:schemaRef ds:uri="http://schemas.microsoft.com/office/infopath/2007/PartnerControls"/>
+  </ds:schemaRefs>
+</ds:datastoreItem>
+</file>
+
+<file path=customXml/itemProps3.xml><?xml version="1.0" encoding="utf-8"?>
+<ds:datastoreItem xmlns:ds="http://schemas.openxmlformats.org/officeDocument/2006/customXml" ds:itemID="{2B49BB05-04CE-4DF9-9C14-F1EDF4BA1823}">
+  <ds:schemaRefs>
+    <ds:schemaRef ds:uri="http://schemas.openxmlformats.org/officeDocument/2006/bibliography"/>
+  </ds:schemaRefs>
+</ds:datastoreItem>
+</file>
+
+<file path=customXml/itemProps4.xml><?xml version="1.0" encoding="utf-8"?>
 <ds:datastoreItem xmlns:ds="http://schemas.openxmlformats.org/officeDocument/2006/customXml" ds:itemID="{570D7E4E-11F8-4F07-A2DC-B9455F947CF8}">
   <ds:schemaRefs>
     <ds:schemaRef ds:uri="http://schemas.microsoft.com/office/2006/metadata/contentType"/>
@@ -10778,29 +10783,6 @@
 </ds:datastoreItem>
 </file>
 
-<file path=customXml/itemProps2.xml><?xml version="1.0" encoding="utf-8"?>
-<ds:datastoreItem xmlns:ds="http://schemas.openxmlformats.org/officeDocument/2006/customXml" ds:itemID="{2B49BB05-04CE-4DF9-9C14-F1EDF4BA1823}">
-  <ds:schemaRefs>
-    <ds:schemaRef ds:uri="http://schemas.openxmlformats.org/officeDocument/2006/bibliography"/>
-  </ds:schemaRefs>
-</ds:datastoreItem>
-</file>
-
-<file path=customXml/itemProps3.xml><?xml version="1.0" encoding="utf-8"?>
-<ds:datastoreItem xmlns:ds="http://schemas.openxmlformats.org/officeDocument/2006/customXml" ds:itemID="{1F63DD83-C759-4A4E-939B-8DF734A9CAC3}">
-  <ds:schemaRefs>
-    <ds:schemaRef ds:uri="http://schemas.microsoft.com/office/2006/metadata/properties"/>
-    <ds:schemaRef ds:uri="http://schemas.microsoft.com/office/infopath/2007/PartnerControls"/>
-  </ds:schemaRefs>
-</ds:datastoreItem>
-</file>
-
-<file path=customXml/itemProps4.xml><?xml version="1.0" encoding="utf-8"?>
-<ds:datastoreItem xmlns:ds="http://schemas.openxmlformats.org/officeDocument/2006/customXml" ds:itemID="{0F9B369B-CCEA-4D8F-9E4F-1534FE2AD680}">
-  <ds:schemaRefs/>
-</ds:datastoreItem>
-</file>
-
 <file path=customXml/itemProps5.xml><?xml version="1.0" encoding="utf-8"?>
 <ds:datastoreItem xmlns:ds="http://schemas.openxmlformats.org/officeDocument/2006/customXml" ds:itemID="{A123231A-2097-4ADB-833E-25DA1B06068B}">
   <ds:schemaRefs>

</xml_diff>

<commit_message>
Fixed 1.2 with newest docx
</commit_message>
<xml_diff>
--- a/out/production/bachelorinnlandet/Dokumentmal_fylkesarkivet_Noark5_testrapport.docx
+++ b/out/production/bachelorinnlandet/Dokumentmal_fylkesarkivet_Noark5_testrapport.docx
@@ -5564,141 +5564,11 @@
       <w:bookmarkStart w:id="4" w:name="_Toc61441136"/>
       <w:bookmarkStart w:id="5" w:name="_Toc64448931"/>
       <w:r>
+        <w:lastRenderedPageBreak/>
         <w:t>Omfang av uttrekket</w:t>
       </w:r>
       <w:bookmarkEnd w:id="4"/>
       <w:bookmarkEnd w:id="5"/>
-    </w:p>
-    <w:p>
-      <w:r>
-        <w:t xml:space="preserve">Dette uttrekket ble mottatt av </w:t>
-      </w:r>
-      <w:r>
-        <w:rPr>
-          <w:b/>
-        </w:rPr>
-        <w:t>TODO</w:t>
-      </w:r>
-      <w:r>
-        <w:t xml:space="preserve"> i </w:t>
-      </w:r>
-      <w:r>
-        <w:rPr>
-          <w:b/>
-        </w:rPr>
-        <w:t>TODO</w:t>
-      </w:r>
-      <w:r>
-        <w:t xml:space="preserve"> og</w:t>
-      </w:r>
-      <w:r>
-        <w:rPr>
-          <w:b/>
-        </w:rPr>
-        <w:t xml:space="preserve"> </w:t>
-      </w:r>
-      <w:r>
-        <w:t xml:space="preserve">inneholder data fra perioden </w:t>
-      </w:r>
-      <w:r>
-        <w:rPr>
-          <w:b/>
-        </w:rPr>
-        <w:t>TODO</w:t>
-      </w:r>
-      <w:r>
-        <w:t>-</w:t>
-      </w:r>
-      <w:r>
-        <w:rPr>
-          <w:b/>
-        </w:rPr>
-        <w:t>TODO</w:t>
-      </w:r>
-      <w:r>
-        <w:t xml:space="preserve">. </w:t>
-      </w:r>
-    </w:p>
-    <w:p>
-      <w:r>
-        <w:lastRenderedPageBreak/>
-        <w:t xml:space="preserve">Totalt skal uttrekket inneholde </w:t>
-      </w:r>
-      <w:r>
-        <w:rPr>
-          <w:b/>
-          <w:bCs/>
-        </w:rPr>
-        <w:t xml:space="preserve">TODO </w:t>
-      </w:r>
-      <w:r>
-        <w:t xml:space="preserve">mapper, </w:t>
-      </w:r>
-      <w:r>
-        <w:rPr>
-          <w:b/>
-          <w:bCs/>
-        </w:rPr>
-        <w:t xml:space="preserve">TODO </w:t>
-      </w:r>
-      <w:r>
-        <w:t xml:space="preserve">registreringer, og </w:t>
-      </w:r>
-      <w:r>
-        <w:rPr>
-          <w:b/>
-          <w:bCs/>
-        </w:rPr>
-        <w:t>TODO</w:t>
-      </w:r>
-      <w:r>
-        <w:t xml:space="preserve"> dokumenter. Antallet mapper og registreringer </w:t>
-      </w:r>
-      <w:r>
-        <w:rPr>
-          <w:b/>
-          <w:bCs/>
-        </w:rPr>
-        <w:t xml:space="preserve">TODO samsvarer? </w:t>
-      </w:r>
-      <w:r>
-        <w:t>med angitt antall journalposter i de medfølgende journalrapportene.</w:t>
-      </w:r>
-    </w:p>
-    <w:p>
-      <w:r>
-        <w:t xml:space="preserve">Arkivdelen er registrert med </w:t>
-      </w:r>
-      <w:r>
-        <w:rPr>
-          <w:b/>
-          <w:bCs/>
-        </w:rPr>
-        <w:t>TODO elektronisk/ fysisk</w:t>
-      </w:r>
-      <w:r>
-        <w:t xml:space="preserve"> medium, det vil si at </w:t>
-      </w:r>
-      <w:r>
-        <w:rPr>
-          <w:b/>
-          <w:bCs/>
-        </w:rPr>
-        <w:t>TODO</w:t>
-      </w:r>
-      <w:r>
-        <w:t xml:space="preserve"> </w:t>
-      </w:r>
-      <w:r>
-        <w:rPr>
-          <w:b/>
-          <w:bCs/>
-        </w:rPr>
-        <w:t>de skal være håndtert elektronisk og ikke ha noen papirdokumenter tilknyttet. Vi har ikke informasjon om at det finnes noe vedleggs arkiv til noen av disse arkivdelene.  / det i utgangspunktet er papirbasert. Dette gjør at vi kan akseptere noe mer avvik i filformater og integritet i uttrekket.</w:t>
-      </w:r>
-      <w:r>
-        <w:t xml:space="preserve"> </w:t>
-      </w:r>
     </w:p>
     <w:p>
       <w:pPr>
@@ -6087,7 +5957,6 @@
       <w:bookmarkStart w:id="54" w:name="_Toc61441161"/>
       <w:bookmarkStart w:id="55" w:name="_Toc64448956"/>
       <w:r>
-        <w:lastRenderedPageBreak/>
         <w:t>N5. 37: Kryssreferanser testes videre i kapittel TODO</w:t>
       </w:r>
       <w:bookmarkEnd w:id="54"/>
@@ -6101,6 +5970,7 @@
       <w:bookmarkStart w:id="56" w:name="_Toc61441162"/>
       <w:bookmarkStart w:id="57" w:name="_Toc64448957"/>
       <w:r>
+        <w:lastRenderedPageBreak/>
         <w:t>N5. 38: Presedenser</w:t>
       </w:r>
       <w:bookmarkEnd w:id="56"/>
@@ -6355,7 +6225,6 @@
       <w:bookmarkStart w:id="97" w:name="_Toc61441181"/>
       <w:bookmarkStart w:id="98" w:name="_Toc64448976"/>
       <w:r>
-        <w:lastRenderedPageBreak/>
         <w:t>Utvalgsbehandling</w:t>
       </w:r>
       <w:bookmarkStart w:id="99" w:name="_Ref31025035"/>
@@ -6370,6 +6239,7 @@
       <w:bookmarkStart w:id="100" w:name="_Toc61441182"/>
       <w:bookmarkStart w:id="101" w:name="_Toc64448977"/>
       <w:r>
+        <w:lastRenderedPageBreak/>
         <w:t>Merknader</w:t>
       </w:r>
       <w:bookmarkEnd w:id="99"/>
@@ -9760,12 +9630,11 @@
 <file path=word/glossary/fontTable.xml><?xml version="1.0" encoding="utf-8"?>
 <w:fonts xmlns:mc="http://schemas.openxmlformats.org/markup-compatibility/2006" xmlns:r="http://schemas.openxmlformats.org/officeDocument/2006/relationships" xmlns:w="http://schemas.openxmlformats.org/wordprocessingml/2006/main" xmlns:w14="http://schemas.microsoft.com/office/word/2010/wordml" xmlns:w15="http://schemas.microsoft.com/office/word/2012/wordml" xmlns:w16cex="http://schemas.microsoft.com/office/word/2018/wordml/cex" xmlns:w16cid="http://schemas.microsoft.com/office/word/2016/wordml/cid" xmlns:w16="http://schemas.microsoft.com/office/word/2018/wordml" xmlns:w16sdtdh="http://schemas.microsoft.com/office/word/2020/wordml/sdtdatahash" xmlns:w16se="http://schemas.microsoft.com/office/word/2015/wordml/symex" mc:Ignorable="w14 w15 w16se w16cid w16 w16cex w16sdtdh">
   <w:font w:name="Roboto">
-    <w:altName w:val="Roboto"/>
-    <w:panose1 w:val="02000000000000000000"/>
+    <w:altName w:val="Arial"/>
     <w:charset w:val="00"/>
     <w:family w:val="auto"/>
     <w:pitch w:val="variable"/>
-    <w:sig w:usb0="E0000AFF" w:usb1="5000217F" w:usb2="00000021" w:usb3="00000000" w:csb0="0000019F" w:csb1="00000000"/>
+    <w:sig w:usb0="E00002FF" w:usb1="5000205B" w:usb2="00000020" w:usb3="00000000" w:csb0="0000019F" w:csb1="00000000"/>
   </w:font>
   <w:font w:name="Times New Roman">
     <w:panose1 w:val="02020603050405020304"/>
@@ -9797,7 +9666,6 @@
   </w:font>
   <w:font w:name="Roboto Medium">
     <w:altName w:val="Arial"/>
-    <w:panose1 w:val="02000000000000000000"/>
     <w:charset w:val="00"/>
     <w:family w:val="auto"/>
     <w:pitch w:val="variable"/>
@@ -9848,6 +9716,7 @@
     <w:rsid w:val="00084D48"/>
     <w:rsid w:val="002C02C6"/>
     <w:rsid w:val="00303660"/>
+    <w:rsid w:val="004839A6"/>
     <w:rsid w:val="005743A9"/>
     <w:rsid w:val="005B54CA"/>
     <w:rsid w:val="005C7B6D"/>
@@ -10551,23 +10420,15 @@
 </file>
 
 <file path=customXml/item1.xml><?xml version="1.0" encoding="utf-8"?>
-<root>
-  <tittel> Testrapport – deponering av elektronisk arkivmateriale </tittel>
-  <doktyp>PDF/A</doktyp>
-</root>
+<?mso-contentType ?>
+<FormTemplates xmlns="http://schemas.microsoft.com/sharepoint/v3/contenttype/forms">
+  <Display>DocumentLibraryForm</Display>
+  <Edit>DocumentLibraryForm</Edit>
+  <New>DocumentLibraryForm</New>
+</FormTemplates>
 </file>
 
 <file path=customXml/item2.xml><?xml version="1.0" encoding="utf-8"?>
-<p:properties xmlns:p="http://schemas.microsoft.com/office/2006/metadata/properties" xmlns:xsi="http://www.w3.org/2001/XMLSchema-instance" xmlns:pc="http://schemas.microsoft.com/office/infopath/2007/PartnerControls">
-  <documentManagement/>
-</p:properties>
-</file>
-
-<file path=customXml/item3.xml><?xml version="1.0" encoding="utf-8"?>
-<b:Sources xmlns:b="http://schemas.openxmlformats.org/officeDocument/2006/bibliography" xmlns="http://schemas.openxmlformats.org/officeDocument/2006/bibliography" SelectedStyle="\APASixthEditionOfficeOnline.xsl" StyleName="APA" Version="6"/>
-</file>
-
-<file path=customXml/item4.xml><?xml version="1.0" encoding="utf-8"?>
 <ct:contentTypeSchema xmlns:ct="http://schemas.microsoft.com/office/2006/metadata/contentType" xmlns:ma="http://schemas.microsoft.com/office/2006/metadata/properties/metaAttributes" ct:_="" ma:_="" ma:contentTypeName="Dokument" ma:contentTypeID="0x010100CD6ECB3AD42212489CD38D2117876788" ma:contentTypeVersion="4" ma:contentTypeDescription="Opprett et nytt dokument." ma:contentTypeScope="" ma:versionID="7fe8321b44f57df1a93a8609a139c72e">
   <xsd:schema xmlns:xsd="http://www.w3.org/2001/XMLSchema" xmlns:xs="http://www.w3.org/2001/XMLSchema" xmlns:p="http://schemas.microsoft.com/office/2006/metadata/properties" xmlns:ns2="8b1b55f8-9fa9-409c-8c34-7642b545c301" xmlns:ns3="bae9230b-e9a8-4b5c-aa6a-eb751bd813a8" targetNamespace="http://schemas.microsoft.com/office/2006/metadata/properties" ma:root="true" ma:fieldsID="a0918ad2fa8909106a1a50dae007c683" ns2:_="" ns3:_="">
     <xsd:import namespace="8b1b55f8-9fa9-409c-8c34-7642b545c301"/>
@@ -10732,39 +10593,32 @@
 </ct:contentTypeSchema>
 </file>
 
+<file path=customXml/item3.xml><?xml version="1.0" encoding="utf-8"?>
+<b:Sources xmlns:b="http://schemas.openxmlformats.org/officeDocument/2006/bibliography" xmlns="http://schemas.openxmlformats.org/officeDocument/2006/bibliography" SelectedStyle="\APASixthEditionOfficeOnline.xsl" StyleName="APA" Version="6"/>
+</file>
+
+<file path=customXml/item4.xml><?xml version="1.0" encoding="utf-8"?>
+<p:properties xmlns:p="http://schemas.microsoft.com/office/2006/metadata/properties" xmlns:xsi="http://www.w3.org/2001/XMLSchema-instance" xmlns:pc="http://schemas.microsoft.com/office/infopath/2007/PartnerControls">
+  <documentManagement/>
+</p:properties>
+</file>
+
 <file path=customXml/item5.xml><?xml version="1.0" encoding="utf-8"?>
-<?mso-contentType ?>
-<FormTemplates xmlns="http://schemas.microsoft.com/sharepoint/v3/contenttype/forms">
-  <Display>DocumentLibraryForm</Display>
-  <Edit>DocumentLibraryForm</Edit>
-  <New>DocumentLibraryForm</New>
-</FormTemplates>
+<root>
+  <tittel> Testrapport – deponering av elektronisk arkivmateriale </tittel>
+  <doktyp>PDF/A</doktyp>
+</root>
 </file>
 
 <file path=customXml/itemProps1.xml><?xml version="1.0" encoding="utf-8"?>
-<ds:datastoreItem xmlns:ds="http://schemas.openxmlformats.org/officeDocument/2006/customXml" ds:itemID="{0F9B369B-CCEA-4D8F-9E4F-1534FE2AD680}">
-  <ds:schemaRefs/>
+<ds:datastoreItem xmlns:ds="http://schemas.openxmlformats.org/officeDocument/2006/customXml" ds:itemID="{A123231A-2097-4ADB-833E-25DA1B06068B}">
+  <ds:schemaRefs>
+    <ds:schemaRef ds:uri="http://schemas.microsoft.com/sharepoint/v3/contenttype/forms"/>
+  </ds:schemaRefs>
 </ds:datastoreItem>
 </file>
 
 <file path=customXml/itemProps2.xml><?xml version="1.0" encoding="utf-8"?>
-<ds:datastoreItem xmlns:ds="http://schemas.openxmlformats.org/officeDocument/2006/customXml" ds:itemID="{1F63DD83-C759-4A4E-939B-8DF734A9CAC3}">
-  <ds:schemaRefs>
-    <ds:schemaRef ds:uri="http://schemas.microsoft.com/office/2006/metadata/properties"/>
-    <ds:schemaRef ds:uri="http://schemas.microsoft.com/office/infopath/2007/PartnerControls"/>
-  </ds:schemaRefs>
-</ds:datastoreItem>
-</file>
-
-<file path=customXml/itemProps3.xml><?xml version="1.0" encoding="utf-8"?>
-<ds:datastoreItem xmlns:ds="http://schemas.openxmlformats.org/officeDocument/2006/customXml" ds:itemID="{2B49BB05-04CE-4DF9-9C14-F1EDF4BA1823}">
-  <ds:schemaRefs>
-    <ds:schemaRef ds:uri="http://schemas.openxmlformats.org/officeDocument/2006/bibliography"/>
-  </ds:schemaRefs>
-</ds:datastoreItem>
-</file>
-
-<file path=customXml/itemProps4.xml><?xml version="1.0" encoding="utf-8"?>
 <ds:datastoreItem xmlns:ds="http://schemas.openxmlformats.org/officeDocument/2006/customXml" ds:itemID="{570D7E4E-11F8-4F07-A2DC-B9455F947CF8}">
   <ds:schemaRefs>
     <ds:schemaRef ds:uri="http://schemas.microsoft.com/office/2006/metadata/contentType"/>
@@ -10783,10 +10637,25 @@
 </ds:datastoreItem>
 </file>
 
-<file path=customXml/itemProps5.xml><?xml version="1.0" encoding="utf-8"?>
-<ds:datastoreItem xmlns:ds="http://schemas.openxmlformats.org/officeDocument/2006/customXml" ds:itemID="{A123231A-2097-4ADB-833E-25DA1B06068B}">
+<file path=customXml/itemProps3.xml><?xml version="1.0" encoding="utf-8"?>
+<ds:datastoreItem xmlns:ds="http://schemas.openxmlformats.org/officeDocument/2006/customXml" ds:itemID="{2B49BB05-04CE-4DF9-9C14-F1EDF4BA1823}">
   <ds:schemaRefs>
-    <ds:schemaRef ds:uri="http://schemas.microsoft.com/sharepoint/v3/contenttype/forms"/>
+    <ds:schemaRef ds:uri="http://schemas.openxmlformats.org/officeDocument/2006/bibliography"/>
   </ds:schemaRefs>
 </ds:datastoreItem>
+</file>
+
+<file path=customXml/itemProps4.xml><?xml version="1.0" encoding="utf-8"?>
+<ds:datastoreItem xmlns:ds="http://schemas.openxmlformats.org/officeDocument/2006/customXml" ds:itemID="{1F63DD83-C759-4A4E-939B-8DF734A9CAC3}">
+  <ds:schemaRefs>
+    <ds:schemaRef ds:uri="http://schemas.microsoft.com/office/2006/metadata/properties"/>
+    <ds:schemaRef ds:uri="http://schemas.microsoft.com/office/infopath/2007/PartnerControls"/>
+  </ds:schemaRefs>
+</ds:datastoreItem>
+</file>
+
+<file path=customXml/itemProps5.xml><?xml version="1.0" encoding="utf-8"?>
+<ds:datastoreItem xmlns:ds="http://schemas.openxmlformats.org/officeDocument/2006/customXml" ds:itemID="{0F9B369B-CCEA-4D8F-9E4F-1534FE2AD680}">
+  <ds:schemaRefs/>
+</ds:datastoreItem>
 </file>
</xml_diff>